<commit_message>
Added About Some Hardware components
</commit_message>
<xml_diff>
--- a/docs/thesis.docx
+++ b/docs/thesis.docx
@@ -25,6 +25,1344 @@
     </w:p>
     <w:p>
       <w:pPr>
+        <w:jc w:val="both"/>
+        <w:rPr>
+          <w:rFonts w:ascii="Times New Roman" w:hAnsi="Times New Roman" w:cs="Times New Roman"/>
+          <w:b/>
+          <w:sz w:val="28"/>
+        </w:rPr>
+      </w:pPr>
+      <w:r>
+        <w:rPr>
+          <w:rFonts w:ascii="Times New Roman" w:hAnsi="Times New Roman" w:cs="Times New Roman"/>
+          <w:b/>
+          <w:sz w:val="28"/>
+        </w:rPr>
+        <w:t>The Breadboard</w:t>
+      </w:r>
+    </w:p>
+    <w:p>
+      <w:pPr>
+        <w:jc w:val="both"/>
+        <w:rPr>
+          <w:rFonts w:ascii="Times New Roman" w:hAnsi="Times New Roman" w:cs="Times New Roman"/>
+          <w:sz w:val="24"/>
+        </w:rPr>
+      </w:pPr>
+      <w:r>
+        <w:rPr>
+          <w:rFonts w:ascii="Times New Roman" w:hAnsi="Times New Roman" w:cs="Times New Roman"/>
+          <w:sz w:val="24"/>
+        </w:rPr>
+        <w:t xml:space="preserve">The breadboard is a way of connecting electronic components to each other without having to solder them together. They are often used to test a circuit design before creating a </w:t>
+      </w:r>
+      <w:r>
+        <w:rPr>
+          <w:rFonts w:ascii="Times New Roman" w:hAnsi="Times New Roman" w:cs="Times New Roman"/>
+          <w:sz w:val="24"/>
+        </w:rPr>
+        <w:t>PCB.</w:t>
+      </w:r>
+    </w:p>
+    <w:p>
+      <w:pPr>
+        <w:jc w:val="both"/>
+        <w:rPr>
+          <w:rFonts w:ascii="Times New Roman" w:hAnsi="Times New Roman" w:cs="Times New Roman"/>
+          <w:sz w:val="24"/>
+        </w:rPr>
+      </w:pPr>
+      <w:r>
+        <w:rPr>
+          <w:noProof/>
+          <w:sz w:val="24"/>
+          <w:lang w:eastAsia="en-GB"/>
+        </w:rPr>
+        <w:drawing>
+          <wp:anchor distT="0" distB="0" distL="114300" distR="114300" simplePos="0" relativeHeight="251645952" behindDoc="1" locked="0" layoutInCell="1" allowOverlap="1" wp14:anchorId="5FFB45AC" wp14:editId="1029C636">
+            <wp:simplePos x="0" y="0"/>
+            <wp:positionH relativeFrom="column">
+              <wp:posOffset>342900</wp:posOffset>
+            </wp:positionH>
+            <wp:positionV relativeFrom="paragraph">
+              <wp:posOffset>556895</wp:posOffset>
+            </wp:positionV>
+            <wp:extent cx="5162550" cy="2066925"/>
+            <wp:effectExtent l="0" t="0" r="0" b="9525"/>
+            <wp:wrapTopAndBottom/>
+            <wp:docPr id="11" name="Picture 11" descr="F:\Thesis\Breadboard_Remarked_grande.png"/>
+            <wp:cNvGraphicFramePr>
+              <a:graphicFrameLocks xmlns:a="http://schemas.openxmlformats.org/drawingml/2006/main" noChangeAspect="1"/>
+            </wp:cNvGraphicFramePr>
+            <a:graphic xmlns:a="http://schemas.openxmlformats.org/drawingml/2006/main">
+              <a:graphicData uri="http://schemas.openxmlformats.org/drawingml/2006/picture">
+                <pic:pic xmlns:pic="http://schemas.openxmlformats.org/drawingml/2006/picture">
+                  <pic:nvPicPr>
+                    <pic:cNvPr id="0" name="Picture 1" descr="F:\Thesis\Breadboard_Remarked_grande.png"/>
+                    <pic:cNvPicPr>
+                      <a:picLocks noChangeAspect="1" noChangeArrowheads="1"/>
+                    </pic:cNvPicPr>
+                  </pic:nvPicPr>
+                  <pic:blipFill>
+                    <a:blip r:embed="rId6">
+                      <a:extLst>
+                        <a:ext uri="{28A0092B-C50C-407E-A947-70E740481C1C}">
+                          <a14:useLocalDpi xmlns:a14="http://schemas.microsoft.com/office/drawing/2010/main" val="0"/>
+                        </a:ext>
+                      </a:extLst>
+                    </a:blip>
+                    <a:srcRect/>
+                    <a:stretch>
+                      <a:fillRect/>
+                    </a:stretch>
+                  </pic:blipFill>
+                  <pic:spPr bwMode="auto">
+                    <a:xfrm>
+                      <a:off x="0" y="0"/>
+                      <a:ext cx="5162550" cy="2066925"/>
+                    </a:xfrm>
+                    <a:prstGeom prst="rect">
+                      <a:avLst/>
+                    </a:prstGeom>
+                    <a:noFill/>
+                    <a:ln>
+                      <a:noFill/>
+                    </a:ln>
+                  </pic:spPr>
+                </pic:pic>
+              </a:graphicData>
+            </a:graphic>
+          </wp:anchor>
+        </w:drawing>
+      </w:r>
+      <w:r>
+        <w:rPr>
+          <w:rFonts w:ascii="Times New Roman" w:hAnsi="Times New Roman" w:cs="Times New Roman"/>
+          <w:sz w:val="24"/>
+        </w:rPr>
+        <w:t>The holes on the breadboard are connected in a pattern.</w:t>
+      </w:r>
+      <w:r>
+        <w:rPr>
+          <w:rFonts w:ascii="Times New Roman" w:hAnsi="Times New Roman" w:cs="Times New Roman"/>
+          <w:sz w:val="24"/>
+        </w:rPr>
+        <w:t xml:space="preserve"> The following figure shows this patter.</w:t>
+      </w:r>
+    </w:p>
+    <w:p>
+      <w:pPr>
+        <w:jc w:val="both"/>
+        <w:rPr>
+          <w:rFonts w:ascii="Times New Roman" w:hAnsi="Times New Roman" w:cs="Times New Roman"/>
+          <w:sz w:val="24"/>
+        </w:rPr>
+      </w:pPr>
+      <w:r>
+        <w:rPr>
+          <w:noProof/>
+        </w:rPr>
+        <mc:AlternateContent>
+          <mc:Choice Requires="wps">
+            <w:drawing>
+              <wp:anchor distT="0" distB="0" distL="114300" distR="114300" simplePos="0" relativeHeight="251648000" behindDoc="0" locked="0" layoutInCell="1" allowOverlap="1" wp14:anchorId="6DB04C1E" wp14:editId="417A1D53">
+                <wp:simplePos x="0" y="0"/>
+                <wp:positionH relativeFrom="column">
+                  <wp:posOffset>0</wp:posOffset>
+                </wp:positionH>
+                <wp:positionV relativeFrom="paragraph">
+                  <wp:posOffset>2447290</wp:posOffset>
+                </wp:positionV>
+                <wp:extent cx="5162550" cy="635"/>
+                <wp:effectExtent l="0" t="0" r="0" b="0"/>
+                <wp:wrapTopAndBottom/>
+                <wp:docPr id="1" name="Text Box 1"/>
+                <wp:cNvGraphicFramePr/>
+                <a:graphic xmlns:a="http://schemas.openxmlformats.org/drawingml/2006/main">
+                  <a:graphicData uri="http://schemas.microsoft.com/office/word/2010/wordprocessingShape">
+                    <wps:wsp>
+                      <wps:cNvSpPr txBox="1"/>
+                      <wps:spPr>
+                        <a:xfrm>
+                          <a:off x="0" y="0"/>
+                          <a:ext cx="5162550" cy="635"/>
+                        </a:xfrm>
+                        <a:prstGeom prst="rect">
+                          <a:avLst/>
+                        </a:prstGeom>
+                        <a:solidFill>
+                          <a:prstClr val="white"/>
+                        </a:solidFill>
+                        <a:ln>
+                          <a:noFill/>
+                        </a:ln>
+                      </wps:spPr>
+                      <wps:txbx>
+                        <w:txbxContent>
+                          <w:p>
+                            <w:pPr>
+                              <w:pStyle w:val="Caption"/>
+                              <w:jc w:val="center"/>
+                              <w:rPr>
+                                <w:noProof/>
+                                <w:sz w:val="24"/>
+                                <w:lang w:eastAsia="en-GB"/>
+                              </w:rPr>
+                            </w:pPr>
+                            <w:r>
+                              <w:t xml:space="preserve">Figure </w:t>
+                            </w:r>
+                            <w:fldSimple w:instr=" SEQ Figure \* ARABIC ">
+                              <w:r>
+                                <w:rPr>
+                                  <w:noProof/>
+                                </w:rPr>
+                                <w:t>1</w:t>
+                              </w:r>
+                            </w:fldSimple>
+                            <w:r>
+                              <w:t xml:space="preserve"> - Breadboard</w:t>
+                            </w:r>
+                          </w:p>
+                        </w:txbxContent>
+                      </wps:txbx>
+                      <wps:bodyPr rot="0" spcFirstLastPara="0" vertOverflow="overflow" horzOverflow="overflow" vert="horz" wrap="square" lIns="0" tIns="0" rIns="0" bIns="0" numCol="1" spcCol="0" rtlCol="0" fromWordArt="0" anchor="t" anchorCtr="0" forceAA="0" compatLnSpc="1">
+                        <a:prstTxWarp prst="textNoShape">
+                          <a:avLst/>
+                        </a:prstTxWarp>
+                        <a:spAutoFit/>
+                      </wps:bodyPr>
+                    </wps:wsp>
+                  </a:graphicData>
+                </a:graphic>
+              </wp:anchor>
+            </w:drawing>
+          </mc:Choice>
+          <mc:Fallback>
+            <w:pict>
+              <v:shapetype w14:anchorId="6DB04C1E" id="_x0000_t202" coordsize="21600,21600" o:spt="202" path="m,l,21600r21600,l21600,xe">
+                <v:stroke joinstyle="miter"/>
+                <v:path gradientshapeok="t" o:connecttype="rect"/>
+              </v:shapetype>
+              <v:shape id="Text Box 1" o:spid="_x0000_s1026" type="#_x0000_t202" style="position:absolute;left:0;text-align:left;margin-left:0;margin-top:192.7pt;width:406.5pt;height:.05pt;z-index:251648000;visibility:visible;mso-wrap-style:square;mso-wrap-distance-left:9pt;mso-wrap-distance-top:0;mso-wrap-distance-right:9pt;mso-wrap-distance-bottom:0;mso-position-horizontal:absolute;mso-position-horizontal-relative:text;mso-position-vertical:absolute;mso-position-vertical-relative:text;v-text-anchor:top" o:gfxdata="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" stroked="f">
+                <v:textbox style="mso-fit-shape-to-text:t" inset="0,0,0,0">
+                  <w:txbxContent>
+                    <w:p>
+                      <w:pPr>
+                        <w:pStyle w:val="Caption"/>
+                        <w:jc w:val="center"/>
+                        <w:rPr>
+                          <w:noProof/>
+                          <w:sz w:val="24"/>
+                          <w:lang w:eastAsia="en-GB"/>
+                        </w:rPr>
+                      </w:pPr>
+                      <w:r>
+                        <w:t xml:space="preserve">Figure </w:t>
+                      </w:r>
+                      <w:fldSimple w:instr=" SEQ Figure \* ARABIC ">
+                        <w:r>
+                          <w:rPr>
+                            <w:noProof/>
+                          </w:rPr>
+                          <w:t>1</w:t>
+                        </w:r>
+                      </w:fldSimple>
+                      <w:r>
+                        <w:t xml:space="preserve"> - Breadboard</w:t>
+                      </w:r>
+                    </w:p>
+                  </w:txbxContent>
+                </v:textbox>
+                <w10:wrap type="topAndBottom"/>
+              </v:shape>
+            </w:pict>
+          </mc:Fallback>
+        </mc:AlternateContent>
+      </w:r>
+      <w:r>
+        <w:rPr>
+          <w:rFonts w:ascii="Times New Roman" w:hAnsi="Times New Roman" w:cs="Times New Roman"/>
+          <w:b/>
+          <w:sz w:val="28"/>
+        </w:rPr>
+        <w:t>The LED</w:t>
+      </w:r>
+    </w:p>
+    <w:p>
+      <w:pPr>
+        <w:jc w:val="both"/>
+        <w:rPr>
+          <w:rFonts w:ascii="Times New Roman" w:hAnsi="Times New Roman" w:cs="Times New Roman"/>
+          <w:sz w:val="24"/>
+          <w:szCs w:val="24"/>
+        </w:rPr>
+      </w:pPr>
+      <w:r>
+        <w:rPr>
+          <w:rFonts w:ascii="Times New Roman" w:hAnsi="Times New Roman" w:cs="Times New Roman"/>
+          <w:sz w:val="24"/>
+          <w:szCs w:val="24"/>
+        </w:rPr>
+        <w:t xml:space="preserve">An LED is an electronic component which emits light when it receives electricity. Compared to incandescent bulbs, LEDs are more efficient as most of the electricity is converted into light </w:t>
+      </w:r>
+      <w:r>
+        <w:rPr>
+          <w:rFonts w:ascii="Times New Roman" w:hAnsi="Times New Roman" w:cs="Times New Roman"/>
+          <w:sz w:val="24"/>
+          <w:szCs w:val="24"/>
+        </w:rPr>
+        <w:t>does not heat</w:t>
+      </w:r>
+      <w:r>
+        <w:rPr>
+          <w:rFonts w:ascii="Times New Roman" w:hAnsi="Times New Roman" w:cs="Times New Roman"/>
+          <w:sz w:val="24"/>
+          <w:szCs w:val="24"/>
+        </w:rPr>
+        <w:t xml:space="preserve">. Different LEDs can give off different color of light. It merely depends on the chemical composition of the semiconducting material. </w:t>
+      </w:r>
+    </w:p>
+    <w:p>
+      <w:pPr>
+        <w:jc w:val="both"/>
+        <w:rPr>
+          <w:rFonts w:ascii="Times New Roman" w:hAnsi="Times New Roman" w:cs="Times New Roman"/>
+          <w:sz w:val="24"/>
+          <w:szCs w:val="24"/>
+        </w:rPr>
+      </w:pPr>
+      <w:r>
+        <w:rPr>
+          <w:rFonts w:ascii="Times New Roman" w:hAnsi="Times New Roman" w:cs="Times New Roman"/>
+          <w:sz w:val="24"/>
+          <w:szCs w:val="24"/>
+        </w:rPr>
+        <w:t xml:space="preserve">LED has one leg shorter than the other. The longer leg known as the anode is always connected to the positive supply of the circuit. The shorter leg known as the cathode is connected to the negative side of the power supply, known as ground. This is because the LED is a kind of diode thus electrical polarity must be taken into consideration. </w:t>
+      </w:r>
+    </w:p>
+    <w:p>
+      <w:pPr>
+        <w:jc w:val="both"/>
+        <w:rPr>
+          <w:rFonts w:ascii="Times New Roman" w:hAnsi="Times New Roman" w:cs="Times New Roman"/>
+          <w:sz w:val="24"/>
+          <w:szCs w:val="24"/>
+        </w:rPr>
+      </w:pPr>
+      <w:r>
+        <w:rPr>
+          <w:rFonts w:ascii="Times New Roman" w:hAnsi="Times New Roman" w:cs="Times New Roman"/>
+          <w:sz w:val="24"/>
+          <w:szCs w:val="24"/>
+        </w:rPr>
+        <w:t>The conventional current enters the LED, a polarized electrical device through its anode and leaves through the cathode. The current in an LED or other diodes rises exponentially with the applied voltage so a small change in voltage can cause a large change in current. Current through the LED must be regulated by an external circuit such as a constant current source to prevent damage. Since most common power supplies are nearly constant-voltage sources, LED fixtures must include a power converter, or at least a current-limiting resistor.</w:t>
+      </w:r>
+    </w:p>
+    <w:p>
+      <w:pPr>
+        <w:jc w:val="both"/>
+        <w:rPr>
+          <w:rFonts w:ascii="Times New Roman" w:hAnsi="Times New Roman" w:cs="Times New Roman"/>
+          <w:sz w:val="24"/>
+          <w:szCs w:val="24"/>
+        </w:rPr>
+      </w:pPr>
+      <w:r>
+        <w:rPr>
+          <w:noProof/>
+        </w:rPr>
+        <w:lastRenderedPageBreak/>
+        <mc:AlternateContent>
+          <mc:Choice Requires="wps">
+            <w:drawing>
+              <wp:anchor distT="0" distB="0" distL="114300" distR="114300" simplePos="0" relativeHeight="251671552" behindDoc="0" locked="0" layoutInCell="1" allowOverlap="1" wp14:anchorId="3FB462AA" wp14:editId="4AC63EBA">
+                <wp:simplePos x="0" y="0"/>
+                <wp:positionH relativeFrom="column">
+                  <wp:posOffset>2886075</wp:posOffset>
+                </wp:positionH>
+                <wp:positionV relativeFrom="paragraph">
+                  <wp:posOffset>2393315</wp:posOffset>
+                </wp:positionV>
+                <wp:extent cx="1619250" cy="635"/>
+                <wp:effectExtent l="0" t="0" r="0" b="0"/>
+                <wp:wrapTopAndBottom/>
+                <wp:docPr id="30" name="Text Box 30"/>
+                <wp:cNvGraphicFramePr/>
+                <a:graphic xmlns:a="http://schemas.openxmlformats.org/drawingml/2006/main">
+                  <a:graphicData uri="http://schemas.microsoft.com/office/word/2010/wordprocessingShape">
+                    <wps:wsp>
+                      <wps:cNvSpPr txBox="1"/>
+                      <wps:spPr>
+                        <a:xfrm>
+                          <a:off x="0" y="0"/>
+                          <a:ext cx="1619250" cy="635"/>
+                        </a:xfrm>
+                        <a:prstGeom prst="rect">
+                          <a:avLst/>
+                        </a:prstGeom>
+                        <a:solidFill>
+                          <a:prstClr val="white"/>
+                        </a:solidFill>
+                        <a:ln>
+                          <a:noFill/>
+                        </a:ln>
+                      </wps:spPr>
+                      <wps:txbx>
+                        <w:txbxContent>
+                          <w:p>
+                            <w:pPr>
+                              <w:pStyle w:val="Caption"/>
+                              <w:jc w:val="center"/>
+                              <w:rPr>
+                                <w:noProof/>
+                                <w:lang w:eastAsia="en-GB"/>
+                              </w:rPr>
+                            </w:pPr>
+                            <w:r>
+                              <w:t>Figure 3 - LED Circuit</w:t>
+                            </w:r>
+                          </w:p>
+                        </w:txbxContent>
+                      </wps:txbx>
+                      <wps:bodyPr rot="0" spcFirstLastPara="0" vertOverflow="overflow" horzOverflow="overflow" vert="horz" wrap="square" lIns="0" tIns="0" rIns="0" bIns="0" numCol="1" spcCol="0" rtlCol="0" fromWordArt="0" anchor="t" anchorCtr="0" forceAA="0" compatLnSpc="1">
+                        <a:prstTxWarp prst="textNoShape">
+                          <a:avLst/>
+                        </a:prstTxWarp>
+                        <a:spAutoFit/>
+                      </wps:bodyPr>
+                    </wps:wsp>
+                  </a:graphicData>
+                </a:graphic>
+              </wp:anchor>
+            </w:drawing>
+          </mc:Choice>
+          <mc:Fallback>
+            <w:pict>
+              <v:shape w14:anchorId="3FB462AA" id="Text Box 30" o:spid="_x0000_s1027" type="#_x0000_t202" style="position:absolute;left:0;text-align:left;margin-left:227.25pt;margin-top:188.45pt;width:127.5pt;height:.05pt;z-index:251671552;visibility:visible;mso-wrap-style:square;mso-wrap-distance-left:9pt;mso-wrap-distance-top:0;mso-wrap-distance-right:9pt;mso-wrap-distance-bottom:0;mso-position-horizontal:absolute;mso-position-horizontal-relative:text;mso-position-vertical:absolute;mso-position-vertical-relative:text;v-text-anchor:top" o:gfxdata="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" stroked="f">
+                <v:textbox style="mso-fit-shape-to-text:t" inset="0,0,0,0">
+                  <w:txbxContent>
+                    <w:p>
+                      <w:pPr>
+                        <w:pStyle w:val="Caption"/>
+                        <w:jc w:val="center"/>
+                        <w:rPr>
+                          <w:noProof/>
+                          <w:lang w:eastAsia="en-GB"/>
+                        </w:rPr>
+                      </w:pPr>
+                      <w:r>
+                        <w:t>Figure 3 - LED Circuit</w:t>
+                      </w:r>
+                    </w:p>
+                  </w:txbxContent>
+                </v:textbox>
+                <w10:wrap type="topAndBottom"/>
+              </v:shape>
+            </w:pict>
+          </mc:Fallback>
+        </mc:AlternateContent>
+      </w:r>
+      <w:r>
+        <w:rPr>
+          <w:noProof/>
+          <w:lang w:eastAsia="en-GB"/>
+        </w:rPr>
+        <w:drawing>
+          <wp:anchor distT="0" distB="0" distL="114300" distR="114300" simplePos="0" relativeHeight="251667456" behindDoc="1" locked="0" layoutInCell="1" allowOverlap="1" wp14:anchorId="49F8CCAE" wp14:editId="7593A9ED">
+            <wp:simplePos x="0" y="0"/>
+            <wp:positionH relativeFrom="margin">
+              <wp:posOffset>2971800</wp:posOffset>
+            </wp:positionH>
+            <wp:positionV relativeFrom="paragraph">
+              <wp:posOffset>764540</wp:posOffset>
+            </wp:positionV>
+            <wp:extent cx="1619250" cy="1619250"/>
+            <wp:effectExtent l="0" t="0" r="0" b="0"/>
+            <wp:wrapTopAndBottom/>
+            <wp:docPr id="29" name="Picture 29" descr="F:\Thesis\170px-LED_circuit.svg.png"/>
+            <wp:cNvGraphicFramePr>
+              <a:graphicFrameLocks xmlns:a="http://schemas.openxmlformats.org/drawingml/2006/main" noChangeAspect="1"/>
+            </wp:cNvGraphicFramePr>
+            <a:graphic xmlns:a="http://schemas.openxmlformats.org/drawingml/2006/main">
+              <a:graphicData uri="http://schemas.openxmlformats.org/drawingml/2006/picture">
+                <pic:pic xmlns:pic="http://schemas.openxmlformats.org/drawingml/2006/picture">
+                  <pic:nvPicPr>
+                    <pic:cNvPr id="0" name="Picture 1" descr="F:\Thesis\170px-LED_circuit.svg.png"/>
+                    <pic:cNvPicPr>
+                      <a:picLocks noChangeAspect="1" noChangeArrowheads="1"/>
+                    </pic:cNvPicPr>
+                  </pic:nvPicPr>
+                  <pic:blipFill>
+                    <a:blip r:embed="rId7">
+                      <a:extLst>
+                        <a:ext uri="{28A0092B-C50C-407E-A947-70E740481C1C}">
+                          <a14:useLocalDpi xmlns:a14="http://schemas.microsoft.com/office/drawing/2010/main" val="0"/>
+                        </a:ext>
+                      </a:extLst>
+                    </a:blip>
+                    <a:srcRect/>
+                    <a:stretch>
+                      <a:fillRect/>
+                    </a:stretch>
+                  </pic:blipFill>
+                  <pic:spPr bwMode="auto">
+                    <a:xfrm>
+                      <a:off x="0" y="0"/>
+                      <a:ext cx="1619250" cy="1619250"/>
+                    </a:xfrm>
+                    <a:prstGeom prst="rect">
+                      <a:avLst/>
+                    </a:prstGeom>
+                    <a:noFill/>
+                    <a:ln>
+                      <a:noFill/>
+                    </a:ln>
+                  </pic:spPr>
+                </pic:pic>
+              </a:graphicData>
+            </a:graphic>
+          </wp:anchor>
+        </w:drawing>
+      </w:r>
+      <w:r>
+        <w:rPr>
+          <w:noProof/>
+        </w:rPr>
+        <mc:AlternateContent>
+          <mc:Choice Requires="wps">
+            <w:drawing>
+              <wp:anchor distT="0" distB="0" distL="114300" distR="114300" simplePos="0" relativeHeight="251661312" behindDoc="0" locked="0" layoutInCell="1" allowOverlap="1" wp14:anchorId="70E77AC4" wp14:editId="1D0A7989">
+                <wp:simplePos x="0" y="0"/>
+                <wp:positionH relativeFrom="column">
+                  <wp:posOffset>581025</wp:posOffset>
+                </wp:positionH>
+                <wp:positionV relativeFrom="paragraph">
+                  <wp:posOffset>2343150</wp:posOffset>
+                </wp:positionV>
+                <wp:extent cx="914400" cy="635"/>
+                <wp:effectExtent l="0" t="0" r="0" b="0"/>
+                <wp:wrapTopAndBottom/>
+                <wp:docPr id="18" name="Text Box 18"/>
+                <wp:cNvGraphicFramePr/>
+                <a:graphic xmlns:a="http://schemas.openxmlformats.org/drawingml/2006/main">
+                  <a:graphicData uri="http://schemas.microsoft.com/office/word/2010/wordprocessingShape">
+                    <wps:wsp>
+                      <wps:cNvSpPr txBox="1"/>
+                      <wps:spPr>
+                        <a:xfrm>
+                          <a:off x="0" y="0"/>
+                          <a:ext cx="914400" cy="635"/>
+                        </a:xfrm>
+                        <a:prstGeom prst="rect">
+                          <a:avLst/>
+                        </a:prstGeom>
+                        <a:solidFill>
+                          <a:prstClr val="white"/>
+                        </a:solidFill>
+                        <a:ln>
+                          <a:noFill/>
+                        </a:ln>
+                      </wps:spPr>
+                      <wps:txbx>
+                        <w:txbxContent>
+                          <w:p>
+                            <w:pPr>
+                              <w:pStyle w:val="Caption"/>
+                              <w:jc w:val="center"/>
+                              <w:rPr>
+                                <w:b/>
+                                <w:noProof/>
+                                <w:sz w:val="24"/>
+                                <w:lang w:eastAsia="en-GB"/>
+                              </w:rPr>
+                            </w:pPr>
+                            <w:r>
+                              <w:t xml:space="preserve">Figure </w:t>
+                            </w:r>
+                            <w:r>
+                              <w:t>2</w:t>
+                            </w:r>
+                            <w:r>
+                              <w:t xml:space="preserve"> - LED</w:t>
+                            </w:r>
+                          </w:p>
+                        </w:txbxContent>
+                      </wps:txbx>
+                      <wps:bodyPr rot="0" spcFirstLastPara="0" vertOverflow="overflow" horzOverflow="overflow" vert="horz" wrap="square" lIns="0" tIns="0" rIns="0" bIns="0" numCol="1" spcCol="0" rtlCol="0" fromWordArt="0" anchor="t" anchorCtr="0" forceAA="0" compatLnSpc="1">
+                        <a:prstTxWarp prst="textNoShape">
+                          <a:avLst/>
+                        </a:prstTxWarp>
+                        <a:spAutoFit/>
+                      </wps:bodyPr>
+                    </wps:wsp>
+                  </a:graphicData>
+                </a:graphic>
+              </wp:anchor>
+            </w:drawing>
+          </mc:Choice>
+          <mc:Fallback>
+            <w:pict>
+              <v:shape w14:anchorId="70E77AC4" id="Text Box 18" o:spid="_x0000_s1028" type="#_x0000_t202" style="position:absolute;left:0;text-align:left;margin-left:45.75pt;margin-top:184.5pt;width:1in;height:.05pt;z-index:251661312;visibility:visible;mso-wrap-style:square;mso-wrap-distance-left:9pt;mso-wrap-distance-top:0;mso-wrap-distance-right:9pt;mso-wrap-distance-bottom:0;mso-position-horizontal:absolute;mso-position-horizontal-relative:text;mso-position-vertical:absolute;mso-position-vertical-relative:text;v-text-anchor:top" o:gfxdata="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" stroked="f">
+                <v:textbox style="mso-fit-shape-to-text:t" inset="0,0,0,0">
+                  <w:txbxContent>
+                    <w:p>
+                      <w:pPr>
+                        <w:pStyle w:val="Caption"/>
+                        <w:jc w:val="center"/>
+                        <w:rPr>
+                          <w:b/>
+                          <w:noProof/>
+                          <w:sz w:val="24"/>
+                          <w:lang w:eastAsia="en-GB"/>
+                        </w:rPr>
+                      </w:pPr>
+                      <w:r>
+                        <w:t xml:space="preserve">Figure </w:t>
+                      </w:r>
+                      <w:r>
+                        <w:t>2</w:t>
+                      </w:r>
+                      <w:r>
+                        <w:t xml:space="preserve"> - LED</w:t>
+                      </w:r>
+                    </w:p>
+                  </w:txbxContent>
+                </v:textbox>
+                <w10:wrap type="topAndBottom"/>
+              </v:shape>
+            </w:pict>
+          </mc:Fallback>
+        </mc:AlternateContent>
+      </w:r>
+      <w:r>
+        <w:rPr>
+          <w:b/>
+          <w:noProof/>
+          <w:sz w:val="24"/>
+          <w:lang w:eastAsia="en-GB"/>
+        </w:rPr>
+        <w:drawing>
+          <wp:anchor distT="0" distB="0" distL="114300" distR="114300" simplePos="0" relativeHeight="251655168" behindDoc="1" locked="0" layoutInCell="1" allowOverlap="1" wp14:anchorId="43F4CF0F" wp14:editId="5E706942">
+            <wp:simplePos x="0" y="0"/>
+            <wp:positionH relativeFrom="column">
+              <wp:posOffset>828675</wp:posOffset>
+            </wp:positionH>
+            <wp:positionV relativeFrom="paragraph">
+              <wp:posOffset>828675</wp:posOffset>
+            </wp:positionV>
+            <wp:extent cx="400685" cy="1400175"/>
+            <wp:effectExtent l="0" t="0" r="0" b="9525"/>
+            <wp:wrapTopAndBottom/>
+            <wp:docPr id="17" name="Picture 17" descr="F:\Thesis\Red_LED.png"/>
+            <wp:cNvGraphicFramePr>
+              <a:graphicFrameLocks xmlns:a="http://schemas.openxmlformats.org/drawingml/2006/main" noChangeAspect="1"/>
+            </wp:cNvGraphicFramePr>
+            <a:graphic xmlns:a="http://schemas.openxmlformats.org/drawingml/2006/main">
+              <a:graphicData uri="http://schemas.openxmlformats.org/drawingml/2006/picture">
+                <pic:pic xmlns:pic="http://schemas.openxmlformats.org/drawingml/2006/picture">
+                  <pic:nvPicPr>
+                    <pic:cNvPr id="0" name="Picture 2" descr="F:\Thesis\Red_LED.png"/>
+                    <pic:cNvPicPr>
+                      <a:picLocks noChangeAspect="1" noChangeArrowheads="1"/>
+                    </pic:cNvPicPr>
+                  </pic:nvPicPr>
+                  <pic:blipFill>
+                    <a:blip r:embed="rId8">
+                      <a:extLst>
+                        <a:ext uri="{28A0092B-C50C-407E-A947-70E740481C1C}">
+                          <a14:useLocalDpi xmlns:a14="http://schemas.microsoft.com/office/drawing/2010/main" val="0"/>
+                        </a:ext>
+                      </a:extLst>
+                    </a:blip>
+                    <a:srcRect/>
+                    <a:stretch>
+                      <a:fillRect/>
+                    </a:stretch>
+                  </pic:blipFill>
+                  <pic:spPr bwMode="auto">
+                    <a:xfrm>
+                      <a:off x="0" y="0"/>
+                      <a:ext cx="400685" cy="1400175"/>
+                    </a:xfrm>
+                    <a:prstGeom prst="rect">
+                      <a:avLst/>
+                    </a:prstGeom>
+                    <a:noFill/>
+                    <a:ln>
+                      <a:noFill/>
+                    </a:ln>
+                  </pic:spPr>
+                </pic:pic>
+              </a:graphicData>
+            </a:graphic>
+            <wp14:sizeRelH relativeFrom="margin">
+              <wp14:pctWidth>0</wp14:pctWidth>
+            </wp14:sizeRelH>
+            <wp14:sizeRelV relativeFrom="margin">
+              <wp14:pctHeight>0</wp14:pctHeight>
+            </wp14:sizeRelV>
+          </wp:anchor>
+        </w:drawing>
+      </w:r>
+      <w:r>
+        <w:rPr>
+          <w:rFonts w:ascii="Times New Roman" w:hAnsi="Times New Roman" w:cs="Times New Roman"/>
+          <w:sz w:val="24"/>
+          <w:szCs w:val="24"/>
+        </w:rPr>
+        <w:t xml:space="preserve">Unlike a </w:t>
+      </w:r>
+      <w:r>
+        <w:rPr>
+          <w:rFonts w:ascii="Times New Roman" w:hAnsi="Times New Roman" w:cs="Times New Roman"/>
+          <w:sz w:val="24"/>
+          <w:szCs w:val="24"/>
+        </w:rPr>
+        <w:t>traditional incandescent lamp, an LED will light only when voltage is applied in the forward direction of the diode. No current flows and no light is emitted if voltage is applied in the reverse direction</w:t>
+      </w:r>
+      <w:r>
+        <w:rPr>
+          <w:rFonts w:ascii="Times New Roman" w:hAnsi="Times New Roman" w:cs="Times New Roman"/>
+          <w:sz w:val="24"/>
+          <w:szCs w:val="24"/>
+        </w:rPr>
+        <w:t>.</w:t>
+      </w:r>
+      <w:r>
+        <w:rPr>
+          <w:noProof/>
+          <w:lang w:eastAsia="en-GB"/>
+        </w:rPr>
+        <w:t xml:space="preserve"> </w:t>
+      </w:r>
+    </w:p>
+    <w:p>
+      <w:pPr>
+        <w:keepNext/>
+      </w:pPr>
+      <w:r>
+        <w:rPr>
+          <w:rFonts w:ascii="Times New Roman" w:hAnsi="Times New Roman" w:cs="Times New Roman"/>
+          <w:b/>
+          <w:bCs/>
+          <w:noProof/>
+          <w:sz w:val="28"/>
+          <w:szCs w:val="28"/>
+        </w:rPr>
+        <w:t xml:space="preserve">                      </w:t>
+      </w:r>
+    </w:p>
+    <w:p>
+      <w:pPr>
+        <w:jc w:val="both"/>
+        <w:rPr>
+          <w:rFonts w:ascii="Times New Roman" w:hAnsi="Times New Roman" w:cs="Times New Roman"/>
+          <w:sz w:val="24"/>
+          <w:szCs w:val="24"/>
+        </w:rPr>
+      </w:pPr>
+      <w:r>
+        <w:rPr>
+          <w:rFonts w:ascii="Times New Roman" w:hAnsi="Times New Roman" w:cs="Times New Roman"/>
+          <w:b/>
+          <w:sz w:val="28"/>
+        </w:rPr>
+        <w:t>The Resistor</w:t>
+      </w:r>
+    </w:p>
+    <w:p>
+      <w:pPr>
+        <w:jc w:val="both"/>
+        <w:rPr>
+          <w:rFonts w:ascii="Times New Roman" w:hAnsi="Times New Roman" w:cs="Times New Roman"/>
+          <w:sz w:val="24"/>
+          <w:szCs w:val="24"/>
+        </w:rPr>
+      </w:pPr>
+      <w:r>
+        <w:rPr>
+          <w:rFonts w:ascii="Times New Roman" w:hAnsi="Times New Roman" w:cs="Times New Roman"/>
+          <w:sz w:val="24"/>
+          <w:szCs w:val="24"/>
+        </w:rPr>
+        <w:t xml:space="preserve">Resistors are needed to connect LEDs to the GPIO pins of the Raspberry Pi. This is because the LEDs would draw more current burning out the Raspberry Pi in the process. </w:t>
+      </w:r>
+      <w:r>
+        <w:rPr>
+          <w:rFonts w:ascii="Times New Roman" w:hAnsi="Times New Roman" w:cs="Times New Roman"/>
+          <w:sz w:val="24"/>
+          <w:szCs w:val="24"/>
+        </w:rPr>
+        <w:t>Thus,</w:t>
+      </w:r>
+      <w:r>
+        <w:rPr>
+          <w:rFonts w:ascii="Times New Roman" w:hAnsi="Times New Roman" w:cs="Times New Roman"/>
+          <w:sz w:val="24"/>
+          <w:szCs w:val="24"/>
+        </w:rPr>
+        <w:t xml:space="preserve"> resistors in the circuit ensure the Raspberry Pi will not be damaged.</w:t>
+      </w:r>
+    </w:p>
+    <w:p>
+      <w:pPr>
+        <w:jc w:val="both"/>
+        <w:rPr>
+          <w:rFonts w:ascii="Times New Roman" w:hAnsi="Times New Roman" w:cs="Times New Roman"/>
+          <w:sz w:val="24"/>
+          <w:szCs w:val="24"/>
+        </w:rPr>
+      </w:pPr>
+      <w:r>
+        <w:rPr>
+          <w:noProof/>
+        </w:rPr>
+        <mc:AlternateContent>
+          <mc:Choice Requires="wps">
+            <w:drawing>
+              <wp:anchor distT="0" distB="0" distL="114300" distR="114300" simplePos="0" relativeHeight="251663872" behindDoc="0" locked="0" layoutInCell="1" allowOverlap="1" wp14:anchorId="526E7317" wp14:editId="733BCD1B">
+                <wp:simplePos x="0" y="0"/>
+                <wp:positionH relativeFrom="column">
+                  <wp:posOffset>1616075</wp:posOffset>
+                </wp:positionH>
+                <wp:positionV relativeFrom="paragraph">
+                  <wp:posOffset>1375410</wp:posOffset>
+                </wp:positionV>
+                <wp:extent cx="1760855" cy="635"/>
+                <wp:effectExtent l="0" t="0" r="0" b="0"/>
+                <wp:wrapSquare wrapText="bothSides"/>
+                <wp:docPr id="12" name="Text Box 12"/>
+                <wp:cNvGraphicFramePr/>
+                <a:graphic xmlns:a="http://schemas.openxmlformats.org/drawingml/2006/main">
+                  <a:graphicData uri="http://schemas.microsoft.com/office/word/2010/wordprocessingShape">
+                    <wps:wsp>
+                      <wps:cNvSpPr txBox="1"/>
+                      <wps:spPr>
+                        <a:xfrm>
+                          <a:off x="0" y="0"/>
+                          <a:ext cx="1760855" cy="635"/>
+                        </a:xfrm>
+                        <a:prstGeom prst="rect">
+                          <a:avLst/>
+                        </a:prstGeom>
+                        <a:solidFill>
+                          <a:prstClr val="white"/>
+                        </a:solidFill>
+                        <a:ln>
+                          <a:noFill/>
+                        </a:ln>
+                      </wps:spPr>
+                      <wps:txbx>
+                        <w:txbxContent>
+                          <w:p>
+                            <w:pPr>
+                              <w:pStyle w:val="Caption"/>
+                              <w:jc w:val="center"/>
+                              <w:rPr>
+                                <w:noProof/>
+                                <w:sz w:val="24"/>
+                                <w:szCs w:val="24"/>
+                                <w:lang w:eastAsia="en-GB"/>
+                              </w:rPr>
+                            </w:pPr>
+                            <w:r>
+                              <w:t xml:space="preserve">Figure </w:t>
+                            </w:r>
+                            <w:fldSimple w:instr=" SEQ Figure \* ARABIC ">
+                              <w:r>
+                                <w:rPr>
+                                  <w:noProof/>
+                                </w:rPr>
+                                <w:t>4</w:t>
+                              </w:r>
+                            </w:fldSimple>
+                            <w:r>
+                              <w:t xml:space="preserve"> - Resistor</w:t>
+                            </w:r>
+                          </w:p>
+                        </w:txbxContent>
+                      </wps:txbx>
+                      <wps:bodyPr rot="0" spcFirstLastPara="0" vertOverflow="overflow" horzOverflow="overflow" vert="horz" wrap="square" lIns="0" tIns="0" rIns="0" bIns="0" numCol="1" spcCol="0" rtlCol="0" fromWordArt="0" anchor="t" anchorCtr="0" forceAA="0" compatLnSpc="1">
+                        <a:prstTxWarp prst="textNoShape">
+                          <a:avLst/>
+                        </a:prstTxWarp>
+                        <a:spAutoFit/>
+                      </wps:bodyPr>
+                    </wps:wsp>
+                  </a:graphicData>
+                </a:graphic>
+              </wp:anchor>
+            </w:drawing>
+          </mc:Choice>
+          <mc:Fallback>
+            <w:pict>
+              <v:shape w14:anchorId="526E7317" id="Text Box 12" o:spid="_x0000_s1029" type="#_x0000_t202" style="position:absolute;left:0;text-align:left;margin-left:127.25pt;margin-top:108.3pt;width:138.65pt;height:.05pt;z-index:251663872;visibility:visible;mso-wrap-style:square;mso-wrap-distance-left:9pt;mso-wrap-distance-top:0;mso-wrap-distance-right:9pt;mso-wrap-distance-bottom:0;mso-position-horizontal:absolute;mso-position-horizontal-relative:text;mso-position-vertical:absolute;mso-position-vertical-relative:text;v-text-anchor:top" o:gfxdata="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" stroked="f">
+                <v:textbox style="mso-fit-shape-to-text:t" inset="0,0,0,0">
+                  <w:txbxContent>
+                    <w:p>
+                      <w:pPr>
+                        <w:pStyle w:val="Caption"/>
+                        <w:jc w:val="center"/>
+                        <w:rPr>
+                          <w:noProof/>
+                          <w:sz w:val="24"/>
+                          <w:szCs w:val="24"/>
+                          <w:lang w:eastAsia="en-GB"/>
+                        </w:rPr>
+                      </w:pPr>
+                      <w:r>
+                        <w:t xml:space="preserve">Figure </w:t>
+                      </w:r>
+                      <w:fldSimple w:instr=" SEQ Figure \* ARABIC ">
+                        <w:r>
+                          <w:rPr>
+                            <w:noProof/>
+                          </w:rPr>
+                          <w:t>4</w:t>
+                        </w:r>
+                      </w:fldSimple>
+                      <w:r>
+                        <w:t xml:space="preserve"> - Resistor</w:t>
+                      </w:r>
+                    </w:p>
+                  </w:txbxContent>
+                </v:textbox>
+                <w10:wrap type="square"/>
+              </v:shape>
+            </w:pict>
+          </mc:Fallback>
+        </mc:AlternateContent>
+      </w:r>
+      <w:r>
+        <w:rPr>
+          <w:noProof/>
+          <w:sz w:val="24"/>
+          <w:szCs w:val="24"/>
+          <w:lang w:eastAsia="en-GB"/>
+        </w:rPr>
+        <w:drawing>
+          <wp:anchor distT="0" distB="0" distL="114300" distR="114300" simplePos="0" relativeHeight="251649024" behindDoc="0" locked="0" layoutInCell="1" allowOverlap="1" wp14:anchorId="7C0FDD3E" wp14:editId="00B5DAA9">
+            <wp:simplePos x="0" y="0"/>
+            <wp:positionH relativeFrom="margin">
+              <wp:posOffset>2419350</wp:posOffset>
+            </wp:positionH>
+            <wp:positionV relativeFrom="paragraph">
+              <wp:posOffset>360680</wp:posOffset>
+            </wp:positionV>
+            <wp:extent cx="154940" cy="1760855"/>
+            <wp:effectExtent l="0" t="2858" r="0" b="0"/>
+            <wp:wrapSquare wrapText="bothSides"/>
+            <wp:docPr id="6" name="Picture 6" descr="F:\Thesis\330OhmResistor.png"/>
+            <wp:cNvGraphicFramePr>
+              <a:graphicFrameLocks xmlns:a="http://schemas.openxmlformats.org/drawingml/2006/main" noChangeAspect="1"/>
+            </wp:cNvGraphicFramePr>
+            <a:graphic xmlns:a="http://schemas.openxmlformats.org/drawingml/2006/main">
+              <a:graphicData uri="http://schemas.openxmlformats.org/drawingml/2006/picture">
+                <pic:pic xmlns:pic="http://schemas.openxmlformats.org/drawingml/2006/picture">
+                  <pic:nvPicPr>
+                    <pic:cNvPr id="0" name="Picture 3" descr="F:\Thesis\330OhmResistor.png"/>
+                    <pic:cNvPicPr>
+                      <a:picLocks noChangeAspect="1" noChangeArrowheads="1"/>
+                    </pic:cNvPicPr>
+                  </pic:nvPicPr>
+                  <pic:blipFill>
+                    <a:blip r:embed="rId9">
+                      <a:extLst>
+                        <a:ext uri="{28A0092B-C50C-407E-A947-70E740481C1C}">
+                          <a14:useLocalDpi xmlns:a14="http://schemas.microsoft.com/office/drawing/2010/main" val="0"/>
+                        </a:ext>
+                      </a:extLst>
+                    </a:blip>
+                    <a:srcRect/>
+                    <a:stretch>
+                      <a:fillRect/>
+                    </a:stretch>
+                  </pic:blipFill>
+                  <pic:spPr bwMode="auto">
+                    <a:xfrm rot="5400000">
+                      <a:off x="0" y="0"/>
+                      <a:ext cx="154940" cy="1760855"/>
+                    </a:xfrm>
+                    <a:prstGeom prst="rect">
+                      <a:avLst/>
+                    </a:prstGeom>
+                    <a:noFill/>
+                    <a:ln>
+                      <a:noFill/>
+                    </a:ln>
+                  </pic:spPr>
+                </pic:pic>
+              </a:graphicData>
+            </a:graphic>
+            <wp14:sizeRelH relativeFrom="margin">
+              <wp14:pctWidth>0</wp14:pctWidth>
+            </wp14:sizeRelH>
+            <wp14:sizeRelV relativeFrom="margin">
+              <wp14:pctHeight>0</wp14:pctHeight>
+            </wp14:sizeRelV>
+          </wp:anchor>
+        </w:drawing>
+      </w:r>
+      <w:r>
+        <w:rPr>
+          <w:rFonts w:ascii="Times New Roman" w:hAnsi="Times New Roman" w:cs="Times New Roman"/>
+          <w:sz w:val="24"/>
+          <w:szCs w:val="24"/>
+        </w:rPr>
+        <w:t xml:space="preserve">The measure of resistance is called the Ohm (Ω), and the larger the resistance, the more it limits the current. The value of a resistor is marked with colored bands along the length of the resistor </w:t>
+      </w:r>
+      <w:r>
+        <w:rPr>
+          <w:rFonts w:ascii="Times New Roman" w:hAnsi="Times New Roman" w:cs="Times New Roman"/>
+          <w:sz w:val="24"/>
+          <w:szCs w:val="24"/>
+        </w:rPr>
+        <w:t>body. It</w:t>
+      </w:r>
+      <w:r>
+        <w:rPr>
+          <w:rFonts w:ascii="Times New Roman" w:hAnsi="Times New Roman" w:cs="Times New Roman"/>
+          <w:sz w:val="24"/>
+          <w:szCs w:val="24"/>
+        </w:rPr>
+        <w:t xml:space="preserve"> does not matter which way round you connect the resistors. Current flows in both ways through them.</w:t>
+      </w:r>
+    </w:p>
+    <w:p>
+      <w:pPr>
+        <w:jc w:val="both"/>
+        <w:rPr>
+          <w:rFonts w:ascii="Times New Roman" w:hAnsi="Times New Roman" w:cs="Times New Roman"/>
+          <w:sz w:val="24"/>
+          <w:szCs w:val="24"/>
+        </w:rPr>
+      </w:pPr>
+    </w:p>
+    <w:p>
+      <w:pPr>
+        <w:jc w:val="both"/>
+        <w:rPr>
+          <w:rFonts w:ascii="Times New Roman" w:hAnsi="Times New Roman" w:cs="Times New Roman"/>
+          <w:sz w:val="24"/>
+          <w:szCs w:val="24"/>
+        </w:rPr>
+      </w:pPr>
+    </w:p>
+    <w:p>
+      <w:pPr>
+        <w:jc w:val="both"/>
+        <w:rPr>
+          <w:rFonts w:ascii="Times New Roman" w:hAnsi="Times New Roman" w:cs="Times New Roman"/>
+          <w:sz w:val="24"/>
+          <w:szCs w:val="24"/>
+        </w:rPr>
+      </w:pPr>
+      <w:r>
+        <w:rPr>
+          <w:b/>
+          <w:sz w:val="28"/>
+        </w:rPr>
+        <w:t xml:space="preserve">The </w:t>
+      </w:r>
+      <w:r>
+        <w:rPr>
+          <w:b/>
+          <w:sz w:val="28"/>
+        </w:rPr>
+        <w:t>Jumper Wires</w:t>
+      </w:r>
+    </w:p>
+    <w:p>
+      <w:pPr>
+        <w:jc w:val="both"/>
+        <w:rPr>
+          <w:rFonts w:ascii="Times New Roman" w:hAnsi="Times New Roman" w:cs="Times New Roman"/>
+          <w:sz w:val="24"/>
+          <w:szCs w:val="24"/>
+        </w:rPr>
+      </w:pPr>
+      <w:r>
+        <w:rPr>
+          <w:rFonts w:ascii="Times New Roman" w:hAnsi="Times New Roman" w:cs="Times New Roman"/>
+          <w:sz w:val="24"/>
+          <w:szCs w:val="24"/>
+        </w:rPr>
+        <w:t>Jumper</w:t>
+      </w:r>
+      <w:r>
+        <w:rPr>
+          <w:sz w:val="24"/>
+          <w:szCs w:val="24"/>
+        </w:rPr>
+        <w:t xml:space="preserve"> </w:t>
+      </w:r>
+      <w:r>
+        <w:rPr>
+          <w:rFonts w:ascii="Times New Roman" w:hAnsi="Times New Roman" w:cs="Times New Roman"/>
+          <w:sz w:val="24"/>
+          <w:szCs w:val="24"/>
+        </w:rPr>
+        <w:t>wires are used on breadboards to make connections. The ones used have different connectors on each end. The end with the pin, the Male jumper goes into the Breadboard. The end with the piece of plastic with a hole in it, the Female jumper goes into the Raspberry Pi’s GPIO pins.</w:t>
+      </w:r>
+    </w:p>
+    <w:p>
+      <w:pPr>
+        <w:jc w:val="both"/>
+        <w:rPr>
+          <w:rFonts w:ascii="Times New Roman" w:hAnsi="Times New Roman" w:cs="Times New Roman"/>
+          <w:sz w:val="24"/>
+          <w:szCs w:val="24"/>
+        </w:rPr>
+      </w:pPr>
+      <w:r>
+        <w:rPr>
+          <w:noProof/>
+        </w:rPr>
+        <mc:AlternateContent>
+          <mc:Choice Requires="wps">
+            <w:drawing>
+              <wp:anchor distT="0" distB="0" distL="114300" distR="114300" simplePos="0" relativeHeight="251667968" behindDoc="0" locked="0" layoutInCell="1" allowOverlap="1" wp14:anchorId="0F0DF5C1" wp14:editId="357948D1">
+                <wp:simplePos x="0" y="0"/>
+                <wp:positionH relativeFrom="column">
+                  <wp:posOffset>2047875</wp:posOffset>
+                </wp:positionH>
+                <wp:positionV relativeFrom="paragraph">
+                  <wp:posOffset>1190625</wp:posOffset>
+                </wp:positionV>
+                <wp:extent cx="1159510" cy="635"/>
+                <wp:effectExtent l="0" t="0" r="0" b="0"/>
+                <wp:wrapSquare wrapText="bothSides"/>
+                <wp:docPr id="15" name="Text Box 15"/>
+                <wp:cNvGraphicFramePr/>
+                <a:graphic xmlns:a="http://schemas.openxmlformats.org/drawingml/2006/main">
+                  <a:graphicData uri="http://schemas.microsoft.com/office/word/2010/wordprocessingShape">
+                    <wps:wsp>
+                      <wps:cNvSpPr txBox="1"/>
+                      <wps:spPr>
+                        <a:xfrm>
+                          <a:off x="0" y="0"/>
+                          <a:ext cx="1159510" cy="635"/>
+                        </a:xfrm>
+                        <a:prstGeom prst="rect">
+                          <a:avLst/>
+                        </a:prstGeom>
+                        <a:solidFill>
+                          <a:prstClr val="white"/>
+                        </a:solidFill>
+                        <a:ln>
+                          <a:noFill/>
+                        </a:ln>
+                      </wps:spPr>
+                      <wps:txbx>
+                        <w:txbxContent>
+                          <w:p>
+                            <w:pPr>
+                              <w:pStyle w:val="Caption"/>
+                              <w:jc w:val="center"/>
+                              <w:rPr>
+                                <w:noProof/>
+                                <w:sz w:val="24"/>
+                                <w:szCs w:val="24"/>
+                                <w:lang w:eastAsia="en-GB"/>
+                              </w:rPr>
+                            </w:pPr>
+                            <w:r>
+                              <w:t xml:space="preserve">Figure </w:t>
+                            </w:r>
+                            <w:fldSimple w:instr=" SEQ Figure \* ARABIC ">
+                              <w:r>
+                                <w:rPr>
+                                  <w:noProof/>
+                                </w:rPr>
+                                <w:t>5</w:t>
+                              </w:r>
+                            </w:fldSimple>
+                            <w:r>
+                              <w:t xml:space="preserve"> - Jumper Wires</w:t>
+                            </w:r>
+                          </w:p>
+                        </w:txbxContent>
+                      </wps:txbx>
+                      <wps:bodyPr rot="0" spcFirstLastPara="0" vertOverflow="overflow" horzOverflow="overflow" vert="horz" wrap="square" lIns="0" tIns="0" rIns="0" bIns="0" numCol="1" spcCol="0" rtlCol="0" fromWordArt="0" anchor="t" anchorCtr="0" forceAA="0" compatLnSpc="1">
+                        <a:prstTxWarp prst="textNoShape">
+                          <a:avLst/>
+                        </a:prstTxWarp>
+                        <a:spAutoFit/>
+                      </wps:bodyPr>
+                    </wps:wsp>
+                  </a:graphicData>
+                </a:graphic>
+              </wp:anchor>
+            </w:drawing>
+          </mc:Choice>
+          <mc:Fallback>
+            <w:pict>
+              <v:shape w14:anchorId="0F0DF5C1" id="Text Box 15" o:spid="_x0000_s1030" type="#_x0000_t202" style="position:absolute;left:0;text-align:left;margin-left:161.25pt;margin-top:93.75pt;width:91.3pt;height:.05pt;z-index:251667968;visibility:visible;mso-wrap-style:square;mso-wrap-distance-left:9pt;mso-wrap-distance-top:0;mso-wrap-distance-right:9pt;mso-wrap-distance-bottom:0;mso-position-horizontal:absolute;mso-position-horizontal-relative:text;mso-position-vertical:absolute;mso-position-vertical-relative:text;v-text-anchor:top" o:gfxdata="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" stroked="f">
+                <v:textbox style="mso-fit-shape-to-text:t" inset="0,0,0,0">
+                  <w:txbxContent>
+                    <w:p>
+                      <w:pPr>
+                        <w:pStyle w:val="Caption"/>
+                        <w:jc w:val="center"/>
+                        <w:rPr>
+                          <w:noProof/>
+                          <w:sz w:val="24"/>
+                          <w:szCs w:val="24"/>
+                          <w:lang w:eastAsia="en-GB"/>
+                        </w:rPr>
+                      </w:pPr>
+                      <w:r>
+                        <w:t xml:space="preserve">Figure </w:t>
+                      </w:r>
+                      <w:fldSimple w:instr=" SEQ Figure \* ARABIC ">
+                        <w:r>
+                          <w:rPr>
+                            <w:noProof/>
+                          </w:rPr>
+                          <w:t>5</w:t>
+                        </w:r>
+                      </w:fldSimple>
+                      <w:r>
+                        <w:t xml:space="preserve"> - Jumper Wires</w:t>
+                      </w:r>
+                    </w:p>
+                  </w:txbxContent>
+                </v:textbox>
+                <w10:wrap type="square"/>
+              </v:shape>
+            </w:pict>
+          </mc:Fallback>
+        </mc:AlternateContent>
+      </w:r>
+      <w:r>
+        <w:rPr>
+          <w:noProof/>
+          <w:sz w:val="24"/>
+          <w:szCs w:val="24"/>
+          <w:lang w:eastAsia="en-GB"/>
+        </w:rPr>
+        <w:drawing>
+          <wp:anchor distT="0" distB="0" distL="114300" distR="114300" simplePos="0" relativeHeight="251665920" behindDoc="0" locked="0" layoutInCell="1" allowOverlap="1" wp14:anchorId="0667486F" wp14:editId="7D5B11AD">
+            <wp:simplePos x="0" y="0"/>
+            <wp:positionH relativeFrom="margin">
+              <wp:posOffset>2047875</wp:posOffset>
+            </wp:positionH>
+            <wp:positionV relativeFrom="paragraph">
+              <wp:posOffset>0</wp:posOffset>
+            </wp:positionV>
+            <wp:extent cx="1159510" cy="1133475"/>
+            <wp:effectExtent l="0" t="0" r="2540" b="9525"/>
+            <wp:wrapSquare wrapText="bothSides"/>
+            <wp:docPr id="14" name="Picture 14" descr="F:\Thesis\4_MF_Jumpers.png"/>
+            <wp:cNvGraphicFramePr>
+              <a:graphicFrameLocks xmlns:a="http://schemas.openxmlformats.org/drawingml/2006/main" noChangeAspect="1"/>
+            </wp:cNvGraphicFramePr>
+            <a:graphic xmlns:a="http://schemas.openxmlformats.org/drawingml/2006/main">
+              <a:graphicData uri="http://schemas.openxmlformats.org/drawingml/2006/picture">
+                <pic:pic xmlns:pic="http://schemas.openxmlformats.org/drawingml/2006/picture">
+                  <pic:nvPicPr>
+                    <pic:cNvPr id="0" name="Picture 4" descr="F:\Thesis\4_MF_Jumpers.png"/>
+                    <pic:cNvPicPr>
+                      <a:picLocks noChangeAspect="1" noChangeArrowheads="1"/>
+                    </pic:cNvPicPr>
+                  </pic:nvPicPr>
+                  <pic:blipFill>
+                    <a:blip r:embed="rId10" cstate="print">
+                      <a:extLst>
+                        <a:ext uri="{28A0092B-C50C-407E-A947-70E740481C1C}">
+                          <a14:useLocalDpi xmlns:a14="http://schemas.microsoft.com/office/drawing/2010/main" val="0"/>
+                        </a:ext>
+                      </a:extLst>
+                    </a:blip>
+                    <a:srcRect/>
+                    <a:stretch>
+                      <a:fillRect/>
+                    </a:stretch>
+                  </pic:blipFill>
+                  <pic:spPr bwMode="auto">
+                    <a:xfrm>
+                      <a:off x="0" y="0"/>
+                      <a:ext cx="1159510" cy="1133475"/>
+                    </a:xfrm>
+                    <a:prstGeom prst="rect">
+                      <a:avLst/>
+                    </a:prstGeom>
+                    <a:noFill/>
+                    <a:ln>
+                      <a:noFill/>
+                    </a:ln>
+                  </pic:spPr>
+                </pic:pic>
+              </a:graphicData>
+            </a:graphic>
+            <wp14:sizeRelH relativeFrom="margin">
+              <wp14:pctWidth>0</wp14:pctWidth>
+            </wp14:sizeRelH>
+            <wp14:sizeRelV relativeFrom="margin">
+              <wp14:pctHeight>0</wp14:pctHeight>
+            </wp14:sizeRelV>
+          </wp:anchor>
+        </w:drawing>
+      </w:r>
+    </w:p>
+    <w:p>
+      <w:pPr>
+        <w:jc w:val="both"/>
+        <w:rPr>
+          <w:rFonts w:ascii="Times New Roman" w:hAnsi="Times New Roman" w:cs="Times New Roman"/>
+          <w:b/>
+          <w:sz w:val="28"/>
+          <w:szCs w:val="24"/>
+        </w:rPr>
+      </w:pPr>
+    </w:p>
+    <w:p>
+      <w:pPr>
+        <w:jc w:val="both"/>
+      </w:pPr>
+    </w:p>
+    <w:p>
+      <w:pPr>
+        <w:jc w:val="both"/>
+        <w:rPr>
+          <w:rFonts w:ascii="Times New Roman" w:hAnsi="Times New Roman" w:cs="Times New Roman"/>
+          <w:b/>
+          <w:sz w:val="28"/>
+          <w:szCs w:val="24"/>
+        </w:rPr>
+      </w:pPr>
+      <w:r>
+        <w:rPr>
+          <w:rFonts w:ascii="Times New Roman" w:hAnsi="Times New Roman" w:cs="Times New Roman"/>
+          <w:b/>
+          <w:sz w:val="28"/>
+          <w:szCs w:val="24"/>
+        </w:rPr>
+        <w:lastRenderedPageBreak/>
+        <w:t>GSM Module</w:t>
+      </w:r>
+    </w:p>
+    <w:p>
+      <w:pPr>
+        <w:jc w:val="both"/>
+        <w:rPr>
+          <w:rFonts w:ascii="Times New Roman" w:hAnsi="Times New Roman" w:cs="Times New Roman"/>
+          <w:sz w:val="24"/>
+          <w:szCs w:val="24"/>
+        </w:rPr>
+      </w:pPr>
+      <w:r>
+        <w:rPr>
+          <w:rFonts w:ascii="Times New Roman" w:hAnsi="Times New Roman" w:cs="Times New Roman"/>
+          <w:sz w:val="24"/>
+          <w:szCs w:val="24"/>
+        </w:rPr>
+        <w:t>A GSM modem or GSM module is a hardware device that uses GSM mobile telephone technology to provide a data link to a remote network. From the view of the mobile phone network, they are essentially identical to an ordinary mobile phone, including the need for a SIM to identify themselves to the network. GSM modems typically provide TTL-level serial interfaces to their host. They are usually used as part of an embedded system.</w:t>
+      </w:r>
+    </w:p>
+    <w:p>
+      <w:pPr>
         <w:rPr>
           <w:rFonts w:ascii="Times New Roman" w:hAnsi="Times New Roman" w:cs="Times New Roman"/>
           <w:sz w:val="28"/>
@@ -130,7 +1468,6 @@
         </w:rPr>
         <w:t xml:space="preserve">microcontroller. This microcontroller can connect a computer monitor or TV, standard </w:t>
       </w:r>
-      <w:proofErr w:type="gramStart"/>
       <w:r>
         <w:rPr>
           <w:rStyle w:val="Strong"/>
@@ -142,7 +1479,6 @@
         </w:rPr>
         <w:t>keyboard</w:t>
       </w:r>
-      <w:proofErr w:type="gramEnd"/>
       <w:r>
         <w:rPr>
           <w:rStyle w:val="Strong"/>
@@ -269,7 +1605,7 @@
         </w:rPr>
         <w:t xml:space="preserve">Raspberry Pi SBCs feature a </w:t>
       </w:r>
-      <w:hyperlink r:id="rId6" w:tooltip="Broadcom" w:history="1">
+      <w:hyperlink r:id="rId11" w:tooltip="Broadcom" w:history="1">
         <w:r>
           <w:rPr>
             <w:rStyle w:val="Hyperlink"/>
@@ -380,7 +1716,7 @@
         </w:rPr>
         <w:t xml:space="preserve">eveloped in the </w:t>
       </w:r>
-      <w:hyperlink r:id="rId7" w:tooltip="Sony" w:history="1">
+      <w:hyperlink r:id="rId12" w:tooltip="Sony" w:history="1">
         <w:r>
           <w:rPr>
             <w:rStyle w:val="Hyperlink"/>
@@ -401,7 +1737,7 @@
         </w:rPr>
         <w:t xml:space="preserve"> by the </w:t>
       </w:r>
-      <w:hyperlink r:id="rId8" w:history="1">
+      <w:hyperlink r:id="rId13" w:history="1">
         <w:r>
           <w:rPr>
             <w:rStyle w:val="Hyperlink"/>
@@ -430,7 +1766,7 @@
         </w:rPr>
         <w:t xml:space="preserve">in association with </w:t>
       </w:r>
-      <w:hyperlink r:id="rId9" w:tooltip="Broadcom Inc." w:history="1">
+      <w:hyperlink r:id="rId14" w:tooltip="Broadcom Inc." w:history="1">
         <w:r>
           <w:rPr>
             <w:rStyle w:val="Hyperlink"/>
@@ -1297,6 +2633,7 @@
           <w:sz w:val="24"/>
           <w:szCs w:val="24"/>
         </w:rPr>
+        <w:lastRenderedPageBreak/>
         <w:t>Raspberry Pi 4 Model B</w:t>
       </w:r>
       <w:r>
@@ -1385,25 +2722,7 @@
           <w:sz w:val="24"/>
           <w:szCs w:val="24"/>
         </w:rPr>
-        <w:t xml:space="preserve">ports, and dual-monitor support via a pair of </w:t>
-      </w:r>
-      <w:proofErr w:type="gramStart"/>
-      <w:r>
-        <w:rPr>
-          <w:rFonts w:ascii="Times New Roman" w:eastAsia="Times New Roman" w:hAnsi="Times New Roman" w:cs="Times New Roman"/>
-          <w:sz w:val="24"/>
-          <w:szCs w:val="24"/>
-        </w:rPr>
-        <w:t>micro HDMI</w:t>
-      </w:r>
-      <w:proofErr w:type="gramEnd"/>
-      <w:r>
-        <w:rPr>
-          <w:rFonts w:ascii="Times New Roman" w:eastAsia="Times New Roman" w:hAnsi="Times New Roman" w:cs="Times New Roman"/>
-          <w:sz w:val="24"/>
-          <w:szCs w:val="24"/>
-        </w:rPr>
-        <w:t xml:space="preserve"> </w:t>
+        <w:t xml:space="preserve">ports, and dual-monitor support via a pair of micro HDMI </w:t>
       </w:r>
       <w:r>
         <w:rPr>
@@ -1467,25 +2786,7 @@
           <w:sz w:val="24"/>
           <w:szCs w:val="24"/>
         </w:rPr>
-        <w:t xml:space="preserve">USB cables, such as those used on Apple MacBooks, incorrectly identify </w:t>
-      </w:r>
-      <w:proofErr w:type="gramStart"/>
-      <w:r>
-        <w:rPr>
-          <w:rFonts w:ascii="Times New Roman" w:eastAsia="Times New Roman" w:hAnsi="Times New Roman" w:cs="Times New Roman"/>
-          <w:sz w:val="24"/>
-          <w:szCs w:val="24"/>
-        </w:rPr>
-        <w:t>it</w:t>
-      </w:r>
-      <w:proofErr w:type="gramEnd"/>
-      <w:r>
-        <w:rPr>
-          <w:rFonts w:ascii="Times New Roman" w:eastAsia="Times New Roman" w:hAnsi="Times New Roman" w:cs="Times New Roman"/>
-          <w:sz w:val="24"/>
-          <w:szCs w:val="24"/>
-        </w:rPr>
-        <w:t xml:space="preserve"> and refuse to provide power</w:t>
+        <w:t>USB cables, such as those used on Apple MacBooks, incorrectly identify it and refuse to provide power</w:t>
       </w:r>
       <w:r>
         <w:rPr>
@@ -1522,7 +2823,6 @@
           <w:sz w:val="24"/>
           <w:szCs w:val="24"/>
         </w:rPr>
-        <w:lastRenderedPageBreak/>
         <w:t>Raspberry Pi 400</w:t>
       </w:r>
       <w:r>
@@ -1658,16 +2958,54 @@
         </w:rPr>
         <w:t xml:space="preserve">. It is programmable in </w:t>
       </w:r>
-      <w:proofErr w:type="spellStart"/>
-      <w:r>
-        <w:rPr>
-          <w:rFonts w:ascii="Times New Roman" w:eastAsia="Times New Roman" w:hAnsi="Times New Roman" w:cs="Times New Roman"/>
-          <w:sz w:val="24"/>
-          <w:szCs w:val="24"/>
-        </w:rPr>
-        <w:t>MicroPython</w:t>
-      </w:r>
-      <w:proofErr w:type="spellEnd"/>
+      <w:r>
+        <w:rPr>
+          <w:rFonts w:ascii="Times New Roman" w:eastAsia="Times New Roman" w:hAnsi="Times New Roman" w:cs="Times New Roman"/>
+          <w:sz w:val="24"/>
+          <w:szCs w:val="24"/>
+        </w:rPr>
+        <w:t>MicroPython,</w:t>
+      </w:r>
+      <w:r>
+        <w:rPr>
+          <w:rFonts w:ascii="Times New Roman" w:eastAsia="Times New Roman" w:hAnsi="Times New Roman" w:cs="Times New Roman"/>
+          <w:sz w:val="24"/>
+          <w:szCs w:val="24"/>
+        </w:rPr>
+        <w:t xml:space="preserve"> CircuitPython and C</w:t>
+      </w:r>
+      <w:r>
+        <w:rPr>
+          <w:rFonts w:ascii="Times New Roman" w:eastAsia="Times New Roman" w:hAnsi="Times New Roman" w:cs="Times New Roman"/>
+          <w:sz w:val="24"/>
+          <w:szCs w:val="24"/>
+        </w:rPr>
+        <w:t xml:space="preserve">. It has partnered with </w:t>
+      </w:r>
+      <w:r>
+        <w:rPr>
+          <w:rFonts w:ascii="Times New Roman" w:eastAsia="Times New Roman" w:hAnsi="Times New Roman" w:cs="Times New Roman"/>
+          <w:sz w:val="24"/>
+          <w:szCs w:val="24"/>
+        </w:rPr>
+        <w:t>Vilros</w:t>
+      </w:r>
+      <w:r>
+        <w:rPr>
+          <w:rFonts w:ascii="Times New Roman" w:eastAsia="Times New Roman" w:hAnsi="Times New Roman" w:cs="Times New Roman"/>
+          <w:sz w:val="24"/>
+          <w:szCs w:val="24"/>
+        </w:rPr>
+        <w:t xml:space="preserve">, </w:t>
+      </w:r>
+      <w:r>
+        <w:rPr>
+          <w:rFonts w:ascii="Times New Roman" w:eastAsia="Times New Roman" w:hAnsi="Times New Roman" w:cs="Times New Roman"/>
+          <w:sz w:val="24"/>
+          <w:szCs w:val="24"/>
+        </w:rPr>
+        <w:t>Adafruit</w:t>
+      </w:r>
       <w:r>
         <w:rPr>
           <w:rFonts w:ascii="Times New Roman" w:eastAsia="Times New Roman" w:hAnsi="Times New Roman" w:cs="Times New Roman"/>
@@ -1682,61 +3020,7 @@
           <w:sz w:val="24"/>
           <w:szCs w:val="24"/>
         </w:rPr>
-        <w:t xml:space="preserve"> </w:t>
-      </w:r>
-      <w:proofErr w:type="spellStart"/>
-      <w:r>
-        <w:rPr>
-          <w:rFonts w:ascii="Times New Roman" w:eastAsia="Times New Roman" w:hAnsi="Times New Roman" w:cs="Times New Roman"/>
-          <w:sz w:val="24"/>
-          <w:szCs w:val="24"/>
-        </w:rPr>
-        <w:t>CircuitPython</w:t>
-      </w:r>
-      <w:proofErr w:type="spellEnd"/>
-      <w:r>
-        <w:rPr>
-          <w:rFonts w:ascii="Times New Roman" w:eastAsia="Times New Roman" w:hAnsi="Times New Roman" w:cs="Times New Roman"/>
-          <w:sz w:val="24"/>
-          <w:szCs w:val="24"/>
-        </w:rPr>
-        <w:t xml:space="preserve"> and C</w:t>
-      </w:r>
-      <w:r>
-        <w:rPr>
-          <w:rFonts w:ascii="Times New Roman" w:eastAsia="Times New Roman" w:hAnsi="Times New Roman" w:cs="Times New Roman"/>
-          <w:sz w:val="24"/>
-          <w:szCs w:val="24"/>
-        </w:rPr>
-        <w:t xml:space="preserve">. It has partnered with </w:t>
-      </w:r>
-      <w:proofErr w:type="spellStart"/>
-      <w:r>
-        <w:rPr>
-          <w:rFonts w:ascii="Times New Roman" w:eastAsia="Times New Roman" w:hAnsi="Times New Roman" w:cs="Times New Roman"/>
-          <w:sz w:val="24"/>
-          <w:szCs w:val="24"/>
-        </w:rPr>
-        <w:t>Vilros</w:t>
-      </w:r>
-      <w:proofErr w:type="spellEnd"/>
-      <w:r>
-        <w:rPr>
-          <w:rFonts w:ascii="Times New Roman" w:eastAsia="Times New Roman" w:hAnsi="Times New Roman" w:cs="Times New Roman"/>
-          <w:sz w:val="24"/>
-          <w:szCs w:val="24"/>
-        </w:rPr>
-        <w:t xml:space="preserve">, </w:t>
-      </w:r>
-      <w:proofErr w:type="spellStart"/>
-      <w:proofErr w:type="gramStart"/>
-      <w:r>
-        <w:rPr>
-          <w:rFonts w:ascii="Times New Roman" w:eastAsia="Times New Roman" w:hAnsi="Times New Roman" w:cs="Times New Roman"/>
-          <w:sz w:val="24"/>
-          <w:szCs w:val="24"/>
-        </w:rPr>
-        <w:t>Adafruit</w:t>
+        <w:t>Pimoroni</w:t>
       </w:r>
       <w:r>
         <w:rPr>
@@ -1752,26 +3036,8 @@
           <w:sz w:val="24"/>
           <w:szCs w:val="24"/>
         </w:rPr>
-        <w:t>Pimoroni</w:t>
-      </w:r>
-      <w:proofErr w:type="gramEnd"/>
-      <w:r>
-        <w:rPr>
-          <w:rFonts w:ascii="Times New Roman" w:eastAsia="Times New Roman" w:hAnsi="Times New Roman" w:cs="Times New Roman"/>
-          <w:sz w:val="24"/>
-          <w:szCs w:val="24"/>
-        </w:rPr>
-        <w:t>,</w:t>
-      </w:r>
-      <w:r>
-        <w:rPr>
-          <w:rFonts w:ascii="Times New Roman" w:eastAsia="Times New Roman" w:hAnsi="Times New Roman" w:cs="Times New Roman"/>
-          <w:sz w:val="24"/>
-          <w:szCs w:val="24"/>
-        </w:rPr>
         <w:t>Arduino</w:t>
       </w:r>
-      <w:proofErr w:type="spellEnd"/>
       <w:r>
         <w:rPr>
           <w:rFonts w:ascii="Times New Roman" w:eastAsia="Times New Roman" w:hAnsi="Times New Roman" w:cs="Times New Roman"/>
@@ -1786,16 +3052,7 @@
           <w:sz w:val="24"/>
           <w:szCs w:val="24"/>
         </w:rPr>
-        <w:t xml:space="preserve"> </w:t>
-      </w:r>
-      <w:proofErr w:type="spellStart"/>
-      <w:r>
-        <w:rPr>
-          <w:rFonts w:ascii="Times New Roman" w:eastAsia="Times New Roman" w:hAnsi="Times New Roman" w:cs="Times New Roman"/>
-          <w:sz w:val="24"/>
-          <w:szCs w:val="24"/>
-        </w:rPr>
-        <w:t>Spark</w:t>
+        <w:t xml:space="preserve"> Spark</w:t>
       </w:r>
       <w:r>
         <w:rPr>
@@ -1805,7 +3062,6 @@
         </w:rPr>
         <w:t>Fun</w:t>
       </w:r>
-      <w:proofErr w:type="spellEnd"/>
       <w:r>
         <w:rPr>
           <w:rFonts w:ascii="Times New Roman" w:eastAsia="Times New Roman" w:hAnsi="Times New Roman" w:cs="Times New Roman"/>
@@ -2053,8 +3309,9 @@
         <w:rPr>
           <w:noProof/>
         </w:rPr>
+        <w:lastRenderedPageBreak/>
         <w:drawing>
-          <wp:inline distT="0" distB="0" distL="0" distR="0" wp14:anchorId="0BBC7C24" wp14:editId="3BB559C1">
+          <wp:inline distT="0" distB="0" distL="0" distR="0" wp14:anchorId="0BBC7C24" wp14:editId="6C81AF2C">
             <wp:extent cx="5943600" cy="3324225"/>
             <wp:effectExtent l="0" t="0" r="0" b="9525"/>
             <wp:docPr id="2" name="Picture 2"/>
@@ -2071,7 +3328,7 @@
                     </pic:cNvPicPr>
                   </pic:nvPicPr>
                   <pic:blipFill>
-                    <a:blip r:embed="rId10">
+                    <a:blip r:embed="rId15">
                       <a:extLst>
                         <a:ext uri="{28A0092B-C50C-407E-A947-70E740481C1C}">
                           <a14:useLocalDpi xmlns:a14="http://schemas.microsoft.com/office/drawing/2010/main" val="0"/>
@@ -2111,14 +3368,27 @@
       <w:r>
         <w:t xml:space="preserve">Figure </w:t>
       </w:r>
-      <w:fldSimple w:instr=" SEQ Figure \* ARABIC ">
-        <w:r>
-          <w:rPr>
-            <w:noProof/>
-          </w:rPr>
-          <w:t>1</w:t>
-        </w:r>
-      </w:fldSimple>
+      <w:r>
+        <w:fldChar w:fldCharType="begin"/>
+      </w:r>
+      <w:r>
+        <w:instrText xml:space="preserve"> SEQ Figure \* ARABIC </w:instrText>
+      </w:r>
+      <w:r>
+        <w:fldChar w:fldCharType="separate"/>
+      </w:r>
+      <w:r>
+        <w:rPr>
+          <w:noProof/>
+        </w:rPr>
+        <w:t>6</w:t>
+      </w:r>
+      <w:r>
+        <w:rPr>
+          <w:noProof/>
+        </w:rPr>
+        <w:fldChar w:fldCharType="end"/>
+      </w:r>
       <w:r>
         <w:t xml:space="preserve"> - Raspberry Pi 2 Model B</w:t>
       </w:r>
@@ -2139,7 +3409,6 @@
           <w:sz w:val="24"/>
           <w:szCs w:val="24"/>
         </w:rPr>
-        <w:lastRenderedPageBreak/>
         <w:t xml:space="preserve">The specifications of this model are: </w:t>
       </w:r>
     </w:p>
@@ -2501,6 +3770,7 @@
           <w:sz w:val="24"/>
           <w:szCs w:val="24"/>
         </w:rPr>
+        <w:lastRenderedPageBreak/>
         <w:t>An</w:t>
       </w:r>
       <w:r>
@@ -2541,25 +3811,7 @@
           <w:sz w:val="24"/>
           <w:szCs w:val="24"/>
         </w:rPr>
-        <w:t xml:space="preserve"> 4GB. Other operating systems have different requirements: for example, </w:t>
-      </w:r>
-      <w:proofErr w:type="spellStart"/>
-      <w:r>
-        <w:rPr>
-          <w:rFonts w:ascii="Times New Roman" w:eastAsia="Times New Roman" w:hAnsi="Times New Roman" w:cs="Times New Roman"/>
-          <w:sz w:val="24"/>
-          <w:szCs w:val="24"/>
-        </w:rPr>
-        <w:t>LibreELEC</w:t>
-      </w:r>
-      <w:proofErr w:type="spellEnd"/>
-      <w:r>
-        <w:rPr>
-          <w:rFonts w:ascii="Times New Roman" w:eastAsia="Times New Roman" w:hAnsi="Times New Roman" w:cs="Times New Roman"/>
-          <w:sz w:val="24"/>
-          <w:szCs w:val="24"/>
-        </w:rPr>
-        <w:t xml:space="preserve"> can run from a smaller card.</w:t>
+        <w:t xml:space="preserve"> 4GB. Other operating systems have different requirements: for example, LibreELEC can run from a smaller card.</w:t>
       </w:r>
     </w:p>
     <w:p>
@@ -2587,7 +3839,6 @@
         <w:rPr>
           <w:noProof/>
         </w:rPr>
-        <w:lastRenderedPageBreak/>
         <w:drawing>
           <wp:inline distT="0" distB="0" distL="0" distR="0" wp14:anchorId="280D3DD5" wp14:editId="1F09E1DB">
             <wp:extent cx="4781550" cy="3162300"/>
@@ -2606,7 +3857,7 @@
                     </pic:cNvPicPr>
                   </pic:nvPicPr>
                   <pic:blipFill>
-                    <a:blip r:embed="rId11">
+                    <a:blip r:embed="rId16">
                       <a:extLst>
                         <a:ext uri="{28A0092B-C50C-407E-A947-70E740481C1C}">
                           <a14:useLocalDpi xmlns:a14="http://schemas.microsoft.com/office/drawing/2010/main" val="0"/>
@@ -2646,14 +3897,27 @@
       <w:r>
         <w:t xml:space="preserve">Figure </w:t>
       </w:r>
-      <w:fldSimple w:instr=" SEQ Figure \* ARABIC ">
-        <w:r>
-          <w:rPr>
-            <w:noProof/>
-          </w:rPr>
-          <w:t>2</w:t>
-        </w:r>
-      </w:fldSimple>
+      <w:r>
+        <w:fldChar w:fldCharType="begin"/>
+      </w:r>
+      <w:r>
+        <w:instrText xml:space="preserve"> SEQ Figure \* ARABIC </w:instrText>
+      </w:r>
+      <w:r>
+        <w:fldChar w:fldCharType="separate"/>
+      </w:r>
+      <w:r>
+        <w:rPr>
+          <w:noProof/>
+        </w:rPr>
+        <w:t>7</w:t>
+      </w:r>
+      <w:r>
+        <w:rPr>
+          <w:noProof/>
+        </w:rPr>
+        <w:fldChar w:fldCharType="end"/>
+      </w:r>
       <w:r>
         <w:t xml:space="preserve"> - Raspberry Pi OS Imager</w:t>
       </w:r>
@@ -2722,9 +3986,9 @@
         <w:jc w:val="both"/>
       </w:pPr>
       <w:r>
+        <w:lastRenderedPageBreak/>
         <w:t>After installing the OS on the microSD using the imager shown above, we must first open the boot partition of the microSD and add an extension less file called “</w:t>
       </w:r>
-      <w:proofErr w:type="spellStart"/>
       <w:r>
         <w:rPr>
           <w:rStyle w:val="Strong"/>
@@ -2733,7 +3997,6 @@
         </w:rPr>
         <w:t>ssh</w:t>
       </w:r>
-      <w:proofErr w:type="spellEnd"/>
       <w:r>
         <w:t>”. The Raspberry Pi OS will automatically enable SSH (Secure Socket Shell) on first boot-up. This will allow us to remotely access the Pi command line or Desktop from a PC.</w:t>
       </w:r>
@@ -2753,25 +4016,7 @@
         </w:rPr>
       </w:pPr>
       <w:r>
-        <w:t xml:space="preserve">Next, we use an ethernet cable to connect the Pi to our personal computer. Then we use Putty, the leading SSH client for Windows, to access the CLI of the Raspberry Pi. On Putty we enter </w:t>
-      </w:r>
-      <w:proofErr w:type="spellStart"/>
-      <w:r>
-        <w:t>raspberrypi</w:t>
-      </w:r>
-      <w:proofErr w:type="spellEnd"/>
-      <w:r>
-        <w:t xml:space="preserve"> or </w:t>
-      </w:r>
-      <w:proofErr w:type="spellStart"/>
-      <w:proofErr w:type="gramStart"/>
-      <w:r>
-        <w:t>raspberrypi.local</w:t>
-      </w:r>
-      <w:proofErr w:type="spellEnd"/>
-      <w:proofErr w:type="gramEnd"/>
-      <w:r>
-        <w:t xml:space="preserve"> </w:t>
+        <w:t xml:space="preserve">Next, we use an ethernet cable to connect the Pi to our personal computer. Then we use Putty, the leading SSH client for Windows, to access the CLI of the Raspberry Pi. On Putty we enter raspberrypi or raspberrypi.local </w:t>
       </w:r>
       <w:r>
         <w:rPr>
@@ -2836,7 +4081,6 @@
         </w:rPr>
         <w:t xml:space="preserve"> the username is </w:t>
       </w:r>
-      <w:proofErr w:type="gramStart"/>
       <w:r>
         <w:rPr>
           <w:rStyle w:val="Strong"/>
@@ -2845,7 +4089,6 @@
         </w:rPr>
         <w:t>Pi</w:t>
       </w:r>
-      <w:proofErr w:type="gramEnd"/>
       <w:r>
         <w:rPr>
           <w:rStyle w:val="Strong"/>
@@ -2868,16 +4111,7 @@
           <w:b w:val="0"/>
           <w:bCs w:val="0"/>
         </w:rPr>
-        <w:t xml:space="preserve"> This will give us access </w:t>
-      </w:r>
-      <w:r>
-        <w:rPr>
-          <w:rStyle w:val="Strong"/>
-          <w:b w:val="0"/>
-          <w:bCs w:val="0"/>
-        </w:rPr>
-        <w:lastRenderedPageBreak/>
-        <w:t>to the Raspberry pi CLI.</w:t>
+        <w:t xml:space="preserve"> This will give us access to the Raspberry pi CLI.</w:t>
       </w:r>
       <w:r>
         <w:rPr>
@@ -2910,7 +4144,6 @@
         </w:rPr>
         <w:t xml:space="preserve">On the CLI, enter the command </w:t>
       </w:r>
-      <w:proofErr w:type="spellStart"/>
       <w:r>
         <w:rPr>
           <w:rStyle w:val="Strong"/>
@@ -2919,40 +4152,7 @@
           <w:i/>
           <w:iCs/>
         </w:rPr>
-        <w:t>sudo</w:t>
-      </w:r>
-      <w:proofErr w:type="spellEnd"/>
-      <w:r>
-        <w:rPr>
-          <w:rStyle w:val="Strong"/>
-          <w:b w:val="0"/>
-          <w:bCs w:val="0"/>
-          <w:i/>
-          <w:iCs/>
-        </w:rPr>
-        <w:t xml:space="preserve"> </w:t>
-      </w:r>
-      <w:proofErr w:type="spellStart"/>
-      <w:r>
-        <w:rPr>
-          <w:rStyle w:val="Strong"/>
-          <w:b w:val="0"/>
-          <w:bCs w:val="0"/>
-          <w:i/>
-          <w:iCs/>
-        </w:rPr>
-        <w:t>raspi</w:t>
-      </w:r>
-      <w:proofErr w:type="spellEnd"/>
-      <w:r>
-        <w:rPr>
-          <w:rStyle w:val="Strong"/>
-          <w:b w:val="0"/>
-          <w:bCs w:val="0"/>
-          <w:i/>
-          <w:iCs/>
-        </w:rPr>
-        <w:t>-config</w:t>
+        <w:t>sudo raspi-config</w:t>
       </w:r>
       <w:r>
         <w:rPr>
@@ -3062,8 +4262,6 @@
         </w:rPr>
         <w:t xml:space="preserve">Enter </w:t>
       </w:r>
-      <w:proofErr w:type="spellStart"/>
-      <w:proofErr w:type="gramStart"/>
       <w:r>
         <w:t>raspberrypi</w:t>
       </w:r>
@@ -3081,8 +4279,6 @@
         </w:rPr>
         <w:t>local</w:t>
       </w:r>
-      <w:proofErr w:type="spellEnd"/>
-      <w:proofErr w:type="gramEnd"/>
       <w:r>
         <w:rPr>
           <w:rStyle w:val="Strong"/>
@@ -3103,11 +4299,9 @@
         </w:rPr>
         <w:t xml:space="preserve"> </w:t>
       </w:r>
-      <w:proofErr w:type="spellStart"/>
       <w:r>
         <w:t>raspberrypi</w:t>
       </w:r>
-      <w:proofErr w:type="spellEnd"/>
       <w:r>
         <w:rPr>
           <w:rStyle w:val="Strong"/>
@@ -3256,7 +4450,7 @@
                     </pic:cNvPicPr>
                   </pic:nvPicPr>
                   <pic:blipFill>
-                    <a:blip r:embed="rId12">
+                    <a:blip r:embed="rId17">
                       <a:extLst>
                         <a:ext uri="{28A0092B-C50C-407E-A947-70E740481C1C}">
                           <a14:useLocalDpi xmlns:a14="http://schemas.microsoft.com/office/drawing/2010/main" val="0"/>
@@ -3296,14 +4490,30 @@
       <w:r>
         <w:t xml:space="preserve">Figure </w:t>
       </w:r>
-      <w:fldSimple w:instr=" SEQ Figure \* ARABIC ">
-        <w:r>
-          <w:rPr>
-            <w:noProof/>
-          </w:rPr>
-          <w:t>3</w:t>
-        </w:r>
-      </w:fldSimple>
+      <w:r>
+        <w:fldChar w:fldCharType="begin"/>
+      </w:r>
+      <w:r>
+        <w:instrText xml:space="preserve"> SEQ </w:instrText>
+      </w:r>
+      <w:r>
+        <w:instrText xml:space="preserve">Figure \* ARABIC </w:instrText>
+      </w:r>
+      <w:r>
+        <w:fldChar w:fldCharType="separate"/>
+      </w:r>
+      <w:r>
+        <w:rPr>
+          <w:noProof/>
+        </w:rPr>
+        <w:t>8</w:t>
+      </w:r>
+      <w:r>
+        <w:rPr>
+          <w:noProof/>
+        </w:rPr>
+        <w:fldChar w:fldCharType="end"/>
+      </w:r>
       <w:r>
         <w:t xml:space="preserve"> - Raspberry Pi Desktop</w:t>
       </w:r>
@@ -3324,6 +4534,7 @@
         <w:jc w:val="both"/>
       </w:pPr>
       <w:r>
+        <w:lastRenderedPageBreak/>
         <w:t xml:space="preserve">[2] </w:t>
       </w:r>
       <w:r>
@@ -3361,7 +4572,6 @@
         <w:rPr>
           <w:noProof/>
         </w:rPr>
-        <w:lastRenderedPageBreak/>
         <w:drawing>
           <wp:inline distT="0" distB="0" distL="0" distR="0" wp14:anchorId="43D36A46" wp14:editId="2A2DF6E2">
             <wp:extent cx="5753735" cy="3424473"/>
@@ -3380,7 +4590,7 @@
                     </pic:cNvPicPr>
                   </pic:nvPicPr>
                   <pic:blipFill>
-                    <a:blip r:embed="rId13">
+                    <a:blip r:embed="rId18">
                       <a:extLst>
                         <a:ext uri="{28A0092B-C50C-407E-A947-70E740481C1C}">
                           <a14:useLocalDpi xmlns:a14="http://schemas.microsoft.com/office/drawing/2010/main" val="0"/>
@@ -3424,14 +4634,27 @@
       <w:r>
         <w:t xml:space="preserve">Figure </w:t>
       </w:r>
-      <w:fldSimple w:instr=" SEQ Figure \* ARABIC ">
-        <w:r>
-          <w:rPr>
-            <w:noProof/>
-          </w:rPr>
-          <w:t>4</w:t>
-        </w:r>
-      </w:fldSimple>
+      <w:r>
+        <w:fldChar w:fldCharType="begin"/>
+      </w:r>
+      <w:r>
+        <w:instrText xml:space="preserve"> SEQ Figure \* ARABIC </w:instrText>
+      </w:r>
+      <w:r>
+        <w:fldChar w:fldCharType="separate"/>
+      </w:r>
+      <w:r>
+        <w:rPr>
+          <w:noProof/>
+        </w:rPr>
+        <w:t>9</w:t>
+      </w:r>
+      <w:r>
+        <w:rPr>
+          <w:noProof/>
+        </w:rPr>
+        <w:fldChar w:fldCharType="end"/>
+      </w:r>
       <w:r>
         <w:t xml:space="preserve"> - Raspberry Pi 2 Pin Configuration</w:t>
       </w:r>
@@ -3460,15 +4683,7 @@
         <w:jc w:val="both"/>
       </w:pPr>
       <w:r>
-        <w:t xml:space="preserve">Two 5V pins and two 3V3 pins are present on the board, as well as </w:t>
-      </w:r>
-      <w:proofErr w:type="gramStart"/>
-      <w:r>
-        <w:t>a number of</w:t>
-      </w:r>
-      <w:proofErr w:type="gramEnd"/>
-      <w:r>
-        <w:t xml:space="preserve"> ground pins (0V), which are unconfigurable. The remaining pins are all general purpose 3V3 pins, meaning outputs are set to 3V3 and inputs are 3V3-tolerant.</w:t>
+        <w:t>Two 5V pins and two 3V3 pins are present on the board, as well as a number of ground pins (0V), which are unconfigurable. The remaining pins are all general purpose 3V3 pins, meaning outputs are set to 3V3 and inputs are 3V3-tolerant.</w:t>
       </w:r>
     </w:p>
     <w:p>
@@ -3543,6 +4758,7 @@
           <w:sz w:val="28"/>
           <w:szCs w:val="28"/>
         </w:rPr>
+        <w:lastRenderedPageBreak/>
         <w:t>More</w:t>
       </w:r>
     </w:p>
@@ -3595,7 +4811,6 @@
           <w:sz w:val="24"/>
           <w:szCs w:val="24"/>
         </w:rPr>
-        <w:lastRenderedPageBreak/>
         <w:t xml:space="preserve">PWM (pulse-width modulation) </w:t>
       </w:r>
     </w:p>
@@ -3899,452 +5114,8 @@
     </w:p>
     <w:p>
       <w:pPr>
-        <w:rPr>
-          <w:sz w:val="28"/>
-        </w:rPr>
-      </w:pPr>
-      <w:r>
-        <w:rPr>
-          <w:b/>
-          <w:sz w:val="28"/>
-        </w:rPr>
-        <w:t>LED</w:t>
-      </w:r>
-    </w:p>
-    <w:p>
-      <w:pPr>
-        <w:jc w:val="both"/>
-        <w:rPr>
-          <w:rFonts w:ascii="Times New Roman" w:hAnsi="Times New Roman" w:cs="Times New Roman"/>
-          <w:sz w:val="24"/>
-          <w:szCs w:val="24"/>
-        </w:rPr>
-      </w:pPr>
-      <w:r>
-        <w:rPr>
-          <w:rFonts w:ascii="Times New Roman" w:hAnsi="Times New Roman" w:cs="Times New Roman"/>
-          <w:sz w:val="24"/>
-          <w:szCs w:val="24"/>
-        </w:rPr>
-        <w:t xml:space="preserve">An LED is an electronic component which emits light when it receives electricity. Compared to incandescent bulbs, LEDs are more efficient as most of the electricity is converted into light </w:t>
-      </w:r>
-      <w:r>
-        <w:rPr>
-          <w:rFonts w:ascii="Times New Roman" w:hAnsi="Times New Roman" w:cs="Times New Roman"/>
-          <w:sz w:val="24"/>
-          <w:szCs w:val="24"/>
-        </w:rPr>
-        <w:t>does not heat</w:t>
-      </w:r>
-      <w:r>
-        <w:rPr>
-          <w:rFonts w:ascii="Times New Roman" w:hAnsi="Times New Roman" w:cs="Times New Roman"/>
-          <w:sz w:val="24"/>
-          <w:szCs w:val="24"/>
-        </w:rPr>
-        <w:t>. Different LEDs can give off different color of light. It merely depends on the chemical composition of the semiconducting material.</w:t>
-      </w:r>
-    </w:p>
-    <w:p>
-      <w:pPr>
-        <w:jc w:val="both"/>
-        <w:rPr>
-          <w:rFonts w:ascii="Times New Roman" w:hAnsi="Times New Roman" w:cs="Times New Roman"/>
-          <w:sz w:val="24"/>
-          <w:szCs w:val="24"/>
-        </w:rPr>
-      </w:pPr>
-      <w:r>
-        <w:rPr>
-          <w:rFonts w:ascii="Times New Roman" w:hAnsi="Times New Roman" w:cs="Times New Roman"/>
-          <w:sz w:val="24"/>
-          <w:szCs w:val="24"/>
-        </w:rPr>
-        <w:t xml:space="preserve"> </w:t>
-      </w:r>
-      <w:r>
-        <w:rPr>
-          <w:rFonts w:ascii="Times New Roman" w:hAnsi="Times New Roman" w:cs="Times New Roman"/>
-          <w:sz w:val="24"/>
-          <w:szCs w:val="24"/>
-        </w:rPr>
-        <w:t>LEDs emit more lumens per watt than incandescent light bulbs. The efficiency of LED lighting fixtures is not affected by shape and size, unlike fluorescent light bulbs or tubes. LEDs can have a relatively long useful life.</w:t>
-      </w:r>
-    </w:p>
-    <w:p>
-      <w:pPr>
-        <w:jc w:val="both"/>
-        <w:rPr>
-          <w:rFonts w:ascii="Times New Roman" w:hAnsi="Times New Roman" w:cs="Times New Roman"/>
-          <w:sz w:val="24"/>
-          <w:szCs w:val="24"/>
-        </w:rPr>
-      </w:pPr>
-    </w:p>
-    <w:p>
-      <w:pPr>
         <w:keepNext/>
       </w:pPr>
-      <w:r>
-        <w:rPr>
-          <w:rFonts w:ascii="Times New Roman" w:hAnsi="Times New Roman" w:cs="Times New Roman"/>
-          <w:noProof/>
-          <w:sz w:val="24"/>
-          <w:szCs w:val="24"/>
-        </w:rPr>
-        <w:drawing>
-          <wp:inline distT="0" distB="0" distL="0" distR="0" wp14:anchorId="551C2833" wp14:editId="73352646">
-            <wp:extent cx="2486025" cy="1838325"/>
-            <wp:effectExtent l="0" t="0" r="9525" b="9525"/>
-            <wp:docPr id="13" name="Picture 13"/>
-            <wp:cNvGraphicFramePr>
-              <a:graphicFrameLocks xmlns:a="http://schemas.openxmlformats.org/drawingml/2006/main" noChangeAspect="1"/>
-            </wp:cNvGraphicFramePr>
-            <a:graphic xmlns:a="http://schemas.openxmlformats.org/drawingml/2006/main">
-              <a:graphicData uri="http://schemas.openxmlformats.org/drawingml/2006/picture">
-                <pic:pic xmlns:pic="http://schemas.openxmlformats.org/drawingml/2006/picture">
-                  <pic:nvPicPr>
-                    <pic:cNvPr id="0" name="Picture 2"/>
-                    <pic:cNvPicPr>
-                      <a:picLocks noChangeAspect="1" noChangeArrowheads="1"/>
-                    </pic:cNvPicPr>
-                  </pic:nvPicPr>
-                  <pic:blipFill>
-                    <a:blip r:embed="rId14">
-                      <a:extLst>
-                        <a:ext uri="{28A0092B-C50C-407E-A947-70E740481C1C}">
-                          <a14:useLocalDpi xmlns:a14="http://schemas.microsoft.com/office/drawing/2010/main" val="0"/>
-                        </a:ext>
-                      </a:extLst>
-                    </a:blip>
-                    <a:srcRect/>
-                    <a:stretch>
-                      <a:fillRect/>
-                    </a:stretch>
-                  </pic:blipFill>
-                  <pic:spPr bwMode="auto">
-                    <a:xfrm>
-                      <a:off x="0" y="0"/>
-                      <a:ext cx="2486025" cy="1838325"/>
-                    </a:xfrm>
-                    <a:prstGeom prst="rect">
-                      <a:avLst/>
-                    </a:prstGeom>
-                    <a:noFill/>
-                    <a:ln>
-                      <a:noFill/>
-                    </a:ln>
-                  </pic:spPr>
-                </pic:pic>
-              </a:graphicData>
-            </a:graphic>
-          </wp:inline>
-        </w:drawing>
-      </w:r>
-      <w:r>
-        <w:rPr>
-          <w:rFonts w:ascii="Times New Roman" w:hAnsi="Times New Roman" w:cs="Times New Roman"/>
-          <w:noProof/>
-          <w:sz w:val="24"/>
-          <w:szCs w:val="24"/>
-        </w:rPr>
-        <w:t xml:space="preserve">                     </w:t>
-      </w:r>
-      <w:r>
-        <w:rPr>
-          <w:rFonts w:ascii="Times New Roman" w:hAnsi="Times New Roman" w:cs="Times New Roman"/>
-          <w:noProof/>
-          <w:sz w:val="24"/>
-          <w:szCs w:val="24"/>
-        </w:rPr>
-        <w:drawing>
-          <wp:inline distT="0" distB="0" distL="0" distR="0" wp14:anchorId="7D8C8719" wp14:editId="115D532E">
-            <wp:extent cx="2209751" cy="1895475"/>
-            <wp:effectExtent l="0" t="0" r="635" b="0"/>
-            <wp:docPr id="16" name="Picture 16" descr="Diagram&#10;&#10;Description automatically generated"/>
-            <wp:cNvGraphicFramePr>
-              <a:graphicFrameLocks xmlns:a="http://schemas.openxmlformats.org/drawingml/2006/main" noChangeAspect="1"/>
-            </wp:cNvGraphicFramePr>
-            <a:graphic xmlns:a="http://schemas.openxmlformats.org/drawingml/2006/main">
-              <a:graphicData uri="http://schemas.openxmlformats.org/drawingml/2006/picture">
-                <pic:pic xmlns:pic="http://schemas.openxmlformats.org/drawingml/2006/picture">
-                  <pic:nvPicPr>
-                    <pic:cNvPr id="16" name="Picture 16" descr="Diagram&#10;&#10;Description automatically generated"/>
-                    <pic:cNvPicPr>
-                      <a:picLocks noChangeAspect="1" noChangeArrowheads="1"/>
-                    </pic:cNvPicPr>
-                  </pic:nvPicPr>
-                  <pic:blipFill>
-                    <a:blip r:embed="rId15">
-                      <a:extLst>
-                        <a:ext uri="{28A0092B-C50C-407E-A947-70E740481C1C}">
-                          <a14:useLocalDpi xmlns:a14="http://schemas.microsoft.com/office/drawing/2010/main" val="0"/>
-                        </a:ext>
-                      </a:extLst>
-                    </a:blip>
-                    <a:srcRect/>
-                    <a:stretch>
-                      <a:fillRect/>
-                    </a:stretch>
-                  </pic:blipFill>
-                  <pic:spPr bwMode="auto">
-                    <a:xfrm>
-                      <a:off x="0" y="0"/>
-                      <a:ext cx="2212510" cy="1897841"/>
-                    </a:xfrm>
-                    <a:prstGeom prst="rect">
-                      <a:avLst/>
-                    </a:prstGeom>
-                    <a:noFill/>
-                    <a:ln>
-                      <a:noFill/>
-                    </a:ln>
-                  </pic:spPr>
-                </pic:pic>
-              </a:graphicData>
-            </a:graphic>
-          </wp:inline>
-        </w:drawing>
-      </w:r>
-    </w:p>
-    <w:p>
-      <w:pPr>
-        <w:pStyle w:val="Caption"/>
-        <w:rPr>
-          <w:rFonts w:ascii="Times New Roman" w:hAnsi="Times New Roman" w:cs="Times New Roman"/>
-          <w:sz w:val="24"/>
-          <w:szCs w:val="24"/>
-        </w:rPr>
-      </w:pPr>
-      <w:r>
-        <w:t xml:space="preserve">Figure </w:t>
-      </w:r>
-      <w:fldSimple w:instr=" SEQ Figure \* ARABIC ">
-        <w:r>
-          <w:rPr>
-            <w:noProof/>
-          </w:rPr>
-          <w:t>5</w:t>
-        </w:r>
-      </w:fldSimple>
-      <w:r>
-        <w:t xml:space="preserve"> - </w:t>
-      </w:r>
-      <w:r>
-        <w:t>LEDs</w:t>
-      </w:r>
-      <w:r>
-        <w:t xml:space="preserve"> </w:t>
-      </w:r>
-      <w:r>
-        <w:tab/>
-      </w:r>
-      <w:r>
-        <w:tab/>
-      </w:r>
-      <w:r>
-        <w:tab/>
-      </w:r>
-      <w:r>
-        <w:tab/>
-      </w:r>
-      <w:r>
-        <w:tab/>
-      </w:r>
-      <w:r>
-        <w:tab/>
-      </w:r>
-      <w:r>
-        <w:tab/>
-        <w:t xml:space="preserve">      Figure </w:t>
-      </w:r>
-      <w:r>
-        <w:fldChar w:fldCharType="begin"/>
-      </w:r>
-      <w:r>
-        <w:instrText xml:space="preserve"> SEQ Figure \* ARABIC </w:instrText>
-      </w:r>
-      <w:r>
-        <w:fldChar w:fldCharType="separate"/>
-      </w:r>
-      <w:r>
-        <w:rPr>
-          <w:noProof/>
-        </w:rPr>
-        <w:t>6</w:t>
-      </w:r>
-      <w:r>
-        <w:rPr>
-          <w:noProof/>
-        </w:rPr>
-        <w:fldChar w:fldCharType="end"/>
-      </w:r>
-      <w:r>
-        <w:t xml:space="preserve"> - LED Circuit</w:t>
-      </w:r>
-    </w:p>
-    <w:p>
-      <w:pPr>
-        <w:jc w:val="both"/>
-        <w:rPr>
-          <w:rFonts w:ascii="Times New Roman" w:hAnsi="Times New Roman" w:cs="Times New Roman"/>
-          <w:sz w:val="24"/>
-          <w:szCs w:val="24"/>
-        </w:rPr>
-      </w:pPr>
-      <w:r>
-        <w:rPr>
-          <w:rFonts w:ascii="Times New Roman" w:hAnsi="Times New Roman" w:cs="Times New Roman"/>
-          <w:sz w:val="24"/>
-          <w:szCs w:val="24"/>
-        </w:rPr>
-        <w:lastRenderedPageBreak/>
-        <w:t>The conventional current enters the LED, a polarized electrical device through its anode and leaves through the cathode.</w:t>
-      </w:r>
-    </w:p>
-    <w:p>
-      <w:pPr>
-        <w:jc w:val="both"/>
-        <w:rPr>
-          <w:rFonts w:ascii="Times New Roman" w:hAnsi="Times New Roman" w:cs="Times New Roman"/>
-          <w:sz w:val="24"/>
-          <w:szCs w:val="24"/>
-        </w:rPr>
-      </w:pPr>
-      <w:r>
-        <w:rPr>
-          <w:rFonts w:ascii="Times New Roman" w:hAnsi="Times New Roman" w:cs="Times New Roman"/>
-          <w:sz w:val="24"/>
-          <w:szCs w:val="24"/>
-        </w:rPr>
-        <w:t xml:space="preserve">The current in an LED or other diodes rises exponentially with the applied voltage so a small change in voltage can cause a large change in current. Current through the LED must be regulated by an external circuit such as a constant current source to prevent damage. </w:t>
-      </w:r>
-    </w:p>
-    <w:p>
-      <w:pPr>
-        <w:jc w:val="both"/>
-        <w:rPr>
-          <w:rFonts w:ascii="Times New Roman" w:hAnsi="Times New Roman" w:cs="Times New Roman"/>
-          <w:sz w:val="24"/>
-          <w:szCs w:val="24"/>
-        </w:rPr>
-      </w:pPr>
-      <w:r>
-        <w:rPr>
-          <w:rFonts w:ascii="Times New Roman" w:hAnsi="Times New Roman" w:cs="Times New Roman"/>
-          <w:sz w:val="24"/>
-          <w:szCs w:val="24"/>
-        </w:rPr>
-        <w:t>Since most common power supplies are nearly constant-voltage sources, LED fixtures must include a power converter, or at least a current-limiting resistor.</w:t>
-      </w:r>
-    </w:p>
-    <w:p>
-      <w:pPr>
-        <w:jc w:val="both"/>
-        <w:rPr>
-          <w:rFonts w:ascii="Times New Roman" w:hAnsi="Times New Roman" w:cs="Times New Roman"/>
-          <w:sz w:val="24"/>
-          <w:szCs w:val="24"/>
-        </w:rPr>
-      </w:pPr>
-      <w:r>
-        <w:rPr>
-          <w:rFonts w:ascii="Times New Roman" w:hAnsi="Times New Roman" w:cs="Times New Roman"/>
-          <w:sz w:val="24"/>
-          <w:szCs w:val="24"/>
-        </w:rPr>
-        <w:t xml:space="preserve">Other than power considerations, one needs to take electrical polarity into consideration as well. Unlike a traditional incandescent lamp, an LED will light only when voltage is applied in the forward direction of the diode. No current flows and no light </w:t>
-      </w:r>
-      <w:proofErr w:type="gramStart"/>
-      <w:r>
-        <w:rPr>
-          <w:rFonts w:ascii="Times New Roman" w:hAnsi="Times New Roman" w:cs="Times New Roman"/>
-          <w:sz w:val="24"/>
-          <w:szCs w:val="24"/>
-        </w:rPr>
-        <w:t>is</w:t>
-      </w:r>
-      <w:proofErr w:type="gramEnd"/>
-      <w:r>
-        <w:rPr>
-          <w:rFonts w:ascii="Times New Roman" w:hAnsi="Times New Roman" w:cs="Times New Roman"/>
-          <w:sz w:val="24"/>
-          <w:szCs w:val="24"/>
-        </w:rPr>
-        <w:t xml:space="preserve"> emitted if voltage is applied in the reverse direction. If the reverse voltage exceeds the breakdown voltage, a large</w:t>
-      </w:r>
-      <w:r>
-        <w:rPr>
-          <w:rFonts w:ascii="Times New Roman" w:hAnsi="Times New Roman" w:cs="Times New Roman"/>
-          <w:sz w:val="24"/>
-          <w:szCs w:val="24"/>
-        </w:rPr>
-        <w:t xml:space="preserve"> </w:t>
-      </w:r>
-      <w:proofErr w:type="gramStart"/>
-      <w:r>
-        <w:rPr>
-          <w:rFonts w:ascii="Times New Roman" w:hAnsi="Times New Roman" w:cs="Times New Roman"/>
-          <w:sz w:val="24"/>
-          <w:szCs w:val="24"/>
-        </w:rPr>
-        <w:t>amount</w:t>
-      </w:r>
-      <w:proofErr w:type="gramEnd"/>
-      <w:r>
-        <w:rPr>
-          <w:rFonts w:ascii="Times New Roman" w:hAnsi="Times New Roman" w:cs="Times New Roman"/>
-          <w:sz w:val="24"/>
-          <w:szCs w:val="24"/>
-        </w:rPr>
-        <w:t xml:space="preserve"> of</w:t>
-      </w:r>
-      <w:r>
-        <w:rPr>
-          <w:rFonts w:ascii="Times New Roman" w:hAnsi="Times New Roman" w:cs="Times New Roman"/>
-          <w:sz w:val="24"/>
-          <w:szCs w:val="24"/>
-        </w:rPr>
-        <w:t xml:space="preserve"> current flows and the LED will be damaged. If the reverse current is sufficiently limited to avoid damage, the reverse-conducting LED is a useful noise diode.</w:t>
-      </w:r>
-    </w:p>
-    <w:p>
-      <w:pPr>
-        <w:jc w:val="both"/>
-        <w:rPr>
-          <w:rFonts w:ascii="Times New Roman" w:hAnsi="Times New Roman" w:cs="Times New Roman"/>
-          <w:b/>
-          <w:sz w:val="28"/>
-          <w:szCs w:val="24"/>
-        </w:rPr>
-      </w:pPr>
-      <w:r>
-        <w:rPr>
-          <w:rFonts w:ascii="Times New Roman" w:hAnsi="Times New Roman" w:cs="Times New Roman"/>
-          <w:b/>
-          <w:sz w:val="28"/>
-          <w:szCs w:val="24"/>
-        </w:rPr>
-        <w:t>GSM Module</w:t>
-      </w:r>
-    </w:p>
-    <w:p>
-      <w:pPr>
-        <w:jc w:val="both"/>
-        <w:rPr>
-          <w:rFonts w:ascii="Times New Roman" w:hAnsi="Times New Roman" w:cs="Times New Roman"/>
-          <w:sz w:val="24"/>
-          <w:szCs w:val="24"/>
-        </w:rPr>
-      </w:pPr>
-      <w:r>
-        <w:rPr>
-          <w:rFonts w:ascii="Times New Roman" w:hAnsi="Times New Roman" w:cs="Times New Roman"/>
-          <w:sz w:val="24"/>
-          <w:szCs w:val="24"/>
-        </w:rPr>
-        <w:t>A GSM modem or GSM module is a hardware device that uses GSM mobile telephone technology to provide a data link to a remote network. From the view of the mobile phone network, they are essentially identical to an ordinary mobile phone, including the need for a SIM to identify themselves to the network. GSM modems typically provide TTL-level serial interfaces to their host. They are usually used as part of an embedded system.</w:t>
-      </w:r>
     </w:p>
     <w:p>
       <w:pPr>
@@ -4593,25 +5364,7 @@
           <w:sz w:val="24"/>
           <w:szCs w:val="24"/>
         </w:rPr>
-        <w:t xml:space="preserve">Computer vision trains machines to perform these functions, but it </w:t>
-      </w:r>
-      <w:proofErr w:type="gramStart"/>
-      <w:r>
-        <w:rPr>
-          <w:rFonts w:ascii="Times New Roman" w:eastAsia="Times New Roman" w:hAnsi="Times New Roman" w:cs="Times New Roman"/>
-          <w:sz w:val="24"/>
-          <w:szCs w:val="24"/>
-        </w:rPr>
-        <w:t>has to</w:t>
-      </w:r>
-      <w:proofErr w:type="gramEnd"/>
-      <w:r>
-        <w:rPr>
-          <w:rFonts w:ascii="Times New Roman" w:eastAsia="Times New Roman" w:hAnsi="Times New Roman" w:cs="Times New Roman"/>
-          <w:sz w:val="24"/>
-          <w:szCs w:val="24"/>
-        </w:rPr>
-        <w:t xml:space="preserve"> do it in much less time with cameras, data and algorithms rather than retinas, optic nerves and a visual cortex. Because a system trained to inspect products or watch a production asset can analyze thousands of products or processes a minute, noticing imperceptible defects or issues, it can quickly surpass human capabilities.</w:t>
+        <w:t>Computer vision trains machines to perform these functions, but it has to do it in much less time with cameras, data and algorithms rather than retinas, optic nerves and a visual cortex. Because a system trained to inspect products or watch a production asset can analyze thousands of products or processes a minute, noticing imperceptible defects or issues, it can quickly surpass human capabilities.</w:t>
       </w:r>
     </w:p>
     <w:p>
@@ -4913,15 +5666,7 @@
         <w:t>Object tracking</w:t>
       </w:r>
       <w:r>
-        <w:t xml:space="preserve"> follows or tracks an object once it is detected. This task is often executed with images captured in sequence or real-time video feeds. Autonomous vehicles, for example, need to not only classify and detect objects such as pedestrians, </w:t>
-      </w:r>
-      <w:proofErr w:type="gramStart"/>
-      <w:r>
-        <w:t>cars</w:t>
-      </w:r>
-      <w:proofErr w:type="gramEnd"/>
-      <w:r>
-        <w:t xml:space="preserve"> and road infrastructure, they need to track them in motion to avoid collisions and obey traffic laws.</w:t>
+        <w:t xml:space="preserve"> follows or tracks an object once it is detected. This task is often executed with images captured in sequence or real-time video feeds. Autonomous vehicles, for example, need to not only classify and detect objects such as pedestrians, cars and road infrastructure, they need to track them in motion to avoid collisions and obey traffic laws.</w:t>
       </w:r>
     </w:p>
     <w:p>
@@ -4993,15 +5738,7 @@
         <w:jc w:val="both"/>
       </w:pPr>
       <w:r>
-        <w:t xml:space="preserve">[6] OpenCV is an </w:t>
-      </w:r>
-      <w:proofErr w:type="gramStart"/>
-      <w:r>
-        <w:t>open source</w:t>
-      </w:r>
-      <w:proofErr w:type="gramEnd"/>
-      <w:r>
-        <w:t xml:space="preserve"> computer vision and machine learning software library. OpenCV was built to provide a common infrastructure for computer vision applications and to accelerate the use of machine perception in the commercial products. Being a BSD-licensed product, OpenCV makes it easy for businesses to utilize and modify the code.</w:t>
+        <w:t>[6] OpenCV is an open source computer vision and machine learning software library. OpenCV was built to provide a common infrastructure for computer vision applications and to accelerate the use of machine perception in the commercial products. Being a BSD-licensed product, OpenCV makes it easy for businesses to utilize and modify the code.</w:t>
       </w:r>
     </w:p>
     <w:p>
@@ -5028,23 +5765,7 @@
         <w:jc w:val="both"/>
       </w:pPr>
       <w:r>
-        <w:t xml:space="preserve">Along with well-established companies like Google, Yahoo, Microsoft, Intel, IBM, Sony, Honda, Toyota that employ the library, there are many startups such as Applied Minds, VideoSurf, and </w:t>
-      </w:r>
-      <w:proofErr w:type="spellStart"/>
-      <w:r>
-        <w:t>Zeitera</w:t>
-      </w:r>
-      <w:proofErr w:type="spellEnd"/>
-      <w:r>
-        <w:t xml:space="preserve">, that make extensive use of OpenCV. OpenCV’s deployed uses span the range from stitching </w:t>
-      </w:r>
-      <w:proofErr w:type="spellStart"/>
-      <w:r>
-        <w:t>streetview</w:t>
-      </w:r>
-      <w:proofErr w:type="spellEnd"/>
-      <w:r>
-        <w:t xml:space="preserve"> images together, detecting intrusions in surveillance video in Israel, monitoring mine equipment in China, helping robots navigate and pick up objects at Willow Garage, detection of swimming pool drowning accidents in Europe, running interactive art in Spain and New York, checking runways for debris in Turkey, inspecting labels on products in factories around the world on to rapid face detection in Japan.</w:t>
+        <w:t>Along with well-established companies like Google, Yahoo, Microsoft, Intel, IBM, Sony, Honda, Toyota that employ the library, there are many startups such as Applied Minds, VideoSurf, and Zeitera, that make extensive use of OpenCV. OpenCV’s deployed uses span the range from stitching streetview images together, detecting intrusions in surveillance video in Israel, monitoring mine equipment in China, helping robots navigate and pick up objects at Willow Garage, detection of swimming pool drowning accidents in Europe, running interactive art in Spain and New York, checking runways for debris in Turkey, inspecting labels on products in factories around the world on to rapid face detection in Japan.</w:t>
       </w:r>
     </w:p>
     <w:p>
@@ -5053,15 +5774,7 @@
         <w:jc w:val="both"/>
       </w:pPr>
       <w:r>
-        <w:t xml:space="preserve">It has C++, Python, </w:t>
-      </w:r>
-      <w:proofErr w:type="gramStart"/>
-      <w:r>
-        <w:t>Java</w:t>
-      </w:r>
-      <w:proofErr w:type="gramEnd"/>
-      <w:r>
-        <w:t xml:space="preserve"> and MATLAB interfaces and supports Windows, Linux, </w:t>
+        <w:t>It has C++, Python, Java and MATLAB interfaces and supports Windows, Linux, </w:t>
       </w:r>
       <w:r>
         <w:t>Android</w:t>
@@ -5254,13 +5967,8 @@
         <w:spacing w:line="360" w:lineRule="auto"/>
       </w:pPr>
       <w:r>
-        <w:t xml:space="preserve">Using </w:t>
-      </w:r>
-      <w:proofErr w:type="spellStart"/>
-      <w:r>
-        <w:t>Adaboost</w:t>
-      </w:r>
-      <w:proofErr w:type="spellEnd"/>
+        <w:t>Using Adaboost</w:t>
+      </w:r>
     </w:p>
     <w:p>
       <w:pPr>
@@ -5407,7 +6115,7 @@
                     </pic:cNvPicPr>
                   </pic:nvPicPr>
                   <pic:blipFill>
-                    <a:blip r:embed="rId16">
+                    <a:blip r:embed="rId19">
                       <a:extLst>
                         <a:ext uri="{28A0092B-C50C-407E-A947-70E740481C1C}">
                           <a14:useLocalDpi xmlns:a14="http://schemas.microsoft.com/office/drawing/2010/main" val="0"/>
@@ -5447,14 +6155,27 @@
       <w:r>
         <w:t xml:space="preserve">Figure </w:t>
       </w:r>
-      <w:fldSimple w:instr=" SEQ Figure \* ARABIC ">
-        <w:r>
-          <w:rPr>
-            <w:noProof/>
-          </w:rPr>
-          <w:t>7</w:t>
-        </w:r>
-      </w:fldSimple>
+      <w:r>
+        <w:fldChar w:fldCharType="begin"/>
+      </w:r>
+      <w:r>
+        <w:instrText xml:space="preserve"> SEQ Figure \* ARABIC </w:instrText>
+      </w:r>
+      <w:r>
+        <w:fldChar w:fldCharType="separate"/>
+      </w:r>
+      <w:r>
+        <w:rPr>
+          <w:noProof/>
+        </w:rPr>
+        <w:t>10</w:t>
+      </w:r>
+      <w:r>
+        <w:rPr>
+          <w:noProof/>
+        </w:rPr>
+        <w:fldChar w:fldCharType="end"/>
+      </w:r>
       <w:r>
         <w:t xml:space="preserve"> - Basic Haar Features</w:t>
       </w:r>
@@ -5731,13 +6452,8 @@
       <w:r>
         <w:t xml:space="preserve">: This is good for finding diagonal lines and highlights in an image. This is used best on a micro scale. Depending on the lighting, it can pick out the edges of the jaw, chin, wrinkles, </w:t>
       </w:r>
-      <w:proofErr w:type="spellStart"/>
-      <w:r>
-        <w:t>etc</w:t>
-      </w:r>
-      <w:proofErr w:type="spellEnd"/>
-      <w:r>
-        <w:t>…</w:t>
+      <w:r>
+        <w:t>etc…</w:t>
       </w:r>
       <w:r>
         <w:t xml:space="preserve"> These typically are features that aren’t as important in general face-detection as there are so many of them, as well as so many variations in </w:t>
@@ -5791,7 +6507,7 @@
                     </pic:cNvPicPr>
                   </pic:nvPicPr>
                   <pic:blipFill>
-                    <a:blip r:embed="rId17">
+                    <a:blip r:embed="rId20">
                       <a:extLst>
                         <a:ext uri="{28A0092B-C50C-407E-A947-70E740481C1C}">
                           <a14:useLocalDpi xmlns:a14="http://schemas.microsoft.com/office/drawing/2010/main" val="0"/>
@@ -5831,14 +6547,27 @@
       <w:r>
         <w:t xml:space="preserve">Figure </w:t>
       </w:r>
-      <w:fldSimple w:instr=" SEQ Figure \* ARABIC ">
-        <w:r>
-          <w:rPr>
-            <w:noProof/>
-          </w:rPr>
-          <w:t>8</w:t>
-        </w:r>
-      </w:fldSimple>
+      <w:r>
+        <w:fldChar w:fldCharType="begin"/>
+      </w:r>
+      <w:r>
+        <w:instrText xml:space="preserve"> SEQ Figure \* ARABIC </w:instrText>
+      </w:r>
+      <w:r>
+        <w:fldChar w:fldCharType="separate"/>
+      </w:r>
+      <w:r>
+        <w:rPr>
+          <w:noProof/>
+        </w:rPr>
+        <w:t>11</w:t>
+      </w:r>
+      <w:r>
+        <w:rPr>
+          <w:noProof/>
+        </w:rPr>
+        <w:fldChar w:fldCharType="end"/>
+      </w:r>
       <w:r>
         <w:t xml:space="preserve"> - Haar Features on a Face</w:t>
       </w:r>
@@ -5922,7 +6651,7 @@
                     </pic:cNvPicPr>
                   </pic:nvPicPr>
                   <pic:blipFill>
-                    <a:blip r:embed="rId18">
+                    <a:blip r:embed="rId21">
                       <a:extLst>
                         <a:ext uri="{28A0092B-C50C-407E-A947-70E740481C1C}">
                           <a14:useLocalDpi xmlns:a14="http://schemas.microsoft.com/office/drawing/2010/main" val="0"/>
@@ -5962,14 +6691,27 @@
       <w:r>
         <w:t xml:space="preserve">Figure </w:t>
       </w:r>
-      <w:fldSimple w:instr=" SEQ Figure \* ARABIC ">
-        <w:r>
-          <w:rPr>
-            <w:noProof/>
-          </w:rPr>
-          <w:t>9</w:t>
-        </w:r>
-      </w:fldSimple>
+      <w:r>
+        <w:fldChar w:fldCharType="begin"/>
+      </w:r>
+      <w:r>
+        <w:instrText xml:space="preserve"> SEQ Figure \* ARABIC </w:instrText>
+      </w:r>
+      <w:r>
+        <w:fldChar w:fldCharType="separate"/>
+      </w:r>
+      <w:r>
+        <w:rPr>
+          <w:noProof/>
+        </w:rPr>
+        <w:t>12</w:t>
+      </w:r>
+      <w:r>
+        <w:rPr>
+          <w:noProof/>
+        </w:rPr>
+        <w:fldChar w:fldCharType="end"/>
+      </w:r>
       <w:r>
         <w:t xml:space="preserve"> - Grayscale Image vs Haar Features</w:t>
       </w:r>
@@ -6025,7 +6767,7 @@
                     </pic:cNvPicPr>
                   </pic:nvPicPr>
                   <pic:blipFill>
-                    <a:blip r:embed="rId19">
+                    <a:blip r:embed="rId22">
                       <a:extLst>
                         <a:ext uri="{28A0092B-C50C-407E-A947-70E740481C1C}">
                           <a14:useLocalDpi xmlns:a14="http://schemas.microsoft.com/office/drawing/2010/main" val="0"/>
@@ -6183,15 +6925,7 @@
         <w:t>An integral image is an image that takes the value of a pixel as the sum of pixel values from the original image. The value of a pixel is equal to the sum of all the pixels located to the top and left of that pixel, including that pixel itself.</w:t>
       </w:r>
       <w:r>
-        <w:t xml:space="preserve"> To understand this, </w:t>
-      </w:r>
-      <w:proofErr w:type="spellStart"/>
-      <w:r>
-        <w:t>lets</w:t>
-      </w:r>
-      <w:proofErr w:type="spellEnd"/>
-      <w:r>
-        <w:t xml:space="preserve"> consider an image of 10x8 pixels dimension.</w:t>
+        <w:t xml:space="preserve"> To understand this, lets consider an image of 10x8 pixels dimension.</w:t>
       </w:r>
     </w:p>
     <w:p>
@@ -6223,7 +6957,7 @@
                     </pic:cNvPicPr>
                   </pic:nvPicPr>
                   <pic:blipFill>
-                    <a:blip r:embed="rId20">
+                    <a:blip r:embed="rId23">
                       <a:extLst>
                         <a:ext uri="{28A0092B-C50C-407E-A947-70E740481C1C}">
                           <a14:useLocalDpi xmlns:a14="http://schemas.microsoft.com/office/drawing/2010/main" val="0"/>
@@ -6263,14 +6997,27 @@
       <w:r>
         <w:t xml:space="preserve">Figure </w:t>
       </w:r>
-      <w:fldSimple w:instr=" SEQ Figure \* ARABIC ">
-        <w:r>
-          <w:rPr>
-            <w:noProof/>
-          </w:rPr>
-          <w:t>10</w:t>
-        </w:r>
-      </w:fldSimple>
+      <w:r>
+        <w:fldChar w:fldCharType="begin"/>
+      </w:r>
+      <w:r>
+        <w:instrText xml:space="preserve"> SEQ Figure \* ARABIC </w:instrText>
+      </w:r>
+      <w:r>
+        <w:fldChar w:fldCharType="separate"/>
+      </w:r>
+      <w:r>
+        <w:rPr>
+          <w:noProof/>
+        </w:rPr>
+        <w:t>13</w:t>
+      </w:r>
+      <w:r>
+        <w:rPr>
+          <w:noProof/>
+        </w:rPr>
+        <w:fldChar w:fldCharType="end"/>
+      </w:r>
       <w:r>
         <w:t xml:space="preserve"> - Original Image</w:t>
       </w:r>
@@ -6340,7 +7087,7 @@
                     </pic:cNvPicPr>
                   </pic:nvPicPr>
                   <pic:blipFill>
-                    <a:blip r:embed="rId21">
+                    <a:blip r:embed="rId24">
                       <a:extLst>
                         <a:ext uri="{28A0092B-C50C-407E-A947-70E740481C1C}">
                           <a14:useLocalDpi xmlns:a14="http://schemas.microsoft.com/office/drawing/2010/main" val="0"/>
@@ -6380,14 +7127,27 @@
       <w:r>
         <w:t xml:space="preserve">Figure </w:t>
       </w:r>
-      <w:fldSimple w:instr=" SEQ Figure \* ARABIC ">
-        <w:r>
-          <w:rPr>
-            <w:noProof/>
-          </w:rPr>
-          <w:t>11</w:t>
-        </w:r>
-      </w:fldSimple>
+      <w:r>
+        <w:fldChar w:fldCharType="begin"/>
+      </w:r>
+      <w:r>
+        <w:instrText xml:space="preserve"> SEQ Figure \* ARABIC </w:instrText>
+      </w:r>
+      <w:r>
+        <w:fldChar w:fldCharType="separate"/>
+      </w:r>
+      <w:r>
+        <w:rPr>
+          <w:noProof/>
+        </w:rPr>
+        <w:t>14</w:t>
+      </w:r>
+      <w:r>
+        <w:rPr>
+          <w:noProof/>
+        </w:rPr>
+        <w:fldChar w:fldCharType="end"/>
+      </w:r>
       <w:r>
         <w:t xml:space="preserve"> - Evaluating Pixel Integral Value</w:t>
       </w:r>
@@ -6421,7 +7181,7 @@
                     </pic:cNvPicPr>
                   </pic:nvPicPr>
                   <pic:blipFill>
-                    <a:blip r:embed="rId22">
+                    <a:blip r:embed="rId25">
                       <a:extLst>
                         <a:ext uri="{28A0092B-C50C-407E-A947-70E740481C1C}">
                           <a14:useLocalDpi xmlns:a14="http://schemas.microsoft.com/office/drawing/2010/main" val="0"/>
@@ -6461,14 +7221,30 @@
       <w:r>
         <w:t xml:space="preserve">Figure </w:t>
       </w:r>
-      <w:fldSimple w:instr=" SEQ Figure \* ARABIC ">
-        <w:r>
-          <w:rPr>
-            <w:noProof/>
-          </w:rPr>
-          <w:t>12</w:t>
-        </w:r>
-      </w:fldSimple>
+      <w:r>
+        <w:fldChar w:fldCharType="begin"/>
+      </w:r>
+      <w:r>
+        <w:instrText xml:space="preserve"> SEQ Figu</w:instrText>
+      </w:r>
+      <w:r>
+        <w:instrText xml:space="preserve">re \* ARABIC </w:instrText>
+      </w:r>
+      <w:r>
+        <w:fldChar w:fldCharType="separate"/>
+      </w:r>
+      <w:r>
+        <w:rPr>
+          <w:noProof/>
+        </w:rPr>
+        <w:t>15</w:t>
+      </w:r>
+      <w:r>
+        <w:rPr>
+          <w:noProof/>
+        </w:rPr>
+        <w:fldChar w:fldCharType="end"/>
+      </w:r>
       <w:r>
         <w:t xml:space="preserve"> - Integral Image</w:t>
       </w:r>
@@ -6565,7 +7341,7 @@
                     </pic:cNvPicPr>
                   </pic:nvPicPr>
                   <pic:blipFill>
-                    <a:blip r:embed="rId23">
+                    <a:blip r:embed="rId26">
                       <a:extLst>
                         <a:ext uri="{28A0092B-C50C-407E-A947-70E740481C1C}">
                           <a14:useLocalDpi xmlns:a14="http://schemas.microsoft.com/office/drawing/2010/main" val="0"/>
@@ -6605,14 +7381,27 @@
       <w:r>
         <w:t xml:space="preserve">Figure </w:t>
       </w:r>
-      <w:fldSimple w:instr=" SEQ Figure \* ARABIC ">
-        <w:r>
-          <w:rPr>
-            <w:noProof/>
-          </w:rPr>
-          <w:t>13</w:t>
-        </w:r>
-      </w:fldSimple>
+      <w:r>
+        <w:fldChar w:fldCharType="begin"/>
+      </w:r>
+      <w:r>
+        <w:instrText xml:space="preserve"> SEQ Figure \* ARABIC </w:instrText>
+      </w:r>
+      <w:r>
+        <w:fldChar w:fldCharType="separate"/>
+      </w:r>
+      <w:r>
+        <w:rPr>
+          <w:noProof/>
+        </w:rPr>
+        <w:t>16</w:t>
+      </w:r>
+      <w:r>
+        <w:rPr>
+          <w:noProof/>
+        </w:rPr>
+        <w:fldChar w:fldCharType="end"/>
+      </w:r>
       <w:r>
         <w:t xml:space="preserve"> - Selected area</w:t>
       </w:r>
@@ -6660,7 +7449,7 @@
                     </pic:cNvPicPr>
                   </pic:nvPicPr>
                   <pic:blipFill>
-                    <a:blip r:embed="rId24">
+                    <a:blip r:embed="rId27">
                       <a:extLst>
                         <a:ext uri="{28A0092B-C50C-407E-A947-70E740481C1C}">
                           <a14:useLocalDpi xmlns:a14="http://schemas.microsoft.com/office/drawing/2010/main" val="0"/>
@@ -6700,14 +7489,27 @@
       <w:r>
         <w:t xml:space="preserve">Figure </w:t>
       </w:r>
-      <w:fldSimple w:instr=" SEQ Figure \* ARABIC ">
-        <w:r>
-          <w:rPr>
-            <w:noProof/>
-          </w:rPr>
-          <w:t>14</w:t>
-        </w:r>
-      </w:fldSimple>
+      <w:r>
+        <w:fldChar w:fldCharType="begin"/>
+      </w:r>
+      <w:r>
+        <w:instrText xml:space="preserve"> SEQ Figure \* ARABIC </w:instrText>
+      </w:r>
+      <w:r>
+        <w:fldChar w:fldCharType="separate"/>
+      </w:r>
+      <w:r>
+        <w:rPr>
+          <w:noProof/>
+        </w:rPr>
+        <w:t>17</w:t>
+      </w:r>
+      <w:r>
+        <w:rPr>
+          <w:noProof/>
+        </w:rPr>
+        <w:fldChar w:fldCharType="end"/>
+      </w:r>
       <w:r>
         <w:t xml:space="preserve"> – Selected Region Shaded</w:t>
       </w:r>
@@ -6751,7 +7553,7 @@
                     </pic:cNvPicPr>
                   </pic:nvPicPr>
                   <pic:blipFill>
-                    <a:blip r:embed="rId25">
+                    <a:blip r:embed="rId28">
                       <a:extLst>
                         <a:ext uri="{28A0092B-C50C-407E-A947-70E740481C1C}">
                           <a14:useLocalDpi xmlns:a14="http://schemas.microsoft.com/office/drawing/2010/main" val="0"/>
@@ -6791,14 +7593,27 @@
       <w:r>
         <w:t xml:space="preserve">Figure </w:t>
       </w:r>
-      <w:fldSimple w:instr=" SEQ Figure \* ARABIC ">
-        <w:r>
-          <w:rPr>
-            <w:noProof/>
-          </w:rPr>
-          <w:t>15</w:t>
-        </w:r>
-      </w:fldSimple>
+      <w:r>
+        <w:fldChar w:fldCharType="begin"/>
+      </w:r>
+      <w:r>
+        <w:instrText xml:space="preserve"> SEQ Figure \* ARABIC </w:instrText>
+      </w:r>
+      <w:r>
+        <w:fldChar w:fldCharType="separate"/>
+      </w:r>
+      <w:r>
+        <w:rPr>
+          <w:noProof/>
+        </w:rPr>
+        <w:t>18</w:t>
+      </w:r>
+      <w:r>
+        <w:rPr>
+          <w:noProof/>
+        </w:rPr>
+        <w:fldChar w:fldCharType="end"/>
+      </w:r>
       <w:r>
         <w:t xml:space="preserve"> - Region 1</w:t>
       </w:r>
@@ -6832,7 +7647,7 @@
                     </pic:cNvPicPr>
                   </pic:nvPicPr>
                   <pic:blipFill>
-                    <a:blip r:embed="rId26">
+                    <a:blip r:embed="rId29">
                       <a:extLst>
                         <a:ext uri="{28A0092B-C50C-407E-A947-70E740481C1C}">
                           <a14:useLocalDpi xmlns:a14="http://schemas.microsoft.com/office/drawing/2010/main" val="0"/>
@@ -6872,14 +7687,27 @@
       <w:r>
         <w:t xml:space="preserve">Figure </w:t>
       </w:r>
-      <w:fldSimple w:instr=" SEQ Figure \* ARABIC ">
-        <w:r>
-          <w:rPr>
-            <w:noProof/>
-          </w:rPr>
-          <w:t>16</w:t>
-        </w:r>
-      </w:fldSimple>
+      <w:r>
+        <w:fldChar w:fldCharType="begin"/>
+      </w:r>
+      <w:r>
+        <w:instrText xml:space="preserve"> SEQ Figure \* ARABIC </w:instrText>
+      </w:r>
+      <w:r>
+        <w:fldChar w:fldCharType="separate"/>
+      </w:r>
+      <w:r>
+        <w:rPr>
+          <w:noProof/>
+        </w:rPr>
+        <w:t>19</w:t>
+      </w:r>
+      <w:r>
+        <w:rPr>
+          <w:noProof/>
+        </w:rPr>
+        <w:fldChar w:fldCharType="end"/>
+      </w:r>
       <w:r>
         <w:t xml:space="preserve"> - Region 2</w:t>
       </w:r>
@@ -6990,7 +7818,7 @@
                     </pic:cNvPicPr>
                   </pic:nvPicPr>
                   <pic:blipFill>
-                    <a:blip r:embed="rId27">
+                    <a:blip r:embed="rId30">
                       <a:extLst>
                         <a:ext uri="{28A0092B-C50C-407E-A947-70E740481C1C}">
                           <a14:useLocalDpi xmlns:a14="http://schemas.microsoft.com/office/drawing/2010/main" val="0"/>
@@ -7035,14 +7863,27 @@
       <w:r>
         <w:t xml:space="preserve">Figure </w:t>
       </w:r>
-      <w:fldSimple w:instr=" SEQ Figure \* ARABIC ">
-        <w:r>
-          <w:rPr>
-            <w:noProof/>
-          </w:rPr>
-          <w:t>17</w:t>
-        </w:r>
-      </w:fldSimple>
+      <w:r>
+        <w:fldChar w:fldCharType="begin"/>
+      </w:r>
+      <w:r>
+        <w:instrText xml:space="preserve"> SEQ Figure \* ARABIC </w:instrText>
+      </w:r>
+      <w:r>
+        <w:fldChar w:fldCharType="separate"/>
+      </w:r>
+      <w:r>
+        <w:rPr>
+          <w:noProof/>
+        </w:rPr>
+        <w:t>20</w:t>
+      </w:r>
+      <w:r>
+        <w:rPr>
+          <w:noProof/>
+        </w:rPr>
+        <w:fldChar w:fldCharType="end"/>
+      </w:r>
       <w:r>
         <w:t xml:space="preserve"> - 4 points of consideration</w:t>
       </w:r>
@@ -7159,17 +8000,8 @@
           <w:b/>
           <w:bCs/>
         </w:rPr>
-        <w:t xml:space="preserve">Using </w:t>
-      </w:r>
-      <w:proofErr w:type="spellStart"/>
-      <w:r>
-        <w:rPr>
-          <w:b/>
-          <w:bCs/>
-        </w:rPr>
-        <w:t>Adaboost</w:t>
-      </w:r>
-      <w:proofErr w:type="spellEnd"/>
+        <w:t>Using Adaboost</w:t>
+      </w:r>
     </w:p>
     <w:p>
       <w:pPr>
@@ -7183,39 +8015,7 @@
           <w:sz w:val="24"/>
           <w:szCs w:val="24"/>
         </w:rPr>
-        <w:t>Boosting algorithms are one of the most widely used algorithm in data science competitions</w:t>
-      </w:r>
-      <w:r>
-        <w:rPr>
-          <w:rFonts w:ascii="Times New Roman" w:hAnsi="Times New Roman" w:cs="Times New Roman"/>
-          <w:sz w:val="24"/>
-          <w:szCs w:val="24"/>
-        </w:rPr>
-        <w:t xml:space="preserve"> used to improve the accuracy of models</w:t>
-      </w:r>
-      <w:r>
-        <w:rPr>
-          <w:rFonts w:ascii="Times New Roman" w:hAnsi="Times New Roman" w:cs="Times New Roman"/>
-          <w:sz w:val="24"/>
-          <w:szCs w:val="24"/>
-        </w:rPr>
-        <w:t>.</w:t>
-      </w:r>
-      <w:r>
-        <w:rPr>
-          <w:rFonts w:ascii="Times New Roman" w:hAnsi="Times New Roman" w:cs="Times New Roman"/>
-          <w:sz w:val="24"/>
-          <w:szCs w:val="24"/>
-        </w:rPr>
-        <w:t xml:space="preserve"> </w:t>
-      </w:r>
-      <w:r>
-        <w:rPr>
-          <w:rFonts w:ascii="Times New Roman" w:hAnsi="Times New Roman" w:cs="Times New Roman"/>
-          <w:sz w:val="24"/>
-          <w:szCs w:val="24"/>
-        </w:rPr>
-        <w:t>AdaBoost</w:t>
+        <w:t>Boosting algorithms are one of the most widely used algorithm in data science competitions used to improve the accuracy of models. AdaBoost</w:t>
       </w:r>
       <w:r>
         <w:rPr>
@@ -7280,19 +8080,7 @@
         <w:t xml:space="preserve">is a model for classification that </w:t>
       </w:r>
       <w:r>
-        <w:t xml:space="preserve">achieves </w:t>
-      </w:r>
-      <w:r>
-        <w:t>arbitrarily</w:t>
-      </w:r>
-      <w:r>
-        <w:t xml:space="preserve"> </w:t>
-      </w:r>
-      <w:r>
-        <w:t xml:space="preserve">good </w:t>
-      </w:r>
-      <w:r>
-        <w:t xml:space="preserve">performance, </w:t>
+        <w:t xml:space="preserve">achieves arbitrarily good performance, </w:t>
       </w:r>
       <w:r>
         <w:t xml:space="preserve">a lot </w:t>
@@ -7340,15 +8128,7 @@
           <w:sz w:val="24"/>
           <w:szCs w:val="24"/>
         </w:rPr>
-        <w:t xml:space="preserve"> </w:t>
-      </w:r>
-      <w:r>
-        <w:rPr>
-          <w:rFonts w:ascii="Times New Roman" w:eastAsia="Times New Roman" w:hAnsi="Times New Roman" w:cs="Times New Roman"/>
-          <w:sz w:val="24"/>
-          <w:szCs w:val="24"/>
-        </w:rPr>
-        <w:t>This is basically what we have seen in the first section.</w:t>
+        <w:t xml:space="preserve"> This is basically what we have seen in the first section.</w:t>
       </w:r>
       <w:r>
         <w:rPr>
@@ -9360,7 +10140,6 @@
   <w:style w:type="character" w:default="1" w:styleId="DefaultParagraphFont">
     <w:name w:val="Default Paragraph Font"/>
     <w:uiPriority w:val="1"/>
-    <w:semiHidden/>
     <w:unhideWhenUsed/>
   </w:style>
   <w:style w:type="table" w:default="1" w:styleId="TableNormal">

</xml_diff>

<commit_message>
Added Scheduling Algorithm Science
</commit_message>
<xml_diff>
--- a/docs/thesis.docx
+++ b/docs/thesis.docx
@@ -54,14 +54,7 @@
           <w:rFonts w:ascii="Times New Roman" w:hAnsi="Times New Roman" w:cs="Times New Roman"/>
           <w:sz w:val="24"/>
         </w:rPr>
-        <w:t xml:space="preserve">The breadboard is a way of connecting electronic components to each other without having to solder them together. They are often used to test a circuit design before creating a </w:t>
-      </w:r>
-      <w:r>
-        <w:rPr>
-          <w:rFonts w:ascii="Times New Roman" w:hAnsi="Times New Roman" w:cs="Times New Roman"/>
-          <w:sz w:val="24"/>
-        </w:rPr>
-        <w:t>PCB.</w:t>
+        <w:t>The breadboard is a way of connecting electronic components to each other without having to solder them together. They are often used to test a circuit design before creating a PCB.</w:t>
       </w:r>
     </w:p>
     <w:p>
@@ -212,14 +205,27 @@
                             <w:r>
                               <w:t xml:space="preserve">Figure </w:t>
                             </w:r>
-                            <w:fldSimple w:instr=" SEQ Figure \* ARABIC ">
-                              <w:r>
-                                <w:rPr>
-                                  <w:noProof/>
-                                </w:rPr>
-                                <w:t>1</w:t>
-                              </w:r>
-                            </w:fldSimple>
+                            <w:r>
+                              <w:fldChar w:fldCharType="begin"/>
+                            </w:r>
+                            <w:r>
+                              <w:instrText xml:space="preserve"> SEQ Figure \* ARABIC </w:instrText>
+                            </w:r>
+                            <w:r>
+                              <w:fldChar w:fldCharType="separate"/>
+                            </w:r>
+                            <w:r>
+                              <w:rPr>
+                                <w:noProof/>
+                              </w:rPr>
+                              <w:t>1</w:t>
+                            </w:r>
+                            <w:r>
+                              <w:rPr>
+                                <w:noProof/>
+                              </w:rPr>
+                              <w:fldChar w:fldCharType="end"/>
+                            </w:r>
                             <w:r>
                               <w:t xml:space="preserve"> - Breadboard</w:t>
                             </w:r>
@@ -260,14 +266,27 @@
                       <w:r>
                         <w:t xml:space="preserve">Figure </w:t>
                       </w:r>
-                      <w:fldSimple w:instr=" SEQ Figure \* ARABIC ">
-                        <w:r>
-                          <w:rPr>
-                            <w:noProof/>
-                          </w:rPr>
-                          <w:t>1</w:t>
-                        </w:r>
-                      </w:fldSimple>
+                      <w:r>
+                        <w:fldChar w:fldCharType="begin"/>
+                      </w:r>
+                      <w:r>
+                        <w:instrText xml:space="preserve"> SEQ Figure \* ARABIC </w:instrText>
+                      </w:r>
+                      <w:r>
+                        <w:fldChar w:fldCharType="separate"/>
+                      </w:r>
+                      <w:r>
+                        <w:rPr>
+                          <w:noProof/>
+                        </w:rPr>
+                        <w:t>1</w:t>
+                      </w:r>
+                      <w:r>
+                        <w:rPr>
+                          <w:noProof/>
+                        </w:rPr>
+                        <w:fldChar w:fldCharType="end"/>
+                      </w:r>
                       <w:r>
                         <w:t xml:space="preserve"> - Breadboard</w:t>
                       </w:r>
@@ -304,23 +323,7 @@
           <w:sz w:val="24"/>
           <w:szCs w:val="24"/>
         </w:rPr>
-        <w:t xml:space="preserve">An LED is an electronic component which emits light when it receives electricity. Compared to incandescent bulbs, LEDs are more efficient as most of the electricity is converted into light </w:t>
-      </w:r>
-      <w:r>
-        <w:rPr>
-          <w:rFonts w:ascii="Times New Roman" w:hAnsi="Times New Roman" w:cs="Times New Roman"/>
-          <w:sz w:val="24"/>
-          <w:szCs w:val="24"/>
-        </w:rPr>
-        <w:t>does not heat</w:t>
-      </w:r>
-      <w:r>
-        <w:rPr>
-          <w:rFonts w:ascii="Times New Roman" w:hAnsi="Times New Roman" w:cs="Times New Roman"/>
-          <w:sz w:val="24"/>
-          <w:szCs w:val="24"/>
-        </w:rPr>
-        <w:t xml:space="preserve">. Different LEDs can give off different color of light. It merely depends on the chemical composition of the semiconducting material. </w:t>
+        <w:t xml:space="preserve">An LED is an electronic component which emits light when it receives electricity. Compared to incandescent bulbs, LEDs are more efficient as most of the electricity is converted into light does not heat. Different LEDs can give off different color of light. It merely depends on the chemical composition of the semiconducting material. </w:t>
       </w:r>
     </w:p>
     <w:p>
@@ -711,15 +714,7 @@
           <w:sz w:val="24"/>
           <w:szCs w:val="24"/>
         </w:rPr>
-        <w:t xml:space="preserve">Unlike a </w:t>
-      </w:r>
-      <w:r>
-        <w:rPr>
-          <w:rFonts w:ascii="Times New Roman" w:hAnsi="Times New Roman" w:cs="Times New Roman"/>
-          <w:sz w:val="24"/>
-          <w:szCs w:val="24"/>
-        </w:rPr>
-        <w:t>traditional incandescent lamp, an LED will light only when voltage is applied in the forward direction of the diode. No current flows and no light is emitted if voltage is applied in the reverse direction</w:t>
+        <w:t>Unlike a traditional incandescent lamp, an LED will light only when voltage is applied in the forward direction of the diode. No current flows and no light is emitted if voltage is applied in the reverse direction</w:t>
       </w:r>
       <w:r>
         <w:rPr>
@@ -786,23 +781,7 @@
           <w:sz w:val="24"/>
           <w:szCs w:val="24"/>
         </w:rPr>
-        <w:t xml:space="preserve">Resistors are needed to connect LEDs to the GPIO pins of the Raspberry Pi. This is because the LEDs would draw more current burning out the Raspberry Pi in the process. </w:t>
-      </w:r>
-      <w:r>
-        <w:rPr>
-          <w:rFonts w:ascii="Times New Roman" w:hAnsi="Times New Roman" w:cs="Times New Roman"/>
-          <w:sz w:val="24"/>
-          <w:szCs w:val="24"/>
-        </w:rPr>
-        <w:t>Thus,</w:t>
-      </w:r>
-      <w:r>
-        <w:rPr>
-          <w:rFonts w:ascii="Times New Roman" w:hAnsi="Times New Roman" w:cs="Times New Roman"/>
-          <w:sz w:val="24"/>
-          <w:szCs w:val="24"/>
-        </w:rPr>
-        <w:t xml:space="preserve"> resistors in the circuit ensure the Raspberry Pi will not be damaged.</w:t>
+        <w:t>Resistors are needed to connect LEDs to the GPIO pins of the Raspberry Pi. This is because the LEDs would draw more current burning out the Raspberry Pi in the process. Thus, resistors in the circuit ensure the Raspberry Pi will not be damaged.</w:t>
       </w:r>
     </w:p>
     <w:p>
@@ -869,14 +848,27 @@
                             <w:r>
                               <w:t xml:space="preserve">Figure </w:t>
                             </w:r>
-                            <w:fldSimple w:instr=" SEQ Figure \* ARABIC ">
-                              <w:r>
-                                <w:rPr>
-                                  <w:noProof/>
-                                </w:rPr>
-                                <w:t>4</w:t>
-                              </w:r>
-                            </w:fldSimple>
+                            <w:r>
+                              <w:fldChar w:fldCharType="begin"/>
+                            </w:r>
+                            <w:r>
+                              <w:instrText xml:space="preserve"> SEQ Figure \* ARABIC </w:instrText>
+                            </w:r>
+                            <w:r>
+                              <w:fldChar w:fldCharType="separate"/>
+                            </w:r>
+                            <w:r>
+                              <w:rPr>
+                                <w:noProof/>
+                              </w:rPr>
+                              <w:t>2</w:t>
+                            </w:r>
+                            <w:r>
+                              <w:rPr>
+                                <w:noProof/>
+                              </w:rPr>
+                              <w:fldChar w:fldCharType="end"/>
+                            </w:r>
                             <w:r>
                               <w:t xml:space="preserve"> - Resistor</w:t>
                             </w:r>
@@ -914,14 +906,27 @@
                       <w:r>
                         <w:t xml:space="preserve">Figure </w:t>
                       </w:r>
-                      <w:fldSimple w:instr=" SEQ Figure \* ARABIC ">
-                        <w:r>
-                          <w:rPr>
-                            <w:noProof/>
-                          </w:rPr>
-                          <w:t>4</w:t>
-                        </w:r>
-                      </w:fldSimple>
+                      <w:r>
+                        <w:fldChar w:fldCharType="begin"/>
+                      </w:r>
+                      <w:r>
+                        <w:instrText xml:space="preserve"> SEQ Figure \* ARABIC </w:instrText>
+                      </w:r>
+                      <w:r>
+                        <w:fldChar w:fldCharType="separate"/>
+                      </w:r>
+                      <w:r>
+                        <w:rPr>
+                          <w:noProof/>
+                        </w:rPr>
+                        <w:t>2</w:t>
+                      </w:r>
+                      <w:r>
+                        <w:rPr>
+                          <w:noProof/>
+                        </w:rPr>
+                        <w:fldChar w:fldCharType="end"/>
+                      </w:r>
                       <w:r>
                         <w:t xml:space="preserve"> - Resistor</w:t>
                       </w:r>
@@ -1170,14 +1175,27 @@
                             <w:r>
                               <w:t xml:space="preserve">Figure </w:t>
                             </w:r>
-                            <w:fldSimple w:instr=" SEQ Figure \* ARABIC ">
-                              <w:r>
-                                <w:rPr>
-                                  <w:noProof/>
-                                </w:rPr>
-                                <w:t>5</w:t>
-                              </w:r>
-                            </w:fldSimple>
+                            <w:r>
+                              <w:fldChar w:fldCharType="begin"/>
+                            </w:r>
+                            <w:r>
+                              <w:instrText xml:space="preserve"> SEQ Figure \* ARABIC </w:instrText>
+                            </w:r>
+                            <w:r>
+                              <w:fldChar w:fldCharType="separate"/>
+                            </w:r>
+                            <w:r>
+                              <w:rPr>
+                                <w:noProof/>
+                              </w:rPr>
+                              <w:t>3</w:t>
+                            </w:r>
+                            <w:r>
+                              <w:rPr>
+                                <w:noProof/>
+                              </w:rPr>
+                              <w:fldChar w:fldCharType="end"/>
+                            </w:r>
                             <w:r>
                               <w:t xml:space="preserve"> - Jumper Wires</w:t>
                             </w:r>
@@ -1215,14 +1233,27 @@
                       <w:r>
                         <w:t xml:space="preserve">Figure </w:t>
                       </w:r>
-                      <w:fldSimple w:instr=" SEQ Figure \* ARABIC ">
-                        <w:r>
-                          <w:rPr>
-                            <w:noProof/>
-                          </w:rPr>
-                          <w:t>5</w:t>
-                        </w:r>
-                      </w:fldSimple>
+                      <w:r>
+                        <w:fldChar w:fldCharType="begin"/>
+                      </w:r>
+                      <w:r>
+                        <w:instrText xml:space="preserve"> SEQ Figure \* ARABIC </w:instrText>
+                      </w:r>
+                      <w:r>
+                        <w:fldChar w:fldCharType="separate"/>
+                      </w:r>
+                      <w:r>
+                        <w:rPr>
+                          <w:noProof/>
+                        </w:rPr>
+                        <w:t>3</w:t>
+                      </w:r>
+                      <w:r>
+                        <w:rPr>
+                          <w:noProof/>
+                        </w:rPr>
+                        <w:fldChar w:fldCharType="end"/>
+                      </w:r>
                       <w:r>
                         <w:t xml:space="preserve"> - Jumper Wires</w:t>
                       </w:r>
@@ -2958,21 +2989,49 @@
         </w:rPr>
         <w:t xml:space="preserve">. It is programmable in </w:t>
       </w:r>
-      <w:r>
-        <w:rPr>
-          <w:rFonts w:ascii="Times New Roman" w:eastAsia="Times New Roman" w:hAnsi="Times New Roman" w:cs="Times New Roman"/>
-          <w:sz w:val="24"/>
-          <w:szCs w:val="24"/>
-        </w:rPr>
-        <w:t>MicroPython,</w:t>
-      </w:r>
-      <w:r>
-        <w:rPr>
-          <w:rFonts w:ascii="Times New Roman" w:eastAsia="Times New Roman" w:hAnsi="Times New Roman" w:cs="Times New Roman"/>
-          <w:sz w:val="24"/>
-          <w:szCs w:val="24"/>
-        </w:rPr>
-        <w:t xml:space="preserve"> CircuitPython and C</w:t>
+      <w:proofErr w:type="spellStart"/>
+      <w:r>
+        <w:rPr>
+          <w:rFonts w:ascii="Times New Roman" w:eastAsia="Times New Roman" w:hAnsi="Times New Roman" w:cs="Times New Roman"/>
+          <w:sz w:val="24"/>
+          <w:szCs w:val="24"/>
+        </w:rPr>
+        <w:t>MicroPython</w:t>
+      </w:r>
+      <w:proofErr w:type="spellEnd"/>
+      <w:r>
+        <w:rPr>
+          <w:rFonts w:ascii="Times New Roman" w:eastAsia="Times New Roman" w:hAnsi="Times New Roman" w:cs="Times New Roman"/>
+          <w:sz w:val="24"/>
+          <w:szCs w:val="24"/>
+        </w:rPr>
+        <w:t>,</w:t>
+      </w:r>
+      <w:r>
+        <w:rPr>
+          <w:rFonts w:ascii="Times New Roman" w:eastAsia="Times New Roman" w:hAnsi="Times New Roman" w:cs="Times New Roman"/>
+          <w:sz w:val="24"/>
+          <w:szCs w:val="24"/>
+        </w:rPr>
+        <w:t xml:space="preserve"> </w:t>
+      </w:r>
+      <w:proofErr w:type="spellStart"/>
+      <w:r>
+        <w:rPr>
+          <w:rFonts w:ascii="Times New Roman" w:eastAsia="Times New Roman" w:hAnsi="Times New Roman" w:cs="Times New Roman"/>
+          <w:sz w:val="24"/>
+          <w:szCs w:val="24"/>
+        </w:rPr>
+        <w:t>CircuitPython</w:t>
+      </w:r>
+      <w:proofErr w:type="spellEnd"/>
+      <w:r>
+        <w:rPr>
+          <w:rFonts w:ascii="Times New Roman" w:eastAsia="Times New Roman" w:hAnsi="Times New Roman" w:cs="Times New Roman"/>
+          <w:sz w:val="24"/>
+          <w:szCs w:val="24"/>
+        </w:rPr>
+        <w:t xml:space="preserve"> and C</w:t>
       </w:r>
       <w:r>
         <w:rPr>
@@ -2982,6 +3041,7 @@
         </w:rPr>
         <w:t xml:space="preserve">. It has partnered with </w:t>
       </w:r>
+      <w:proofErr w:type="spellStart"/>
       <w:r>
         <w:rPr>
           <w:rFonts w:ascii="Times New Roman" w:eastAsia="Times New Roman" w:hAnsi="Times New Roman" w:cs="Times New Roman"/>
@@ -2990,6 +3050,7 @@
         </w:rPr>
         <w:t>Vilros</w:t>
       </w:r>
+      <w:proofErr w:type="spellEnd"/>
       <w:r>
         <w:rPr>
           <w:rFonts w:ascii="Times New Roman" w:eastAsia="Times New Roman" w:hAnsi="Times New Roman" w:cs="Times New Roman"/>
@@ -2998,6 +3059,7 @@
         </w:rPr>
         <w:t xml:space="preserve">, </w:t>
       </w:r>
+      <w:proofErr w:type="spellStart"/>
       <w:r>
         <w:rPr>
           <w:rFonts w:ascii="Times New Roman" w:eastAsia="Times New Roman" w:hAnsi="Times New Roman" w:cs="Times New Roman"/>
@@ -3038,6 +3100,7 @@
         </w:rPr>
         <w:t>Arduino</w:t>
       </w:r>
+      <w:proofErr w:type="spellEnd"/>
       <w:r>
         <w:rPr>
           <w:rFonts w:ascii="Times New Roman" w:eastAsia="Times New Roman" w:hAnsi="Times New Roman" w:cs="Times New Roman"/>
@@ -3052,7 +3115,16 @@
           <w:sz w:val="24"/>
           <w:szCs w:val="24"/>
         </w:rPr>
-        <w:t xml:space="preserve"> Spark</w:t>
+        <w:t xml:space="preserve"> </w:t>
+      </w:r>
+      <w:proofErr w:type="spellStart"/>
+      <w:r>
+        <w:rPr>
+          <w:rFonts w:ascii="Times New Roman" w:eastAsia="Times New Roman" w:hAnsi="Times New Roman" w:cs="Times New Roman"/>
+          <w:sz w:val="24"/>
+          <w:szCs w:val="24"/>
+        </w:rPr>
+        <w:t>Spark</w:t>
       </w:r>
       <w:r>
         <w:rPr>
@@ -3062,6 +3134,7 @@
         </w:rPr>
         <w:t>Fun</w:t>
       </w:r>
+      <w:proofErr w:type="spellEnd"/>
       <w:r>
         <w:rPr>
           <w:rFonts w:ascii="Times New Roman" w:eastAsia="Times New Roman" w:hAnsi="Times New Roman" w:cs="Times New Roman"/>
@@ -3368,27 +3441,14 @@
       <w:r>
         <w:t xml:space="preserve">Figure </w:t>
       </w:r>
-      <w:r>
-        <w:fldChar w:fldCharType="begin"/>
-      </w:r>
-      <w:r>
-        <w:instrText xml:space="preserve"> SEQ Figure \* ARABIC </w:instrText>
-      </w:r>
-      <w:r>
-        <w:fldChar w:fldCharType="separate"/>
-      </w:r>
-      <w:r>
-        <w:rPr>
-          <w:noProof/>
-        </w:rPr>
-        <w:t>6</w:t>
-      </w:r>
-      <w:r>
-        <w:rPr>
-          <w:noProof/>
-        </w:rPr>
-        <w:fldChar w:fldCharType="end"/>
-      </w:r>
+      <w:fldSimple w:instr=" SEQ Figure \* ARABIC ">
+        <w:r>
+          <w:rPr>
+            <w:noProof/>
+          </w:rPr>
+          <w:t>4</w:t>
+        </w:r>
+      </w:fldSimple>
       <w:r>
         <w:t xml:space="preserve"> - Raspberry Pi 2 Model B</w:t>
       </w:r>
@@ -3811,7 +3871,25 @@
           <w:sz w:val="24"/>
           <w:szCs w:val="24"/>
         </w:rPr>
-        <w:t xml:space="preserve"> 4GB. Other operating systems have different requirements: for example, LibreELEC can run from a smaller card.</w:t>
+        <w:t xml:space="preserve"> 4GB. Other operating systems have different requirements: for example, </w:t>
+      </w:r>
+      <w:proofErr w:type="spellStart"/>
+      <w:r>
+        <w:rPr>
+          <w:rFonts w:ascii="Times New Roman" w:eastAsia="Times New Roman" w:hAnsi="Times New Roman" w:cs="Times New Roman"/>
+          <w:sz w:val="24"/>
+          <w:szCs w:val="24"/>
+        </w:rPr>
+        <w:t>LibreELEC</w:t>
+      </w:r>
+      <w:proofErr w:type="spellEnd"/>
+      <w:r>
+        <w:rPr>
+          <w:rFonts w:ascii="Times New Roman" w:eastAsia="Times New Roman" w:hAnsi="Times New Roman" w:cs="Times New Roman"/>
+          <w:sz w:val="24"/>
+          <w:szCs w:val="24"/>
+        </w:rPr>
+        <w:t xml:space="preserve"> can run from a smaller card.</w:t>
       </w:r>
     </w:p>
     <w:p>
@@ -3897,27 +3975,14 @@
       <w:r>
         <w:t xml:space="preserve">Figure </w:t>
       </w:r>
-      <w:r>
-        <w:fldChar w:fldCharType="begin"/>
-      </w:r>
-      <w:r>
-        <w:instrText xml:space="preserve"> SEQ Figure \* ARABIC </w:instrText>
-      </w:r>
-      <w:r>
-        <w:fldChar w:fldCharType="separate"/>
-      </w:r>
-      <w:r>
-        <w:rPr>
-          <w:noProof/>
-        </w:rPr>
-        <w:t>7</w:t>
-      </w:r>
-      <w:r>
-        <w:rPr>
-          <w:noProof/>
-        </w:rPr>
-        <w:fldChar w:fldCharType="end"/>
-      </w:r>
+      <w:fldSimple w:instr=" SEQ Figure \* ARABIC ">
+        <w:r>
+          <w:rPr>
+            <w:noProof/>
+          </w:rPr>
+          <w:t>5</w:t>
+        </w:r>
+      </w:fldSimple>
       <w:r>
         <w:t xml:space="preserve"> - Raspberry Pi OS Imager</w:t>
       </w:r>
@@ -3989,6 +4054,7 @@
         <w:lastRenderedPageBreak/>
         <w:t>After installing the OS on the microSD using the imager shown above, we must first open the boot partition of the microSD and add an extension less file called “</w:t>
       </w:r>
+      <w:proofErr w:type="spellStart"/>
       <w:r>
         <w:rPr>
           <w:rStyle w:val="Strong"/>
@@ -3997,6 +4063,7 @@
         </w:rPr>
         <w:t>ssh</w:t>
       </w:r>
+      <w:proofErr w:type="spellEnd"/>
       <w:r>
         <w:t>”. The Raspberry Pi OS will automatically enable SSH (Secure Socket Shell) on first boot-up. This will allow us to remotely access the Pi command line or Desktop from a PC.</w:t>
       </w:r>
@@ -4016,7 +4083,23 @@
         </w:rPr>
       </w:pPr>
       <w:r>
-        <w:t xml:space="preserve">Next, we use an ethernet cable to connect the Pi to our personal computer. Then we use Putty, the leading SSH client for Windows, to access the CLI of the Raspberry Pi. On Putty we enter raspberrypi or raspberrypi.local </w:t>
+        <w:t xml:space="preserve">Next, we use an ethernet cable to connect the Pi to our personal computer. Then we use Putty, the leading SSH client for Windows, to access the CLI of the Raspberry Pi. On Putty we enter </w:t>
+      </w:r>
+      <w:proofErr w:type="spellStart"/>
+      <w:r>
+        <w:t>raspberrypi</w:t>
+      </w:r>
+      <w:proofErr w:type="spellEnd"/>
+      <w:r>
+        <w:t xml:space="preserve"> or </w:t>
+      </w:r>
+      <w:proofErr w:type="spellStart"/>
+      <w:r>
+        <w:t>raspberrypi.local</w:t>
+      </w:r>
+      <w:proofErr w:type="spellEnd"/>
+      <w:r>
+        <w:t xml:space="preserve"> </w:t>
       </w:r>
       <w:r>
         <w:rPr>
@@ -4144,6 +4227,7 @@
         </w:rPr>
         <w:t xml:space="preserve">On the CLI, enter the command </w:t>
       </w:r>
+      <w:proofErr w:type="spellStart"/>
       <w:r>
         <w:rPr>
           <w:rStyle w:val="Strong"/>
@@ -4152,7 +4236,40 @@
           <w:i/>
           <w:iCs/>
         </w:rPr>
-        <w:t>sudo raspi-config</w:t>
+        <w:t>sudo</w:t>
+      </w:r>
+      <w:proofErr w:type="spellEnd"/>
+      <w:r>
+        <w:rPr>
+          <w:rStyle w:val="Strong"/>
+          <w:b w:val="0"/>
+          <w:bCs w:val="0"/>
+          <w:i/>
+          <w:iCs/>
+        </w:rPr>
+        <w:t xml:space="preserve"> </w:t>
+      </w:r>
+      <w:proofErr w:type="spellStart"/>
+      <w:r>
+        <w:rPr>
+          <w:rStyle w:val="Strong"/>
+          <w:b w:val="0"/>
+          <w:bCs w:val="0"/>
+          <w:i/>
+          <w:iCs/>
+        </w:rPr>
+        <w:t>raspi</w:t>
+      </w:r>
+      <w:proofErr w:type="spellEnd"/>
+      <w:r>
+        <w:rPr>
+          <w:rStyle w:val="Strong"/>
+          <w:b w:val="0"/>
+          <w:bCs w:val="0"/>
+          <w:i/>
+          <w:iCs/>
+        </w:rPr>
+        <w:t>-config</w:t>
       </w:r>
       <w:r>
         <w:rPr>
@@ -4262,6 +4379,7 @@
         </w:rPr>
         <w:t xml:space="preserve">Enter </w:t>
       </w:r>
+      <w:proofErr w:type="spellStart"/>
       <w:r>
         <w:t>raspberrypi</w:t>
       </w:r>
@@ -4279,6 +4397,7 @@
         </w:rPr>
         <w:t>local</w:t>
       </w:r>
+      <w:proofErr w:type="spellEnd"/>
       <w:r>
         <w:rPr>
           <w:rStyle w:val="Strong"/>
@@ -4299,9 +4418,11 @@
         </w:rPr>
         <w:t xml:space="preserve"> </w:t>
       </w:r>
+      <w:proofErr w:type="spellStart"/>
       <w:r>
         <w:t>raspberrypi</w:t>
       </w:r>
+      <w:proofErr w:type="spellEnd"/>
       <w:r>
         <w:rPr>
           <w:rStyle w:val="Strong"/>
@@ -4490,30 +4611,14 @@
       <w:r>
         <w:t xml:space="preserve">Figure </w:t>
       </w:r>
-      <w:r>
-        <w:fldChar w:fldCharType="begin"/>
-      </w:r>
-      <w:r>
-        <w:instrText xml:space="preserve"> SEQ </w:instrText>
-      </w:r>
-      <w:r>
-        <w:instrText xml:space="preserve">Figure \* ARABIC </w:instrText>
-      </w:r>
-      <w:r>
-        <w:fldChar w:fldCharType="separate"/>
-      </w:r>
-      <w:r>
-        <w:rPr>
-          <w:noProof/>
-        </w:rPr>
-        <w:t>8</w:t>
-      </w:r>
-      <w:r>
-        <w:rPr>
-          <w:noProof/>
-        </w:rPr>
-        <w:fldChar w:fldCharType="end"/>
-      </w:r>
+      <w:fldSimple w:instr=" SEQ Figure \* ARABIC ">
+        <w:r>
+          <w:rPr>
+            <w:noProof/>
+          </w:rPr>
+          <w:t>6</w:t>
+        </w:r>
+      </w:fldSimple>
       <w:r>
         <w:t xml:space="preserve"> - Raspberry Pi Desktop</w:t>
       </w:r>
@@ -4634,27 +4739,14 @@
       <w:r>
         <w:t xml:space="preserve">Figure </w:t>
       </w:r>
-      <w:r>
-        <w:fldChar w:fldCharType="begin"/>
-      </w:r>
-      <w:r>
-        <w:instrText xml:space="preserve"> SEQ Figure \* ARABIC </w:instrText>
-      </w:r>
-      <w:r>
-        <w:fldChar w:fldCharType="separate"/>
-      </w:r>
-      <w:r>
-        <w:rPr>
-          <w:noProof/>
-        </w:rPr>
-        <w:t>9</w:t>
-      </w:r>
-      <w:r>
-        <w:rPr>
-          <w:noProof/>
-        </w:rPr>
-        <w:fldChar w:fldCharType="end"/>
-      </w:r>
+      <w:fldSimple w:instr=" SEQ Figure \* ARABIC ">
+        <w:r>
+          <w:rPr>
+            <w:noProof/>
+          </w:rPr>
+          <w:t>7</w:t>
+        </w:r>
+      </w:fldSimple>
       <w:r>
         <w:t xml:space="preserve"> - Raspberry Pi 2 Pin Configuration</w:t>
       </w:r>
@@ -5765,7 +5857,23 @@
         <w:jc w:val="both"/>
       </w:pPr>
       <w:r>
-        <w:t>Along with well-established companies like Google, Yahoo, Microsoft, Intel, IBM, Sony, Honda, Toyota that employ the library, there are many startups such as Applied Minds, VideoSurf, and Zeitera, that make extensive use of OpenCV. OpenCV’s deployed uses span the range from stitching streetview images together, detecting intrusions in surveillance video in Israel, monitoring mine equipment in China, helping robots navigate and pick up objects at Willow Garage, detection of swimming pool drowning accidents in Europe, running interactive art in Spain and New York, checking runways for debris in Turkey, inspecting labels on products in factories around the world on to rapid face detection in Japan.</w:t>
+        <w:t xml:space="preserve">Along with well-established companies like Google, Yahoo, Microsoft, Intel, IBM, Sony, Honda, Toyota that employ the library, there are many startups such as Applied Minds, VideoSurf, and </w:t>
+      </w:r>
+      <w:proofErr w:type="spellStart"/>
+      <w:r>
+        <w:t>Zeitera</w:t>
+      </w:r>
+      <w:proofErr w:type="spellEnd"/>
+      <w:r>
+        <w:t xml:space="preserve">, that make extensive use of OpenCV. OpenCV’s deployed uses span the range from stitching </w:t>
+      </w:r>
+      <w:proofErr w:type="spellStart"/>
+      <w:r>
+        <w:t>streetview</w:t>
+      </w:r>
+      <w:proofErr w:type="spellEnd"/>
+      <w:r>
+        <w:t xml:space="preserve"> images together, detecting intrusions in surveillance video in Israel, monitoring mine equipment in China, helping robots navigate and pick up objects at Willow Garage, detection of swimming pool drowning accidents in Europe, running interactive art in Spain and New York, checking runways for debris in Turkey, inspecting labels on products in factories around the world on to rapid face detection in Japan.</w:t>
       </w:r>
     </w:p>
     <w:p>
@@ -5967,8 +6075,13 @@
         <w:spacing w:line="360" w:lineRule="auto"/>
       </w:pPr>
       <w:r>
-        <w:t>Using Adaboost</w:t>
-      </w:r>
+        <w:t xml:space="preserve">Using </w:t>
+      </w:r>
+      <w:proofErr w:type="spellStart"/>
+      <w:r>
+        <w:t>Adaboost</w:t>
+      </w:r>
+      <w:proofErr w:type="spellEnd"/>
     </w:p>
     <w:p>
       <w:pPr>
@@ -6155,27 +6268,14 @@
       <w:r>
         <w:t xml:space="preserve">Figure </w:t>
       </w:r>
-      <w:r>
-        <w:fldChar w:fldCharType="begin"/>
-      </w:r>
-      <w:r>
-        <w:instrText xml:space="preserve"> SEQ Figure \* ARABIC </w:instrText>
-      </w:r>
-      <w:r>
-        <w:fldChar w:fldCharType="separate"/>
-      </w:r>
-      <w:r>
-        <w:rPr>
-          <w:noProof/>
-        </w:rPr>
-        <w:t>10</w:t>
-      </w:r>
-      <w:r>
-        <w:rPr>
-          <w:noProof/>
-        </w:rPr>
-        <w:fldChar w:fldCharType="end"/>
-      </w:r>
+      <w:fldSimple w:instr=" SEQ Figure \* ARABIC ">
+        <w:r>
+          <w:rPr>
+            <w:noProof/>
+          </w:rPr>
+          <w:t>8</w:t>
+        </w:r>
+      </w:fldSimple>
       <w:r>
         <w:t xml:space="preserve"> - Basic Haar Features</w:t>
       </w:r>
@@ -6452,8 +6552,13 @@
       <w:r>
         <w:t xml:space="preserve">: This is good for finding diagonal lines and highlights in an image. This is used best on a micro scale. Depending on the lighting, it can pick out the edges of the jaw, chin, wrinkles, </w:t>
       </w:r>
-      <w:r>
-        <w:t>etc…</w:t>
+      <w:proofErr w:type="spellStart"/>
+      <w:r>
+        <w:t>etc</w:t>
+      </w:r>
+      <w:proofErr w:type="spellEnd"/>
+      <w:r>
+        <w:t>…</w:t>
       </w:r>
       <w:r>
         <w:t xml:space="preserve"> These typically are features that aren’t as important in general face-detection as there are so many of them, as well as so many variations in </w:t>
@@ -6547,27 +6652,14 @@
       <w:r>
         <w:t xml:space="preserve">Figure </w:t>
       </w:r>
-      <w:r>
-        <w:fldChar w:fldCharType="begin"/>
-      </w:r>
-      <w:r>
-        <w:instrText xml:space="preserve"> SEQ Figure \* ARABIC </w:instrText>
-      </w:r>
-      <w:r>
-        <w:fldChar w:fldCharType="separate"/>
-      </w:r>
-      <w:r>
-        <w:rPr>
-          <w:noProof/>
-        </w:rPr>
-        <w:t>11</w:t>
-      </w:r>
-      <w:r>
-        <w:rPr>
-          <w:noProof/>
-        </w:rPr>
-        <w:fldChar w:fldCharType="end"/>
-      </w:r>
+      <w:fldSimple w:instr=" SEQ Figure \* ARABIC ">
+        <w:r>
+          <w:rPr>
+            <w:noProof/>
+          </w:rPr>
+          <w:t>9</w:t>
+        </w:r>
+      </w:fldSimple>
       <w:r>
         <w:t xml:space="preserve"> - Haar Features on a Face</w:t>
       </w:r>
@@ -6691,27 +6783,14 @@
       <w:r>
         <w:t xml:space="preserve">Figure </w:t>
       </w:r>
-      <w:r>
-        <w:fldChar w:fldCharType="begin"/>
-      </w:r>
-      <w:r>
-        <w:instrText xml:space="preserve"> SEQ Figure \* ARABIC </w:instrText>
-      </w:r>
-      <w:r>
-        <w:fldChar w:fldCharType="separate"/>
-      </w:r>
-      <w:r>
-        <w:rPr>
-          <w:noProof/>
-        </w:rPr>
-        <w:t>12</w:t>
-      </w:r>
-      <w:r>
-        <w:rPr>
-          <w:noProof/>
-        </w:rPr>
-        <w:fldChar w:fldCharType="end"/>
-      </w:r>
+      <w:fldSimple w:instr=" SEQ Figure \* ARABIC ">
+        <w:r>
+          <w:rPr>
+            <w:noProof/>
+          </w:rPr>
+          <w:t>10</w:t>
+        </w:r>
+      </w:fldSimple>
       <w:r>
         <w:t xml:space="preserve"> - Grayscale Image vs Haar Features</w:t>
       </w:r>
@@ -6925,7 +7004,15 @@
         <w:t>An integral image is an image that takes the value of a pixel as the sum of pixel values from the original image. The value of a pixel is equal to the sum of all the pixels located to the top and left of that pixel, including that pixel itself.</w:t>
       </w:r>
       <w:r>
-        <w:t xml:space="preserve"> To understand this, lets consider an image of 10x8 pixels dimension.</w:t>
+        <w:t xml:space="preserve"> To understand this, </w:t>
+      </w:r>
+      <w:proofErr w:type="spellStart"/>
+      <w:r>
+        <w:t>lets</w:t>
+      </w:r>
+      <w:proofErr w:type="spellEnd"/>
+      <w:r>
+        <w:t xml:space="preserve"> consider an image of 10x8 pixels dimension.</w:t>
       </w:r>
     </w:p>
     <w:p>
@@ -6997,27 +7084,14 @@
       <w:r>
         <w:t xml:space="preserve">Figure </w:t>
       </w:r>
-      <w:r>
-        <w:fldChar w:fldCharType="begin"/>
-      </w:r>
-      <w:r>
-        <w:instrText xml:space="preserve"> SEQ Figure \* ARABIC </w:instrText>
-      </w:r>
-      <w:r>
-        <w:fldChar w:fldCharType="separate"/>
-      </w:r>
-      <w:r>
-        <w:rPr>
-          <w:noProof/>
-        </w:rPr>
-        <w:t>13</w:t>
-      </w:r>
-      <w:r>
-        <w:rPr>
-          <w:noProof/>
-        </w:rPr>
-        <w:fldChar w:fldCharType="end"/>
-      </w:r>
+      <w:fldSimple w:instr=" SEQ Figure \* ARABIC ">
+        <w:r>
+          <w:rPr>
+            <w:noProof/>
+          </w:rPr>
+          <w:t>11</w:t>
+        </w:r>
+      </w:fldSimple>
       <w:r>
         <w:t xml:space="preserve"> - Original Image</w:t>
       </w:r>
@@ -7127,27 +7201,14 @@
       <w:r>
         <w:t xml:space="preserve">Figure </w:t>
       </w:r>
-      <w:r>
-        <w:fldChar w:fldCharType="begin"/>
-      </w:r>
-      <w:r>
-        <w:instrText xml:space="preserve"> SEQ Figure \* ARABIC </w:instrText>
-      </w:r>
-      <w:r>
-        <w:fldChar w:fldCharType="separate"/>
-      </w:r>
-      <w:r>
-        <w:rPr>
-          <w:noProof/>
-        </w:rPr>
-        <w:t>14</w:t>
-      </w:r>
-      <w:r>
-        <w:rPr>
-          <w:noProof/>
-        </w:rPr>
-        <w:fldChar w:fldCharType="end"/>
-      </w:r>
+      <w:fldSimple w:instr=" SEQ Figure \* ARABIC ">
+        <w:r>
+          <w:rPr>
+            <w:noProof/>
+          </w:rPr>
+          <w:t>12</w:t>
+        </w:r>
+      </w:fldSimple>
       <w:r>
         <w:t xml:space="preserve"> - Evaluating Pixel Integral Value</w:t>
       </w:r>
@@ -7221,30 +7282,14 @@
       <w:r>
         <w:t xml:space="preserve">Figure </w:t>
       </w:r>
-      <w:r>
-        <w:fldChar w:fldCharType="begin"/>
-      </w:r>
-      <w:r>
-        <w:instrText xml:space="preserve"> SEQ Figu</w:instrText>
-      </w:r>
-      <w:r>
-        <w:instrText xml:space="preserve">re \* ARABIC </w:instrText>
-      </w:r>
-      <w:r>
-        <w:fldChar w:fldCharType="separate"/>
-      </w:r>
-      <w:r>
-        <w:rPr>
-          <w:noProof/>
-        </w:rPr>
-        <w:t>15</w:t>
-      </w:r>
-      <w:r>
-        <w:rPr>
-          <w:noProof/>
-        </w:rPr>
-        <w:fldChar w:fldCharType="end"/>
-      </w:r>
+      <w:fldSimple w:instr=" SEQ Figure \* ARABIC ">
+        <w:r>
+          <w:rPr>
+            <w:noProof/>
+          </w:rPr>
+          <w:t>13</w:t>
+        </w:r>
+      </w:fldSimple>
       <w:r>
         <w:t xml:space="preserve"> - Integral Image</w:t>
       </w:r>
@@ -7381,27 +7426,14 @@
       <w:r>
         <w:t xml:space="preserve">Figure </w:t>
       </w:r>
-      <w:r>
-        <w:fldChar w:fldCharType="begin"/>
-      </w:r>
-      <w:r>
-        <w:instrText xml:space="preserve"> SEQ Figure \* ARABIC </w:instrText>
-      </w:r>
-      <w:r>
-        <w:fldChar w:fldCharType="separate"/>
-      </w:r>
-      <w:r>
-        <w:rPr>
-          <w:noProof/>
-        </w:rPr>
-        <w:t>16</w:t>
-      </w:r>
-      <w:r>
-        <w:rPr>
-          <w:noProof/>
-        </w:rPr>
-        <w:fldChar w:fldCharType="end"/>
-      </w:r>
+      <w:fldSimple w:instr=" SEQ Figure \* ARABIC ">
+        <w:r>
+          <w:rPr>
+            <w:noProof/>
+          </w:rPr>
+          <w:t>14</w:t>
+        </w:r>
+      </w:fldSimple>
       <w:r>
         <w:t xml:space="preserve"> - Selected area</w:t>
       </w:r>
@@ -7489,27 +7521,14 @@
       <w:r>
         <w:t xml:space="preserve">Figure </w:t>
       </w:r>
-      <w:r>
-        <w:fldChar w:fldCharType="begin"/>
-      </w:r>
-      <w:r>
-        <w:instrText xml:space="preserve"> SEQ Figure \* ARABIC </w:instrText>
-      </w:r>
-      <w:r>
-        <w:fldChar w:fldCharType="separate"/>
-      </w:r>
-      <w:r>
-        <w:rPr>
-          <w:noProof/>
-        </w:rPr>
-        <w:t>17</w:t>
-      </w:r>
-      <w:r>
-        <w:rPr>
-          <w:noProof/>
-        </w:rPr>
-        <w:fldChar w:fldCharType="end"/>
-      </w:r>
+      <w:fldSimple w:instr=" SEQ Figure \* ARABIC ">
+        <w:r>
+          <w:rPr>
+            <w:noProof/>
+          </w:rPr>
+          <w:t>15</w:t>
+        </w:r>
+      </w:fldSimple>
       <w:r>
         <w:t xml:space="preserve"> – Selected Region Shaded</w:t>
       </w:r>
@@ -7593,27 +7612,14 @@
       <w:r>
         <w:t xml:space="preserve">Figure </w:t>
       </w:r>
-      <w:r>
-        <w:fldChar w:fldCharType="begin"/>
-      </w:r>
-      <w:r>
-        <w:instrText xml:space="preserve"> SEQ Figure \* ARABIC </w:instrText>
-      </w:r>
-      <w:r>
-        <w:fldChar w:fldCharType="separate"/>
-      </w:r>
-      <w:r>
-        <w:rPr>
-          <w:noProof/>
-        </w:rPr>
-        <w:t>18</w:t>
-      </w:r>
-      <w:r>
-        <w:rPr>
-          <w:noProof/>
-        </w:rPr>
-        <w:fldChar w:fldCharType="end"/>
-      </w:r>
+      <w:fldSimple w:instr=" SEQ Figure \* ARABIC ">
+        <w:r>
+          <w:rPr>
+            <w:noProof/>
+          </w:rPr>
+          <w:t>16</w:t>
+        </w:r>
+      </w:fldSimple>
       <w:r>
         <w:t xml:space="preserve"> - Region 1</w:t>
       </w:r>
@@ -7687,27 +7693,14 @@
       <w:r>
         <w:t xml:space="preserve">Figure </w:t>
       </w:r>
-      <w:r>
-        <w:fldChar w:fldCharType="begin"/>
-      </w:r>
-      <w:r>
-        <w:instrText xml:space="preserve"> SEQ Figure \* ARABIC </w:instrText>
-      </w:r>
-      <w:r>
-        <w:fldChar w:fldCharType="separate"/>
-      </w:r>
-      <w:r>
-        <w:rPr>
-          <w:noProof/>
-        </w:rPr>
-        <w:t>19</w:t>
-      </w:r>
-      <w:r>
-        <w:rPr>
-          <w:noProof/>
-        </w:rPr>
-        <w:fldChar w:fldCharType="end"/>
-      </w:r>
+      <w:fldSimple w:instr=" SEQ Figure \* ARABIC ">
+        <w:r>
+          <w:rPr>
+            <w:noProof/>
+          </w:rPr>
+          <w:t>17</w:t>
+        </w:r>
+      </w:fldSimple>
       <w:r>
         <w:t xml:space="preserve"> - Region 2</w:t>
       </w:r>
@@ -7863,27 +7856,14 @@
       <w:r>
         <w:t xml:space="preserve">Figure </w:t>
       </w:r>
-      <w:r>
-        <w:fldChar w:fldCharType="begin"/>
-      </w:r>
-      <w:r>
-        <w:instrText xml:space="preserve"> SEQ Figure \* ARABIC </w:instrText>
-      </w:r>
-      <w:r>
-        <w:fldChar w:fldCharType="separate"/>
-      </w:r>
-      <w:r>
-        <w:rPr>
-          <w:noProof/>
-        </w:rPr>
-        <w:t>20</w:t>
-      </w:r>
-      <w:r>
-        <w:rPr>
-          <w:noProof/>
-        </w:rPr>
-        <w:fldChar w:fldCharType="end"/>
-      </w:r>
+      <w:fldSimple w:instr=" SEQ Figure \* ARABIC ">
+        <w:r>
+          <w:rPr>
+            <w:noProof/>
+          </w:rPr>
+          <w:t>18</w:t>
+        </w:r>
+      </w:fldSimple>
       <w:r>
         <w:t xml:space="preserve"> - 4 points of consideration</w:t>
       </w:r>
@@ -8000,8 +7980,17 @@
           <w:b/>
           <w:bCs/>
         </w:rPr>
-        <w:t>Using Adaboost</w:t>
-      </w:r>
+        <w:t xml:space="preserve">Using </w:t>
+      </w:r>
+      <w:proofErr w:type="spellStart"/>
+      <w:r>
+        <w:rPr>
+          <w:b/>
+          <w:bCs/>
+        </w:rPr>
+        <w:t>Adaboost</w:t>
+      </w:r>
+      <w:proofErr w:type="spellEnd"/>
     </w:p>
     <w:p>
       <w:pPr>
@@ -8065,7 +8054,15 @@
         <w:jc w:val="both"/>
       </w:pPr>
       <w:r>
-        <w:t xml:space="preserve">A weak classifier is a classifier that performs poorly, but still performs better than random guessing. The accuracy of these classifiers is slightly greater than 50%, which is small. Take for example classifying a person as male or female based on their height. A weak classifier for this would be if take anyone under 170cms to be female and anyone above it as male. This classifier would classify so many people in a wrong category, but its still better than </w:t>
+        <w:t xml:space="preserve">A weak classifier is a classifier that performs poorly, but still performs better than random guessing. The accuracy of these classifiers is slightly greater than 50%, which is small. Take for example classifying a person as male or female based on their height. A weak classifier for this would be if take anyone under 170cms to be female and anyone above it as male. This classifier would classify so many people in a wrong category, but </w:t>
+      </w:r>
+      <w:proofErr w:type="spellStart"/>
+      <w:r>
+        <w:t>its</w:t>
+      </w:r>
+      <w:proofErr w:type="spellEnd"/>
+      <w:r>
+        <w:t xml:space="preserve"> still better than </w:t>
       </w:r>
       <w:r>
         <w:t xml:space="preserve">randomly assigning a </w:t>
@@ -8180,6 +8177,1626 @@
       </w:pPr>
       <w:r>
         <w:t>It determines how much weight should be given to each classifier’s proposed answer when combining the results.</w:t>
+      </w:r>
+    </w:p>
+    <w:p>
+      <w:pPr>
+        <w:pStyle w:val="gr"/>
+        <w:jc w:val="both"/>
+      </w:pPr>
+    </w:p>
+    <w:p>
+      <w:pPr>
+        <w:pStyle w:val="gr"/>
+        <w:jc w:val="both"/>
+      </w:pPr>
+    </w:p>
+    <w:p>
+      <w:pPr>
+        <w:pStyle w:val="gr"/>
+        <w:jc w:val="both"/>
+        <w:rPr>
+          <w:b/>
+          <w:bCs/>
+          <w:sz w:val="28"/>
+          <w:szCs w:val="28"/>
+        </w:rPr>
+      </w:pPr>
+      <w:r>
+        <w:rPr>
+          <w:b/>
+          <w:bCs/>
+          <w:sz w:val="28"/>
+          <w:szCs w:val="28"/>
+        </w:rPr>
+        <w:lastRenderedPageBreak/>
+        <w:t>Scheduling Algorithm Design</w:t>
+      </w:r>
+    </w:p>
+    <w:p>
+      <w:pPr>
+        <w:pStyle w:val="gr"/>
+        <w:jc w:val="both"/>
+      </w:pPr>
+      <w:r>
+        <w:t xml:space="preserve">A smart traffic light system needs to have an effective scheduling algorithm to accommodate the different and varying number of vehicles that are trying to use a shared resource. This shared resource is the cross road. The algorithm needs to consider different parameters to be able to make a fair </w:t>
+      </w:r>
+      <w:r>
+        <w:t>decision</w:t>
+      </w:r>
+      <w:r>
+        <w:t xml:space="preserve"> so that cars coming in to the crossroad from different sides can use the shared resource effective. The following are the parameters we are going to consider in </w:t>
+      </w:r>
+      <w:r>
+        <w:t>our</w:t>
+      </w:r>
+      <w:r>
+        <w:t xml:space="preserve"> design.</w:t>
+      </w:r>
+    </w:p>
+    <w:p>
+      <w:pPr>
+        <w:pStyle w:val="ListParagraph"/>
+        <w:numPr>
+          <w:ilvl w:val="0"/>
+          <w:numId w:val="15"/>
+        </w:numPr>
+        <w:rPr>
+          <w:rFonts w:ascii="Times New Roman" w:hAnsi="Times New Roman" w:cs="Times New Roman"/>
+          <w:b/>
+          <w:bCs/>
+          <w:sz w:val="24"/>
+          <w:szCs w:val="24"/>
+        </w:rPr>
+      </w:pPr>
+      <w:r>
+        <w:rPr>
+          <w:rFonts w:ascii="Times New Roman" w:hAnsi="Times New Roman" w:cs="Times New Roman"/>
+          <w:sz w:val="24"/>
+          <w:szCs w:val="24"/>
+        </w:rPr>
+        <w:t>Density of cars</w:t>
+      </w:r>
+    </w:p>
+    <w:p>
+      <w:pPr>
+        <w:pStyle w:val="ListParagraph"/>
+        <w:numPr>
+          <w:ilvl w:val="0"/>
+          <w:numId w:val="15"/>
+        </w:numPr>
+        <w:rPr>
+          <w:rFonts w:ascii="Times New Roman" w:hAnsi="Times New Roman" w:cs="Times New Roman"/>
+          <w:sz w:val="24"/>
+          <w:szCs w:val="24"/>
+        </w:rPr>
+      </w:pPr>
+      <w:r>
+        <w:rPr>
+          <w:rFonts w:ascii="Times New Roman" w:hAnsi="Times New Roman" w:cs="Times New Roman"/>
+          <w:sz w:val="24"/>
+          <w:szCs w:val="24"/>
+        </w:rPr>
+        <w:t>Waiting time</w:t>
+      </w:r>
+    </w:p>
+    <w:p>
+      <w:pPr>
+        <w:pStyle w:val="ListParagraph"/>
+        <w:numPr>
+          <w:ilvl w:val="0"/>
+          <w:numId w:val="15"/>
+        </w:numPr>
+        <w:rPr>
+          <w:rFonts w:ascii="Times New Roman" w:hAnsi="Times New Roman" w:cs="Times New Roman"/>
+          <w:sz w:val="24"/>
+          <w:szCs w:val="24"/>
+        </w:rPr>
+      </w:pPr>
+      <w:r>
+        <w:rPr>
+          <w:rFonts w:ascii="Times New Roman" w:hAnsi="Times New Roman" w:cs="Times New Roman"/>
+          <w:sz w:val="24"/>
+          <w:szCs w:val="24"/>
+        </w:rPr>
+        <w:t>Number of cars crossing intersection</w:t>
+      </w:r>
+    </w:p>
+    <w:p>
+      <w:pPr>
+        <w:pStyle w:val="ListParagraph"/>
+        <w:numPr>
+          <w:ilvl w:val="0"/>
+          <w:numId w:val="16"/>
+        </w:numPr>
+        <w:rPr>
+          <w:rFonts w:ascii="Times New Roman" w:hAnsi="Times New Roman" w:cs="Times New Roman"/>
+          <w:sz w:val="24"/>
+          <w:szCs w:val="24"/>
+        </w:rPr>
+      </w:pPr>
+      <w:r>
+        <w:rPr>
+          <w:rFonts w:ascii="Times New Roman" w:hAnsi="Times New Roman" w:cs="Times New Roman"/>
+          <w:sz w:val="24"/>
+          <w:szCs w:val="24"/>
+        </w:rPr>
+        <w:t>Acceptance capacity of roads after intersection</w:t>
+      </w:r>
+    </w:p>
+    <w:p>
+      <w:pPr>
+        <w:pStyle w:val="ListParagraph"/>
+        <w:numPr>
+          <w:ilvl w:val="0"/>
+          <w:numId w:val="16"/>
+        </w:numPr>
+        <w:rPr>
+          <w:rFonts w:ascii="Times New Roman" w:hAnsi="Times New Roman" w:cs="Times New Roman"/>
+          <w:sz w:val="24"/>
+          <w:szCs w:val="24"/>
+        </w:rPr>
+      </w:pPr>
+      <w:r>
+        <w:rPr>
+          <w:rFonts w:ascii="Times New Roman" w:hAnsi="Times New Roman" w:cs="Times New Roman"/>
+          <w:sz w:val="24"/>
+          <w:szCs w:val="24"/>
+        </w:rPr>
+        <w:t>Priority vehicles</w:t>
+      </w:r>
+    </w:p>
+    <w:p>
+      <w:pPr>
+        <w:pStyle w:val="ListParagraph"/>
+        <w:numPr>
+          <w:ilvl w:val="1"/>
+          <w:numId w:val="16"/>
+        </w:numPr>
+        <w:rPr>
+          <w:rFonts w:ascii="Times New Roman" w:hAnsi="Times New Roman" w:cs="Times New Roman"/>
+          <w:sz w:val="24"/>
+          <w:szCs w:val="24"/>
+        </w:rPr>
+      </w:pPr>
+      <w:r>
+        <w:rPr>
+          <w:rFonts w:ascii="Times New Roman" w:hAnsi="Times New Roman" w:cs="Times New Roman"/>
+          <w:sz w:val="24"/>
+          <w:szCs w:val="24"/>
+        </w:rPr>
+        <w:t>Emergency vehicles</w:t>
+      </w:r>
+    </w:p>
+    <w:p>
+      <w:pPr>
+        <w:pStyle w:val="ListParagraph"/>
+        <w:numPr>
+          <w:ilvl w:val="1"/>
+          <w:numId w:val="16"/>
+        </w:numPr>
+        <w:rPr>
+          <w:rFonts w:ascii="Times New Roman" w:hAnsi="Times New Roman" w:cs="Times New Roman"/>
+          <w:sz w:val="24"/>
+          <w:szCs w:val="24"/>
+        </w:rPr>
+      </w:pPr>
+      <w:r>
+        <w:rPr>
+          <w:rFonts w:ascii="Times New Roman" w:hAnsi="Times New Roman" w:cs="Times New Roman"/>
+          <w:sz w:val="24"/>
+          <w:szCs w:val="24"/>
+        </w:rPr>
+        <w:t>Priority vehicles</w:t>
+      </w:r>
+    </w:p>
+    <w:p>
+      <w:pPr>
+        <w:jc w:val="both"/>
+        <w:rPr>
+          <w:rFonts w:ascii="Times New Roman" w:hAnsi="Times New Roman" w:cs="Times New Roman"/>
+          <w:sz w:val="24"/>
+          <w:szCs w:val="24"/>
+        </w:rPr>
+      </w:pPr>
+      <w:r>
+        <w:rPr>
+          <w:rFonts w:ascii="Times New Roman" w:hAnsi="Times New Roman" w:cs="Times New Roman"/>
+          <w:sz w:val="24"/>
+          <w:szCs w:val="24"/>
+        </w:rPr>
+        <w:t>In scheduling algorithm such as in CPU scheduling, there are a certain property that are considered by the algorithms. Some of the basic</w:t>
+      </w:r>
+      <w:r>
+        <w:rPr>
+          <w:rFonts w:ascii="Times New Roman" w:hAnsi="Times New Roman" w:cs="Times New Roman"/>
+          <w:sz w:val="24"/>
+          <w:szCs w:val="24"/>
+        </w:rPr>
+        <w:t xml:space="preserve"> properties </w:t>
+      </w:r>
+      <w:r>
+        <w:rPr>
+          <w:rFonts w:ascii="Times New Roman" w:hAnsi="Times New Roman" w:cs="Times New Roman"/>
+          <w:sz w:val="24"/>
+          <w:szCs w:val="24"/>
+        </w:rPr>
+        <w:t>are:</w:t>
+      </w:r>
+    </w:p>
+    <w:p>
+      <w:pPr>
+        <w:pStyle w:val="ListParagraph"/>
+        <w:numPr>
+          <w:ilvl w:val="0"/>
+          <w:numId w:val="17"/>
+        </w:numPr>
+        <w:jc w:val="both"/>
+        <w:rPr>
+          <w:rFonts w:ascii="Times New Roman" w:hAnsi="Times New Roman" w:cs="Times New Roman"/>
+          <w:sz w:val="24"/>
+          <w:szCs w:val="24"/>
+        </w:rPr>
+      </w:pPr>
+      <w:r>
+        <w:rPr>
+          <w:rFonts w:ascii="Times New Roman" w:hAnsi="Times New Roman" w:cs="Times New Roman"/>
+          <w:i/>
+          <w:iCs/>
+          <w:sz w:val="24"/>
+          <w:szCs w:val="24"/>
+        </w:rPr>
+        <w:t>Resource Utilization</w:t>
+      </w:r>
+      <w:r>
+        <w:rPr>
+          <w:rFonts w:ascii="Times New Roman" w:hAnsi="Times New Roman" w:cs="Times New Roman"/>
+          <w:sz w:val="24"/>
+          <w:szCs w:val="24"/>
+        </w:rPr>
+        <w:t xml:space="preserve">: - this refers to the usage of the resource by the </w:t>
+      </w:r>
+      <w:r>
+        <w:rPr>
+          <w:rFonts w:ascii="Times New Roman" w:hAnsi="Times New Roman" w:cs="Times New Roman"/>
+          <w:sz w:val="24"/>
+          <w:szCs w:val="24"/>
+        </w:rPr>
+        <w:t xml:space="preserve">entities involved in the process. For example, if we consider CPU scheduling this property corresponds to the computer’s usage of the CPU or the amount of work handled by the CPU. </w:t>
+      </w:r>
+    </w:p>
+    <w:p>
+      <w:pPr>
+        <w:pStyle w:val="ListParagraph"/>
+        <w:numPr>
+          <w:ilvl w:val="0"/>
+          <w:numId w:val="17"/>
+        </w:numPr>
+        <w:jc w:val="both"/>
+        <w:rPr>
+          <w:rStyle w:val="hgkelc"/>
+          <w:rFonts w:ascii="Times New Roman" w:hAnsi="Times New Roman" w:cs="Times New Roman"/>
+          <w:sz w:val="24"/>
+          <w:szCs w:val="24"/>
+        </w:rPr>
+      </w:pPr>
+      <w:r>
+        <w:rPr>
+          <w:rFonts w:ascii="Times New Roman" w:hAnsi="Times New Roman" w:cs="Times New Roman"/>
+          <w:i/>
+          <w:iCs/>
+          <w:sz w:val="24"/>
+          <w:szCs w:val="24"/>
+        </w:rPr>
+        <w:t>Throughput</w:t>
+      </w:r>
+      <w:r>
+        <w:rPr>
+          <w:rFonts w:ascii="Times New Roman" w:hAnsi="Times New Roman" w:cs="Times New Roman"/>
+          <w:sz w:val="24"/>
+          <w:szCs w:val="24"/>
+        </w:rPr>
+        <w:t>:</w:t>
+      </w:r>
+      <w:r>
+        <w:rPr>
+          <w:rFonts w:ascii="Times New Roman" w:hAnsi="Times New Roman" w:cs="Times New Roman"/>
+          <w:sz w:val="24"/>
+          <w:szCs w:val="24"/>
+        </w:rPr>
+        <w:t xml:space="preserve"> - refers to the </w:t>
+      </w:r>
+      <w:r>
+        <w:rPr>
+          <w:rStyle w:val="hgkelc"/>
+          <w:rFonts w:ascii="Times New Roman" w:hAnsi="Times New Roman" w:cs="Times New Roman"/>
+          <w:sz w:val="24"/>
+          <w:szCs w:val="24"/>
+        </w:rPr>
+        <w:t xml:space="preserve">amount of a product or service that a </w:t>
+      </w:r>
+      <w:r>
+        <w:rPr>
+          <w:rStyle w:val="hgkelc"/>
+          <w:rFonts w:ascii="Times New Roman" w:hAnsi="Times New Roman" w:cs="Times New Roman"/>
+          <w:sz w:val="24"/>
+          <w:szCs w:val="24"/>
+        </w:rPr>
+        <w:t>system</w:t>
+      </w:r>
+      <w:r>
+        <w:rPr>
+          <w:rStyle w:val="hgkelc"/>
+          <w:rFonts w:ascii="Times New Roman" w:hAnsi="Times New Roman" w:cs="Times New Roman"/>
+          <w:sz w:val="24"/>
+          <w:szCs w:val="24"/>
+        </w:rPr>
+        <w:t xml:space="preserve"> can produce and deliver within a specified period</w:t>
+      </w:r>
+      <w:r>
+        <w:rPr>
+          <w:rStyle w:val="hgkelc"/>
+        </w:rPr>
+        <w:t xml:space="preserve"> of </w:t>
+      </w:r>
+      <w:r>
+        <w:rPr>
+          <w:rStyle w:val="hgkelc"/>
+          <w:rFonts w:ascii="Times New Roman" w:hAnsi="Times New Roman" w:cs="Times New Roman"/>
+          <w:sz w:val="24"/>
+          <w:szCs w:val="24"/>
+        </w:rPr>
+        <w:t>time</w:t>
+      </w:r>
+      <w:r>
+        <w:rPr>
+          <w:rStyle w:val="hgkelc"/>
+        </w:rPr>
+        <w:t>.</w:t>
+      </w:r>
+      <w:r>
+        <w:rPr>
+          <w:rStyle w:val="hgkelc"/>
+          <w:rFonts w:ascii="Times New Roman" w:hAnsi="Times New Roman" w:cs="Times New Roman"/>
+        </w:rPr>
+        <w:t xml:space="preserve"> In our previous example, this is the same as the number of processes that are completed per unit time.</w:t>
+      </w:r>
+    </w:p>
+    <w:p>
+      <w:pPr>
+        <w:pStyle w:val="ListParagraph"/>
+        <w:numPr>
+          <w:ilvl w:val="0"/>
+          <w:numId w:val="17"/>
+        </w:numPr>
+        <w:jc w:val="both"/>
+        <w:rPr>
+          <w:rFonts w:ascii="Times New Roman" w:hAnsi="Times New Roman" w:cs="Times New Roman"/>
+          <w:sz w:val="24"/>
+          <w:szCs w:val="24"/>
+        </w:rPr>
+      </w:pPr>
+      <w:r>
+        <w:rPr>
+          <w:rFonts w:ascii="Times New Roman" w:hAnsi="Times New Roman" w:cs="Times New Roman"/>
+          <w:i/>
+          <w:iCs/>
+          <w:sz w:val="24"/>
+          <w:szCs w:val="24"/>
+        </w:rPr>
+        <w:t>Waiting time:</w:t>
+      </w:r>
+      <w:r>
+        <w:rPr>
+          <w:rFonts w:ascii="Times New Roman" w:hAnsi="Times New Roman" w:cs="Times New Roman"/>
+          <w:sz w:val="24"/>
+          <w:szCs w:val="24"/>
+        </w:rPr>
+        <w:t xml:space="preserve"> - </w:t>
+      </w:r>
+      <w:r>
+        <w:rPr>
+          <w:rFonts w:ascii="Times New Roman" w:hAnsi="Times New Roman" w:cs="Times New Roman"/>
+          <w:sz w:val="24"/>
+          <w:szCs w:val="24"/>
+        </w:rPr>
+        <w:t>this refers to the total amount of time a</w:t>
+      </w:r>
+      <w:r>
+        <w:rPr>
+          <w:rFonts w:ascii="Times New Roman" w:hAnsi="Times New Roman" w:cs="Times New Roman"/>
+          <w:sz w:val="24"/>
+          <w:szCs w:val="24"/>
+        </w:rPr>
+        <w:t xml:space="preserve">n entity </w:t>
+      </w:r>
+      <w:r>
+        <w:rPr>
+          <w:rFonts w:ascii="Times New Roman" w:hAnsi="Times New Roman" w:cs="Times New Roman"/>
+          <w:sz w:val="24"/>
+          <w:szCs w:val="24"/>
+        </w:rPr>
+        <w:t xml:space="preserve">spends waiting to get a resource. The resource would be the </w:t>
+      </w:r>
+      <w:r>
+        <w:rPr>
+          <w:rFonts w:ascii="Times New Roman" w:hAnsi="Times New Roman" w:cs="Times New Roman"/>
+          <w:sz w:val="24"/>
+          <w:szCs w:val="24"/>
+        </w:rPr>
+        <w:t xml:space="preserve">CPU and the </w:t>
+      </w:r>
+      <w:r>
+        <w:rPr>
+          <w:rFonts w:ascii="Times New Roman" w:hAnsi="Times New Roman" w:cs="Times New Roman"/>
+          <w:sz w:val="24"/>
+          <w:szCs w:val="24"/>
+        </w:rPr>
+        <w:t>entity</w:t>
+      </w:r>
+      <w:r>
+        <w:rPr>
+          <w:rFonts w:ascii="Times New Roman" w:hAnsi="Times New Roman" w:cs="Times New Roman"/>
+          <w:sz w:val="24"/>
+          <w:szCs w:val="24"/>
+        </w:rPr>
+        <w:t xml:space="preserve"> would be computer processes </w:t>
+      </w:r>
+      <w:r>
+        <w:rPr>
+          <w:rFonts w:ascii="Times New Roman" w:hAnsi="Times New Roman" w:cs="Times New Roman"/>
+          <w:sz w:val="24"/>
+          <w:szCs w:val="24"/>
+        </w:rPr>
+        <w:t>waiting in the ready queue</w:t>
+      </w:r>
+      <w:r>
+        <w:rPr>
+          <w:rFonts w:ascii="Times New Roman" w:hAnsi="Times New Roman" w:cs="Times New Roman"/>
+          <w:sz w:val="24"/>
+          <w:szCs w:val="24"/>
+        </w:rPr>
+        <w:t>.</w:t>
+      </w:r>
+    </w:p>
+    <w:p>
+      <w:pPr>
+        <w:pStyle w:val="ListParagraph"/>
+        <w:numPr>
+          <w:ilvl w:val="0"/>
+          <w:numId w:val="17"/>
+        </w:numPr>
+        <w:jc w:val="both"/>
+        <w:rPr>
+          <w:rFonts w:ascii="Times New Roman" w:hAnsi="Times New Roman" w:cs="Times New Roman"/>
+          <w:i/>
+          <w:iCs/>
+          <w:sz w:val="24"/>
+          <w:szCs w:val="24"/>
+        </w:rPr>
+      </w:pPr>
+      <w:r>
+        <w:rPr>
+          <w:rFonts w:ascii="Times New Roman" w:hAnsi="Times New Roman" w:cs="Times New Roman"/>
+          <w:i/>
+          <w:iCs/>
+          <w:sz w:val="24"/>
+          <w:szCs w:val="24"/>
+        </w:rPr>
+        <w:t>Turnaround time</w:t>
+      </w:r>
+      <w:r>
+        <w:rPr>
+          <w:rFonts w:ascii="Times New Roman" w:hAnsi="Times New Roman" w:cs="Times New Roman"/>
+          <w:i/>
+          <w:iCs/>
+          <w:sz w:val="24"/>
+          <w:szCs w:val="24"/>
+        </w:rPr>
+        <w:t xml:space="preserve">: - </w:t>
+      </w:r>
+      <w:r>
+        <w:rPr>
+          <w:rFonts w:ascii="Times New Roman" w:hAnsi="Times New Roman" w:cs="Times New Roman"/>
+          <w:sz w:val="24"/>
+          <w:szCs w:val="24"/>
+        </w:rPr>
+        <w:t>refers to the time interval from the submission of an entity to be processed to the time of completion.</w:t>
+      </w:r>
+      <w:r>
+        <w:rPr>
+          <w:rFonts w:ascii="Times New Roman" w:hAnsi="Times New Roman" w:cs="Times New Roman"/>
+          <w:sz w:val="24"/>
+          <w:szCs w:val="24"/>
+        </w:rPr>
+        <w:t xml:space="preserve"> For a CPU scheduling this is the sum of waiting time, executing on the CPU and doing I/O.</w:t>
+      </w:r>
+    </w:p>
+    <w:p>
+      <w:pPr>
+        <w:pStyle w:val="ListParagraph"/>
+        <w:numPr>
+          <w:ilvl w:val="0"/>
+          <w:numId w:val="17"/>
+        </w:numPr>
+        <w:jc w:val="both"/>
+        <w:rPr>
+          <w:rFonts w:ascii="Times New Roman" w:hAnsi="Times New Roman" w:cs="Times New Roman"/>
+          <w:i/>
+          <w:iCs/>
+          <w:sz w:val="24"/>
+          <w:szCs w:val="24"/>
+        </w:rPr>
+      </w:pPr>
+      <w:r>
+        <w:rPr>
+          <w:rFonts w:ascii="Times New Roman" w:hAnsi="Times New Roman" w:cs="Times New Roman"/>
+          <w:i/>
+          <w:iCs/>
+          <w:sz w:val="24"/>
+          <w:szCs w:val="24"/>
+        </w:rPr>
+        <w:t xml:space="preserve">Response time: </w:t>
+      </w:r>
+      <w:r>
+        <w:rPr>
+          <w:rFonts w:ascii="Times New Roman" w:hAnsi="Times New Roman" w:cs="Times New Roman"/>
+          <w:sz w:val="24"/>
+          <w:szCs w:val="24"/>
+        </w:rPr>
+        <w:t xml:space="preserve">- </w:t>
+      </w:r>
+      <w:r>
+        <w:rPr>
+          <w:rFonts w:ascii="Times New Roman" w:hAnsi="Times New Roman" w:cs="Times New Roman"/>
+          <w:sz w:val="24"/>
+          <w:szCs w:val="24"/>
+        </w:rPr>
+        <w:t>refers to the time</w:t>
+      </w:r>
+      <w:r>
+        <w:rPr>
+          <w:rFonts w:ascii="Times New Roman" w:hAnsi="Times New Roman" w:cs="Times New Roman"/>
+          <w:sz w:val="24"/>
+          <w:szCs w:val="24"/>
+        </w:rPr>
+        <w:t xml:space="preserve"> </w:t>
+      </w:r>
+      <w:r>
+        <w:rPr>
+          <w:rFonts w:ascii="Times New Roman" w:hAnsi="Times New Roman" w:cs="Times New Roman"/>
+          <w:sz w:val="24"/>
+          <w:szCs w:val="24"/>
+        </w:rPr>
+        <w:t>from the submission of a request to the start of the first response.</w:t>
+      </w:r>
+    </w:p>
+    <w:p>
+      <w:pPr>
+        <w:pStyle w:val="ListParagraph"/>
+        <w:numPr>
+          <w:ilvl w:val="0"/>
+          <w:numId w:val="17"/>
+        </w:numPr>
+        <w:jc w:val="both"/>
+        <w:rPr>
+          <w:rFonts w:ascii="Times New Roman" w:hAnsi="Times New Roman" w:cs="Times New Roman"/>
+          <w:i/>
+          <w:iCs/>
+          <w:sz w:val="24"/>
+          <w:szCs w:val="24"/>
+        </w:rPr>
+      </w:pPr>
+      <w:r>
+        <w:rPr>
+          <w:rFonts w:ascii="Times New Roman" w:hAnsi="Times New Roman" w:cs="Times New Roman"/>
+          <w:i/>
+          <w:iCs/>
+          <w:sz w:val="24"/>
+          <w:szCs w:val="24"/>
+        </w:rPr>
+        <w:t>Fairness: -</w:t>
+      </w:r>
+      <w:r>
+        <w:rPr>
+          <w:rFonts w:ascii="Times New Roman" w:hAnsi="Times New Roman" w:cs="Times New Roman"/>
+          <w:i/>
+          <w:iCs/>
+          <w:sz w:val="24"/>
+          <w:szCs w:val="24"/>
+        </w:rPr>
+        <w:t xml:space="preserve"> </w:t>
+      </w:r>
+      <w:r>
+        <w:rPr>
+          <w:rFonts w:ascii="Times New Roman" w:hAnsi="Times New Roman" w:cs="Times New Roman"/>
+          <w:sz w:val="24"/>
+          <w:szCs w:val="24"/>
+        </w:rPr>
+        <w:t xml:space="preserve">refers to the fair share of the resource, without having any entity suffering from indefinite postponement to utilize the resource. </w:t>
+      </w:r>
+      <w:r>
+        <w:rPr>
+          <w:rFonts w:ascii="Times New Roman" w:hAnsi="Times New Roman" w:cs="Times New Roman"/>
+          <w:i/>
+          <w:iCs/>
+          <w:sz w:val="24"/>
+          <w:szCs w:val="24"/>
+        </w:rPr>
+        <w:t xml:space="preserve"> </w:t>
+      </w:r>
+    </w:p>
+    <w:p>
+      <w:pPr>
+        <w:jc w:val="both"/>
+        <w:rPr>
+          <w:rFonts w:ascii="Times New Roman" w:hAnsi="Times New Roman" w:cs="Times New Roman"/>
+          <w:sz w:val="24"/>
+          <w:szCs w:val="24"/>
+        </w:rPr>
+      </w:pPr>
+      <w:r>
+        <w:rPr>
+          <w:rFonts w:ascii="Times New Roman" w:hAnsi="Times New Roman" w:cs="Times New Roman"/>
+          <w:sz w:val="24"/>
+          <w:szCs w:val="24"/>
+        </w:rPr>
+        <w:t xml:space="preserve">Ideally, the goal of any scheduling algorithm is to optimize all the properties. </w:t>
+      </w:r>
+      <w:r>
+        <w:rPr>
+          <w:rFonts w:ascii="Times New Roman" w:hAnsi="Times New Roman" w:cs="Times New Roman"/>
+          <w:sz w:val="24"/>
+          <w:szCs w:val="24"/>
+        </w:rPr>
+        <w:t>That is:</w:t>
+      </w:r>
+    </w:p>
+    <w:p>
+      <w:pPr>
+        <w:pStyle w:val="ListParagraph"/>
+        <w:numPr>
+          <w:ilvl w:val="0"/>
+          <w:numId w:val="18"/>
+        </w:numPr>
+        <w:jc w:val="both"/>
+        <w:rPr>
+          <w:rFonts w:ascii="Times New Roman" w:hAnsi="Times New Roman" w:cs="Times New Roman"/>
+          <w:i/>
+          <w:iCs/>
+          <w:sz w:val="24"/>
+          <w:szCs w:val="24"/>
+        </w:rPr>
+      </w:pPr>
+      <w:r>
+        <w:rPr>
+          <w:rFonts w:ascii="Times New Roman" w:hAnsi="Times New Roman" w:cs="Times New Roman"/>
+          <w:sz w:val="24"/>
+          <w:szCs w:val="24"/>
+        </w:rPr>
+        <w:t xml:space="preserve">Maximize resource utilization, through put, fairness and efficiency and  </w:t>
+      </w:r>
+    </w:p>
+    <w:p>
+      <w:pPr>
+        <w:pStyle w:val="ListParagraph"/>
+        <w:numPr>
+          <w:ilvl w:val="0"/>
+          <w:numId w:val="18"/>
+        </w:numPr>
+        <w:jc w:val="both"/>
+        <w:rPr>
+          <w:rFonts w:ascii="Times New Roman" w:hAnsi="Times New Roman" w:cs="Times New Roman"/>
+          <w:i/>
+          <w:iCs/>
+          <w:sz w:val="24"/>
+          <w:szCs w:val="24"/>
+        </w:rPr>
+      </w:pPr>
+      <w:r>
+        <w:rPr>
+          <w:rFonts w:ascii="Times New Roman" w:hAnsi="Times New Roman" w:cs="Times New Roman"/>
+          <w:sz w:val="24"/>
+          <w:szCs w:val="24"/>
+        </w:rPr>
+        <w:t xml:space="preserve">Minimize waiting time, </w:t>
+      </w:r>
+      <w:r>
+        <w:rPr>
+          <w:rFonts w:ascii="Times New Roman" w:hAnsi="Times New Roman" w:cs="Times New Roman"/>
+          <w:sz w:val="24"/>
+          <w:szCs w:val="24"/>
+        </w:rPr>
+        <w:t>turnaround time</w:t>
+      </w:r>
+      <w:r>
+        <w:rPr>
+          <w:rFonts w:ascii="Times New Roman" w:hAnsi="Times New Roman" w:cs="Times New Roman"/>
+          <w:sz w:val="24"/>
+          <w:szCs w:val="24"/>
+        </w:rPr>
+        <w:t xml:space="preserve"> and response time</w:t>
+      </w:r>
+      <w:r>
+        <w:rPr>
+          <w:rFonts w:ascii="Times New Roman" w:hAnsi="Times New Roman" w:cs="Times New Roman"/>
+          <w:sz w:val="24"/>
+          <w:szCs w:val="24"/>
+        </w:rPr>
+        <w:t>.</w:t>
+      </w:r>
+    </w:p>
+    <w:p>
+      <w:pPr>
+        <w:jc w:val="both"/>
+        <w:rPr>
+          <w:rFonts w:ascii="Times New Roman" w:hAnsi="Times New Roman" w:cs="Times New Roman"/>
+          <w:sz w:val="24"/>
+          <w:szCs w:val="24"/>
+        </w:rPr>
+      </w:pPr>
+      <w:r>
+        <w:rPr>
+          <w:rFonts w:ascii="Times New Roman" w:hAnsi="Times New Roman" w:cs="Times New Roman"/>
+          <w:sz w:val="24"/>
+          <w:szCs w:val="24"/>
+        </w:rPr>
+        <w:lastRenderedPageBreak/>
+        <w:t>Unfortunately, this is not possible. What needs to be done is make the right amount of trade off to maximize the algorithms efficiency.</w:t>
+      </w:r>
+    </w:p>
+    <w:p>
+      <w:pPr>
+        <w:jc w:val="both"/>
+        <w:rPr>
+          <w:rFonts w:ascii="Times New Roman" w:hAnsi="Times New Roman" w:cs="Times New Roman"/>
+          <w:sz w:val="24"/>
+          <w:szCs w:val="24"/>
+        </w:rPr>
+      </w:pPr>
+      <w:r>
+        <w:rPr>
+          <w:rFonts w:ascii="Times New Roman" w:hAnsi="Times New Roman" w:cs="Times New Roman"/>
+          <w:sz w:val="24"/>
+          <w:szCs w:val="24"/>
+        </w:rPr>
+        <w:t>Besides the properties listed above there are two additional things that needs to be considered. One is the two types of scheduling(</w:t>
+      </w:r>
+      <w:r>
+        <w:rPr>
+          <w:rFonts w:ascii="Times New Roman" w:hAnsi="Times New Roman" w:cs="Times New Roman"/>
+          <w:sz w:val="24"/>
+          <w:szCs w:val="24"/>
+        </w:rPr>
+        <w:t>interrupt</w:t>
+      </w:r>
+      <w:r>
+        <w:rPr>
+          <w:rFonts w:ascii="Times New Roman" w:hAnsi="Times New Roman" w:cs="Times New Roman"/>
+          <w:sz w:val="24"/>
+          <w:szCs w:val="24"/>
+        </w:rPr>
+        <w:t>) and the other is deadlock.</w:t>
+      </w:r>
+    </w:p>
+    <w:p>
+      <w:pPr>
+        <w:pStyle w:val="ListParagraph"/>
+        <w:numPr>
+          <w:ilvl w:val="0"/>
+          <w:numId w:val="20"/>
+        </w:numPr>
+        <w:jc w:val="both"/>
+        <w:rPr>
+          <w:rFonts w:ascii="Times New Roman" w:hAnsi="Times New Roman" w:cs="Times New Roman"/>
+          <w:i/>
+          <w:iCs/>
+          <w:sz w:val="24"/>
+          <w:szCs w:val="24"/>
+        </w:rPr>
+      </w:pPr>
+      <w:r>
+        <w:rPr>
+          <w:rFonts w:ascii="Times New Roman" w:hAnsi="Times New Roman" w:cs="Times New Roman"/>
+          <w:i/>
+          <w:iCs/>
+          <w:sz w:val="24"/>
+          <w:szCs w:val="24"/>
+        </w:rPr>
+        <w:t>Interrupt</w:t>
+      </w:r>
+      <w:r>
+        <w:rPr>
+          <w:rFonts w:ascii="Times New Roman" w:hAnsi="Times New Roman" w:cs="Times New Roman"/>
+          <w:i/>
+          <w:iCs/>
+          <w:sz w:val="24"/>
+          <w:szCs w:val="24"/>
+        </w:rPr>
+        <w:t>: -</w:t>
+      </w:r>
+      <w:r>
+        <w:rPr>
+          <w:rFonts w:ascii="Times New Roman" w:hAnsi="Times New Roman" w:cs="Times New Roman"/>
+          <w:sz w:val="24"/>
+          <w:szCs w:val="24"/>
+        </w:rPr>
+        <w:t xml:space="preserve"> is a condition where the current use of a resource is stopped by an external entity. This is before the current resource has completed the current allocated time.</w:t>
+      </w:r>
+      <w:r>
+        <w:rPr>
+          <w:rFonts w:ascii="Times New Roman" w:hAnsi="Times New Roman" w:cs="Times New Roman"/>
+          <w:sz w:val="24"/>
+          <w:szCs w:val="24"/>
+        </w:rPr>
+        <w:t xml:space="preserve"> Based on whether or not interrupt is allowed in the algorithm, there are two types of scheduling al</w:t>
+      </w:r>
+      <w:r>
+        <w:rPr>
+          <w:rFonts w:ascii="Times New Roman" w:hAnsi="Times New Roman" w:cs="Times New Roman"/>
+          <w:sz w:val="24"/>
+          <w:szCs w:val="24"/>
+        </w:rPr>
+        <w:t>gorithms.</w:t>
+      </w:r>
+    </w:p>
+    <w:p>
+      <w:pPr>
+        <w:pStyle w:val="ListParagraph"/>
+        <w:numPr>
+          <w:ilvl w:val="0"/>
+          <w:numId w:val="21"/>
+        </w:numPr>
+        <w:jc w:val="both"/>
+        <w:rPr>
+          <w:rFonts w:ascii="Times New Roman" w:hAnsi="Times New Roman" w:cs="Times New Roman"/>
+          <w:i/>
+          <w:iCs/>
+          <w:sz w:val="24"/>
+          <w:szCs w:val="24"/>
+        </w:rPr>
+      </w:pPr>
+      <w:r>
+        <w:rPr>
+          <w:rFonts w:ascii="Times New Roman" w:hAnsi="Times New Roman" w:cs="Times New Roman"/>
+          <w:i/>
+          <w:iCs/>
+          <w:sz w:val="24"/>
+          <w:szCs w:val="24"/>
+        </w:rPr>
+        <w:t>Preemptive scheduling: -</w:t>
+      </w:r>
+      <w:r>
+        <w:rPr>
+          <w:rFonts w:ascii="Times New Roman" w:hAnsi="Times New Roman" w:cs="Times New Roman"/>
+          <w:sz w:val="24"/>
+          <w:szCs w:val="24"/>
+        </w:rPr>
+        <w:t xml:space="preserve"> Interrupt is accepted.</w:t>
+      </w:r>
+      <w:r>
+        <w:rPr>
+          <w:rFonts w:ascii="Times New Roman" w:hAnsi="Times New Roman" w:cs="Times New Roman"/>
+          <w:i/>
+          <w:iCs/>
+          <w:sz w:val="24"/>
+          <w:szCs w:val="24"/>
+        </w:rPr>
+        <w:t xml:space="preserve"> </w:t>
+      </w:r>
+    </w:p>
+    <w:p>
+      <w:pPr>
+        <w:pStyle w:val="ListParagraph"/>
+        <w:numPr>
+          <w:ilvl w:val="0"/>
+          <w:numId w:val="21"/>
+        </w:numPr>
+        <w:jc w:val="both"/>
+        <w:rPr>
+          <w:rFonts w:ascii="Times New Roman" w:hAnsi="Times New Roman" w:cs="Times New Roman"/>
+          <w:i/>
+          <w:iCs/>
+          <w:sz w:val="24"/>
+          <w:szCs w:val="24"/>
+        </w:rPr>
+      </w:pPr>
+      <w:r>
+        <w:rPr>
+          <w:rFonts w:ascii="Times New Roman" w:hAnsi="Times New Roman" w:cs="Times New Roman"/>
+          <w:i/>
+          <w:iCs/>
+          <w:sz w:val="24"/>
+          <w:szCs w:val="24"/>
+        </w:rPr>
+        <w:t>Non-Preemptive scheduling: -</w:t>
+      </w:r>
+      <w:r>
+        <w:rPr>
+          <w:rFonts w:ascii="Times New Roman" w:hAnsi="Times New Roman" w:cs="Times New Roman"/>
+          <w:sz w:val="24"/>
+          <w:szCs w:val="24"/>
+        </w:rPr>
+        <w:t xml:space="preserve"> Interrupt is not accepted.</w:t>
+      </w:r>
+    </w:p>
+    <w:p>
+      <w:pPr>
+        <w:pStyle w:val="ListParagraph"/>
+        <w:numPr>
+          <w:ilvl w:val="0"/>
+          <w:numId w:val="20"/>
+        </w:numPr>
+        <w:jc w:val="both"/>
+        <w:rPr>
+          <w:rFonts w:ascii="Times New Roman" w:hAnsi="Times New Roman" w:cs="Times New Roman"/>
+          <w:i/>
+          <w:iCs/>
+          <w:sz w:val="24"/>
+          <w:szCs w:val="24"/>
+        </w:rPr>
+      </w:pPr>
+      <w:r>
+        <w:rPr>
+          <w:rFonts w:ascii="Times New Roman" w:hAnsi="Times New Roman" w:cs="Times New Roman"/>
+          <w:i/>
+          <w:iCs/>
+          <w:sz w:val="24"/>
+          <w:szCs w:val="24"/>
+        </w:rPr>
+        <w:t>Deadlock: -</w:t>
+      </w:r>
+      <w:r>
+        <w:rPr>
+          <w:rFonts w:ascii="Times New Roman" w:hAnsi="Times New Roman" w:cs="Times New Roman"/>
+          <w:sz w:val="24"/>
+          <w:szCs w:val="24"/>
+        </w:rPr>
+        <w:t xml:space="preserve"> is a condition that happens with entities sharing a resource where each entity is looking for a resource held by another entity to be released. That is if we have entities </w:t>
+      </w:r>
+      <w:r>
+        <w:rPr>
+          <w:rFonts w:ascii="Times New Roman" w:hAnsi="Times New Roman" w:cs="Times New Roman"/>
+          <w:sz w:val="24"/>
+          <w:szCs w:val="24"/>
+        </w:rPr>
+        <w:t>‘</w:t>
+      </w:r>
+      <w:r>
+        <w:rPr>
+          <w:rFonts w:ascii="Times New Roman" w:hAnsi="Times New Roman" w:cs="Times New Roman"/>
+          <w:sz w:val="24"/>
+          <w:szCs w:val="24"/>
+        </w:rPr>
+        <w:t>a</w:t>
+      </w:r>
+      <w:r>
+        <w:rPr>
+          <w:rFonts w:ascii="Times New Roman" w:hAnsi="Times New Roman" w:cs="Times New Roman"/>
+          <w:sz w:val="24"/>
+          <w:szCs w:val="24"/>
+        </w:rPr>
+        <w:t>’</w:t>
+      </w:r>
+      <w:r>
+        <w:rPr>
+          <w:rFonts w:ascii="Times New Roman" w:hAnsi="Times New Roman" w:cs="Times New Roman"/>
+          <w:sz w:val="24"/>
+          <w:szCs w:val="24"/>
+        </w:rPr>
+        <w:t xml:space="preserve">, </w:t>
+      </w:r>
+      <w:r>
+        <w:rPr>
+          <w:rFonts w:ascii="Times New Roman" w:hAnsi="Times New Roman" w:cs="Times New Roman"/>
+          <w:sz w:val="24"/>
+          <w:szCs w:val="24"/>
+        </w:rPr>
+        <w:t>‘</w:t>
+      </w:r>
+      <w:r>
+        <w:rPr>
+          <w:rFonts w:ascii="Times New Roman" w:hAnsi="Times New Roman" w:cs="Times New Roman"/>
+          <w:sz w:val="24"/>
+          <w:szCs w:val="24"/>
+        </w:rPr>
+        <w:t>b</w:t>
+      </w:r>
+      <w:r>
+        <w:rPr>
+          <w:rFonts w:ascii="Times New Roman" w:hAnsi="Times New Roman" w:cs="Times New Roman"/>
+          <w:sz w:val="24"/>
+          <w:szCs w:val="24"/>
+        </w:rPr>
+        <w:t>’</w:t>
+      </w:r>
+      <w:r>
+        <w:rPr>
+          <w:rFonts w:ascii="Times New Roman" w:hAnsi="Times New Roman" w:cs="Times New Roman"/>
+          <w:sz w:val="24"/>
+          <w:szCs w:val="24"/>
+        </w:rPr>
+        <w:t xml:space="preserve">, </w:t>
+      </w:r>
+      <w:r>
+        <w:rPr>
+          <w:rFonts w:ascii="Times New Roman" w:hAnsi="Times New Roman" w:cs="Times New Roman"/>
+          <w:sz w:val="24"/>
+          <w:szCs w:val="24"/>
+        </w:rPr>
+        <w:t>‘</w:t>
+      </w:r>
+      <w:r>
+        <w:rPr>
+          <w:rFonts w:ascii="Times New Roman" w:hAnsi="Times New Roman" w:cs="Times New Roman"/>
+          <w:sz w:val="24"/>
+          <w:szCs w:val="24"/>
+        </w:rPr>
+        <w:t>c</w:t>
+      </w:r>
+      <w:r>
+        <w:rPr>
+          <w:rFonts w:ascii="Times New Roman" w:hAnsi="Times New Roman" w:cs="Times New Roman"/>
+          <w:sz w:val="24"/>
+          <w:szCs w:val="24"/>
+        </w:rPr>
+        <w:t>’</w:t>
+      </w:r>
+      <w:r>
+        <w:rPr>
+          <w:rFonts w:ascii="Times New Roman" w:hAnsi="Times New Roman" w:cs="Times New Roman"/>
+          <w:sz w:val="24"/>
+          <w:szCs w:val="24"/>
+        </w:rPr>
+        <w:t xml:space="preserve"> and </w:t>
+      </w:r>
+      <w:r>
+        <w:rPr>
+          <w:rFonts w:ascii="Times New Roman" w:hAnsi="Times New Roman" w:cs="Times New Roman"/>
+          <w:sz w:val="24"/>
+          <w:szCs w:val="24"/>
+        </w:rPr>
+        <w:t>‘</w:t>
+      </w:r>
+      <w:r>
+        <w:rPr>
+          <w:rFonts w:ascii="Times New Roman" w:hAnsi="Times New Roman" w:cs="Times New Roman"/>
+          <w:sz w:val="24"/>
+          <w:szCs w:val="24"/>
+        </w:rPr>
+        <w:t>d</w:t>
+      </w:r>
+      <w:r>
+        <w:rPr>
+          <w:rFonts w:ascii="Times New Roman" w:hAnsi="Times New Roman" w:cs="Times New Roman"/>
+          <w:sz w:val="24"/>
+          <w:szCs w:val="24"/>
+        </w:rPr>
+        <w:t>’. ‘a’ is waiting for ‘b’,</w:t>
+      </w:r>
+      <w:r>
+        <w:rPr>
+          <w:rFonts w:ascii="Times New Roman" w:hAnsi="Times New Roman" w:cs="Times New Roman"/>
+          <w:sz w:val="24"/>
+          <w:szCs w:val="24"/>
+        </w:rPr>
+        <w:t xml:space="preserve"> </w:t>
+      </w:r>
+      <w:r>
+        <w:rPr>
+          <w:rFonts w:ascii="Times New Roman" w:hAnsi="Times New Roman" w:cs="Times New Roman"/>
+          <w:sz w:val="24"/>
+          <w:szCs w:val="24"/>
+        </w:rPr>
+        <w:t>‘</w:t>
+      </w:r>
+      <w:r>
+        <w:rPr>
+          <w:rFonts w:ascii="Times New Roman" w:hAnsi="Times New Roman" w:cs="Times New Roman"/>
+          <w:sz w:val="24"/>
+          <w:szCs w:val="24"/>
+        </w:rPr>
+        <w:t>b</w:t>
+      </w:r>
+      <w:r>
+        <w:rPr>
+          <w:rFonts w:ascii="Times New Roman" w:hAnsi="Times New Roman" w:cs="Times New Roman"/>
+          <w:sz w:val="24"/>
+          <w:szCs w:val="24"/>
+        </w:rPr>
+        <w:t>’ is waiting for ‘</w:t>
+      </w:r>
+      <w:r>
+        <w:rPr>
+          <w:rFonts w:ascii="Times New Roman" w:hAnsi="Times New Roman" w:cs="Times New Roman"/>
+          <w:sz w:val="24"/>
+          <w:szCs w:val="24"/>
+        </w:rPr>
+        <w:t>c</w:t>
+      </w:r>
+      <w:r>
+        <w:rPr>
+          <w:rFonts w:ascii="Times New Roman" w:hAnsi="Times New Roman" w:cs="Times New Roman"/>
+          <w:sz w:val="24"/>
+          <w:szCs w:val="24"/>
+        </w:rPr>
+        <w:t>’</w:t>
+      </w:r>
+      <w:r>
+        <w:rPr>
+          <w:rFonts w:ascii="Times New Roman" w:hAnsi="Times New Roman" w:cs="Times New Roman"/>
+          <w:sz w:val="24"/>
+          <w:szCs w:val="24"/>
+        </w:rPr>
+        <w:t>,</w:t>
+      </w:r>
+      <w:r>
+        <w:rPr>
+          <w:rFonts w:ascii="Times New Roman" w:hAnsi="Times New Roman" w:cs="Times New Roman"/>
+          <w:sz w:val="24"/>
+          <w:szCs w:val="24"/>
+        </w:rPr>
+        <w:t xml:space="preserve"> </w:t>
+      </w:r>
+      <w:r>
+        <w:rPr>
+          <w:rFonts w:ascii="Times New Roman" w:hAnsi="Times New Roman" w:cs="Times New Roman"/>
+          <w:sz w:val="24"/>
+          <w:szCs w:val="24"/>
+        </w:rPr>
+        <w:t>‘</w:t>
+      </w:r>
+      <w:r>
+        <w:rPr>
+          <w:rFonts w:ascii="Times New Roman" w:hAnsi="Times New Roman" w:cs="Times New Roman"/>
+          <w:sz w:val="24"/>
+          <w:szCs w:val="24"/>
+        </w:rPr>
+        <w:t>c</w:t>
+      </w:r>
+      <w:r>
+        <w:rPr>
+          <w:rFonts w:ascii="Times New Roman" w:hAnsi="Times New Roman" w:cs="Times New Roman"/>
+          <w:sz w:val="24"/>
+          <w:szCs w:val="24"/>
+        </w:rPr>
+        <w:t>’ is waiting for ‘</w:t>
+      </w:r>
+      <w:r>
+        <w:rPr>
+          <w:rFonts w:ascii="Times New Roman" w:hAnsi="Times New Roman" w:cs="Times New Roman"/>
+          <w:sz w:val="24"/>
+          <w:szCs w:val="24"/>
+        </w:rPr>
+        <w:t>d</w:t>
+      </w:r>
+      <w:r>
+        <w:rPr>
+          <w:rFonts w:ascii="Times New Roman" w:hAnsi="Times New Roman" w:cs="Times New Roman"/>
+          <w:sz w:val="24"/>
+          <w:szCs w:val="24"/>
+        </w:rPr>
+        <w:t>’</w:t>
+      </w:r>
+      <w:r>
+        <w:rPr>
+          <w:rFonts w:ascii="Times New Roman" w:hAnsi="Times New Roman" w:cs="Times New Roman"/>
+          <w:sz w:val="24"/>
+          <w:szCs w:val="24"/>
+        </w:rPr>
+        <w:t>,</w:t>
+      </w:r>
+      <w:r>
+        <w:rPr>
+          <w:rFonts w:ascii="Times New Roman" w:hAnsi="Times New Roman" w:cs="Times New Roman"/>
+          <w:sz w:val="24"/>
+          <w:szCs w:val="24"/>
+        </w:rPr>
+        <w:t xml:space="preserve"> </w:t>
+      </w:r>
+      <w:r>
+        <w:rPr>
+          <w:rFonts w:ascii="Times New Roman" w:hAnsi="Times New Roman" w:cs="Times New Roman"/>
+          <w:sz w:val="24"/>
+          <w:szCs w:val="24"/>
+        </w:rPr>
+        <w:t>‘</w:t>
+      </w:r>
+      <w:r>
+        <w:rPr>
+          <w:rFonts w:ascii="Times New Roman" w:hAnsi="Times New Roman" w:cs="Times New Roman"/>
+          <w:sz w:val="24"/>
+          <w:szCs w:val="24"/>
+        </w:rPr>
+        <w:t>d</w:t>
+      </w:r>
+      <w:r>
+        <w:rPr>
+          <w:rFonts w:ascii="Times New Roman" w:hAnsi="Times New Roman" w:cs="Times New Roman"/>
+          <w:sz w:val="24"/>
+          <w:szCs w:val="24"/>
+        </w:rPr>
+        <w:t>’ is waiting for ‘</w:t>
+      </w:r>
+      <w:r>
+        <w:rPr>
+          <w:rFonts w:ascii="Times New Roman" w:hAnsi="Times New Roman" w:cs="Times New Roman"/>
+          <w:sz w:val="24"/>
+          <w:szCs w:val="24"/>
+        </w:rPr>
+        <w:t>a</w:t>
+      </w:r>
+      <w:r>
+        <w:rPr>
+          <w:rFonts w:ascii="Times New Roman" w:hAnsi="Times New Roman" w:cs="Times New Roman"/>
+          <w:sz w:val="24"/>
+          <w:szCs w:val="24"/>
+        </w:rPr>
+        <w:t>’</w:t>
+      </w:r>
+      <w:r>
+        <w:rPr>
+          <w:rFonts w:ascii="Times New Roman" w:hAnsi="Times New Roman" w:cs="Times New Roman"/>
+          <w:sz w:val="24"/>
+          <w:szCs w:val="24"/>
+        </w:rPr>
+        <w:t>. The image below illustrates this condition in a cross road.</w:t>
+      </w:r>
+    </w:p>
+    <w:p>
+      <w:pPr>
+        <w:pStyle w:val="ListParagraph"/>
+        <w:ind w:left="630"/>
+        <w:jc w:val="both"/>
+        <w:rPr>
+          <w:rFonts w:ascii="Times New Roman" w:hAnsi="Times New Roman" w:cs="Times New Roman"/>
+          <w:sz w:val="24"/>
+          <w:szCs w:val="24"/>
+        </w:rPr>
+      </w:pPr>
+    </w:p>
+    <w:p>
+      <w:pPr>
+        <w:pStyle w:val="ListParagraph"/>
+        <w:keepNext/>
+        <w:ind w:left="630"/>
+        <w:jc w:val="center"/>
+      </w:pPr>
+      <w:r>
+        <w:rPr>
+          <w:rFonts w:ascii="Times New Roman" w:hAnsi="Times New Roman" w:cs="Times New Roman"/>
+          <w:noProof/>
+          <w:sz w:val="24"/>
+          <w:szCs w:val="24"/>
+        </w:rPr>
+        <w:drawing>
+          <wp:inline distT="0" distB="0" distL="0" distR="0" wp14:anchorId="6CBD3A15" wp14:editId="511AD3A0">
+            <wp:extent cx="5753100" cy="3448172"/>
+            <wp:effectExtent l="0" t="0" r="0" b="0"/>
+            <wp:docPr id="10" name="Picture 10"/>
+            <wp:cNvGraphicFramePr>
+              <a:graphicFrameLocks xmlns:a="http://schemas.openxmlformats.org/drawingml/2006/main" noChangeAspect="1"/>
+            </wp:cNvGraphicFramePr>
+            <a:graphic xmlns:a="http://schemas.openxmlformats.org/drawingml/2006/main">
+              <a:graphicData uri="http://schemas.openxmlformats.org/drawingml/2006/picture">
+                <pic:pic xmlns:pic="http://schemas.openxmlformats.org/drawingml/2006/picture">
+                  <pic:nvPicPr>
+                    <pic:cNvPr id="0" name="Picture 2"/>
+                    <pic:cNvPicPr>
+                      <a:picLocks noChangeAspect="1" noChangeArrowheads="1"/>
+                    </pic:cNvPicPr>
+                  </pic:nvPicPr>
+                  <pic:blipFill>
+                    <a:blip r:embed="rId31">
+                      <a:extLst>
+                        <a:ext uri="{28A0092B-C50C-407E-A947-70E740481C1C}">
+                          <a14:useLocalDpi xmlns:a14="http://schemas.microsoft.com/office/drawing/2010/main" val="0"/>
+                        </a:ext>
+                      </a:extLst>
+                    </a:blip>
+                    <a:srcRect/>
+                    <a:stretch>
+                      <a:fillRect/>
+                    </a:stretch>
+                  </pic:blipFill>
+                  <pic:spPr bwMode="auto">
+                    <a:xfrm>
+                      <a:off x="0" y="0"/>
+                      <a:ext cx="5753948" cy="3448680"/>
+                    </a:xfrm>
+                    <a:prstGeom prst="rect">
+                      <a:avLst/>
+                    </a:prstGeom>
+                    <a:noFill/>
+                    <a:ln>
+                      <a:noFill/>
+                    </a:ln>
+                  </pic:spPr>
+                </pic:pic>
+              </a:graphicData>
+            </a:graphic>
+          </wp:inline>
+        </w:drawing>
+      </w:r>
+    </w:p>
+    <w:p>
+      <w:pPr>
+        <w:pStyle w:val="Caption"/>
+        <w:jc w:val="center"/>
+      </w:pPr>
+      <w:r>
+        <w:t xml:space="preserve">Figure </w:t>
+      </w:r>
+      <w:fldSimple w:instr=" SEQ Figure \* ARABIC ">
+        <w:r>
+          <w:rPr>
+            <w:noProof/>
+          </w:rPr>
+          <w:t>19</w:t>
+        </w:r>
+      </w:fldSimple>
+      <w:r>
+        <w:t xml:space="preserve"> - Crossroad deadlock</w:t>
+      </w:r>
+    </w:p>
+    <w:p>
+      <w:pPr>
+        <w:jc w:val="both"/>
+        <w:rPr>
+          <w:rFonts w:ascii="Times New Roman" w:hAnsi="Times New Roman" w:cs="Times New Roman"/>
+          <w:sz w:val="24"/>
+          <w:szCs w:val="24"/>
+        </w:rPr>
+      </w:pPr>
+      <w:r>
+        <w:rPr>
+          <w:rFonts w:ascii="Times New Roman" w:hAnsi="Times New Roman" w:cs="Times New Roman"/>
+          <w:sz w:val="24"/>
+          <w:szCs w:val="24"/>
+        </w:rPr>
+        <w:t>In figure 19(b), we can see that car ‘1’ is waiting for car ‘2’,</w:t>
+      </w:r>
+      <w:r>
+        <w:rPr>
+          <w:rFonts w:ascii="Times New Roman" w:hAnsi="Times New Roman" w:cs="Times New Roman"/>
+          <w:sz w:val="24"/>
+          <w:szCs w:val="24"/>
+        </w:rPr>
+        <w:t xml:space="preserve"> </w:t>
+      </w:r>
+      <w:r>
+        <w:rPr>
+          <w:rFonts w:ascii="Times New Roman" w:hAnsi="Times New Roman" w:cs="Times New Roman"/>
+          <w:sz w:val="24"/>
+          <w:szCs w:val="24"/>
+        </w:rPr>
+        <w:t>car ‘</w:t>
+      </w:r>
+      <w:r>
+        <w:rPr>
+          <w:rFonts w:ascii="Times New Roman" w:hAnsi="Times New Roman" w:cs="Times New Roman"/>
+          <w:sz w:val="24"/>
+          <w:szCs w:val="24"/>
+        </w:rPr>
+        <w:t>2</w:t>
+      </w:r>
+      <w:r>
+        <w:rPr>
+          <w:rFonts w:ascii="Times New Roman" w:hAnsi="Times New Roman" w:cs="Times New Roman"/>
+          <w:sz w:val="24"/>
+          <w:szCs w:val="24"/>
+        </w:rPr>
+        <w:t>’ is waiting for car ‘</w:t>
+      </w:r>
+      <w:r>
+        <w:rPr>
+          <w:rFonts w:ascii="Times New Roman" w:hAnsi="Times New Roman" w:cs="Times New Roman"/>
+          <w:sz w:val="24"/>
+          <w:szCs w:val="24"/>
+        </w:rPr>
+        <w:t>3</w:t>
+      </w:r>
+      <w:r>
+        <w:rPr>
+          <w:rFonts w:ascii="Times New Roman" w:hAnsi="Times New Roman" w:cs="Times New Roman"/>
+          <w:sz w:val="24"/>
+          <w:szCs w:val="24"/>
+        </w:rPr>
+        <w:t>’</w:t>
+      </w:r>
+      <w:r>
+        <w:rPr>
+          <w:rFonts w:ascii="Times New Roman" w:hAnsi="Times New Roman" w:cs="Times New Roman"/>
+          <w:sz w:val="24"/>
+          <w:szCs w:val="24"/>
+        </w:rPr>
+        <w:t>,</w:t>
+      </w:r>
+      <w:r>
+        <w:rPr>
+          <w:rFonts w:ascii="Times New Roman" w:hAnsi="Times New Roman" w:cs="Times New Roman"/>
+          <w:sz w:val="24"/>
+          <w:szCs w:val="24"/>
+        </w:rPr>
+        <w:t xml:space="preserve"> </w:t>
+      </w:r>
+      <w:r>
+        <w:rPr>
+          <w:rFonts w:ascii="Times New Roman" w:hAnsi="Times New Roman" w:cs="Times New Roman"/>
+          <w:sz w:val="24"/>
+          <w:szCs w:val="24"/>
+        </w:rPr>
+        <w:t>car ‘</w:t>
+      </w:r>
+      <w:r>
+        <w:rPr>
+          <w:rFonts w:ascii="Times New Roman" w:hAnsi="Times New Roman" w:cs="Times New Roman"/>
+          <w:sz w:val="24"/>
+          <w:szCs w:val="24"/>
+        </w:rPr>
+        <w:t>3</w:t>
+      </w:r>
+      <w:r>
+        <w:rPr>
+          <w:rFonts w:ascii="Times New Roman" w:hAnsi="Times New Roman" w:cs="Times New Roman"/>
+          <w:sz w:val="24"/>
+          <w:szCs w:val="24"/>
+        </w:rPr>
+        <w:t>’ is waiting for car ‘</w:t>
+      </w:r>
+      <w:r>
+        <w:rPr>
+          <w:rFonts w:ascii="Times New Roman" w:hAnsi="Times New Roman" w:cs="Times New Roman"/>
+          <w:sz w:val="24"/>
+          <w:szCs w:val="24"/>
+        </w:rPr>
+        <w:t>4</w:t>
+      </w:r>
+      <w:r>
+        <w:rPr>
+          <w:rFonts w:ascii="Times New Roman" w:hAnsi="Times New Roman" w:cs="Times New Roman"/>
+          <w:sz w:val="24"/>
+          <w:szCs w:val="24"/>
+        </w:rPr>
+        <w:t>’</w:t>
+      </w:r>
+      <w:r>
+        <w:rPr>
+          <w:rFonts w:ascii="Times New Roman" w:hAnsi="Times New Roman" w:cs="Times New Roman"/>
+          <w:sz w:val="24"/>
+          <w:szCs w:val="24"/>
+        </w:rPr>
+        <w:t xml:space="preserve"> and </w:t>
+      </w:r>
+      <w:r>
+        <w:rPr>
+          <w:rFonts w:ascii="Times New Roman" w:hAnsi="Times New Roman" w:cs="Times New Roman"/>
+          <w:sz w:val="24"/>
+          <w:szCs w:val="24"/>
+        </w:rPr>
+        <w:t>car ‘</w:t>
+      </w:r>
+      <w:r>
+        <w:rPr>
+          <w:rFonts w:ascii="Times New Roman" w:hAnsi="Times New Roman" w:cs="Times New Roman"/>
+          <w:sz w:val="24"/>
+          <w:szCs w:val="24"/>
+        </w:rPr>
+        <w:t>4</w:t>
+      </w:r>
+      <w:r>
+        <w:rPr>
+          <w:rFonts w:ascii="Times New Roman" w:hAnsi="Times New Roman" w:cs="Times New Roman"/>
+          <w:sz w:val="24"/>
+          <w:szCs w:val="24"/>
+        </w:rPr>
+        <w:t>’ is waiting for car ‘</w:t>
+      </w:r>
+      <w:r>
+        <w:rPr>
+          <w:rFonts w:ascii="Times New Roman" w:hAnsi="Times New Roman" w:cs="Times New Roman"/>
+          <w:sz w:val="24"/>
+          <w:szCs w:val="24"/>
+        </w:rPr>
+        <w:t>1</w:t>
+      </w:r>
+      <w:r>
+        <w:rPr>
+          <w:rFonts w:ascii="Times New Roman" w:hAnsi="Times New Roman" w:cs="Times New Roman"/>
+          <w:sz w:val="24"/>
+          <w:szCs w:val="24"/>
+        </w:rPr>
+        <w:t>’</w:t>
+      </w:r>
+      <w:r>
+        <w:rPr>
+          <w:rFonts w:ascii="Times New Roman" w:hAnsi="Times New Roman" w:cs="Times New Roman"/>
+          <w:sz w:val="24"/>
+          <w:szCs w:val="24"/>
+        </w:rPr>
+        <w:t xml:space="preserve"> to move. If we consider a realistic case where </w:t>
+      </w:r>
+      <w:r>
+        <w:rPr>
+          <w:rFonts w:ascii="Times New Roman" w:hAnsi="Times New Roman" w:cs="Times New Roman"/>
+          <w:sz w:val="24"/>
+          <w:szCs w:val="24"/>
+        </w:rPr>
+        <w:t>many other cars would be lined up behind each of these cars, this situation is hard to resolve. So, it is better to avoid it</w:t>
+      </w:r>
+      <w:r>
+        <w:rPr>
+          <w:rFonts w:ascii="Times New Roman" w:hAnsi="Times New Roman" w:cs="Times New Roman"/>
+          <w:sz w:val="24"/>
+          <w:szCs w:val="24"/>
+        </w:rPr>
+        <w:t>.</w:t>
+      </w:r>
+      <w:r>
+        <w:rPr>
+          <w:rFonts w:ascii="Times New Roman" w:hAnsi="Times New Roman" w:cs="Times New Roman"/>
+          <w:sz w:val="24"/>
+          <w:szCs w:val="24"/>
+        </w:rPr>
+        <w:t xml:space="preserve"> </w:t>
+      </w:r>
+      <w:r>
+        <w:rPr>
+          <w:rFonts w:ascii="Times New Roman" w:hAnsi="Times New Roman" w:cs="Times New Roman"/>
+          <w:sz w:val="24"/>
+          <w:szCs w:val="24"/>
+        </w:rPr>
+        <w:t xml:space="preserve">Avoiding this situation is known as </w:t>
+      </w:r>
+      <w:r>
+        <w:rPr>
+          <w:rFonts w:ascii="Times New Roman" w:hAnsi="Times New Roman" w:cs="Times New Roman"/>
+          <w:sz w:val="24"/>
+          <w:szCs w:val="24"/>
+        </w:rPr>
+        <w:t xml:space="preserve">deadlock avoidance. </w:t>
+      </w:r>
+    </w:p>
+    <w:p>
+      <w:pPr>
+        <w:jc w:val="both"/>
+        <w:rPr>
+          <w:rFonts w:ascii="Times New Roman" w:hAnsi="Times New Roman" w:cs="Times New Roman"/>
+          <w:sz w:val="24"/>
+          <w:szCs w:val="24"/>
+        </w:rPr>
+      </w:pPr>
+      <w:r>
+        <w:rPr>
+          <w:rFonts w:ascii="Times New Roman" w:hAnsi="Times New Roman" w:cs="Times New Roman"/>
+          <w:sz w:val="24"/>
+          <w:szCs w:val="24"/>
+        </w:rPr>
+        <w:lastRenderedPageBreak/>
+        <w:t>The parameters listed above relates to these scientific parameters. Their relation is as explained below.</w:t>
+      </w:r>
+    </w:p>
+    <w:p>
+      <w:pPr>
+        <w:pStyle w:val="ListParagraph"/>
+        <w:numPr>
+          <w:ilvl w:val="0"/>
+          <w:numId w:val="19"/>
+        </w:numPr>
+        <w:jc w:val="both"/>
+        <w:rPr>
+          <w:rFonts w:ascii="Times New Roman" w:hAnsi="Times New Roman" w:cs="Times New Roman"/>
+          <w:sz w:val="24"/>
+          <w:szCs w:val="24"/>
+        </w:rPr>
+      </w:pPr>
+      <w:r>
+        <w:rPr>
+          <w:rFonts w:ascii="Times New Roman" w:hAnsi="Times New Roman" w:cs="Times New Roman"/>
+          <w:sz w:val="24"/>
+          <w:szCs w:val="24"/>
+        </w:rPr>
+        <w:t xml:space="preserve">Density of cars: - </w:t>
       </w:r>
     </w:p>
     <w:p>
@@ -8291,6 +9908,92 @@
     </w:lvl>
   </w:abstractNum>
   <w:abstractNum w:abstractNumId="1" w15:restartNumberingAfterBreak="0">
+    <w:nsid w:val="048165A7"/>
+    <w:multiLevelType w:val="hybridMultilevel"/>
+    <w:tmpl w:val="1A6E787E"/>
+    <w:lvl w:ilvl="0" w:tplc="0409000F">
+      <w:start w:val="1"/>
+      <w:numFmt w:val="decimal"/>
+      <w:lvlText w:val="%1."/>
+      <w:lvlJc w:val="left"/>
+      <w:pPr>
+        <w:ind w:left="630" w:hanging="360"/>
+      </w:pPr>
+    </w:lvl>
+    <w:lvl w:ilvl="1" w:tplc="04090019" w:tentative="1">
+      <w:start w:val="1"/>
+      <w:numFmt w:val="lowerLetter"/>
+      <w:lvlText w:val="%2."/>
+      <w:lvlJc w:val="left"/>
+      <w:pPr>
+        <w:ind w:left="1350" w:hanging="360"/>
+      </w:pPr>
+    </w:lvl>
+    <w:lvl w:ilvl="2" w:tplc="0409001B" w:tentative="1">
+      <w:start w:val="1"/>
+      <w:numFmt w:val="lowerRoman"/>
+      <w:lvlText w:val="%3."/>
+      <w:lvlJc w:val="right"/>
+      <w:pPr>
+        <w:ind w:left="2070" w:hanging="180"/>
+      </w:pPr>
+    </w:lvl>
+    <w:lvl w:ilvl="3" w:tplc="0409000F" w:tentative="1">
+      <w:start w:val="1"/>
+      <w:numFmt w:val="decimal"/>
+      <w:lvlText w:val="%4."/>
+      <w:lvlJc w:val="left"/>
+      <w:pPr>
+        <w:ind w:left="2790" w:hanging="360"/>
+      </w:pPr>
+    </w:lvl>
+    <w:lvl w:ilvl="4" w:tplc="04090019" w:tentative="1">
+      <w:start w:val="1"/>
+      <w:numFmt w:val="lowerLetter"/>
+      <w:lvlText w:val="%5."/>
+      <w:lvlJc w:val="left"/>
+      <w:pPr>
+        <w:ind w:left="3510" w:hanging="360"/>
+      </w:pPr>
+    </w:lvl>
+    <w:lvl w:ilvl="5" w:tplc="0409001B" w:tentative="1">
+      <w:start w:val="1"/>
+      <w:numFmt w:val="lowerRoman"/>
+      <w:lvlText w:val="%6."/>
+      <w:lvlJc w:val="right"/>
+      <w:pPr>
+        <w:ind w:left="4230" w:hanging="180"/>
+      </w:pPr>
+    </w:lvl>
+    <w:lvl w:ilvl="6" w:tplc="0409000F" w:tentative="1">
+      <w:start w:val="1"/>
+      <w:numFmt w:val="decimal"/>
+      <w:lvlText w:val="%7."/>
+      <w:lvlJc w:val="left"/>
+      <w:pPr>
+        <w:ind w:left="4950" w:hanging="360"/>
+      </w:pPr>
+    </w:lvl>
+    <w:lvl w:ilvl="7" w:tplc="04090019" w:tentative="1">
+      <w:start w:val="1"/>
+      <w:numFmt w:val="lowerLetter"/>
+      <w:lvlText w:val="%8."/>
+      <w:lvlJc w:val="left"/>
+      <w:pPr>
+        <w:ind w:left="5670" w:hanging="360"/>
+      </w:pPr>
+    </w:lvl>
+    <w:lvl w:ilvl="8" w:tplc="0409001B" w:tentative="1">
+      <w:start w:val="1"/>
+      <w:numFmt w:val="lowerRoman"/>
+      <w:lvlText w:val="%9."/>
+      <w:lvlJc w:val="right"/>
+      <w:pPr>
+        <w:ind w:left="6390" w:hanging="180"/>
+      </w:pPr>
+    </w:lvl>
+  </w:abstractNum>
+  <w:abstractNum w:abstractNumId="2" w15:restartNumberingAfterBreak="0">
     <w:nsid w:val="062D2B38"/>
     <w:multiLevelType w:val="hybridMultilevel"/>
     <w:tmpl w:val="0A3C0EDA"/>
@@ -8376,7 +10079,120 @@
       </w:pPr>
     </w:lvl>
   </w:abstractNum>
-  <w:abstractNum w:abstractNumId="2" w15:restartNumberingAfterBreak="0">
+  <w:abstractNum w:abstractNumId="3" w15:restartNumberingAfterBreak="0">
+    <w:nsid w:val="0EBF5978"/>
+    <w:multiLevelType w:val="hybridMultilevel"/>
+    <w:tmpl w:val="D5968C20"/>
+    <w:lvl w:ilvl="0" w:tplc="04090001">
+      <w:start w:val="1"/>
+      <w:numFmt w:val="bullet"/>
+      <w:lvlText w:val=""/>
+      <w:lvlJc w:val="left"/>
+      <w:pPr>
+        <w:ind w:left="720" w:hanging="360"/>
+      </w:pPr>
+      <w:rPr>
+        <w:rFonts w:ascii="Symbol" w:hAnsi="Symbol" w:hint="default"/>
+      </w:rPr>
+    </w:lvl>
+    <w:lvl w:ilvl="1" w:tplc="0409000B">
+      <w:start w:val="1"/>
+      <w:numFmt w:val="bullet"/>
+      <w:lvlText w:val=""/>
+      <w:lvlJc w:val="left"/>
+      <w:pPr>
+        <w:ind w:left="1440" w:hanging="360"/>
+      </w:pPr>
+      <w:rPr>
+        <w:rFonts w:ascii="Wingdings" w:hAnsi="Wingdings" w:hint="default"/>
+      </w:rPr>
+    </w:lvl>
+    <w:lvl w:ilvl="2" w:tplc="04090005" w:tentative="1">
+      <w:start w:val="1"/>
+      <w:numFmt w:val="bullet"/>
+      <w:lvlText w:val=""/>
+      <w:lvlJc w:val="left"/>
+      <w:pPr>
+        <w:ind w:left="2160" w:hanging="360"/>
+      </w:pPr>
+      <w:rPr>
+        <w:rFonts w:ascii="Wingdings" w:hAnsi="Wingdings" w:hint="default"/>
+      </w:rPr>
+    </w:lvl>
+    <w:lvl w:ilvl="3" w:tplc="04090001" w:tentative="1">
+      <w:start w:val="1"/>
+      <w:numFmt w:val="bullet"/>
+      <w:lvlText w:val=""/>
+      <w:lvlJc w:val="left"/>
+      <w:pPr>
+        <w:ind w:left="2880" w:hanging="360"/>
+      </w:pPr>
+      <w:rPr>
+        <w:rFonts w:ascii="Symbol" w:hAnsi="Symbol" w:hint="default"/>
+      </w:rPr>
+    </w:lvl>
+    <w:lvl w:ilvl="4" w:tplc="04090003" w:tentative="1">
+      <w:start w:val="1"/>
+      <w:numFmt w:val="bullet"/>
+      <w:lvlText w:val="o"/>
+      <w:lvlJc w:val="left"/>
+      <w:pPr>
+        <w:ind w:left="3600" w:hanging="360"/>
+      </w:pPr>
+      <w:rPr>
+        <w:rFonts w:ascii="Courier New" w:hAnsi="Courier New" w:cs="Courier New" w:hint="default"/>
+      </w:rPr>
+    </w:lvl>
+    <w:lvl w:ilvl="5" w:tplc="04090005" w:tentative="1">
+      <w:start w:val="1"/>
+      <w:numFmt w:val="bullet"/>
+      <w:lvlText w:val=""/>
+      <w:lvlJc w:val="left"/>
+      <w:pPr>
+        <w:ind w:left="4320" w:hanging="360"/>
+      </w:pPr>
+      <w:rPr>
+        <w:rFonts w:ascii="Wingdings" w:hAnsi="Wingdings" w:hint="default"/>
+      </w:rPr>
+    </w:lvl>
+    <w:lvl w:ilvl="6" w:tplc="04090001" w:tentative="1">
+      <w:start w:val="1"/>
+      <w:numFmt w:val="bullet"/>
+      <w:lvlText w:val=""/>
+      <w:lvlJc w:val="left"/>
+      <w:pPr>
+        <w:ind w:left="5040" w:hanging="360"/>
+      </w:pPr>
+      <w:rPr>
+        <w:rFonts w:ascii="Symbol" w:hAnsi="Symbol" w:hint="default"/>
+      </w:rPr>
+    </w:lvl>
+    <w:lvl w:ilvl="7" w:tplc="04090003" w:tentative="1">
+      <w:start w:val="1"/>
+      <w:numFmt w:val="bullet"/>
+      <w:lvlText w:val="o"/>
+      <w:lvlJc w:val="left"/>
+      <w:pPr>
+        <w:ind w:left="5760" w:hanging="360"/>
+      </w:pPr>
+      <w:rPr>
+        <w:rFonts w:ascii="Courier New" w:hAnsi="Courier New" w:cs="Courier New" w:hint="default"/>
+      </w:rPr>
+    </w:lvl>
+    <w:lvl w:ilvl="8" w:tplc="04090005" w:tentative="1">
+      <w:start w:val="1"/>
+      <w:numFmt w:val="bullet"/>
+      <w:lvlText w:val=""/>
+      <w:lvlJc w:val="left"/>
+      <w:pPr>
+        <w:ind w:left="6480" w:hanging="360"/>
+      </w:pPr>
+      <w:rPr>
+        <w:rFonts w:ascii="Wingdings" w:hAnsi="Wingdings" w:hint="default"/>
+      </w:rPr>
+    </w:lvl>
+  </w:abstractNum>
+  <w:abstractNum w:abstractNumId="4" w15:restartNumberingAfterBreak="0">
     <w:nsid w:val="18A82703"/>
     <w:multiLevelType w:val="multilevel"/>
     <w:tmpl w:val="A8C4FCA4"/>
@@ -8525,7 +10341,7 @@
       </w:rPr>
     </w:lvl>
   </w:abstractNum>
-  <w:abstractNum w:abstractNumId="3" w15:restartNumberingAfterBreak="0">
+  <w:abstractNum w:abstractNumId="5" w15:restartNumberingAfterBreak="0">
     <w:nsid w:val="1C726814"/>
     <w:multiLevelType w:val="hybridMultilevel"/>
     <w:tmpl w:val="24AC45C6"/>
@@ -8638,7 +10454,233 @@
       </w:rPr>
     </w:lvl>
   </w:abstractNum>
-  <w:abstractNum w:abstractNumId="4" w15:restartNumberingAfterBreak="0">
+  <w:abstractNum w:abstractNumId="6" w15:restartNumberingAfterBreak="0">
+    <w:nsid w:val="242A13ED"/>
+    <w:multiLevelType w:val="hybridMultilevel"/>
+    <w:tmpl w:val="3270532E"/>
+    <w:lvl w:ilvl="0" w:tplc="0409000B">
+      <w:start w:val="1"/>
+      <w:numFmt w:val="bullet"/>
+      <w:lvlText w:val=""/>
+      <w:lvlJc w:val="left"/>
+      <w:pPr>
+        <w:ind w:left="1350" w:hanging="360"/>
+      </w:pPr>
+      <w:rPr>
+        <w:rFonts w:ascii="Wingdings" w:hAnsi="Wingdings" w:hint="default"/>
+      </w:rPr>
+    </w:lvl>
+    <w:lvl w:ilvl="1" w:tplc="04090003" w:tentative="1">
+      <w:start w:val="1"/>
+      <w:numFmt w:val="bullet"/>
+      <w:lvlText w:val="o"/>
+      <w:lvlJc w:val="left"/>
+      <w:pPr>
+        <w:ind w:left="2070" w:hanging="360"/>
+      </w:pPr>
+      <w:rPr>
+        <w:rFonts w:ascii="Courier New" w:hAnsi="Courier New" w:cs="Courier New" w:hint="default"/>
+      </w:rPr>
+    </w:lvl>
+    <w:lvl w:ilvl="2" w:tplc="04090005" w:tentative="1">
+      <w:start w:val="1"/>
+      <w:numFmt w:val="bullet"/>
+      <w:lvlText w:val=""/>
+      <w:lvlJc w:val="left"/>
+      <w:pPr>
+        <w:ind w:left="2790" w:hanging="360"/>
+      </w:pPr>
+      <w:rPr>
+        <w:rFonts w:ascii="Wingdings" w:hAnsi="Wingdings" w:hint="default"/>
+      </w:rPr>
+    </w:lvl>
+    <w:lvl w:ilvl="3" w:tplc="04090001" w:tentative="1">
+      <w:start w:val="1"/>
+      <w:numFmt w:val="bullet"/>
+      <w:lvlText w:val=""/>
+      <w:lvlJc w:val="left"/>
+      <w:pPr>
+        <w:ind w:left="3510" w:hanging="360"/>
+      </w:pPr>
+      <w:rPr>
+        <w:rFonts w:ascii="Symbol" w:hAnsi="Symbol" w:hint="default"/>
+      </w:rPr>
+    </w:lvl>
+    <w:lvl w:ilvl="4" w:tplc="04090003" w:tentative="1">
+      <w:start w:val="1"/>
+      <w:numFmt w:val="bullet"/>
+      <w:lvlText w:val="o"/>
+      <w:lvlJc w:val="left"/>
+      <w:pPr>
+        <w:ind w:left="4230" w:hanging="360"/>
+      </w:pPr>
+      <w:rPr>
+        <w:rFonts w:ascii="Courier New" w:hAnsi="Courier New" w:cs="Courier New" w:hint="default"/>
+      </w:rPr>
+    </w:lvl>
+    <w:lvl w:ilvl="5" w:tplc="04090005" w:tentative="1">
+      <w:start w:val="1"/>
+      <w:numFmt w:val="bullet"/>
+      <w:lvlText w:val=""/>
+      <w:lvlJc w:val="left"/>
+      <w:pPr>
+        <w:ind w:left="4950" w:hanging="360"/>
+      </w:pPr>
+      <w:rPr>
+        <w:rFonts w:ascii="Wingdings" w:hAnsi="Wingdings" w:hint="default"/>
+      </w:rPr>
+    </w:lvl>
+    <w:lvl w:ilvl="6" w:tplc="04090001" w:tentative="1">
+      <w:start w:val="1"/>
+      <w:numFmt w:val="bullet"/>
+      <w:lvlText w:val=""/>
+      <w:lvlJc w:val="left"/>
+      <w:pPr>
+        <w:ind w:left="5670" w:hanging="360"/>
+      </w:pPr>
+      <w:rPr>
+        <w:rFonts w:ascii="Symbol" w:hAnsi="Symbol" w:hint="default"/>
+      </w:rPr>
+    </w:lvl>
+    <w:lvl w:ilvl="7" w:tplc="04090003" w:tentative="1">
+      <w:start w:val="1"/>
+      <w:numFmt w:val="bullet"/>
+      <w:lvlText w:val="o"/>
+      <w:lvlJc w:val="left"/>
+      <w:pPr>
+        <w:ind w:left="6390" w:hanging="360"/>
+      </w:pPr>
+      <w:rPr>
+        <w:rFonts w:ascii="Courier New" w:hAnsi="Courier New" w:cs="Courier New" w:hint="default"/>
+      </w:rPr>
+    </w:lvl>
+    <w:lvl w:ilvl="8" w:tplc="04090005" w:tentative="1">
+      <w:start w:val="1"/>
+      <w:numFmt w:val="bullet"/>
+      <w:lvlText w:val=""/>
+      <w:lvlJc w:val="left"/>
+      <w:pPr>
+        <w:ind w:left="7110" w:hanging="360"/>
+      </w:pPr>
+      <w:rPr>
+        <w:rFonts w:ascii="Wingdings" w:hAnsi="Wingdings" w:hint="default"/>
+      </w:rPr>
+    </w:lvl>
+  </w:abstractNum>
+  <w:abstractNum w:abstractNumId="7" w15:restartNumberingAfterBreak="0">
+    <w:nsid w:val="26512FC5"/>
+    <w:multiLevelType w:val="hybridMultilevel"/>
+    <w:tmpl w:val="AB64CB2A"/>
+    <w:lvl w:ilvl="0" w:tplc="04090001">
+      <w:start w:val="1"/>
+      <w:numFmt w:val="bullet"/>
+      <w:lvlText w:val=""/>
+      <w:lvlJc w:val="left"/>
+      <w:pPr>
+        <w:ind w:left="840" w:hanging="360"/>
+      </w:pPr>
+      <w:rPr>
+        <w:rFonts w:ascii="Symbol" w:hAnsi="Symbol" w:hint="default"/>
+      </w:rPr>
+    </w:lvl>
+    <w:lvl w:ilvl="1" w:tplc="04090003" w:tentative="1">
+      <w:start w:val="1"/>
+      <w:numFmt w:val="bullet"/>
+      <w:lvlText w:val="o"/>
+      <w:lvlJc w:val="left"/>
+      <w:pPr>
+        <w:ind w:left="1560" w:hanging="360"/>
+      </w:pPr>
+      <w:rPr>
+        <w:rFonts w:ascii="Courier New" w:hAnsi="Courier New" w:cs="Courier New" w:hint="default"/>
+      </w:rPr>
+    </w:lvl>
+    <w:lvl w:ilvl="2" w:tplc="04090005" w:tentative="1">
+      <w:start w:val="1"/>
+      <w:numFmt w:val="bullet"/>
+      <w:lvlText w:val=""/>
+      <w:lvlJc w:val="left"/>
+      <w:pPr>
+        <w:ind w:left="2280" w:hanging="360"/>
+      </w:pPr>
+      <w:rPr>
+        <w:rFonts w:ascii="Wingdings" w:hAnsi="Wingdings" w:hint="default"/>
+      </w:rPr>
+    </w:lvl>
+    <w:lvl w:ilvl="3" w:tplc="04090001" w:tentative="1">
+      <w:start w:val="1"/>
+      <w:numFmt w:val="bullet"/>
+      <w:lvlText w:val=""/>
+      <w:lvlJc w:val="left"/>
+      <w:pPr>
+        <w:ind w:left="3000" w:hanging="360"/>
+      </w:pPr>
+      <w:rPr>
+        <w:rFonts w:ascii="Symbol" w:hAnsi="Symbol" w:hint="default"/>
+      </w:rPr>
+    </w:lvl>
+    <w:lvl w:ilvl="4" w:tplc="04090003" w:tentative="1">
+      <w:start w:val="1"/>
+      <w:numFmt w:val="bullet"/>
+      <w:lvlText w:val="o"/>
+      <w:lvlJc w:val="left"/>
+      <w:pPr>
+        <w:ind w:left="3720" w:hanging="360"/>
+      </w:pPr>
+      <w:rPr>
+        <w:rFonts w:ascii="Courier New" w:hAnsi="Courier New" w:cs="Courier New" w:hint="default"/>
+      </w:rPr>
+    </w:lvl>
+    <w:lvl w:ilvl="5" w:tplc="04090005" w:tentative="1">
+      <w:start w:val="1"/>
+      <w:numFmt w:val="bullet"/>
+      <w:lvlText w:val=""/>
+      <w:lvlJc w:val="left"/>
+      <w:pPr>
+        <w:ind w:left="4440" w:hanging="360"/>
+      </w:pPr>
+      <w:rPr>
+        <w:rFonts w:ascii="Wingdings" w:hAnsi="Wingdings" w:hint="default"/>
+      </w:rPr>
+    </w:lvl>
+    <w:lvl w:ilvl="6" w:tplc="04090001" w:tentative="1">
+      <w:start w:val="1"/>
+      <w:numFmt w:val="bullet"/>
+      <w:lvlText w:val=""/>
+      <w:lvlJc w:val="left"/>
+      <w:pPr>
+        <w:ind w:left="5160" w:hanging="360"/>
+      </w:pPr>
+      <w:rPr>
+        <w:rFonts w:ascii="Symbol" w:hAnsi="Symbol" w:hint="default"/>
+      </w:rPr>
+    </w:lvl>
+    <w:lvl w:ilvl="7" w:tplc="04090003" w:tentative="1">
+      <w:start w:val="1"/>
+      <w:numFmt w:val="bullet"/>
+      <w:lvlText w:val="o"/>
+      <w:lvlJc w:val="left"/>
+      <w:pPr>
+        <w:ind w:left="5880" w:hanging="360"/>
+      </w:pPr>
+      <w:rPr>
+        <w:rFonts w:ascii="Courier New" w:hAnsi="Courier New" w:cs="Courier New" w:hint="default"/>
+      </w:rPr>
+    </w:lvl>
+    <w:lvl w:ilvl="8" w:tplc="04090005" w:tentative="1">
+      <w:start w:val="1"/>
+      <w:numFmt w:val="bullet"/>
+      <w:lvlText w:val=""/>
+      <w:lvlJc w:val="left"/>
+      <w:pPr>
+        <w:ind w:left="6600" w:hanging="360"/>
+      </w:pPr>
+      <w:rPr>
+        <w:rFonts w:ascii="Wingdings" w:hAnsi="Wingdings" w:hint="default"/>
+      </w:rPr>
+    </w:lvl>
+  </w:abstractNum>
+  <w:abstractNum w:abstractNumId="8" w15:restartNumberingAfterBreak="0">
     <w:nsid w:val="2CE91536"/>
     <w:multiLevelType w:val="hybridMultilevel"/>
     <w:tmpl w:val="EB4C7172"/>
@@ -8751,7 +10793,7 @@
       </w:rPr>
     </w:lvl>
   </w:abstractNum>
-  <w:abstractNum w:abstractNumId="5" w15:restartNumberingAfterBreak="0">
+  <w:abstractNum w:abstractNumId="9" w15:restartNumberingAfterBreak="0">
     <w:nsid w:val="2E566693"/>
     <w:multiLevelType w:val="multilevel"/>
     <w:tmpl w:val="C980D2F2"/>
@@ -8900,7 +10942,119 @@
       </w:rPr>
     </w:lvl>
   </w:abstractNum>
-  <w:abstractNum w:abstractNumId="6" w15:restartNumberingAfterBreak="0">
+  <w:abstractNum w:abstractNumId="10" w15:restartNumberingAfterBreak="0">
+    <w:nsid w:val="30E918C0"/>
+    <w:multiLevelType w:val="hybridMultilevel"/>
+    <w:tmpl w:val="7F485480"/>
+    <w:lvl w:ilvl="0" w:tplc="04090001">
+      <w:start w:val="1"/>
+      <w:numFmt w:val="bullet"/>
+      <w:lvlText w:val=""/>
+      <w:lvlJc w:val="left"/>
+      <w:pPr>
+        <w:ind w:left="720" w:hanging="360"/>
+      </w:pPr>
+      <w:rPr>
+        <w:rFonts w:ascii="Symbol" w:hAnsi="Symbol" w:hint="default"/>
+      </w:rPr>
+    </w:lvl>
+    <w:lvl w:ilvl="1" w:tplc="0409000B">
+      <w:start w:val="1"/>
+      <w:numFmt w:val="bullet"/>
+      <w:lvlText w:val=""/>
+      <w:lvlJc w:val="left"/>
+      <w:pPr>
+        <w:ind w:left="1440" w:hanging="360"/>
+      </w:pPr>
+      <w:rPr>
+        <w:rFonts w:ascii="Wingdings" w:hAnsi="Wingdings" w:hint="default"/>
+      </w:rPr>
+    </w:lvl>
+    <w:lvl w:ilvl="2" w:tplc="32D47B00">
+      <w:numFmt w:val="bullet"/>
+      <w:lvlText w:val="-"/>
+      <w:lvlJc w:val="left"/>
+      <w:pPr>
+        <w:ind w:left="1620" w:hanging="360"/>
+      </w:pPr>
+      <w:rPr>
+        <w:rFonts w:ascii="Calibri" w:eastAsiaTheme="minorHAnsi" w:hAnsi="Calibri" w:cs="Calibri" w:hint="default"/>
+      </w:rPr>
+    </w:lvl>
+    <w:lvl w:ilvl="3" w:tplc="04090001" w:tentative="1">
+      <w:start w:val="1"/>
+      <w:numFmt w:val="bullet"/>
+      <w:lvlText w:val=""/>
+      <w:lvlJc w:val="left"/>
+      <w:pPr>
+        <w:ind w:left="2880" w:hanging="360"/>
+      </w:pPr>
+      <w:rPr>
+        <w:rFonts w:ascii="Symbol" w:hAnsi="Symbol" w:hint="default"/>
+      </w:rPr>
+    </w:lvl>
+    <w:lvl w:ilvl="4" w:tplc="04090003" w:tentative="1">
+      <w:start w:val="1"/>
+      <w:numFmt w:val="bullet"/>
+      <w:lvlText w:val="o"/>
+      <w:lvlJc w:val="left"/>
+      <w:pPr>
+        <w:ind w:left="3600" w:hanging="360"/>
+      </w:pPr>
+      <w:rPr>
+        <w:rFonts w:ascii="Courier New" w:hAnsi="Courier New" w:cs="Courier New" w:hint="default"/>
+      </w:rPr>
+    </w:lvl>
+    <w:lvl w:ilvl="5" w:tplc="04090005" w:tentative="1">
+      <w:start w:val="1"/>
+      <w:numFmt w:val="bullet"/>
+      <w:lvlText w:val=""/>
+      <w:lvlJc w:val="left"/>
+      <w:pPr>
+        <w:ind w:left="4320" w:hanging="360"/>
+      </w:pPr>
+      <w:rPr>
+        <w:rFonts w:ascii="Wingdings" w:hAnsi="Wingdings" w:hint="default"/>
+      </w:rPr>
+    </w:lvl>
+    <w:lvl w:ilvl="6" w:tplc="04090001" w:tentative="1">
+      <w:start w:val="1"/>
+      <w:numFmt w:val="bullet"/>
+      <w:lvlText w:val=""/>
+      <w:lvlJc w:val="left"/>
+      <w:pPr>
+        <w:ind w:left="5040" w:hanging="360"/>
+      </w:pPr>
+      <w:rPr>
+        <w:rFonts w:ascii="Symbol" w:hAnsi="Symbol" w:hint="default"/>
+      </w:rPr>
+    </w:lvl>
+    <w:lvl w:ilvl="7" w:tplc="04090003" w:tentative="1">
+      <w:start w:val="1"/>
+      <w:numFmt w:val="bullet"/>
+      <w:lvlText w:val="o"/>
+      <w:lvlJc w:val="left"/>
+      <w:pPr>
+        <w:ind w:left="5760" w:hanging="360"/>
+      </w:pPr>
+      <w:rPr>
+        <w:rFonts w:ascii="Courier New" w:hAnsi="Courier New" w:cs="Courier New" w:hint="default"/>
+      </w:rPr>
+    </w:lvl>
+    <w:lvl w:ilvl="8" w:tplc="04090005" w:tentative="1">
+      <w:start w:val="1"/>
+      <w:numFmt w:val="bullet"/>
+      <w:lvlText w:val=""/>
+      <w:lvlJc w:val="left"/>
+      <w:pPr>
+        <w:ind w:left="6480" w:hanging="360"/>
+      </w:pPr>
+      <w:rPr>
+        <w:rFonts w:ascii="Wingdings" w:hAnsi="Wingdings" w:hint="default"/>
+      </w:rPr>
+    </w:lvl>
+  </w:abstractNum>
+  <w:abstractNum w:abstractNumId="11" w15:restartNumberingAfterBreak="0">
     <w:nsid w:val="373D55D5"/>
     <w:multiLevelType w:val="hybridMultilevel"/>
     <w:tmpl w:val="249CD4A6"/>
@@ -9013,7 +11167,7 @@
       </w:rPr>
     </w:lvl>
   </w:abstractNum>
-  <w:abstractNum w:abstractNumId="7" w15:restartNumberingAfterBreak="0">
+  <w:abstractNum w:abstractNumId="12" w15:restartNumberingAfterBreak="0">
     <w:nsid w:val="3C984E69"/>
     <w:multiLevelType w:val="hybridMultilevel"/>
     <w:tmpl w:val="D29659B8"/>
@@ -9103,7 +11257,120 @@
       </w:pPr>
     </w:lvl>
   </w:abstractNum>
-  <w:abstractNum w:abstractNumId="8" w15:restartNumberingAfterBreak="0">
+  <w:abstractNum w:abstractNumId="13" w15:restartNumberingAfterBreak="0">
+    <w:nsid w:val="44007822"/>
+    <w:multiLevelType w:val="hybridMultilevel"/>
+    <w:tmpl w:val="F7E4A306"/>
+    <w:lvl w:ilvl="0" w:tplc="0409000D">
+      <w:start w:val="1"/>
+      <w:numFmt w:val="bullet"/>
+      <w:lvlText w:val=""/>
+      <w:lvlJc w:val="left"/>
+      <w:pPr>
+        <w:ind w:left="720" w:hanging="360"/>
+      </w:pPr>
+      <w:rPr>
+        <w:rFonts w:ascii="Wingdings" w:hAnsi="Wingdings" w:hint="default"/>
+      </w:rPr>
+    </w:lvl>
+    <w:lvl w:ilvl="1" w:tplc="04090003" w:tentative="1">
+      <w:start w:val="1"/>
+      <w:numFmt w:val="bullet"/>
+      <w:lvlText w:val="o"/>
+      <w:lvlJc w:val="left"/>
+      <w:pPr>
+        <w:ind w:left="1440" w:hanging="360"/>
+      </w:pPr>
+      <w:rPr>
+        <w:rFonts w:ascii="Courier New" w:hAnsi="Courier New" w:cs="Courier New" w:hint="default"/>
+      </w:rPr>
+    </w:lvl>
+    <w:lvl w:ilvl="2" w:tplc="04090005" w:tentative="1">
+      <w:start w:val="1"/>
+      <w:numFmt w:val="bullet"/>
+      <w:lvlText w:val=""/>
+      <w:lvlJc w:val="left"/>
+      <w:pPr>
+        <w:ind w:left="2160" w:hanging="360"/>
+      </w:pPr>
+      <w:rPr>
+        <w:rFonts w:ascii="Wingdings" w:hAnsi="Wingdings" w:hint="default"/>
+      </w:rPr>
+    </w:lvl>
+    <w:lvl w:ilvl="3" w:tplc="04090001" w:tentative="1">
+      <w:start w:val="1"/>
+      <w:numFmt w:val="bullet"/>
+      <w:lvlText w:val=""/>
+      <w:lvlJc w:val="left"/>
+      <w:pPr>
+        <w:ind w:left="2880" w:hanging="360"/>
+      </w:pPr>
+      <w:rPr>
+        <w:rFonts w:ascii="Symbol" w:hAnsi="Symbol" w:hint="default"/>
+      </w:rPr>
+    </w:lvl>
+    <w:lvl w:ilvl="4" w:tplc="04090003" w:tentative="1">
+      <w:start w:val="1"/>
+      <w:numFmt w:val="bullet"/>
+      <w:lvlText w:val="o"/>
+      <w:lvlJc w:val="left"/>
+      <w:pPr>
+        <w:ind w:left="3600" w:hanging="360"/>
+      </w:pPr>
+      <w:rPr>
+        <w:rFonts w:ascii="Courier New" w:hAnsi="Courier New" w:cs="Courier New" w:hint="default"/>
+      </w:rPr>
+    </w:lvl>
+    <w:lvl w:ilvl="5" w:tplc="04090005" w:tentative="1">
+      <w:start w:val="1"/>
+      <w:numFmt w:val="bullet"/>
+      <w:lvlText w:val=""/>
+      <w:lvlJc w:val="left"/>
+      <w:pPr>
+        <w:ind w:left="4320" w:hanging="360"/>
+      </w:pPr>
+      <w:rPr>
+        <w:rFonts w:ascii="Wingdings" w:hAnsi="Wingdings" w:hint="default"/>
+      </w:rPr>
+    </w:lvl>
+    <w:lvl w:ilvl="6" w:tplc="04090001" w:tentative="1">
+      <w:start w:val="1"/>
+      <w:numFmt w:val="bullet"/>
+      <w:lvlText w:val=""/>
+      <w:lvlJc w:val="left"/>
+      <w:pPr>
+        <w:ind w:left="5040" w:hanging="360"/>
+      </w:pPr>
+      <w:rPr>
+        <w:rFonts w:ascii="Symbol" w:hAnsi="Symbol" w:hint="default"/>
+      </w:rPr>
+    </w:lvl>
+    <w:lvl w:ilvl="7" w:tplc="04090003" w:tentative="1">
+      <w:start w:val="1"/>
+      <w:numFmt w:val="bullet"/>
+      <w:lvlText w:val="o"/>
+      <w:lvlJc w:val="left"/>
+      <w:pPr>
+        <w:ind w:left="5760" w:hanging="360"/>
+      </w:pPr>
+      <w:rPr>
+        <w:rFonts w:ascii="Courier New" w:hAnsi="Courier New" w:cs="Courier New" w:hint="default"/>
+      </w:rPr>
+    </w:lvl>
+    <w:lvl w:ilvl="8" w:tplc="04090005" w:tentative="1">
+      <w:start w:val="1"/>
+      <w:numFmt w:val="bullet"/>
+      <w:lvlText w:val=""/>
+      <w:lvlJc w:val="left"/>
+      <w:pPr>
+        <w:ind w:left="6480" w:hanging="360"/>
+      </w:pPr>
+      <w:rPr>
+        <w:rFonts w:ascii="Wingdings" w:hAnsi="Wingdings" w:hint="default"/>
+      </w:rPr>
+    </w:lvl>
+  </w:abstractNum>
+  <w:abstractNum w:abstractNumId="14" w15:restartNumberingAfterBreak="0">
     <w:nsid w:val="4C691581"/>
     <w:multiLevelType w:val="multilevel"/>
     <w:tmpl w:val="4296C438"/>
@@ -9252,7 +11519,7 @@
       </w:rPr>
     </w:lvl>
   </w:abstractNum>
-  <w:abstractNum w:abstractNumId="9" w15:restartNumberingAfterBreak="0">
+  <w:abstractNum w:abstractNumId="15" w15:restartNumberingAfterBreak="0">
     <w:nsid w:val="532569E6"/>
     <w:multiLevelType w:val="hybridMultilevel"/>
     <w:tmpl w:val="0A3C0EDA"/>
@@ -9338,7 +11605,7 @@
       </w:pPr>
     </w:lvl>
   </w:abstractNum>
-  <w:abstractNum w:abstractNumId="10" w15:restartNumberingAfterBreak="0">
+  <w:abstractNum w:abstractNumId="16" w15:restartNumberingAfterBreak="0">
     <w:nsid w:val="59224688"/>
     <w:multiLevelType w:val="hybridMultilevel"/>
     <w:tmpl w:val="0150A5EA"/>
@@ -9451,7 +11718,7 @@
       </w:rPr>
     </w:lvl>
   </w:abstractNum>
-  <w:abstractNum w:abstractNumId="11" w15:restartNumberingAfterBreak="0">
+  <w:abstractNum w:abstractNumId="17" w15:restartNumberingAfterBreak="0">
     <w:nsid w:val="72C2521B"/>
     <w:multiLevelType w:val="hybridMultilevel"/>
     <w:tmpl w:val="EBF012C2"/>
@@ -9564,7 +11831,233 @@
       </w:rPr>
     </w:lvl>
   </w:abstractNum>
-  <w:abstractNum w:abstractNumId="12" w15:restartNumberingAfterBreak="0">
+  <w:abstractNum w:abstractNumId="18" w15:restartNumberingAfterBreak="0">
+    <w:nsid w:val="75323E61"/>
+    <w:multiLevelType w:val="hybridMultilevel"/>
+    <w:tmpl w:val="96744F1C"/>
+    <w:lvl w:ilvl="0" w:tplc="0409000B">
+      <w:start w:val="1"/>
+      <w:numFmt w:val="bullet"/>
+      <w:lvlText w:val=""/>
+      <w:lvlJc w:val="left"/>
+      <w:pPr>
+        <w:ind w:left="780" w:hanging="360"/>
+      </w:pPr>
+      <w:rPr>
+        <w:rFonts w:ascii="Wingdings" w:hAnsi="Wingdings" w:hint="default"/>
+      </w:rPr>
+    </w:lvl>
+    <w:lvl w:ilvl="1" w:tplc="04090003" w:tentative="1">
+      <w:start w:val="1"/>
+      <w:numFmt w:val="bullet"/>
+      <w:lvlText w:val="o"/>
+      <w:lvlJc w:val="left"/>
+      <w:pPr>
+        <w:ind w:left="1500" w:hanging="360"/>
+      </w:pPr>
+      <w:rPr>
+        <w:rFonts w:ascii="Courier New" w:hAnsi="Courier New" w:cs="Courier New" w:hint="default"/>
+      </w:rPr>
+    </w:lvl>
+    <w:lvl w:ilvl="2" w:tplc="04090005" w:tentative="1">
+      <w:start w:val="1"/>
+      <w:numFmt w:val="bullet"/>
+      <w:lvlText w:val=""/>
+      <w:lvlJc w:val="left"/>
+      <w:pPr>
+        <w:ind w:left="2220" w:hanging="360"/>
+      </w:pPr>
+      <w:rPr>
+        <w:rFonts w:ascii="Wingdings" w:hAnsi="Wingdings" w:hint="default"/>
+      </w:rPr>
+    </w:lvl>
+    <w:lvl w:ilvl="3" w:tplc="04090001" w:tentative="1">
+      <w:start w:val="1"/>
+      <w:numFmt w:val="bullet"/>
+      <w:lvlText w:val=""/>
+      <w:lvlJc w:val="left"/>
+      <w:pPr>
+        <w:ind w:left="2940" w:hanging="360"/>
+      </w:pPr>
+      <w:rPr>
+        <w:rFonts w:ascii="Symbol" w:hAnsi="Symbol" w:hint="default"/>
+      </w:rPr>
+    </w:lvl>
+    <w:lvl w:ilvl="4" w:tplc="04090003" w:tentative="1">
+      <w:start w:val="1"/>
+      <w:numFmt w:val="bullet"/>
+      <w:lvlText w:val="o"/>
+      <w:lvlJc w:val="left"/>
+      <w:pPr>
+        <w:ind w:left="3660" w:hanging="360"/>
+      </w:pPr>
+      <w:rPr>
+        <w:rFonts w:ascii="Courier New" w:hAnsi="Courier New" w:cs="Courier New" w:hint="default"/>
+      </w:rPr>
+    </w:lvl>
+    <w:lvl w:ilvl="5" w:tplc="04090005" w:tentative="1">
+      <w:start w:val="1"/>
+      <w:numFmt w:val="bullet"/>
+      <w:lvlText w:val=""/>
+      <w:lvlJc w:val="left"/>
+      <w:pPr>
+        <w:ind w:left="4380" w:hanging="360"/>
+      </w:pPr>
+      <w:rPr>
+        <w:rFonts w:ascii="Wingdings" w:hAnsi="Wingdings" w:hint="default"/>
+      </w:rPr>
+    </w:lvl>
+    <w:lvl w:ilvl="6" w:tplc="04090001" w:tentative="1">
+      <w:start w:val="1"/>
+      <w:numFmt w:val="bullet"/>
+      <w:lvlText w:val=""/>
+      <w:lvlJc w:val="left"/>
+      <w:pPr>
+        <w:ind w:left="5100" w:hanging="360"/>
+      </w:pPr>
+      <w:rPr>
+        <w:rFonts w:ascii="Symbol" w:hAnsi="Symbol" w:hint="default"/>
+      </w:rPr>
+    </w:lvl>
+    <w:lvl w:ilvl="7" w:tplc="04090003" w:tentative="1">
+      <w:start w:val="1"/>
+      <w:numFmt w:val="bullet"/>
+      <w:lvlText w:val="o"/>
+      <w:lvlJc w:val="left"/>
+      <w:pPr>
+        <w:ind w:left="5820" w:hanging="360"/>
+      </w:pPr>
+      <w:rPr>
+        <w:rFonts w:ascii="Courier New" w:hAnsi="Courier New" w:cs="Courier New" w:hint="default"/>
+      </w:rPr>
+    </w:lvl>
+    <w:lvl w:ilvl="8" w:tplc="04090005" w:tentative="1">
+      <w:start w:val="1"/>
+      <w:numFmt w:val="bullet"/>
+      <w:lvlText w:val=""/>
+      <w:lvlJc w:val="left"/>
+      <w:pPr>
+        <w:ind w:left="6540" w:hanging="360"/>
+      </w:pPr>
+      <w:rPr>
+        <w:rFonts w:ascii="Wingdings" w:hAnsi="Wingdings" w:hint="default"/>
+      </w:rPr>
+    </w:lvl>
+  </w:abstractNum>
+  <w:abstractNum w:abstractNumId="19" w15:restartNumberingAfterBreak="0">
+    <w:nsid w:val="78CF7903"/>
+    <w:multiLevelType w:val="hybridMultilevel"/>
+    <w:tmpl w:val="700A88D8"/>
+    <w:lvl w:ilvl="0" w:tplc="04090001">
+      <w:start w:val="1"/>
+      <w:numFmt w:val="bullet"/>
+      <w:lvlText w:val=""/>
+      <w:lvlJc w:val="left"/>
+      <w:pPr>
+        <w:ind w:left="780" w:hanging="360"/>
+      </w:pPr>
+      <w:rPr>
+        <w:rFonts w:ascii="Symbol" w:hAnsi="Symbol" w:hint="default"/>
+      </w:rPr>
+    </w:lvl>
+    <w:lvl w:ilvl="1" w:tplc="04090003" w:tentative="1">
+      <w:start w:val="1"/>
+      <w:numFmt w:val="bullet"/>
+      <w:lvlText w:val="o"/>
+      <w:lvlJc w:val="left"/>
+      <w:pPr>
+        <w:ind w:left="1500" w:hanging="360"/>
+      </w:pPr>
+      <w:rPr>
+        <w:rFonts w:ascii="Courier New" w:hAnsi="Courier New" w:cs="Courier New" w:hint="default"/>
+      </w:rPr>
+    </w:lvl>
+    <w:lvl w:ilvl="2" w:tplc="04090005" w:tentative="1">
+      <w:start w:val="1"/>
+      <w:numFmt w:val="bullet"/>
+      <w:lvlText w:val=""/>
+      <w:lvlJc w:val="left"/>
+      <w:pPr>
+        <w:ind w:left="2220" w:hanging="360"/>
+      </w:pPr>
+      <w:rPr>
+        <w:rFonts w:ascii="Wingdings" w:hAnsi="Wingdings" w:hint="default"/>
+      </w:rPr>
+    </w:lvl>
+    <w:lvl w:ilvl="3" w:tplc="04090001" w:tentative="1">
+      <w:start w:val="1"/>
+      <w:numFmt w:val="bullet"/>
+      <w:lvlText w:val=""/>
+      <w:lvlJc w:val="left"/>
+      <w:pPr>
+        <w:ind w:left="2940" w:hanging="360"/>
+      </w:pPr>
+      <w:rPr>
+        <w:rFonts w:ascii="Symbol" w:hAnsi="Symbol" w:hint="default"/>
+      </w:rPr>
+    </w:lvl>
+    <w:lvl w:ilvl="4" w:tplc="04090003" w:tentative="1">
+      <w:start w:val="1"/>
+      <w:numFmt w:val="bullet"/>
+      <w:lvlText w:val="o"/>
+      <w:lvlJc w:val="left"/>
+      <w:pPr>
+        <w:ind w:left="3660" w:hanging="360"/>
+      </w:pPr>
+      <w:rPr>
+        <w:rFonts w:ascii="Courier New" w:hAnsi="Courier New" w:cs="Courier New" w:hint="default"/>
+      </w:rPr>
+    </w:lvl>
+    <w:lvl w:ilvl="5" w:tplc="04090005" w:tentative="1">
+      <w:start w:val="1"/>
+      <w:numFmt w:val="bullet"/>
+      <w:lvlText w:val=""/>
+      <w:lvlJc w:val="left"/>
+      <w:pPr>
+        <w:ind w:left="4380" w:hanging="360"/>
+      </w:pPr>
+      <w:rPr>
+        <w:rFonts w:ascii="Wingdings" w:hAnsi="Wingdings" w:hint="default"/>
+      </w:rPr>
+    </w:lvl>
+    <w:lvl w:ilvl="6" w:tplc="04090001" w:tentative="1">
+      <w:start w:val="1"/>
+      <w:numFmt w:val="bullet"/>
+      <w:lvlText w:val=""/>
+      <w:lvlJc w:val="left"/>
+      <w:pPr>
+        <w:ind w:left="5100" w:hanging="360"/>
+      </w:pPr>
+      <w:rPr>
+        <w:rFonts w:ascii="Symbol" w:hAnsi="Symbol" w:hint="default"/>
+      </w:rPr>
+    </w:lvl>
+    <w:lvl w:ilvl="7" w:tplc="04090003" w:tentative="1">
+      <w:start w:val="1"/>
+      <w:numFmt w:val="bullet"/>
+      <w:lvlText w:val="o"/>
+      <w:lvlJc w:val="left"/>
+      <w:pPr>
+        <w:ind w:left="5820" w:hanging="360"/>
+      </w:pPr>
+      <w:rPr>
+        <w:rFonts w:ascii="Courier New" w:hAnsi="Courier New" w:cs="Courier New" w:hint="default"/>
+      </w:rPr>
+    </w:lvl>
+    <w:lvl w:ilvl="8" w:tplc="04090005" w:tentative="1">
+      <w:start w:val="1"/>
+      <w:numFmt w:val="bullet"/>
+      <w:lvlText w:val=""/>
+      <w:lvlJc w:val="left"/>
+      <w:pPr>
+        <w:ind w:left="6540" w:hanging="360"/>
+      </w:pPr>
+      <w:rPr>
+        <w:rFonts w:ascii="Wingdings" w:hAnsi="Wingdings" w:hint="default"/>
+      </w:rPr>
+    </w:lvl>
+  </w:abstractNum>
+  <w:abstractNum w:abstractNumId="20" w15:restartNumberingAfterBreak="0">
     <w:nsid w:val="7E100AC1"/>
     <w:multiLevelType w:val="hybridMultilevel"/>
     <w:tmpl w:val="5E14B58A"/>
@@ -9678,43 +12171,67 @@
     </w:lvl>
   </w:abstractNum>
   <w:num w:numId="1">
-    <w:abstractNumId w:val="6"/>
+    <w:abstractNumId w:val="11"/>
   </w:num>
   <w:num w:numId="2">
-    <w:abstractNumId w:val="12"/>
+    <w:abstractNumId w:val="20"/>
   </w:num>
   <w:num w:numId="3">
+    <w:abstractNumId w:val="9"/>
+  </w:num>
+  <w:num w:numId="4">
+    <w:abstractNumId w:val="2"/>
+  </w:num>
+  <w:num w:numId="5">
     <w:abstractNumId w:val="5"/>
   </w:num>
-  <w:num w:numId="4">
-    <w:abstractNumId w:val="1"/>
-  </w:num>
-  <w:num w:numId="5">
-    <w:abstractNumId w:val="3"/>
-  </w:num>
   <w:num w:numId="6">
-    <w:abstractNumId w:val="2"/>
+    <w:abstractNumId w:val="4"/>
   </w:num>
   <w:num w:numId="7">
     <w:abstractNumId w:val="0"/>
   </w:num>
   <w:num w:numId="8">
-    <w:abstractNumId w:val="9"/>
+    <w:abstractNumId w:val="15"/>
   </w:num>
   <w:num w:numId="9">
+    <w:abstractNumId w:val="12"/>
+  </w:num>
+  <w:num w:numId="10">
+    <w:abstractNumId w:val="16"/>
+  </w:num>
+  <w:num w:numId="11">
+    <w:abstractNumId w:val="14"/>
+  </w:num>
+  <w:num w:numId="12">
+    <w:abstractNumId w:val="17"/>
+  </w:num>
+  <w:num w:numId="13">
+    <w:abstractNumId w:val="8"/>
+  </w:num>
+  <w:num w:numId="14">
     <w:abstractNumId w:val="7"/>
   </w:num>
-  <w:num w:numId="10">
+  <w:num w:numId="15">
+    <w:abstractNumId w:val="3"/>
+  </w:num>
+  <w:num w:numId="16">
     <w:abstractNumId w:val="10"/>
   </w:num>
-  <w:num w:numId="11">
-    <w:abstractNumId w:val="8"/>
+  <w:num w:numId="17">
+    <w:abstractNumId w:val="13"/>
   </w:num>
-  <w:num w:numId="12">
-    <w:abstractNumId w:val="11"/>
+  <w:num w:numId="18">
+    <w:abstractNumId w:val="18"/>
   </w:num>
-  <w:num w:numId="13">
-    <w:abstractNumId w:val="4"/>
+  <w:num w:numId="19">
+    <w:abstractNumId w:val="19"/>
+  </w:num>
+  <w:num w:numId="20">
+    <w:abstractNumId w:val="1"/>
+  </w:num>
+  <w:num w:numId="21">
+    <w:abstractNumId w:val="6"/>
   </w:num>
 </w:numbering>
 </file>
@@ -10140,6 +12657,7 @@
   <w:style w:type="character" w:default="1" w:styleId="DefaultParagraphFont">
     <w:name w:val="Default Paragraph Font"/>
     <w:uiPriority w:val="1"/>
+    <w:semiHidden/>
     <w:unhideWhenUsed/>
   </w:style>
   <w:style w:type="table" w:default="1" w:styleId="TableNormal">
@@ -10293,6 +12811,11 @@
       <w:sz w:val="18"/>
       <w:szCs w:val="18"/>
     </w:rPr>
+  </w:style>
+  <w:style w:type="character" w:customStyle="1" w:styleId="hgkelc">
+    <w:name w:val="hgkelc"/>
+    <w:basedOn w:val="DefaultParagraphFont"/>
+    <w:rsid w:val="00274175"/>
   </w:style>
 </w:styles>
 </file>

</xml_diff>

<commit_message>
Added Block Diagram and description
</commit_message>
<xml_diff>
--- a/docs/thesis.docx
+++ b/docs/thesis.docx
@@ -2126,8 +2126,63 @@
           <w:sz w:val="24"/>
           <w:szCs w:val="24"/>
         </w:rPr>
-        <w:t xml:space="preserve"> was released in January 2021. It was Raspberry Pi's first board based upon a single microcontroller chip; the RP2040, which was designed by Raspberry Pi in the UK. The Pico has 264 KB of RAM and 2 MB of flash memory. It is programmable in MicroPython, CircuitPython and C. It has partnered with Vilros, </w:t>
-      </w:r>
+        <w:t xml:space="preserve"> was released in January 2021. It was Raspberry Pi's first board based upon a single microcontroller chip; the RP2040, which was designed by Raspberry Pi in the UK. The Pico has 264 KB of RAM and 2 MB of flash memory. It is programmable in </w:t>
+      </w:r>
+      <w:proofErr w:type="spellStart"/>
+      <w:r>
+        <w:rPr>
+          <w:rFonts w:ascii="Times New Roman" w:eastAsia="Times New Roman" w:hAnsi="Times New Roman" w:cs="Times New Roman"/>
+          <w:sz w:val="24"/>
+          <w:szCs w:val="24"/>
+        </w:rPr>
+        <w:t>MicroPython</w:t>
+      </w:r>
+      <w:proofErr w:type="spellEnd"/>
+      <w:r>
+        <w:rPr>
+          <w:rFonts w:ascii="Times New Roman" w:eastAsia="Times New Roman" w:hAnsi="Times New Roman" w:cs="Times New Roman"/>
+          <w:sz w:val="24"/>
+          <w:szCs w:val="24"/>
+        </w:rPr>
+        <w:t xml:space="preserve">, </w:t>
+      </w:r>
+      <w:proofErr w:type="spellStart"/>
+      <w:r>
+        <w:rPr>
+          <w:rFonts w:ascii="Times New Roman" w:eastAsia="Times New Roman" w:hAnsi="Times New Roman" w:cs="Times New Roman"/>
+          <w:sz w:val="24"/>
+          <w:szCs w:val="24"/>
+        </w:rPr>
+        <w:t>CircuitPython</w:t>
+      </w:r>
+      <w:proofErr w:type="spellEnd"/>
+      <w:r>
+        <w:rPr>
+          <w:rFonts w:ascii="Times New Roman" w:eastAsia="Times New Roman" w:hAnsi="Times New Roman" w:cs="Times New Roman"/>
+          <w:sz w:val="24"/>
+          <w:szCs w:val="24"/>
+        </w:rPr>
+        <w:t xml:space="preserve"> and C. It has partnered with </w:t>
+      </w:r>
+      <w:proofErr w:type="spellStart"/>
+      <w:r>
+        <w:rPr>
+          <w:rFonts w:ascii="Times New Roman" w:eastAsia="Times New Roman" w:hAnsi="Times New Roman" w:cs="Times New Roman"/>
+          <w:sz w:val="24"/>
+          <w:szCs w:val="24"/>
+        </w:rPr>
+        <w:t>Vilros</w:t>
+      </w:r>
+      <w:proofErr w:type="spellEnd"/>
+      <w:r>
+        <w:rPr>
+          <w:rFonts w:ascii="Times New Roman" w:eastAsia="Times New Roman" w:hAnsi="Times New Roman" w:cs="Times New Roman"/>
+          <w:sz w:val="24"/>
+          <w:szCs w:val="24"/>
+        </w:rPr>
+        <w:t xml:space="preserve">, </w:t>
+      </w:r>
+      <w:proofErr w:type="spellStart"/>
       <w:proofErr w:type="gramStart"/>
       <w:r>
         <w:rPr>
@@ -2144,7 +2199,34 @@
           <w:sz w:val="24"/>
           <w:szCs w:val="24"/>
         </w:rPr>
-        <w:t>,Arduino and SparkFun to build Accessories for Raspberry Pi Pico and variety of other boards using RP2040 Silicon Platform. Rather than perform the role of general-purpose computer like the others in the range it is designed for physical computing, similar in concept to an Arduino. [1]</w:t>
+        <w:t>,Arduino</w:t>
+      </w:r>
+      <w:proofErr w:type="spellEnd"/>
+      <w:r>
+        <w:rPr>
+          <w:rFonts w:ascii="Times New Roman" w:eastAsia="Times New Roman" w:hAnsi="Times New Roman" w:cs="Times New Roman"/>
+          <w:sz w:val="24"/>
+          <w:szCs w:val="24"/>
+        </w:rPr>
+        <w:t xml:space="preserve"> and </w:t>
+      </w:r>
+      <w:proofErr w:type="spellStart"/>
+      <w:r>
+        <w:rPr>
+          <w:rFonts w:ascii="Times New Roman" w:eastAsia="Times New Roman" w:hAnsi="Times New Roman" w:cs="Times New Roman"/>
+          <w:sz w:val="24"/>
+          <w:szCs w:val="24"/>
+        </w:rPr>
+        <w:t>SparkFun</w:t>
+      </w:r>
+      <w:proofErr w:type="spellEnd"/>
+      <w:r>
+        <w:rPr>
+          <w:rFonts w:ascii="Times New Roman" w:eastAsia="Times New Roman" w:hAnsi="Times New Roman" w:cs="Times New Roman"/>
+          <w:sz w:val="24"/>
+          <w:szCs w:val="24"/>
+        </w:rPr>
+        <w:t xml:space="preserve"> to build Accessories for Raspberry Pi Pico and variety of other boards using RP2040 Silicon Platform. Rather than perform the role of general-purpose computer like the others in the range it is designed for physical computing, similar in concept to an Arduino. [1]</w:t>
       </w:r>
     </w:p>
     <w:p>
@@ -2632,7 +2714,23 @@
         <w:jc w:val="both"/>
       </w:pPr>
       <w:r>
-        <w:t>Along with well-established companies like Google, Yahoo, Microsoft, Intel, IBM, Sony, Honda, Toyota that employ the library, there are many startups such as Applied Minds, VideoSurf, and Zeitera, that make extensive use of OpenCV. OpenCV’s deployed uses span the range from stitching streetview images together, detecting intrusions in surveillance video in Israel, monitoring mine equipment in China, helping robots navigate and pick up objects at Willow Garage, detection of swimming pool drowning accidents in Europe, running interactive art in Spain and New York, checking runways for debris in Turkey, inspecting labels on products in factories around the world on to rapid face detection in Japan.</w:t>
+        <w:t xml:space="preserve">Along with well-established companies like Google, Yahoo, Microsoft, Intel, IBM, Sony, Honda, Toyota that employ the library, there are many startups such as Applied Minds, VideoSurf, and </w:t>
+      </w:r>
+      <w:proofErr w:type="spellStart"/>
+      <w:r>
+        <w:t>Zeitera</w:t>
+      </w:r>
+      <w:proofErr w:type="spellEnd"/>
+      <w:r>
+        <w:t xml:space="preserve">, that make extensive use of OpenCV. OpenCV’s deployed uses span the range from stitching </w:t>
+      </w:r>
+      <w:proofErr w:type="spellStart"/>
+      <w:r>
+        <w:t>streetview</w:t>
+      </w:r>
+      <w:proofErr w:type="spellEnd"/>
+      <w:r>
+        <w:t xml:space="preserve"> images together, detecting intrusions in surveillance video in Israel, monitoring mine equipment in China, helping robots navigate and pick up objects at Willow Garage, detection of swimming pool drowning accidents in Europe, running interactive art in Spain and New York, checking runways for debris in Turkey, inspecting labels on products in factories around the world on to rapid face detection in Japan.</w:t>
       </w:r>
     </w:p>
     <w:p>
@@ -2822,8 +2920,13 @@
         <w:spacing w:line="360" w:lineRule="auto"/>
       </w:pPr>
       <w:r>
-        <w:t>Using Adaboost</w:t>
-      </w:r>
+        <w:t xml:space="preserve">Using </w:t>
+      </w:r>
+      <w:proofErr w:type="spellStart"/>
+      <w:r>
+        <w:t>Adaboost</w:t>
+      </w:r>
+      <w:proofErr w:type="spellEnd"/>
     </w:p>
     <w:p>
       <w:pPr>
@@ -3005,27 +3108,14 @@
       <w:r>
         <w:t xml:space="preserve">Figure </w:t>
       </w:r>
-      <w:r>
-        <w:fldChar w:fldCharType="begin"/>
-      </w:r>
-      <w:r>
-        <w:instrText xml:space="preserve"> SEQ Figure \* ARABIC </w:instrText>
-      </w:r>
-      <w:r>
-        <w:fldChar w:fldCharType="separate"/>
-      </w:r>
-      <w:r>
-        <w:rPr>
-          <w:noProof/>
-        </w:rPr>
-        <w:t>1</w:t>
-      </w:r>
-      <w:r>
-        <w:rPr>
-          <w:noProof/>
-        </w:rPr>
-        <w:fldChar w:fldCharType="end"/>
-      </w:r>
+      <w:fldSimple w:instr=" SEQ Figure \* ARABIC ">
+        <w:r>
+          <w:rPr>
+            <w:noProof/>
+          </w:rPr>
+          <w:t>1</w:t>
+        </w:r>
+      </w:fldSimple>
       <w:r>
         <w:t xml:space="preserve"> - Basic Haar Features</w:t>
       </w:r>
@@ -3222,7 +3312,15 @@
         <w:t>c) Four-Rectangle Features</w:t>
       </w:r>
       <w:r>
-        <w:t>: This is good for finding diagonal lines and highlights in an image. This is used best on a micro scale. Depending on the lighting, it can pick out the edges of the jaw, chin, wrinkles, etc… These typically are features that aren’t as important in general face-detection as there are so many of them, as well as so many variations in every individual’s face, that it would lead to an algorithm that was too slow and might only detect the faces of certain people. In other words, too specialized.[7]</w:t>
+        <w:t xml:space="preserve">: This is good for finding diagonal lines and highlights in an image. This is used best on a micro scale. Depending on the lighting, it can pick out the edges of the jaw, chin, wrinkles, </w:t>
+      </w:r>
+      <w:proofErr w:type="spellStart"/>
+      <w:r>
+        <w:t>etc</w:t>
+      </w:r>
+      <w:proofErr w:type="spellEnd"/>
+      <w:r>
+        <w:t>… These typically are features that aren’t as important in general face-detection as there are so many of them, as well as so many variations in every individual’s face, that it would lead to an algorithm that was too slow and might only detect the faces of certain people. In other words, too specialized.[7]</w:t>
       </w:r>
     </w:p>
     <w:p>
@@ -3303,27 +3401,14 @@
       <w:r>
         <w:t xml:space="preserve">Figure </w:t>
       </w:r>
-      <w:r>
-        <w:fldChar w:fldCharType="begin"/>
-      </w:r>
-      <w:r>
-        <w:instrText xml:space="preserve"> SEQ Figure \* ARABIC </w:instrText>
-      </w:r>
-      <w:r>
-        <w:fldChar w:fldCharType="separate"/>
-      </w:r>
-      <w:r>
-        <w:rPr>
-          <w:noProof/>
-        </w:rPr>
-        <w:t>2</w:t>
-      </w:r>
-      <w:r>
-        <w:rPr>
-          <w:noProof/>
-        </w:rPr>
-        <w:fldChar w:fldCharType="end"/>
-      </w:r>
+      <w:fldSimple w:instr=" SEQ Figure \* ARABIC ">
+        <w:r>
+          <w:rPr>
+            <w:noProof/>
+          </w:rPr>
+          <w:t>2</w:t>
+        </w:r>
+      </w:fldSimple>
       <w:r>
         <w:t xml:space="preserve"> - Haar Features on a Face</w:t>
       </w:r>
@@ -3418,27 +3503,14 @@
       <w:r>
         <w:t xml:space="preserve">Figure </w:t>
       </w:r>
-      <w:r>
-        <w:fldChar w:fldCharType="begin"/>
-      </w:r>
-      <w:r>
-        <w:instrText xml:space="preserve"> SEQ Figure \* ARABIC </w:instrText>
-      </w:r>
-      <w:r>
-        <w:fldChar w:fldCharType="separate"/>
-      </w:r>
-      <w:r>
-        <w:rPr>
-          <w:noProof/>
-        </w:rPr>
-        <w:t>3</w:t>
-      </w:r>
-      <w:r>
-        <w:rPr>
-          <w:noProof/>
-        </w:rPr>
-        <w:fldChar w:fldCharType="end"/>
-      </w:r>
+      <w:fldSimple w:instr=" SEQ Figure \* ARABIC ">
+        <w:r>
+          <w:rPr>
+            <w:noProof/>
+          </w:rPr>
+          <w:t>3</w:t>
+        </w:r>
+      </w:fldSimple>
       <w:r>
         <w:t xml:space="preserve"> - Grayscale Image vs Haar Features</w:t>
       </w:r>
@@ -3522,14 +3594,27 @@
       <w:r>
         <w:t xml:space="preserve">Figure </w:t>
       </w:r>
-      <w:fldSimple w:instr=" SEQ Figure \* ARABIC ">
-        <w:r>
-          <w:rPr>
-            <w:noProof/>
-          </w:rPr>
-          <w:t>4</w:t>
-        </w:r>
-      </w:fldSimple>
+      <w:r>
+        <w:fldChar w:fldCharType="begin"/>
+      </w:r>
+      <w:r>
+        <w:instrText xml:space="preserve"> SEQ Figure \* ARABIC </w:instrText>
+      </w:r>
+      <w:r>
+        <w:fldChar w:fldCharType="separate"/>
+      </w:r>
+      <w:r>
+        <w:rPr>
+          <w:noProof/>
+        </w:rPr>
+        <w:t>4</w:t>
+      </w:r>
+      <w:r>
+        <w:rPr>
+          <w:noProof/>
+        </w:rPr>
+        <w:fldChar w:fldCharType="end"/>
+      </w:r>
       <w:r>
         <w:t xml:space="preserve"> - Image segment</w:t>
       </w:r>
@@ -3624,7 +3709,15 @@
         <w:jc w:val="both"/>
       </w:pPr>
       <w:r>
-        <w:t>An integral image is an image that takes the value of a pixel as the sum of pixel values from the original image. The value of a pixel is equal to the sum of all the pixels located to the top and left of that pixel, including that pixel itself. To understand this, lets consider an image of 10x8 pixels dimension.</w:t>
+        <w:t xml:space="preserve">An integral image is an image that takes the value of a pixel as the sum of pixel values from the original image. The value of a pixel is equal to the sum of all the pixels located to the top and left of that pixel, including that pixel itself. To understand this, </w:t>
+      </w:r>
+      <w:proofErr w:type="spellStart"/>
+      <w:r>
+        <w:t>lets</w:t>
+      </w:r>
+      <w:proofErr w:type="spellEnd"/>
+      <w:r>
+        <w:t xml:space="preserve"> consider an image of 10x8 pixels dimension.</w:t>
       </w:r>
     </w:p>
     <w:p>
@@ -3697,27 +3790,14 @@
       <w:r>
         <w:t xml:space="preserve">Figure </w:t>
       </w:r>
-      <w:r>
-        <w:fldChar w:fldCharType="begin"/>
-      </w:r>
-      <w:r>
-        <w:instrText xml:space="preserve"> SEQ Figure \* ARABIC </w:instrText>
-      </w:r>
-      <w:r>
-        <w:fldChar w:fldCharType="separate"/>
-      </w:r>
-      <w:r>
-        <w:rPr>
-          <w:noProof/>
-        </w:rPr>
-        <w:t>5</w:t>
-      </w:r>
-      <w:r>
-        <w:rPr>
-          <w:noProof/>
-        </w:rPr>
-        <w:fldChar w:fldCharType="end"/>
-      </w:r>
+      <w:fldSimple w:instr=" SEQ Figure \* ARABIC ">
+        <w:r>
+          <w:rPr>
+            <w:noProof/>
+          </w:rPr>
+          <w:t>5</w:t>
+        </w:r>
+      </w:fldSimple>
       <w:r>
         <w:t xml:space="preserve"> - Original Image</w:t>
       </w:r>
@@ -3812,27 +3892,14 @@
       <w:r>
         <w:t xml:space="preserve">Figure </w:t>
       </w:r>
-      <w:r>
-        <w:fldChar w:fldCharType="begin"/>
-      </w:r>
-      <w:r>
-        <w:instrText xml:space="preserve"> SEQ Figure \* ARABIC </w:instrText>
-      </w:r>
-      <w:r>
-        <w:fldChar w:fldCharType="separate"/>
-      </w:r>
-      <w:r>
-        <w:rPr>
-          <w:noProof/>
-        </w:rPr>
-        <w:t>6</w:t>
-      </w:r>
-      <w:r>
-        <w:rPr>
-          <w:noProof/>
-        </w:rPr>
-        <w:fldChar w:fldCharType="end"/>
-      </w:r>
+      <w:fldSimple w:instr=" SEQ Figure \* ARABIC ">
+        <w:r>
+          <w:rPr>
+            <w:noProof/>
+          </w:rPr>
+          <w:t>6</w:t>
+        </w:r>
+      </w:fldSimple>
       <w:r>
         <w:t xml:space="preserve"> - Evaluating Pixel Integral Value</w:t>
       </w:r>
@@ -3906,27 +3973,14 @@
       <w:r>
         <w:t xml:space="preserve">Figure </w:t>
       </w:r>
-      <w:r>
-        <w:fldChar w:fldCharType="begin"/>
-      </w:r>
-      <w:r>
-        <w:instrText xml:space="preserve"> SEQ Figure \* ARABIC </w:instrText>
-      </w:r>
-      <w:r>
-        <w:fldChar w:fldCharType="separate"/>
-      </w:r>
-      <w:r>
-        <w:rPr>
-          <w:noProof/>
-        </w:rPr>
-        <w:t>7</w:t>
-      </w:r>
-      <w:r>
-        <w:rPr>
-          <w:noProof/>
-        </w:rPr>
-        <w:fldChar w:fldCharType="end"/>
-      </w:r>
+      <w:fldSimple w:instr=" SEQ Figure \* ARABIC ">
+        <w:r>
+          <w:rPr>
+            <w:noProof/>
+          </w:rPr>
+          <w:t>7</w:t>
+        </w:r>
+      </w:fldSimple>
       <w:r>
         <w:t xml:space="preserve"> - Integral Image</w:t>
       </w:r>
@@ -4021,27 +4075,14 @@
       <w:r>
         <w:t xml:space="preserve">Figure </w:t>
       </w:r>
-      <w:r>
-        <w:fldChar w:fldCharType="begin"/>
-      </w:r>
-      <w:r>
-        <w:instrText xml:space="preserve"> SEQ Figure \* ARABIC </w:instrText>
-      </w:r>
-      <w:r>
-        <w:fldChar w:fldCharType="separate"/>
-      </w:r>
-      <w:r>
-        <w:rPr>
-          <w:noProof/>
-        </w:rPr>
-        <w:t>8</w:t>
-      </w:r>
-      <w:r>
-        <w:rPr>
-          <w:noProof/>
-        </w:rPr>
-        <w:fldChar w:fldCharType="end"/>
-      </w:r>
+      <w:fldSimple w:instr=" SEQ Figure \* ARABIC ">
+        <w:r>
+          <w:rPr>
+            <w:noProof/>
+          </w:rPr>
+          <w:t>8</w:t>
+        </w:r>
+      </w:fldSimple>
       <w:r>
         <w:t xml:space="preserve"> - Selected area</w:t>
       </w:r>
@@ -4126,27 +4167,14 @@
       <w:r>
         <w:t xml:space="preserve">Figure </w:t>
       </w:r>
-      <w:r>
-        <w:fldChar w:fldCharType="begin"/>
-      </w:r>
-      <w:r>
-        <w:instrText xml:space="preserve"> SEQ Figure \* ARABIC </w:instrText>
-      </w:r>
-      <w:r>
-        <w:fldChar w:fldCharType="separate"/>
-      </w:r>
-      <w:r>
-        <w:rPr>
-          <w:noProof/>
-        </w:rPr>
-        <w:t>9</w:t>
-      </w:r>
-      <w:r>
-        <w:rPr>
-          <w:noProof/>
-        </w:rPr>
-        <w:fldChar w:fldCharType="end"/>
-      </w:r>
+      <w:fldSimple w:instr=" SEQ Figure \* ARABIC ">
+        <w:r>
+          <w:rPr>
+            <w:noProof/>
+          </w:rPr>
+          <w:t>9</w:t>
+        </w:r>
+      </w:fldSimple>
       <w:r>
         <w:t xml:space="preserve"> – Selected Region Shaded</w:t>
       </w:r>
@@ -4230,27 +4258,14 @@
       <w:r>
         <w:t xml:space="preserve">Figure </w:t>
       </w:r>
-      <w:r>
-        <w:fldChar w:fldCharType="begin"/>
-      </w:r>
-      <w:r>
-        <w:instrText xml:space="preserve"> SEQ Figure \* ARABIC </w:instrText>
-      </w:r>
-      <w:r>
-        <w:fldChar w:fldCharType="separate"/>
-      </w:r>
-      <w:r>
-        <w:rPr>
-          <w:noProof/>
-        </w:rPr>
-        <w:t>10</w:t>
-      </w:r>
-      <w:r>
-        <w:rPr>
-          <w:noProof/>
-        </w:rPr>
-        <w:fldChar w:fldCharType="end"/>
-      </w:r>
+      <w:fldSimple w:instr=" SEQ Figure \* ARABIC ">
+        <w:r>
+          <w:rPr>
+            <w:noProof/>
+          </w:rPr>
+          <w:t>10</w:t>
+        </w:r>
+      </w:fldSimple>
       <w:r>
         <w:t xml:space="preserve"> - Region 1</w:t>
       </w:r>
@@ -4324,30 +4339,14 @@
       <w:r>
         <w:t xml:space="preserve">Figure </w:t>
       </w:r>
-      <w:r>
-        <w:fldChar w:fldCharType="begin"/>
-      </w:r>
-      <w:r>
-        <w:instrText xml:space="preserve"> SEQ Fi</w:instrText>
-      </w:r>
-      <w:r>
-        <w:instrText xml:space="preserve">gure \* ARABIC </w:instrText>
-      </w:r>
-      <w:r>
-        <w:fldChar w:fldCharType="separate"/>
-      </w:r>
-      <w:r>
-        <w:rPr>
-          <w:noProof/>
-        </w:rPr>
-        <w:t>11</w:t>
-      </w:r>
-      <w:r>
-        <w:rPr>
-          <w:noProof/>
-        </w:rPr>
-        <w:fldChar w:fldCharType="end"/>
-      </w:r>
+      <w:fldSimple w:instr=" SEQ Figure \* ARABIC ">
+        <w:r>
+          <w:rPr>
+            <w:noProof/>
+          </w:rPr>
+          <w:t>11</w:t>
+        </w:r>
+      </w:fldSimple>
       <w:r>
         <w:t xml:space="preserve"> - Region 2</w:t>
       </w:r>
@@ -4487,30 +4486,14 @@
       <w:r>
         <w:t xml:space="preserve">Figure </w:t>
       </w:r>
-      <w:r>
-        <w:fldChar w:fldCharType="begin"/>
-      </w:r>
-      <w:r>
-        <w:instrText xml:space="preserve"> SEQ Figure \* ARABI</w:instrText>
-      </w:r>
-      <w:r>
-        <w:instrText xml:space="preserve">C </w:instrText>
-      </w:r>
-      <w:r>
-        <w:fldChar w:fldCharType="separate"/>
-      </w:r>
-      <w:r>
-        <w:rPr>
-          <w:noProof/>
-        </w:rPr>
-        <w:t>12</w:t>
-      </w:r>
-      <w:r>
-        <w:rPr>
-          <w:noProof/>
-        </w:rPr>
-        <w:fldChar w:fldCharType="end"/>
-      </w:r>
+      <w:fldSimple w:instr=" SEQ Figure \* ARABIC ">
+        <w:r>
+          <w:rPr>
+            <w:noProof/>
+          </w:rPr>
+          <w:t>12</w:t>
+        </w:r>
+      </w:fldSimple>
       <w:r>
         <w:t xml:space="preserve"> - 4 points of consideration</w:t>
       </w:r>
@@ -4595,8 +4578,17 @@
           <w:i/>
           <w:iCs/>
         </w:rPr>
-        <w:t>Using Adaboost</w:t>
-      </w:r>
+        <w:t xml:space="preserve">Using </w:t>
+      </w:r>
+      <w:proofErr w:type="spellStart"/>
+      <w:r>
+        <w:rPr>
+          <w:i/>
+          <w:iCs/>
+        </w:rPr>
+        <w:t>Adaboost</w:t>
+      </w:r>
+      <w:proofErr w:type="spellEnd"/>
     </w:p>
     <w:p>
       <w:pPr>
@@ -4636,7 +4628,15 @@
         <w:jc w:val="both"/>
       </w:pPr>
       <w:r>
-        <w:t>A weak classifier is a classifier that performs poorly, but still performs better than random guessing. The accuracy of these classifiers is slightly greater than 50%, which is small. Take for example classifying a person as male or female based on their height. A weak classifier for this would be if take anyone under 170cms to be female and anyone above it as male. This classifier would classify so many people in a wrong category, but its still better than randomly assigning a class. A strong classifier is on the other hand is a model for classification that achieves arbitrarily good performance, a lot better than random guessing.</w:t>
+        <w:t xml:space="preserve">A weak classifier is a classifier that performs poorly, but still performs better than random guessing. The accuracy of these classifiers is slightly greater than 50%, which is small. Take for example classifying a person as male or female based on their height. A weak classifier for this would be if take anyone under 170cms to be female and anyone above it as male. This classifier would classify so many people in a wrong category, but </w:t>
+      </w:r>
+      <w:proofErr w:type="spellStart"/>
+      <w:r>
+        <w:t>its</w:t>
+      </w:r>
+      <w:proofErr w:type="spellEnd"/>
+      <w:r>
+        <w:t xml:space="preserve"> still better than randomly assigning a class. A strong classifier is on the other hand is a model for classification that achieves arbitrarily good performance, a lot better than random guessing.</w:t>
       </w:r>
     </w:p>
     <w:p>
@@ -4996,27 +4996,14 @@
                             <w:r>
                               <w:t xml:space="preserve">Figure </w:t>
                             </w:r>
-                            <w:r>
-                              <w:fldChar w:fldCharType="begin"/>
-                            </w:r>
-                            <w:r>
-                              <w:instrText xml:space="preserve"> SEQ Figure \* ARABIC </w:instrText>
-                            </w:r>
-                            <w:r>
-                              <w:fldChar w:fldCharType="separate"/>
-                            </w:r>
-                            <w:r>
-                              <w:rPr>
-                                <w:noProof/>
-                              </w:rPr>
-                              <w:t>13</w:t>
-                            </w:r>
-                            <w:r>
-                              <w:rPr>
-                                <w:noProof/>
-                              </w:rPr>
-                              <w:fldChar w:fldCharType="end"/>
-                            </w:r>
+                            <w:fldSimple w:instr=" SEQ Figure \* ARABIC ">
+                              <w:r>
+                                <w:rPr>
+                                  <w:noProof/>
+                                </w:rPr>
+                                <w:t>13</w:t>
+                              </w:r>
+                            </w:fldSimple>
                             <w:r>
                               <w:t xml:space="preserve"> - Breadboard</w:t>
                             </w:r>
@@ -5057,27 +5044,14 @@
                       <w:r>
                         <w:t xml:space="preserve">Figure </w:t>
                       </w:r>
-                      <w:r>
-                        <w:fldChar w:fldCharType="begin"/>
-                      </w:r>
-                      <w:r>
-                        <w:instrText xml:space="preserve"> SEQ Figure \* ARABIC </w:instrText>
-                      </w:r>
-                      <w:r>
-                        <w:fldChar w:fldCharType="separate"/>
-                      </w:r>
-                      <w:r>
-                        <w:rPr>
-                          <w:noProof/>
-                        </w:rPr>
-                        <w:t>13</w:t>
-                      </w:r>
-                      <w:r>
-                        <w:rPr>
-                          <w:noProof/>
-                        </w:rPr>
-                        <w:fldChar w:fldCharType="end"/>
-                      </w:r>
+                      <w:fldSimple w:instr=" SEQ Figure \* ARABIC ">
+                        <w:r>
+                          <w:rPr>
+                            <w:noProof/>
+                          </w:rPr>
+                          <w:t>13</w:t>
+                        </w:r>
+                      </w:fldSimple>
                       <w:r>
                         <w:t xml:space="preserve"> - Breadboard</w:t>
                       </w:r>
@@ -6213,6 +6187,34 @@
     </w:p>
     <w:p>
       <w:pPr>
+        <w:pStyle w:val="ListParagraph"/>
+        <w:numPr>
+          <w:ilvl w:val="2"/>
+          <w:numId w:val="34"/>
+        </w:numPr>
+        <w:rPr>
+          <w:rFonts w:ascii="Times New Roman" w:hAnsi="Times New Roman" w:cs="Times New Roman"/>
+          <w:b/>
+          <w:bCs/>
+          <w:sz w:val="24"/>
+          <w:szCs w:val="24"/>
+        </w:rPr>
+      </w:pPr>
+      <w:r>
+        <w:rPr>
+          <w:rFonts w:ascii="Times New Roman" w:hAnsi="Times New Roman" w:cs="Times New Roman"/>
+          <w:b/>
+          <w:bCs/>
+          <w:sz w:val="24"/>
+          <w:szCs w:val="24"/>
+        </w:rPr>
+        <w:t>USB Camera</w:t>
+      </w:r>
+    </w:p>
+    <w:p>
+      <w:pPr>
+        <w:pStyle w:val="ListParagraph"/>
+        <w:ind w:left="504"/>
         <w:rPr>
           <w:rFonts w:ascii="Times New Roman" w:hAnsi="Times New Roman" w:cs="Times New Roman"/>
           <w:b/>
@@ -7463,7 +7465,25 @@
           <w:sz w:val="24"/>
           <w:szCs w:val="24"/>
         </w:rPr>
-        <w:t>An SD card of 8GB or greater capacity is recommended to use for the Raspberry Pi OS. However, the lite version of Raspberry Pi OS requires lesser memory size of 4GB. Other operating systems have different requirements: for example, LibreELEC can run from a smaller card.</w:t>
+        <w:t xml:space="preserve">An SD card of 8GB or greater capacity is recommended to use for the Raspberry Pi OS. However, the lite version of Raspberry Pi OS requires lesser memory size of 4GB. Other operating systems have different requirements: for example, </w:t>
+      </w:r>
+      <w:proofErr w:type="spellStart"/>
+      <w:r>
+        <w:rPr>
+          <w:rFonts w:ascii="Times New Roman" w:eastAsia="Times New Roman" w:hAnsi="Times New Roman" w:cs="Times New Roman"/>
+          <w:sz w:val="24"/>
+          <w:szCs w:val="24"/>
+        </w:rPr>
+        <w:t>LibreELEC</w:t>
+      </w:r>
+      <w:proofErr w:type="spellEnd"/>
+      <w:r>
+        <w:rPr>
+          <w:rFonts w:ascii="Times New Roman" w:eastAsia="Times New Roman" w:hAnsi="Times New Roman" w:cs="Times New Roman"/>
+          <w:sz w:val="24"/>
+          <w:szCs w:val="24"/>
+        </w:rPr>
+        <w:t xml:space="preserve"> can run from a smaller card.</w:t>
       </w:r>
     </w:p>
     <w:p>
@@ -7749,6 +7769,7 @@
         <w:lastRenderedPageBreak/>
         <w:t>After installing the OS on the microSD, we must first open the boot partition of the microSD and add an extensionless file called “</w:t>
       </w:r>
+      <w:proofErr w:type="spellStart"/>
       <w:r>
         <w:rPr>
           <w:rStyle w:val="Strong"/>
@@ -7757,6 +7778,7 @@
         </w:rPr>
         <w:t>ssh</w:t>
       </w:r>
+      <w:proofErr w:type="spellEnd"/>
       <w:r>
         <w:t xml:space="preserve">”. The Raspberry Pi OS will automatically enable SSH on first boot-up. This will allow </w:t>
       </w:r>
@@ -7810,12 +7832,22 @@
         </w:rPr>
       </w:pPr>
       <w:r>
-        <w:t xml:space="preserve">On Putty enter raspberrypi or </w:t>
-      </w:r>
+        <w:t xml:space="preserve">On Putty enter </w:t>
+      </w:r>
+      <w:proofErr w:type="spellStart"/>
+      <w:r>
+        <w:t>raspberrypi</w:t>
+      </w:r>
+      <w:proofErr w:type="spellEnd"/>
+      <w:r>
+        <w:t xml:space="preserve"> or </w:t>
+      </w:r>
+      <w:proofErr w:type="spellStart"/>
       <w:proofErr w:type="gramStart"/>
       <w:r>
         <w:t>raspberrypi.local</w:t>
       </w:r>
+      <w:proofErr w:type="spellEnd"/>
       <w:proofErr w:type="gramEnd"/>
       <w:r>
         <w:t xml:space="preserve"> </w:t>
@@ -8009,6 +8041,7 @@
         </w:rPr>
         <w:t>“</w:t>
       </w:r>
+      <w:proofErr w:type="spellStart"/>
       <w:r>
         <w:rPr>
           <w:rStyle w:val="Strong"/>
@@ -8017,8 +8050,9 @@
           <w:i/>
           <w:iCs/>
         </w:rPr>
-        <w:t>sudo raspi-config</w:t>
-      </w:r>
+        <w:t>sudo</w:t>
+      </w:r>
+      <w:proofErr w:type="spellEnd"/>
       <w:r>
         <w:rPr>
           <w:rStyle w:val="Strong"/>
@@ -8027,6 +8061,38 @@
           <w:i/>
           <w:iCs/>
         </w:rPr>
+        <w:t xml:space="preserve"> </w:t>
+      </w:r>
+      <w:proofErr w:type="spellStart"/>
+      <w:r>
+        <w:rPr>
+          <w:rStyle w:val="Strong"/>
+          <w:b w:val="0"/>
+          <w:bCs w:val="0"/>
+          <w:i/>
+          <w:iCs/>
+        </w:rPr>
+        <w:t>raspi</w:t>
+      </w:r>
+      <w:proofErr w:type="spellEnd"/>
+      <w:r>
+        <w:rPr>
+          <w:rStyle w:val="Strong"/>
+          <w:b w:val="0"/>
+          <w:bCs w:val="0"/>
+          <w:i/>
+          <w:iCs/>
+        </w:rPr>
+        <w:t>-config</w:t>
+      </w:r>
+      <w:r>
+        <w:rPr>
+          <w:rStyle w:val="Strong"/>
+          <w:b w:val="0"/>
+          <w:bCs w:val="0"/>
+          <w:i/>
+          <w:iCs/>
+        </w:rPr>
         <w:t>”</w:t>
       </w:r>
       <w:r>
@@ -8118,6 +8184,7 @@
         </w:rPr>
         <w:t xml:space="preserve">Enter </w:t>
       </w:r>
+      <w:proofErr w:type="spellStart"/>
       <w:proofErr w:type="gramStart"/>
       <w:r>
         <w:t>raspberrypi</w:t>
@@ -8136,6 +8203,7 @@
         </w:rPr>
         <w:t>local</w:t>
       </w:r>
+      <w:proofErr w:type="spellEnd"/>
       <w:proofErr w:type="gramEnd"/>
       <w:r>
         <w:rPr>
@@ -8157,9 +8225,11 @@
         </w:rPr>
         <w:t xml:space="preserve"> </w:t>
       </w:r>
+      <w:proofErr w:type="spellStart"/>
       <w:r>
         <w:t>raspberrypi</w:t>
       </w:r>
+      <w:proofErr w:type="spellEnd"/>
       <w:r>
         <w:rPr>
           <w:rStyle w:val="Strong"/>
@@ -8552,25 +8622,253 @@
       <w:pPr>
         <w:pStyle w:val="NormalWeb"/>
         <w:numPr>
-          <w:ilvl w:val="1"/>
+          <w:ilvl w:val="2"/>
           <w:numId w:val="34"/>
         </w:numPr>
         <w:jc w:val="both"/>
         <w:rPr>
           <w:b/>
           <w:bCs/>
-          <w:sz w:val="28"/>
-          <w:szCs w:val="28"/>
-        </w:rPr>
-      </w:pPr>
-      <w:r>
-        <w:rPr>
-          <w:b/>
-          <w:bCs/>
-          <w:sz w:val="28"/>
-          <w:szCs w:val="28"/>
-        </w:rPr>
-        <w:t xml:space="preserve"> Software Design</w:t>
+        </w:rPr>
+      </w:pPr>
+      <w:r>
+        <w:rPr>
+          <w:b/>
+          <w:bCs/>
+        </w:rPr>
+        <w:t>Block Diagram</w:t>
+      </w:r>
+    </w:p>
+    <w:p>
+      <w:pPr>
+        <w:pStyle w:val="NormalWeb"/>
+        <w:jc w:val="both"/>
+      </w:pPr>
+      <w:r>
+        <w:t>The</w:t>
+      </w:r>
+      <w:r>
+        <w:t xml:space="preserve"> </w:t>
+      </w:r>
+      <w:r>
+        <w:t>hardware components required to build this system are given in section 3.1 with a brief description.</w:t>
+      </w:r>
+      <w:r>
+        <w:t xml:space="preserve"> At high-level, the system can be described by the following basic entities.</w:t>
+      </w:r>
+    </w:p>
+    <w:p>
+      <w:pPr>
+        <w:pStyle w:val="NormalWeb"/>
+        <w:numPr>
+          <w:ilvl w:val="0"/>
+          <w:numId w:val="38"/>
+        </w:numPr>
+        <w:jc w:val="both"/>
+      </w:pPr>
+      <w:r>
+        <w:t>Microcontroller</w:t>
+      </w:r>
+    </w:p>
+    <w:p>
+      <w:pPr>
+        <w:pStyle w:val="NormalWeb"/>
+        <w:numPr>
+          <w:ilvl w:val="2"/>
+          <w:numId w:val="38"/>
+        </w:numPr>
+        <w:jc w:val="both"/>
+      </w:pPr>
+      <w:r>
+        <w:t>Object Detection Algorithm</w:t>
+      </w:r>
+    </w:p>
+    <w:p>
+      <w:pPr>
+        <w:pStyle w:val="NormalWeb"/>
+        <w:numPr>
+          <w:ilvl w:val="2"/>
+          <w:numId w:val="38"/>
+        </w:numPr>
+        <w:jc w:val="both"/>
+      </w:pPr>
+      <w:r>
+        <w:t xml:space="preserve">Scheduling Algorithm </w:t>
+      </w:r>
+    </w:p>
+    <w:p>
+      <w:pPr>
+        <w:pStyle w:val="NormalWeb"/>
+        <w:numPr>
+          <w:ilvl w:val="0"/>
+          <w:numId w:val="38"/>
+        </w:numPr>
+        <w:jc w:val="both"/>
+      </w:pPr>
+      <w:r>
+        <w:t>USB Camera</w:t>
+      </w:r>
+    </w:p>
+    <w:p>
+      <w:pPr>
+        <w:pStyle w:val="NormalWeb"/>
+        <w:numPr>
+          <w:ilvl w:val="0"/>
+          <w:numId w:val="38"/>
+        </w:numPr>
+        <w:jc w:val="both"/>
+      </w:pPr>
+      <w:r>
+        <w:t>GSM Module</w:t>
+      </w:r>
+    </w:p>
+    <w:p>
+      <w:pPr>
+        <w:pStyle w:val="NormalWeb"/>
+        <w:numPr>
+          <w:ilvl w:val="0"/>
+          <w:numId w:val="38"/>
+        </w:numPr>
+        <w:jc w:val="both"/>
+      </w:pPr>
+      <w:r>
+        <w:t>Traffic Light</w:t>
+      </w:r>
+    </w:p>
+    <w:p>
+      <w:pPr>
+        <w:pStyle w:val="NormalWeb"/>
+        <w:numPr>
+          <w:ilvl w:val="0"/>
+          <w:numId w:val="38"/>
+        </w:numPr>
+        <w:jc w:val="both"/>
+      </w:pPr>
+      <w:r>
+        <w:t>API</w:t>
+      </w:r>
+    </w:p>
+    <w:p>
+      <w:pPr>
+        <w:pStyle w:val="NormalWeb"/>
+        <w:jc w:val="both"/>
+      </w:pPr>
+      <w:r>
+        <w:t xml:space="preserve">Let us see </w:t>
+      </w:r>
+      <w:r>
+        <w:t xml:space="preserve">how these components are connected to each other to form the smart traffic control system. The block diagram below illustrates the </w:t>
+      </w:r>
+      <w:r>
+        <w:t>high-level</w:t>
+      </w:r>
+      <w:r>
+        <w:t xml:space="preserve"> interfacing of these components.</w:t>
+      </w:r>
+    </w:p>
+    <w:p>
+      <w:pPr>
+        <w:pStyle w:val="NormalWeb"/>
+        <w:jc w:val="both"/>
+      </w:pPr>
+    </w:p>
+    <w:p>
+      <w:pPr>
+        <w:pStyle w:val="NormalWeb"/>
+        <w:keepNext/>
+        <w:jc w:val="both"/>
+      </w:pPr>
+      <w:r>
+        <w:rPr>
+          <w:noProof/>
+        </w:rPr>
+        <w:drawing>
+          <wp:inline distT="0" distB="0" distL="0" distR="0" wp14:anchorId="3AF933F4" wp14:editId="24A60A29">
+            <wp:extent cx="5943600" cy="3476625"/>
+            <wp:effectExtent l="0" t="0" r="0" b="9525"/>
+            <wp:docPr id="33" name="Picture 33" descr="Diagram&#10;&#10;Description automatically generated"/>
+            <wp:cNvGraphicFramePr>
+              <a:graphicFrameLocks xmlns:a="http://schemas.openxmlformats.org/drawingml/2006/main" noChangeAspect="1"/>
+            </wp:cNvGraphicFramePr>
+            <a:graphic xmlns:a="http://schemas.openxmlformats.org/drawingml/2006/main">
+              <a:graphicData uri="http://schemas.openxmlformats.org/drawingml/2006/picture">
+                <pic:pic xmlns:pic="http://schemas.openxmlformats.org/drawingml/2006/picture">
+                  <pic:nvPicPr>
+                    <pic:cNvPr id="33" name="Picture 33" descr="Diagram&#10;&#10;Description automatically generated"/>
+                    <pic:cNvPicPr>
+                      <a:picLocks noChangeAspect="1" noChangeArrowheads="1"/>
+                    </pic:cNvPicPr>
+                  </pic:nvPicPr>
+                  <pic:blipFill>
+                    <a:blip r:embed="rId35">
+                      <a:extLst>
+                        <a:ext uri="{28A0092B-C50C-407E-A947-70E740481C1C}">
+                          <a14:useLocalDpi xmlns:a14="http://schemas.microsoft.com/office/drawing/2010/main" val="0"/>
+                        </a:ext>
+                      </a:extLst>
+                    </a:blip>
+                    <a:srcRect/>
+                    <a:stretch>
+                      <a:fillRect/>
+                    </a:stretch>
+                  </pic:blipFill>
+                  <pic:spPr bwMode="auto">
+                    <a:xfrm>
+                      <a:off x="0" y="0"/>
+                      <a:ext cx="5943600" cy="3476625"/>
+                    </a:xfrm>
+                    <a:prstGeom prst="rect">
+                      <a:avLst/>
+                    </a:prstGeom>
+                    <a:noFill/>
+                    <a:ln>
+                      <a:noFill/>
+                    </a:ln>
+                  </pic:spPr>
+                </pic:pic>
+              </a:graphicData>
+            </a:graphic>
+          </wp:inline>
+        </w:drawing>
+      </w:r>
+    </w:p>
+    <w:p>
+      <w:pPr>
+        <w:pStyle w:val="Caption"/>
+        <w:jc w:val="center"/>
+      </w:pPr>
+      <w:r>
+        <w:t xml:space="preserve">Figure </w:t>
+      </w:r>
+      <w:fldSimple w:instr=" SEQ Figure \* ARABIC ">
+        <w:r>
+          <w:rPr>
+            <w:noProof/>
+          </w:rPr>
+          <w:t>2</w:t>
+        </w:r>
+        <w:r>
+          <w:rPr>
+            <w:noProof/>
+          </w:rPr>
+          <w:t>4</w:t>
+        </w:r>
+      </w:fldSimple>
+      <w:r>
+        <w:t xml:space="preserve"> - Block Diagram</w:t>
+      </w:r>
+    </w:p>
+    <w:p/>
+    <w:p>
+      <w:pPr>
+        <w:pStyle w:val="NormalWeb"/>
+        <w:jc w:val="both"/>
+      </w:pPr>
+      <w:r>
+        <w:t xml:space="preserve"> </w:t>
+      </w:r>
+      <w:r>
+        <w:t xml:space="preserve">   </w:t>
       </w:r>
     </w:p>
     <w:p>
@@ -8584,6 +8882,278 @@
         <w:rPr>
           <w:b/>
           <w:bCs/>
+        </w:rPr>
+      </w:pPr>
+      <w:r>
+        <w:rPr>
+          <w:b/>
+          <w:bCs/>
+        </w:rPr>
+        <w:lastRenderedPageBreak/>
+        <w:t>D</w:t>
+      </w:r>
+      <w:r>
+        <w:rPr>
+          <w:b/>
+          <w:bCs/>
+        </w:rPr>
+        <w:t>escription</w:t>
+      </w:r>
+    </w:p>
+    <w:p>
+      <w:pPr>
+        <w:pStyle w:val="NormalWeb"/>
+        <w:jc w:val="both"/>
+      </w:pPr>
+      <w:r>
+        <w:t xml:space="preserve">As illustrated on figure 24, this system has four basic hardware and </w:t>
+      </w:r>
+      <w:r>
+        <w:t xml:space="preserve">four </w:t>
+      </w:r>
+      <w:r>
+        <w:t xml:space="preserve">basic software components. The core of the system, the microcontroller, runs </w:t>
+      </w:r>
+      <w:r>
+        <w:t>three of these</w:t>
+      </w:r>
+      <w:r>
+        <w:t xml:space="preserve"> major algorithms.</w:t>
+      </w:r>
+    </w:p>
+    <w:p>
+      <w:pPr>
+        <w:pStyle w:val="NormalWeb"/>
+        <w:jc w:val="both"/>
+      </w:pPr>
+      <w:r>
+        <w:t xml:space="preserve">The first one is the object detection algorithm. </w:t>
+      </w:r>
+      <w:r>
+        <w:t>This</w:t>
+      </w:r>
+      <w:r>
+        <w:t xml:space="preserve"> and the distance measuring</w:t>
+      </w:r>
+      <w:r>
+        <w:t xml:space="preserve"> algorithm work hand in hand with the cameras. The cameras feed the current condition of the crossroad to the microcontroller. The microcontroller can either use a real-time image or take photos within a certain time interval. The microcontroller can then use the data coming from the cameras as an input for the vehicle detection algorithm. This will give the microcontroller the number of cars o</w:t>
+      </w:r>
+      <w:r>
+        <w:t>n</w:t>
+      </w:r>
+      <w:r>
+        <w:t xml:space="preserve"> each side of the crossroad.</w:t>
+      </w:r>
+      <w:r>
+        <w:t xml:space="preserve"> Additionally, the microcontroller can also use data coming from the camera to determine the amount of accepting road available on each side of the crossroad.</w:t>
+      </w:r>
+    </w:p>
+    <w:p>
+      <w:pPr>
+        <w:pStyle w:val="NormalWeb"/>
+        <w:jc w:val="both"/>
+      </w:pPr>
+      <w:r>
+        <w:t xml:space="preserve">Taking the above two parameters as an input, the scheduling algorithm will allocate some amount of time to selected lanes. Other than the parameters stated previously, </w:t>
+      </w:r>
+      <w:r>
+        <w:t>this algorithm</w:t>
+      </w:r>
+      <w:r>
+        <w:t xml:space="preserve"> uses additional parameters to select the lanes and allocate time for them.</w:t>
+      </w:r>
+      <w:r>
+        <w:t xml:space="preserve"> We will see the details of these parameters and the </w:t>
+      </w:r>
+      <w:r>
+        <w:t>decision-making</w:t>
+      </w:r>
+      <w:r>
+        <w:t xml:space="preserve"> process in sections to follow.</w:t>
+      </w:r>
+    </w:p>
+    <w:p>
+      <w:pPr>
+        <w:pStyle w:val="NormalWeb"/>
+        <w:jc w:val="both"/>
+      </w:pPr>
+      <w:r>
+        <w:t xml:space="preserve">The </w:t>
+      </w:r>
+      <w:r>
+        <w:t xml:space="preserve">normal operation of the scheduling algorithm can be interrupted by two conditions. These conditions are: </w:t>
+      </w:r>
+    </w:p>
+    <w:p>
+      <w:pPr>
+        <w:pStyle w:val="NormalWeb"/>
+        <w:numPr>
+          <w:ilvl w:val="0"/>
+          <w:numId w:val="39"/>
+        </w:numPr>
+        <w:jc w:val="both"/>
+      </w:pPr>
+      <w:r>
+        <w:t>Receiving SMS from the GSM Module</w:t>
+      </w:r>
+    </w:p>
+    <w:p>
+      <w:pPr>
+        <w:pStyle w:val="NormalWeb"/>
+        <w:numPr>
+          <w:ilvl w:val="0"/>
+          <w:numId w:val="39"/>
+        </w:numPr>
+        <w:jc w:val="both"/>
+      </w:pPr>
+      <w:r>
+        <w:t>Detection of emergency vehicles</w:t>
+      </w:r>
+    </w:p>
+    <w:p>
+      <w:pPr>
+        <w:pStyle w:val="NormalWeb"/>
+        <w:jc w:val="both"/>
+      </w:pPr>
+      <w:r>
+        <w:t xml:space="preserve">Upon receiving an </w:t>
+      </w:r>
+      <w:r>
+        <w:t>SMS, the microcontroller will decode the message and give way for lanes for specified amount of time. This feature is meant to be used by authorities or traffic police when an exceptional condition occurs. For example, if diplomats, military convoy,</w:t>
+      </w:r>
+      <w:r>
+        <w:t xml:space="preserve"> higher government authorities, bank money moving vehicles and the like are crossing. In such a case, priority will be given by sending an SMS message to the system. The system will halt the current allocation and give way for the priority vehicles until they have crossed</w:t>
+      </w:r>
+      <w:r>
+        <w:t>, at which point the system will resume from the previous state of the crossroad.</w:t>
+      </w:r>
+    </w:p>
+    <w:p>
+      <w:pPr>
+        <w:pStyle w:val="NormalWeb"/>
+        <w:jc w:val="both"/>
+      </w:pPr>
+      <w:r>
+        <w:t>The second exceptional case is when an emergency vehicle like ambulance or firefighting truck is detected. Just like the previous case, the system will give way for the side containing an emergency vehicle. After the emergency vehicle has passed, that is when it is no longer within the sight of the cameras, the system will resume with its normal routine of operation.</w:t>
+      </w:r>
+    </w:p>
+    <w:p>
+      <w:pPr>
+        <w:pStyle w:val="NormalWeb"/>
+        <w:jc w:val="both"/>
+      </w:pPr>
+      <w:r>
+        <w:t>In all the above cases, the microcontroller will send control signal to the traffic light. The system will refrain from sending signal to the traffic lights that will cause the vehicles from crossing the crossroad.</w:t>
+      </w:r>
+    </w:p>
+    <w:p>
+      <w:pPr>
+        <w:pStyle w:val="NormalWeb"/>
+        <w:jc w:val="both"/>
+      </w:pPr>
+      <w:r>
+        <w:t>The last feature of this system is sending of traffic record an API</w:t>
+      </w:r>
+      <w:r>
+        <w:t>. The system can do this by either using a GSM module or an ethernet cable-based connection established to it. This record will contain a time stamp and the number of vehicles. This can be used as a statistical data by the Ethiopian road authority.</w:t>
+      </w:r>
+      <w:r>
+        <w:t xml:space="preserve"> </w:t>
+      </w:r>
+    </w:p>
+    <w:p>
+      <w:pPr>
+        <w:pStyle w:val="NormalWeb"/>
+        <w:jc w:val="both"/>
+      </w:pPr>
+      <w:r>
+        <w:lastRenderedPageBreak/>
+        <w:t xml:space="preserve">Based on this data, different decisions like widening the roads, using overpasses, adding traffic lights and the like can be taken. This will assist in decreasing traffic congestion.  </w:t>
+      </w:r>
+      <w:r>
+        <w:t xml:space="preserve">  </w:t>
+      </w:r>
+      <w:r>
+        <w:t xml:space="preserve"> </w:t>
+      </w:r>
+      <w:r>
+        <w:t xml:space="preserve">    </w:t>
+      </w:r>
+      <w:r>
+        <w:t xml:space="preserve">  </w:t>
+      </w:r>
+      <w:r>
+        <w:t xml:space="preserve"> </w:t>
+      </w:r>
+    </w:p>
+    <w:p>
+      <w:pPr>
+        <w:pStyle w:val="NormalWeb"/>
+        <w:numPr>
+          <w:ilvl w:val="2"/>
+          <w:numId w:val="34"/>
+        </w:numPr>
+        <w:jc w:val="both"/>
+        <w:rPr>
+          <w:b/>
+          <w:bCs/>
+        </w:rPr>
+      </w:pPr>
+      <w:r>
+        <w:rPr>
+          <w:b/>
+          <w:bCs/>
+        </w:rPr>
+        <w:t>Wiring Diagram</w:t>
+      </w:r>
+    </w:p>
+    <w:p>
+      <w:pPr>
+        <w:pStyle w:val="NormalWeb"/>
+        <w:ind w:left="504"/>
+        <w:jc w:val="both"/>
+        <w:rPr>
+          <w:b/>
+          <w:bCs/>
+        </w:rPr>
+      </w:pPr>
+    </w:p>
+    <w:p>
+      <w:pPr>
+        <w:pStyle w:val="NormalWeb"/>
+        <w:numPr>
+          <w:ilvl w:val="1"/>
+          <w:numId w:val="34"/>
+        </w:numPr>
+        <w:jc w:val="both"/>
+        <w:rPr>
+          <w:b/>
+          <w:bCs/>
+          <w:sz w:val="28"/>
+          <w:szCs w:val="28"/>
+        </w:rPr>
+      </w:pPr>
+      <w:r>
+        <w:rPr>
+          <w:b/>
+          <w:bCs/>
+          <w:sz w:val="28"/>
+          <w:szCs w:val="28"/>
+        </w:rPr>
+        <w:t xml:space="preserve"> Software Design</w:t>
+      </w:r>
+    </w:p>
+    <w:p>
+      <w:pPr>
+        <w:pStyle w:val="NormalWeb"/>
+        <w:numPr>
+          <w:ilvl w:val="2"/>
+          <w:numId w:val="34"/>
+        </w:numPr>
+        <w:jc w:val="both"/>
+        <w:rPr>
+          <w:b/>
+          <w:bCs/>
           <w:sz w:val="28"/>
           <w:szCs w:val="28"/>
         </w:rPr>
@@ -9085,6 +9655,7 @@
           <w:sz w:val="24"/>
           <w:szCs w:val="24"/>
         </w:rPr>
+        <w:lastRenderedPageBreak/>
         <w:t>Ideally, the goal of any scheduling algorithm is to optimize all the properties. That is:</w:t>
       </w:r>
     </w:p>
@@ -9153,7 +9724,6 @@
           <w:sz w:val="24"/>
           <w:szCs w:val="24"/>
         </w:rPr>
-        <w:lastRenderedPageBreak/>
         <w:t>Unfortunately, this is not possible. What needs to be done is make the right amount of trade off to maximize the algorithms efficiency.</w:t>
       </w:r>
     </w:p>
@@ -9423,7 +9993,25 @@
           <w:sz w:val="24"/>
           <w:szCs w:val="24"/>
         </w:rPr>
-        <w:t xml:space="preserve"> a queue is a data structure that allows the retrieval of data in the order of insertion. This method of organizing and manipulating data is know as First in First out or First Come First Serve. Entities in the ready queue are ready and waiting to use the shared resource.</w:t>
+        <w:t xml:space="preserve"> a queue is a data structure that allows the retrieval of data in the order of insertion. This method of organizing and manipulating data is </w:t>
+      </w:r>
+      <w:proofErr w:type="spellStart"/>
+      <w:r>
+        <w:rPr>
+          <w:rFonts w:ascii="Times New Roman" w:hAnsi="Times New Roman" w:cs="Times New Roman"/>
+          <w:sz w:val="24"/>
+          <w:szCs w:val="24"/>
+        </w:rPr>
+        <w:t>know</w:t>
+      </w:r>
+      <w:proofErr w:type="spellEnd"/>
+      <w:r>
+        <w:rPr>
+          <w:rFonts w:ascii="Times New Roman" w:hAnsi="Times New Roman" w:cs="Times New Roman"/>
+          <w:sz w:val="24"/>
+          <w:szCs w:val="24"/>
+        </w:rPr>
+        <w:t xml:space="preserve"> as First in First out or First Come First Serve. Entities in the ready queue are ready and waiting to use the shared resource.</w:t>
       </w:r>
     </w:p>
     <w:p>
@@ -9452,6 +10040,7 @@
           <w:sz w:val="24"/>
           <w:szCs w:val="24"/>
         </w:rPr>
+        <w:lastRenderedPageBreak/>
         <w:drawing>
           <wp:inline distT="0" distB="0" distL="0" distR="0" wp14:anchorId="65CCD4BB" wp14:editId="7E0A093C">
             <wp:extent cx="5753100" cy="3448172"/>
@@ -9470,7 +10059,7 @@
                     </pic:cNvPicPr>
                   </pic:nvPicPr>
                   <pic:blipFill>
-                    <a:blip r:embed="rId35">
+                    <a:blip r:embed="rId36">
                       <a:extLst>
                         <a:ext uri="{28A0092B-C50C-407E-A947-70E740481C1C}">
                           <a14:useLocalDpi xmlns:a14="http://schemas.microsoft.com/office/drawing/2010/main" val="0"/>
@@ -9508,7 +10097,13 @@
         <w:jc w:val="center"/>
       </w:pPr>
       <w:r>
-        <w:t>Figure 24 - Crossroad deadlock</w:t>
+        <w:t>Figure 2</w:t>
+      </w:r>
+      <w:r>
+        <w:t>5</w:t>
+      </w:r>
+      <w:r>
+        <w:t xml:space="preserve"> - Crossroad deadlock</w:t>
       </w:r>
     </w:p>
     <w:p/>
@@ -9527,7 +10122,6 @@
           <w:sz w:val="24"/>
           <w:szCs w:val="24"/>
         </w:rPr>
-        <w:lastRenderedPageBreak/>
         <w:t>In figure 19(b), we can see that car ‘1’ is waiting for car ‘2’,</w:t>
       </w:r>
       <w:r>
@@ -9794,6 +10388,7 @@
           <w:sz w:val="24"/>
           <w:szCs w:val="24"/>
         </w:rPr>
+        <w:lastRenderedPageBreak/>
         <w:t>B1 – D1</w:t>
       </w:r>
     </w:p>
@@ -10201,16 +10796,7 @@
           <w:sz w:val="24"/>
           <w:szCs w:val="24"/>
         </w:rPr>
-        <w:t xml:space="preserve"> - if the accepting road of a lane is full and we give green light to it. It will eventually create the condition illustrated by figure 19. This will significantly lower the efficiency of the crossroad usage because no cars </w:t>
-      </w:r>
-      <w:r>
-        <w:rPr>
-          <w:rFonts w:ascii="Times New Roman" w:hAnsi="Times New Roman" w:cs="Times New Roman"/>
-          <w:sz w:val="24"/>
-          <w:szCs w:val="24"/>
-        </w:rPr>
-        <w:lastRenderedPageBreak/>
-        <w:t>will be crossing. Therefore, this parameter is related to deadlock avoidance and efficiency. To avoid this, we must postpone passage for that lane for some amount of time.</w:t>
+        <w:t xml:space="preserve"> - if the accepting road of a lane is full and we give green light to it. It will eventually create the condition illustrated by figure 19. This will significantly lower the efficiency of the crossroad usage because no cars will be crossing. Therefore, this parameter is related to deadlock avoidance and efficiency. To avoid this, we must postpone passage for that lane for some amount of time.</w:t>
       </w:r>
     </w:p>
     <w:p>
@@ -10386,6 +10972,7 @@
           <w:sz w:val="24"/>
           <w:szCs w:val="24"/>
         </w:rPr>
+        <w:lastRenderedPageBreak/>
         <w:drawing>
           <wp:inline distT="0" distB="0" distL="0" distR="0" wp14:anchorId="621133F0" wp14:editId="490262D1">
             <wp:extent cx="4288522" cy="4219575"/>
@@ -10404,7 +10991,7 @@
                     </pic:cNvPicPr>
                   </pic:nvPicPr>
                   <pic:blipFill>
-                    <a:blip r:embed="rId36" cstate="print">
+                    <a:blip r:embed="rId37" cstate="print">
                       <a:extLst>
                         <a:ext uri="{28A0092B-C50C-407E-A947-70E740481C1C}">
                           <a14:useLocalDpi xmlns:a14="http://schemas.microsoft.com/office/drawing/2010/main" val="0"/>
@@ -10442,7 +11029,13 @@
         <w:jc w:val="center"/>
       </w:pPr>
       <w:r>
-        <w:t>Figure 25 - Labeled Crossroad</w:t>
+        <w:t>Figure 2</w:t>
+      </w:r>
+      <w:r>
+        <w:t>6</w:t>
+      </w:r>
+      <w:r>
+        <w:t xml:space="preserve"> - Labeled Crossroad</w:t>
       </w:r>
     </w:p>
     <w:p>
@@ -10491,7 +11084,6 @@
           <w:sz w:val="32"/>
           <w:szCs w:val="32"/>
         </w:rPr>
-        <w:lastRenderedPageBreak/>
         <w:t>Implementation</w:t>
       </w:r>
     </w:p>
@@ -10632,173 +11224,6 @@
                 <pic:pic xmlns:pic="http://schemas.openxmlformats.org/drawingml/2006/picture">
                   <pic:nvPicPr>
                     <pic:cNvPr id="34" name="Picture 34" descr="Graphical user interface, text, application, email&#10;&#10;Description automatically generated"/>
-                    <pic:cNvPicPr>
-                      <a:picLocks noChangeAspect="1" noChangeArrowheads="1"/>
-                    </pic:cNvPicPr>
-                  </pic:nvPicPr>
-                  <pic:blipFill>
-                    <a:blip r:embed="rId37">
-                      <a:extLst>
-                        <a:ext uri="{28A0092B-C50C-407E-A947-70E740481C1C}">
-                          <a14:useLocalDpi xmlns:a14="http://schemas.microsoft.com/office/drawing/2010/main" val="0"/>
-                        </a:ext>
-                      </a:extLst>
-                    </a:blip>
-                    <a:srcRect/>
-                    <a:stretch>
-                      <a:fillRect/>
-                    </a:stretch>
-                  </pic:blipFill>
-                  <pic:spPr bwMode="auto">
-                    <a:xfrm>
-                      <a:off x="0" y="0"/>
-                      <a:ext cx="5934075" cy="4171950"/>
-                    </a:xfrm>
-                    <a:prstGeom prst="rect">
-                      <a:avLst/>
-                    </a:prstGeom>
-                    <a:noFill/>
-                    <a:ln>
-                      <a:noFill/>
-                    </a:ln>
-                  </pic:spPr>
-                </pic:pic>
-              </a:graphicData>
-            </a:graphic>
-          </wp:inline>
-        </w:drawing>
-      </w:r>
-    </w:p>
-    <w:p>
-      <w:pPr>
-        <w:pStyle w:val="Caption"/>
-        <w:ind w:left="360"/>
-        <w:jc w:val="center"/>
-        <w:rPr>
-          <w:rFonts w:ascii="Times New Roman" w:hAnsi="Times New Roman" w:cs="Times New Roman"/>
-          <w:sz w:val="24"/>
-          <w:szCs w:val="24"/>
-        </w:rPr>
-      </w:pPr>
-      <w:r>
-        <w:t>Figure 26 - Cascade Trainer Input Tab</w:t>
-      </w:r>
-    </w:p>
-    <w:p>
-      <w:pPr>
-        <w:jc w:val="both"/>
-        <w:rPr>
-          <w:rFonts w:ascii="Times New Roman" w:hAnsi="Times New Roman" w:cs="Times New Roman"/>
-          <w:sz w:val="24"/>
-          <w:szCs w:val="24"/>
-        </w:rPr>
-      </w:pPr>
-      <w:r>
-        <w:rPr>
-          <w:rFonts w:ascii="Times New Roman" w:hAnsi="Times New Roman" w:cs="Times New Roman"/>
-          <w:sz w:val="24"/>
-          <w:szCs w:val="24"/>
-        </w:rPr>
-        <w:t xml:space="preserve">Common, Cascade and Boost tabs can be used for setting numerous parameters for customizing the classifier training. Cascade Trainer GUI sets the most optimized and recommended settings </w:t>
-      </w:r>
-      <w:r>
-        <w:rPr>
-          <w:rFonts w:ascii="Times New Roman" w:hAnsi="Times New Roman" w:cs="Times New Roman"/>
-          <w:sz w:val="24"/>
-          <w:szCs w:val="24"/>
-        </w:rPr>
-        <w:lastRenderedPageBreak/>
-        <w:t xml:space="preserve">for these parameters by default, still some parameters need to be modified for each training. Pre-calculation buffer size can be set to help with the speed of training process. For example, if one has an 8 GB of RAM on their computer then they can safely set </w:t>
-      </w:r>
-      <w:proofErr w:type="gramStart"/>
-      <w:r>
-        <w:rPr>
-          <w:rFonts w:ascii="Times New Roman" w:hAnsi="Times New Roman" w:cs="Times New Roman"/>
-          <w:sz w:val="24"/>
-          <w:szCs w:val="24"/>
-        </w:rPr>
-        <w:t>both of the buffer</w:t>
-      </w:r>
-      <w:proofErr w:type="gramEnd"/>
-      <w:r>
-        <w:rPr>
-          <w:rFonts w:ascii="Times New Roman" w:hAnsi="Times New Roman" w:cs="Times New Roman"/>
-          <w:sz w:val="24"/>
-          <w:szCs w:val="24"/>
-        </w:rPr>
-        <w:t xml:space="preserve"> sizes below to 2048.</w:t>
-      </w:r>
-    </w:p>
-    <w:p>
-      <w:pPr>
-        <w:jc w:val="both"/>
-        <w:rPr>
-          <w:rFonts w:ascii="Times New Roman" w:hAnsi="Times New Roman" w:cs="Times New Roman"/>
-          <w:sz w:val="24"/>
-          <w:szCs w:val="24"/>
-        </w:rPr>
-      </w:pPr>
-      <w:r>
-        <w:rPr>
-          <w:rFonts w:ascii="Times New Roman" w:hAnsi="Times New Roman" w:cs="Times New Roman"/>
-          <w:sz w:val="24"/>
-          <w:szCs w:val="24"/>
-        </w:rPr>
-        <w:t xml:space="preserve">Next sample width and height must be set. They shouldn’t be a very big size as it will make detection slow. It is quite safe to always set a small value for this. Recommended settings for sample width and height </w:t>
-      </w:r>
-      <w:proofErr w:type="gramStart"/>
-      <w:r>
-        <w:rPr>
-          <w:rFonts w:ascii="Times New Roman" w:hAnsi="Times New Roman" w:cs="Times New Roman"/>
-          <w:sz w:val="24"/>
-          <w:szCs w:val="24"/>
-        </w:rPr>
-        <w:t>is</w:t>
-      </w:r>
-      <w:proofErr w:type="gramEnd"/>
-      <w:r>
-        <w:rPr>
-          <w:rFonts w:ascii="Times New Roman" w:hAnsi="Times New Roman" w:cs="Times New Roman"/>
-          <w:sz w:val="24"/>
-          <w:szCs w:val="24"/>
-        </w:rPr>
-        <w:t xml:space="preserve"> that to keep one aspect on 24 and set the other accordingly. </w:t>
-      </w:r>
-    </w:p>
-    <w:p>
-      <w:pPr>
-        <w:jc w:val="both"/>
-        <w:rPr>
-          <w:rFonts w:ascii="Times New Roman" w:hAnsi="Times New Roman" w:cs="Times New Roman"/>
-          <w:sz w:val="24"/>
-          <w:szCs w:val="24"/>
-        </w:rPr>
-      </w:pPr>
-    </w:p>
-    <w:p>
-      <w:pPr>
-        <w:pStyle w:val="ListParagraph"/>
-        <w:keepNext/>
-        <w:ind w:left="360"/>
-      </w:pPr>
-      <w:r>
-        <w:rPr>
-          <w:noProof/>
-          <w:lang w:eastAsia="en-GB"/>
-        </w:rPr>
-        <w:drawing>
-          <wp:inline distT="0" distB="0" distL="0" distR="0" wp14:anchorId="59992153" wp14:editId="62A050E1">
-            <wp:extent cx="5934075" cy="4171950"/>
-            <wp:effectExtent l="0" t="0" r="9525" b="0"/>
-            <wp:docPr id="35" name="Picture 35" descr="Graphical user interface, text, application, email&#10;&#10;Description automatically generated"/>
-            <wp:cNvGraphicFramePr>
-              <a:graphicFrameLocks xmlns:a="http://schemas.openxmlformats.org/drawingml/2006/main" noChangeAspect="1"/>
-            </wp:cNvGraphicFramePr>
-            <a:graphic xmlns:a="http://schemas.openxmlformats.org/drawingml/2006/main">
-              <a:graphicData uri="http://schemas.openxmlformats.org/drawingml/2006/picture">
-                <pic:pic xmlns:pic="http://schemas.openxmlformats.org/drawingml/2006/picture">
-                  <pic:nvPicPr>
-                    <pic:cNvPr id="35" name="Picture 35" descr="Graphical user interface, text, application, email&#10;&#10;Description automatically generated"/>
                     <pic:cNvPicPr>
                       <a:picLocks noChangeAspect="1" noChangeArrowheads="1"/>
                     </pic:cNvPicPr>
@@ -10841,9 +11266,180 @@
         <w:pStyle w:val="Caption"/>
         <w:ind w:left="360"/>
         <w:jc w:val="center"/>
-      </w:pPr>
-      <w:r>
-        <w:t>Figure 27 - Cascade Trainer Cascade Tab</w:t>
+        <w:rPr>
+          <w:rFonts w:ascii="Times New Roman" w:hAnsi="Times New Roman" w:cs="Times New Roman"/>
+          <w:sz w:val="24"/>
+          <w:szCs w:val="24"/>
+        </w:rPr>
+      </w:pPr>
+      <w:r>
+        <w:t>Figure 2</w:t>
+      </w:r>
+      <w:r>
+        <w:t>7</w:t>
+      </w:r>
+      <w:r>
+        <w:t xml:space="preserve"> - Cascade Trainer Input Tab</w:t>
+      </w:r>
+    </w:p>
+    <w:p>
+      <w:pPr>
+        <w:jc w:val="both"/>
+        <w:rPr>
+          <w:rFonts w:ascii="Times New Roman" w:hAnsi="Times New Roman" w:cs="Times New Roman"/>
+          <w:sz w:val="24"/>
+          <w:szCs w:val="24"/>
+        </w:rPr>
+      </w:pPr>
+      <w:r>
+        <w:rPr>
+          <w:rFonts w:ascii="Times New Roman" w:hAnsi="Times New Roman" w:cs="Times New Roman"/>
+          <w:sz w:val="24"/>
+          <w:szCs w:val="24"/>
+        </w:rPr>
+        <w:t xml:space="preserve">Common, Cascade and Boost tabs can be used for setting numerous parameters for customizing the classifier training. Cascade Trainer GUI sets the most optimized and recommended settings for these parameters by default, still some parameters need to be modified for each training. Pre-calculation buffer size can be set to help with the speed of training process. For example, if one has an 8 GB of RAM on their computer then they can safely set </w:t>
+      </w:r>
+      <w:proofErr w:type="gramStart"/>
+      <w:r>
+        <w:rPr>
+          <w:rFonts w:ascii="Times New Roman" w:hAnsi="Times New Roman" w:cs="Times New Roman"/>
+          <w:sz w:val="24"/>
+          <w:szCs w:val="24"/>
+        </w:rPr>
+        <w:t>both of the buffer</w:t>
+      </w:r>
+      <w:proofErr w:type="gramEnd"/>
+      <w:r>
+        <w:rPr>
+          <w:rFonts w:ascii="Times New Roman" w:hAnsi="Times New Roman" w:cs="Times New Roman"/>
+          <w:sz w:val="24"/>
+          <w:szCs w:val="24"/>
+        </w:rPr>
+        <w:t xml:space="preserve"> sizes below to 2048.</w:t>
+      </w:r>
+    </w:p>
+    <w:p>
+      <w:pPr>
+        <w:jc w:val="both"/>
+        <w:rPr>
+          <w:rFonts w:ascii="Times New Roman" w:hAnsi="Times New Roman" w:cs="Times New Roman"/>
+          <w:sz w:val="24"/>
+          <w:szCs w:val="24"/>
+        </w:rPr>
+      </w:pPr>
+      <w:r>
+        <w:rPr>
+          <w:rFonts w:ascii="Times New Roman" w:hAnsi="Times New Roman" w:cs="Times New Roman"/>
+          <w:sz w:val="24"/>
+          <w:szCs w:val="24"/>
+        </w:rPr>
+        <w:t xml:space="preserve">Next sample width and height must be set. They shouldn’t be a very big size as it will make detection slow. It is quite safe to always set a small value for this. Recommended settings for sample width and height </w:t>
+      </w:r>
+      <w:proofErr w:type="gramStart"/>
+      <w:r>
+        <w:rPr>
+          <w:rFonts w:ascii="Times New Roman" w:hAnsi="Times New Roman" w:cs="Times New Roman"/>
+          <w:sz w:val="24"/>
+          <w:szCs w:val="24"/>
+        </w:rPr>
+        <w:t>is</w:t>
+      </w:r>
+      <w:proofErr w:type="gramEnd"/>
+      <w:r>
+        <w:rPr>
+          <w:rFonts w:ascii="Times New Roman" w:hAnsi="Times New Roman" w:cs="Times New Roman"/>
+          <w:sz w:val="24"/>
+          <w:szCs w:val="24"/>
+        </w:rPr>
+        <w:t xml:space="preserve"> that to keep one aspect on 24 and set the other accordingly. </w:t>
+      </w:r>
+    </w:p>
+    <w:p>
+      <w:pPr>
+        <w:jc w:val="both"/>
+        <w:rPr>
+          <w:rFonts w:ascii="Times New Roman" w:hAnsi="Times New Roman" w:cs="Times New Roman"/>
+          <w:sz w:val="24"/>
+          <w:szCs w:val="24"/>
+        </w:rPr>
+      </w:pPr>
+    </w:p>
+    <w:p>
+      <w:pPr>
+        <w:pStyle w:val="ListParagraph"/>
+        <w:keepNext/>
+        <w:ind w:left="360"/>
+      </w:pPr>
+      <w:r>
+        <w:rPr>
+          <w:noProof/>
+          <w:lang w:eastAsia="en-GB"/>
+        </w:rPr>
+        <w:lastRenderedPageBreak/>
+        <w:drawing>
+          <wp:inline distT="0" distB="0" distL="0" distR="0" wp14:anchorId="59992153" wp14:editId="62A050E1">
+            <wp:extent cx="5934075" cy="4171950"/>
+            <wp:effectExtent l="0" t="0" r="9525" b="0"/>
+            <wp:docPr id="35" name="Picture 35" descr="Graphical user interface, text, application, email&#10;&#10;Description automatically generated"/>
+            <wp:cNvGraphicFramePr>
+              <a:graphicFrameLocks xmlns:a="http://schemas.openxmlformats.org/drawingml/2006/main" noChangeAspect="1"/>
+            </wp:cNvGraphicFramePr>
+            <a:graphic xmlns:a="http://schemas.openxmlformats.org/drawingml/2006/main">
+              <a:graphicData uri="http://schemas.openxmlformats.org/drawingml/2006/picture">
+                <pic:pic xmlns:pic="http://schemas.openxmlformats.org/drawingml/2006/picture">
+                  <pic:nvPicPr>
+                    <pic:cNvPr id="35" name="Picture 35" descr="Graphical user interface, text, application, email&#10;&#10;Description automatically generated"/>
+                    <pic:cNvPicPr>
+                      <a:picLocks noChangeAspect="1" noChangeArrowheads="1"/>
+                    </pic:cNvPicPr>
+                  </pic:nvPicPr>
+                  <pic:blipFill>
+                    <a:blip r:embed="rId39">
+                      <a:extLst>
+                        <a:ext uri="{28A0092B-C50C-407E-A947-70E740481C1C}">
+                          <a14:useLocalDpi xmlns:a14="http://schemas.microsoft.com/office/drawing/2010/main" val="0"/>
+                        </a:ext>
+                      </a:extLst>
+                    </a:blip>
+                    <a:srcRect/>
+                    <a:stretch>
+                      <a:fillRect/>
+                    </a:stretch>
+                  </pic:blipFill>
+                  <pic:spPr bwMode="auto">
+                    <a:xfrm>
+                      <a:off x="0" y="0"/>
+                      <a:ext cx="5934075" cy="4171950"/>
+                    </a:xfrm>
+                    <a:prstGeom prst="rect">
+                      <a:avLst/>
+                    </a:prstGeom>
+                    <a:noFill/>
+                    <a:ln>
+                      <a:noFill/>
+                    </a:ln>
+                  </pic:spPr>
+                </pic:pic>
+              </a:graphicData>
+            </a:graphic>
+          </wp:inline>
+        </w:drawing>
+      </w:r>
+    </w:p>
+    <w:p>
+      <w:pPr>
+        <w:pStyle w:val="Caption"/>
+        <w:ind w:left="360"/>
+        <w:jc w:val="center"/>
+      </w:pPr>
+      <w:r>
+        <w:t>Figure 2</w:t>
+      </w:r>
+      <w:r>
+        <w:t>8</w:t>
+      </w:r>
+      <w:r>
+        <w:t xml:space="preserve"> - Cascade Trainer Cascade Tab</w:t>
       </w:r>
     </w:p>
     <w:p>
@@ -10921,7 +11517,6 @@
           <w:sz w:val="24"/>
           <w:szCs w:val="24"/>
         </w:rPr>
-        <w:lastRenderedPageBreak/>
         <w:t>After all the parameters are set, “Start” button at the bottom is pressed to start training the cascade classifier. The log screen will be shown while training.</w:t>
       </w:r>
     </w:p>
@@ -11059,7 +11654,62 @@
           <w:sz w:val="24"/>
           <w:szCs w:val="24"/>
         </w:rPr>
-        <w:t>“neg.lst”, “pos.lst” and “pos_samples.vec” are temporary files created for training the classifier and they can also be removed without having any effect.</w:t>
+        <w:lastRenderedPageBreak/>
+        <w:t>“</w:t>
+      </w:r>
+      <w:proofErr w:type="spellStart"/>
+      <w:r>
+        <w:rPr>
+          <w:rFonts w:ascii="Times New Roman" w:hAnsi="Times New Roman" w:cs="Times New Roman"/>
+          <w:sz w:val="24"/>
+          <w:szCs w:val="24"/>
+        </w:rPr>
+        <w:t>neg.lst</w:t>
+      </w:r>
+      <w:proofErr w:type="spellEnd"/>
+      <w:r>
+        <w:rPr>
+          <w:rFonts w:ascii="Times New Roman" w:hAnsi="Times New Roman" w:cs="Times New Roman"/>
+          <w:sz w:val="24"/>
+          <w:szCs w:val="24"/>
+        </w:rPr>
+        <w:t>”, “</w:t>
+      </w:r>
+      <w:proofErr w:type="spellStart"/>
+      <w:r>
+        <w:rPr>
+          <w:rFonts w:ascii="Times New Roman" w:hAnsi="Times New Roman" w:cs="Times New Roman"/>
+          <w:sz w:val="24"/>
+          <w:szCs w:val="24"/>
+        </w:rPr>
+        <w:t>pos.lst</w:t>
+      </w:r>
+      <w:proofErr w:type="spellEnd"/>
+      <w:r>
+        <w:rPr>
+          <w:rFonts w:ascii="Times New Roman" w:hAnsi="Times New Roman" w:cs="Times New Roman"/>
+          <w:sz w:val="24"/>
+          <w:szCs w:val="24"/>
+        </w:rPr>
+        <w:t>” and “</w:t>
+      </w:r>
+      <w:proofErr w:type="spellStart"/>
+      <w:r>
+        <w:rPr>
+          <w:rFonts w:ascii="Times New Roman" w:hAnsi="Times New Roman" w:cs="Times New Roman"/>
+          <w:sz w:val="24"/>
+          <w:szCs w:val="24"/>
+        </w:rPr>
+        <w:t>pos_samples.vec</w:t>
+      </w:r>
+      <w:proofErr w:type="spellEnd"/>
+      <w:r>
+        <w:rPr>
+          <w:rFonts w:ascii="Times New Roman" w:hAnsi="Times New Roman" w:cs="Times New Roman"/>
+          <w:sz w:val="24"/>
+          <w:szCs w:val="24"/>
+        </w:rPr>
+        <w:t>” are temporary files created for training the classifier and they can also be removed without having any effect.</w:t>
       </w:r>
     </w:p>
     <w:p>
@@ -11139,7 +11789,7 @@
       </w:pPr>
     </w:p>
     <w:sectPr>
-      <w:footerReference w:type="default" r:id="rId39"/>
+      <w:footerReference w:type="default" r:id="rId40"/>
       <w:pgSz w:w="12240" w:h="15840"/>
       <w:pgMar w:top="1440" w:right="1440" w:bottom="1440" w:left="1440" w:header="720" w:footer="720" w:gutter="0"/>
       <w:cols w:space="720"/>
@@ -11269,6 +11919,119 @@
 <file path=word/numbering.xml><?xml version="1.0" encoding="utf-8"?>
 <w:numbering xmlns:wpc="http://schemas.microsoft.com/office/word/2010/wordprocessingCanvas" xmlns:cx="http://schemas.microsoft.com/office/drawing/2014/chartex" xmlns:cx1="http://schemas.microsoft.com/office/drawing/2015/9/8/chartex" xmlns:cx2="http://schemas.microsoft.com/office/drawing/2015/10/21/chartex" xmlns:cx3="http://schemas.microsoft.com/office/drawing/2016/5/9/chartex" xmlns:cx4="http://schemas.microsoft.com/office/drawing/2016/5/10/chartex" xmlns:cx5="http://schemas.microsoft.com/office/drawing/2016/5/11/chartex" xmlns:cx6="http://schemas.microsoft.com/office/drawing/2016/5/12/chartex" xmlns:cx7="http://schemas.microsoft.com/office/drawing/2016/5/13/chartex" xmlns:cx8="http://schemas.microsoft.com/office/drawing/2016/5/14/chartex" xmlns:mc="http://schemas.openxmlformats.org/markup-compatibility/2006" xmlns:aink="http://schemas.microsoft.com/office/drawing/2016/ink" xmlns:am3d="http://schemas.microsoft.com/office/drawing/2017/model3d" xmlns:o="urn:schemas-microsoft-com:office:office" xmlns:r="http://schemas.openxmlformats.org/officeDocument/2006/relationships" xmlns:m="http://schemas.openxmlformats.org/officeDocument/2006/math" xmlns:v="urn:schemas-microsoft-com:vml" xmlns:wp14="http://schemas.microsoft.com/office/word/2010/wordprocessingDrawing" xmlns:wp="http://schemas.openxmlformats.org/drawingml/2006/wordprocessingDrawing" xmlns:w10="urn:schemas-microsoft-com:office:word" xmlns:w="http://schemas.openxmlformats.org/wordprocessingml/2006/main" xmlns:w14="http://schemas.microsoft.com/office/word/2010/wordml" xmlns:w15="http://schemas.microsoft.com/office/word/2012/wordml" xmlns:w16cex="http://schemas.microsoft.com/office/word/2018/wordml/cex" xmlns:w16cid="http://schemas.microsoft.com/office/word/2016/wordml/cid" xmlns:w16="http://schemas.microsoft.com/office/word/2018/wordml" xmlns:w16sdtdh="http://schemas.microsoft.com/office/word/2020/wordml/sdtdatahash" xmlns:w16se="http://schemas.microsoft.com/office/word/2015/wordml/symex" xmlns:wpg="http://schemas.microsoft.com/office/word/2010/wordprocessingGroup" xmlns:wpi="http://schemas.microsoft.com/office/word/2010/wordprocessingInk" xmlns:wne="http://schemas.microsoft.com/office/word/2006/wordml" xmlns:wps="http://schemas.microsoft.com/office/word/2010/wordprocessingShape" mc:Ignorable="w14 w15 w16se w16cid w16 w16cex w16sdtdh wp14">
   <w:abstractNum w:abstractNumId="0" w15:restartNumberingAfterBreak="0">
+    <w:nsid w:val="01524874"/>
+    <w:multiLevelType w:val="hybridMultilevel"/>
+    <w:tmpl w:val="E1065A50"/>
+    <w:lvl w:ilvl="0" w:tplc="0409000D">
+      <w:start w:val="1"/>
+      <w:numFmt w:val="bullet"/>
+      <w:lvlText w:val=""/>
+      <w:lvlJc w:val="left"/>
+      <w:pPr>
+        <w:ind w:left="1260" w:hanging="360"/>
+      </w:pPr>
+      <w:rPr>
+        <w:rFonts w:ascii="Wingdings" w:hAnsi="Wingdings" w:hint="default"/>
+      </w:rPr>
+    </w:lvl>
+    <w:lvl w:ilvl="1" w:tplc="04090003" w:tentative="1">
+      <w:start w:val="1"/>
+      <w:numFmt w:val="bullet"/>
+      <w:lvlText w:val="o"/>
+      <w:lvlJc w:val="left"/>
+      <w:pPr>
+        <w:ind w:left="1710" w:hanging="360"/>
+      </w:pPr>
+      <w:rPr>
+        <w:rFonts w:ascii="Courier New" w:hAnsi="Courier New" w:cs="Courier New" w:hint="default"/>
+      </w:rPr>
+    </w:lvl>
+    <w:lvl w:ilvl="2" w:tplc="04090005">
+      <w:start w:val="1"/>
+      <w:numFmt w:val="bullet"/>
+      <w:lvlText w:val=""/>
+      <w:lvlJc w:val="left"/>
+      <w:pPr>
+        <w:ind w:left="1800" w:hanging="360"/>
+      </w:pPr>
+      <w:rPr>
+        <w:rFonts w:ascii="Wingdings" w:hAnsi="Wingdings" w:hint="default"/>
+      </w:rPr>
+    </w:lvl>
+    <w:lvl w:ilvl="3" w:tplc="04090001" w:tentative="1">
+      <w:start w:val="1"/>
+      <w:numFmt w:val="bullet"/>
+      <w:lvlText w:val=""/>
+      <w:lvlJc w:val="left"/>
+      <w:pPr>
+        <w:ind w:left="3150" w:hanging="360"/>
+      </w:pPr>
+      <w:rPr>
+        <w:rFonts w:ascii="Symbol" w:hAnsi="Symbol" w:hint="default"/>
+      </w:rPr>
+    </w:lvl>
+    <w:lvl w:ilvl="4" w:tplc="04090003" w:tentative="1">
+      <w:start w:val="1"/>
+      <w:numFmt w:val="bullet"/>
+      <w:lvlText w:val="o"/>
+      <w:lvlJc w:val="left"/>
+      <w:pPr>
+        <w:ind w:left="3870" w:hanging="360"/>
+      </w:pPr>
+      <w:rPr>
+        <w:rFonts w:ascii="Courier New" w:hAnsi="Courier New" w:cs="Courier New" w:hint="default"/>
+      </w:rPr>
+    </w:lvl>
+    <w:lvl w:ilvl="5" w:tplc="04090005" w:tentative="1">
+      <w:start w:val="1"/>
+      <w:numFmt w:val="bullet"/>
+      <w:lvlText w:val=""/>
+      <w:lvlJc w:val="left"/>
+      <w:pPr>
+        <w:ind w:left="4590" w:hanging="360"/>
+      </w:pPr>
+      <w:rPr>
+        <w:rFonts w:ascii="Wingdings" w:hAnsi="Wingdings" w:hint="default"/>
+      </w:rPr>
+    </w:lvl>
+    <w:lvl w:ilvl="6" w:tplc="04090001" w:tentative="1">
+      <w:start w:val="1"/>
+      <w:numFmt w:val="bullet"/>
+      <w:lvlText w:val=""/>
+      <w:lvlJc w:val="left"/>
+      <w:pPr>
+        <w:ind w:left="5310" w:hanging="360"/>
+      </w:pPr>
+      <w:rPr>
+        <w:rFonts w:ascii="Symbol" w:hAnsi="Symbol" w:hint="default"/>
+      </w:rPr>
+    </w:lvl>
+    <w:lvl w:ilvl="7" w:tplc="04090003" w:tentative="1">
+      <w:start w:val="1"/>
+      <w:numFmt w:val="bullet"/>
+      <w:lvlText w:val="o"/>
+      <w:lvlJc w:val="left"/>
+      <w:pPr>
+        <w:ind w:left="6030" w:hanging="360"/>
+      </w:pPr>
+      <w:rPr>
+        <w:rFonts w:ascii="Courier New" w:hAnsi="Courier New" w:cs="Courier New" w:hint="default"/>
+      </w:rPr>
+    </w:lvl>
+    <w:lvl w:ilvl="8" w:tplc="04090005" w:tentative="1">
+      <w:start w:val="1"/>
+      <w:numFmt w:val="bullet"/>
+      <w:lvlText w:val=""/>
+      <w:lvlJc w:val="left"/>
+      <w:pPr>
+        <w:ind w:left="6750" w:hanging="360"/>
+      </w:pPr>
+      <w:rPr>
+        <w:rFonts w:ascii="Wingdings" w:hAnsi="Wingdings" w:hint="default"/>
+      </w:rPr>
+    </w:lvl>
+  </w:abstractNum>
+  <w:abstractNum w:abstractNumId="1" w15:restartNumberingAfterBreak="0">
     <w:nsid w:val="01AF4FA4"/>
     <w:multiLevelType w:val="hybridMultilevel"/>
     <w:tmpl w:val="FB56AC52"/>
@@ -11354,7 +12117,7 @@
       </w:pPr>
     </w:lvl>
   </w:abstractNum>
-  <w:abstractNum w:abstractNumId="1" w15:restartNumberingAfterBreak="0">
+  <w:abstractNum w:abstractNumId="2" w15:restartNumberingAfterBreak="0">
     <w:nsid w:val="048165A7"/>
     <w:multiLevelType w:val="hybridMultilevel"/>
     <w:tmpl w:val="1A6E787E"/>
@@ -11440,7 +12203,7 @@
       </w:pPr>
     </w:lvl>
   </w:abstractNum>
-  <w:abstractNum w:abstractNumId="2" w15:restartNumberingAfterBreak="0">
+  <w:abstractNum w:abstractNumId="3" w15:restartNumberingAfterBreak="0">
     <w:nsid w:val="062D2B38"/>
     <w:multiLevelType w:val="hybridMultilevel"/>
     <w:tmpl w:val="0A3C0EDA"/>
@@ -11526,7 +12289,7 @@
       </w:pPr>
     </w:lvl>
   </w:abstractNum>
-  <w:abstractNum w:abstractNumId="3" w15:restartNumberingAfterBreak="0">
+  <w:abstractNum w:abstractNumId="4" w15:restartNumberingAfterBreak="0">
     <w:nsid w:val="0B7003A6"/>
     <w:multiLevelType w:val="multilevel"/>
     <w:tmpl w:val="0804D006"/>
@@ -11626,7 +12389,7 @@
       </w:pPr>
     </w:lvl>
   </w:abstractNum>
-  <w:abstractNum w:abstractNumId="4" w15:restartNumberingAfterBreak="0">
+  <w:abstractNum w:abstractNumId="5" w15:restartNumberingAfterBreak="0">
     <w:nsid w:val="0EBF5978"/>
     <w:multiLevelType w:val="hybridMultilevel"/>
     <w:tmpl w:val="D5968C20"/>
@@ -11739,7 +12502,7 @@
       </w:rPr>
     </w:lvl>
   </w:abstractNum>
-  <w:abstractNum w:abstractNumId="5" w15:restartNumberingAfterBreak="0">
+  <w:abstractNum w:abstractNumId="6" w15:restartNumberingAfterBreak="0">
     <w:nsid w:val="1107657D"/>
     <w:multiLevelType w:val="multilevel"/>
     <w:tmpl w:val="0409001F"/>
@@ -11825,7 +12588,7 @@
       </w:pPr>
     </w:lvl>
   </w:abstractNum>
-  <w:abstractNum w:abstractNumId="6" w15:restartNumberingAfterBreak="0">
+  <w:abstractNum w:abstractNumId="7" w15:restartNumberingAfterBreak="0">
     <w:nsid w:val="1482775B"/>
     <w:multiLevelType w:val="multilevel"/>
     <w:tmpl w:val="0EBA3C40"/>
@@ -11920,7 +12683,7 @@
       </w:pPr>
     </w:lvl>
   </w:abstractNum>
-  <w:abstractNum w:abstractNumId="7" w15:restartNumberingAfterBreak="0">
+  <w:abstractNum w:abstractNumId="8" w15:restartNumberingAfterBreak="0">
     <w:nsid w:val="18A82703"/>
     <w:multiLevelType w:val="multilevel"/>
     <w:tmpl w:val="A8C4FCA4"/>
@@ -12069,7 +12832,7 @@
       </w:rPr>
     </w:lvl>
   </w:abstractNum>
-  <w:abstractNum w:abstractNumId="8" w15:restartNumberingAfterBreak="0">
+  <w:abstractNum w:abstractNumId="9" w15:restartNumberingAfterBreak="0">
     <w:nsid w:val="19324EF3"/>
     <w:multiLevelType w:val="hybridMultilevel"/>
     <w:tmpl w:val="314EEDF8"/>
@@ -12182,7 +12945,120 @@
       </w:rPr>
     </w:lvl>
   </w:abstractNum>
-  <w:abstractNum w:abstractNumId="9" w15:restartNumberingAfterBreak="0">
+  <w:abstractNum w:abstractNumId="10" w15:restartNumberingAfterBreak="0">
+    <w:nsid w:val="1AAB44B8"/>
+    <w:multiLevelType w:val="hybridMultilevel"/>
+    <w:tmpl w:val="0242E02E"/>
+    <w:lvl w:ilvl="0" w:tplc="04090001">
+      <w:start w:val="1"/>
+      <w:numFmt w:val="bullet"/>
+      <w:lvlText w:val=""/>
+      <w:lvlJc w:val="left"/>
+      <w:pPr>
+        <w:ind w:left="2970" w:hanging="360"/>
+      </w:pPr>
+      <w:rPr>
+        <w:rFonts w:ascii="Symbol" w:hAnsi="Symbol" w:hint="default"/>
+      </w:rPr>
+    </w:lvl>
+    <w:lvl w:ilvl="1" w:tplc="04090003" w:tentative="1">
+      <w:start w:val="1"/>
+      <w:numFmt w:val="bullet"/>
+      <w:lvlText w:val="o"/>
+      <w:lvlJc w:val="left"/>
+      <w:pPr>
+        <w:ind w:left="3690" w:hanging="360"/>
+      </w:pPr>
+      <w:rPr>
+        <w:rFonts w:ascii="Courier New" w:hAnsi="Courier New" w:cs="Courier New" w:hint="default"/>
+      </w:rPr>
+    </w:lvl>
+    <w:lvl w:ilvl="2" w:tplc="04090005" w:tentative="1">
+      <w:start w:val="1"/>
+      <w:numFmt w:val="bullet"/>
+      <w:lvlText w:val=""/>
+      <w:lvlJc w:val="left"/>
+      <w:pPr>
+        <w:ind w:left="4410" w:hanging="360"/>
+      </w:pPr>
+      <w:rPr>
+        <w:rFonts w:ascii="Wingdings" w:hAnsi="Wingdings" w:hint="default"/>
+      </w:rPr>
+    </w:lvl>
+    <w:lvl w:ilvl="3" w:tplc="04090001" w:tentative="1">
+      <w:start w:val="1"/>
+      <w:numFmt w:val="bullet"/>
+      <w:lvlText w:val=""/>
+      <w:lvlJc w:val="left"/>
+      <w:pPr>
+        <w:ind w:left="5130" w:hanging="360"/>
+      </w:pPr>
+      <w:rPr>
+        <w:rFonts w:ascii="Symbol" w:hAnsi="Symbol" w:hint="default"/>
+      </w:rPr>
+    </w:lvl>
+    <w:lvl w:ilvl="4" w:tplc="04090003" w:tentative="1">
+      <w:start w:val="1"/>
+      <w:numFmt w:val="bullet"/>
+      <w:lvlText w:val="o"/>
+      <w:lvlJc w:val="left"/>
+      <w:pPr>
+        <w:ind w:left="5850" w:hanging="360"/>
+      </w:pPr>
+      <w:rPr>
+        <w:rFonts w:ascii="Courier New" w:hAnsi="Courier New" w:cs="Courier New" w:hint="default"/>
+      </w:rPr>
+    </w:lvl>
+    <w:lvl w:ilvl="5" w:tplc="04090005" w:tentative="1">
+      <w:start w:val="1"/>
+      <w:numFmt w:val="bullet"/>
+      <w:lvlText w:val=""/>
+      <w:lvlJc w:val="left"/>
+      <w:pPr>
+        <w:ind w:left="6570" w:hanging="360"/>
+      </w:pPr>
+      <w:rPr>
+        <w:rFonts w:ascii="Wingdings" w:hAnsi="Wingdings" w:hint="default"/>
+      </w:rPr>
+    </w:lvl>
+    <w:lvl w:ilvl="6" w:tplc="04090001" w:tentative="1">
+      <w:start w:val="1"/>
+      <w:numFmt w:val="bullet"/>
+      <w:lvlText w:val=""/>
+      <w:lvlJc w:val="left"/>
+      <w:pPr>
+        <w:ind w:left="7290" w:hanging="360"/>
+      </w:pPr>
+      <w:rPr>
+        <w:rFonts w:ascii="Symbol" w:hAnsi="Symbol" w:hint="default"/>
+      </w:rPr>
+    </w:lvl>
+    <w:lvl w:ilvl="7" w:tplc="04090003" w:tentative="1">
+      <w:start w:val="1"/>
+      <w:numFmt w:val="bullet"/>
+      <w:lvlText w:val="o"/>
+      <w:lvlJc w:val="left"/>
+      <w:pPr>
+        <w:ind w:left="8010" w:hanging="360"/>
+      </w:pPr>
+      <w:rPr>
+        <w:rFonts w:ascii="Courier New" w:hAnsi="Courier New" w:cs="Courier New" w:hint="default"/>
+      </w:rPr>
+    </w:lvl>
+    <w:lvl w:ilvl="8" w:tplc="04090005" w:tentative="1">
+      <w:start w:val="1"/>
+      <w:numFmt w:val="bullet"/>
+      <w:lvlText w:val=""/>
+      <w:lvlJc w:val="left"/>
+      <w:pPr>
+        <w:ind w:left="8730" w:hanging="360"/>
+      </w:pPr>
+      <w:rPr>
+        <w:rFonts w:ascii="Wingdings" w:hAnsi="Wingdings" w:hint="default"/>
+      </w:rPr>
+    </w:lvl>
+  </w:abstractNum>
+  <w:abstractNum w:abstractNumId="11" w15:restartNumberingAfterBreak="0">
     <w:nsid w:val="1C726814"/>
     <w:multiLevelType w:val="hybridMultilevel"/>
     <w:tmpl w:val="24AC45C6"/>
@@ -12295,7 +13171,7 @@
       </w:rPr>
     </w:lvl>
   </w:abstractNum>
-  <w:abstractNum w:abstractNumId="10" w15:restartNumberingAfterBreak="0">
+  <w:abstractNum w:abstractNumId="12" w15:restartNumberingAfterBreak="0">
     <w:nsid w:val="242A13ED"/>
     <w:multiLevelType w:val="hybridMultilevel"/>
     <w:tmpl w:val="3270532E"/>
@@ -12408,7 +13284,7 @@
       </w:rPr>
     </w:lvl>
   </w:abstractNum>
-  <w:abstractNum w:abstractNumId="11" w15:restartNumberingAfterBreak="0">
+  <w:abstractNum w:abstractNumId="13" w15:restartNumberingAfterBreak="0">
     <w:nsid w:val="26512FC5"/>
     <w:multiLevelType w:val="hybridMultilevel"/>
     <w:tmpl w:val="AB64CB2A"/>
@@ -12521,7 +13397,7 @@
       </w:rPr>
     </w:lvl>
   </w:abstractNum>
-  <w:abstractNum w:abstractNumId="12" w15:restartNumberingAfterBreak="0">
+  <w:abstractNum w:abstractNumId="14" w15:restartNumberingAfterBreak="0">
     <w:nsid w:val="2CE91536"/>
     <w:multiLevelType w:val="hybridMultilevel"/>
     <w:tmpl w:val="EB4C7172"/>
@@ -12634,7 +13510,7 @@
       </w:rPr>
     </w:lvl>
   </w:abstractNum>
-  <w:abstractNum w:abstractNumId="13" w15:restartNumberingAfterBreak="0">
+  <w:abstractNum w:abstractNumId="15" w15:restartNumberingAfterBreak="0">
     <w:nsid w:val="2D112F31"/>
     <w:multiLevelType w:val="hybridMultilevel"/>
     <w:tmpl w:val="528C35C2"/>
@@ -12747,10 +13623,10 @@
       </w:rPr>
     </w:lvl>
   </w:abstractNum>
-  <w:abstractNum w:abstractNumId="14" w15:restartNumberingAfterBreak="0">
+  <w:abstractNum w:abstractNumId="16" w15:restartNumberingAfterBreak="0">
     <w:nsid w:val="2E566693"/>
     <w:multiLevelType w:val="multilevel"/>
-    <w:tmpl w:val="C980D2F2"/>
+    <w:tmpl w:val="A2FADF1A"/>
     <w:lvl w:ilvl="0">
       <w:start w:val="1"/>
       <w:numFmt w:val="bullet"/>
@@ -12783,6 +13659,692 @@
         <w:sz w:val="20"/>
       </w:rPr>
     </w:lvl>
+    <w:lvl w:ilvl="2">
+      <w:start w:val="3"/>
+      <w:numFmt w:val="bullet"/>
+      <w:lvlText w:val="-"/>
+      <w:lvlJc w:val="left"/>
+      <w:pPr>
+        <w:ind w:left="1530" w:hanging="360"/>
+      </w:pPr>
+      <w:rPr>
+        <w:rFonts w:ascii="Times New Roman" w:eastAsia="Times New Roman" w:hAnsi="Times New Roman" w:cs="Times New Roman" w:hint="default"/>
+      </w:rPr>
+    </w:lvl>
+    <w:lvl w:ilvl="3" w:tentative="1">
+      <w:start w:val="1"/>
+      <w:numFmt w:val="bullet"/>
+      <w:lvlText w:val=""/>
+      <w:lvlJc w:val="left"/>
+      <w:pPr>
+        <w:tabs>
+          <w:tab w:val="num" w:pos="2880"/>
+        </w:tabs>
+        <w:ind w:left="2880" w:hanging="360"/>
+      </w:pPr>
+      <w:rPr>
+        <w:rFonts w:ascii="Wingdings" w:hAnsi="Wingdings" w:hint="default"/>
+        <w:sz w:val="20"/>
+      </w:rPr>
+    </w:lvl>
+    <w:lvl w:ilvl="4" w:tentative="1">
+      <w:start w:val="1"/>
+      <w:numFmt w:val="bullet"/>
+      <w:lvlText w:val=""/>
+      <w:lvlJc w:val="left"/>
+      <w:pPr>
+        <w:tabs>
+          <w:tab w:val="num" w:pos="3600"/>
+        </w:tabs>
+        <w:ind w:left="3600" w:hanging="360"/>
+      </w:pPr>
+      <w:rPr>
+        <w:rFonts w:ascii="Wingdings" w:hAnsi="Wingdings" w:hint="default"/>
+        <w:sz w:val="20"/>
+      </w:rPr>
+    </w:lvl>
+    <w:lvl w:ilvl="5" w:tentative="1">
+      <w:start w:val="1"/>
+      <w:numFmt w:val="bullet"/>
+      <w:lvlText w:val=""/>
+      <w:lvlJc w:val="left"/>
+      <w:pPr>
+        <w:tabs>
+          <w:tab w:val="num" w:pos="4320"/>
+        </w:tabs>
+        <w:ind w:left="4320" w:hanging="360"/>
+      </w:pPr>
+      <w:rPr>
+        <w:rFonts w:ascii="Wingdings" w:hAnsi="Wingdings" w:hint="default"/>
+        <w:sz w:val="20"/>
+      </w:rPr>
+    </w:lvl>
+    <w:lvl w:ilvl="6" w:tentative="1">
+      <w:start w:val="1"/>
+      <w:numFmt w:val="bullet"/>
+      <w:lvlText w:val=""/>
+      <w:lvlJc w:val="left"/>
+      <w:pPr>
+        <w:tabs>
+          <w:tab w:val="num" w:pos="5040"/>
+        </w:tabs>
+        <w:ind w:left="5040" w:hanging="360"/>
+      </w:pPr>
+      <w:rPr>
+        <w:rFonts w:ascii="Wingdings" w:hAnsi="Wingdings" w:hint="default"/>
+        <w:sz w:val="20"/>
+      </w:rPr>
+    </w:lvl>
+    <w:lvl w:ilvl="7" w:tentative="1">
+      <w:start w:val="1"/>
+      <w:numFmt w:val="bullet"/>
+      <w:lvlText w:val=""/>
+      <w:lvlJc w:val="left"/>
+      <w:pPr>
+        <w:tabs>
+          <w:tab w:val="num" w:pos="5760"/>
+        </w:tabs>
+        <w:ind w:left="5760" w:hanging="360"/>
+      </w:pPr>
+      <w:rPr>
+        <w:rFonts w:ascii="Wingdings" w:hAnsi="Wingdings" w:hint="default"/>
+        <w:sz w:val="20"/>
+      </w:rPr>
+    </w:lvl>
+    <w:lvl w:ilvl="8" w:tentative="1">
+      <w:start w:val="1"/>
+      <w:numFmt w:val="bullet"/>
+      <w:lvlText w:val=""/>
+      <w:lvlJc w:val="left"/>
+      <w:pPr>
+        <w:tabs>
+          <w:tab w:val="num" w:pos="6480"/>
+        </w:tabs>
+        <w:ind w:left="6480" w:hanging="360"/>
+      </w:pPr>
+      <w:rPr>
+        <w:rFonts w:ascii="Wingdings" w:hAnsi="Wingdings" w:hint="default"/>
+        <w:sz w:val="20"/>
+      </w:rPr>
+    </w:lvl>
+  </w:abstractNum>
+  <w:abstractNum w:abstractNumId="17" w15:restartNumberingAfterBreak="0">
+    <w:nsid w:val="30E918C0"/>
+    <w:multiLevelType w:val="hybridMultilevel"/>
+    <w:tmpl w:val="7F485480"/>
+    <w:lvl w:ilvl="0" w:tplc="04090001">
+      <w:start w:val="1"/>
+      <w:numFmt w:val="bullet"/>
+      <w:lvlText w:val=""/>
+      <w:lvlJc w:val="left"/>
+      <w:pPr>
+        <w:ind w:left="720" w:hanging="360"/>
+      </w:pPr>
+      <w:rPr>
+        <w:rFonts w:ascii="Symbol" w:hAnsi="Symbol" w:hint="default"/>
+      </w:rPr>
+    </w:lvl>
+    <w:lvl w:ilvl="1" w:tplc="0409000B">
+      <w:start w:val="1"/>
+      <w:numFmt w:val="bullet"/>
+      <w:lvlText w:val=""/>
+      <w:lvlJc w:val="left"/>
+      <w:pPr>
+        <w:ind w:left="1440" w:hanging="360"/>
+      </w:pPr>
+      <w:rPr>
+        <w:rFonts w:ascii="Wingdings" w:hAnsi="Wingdings" w:hint="default"/>
+      </w:rPr>
+    </w:lvl>
+    <w:lvl w:ilvl="2" w:tplc="32D47B00">
+      <w:numFmt w:val="bullet"/>
+      <w:lvlText w:val="-"/>
+      <w:lvlJc w:val="left"/>
+      <w:pPr>
+        <w:ind w:left="1620" w:hanging="360"/>
+      </w:pPr>
+      <w:rPr>
+        <w:rFonts w:ascii="Calibri" w:eastAsiaTheme="minorHAnsi" w:hAnsi="Calibri" w:cs="Calibri" w:hint="default"/>
+      </w:rPr>
+    </w:lvl>
+    <w:lvl w:ilvl="3" w:tplc="04090001" w:tentative="1">
+      <w:start w:val="1"/>
+      <w:numFmt w:val="bullet"/>
+      <w:lvlText w:val=""/>
+      <w:lvlJc w:val="left"/>
+      <w:pPr>
+        <w:ind w:left="2880" w:hanging="360"/>
+      </w:pPr>
+      <w:rPr>
+        <w:rFonts w:ascii="Symbol" w:hAnsi="Symbol" w:hint="default"/>
+      </w:rPr>
+    </w:lvl>
+    <w:lvl w:ilvl="4" w:tplc="04090003" w:tentative="1">
+      <w:start w:val="1"/>
+      <w:numFmt w:val="bullet"/>
+      <w:lvlText w:val="o"/>
+      <w:lvlJc w:val="left"/>
+      <w:pPr>
+        <w:ind w:left="3600" w:hanging="360"/>
+      </w:pPr>
+      <w:rPr>
+        <w:rFonts w:ascii="Courier New" w:hAnsi="Courier New" w:cs="Courier New" w:hint="default"/>
+      </w:rPr>
+    </w:lvl>
+    <w:lvl w:ilvl="5" w:tplc="04090005" w:tentative="1">
+      <w:start w:val="1"/>
+      <w:numFmt w:val="bullet"/>
+      <w:lvlText w:val=""/>
+      <w:lvlJc w:val="left"/>
+      <w:pPr>
+        <w:ind w:left="4320" w:hanging="360"/>
+      </w:pPr>
+      <w:rPr>
+        <w:rFonts w:ascii="Wingdings" w:hAnsi="Wingdings" w:hint="default"/>
+      </w:rPr>
+    </w:lvl>
+    <w:lvl w:ilvl="6" w:tplc="04090001" w:tentative="1">
+      <w:start w:val="1"/>
+      <w:numFmt w:val="bullet"/>
+      <w:lvlText w:val=""/>
+      <w:lvlJc w:val="left"/>
+      <w:pPr>
+        <w:ind w:left="5040" w:hanging="360"/>
+      </w:pPr>
+      <w:rPr>
+        <w:rFonts w:ascii="Symbol" w:hAnsi="Symbol" w:hint="default"/>
+      </w:rPr>
+    </w:lvl>
+    <w:lvl w:ilvl="7" w:tplc="04090003" w:tentative="1">
+      <w:start w:val="1"/>
+      <w:numFmt w:val="bullet"/>
+      <w:lvlText w:val="o"/>
+      <w:lvlJc w:val="left"/>
+      <w:pPr>
+        <w:ind w:left="5760" w:hanging="360"/>
+      </w:pPr>
+      <w:rPr>
+        <w:rFonts w:ascii="Courier New" w:hAnsi="Courier New" w:cs="Courier New" w:hint="default"/>
+      </w:rPr>
+    </w:lvl>
+    <w:lvl w:ilvl="8" w:tplc="04090005" w:tentative="1">
+      <w:start w:val="1"/>
+      <w:numFmt w:val="bullet"/>
+      <w:lvlText w:val=""/>
+      <w:lvlJc w:val="left"/>
+      <w:pPr>
+        <w:ind w:left="6480" w:hanging="360"/>
+      </w:pPr>
+      <w:rPr>
+        <w:rFonts w:ascii="Wingdings" w:hAnsi="Wingdings" w:hint="default"/>
+      </w:rPr>
+    </w:lvl>
+  </w:abstractNum>
+  <w:abstractNum w:abstractNumId="18" w15:restartNumberingAfterBreak="0">
+    <w:nsid w:val="373D55D5"/>
+    <w:multiLevelType w:val="hybridMultilevel"/>
+    <w:tmpl w:val="249CD4A6"/>
+    <w:lvl w:ilvl="0" w:tplc="04090001">
+      <w:start w:val="1"/>
+      <w:numFmt w:val="bullet"/>
+      <w:lvlText w:val=""/>
+      <w:lvlJc w:val="left"/>
+      <w:pPr>
+        <w:ind w:left="765" w:hanging="360"/>
+      </w:pPr>
+      <w:rPr>
+        <w:rFonts w:ascii="Symbol" w:hAnsi="Symbol" w:hint="default"/>
+      </w:rPr>
+    </w:lvl>
+    <w:lvl w:ilvl="1" w:tplc="04090003" w:tentative="1">
+      <w:start w:val="1"/>
+      <w:numFmt w:val="bullet"/>
+      <w:lvlText w:val="o"/>
+      <w:lvlJc w:val="left"/>
+      <w:pPr>
+        <w:ind w:left="1485" w:hanging="360"/>
+      </w:pPr>
+      <w:rPr>
+        <w:rFonts w:ascii="Courier New" w:hAnsi="Courier New" w:cs="Courier New" w:hint="default"/>
+      </w:rPr>
+    </w:lvl>
+    <w:lvl w:ilvl="2" w:tplc="04090005" w:tentative="1">
+      <w:start w:val="1"/>
+      <w:numFmt w:val="bullet"/>
+      <w:lvlText w:val=""/>
+      <w:lvlJc w:val="left"/>
+      <w:pPr>
+        <w:ind w:left="2205" w:hanging="360"/>
+      </w:pPr>
+      <w:rPr>
+        <w:rFonts w:ascii="Wingdings" w:hAnsi="Wingdings" w:hint="default"/>
+      </w:rPr>
+    </w:lvl>
+    <w:lvl w:ilvl="3" w:tplc="04090001" w:tentative="1">
+      <w:start w:val="1"/>
+      <w:numFmt w:val="bullet"/>
+      <w:lvlText w:val=""/>
+      <w:lvlJc w:val="left"/>
+      <w:pPr>
+        <w:ind w:left="2925" w:hanging="360"/>
+      </w:pPr>
+      <w:rPr>
+        <w:rFonts w:ascii="Symbol" w:hAnsi="Symbol" w:hint="default"/>
+      </w:rPr>
+    </w:lvl>
+    <w:lvl w:ilvl="4" w:tplc="04090003" w:tentative="1">
+      <w:start w:val="1"/>
+      <w:numFmt w:val="bullet"/>
+      <w:lvlText w:val="o"/>
+      <w:lvlJc w:val="left"/>
+      <w:pPr>
+        <w:ind w:left="3645" w:hanging="360"/>
+      </w:pPr>
+      <w:rPr>
+        <w:rFonts w:ascii="Courier New" w:hAnsi="Courier New" w:cs="Courier New" w:hint="default"/>
+      </w:rPr>
+    </w:lvl>
+    <w:lvl w:ilvl="5" w:tplc="04090005" w:tentative="1">
+      <w:start w:val="1"/>
+      <w:numFmt w:val="bullet"/>
+      <w:lvlText w:val=""/>
+      <w:lvlJc w:val="left"/>
+      <w:pPr>
+        <w:ind w:left="4365" w:hanging="360"/>
+      </w:pPr>
+      <w:rPr>
+        <w:rFonts w:ascii="Wingdings" w:hAnsi="Wingdings" w:hint="default"/>
+      </w:rPr>
+    </w:lvl>
+    <w:lvl w:ilvl="6" w:tplc="04090001" w:tentative="1">
+      <w:start w:val="1"/>
+      <w:numFmt w:val="bullet"/>
+      <w:lvlText w:val=""/>
+      <w:lvlJc w:val="left"/>
+      <w:pPr>
+        <w:ind w:left="5085" w:hanging="360"/>
+      </w:pPr>
+      <w:rPr>
+        <w:rFonts w:ascii="Symbol" w:hAnsi="Symbol" w:hint="default"/>
+      </w:rPr>
+    </w:lvl>
+    <w:lvl w:ilvl="7" w:tplc="04090003" w:tentative="1">
+      <w:start w:val="1"/>
+      <w:numFmt w:val="bullet"/>
+      <w:lvlText w:val="o"/>
+      <w:lvlJc w:val="left"/>
+      <w:pPr>
+        <w:ind w:left="5805" w:hanging="360"/>
+      </w:pPr>
+      <w:rPr>
+        <w:rFonts w:ascii="Courier New" w:hAnsi="Courier New" w:cs="Courier New" w:hint="default"/>
+      </w:rPr>
+    </w:lvl>
+    <w:lvl w:ilvl="8" w:tplc="04090005" w:tentative="1">
+      <w:start w:val="1"/>
+      <w:numFmt w:val="bullet"/>
+      <w:lvlText w:val=""/>
+      <w:lvlJc w:val="left"/>
+      <w:pPr>
+        <w:ind w:left="6525" w:hanging="360"/>
+      </w:pPr>
+      <w:rPr>
+        <w:rFonts w:ascii="Wingdings" w:hAnsi="Wingdings" w:hint="default"/>
+      </w:rPr>
+    </w:lvl>
+  </w:abstractNum>
+  <w:abstractNum w:abstractNumId="19" w15:restartNumberingAfterBreak="0">
+    <w:nsid w:val="3C984E69"/>
+    <w:multiLevelType w:val="hybridMultilevel"/>
+    <w:tmpl w:val="D29659B8"/>
+    <w:lvl w:ilvl="0" w:tplc="802A2C46">
+      <w:start w:val="1"/>
+      <w:numFmt w:val="lowerLetter"/>
+      <w:lvlText w:val="%1)"/>
+      <w:lvlJc w:val="left"/>
+      <w:pPr>
+        <w:ind w:left="1170" w:hanging="360"/>
+      </w:pPr>
+      <w:rPr>
+        <w:b w:val="0"/>
+        <w:bCs w:val="0"/>
+      </w:rPr>
+    </w:lvl>
+    <w:lvl w:ilvl="1" w:tplc="04090019" w:tentative="1">
+      <w:start w:val="1"/>
+      <w:numFmt w:val="lowerLetter"/>
+      <w:lvlText w:val="%2."/>
+      <w:lvlJc w:val="left"/>
+      <w:pPr>
+        <w:ind w:left="1890" w:hanging="360"/>
+      </w:pPr>
+    </w:lvl>
+    <w:lvl w:ilvl="2" w:tplc="0409001B" w:tentative="1">
+      <w:start w:val="1"/>
+      <w:numFmt w:val="lowerRoman"/>
+      <w:lvlText w:val="%3."/>
+      <w:lvlJc w:val="right"/>
+      <w:pPr>
+        <w:ind w:left="2610" w:hanging="180"/>
+      </w:pPr>
+    </w:lvl>
+    <w:lvl w:ilvl="3" w:tplc="0409000F" w:tentative="1">
+      <w:start w:val="1"/>
+      <w:numFmt w:val="decimal"/>
+      <w:lvlText w:val="%4."/>
+      <w:lvlJc w:val="left"/>
+      <w:pPr>
+        <w:ind w:left="3330" w:hanging="360"/>
+      </w:pPr>
+    </w:lvl>
+    <w:lvl w:ilvl="4" w:tplc="04090019" w:tentative="1">
+      <w:start w:val="1"/>
+      <w:numFmt w:val="lowerLetter"/>
+      <w:lvlText w:val="%5."/>
+      <w:lvlJc w:val="left"/>
+      <w:pPr>
+        <w:ind w:left="4050" w:hanging="360"/>
+      </w:pPr>
+    </w:lvl>
+    <w:lvl w:ilvl="5" w:tplc="0409001B" w:tentative="1">
+      <w:start w:val="1"/>
+      <w:numFmt w:val="lowerRoman"/>
+      <w:lvlText w:val="%6."/>
+      <w:lvlJc w:val="right"/>
+      <w:pPr>
+        <w:ind w:left="4770" w:hanging="180"/>
+      </w:pPr>
+    </w:lvl>
+    <w:lvl w:ilvl="6" w:tplc="0409000F" w:tentative="1">
+      <w:start w:val="1"/>
+      <w:numFmt w:val="decimal"/>
+      <w:lvlText w:val="%7."/>
+      <w:lvlJc w:val="left"/>
+      <w:pPr>
+        <w:ind w:left="5490" w:hanging="360"/>
+      </w:pPr>
+    </w:lvl>
+    <w:lvl w:ilvl="7" w:tplc="04090019" w:tentative="1">
+      <w:start w:val="1"/>
+      <w:numFmt w:val="lowerLetter"/>
+      <w:lvlText w:val="%8."/>
+      <w:lvlJc w:val="left"/>
+      <w:pPr>
+        <w:ind w:left="6210" w:hanging="360"/>
+      </w:pPr>
+    </w:lvl>
+    <w:lvl w:ilvl="8" w:tplc="0409001B" w:tentative="1">
+      <w:start w:val="1"/>
+      <w:numFmt w:val="lowerRoman"/>
+      <w:lvlText w:val="%9."/>
+      <w:lvlJc w:val="right"/>
+      <w:pPr>
+        <w:ind w:left="6930" w:hanging="180"/>
+      </w:pPr>
+    </w:lvl>
+  </w:abstractNum>
+  <w:abstractNum w:abstractNumId="20" w15:restartNumberingAfterBreak="0">
+    <w:nsid w:val="3D3715B8"/>
+    <w:multiLevelType w:val="hybridMultilevel"/>
+    <w:tmpl w:val="CC94D988"/>
+    <w:lvl w:ilvl="0" w:tplc="0409000D">
+      <w:start w:val="1"/>
+      <w:numFmt w:val="bullet"/>
+      <w:lvlText w:val=""/>
+      <w:lvlJc w:val="left"/>
+      <w:pPr>
+        <w:ind w:left="720" w:hanging="360"/>
+      </w:pPr>
+      <w:rPr>
+        <w:rFonts w:ascii="Wingdings" w:hAnsi="Wingdings" w:hint="default"/>
+      </w:rPr>
+    </w:lvl>
+    <w:lvl w:ilvl="1" w:tplc="04090003" w:tentative="1">
+      <w:start w:val="1"/>
+      <w:numFmt w:val="bullet"/>
+      <w:lvlText w:val="o"/>
+      <w:lvlJc w:val="left"/>
+      <w:pPr>
+        <w:ind w:left="1440" w:hanging="360"/>
+      </w:pPr>
+      <w:rPr>
+        <w:rFonts w:ascii="Courier New" w:hAnsi="Courier New" w:cs="Courier New" w:hint="default"/>
+      </w:rPr>
+    </w:lvl>
+    <w:lvl w:ilvl="2" w:tplc="04090005" w:tentative="1">
+      <w:start w:val="1"/>
+      <w:numFmt w:val="bullet"/>
+      <w:lvlText w:val=""/>
+      <w:lvlJc w:val="left"/>
+      <w:pPr>
+        <w:ind w:left="2160" w:hanging="360"/>
+      </w:pPr>
+      <w:rPr>
+        <w:rFonts w:ascii="Wingdings" w:hAnsi="Wingdings" w:hint="default"/>
+      </w:rPr>
+    </w:lvl>
+    <w:lvl w:ilvl="3" w:tplc="04090001" w:tentative="1">
+      <w:start w:val="1"/>
+      <w:numFmt w:val="bullet"/>
+      <w:lvlText w:val=""/>
+      <w:lvlJc w:val="left"/>
+      <w:pPr>
+        <w:ind w:left="2880" w:hanging="360"/>
+      </w:pPr>
+      <w:rPr>
+        <w:rFonts w:ascii="Symbol" w:hAnsi="Symbol" w:hint="default"/>
+      </w:rPr>
+    </w:lvl>
+    <w:lvl w:ilvl="4" w:tplc="04090003" w:tentative="1">
+      <w:start w:val="1"/>
+      <w:numFmt w:val="bullet"/>
+      <w:lvlText w:val="o"/>
+      <w:lvlJc w:val="left"/>
+      <w:pPr>
+        <w:ind w:left="3600" w:hanging="360"/>
+      </w:pPr>
+      <w:rPr>
+        <w:rFonts w:ascii="Courier New" w:hAnsi="Courier New" w:cs="Courier New" w:hint="default"/>
+      </w:rPr>
+    </w:lvl>
+    <w:lvl w:ilvl="5" w:tplc="04090005" w:tentative="1">
+      <w:start w:val="1"/>
+      <w:numFmt w:val="bullet"/>
+      <w:lvlText w:val=""/>
+      <w:lvlJc w:val="left"/>
+      <w:pPr>
+        <w:ind w:left="4320" w:hanging="360"/>
+      </w:pPr>
+      <w:rPr>
+        <w:rFonts w:ascii="Wingdings" w:hAnsi="Wingdings" w:hint="default"/>
+      </w:rPr>
+    </w:lvl>
+    <w:lvl w:ilvl="6" w:tplc="04090001" w:tentative="1">
+      <w:start w:val="1"/>
+      <w:numFmt w:val="bullet"/>
+      <w:lvlText w:val=""/>
+      <w:lvlJc w:val="left"/>
+      <w:pPr>
+        <w:ind w:left="5040" w:hanging="360"/>
+      </w:pPr>
+      <w:rPr>
+        <w:rFonts w:ascii="Symbol" w:hAnsi="Symbol" w:hint="default"/>
+      </w:rPr>
+    </w:lvl>
+    <w:lvl w:ilvl="7" w:tplc="04090003" w:tentative="1">
+      <w:start w:val="1"/>
+      <w:numFmt w:val="bullet"/>
+      <w:lvlText w:val="o"/>
+      <w:lvlJc w:val="left"/>
+      <w:pPr>
+        <w:ind w:left="5760" w:hanging="360"/>
+      </w:pPr>
+      <w:rPr>
+        <w:rFonts w:ascii="Courier New" w:hAnsi="Courier New" w:cs="Courier New" w:hint="default"/>
+      </w:rPr>
+    </w:lvl>
+    <w:lvl w:ilvl="8" w:tplc="04090005" w:tentative="1">
+      <w:start w:val="1"/>
+      <w:numFmt w:val="bullet"/>
+      <w:lvlText w:val=""/>
+      <w:lvlJc w:val="left"/>
+      <w:pPr>
+        <w:ind w:left="6480" w:hanging="360"/>
+      </w:pPr>
+      <w:rPr>
+        <w:rFonts w:ascii="Wingdings" w:hAnsi="Wingdings" w:hint="default"/>
+      </w:rPr>
+    </w:lvl>
+  </w:abstractNum>
+  <w:abstractNum w:abstractNumId="21" w15:restartNumberingAfterBreak="0">
+    <w:nsid w:val="44007822"/>
+    <w:multiLevelType w:val="hybridMultilevel"/>
+    <w:tmpl w:val="F7E4A306"/>
+    <w:lvl w:ilvl="0" w:tplc="0409000D">
+      <w:start w:val="1"/>
+      <w:numFmt w:val="bullet"/>
+      <w:lvlText w:val=""/>
+      <w:lvlJc w:val="left"/>
+      <w:pPr>
+        <w:ind w:left="720" w:hanging="360"/>
+      </w:pPr>
+      <w:rPr>
+        <w:rFonts w:ascii="Wingdings" w:hAnsi="Wingdings" w:hint="default"/>
+      </w:rPr>
+    </w:lvl>
+    <w:lvl w:ilvl="1" w:tplc="04090003" w:tentative="1">
+      <w:start w:val="1"/>
+      <w:numFmt w:val="bullet"/>
+      <w:lvlText w:val="o"/>
+      <w:lvlJc w:val="left"/>
+      <w:pPr>
+        <w:ind w:left="1440" w:hanging="360"/>
+      </w:pPr>
+      <w:rPr>
+        <w:rFonts w:ascii="Courier New" w:hAnsi="Courier New" w:cs="Courier New" w:hint="default"/>
+      </w:rPr>
+    </w:lvl>
+    <w:lvl w:ilvl="2" w:tplc="04090005" w:tentative="1">
+      <w:start w:val="1"/>
+      <w:numFmt w:val="bullet"/>
+      <w:lvlText w:val=""/>
+      <w:lvlJc w:val="left"/>
+      <w:pPr>
+        <w:ind w:left="2160" w:hanging="360"/>
+      </w:pPr>
+      <w:rPr>
+        <w:rFonts w:ascii="Wingdings" w:hAnsi="Wingdings" w:hint="default"/>
+      </w:rPr>
+    </w:lvl>
+    <w:lvl w:ilvl="3" w:tplc="04090001" w:tentative="1">
+      <w:start w:val="1"/>
+      <w:numFmt w:val="bullet"/>
+      <w:lvlText w:val=""/>
+      <w:lvlJc w:val="left"/>
+      <w:pPr>
+        <w:ind w:left="2880" w:hanging="360"/>
+      </w:pPr>
+      <w:rPr>
+        <w:rFonts w:ascii="Symbol" w:hAnsi="Symbol" w:hint="default"/>
+      </w:rPr>
+    </w:lvl>
+    <w:lvl w:ilvl="4" w:tplc="04090003" w:tentative="1">
+      <w:start w:val="1"/>
+      <w:numFmt w:val="bullet"/>
+      <w:lvlText w:val="o"/>
+      <w:lvlJc w:val="left"/>
+      <w:pPr>
+        <w:ind w:left="3600" w:hanging="360"/>
+      </w:pPr>
+      <w:rPr>
+        <w:rFonts w:ascii="Courier New" w:hAnsi="Courier New" w:cs="Courier New" w:hint="default"/>
+      </w:rPr>
+    </w:lvl>
+    <w:lvl w:ilvl="5" w:tplc="04090005" w:tentative="1">
+      <w:start w:val="1"/>
+      <w:numFmt w:val="bullet"/>
+      <w:lvlText w:val=""/>
+      <w:lvlJc w:val="left"/>
+      <w:pPr>
+        <w:ind w:left="4320" w:hanging="360"/>
+      </w:pPr>
+      <w:rPr>
+        <w:rFonts w:ascii="Wingdings" w:hAnsi="Wingdings" w:hint="default"/>
+      </w:rPr>
+    </w:lvl>
+    <w:lvl w:ilvl="6" w:tplc="04090001" w:tentative="1">
+      <w:start w:val="1"/>
+      <w:numFmt w:val="bullet"/>
+      <w:lvlText w:val=""/>
+      <w:lvlJc w:val="left"/>
+      <w:pPr>
+        <w:ind w:left="5040" w:hanging="360"/>
+      </w:pPr>
+      <w:rPr>
+        <w:rFonts w:ascii="Symbol" w:hAnsi="Symbol" w:hint="default"/>
+      </w:rPr>
+    </w:lvl>
+    <w:lvl w:ilvl="7" w:tplc="04090003" w:tentative="1">
+      <w:start w:val="1"/>
+      <w:numFmt w:val="bullet"/>
+      <w:lvlText w:val="o"/>
+      <w:lvlJc w:val="left"/>
+      <w:pPr>
+        <w:ind w:left="5760" w:hanging="360"/>
+      </w:pPr>
+      <w:rPr>
+        <w:rFonts w:ascii="Courier New" w:hAnsi="Courier New" w:cs="Courier New" w:hint="default"/>
+      </w:rPr>
+    </w:lvl>
+    <w:lvl w:ilvl="8" w:tplc="04090005" w:tentative="1">
+      <w:start w:val="1"/>
+      <w:numFmt w:val="bullet"/>
+      <w:lvlText w:val=""/>
+      <w:lvlJc w:val="left"/>
+      <w:pPr>
+        <w:ind w:left="6480" w:hanging="360"/>
+      </w:pPr>
+      <w:rPr>
+        <w:rFonts w:ascii="Wingdings" w:hAnsi="Wingdings" w:hint="default"/>
+      </w:rPr>
+    </w:lvl>
+  </w:abstractNum>
+  <w:abstractNum w:abstractNumId="22" w15:restartNumberingAfterBreak="0">
+    <w:nsid w:val="4C691581"/>
+    <w:multiLevelType w:val="multilevel"/>
+    <w:tmpl w:val="4296C438"/>
+    <w:lvl w:ilvl="0">
+      <w:start w:val="1"/>
+      <w:numFmt w:val="bullet"/>
+      <w:lvlText w:val=""/>
+      <w:lvlJc w:val="left"/>
+      <w:pPr>
+        <w:tabs>
+          <w:tab w:val="num" w:pos="720"/>
+        </w:tabs>
+        <w:ind w:left="720" w:hanging="360"/>
+      </w:pPr>
+      <w:rPr>
+        <w:rFonts w:ascii="Symbol" w:hAnsi="Symbol" w:hint="default"/>
+        <w:sz w:val="20"/>
+      </w:rPr>
+    </w:lvl>
+    <w:lvl w:ilvl="1" w:tentative="1">
+      <w:start w:val="1"/>
+      <w:numFmt w:val="bullet"/>
+      <w:lvlText w:val="o"/>
+      <w:lvlJc w:val="left"/>
+      <w:pPr>
+        <w:tabs>
+          <w:tab w:val="num" w:pos="1440"/>
+        </w:tabs>
+        <w:ind w:left="1440" w:hanging="360"/>
+      </w:pPr>
+      <w:rPr>
+        <w:rFonts w:ascii="Courier New" w:hAnsi="Courier New" w:hint="default"/>
+        <w:sz w:val="20"/>
+      </w:rPr>
+    </w:lvl>
     <w:lvl w:ilvl="2" w:tentative="1">
       <w:start w:val="1"/>
       <w:numFmt w:val="bullet"/>
@@ -12896,697 +14458,7 @@
       </w:rPr>
     </w:lvl>
   </w:abstractNum>
-  <w:abstractNum w:abstractNumId="15" w15:restartNumberingAfterBreak="0">
-    <w:nsid w:val="30E918C0"/>
-    <w:multiLevelType w:val="hybridMultilevel"/>
-    <w:tmpl w:val="7F485480"/>
-    <w:lvl w:ilvl="0" w:tplc="04090001">
-      <w:start w:val="1"/>
-      <w:numFmt w:val="bullet"/>
-      <w:lvlText w:val=""/>
-      <w:lvlJc w:val="left"/>
-      <w:pPr>
-        <w:ind w:left="720" w:hanging="360"/>
-      </w:pPr>
-      <w:rPr>
-        <w:rFonts w:ascii="Symbol" w:hAnsi="Symbol" w:hint="default"/>
-      </w:rPr>
-    </w:lvl>
-    <w:lvl w:ilvl="1" w:tplc="0409000B">
-      <w:start w:val="1"/>
-      <w:numFmt w:val="bullet"/>
-      <w:lvlText w:val=""/>
-      <w:lvlJc w:val="left"/>
-      <w:pPr>
-        <w:ind w:left="1440" w:hanging="360"/>
-      </w:pPr>
-      <w:rPr>
-        <w:rFonts w:ascii="Wingdings" w:hAnsi="Wingdings" w:hint="default"/>
-      </w:rPr>
-    </w:lvl>
-    <w:lvl w:ilvl="2" w:tplc="32D47B00">
-      <w:numFmt w:val="bullet"/>
-      <w:lvlText w:val="-"/>
-      <w:lvlJc w:val="left"/>
-      <w:pPr>
-        <w:ind w:left="1620" w:hanging="360"/>
-      </w:pPr>
-      <w:rPr>
-        <w:rFonts w:ascii="Calibri" w:eastAsiaTheme="minorHAnsi" w:hAnsi="Calibri" w:cs="Calibri" w:hint="default"/>
-      </w:rPr>
-    </w:lvl>
-    <w:lvl w:ilvl="3" w:tplc="04090001" w:tentative="1">
-      <w:start w:val="1"/>
-      <w:numFmt w:val="bullet"/>
-      <w:lvlText w:val=""/>
-      <w:lvlJc w:val="left"/>
-      <w:pPr>
-        <w:ind w:left="2880" w:hanging="360"/>
-      </w:pPr>
-      <w:rPr>
-        <w:rFonts w:ascii="Symbol" w:hAnsi="Symbol" w:hint="default"/>
-      </w:rPr>
-    </w:lvl>
-    <w:lvl w:ilvl="4" w:tplc="04090003" w:tentative="1">
-      <w:start w:val="1"/>
-      <w:numFmt w:val="bullet"/>
-      <w:lvlText w:val="o"/>
-      <w:lvlJc w:val="left"/>
-      <w:pPr>
-        <w:ind w:left="3600" w:hanging="360"/>
-      </w:pPr>
-      <w:rPr>
-        <w:rFonts w:ascii="Courier New" w:hAnsi="Courier New" w:cs="Courier New" w:hint="default"/>
-      </w:rPr>
-    </w:lvl>
-    <w:lvl w:ilvl="5" w:tplc="04090005" w:tentative="1">
-      <w:start w:val="1"/>
-      <w:numFmt w:val="bullet"/>
-      <w:lvlText w:val=""/>
-      <w:lvlJc w:val="left"/>
-      <w:pPr>
-        <w:ind w:left="4320" w:hanging="360"/>
-      </w:pPr>
-      <w:rPr>
-        <w:rFonts w:ascii="Wingdings" w:hAnsi="Wingdings" w:hint="default"/>
-      </w:rPr>
-    </w:lvl>
-    <w:lvl w:ilvl="6" w:tplc="04090001" w:tentative="1">
-      <w:start w:val="1"/>
-      <w:numFmt w:val="bullet"/>
-      <w:lvlText w:val=""/>
-      <w:lvlJc w:val="left"/>
-      <w:pPr>
-        <w:ind w:left="5040" w:hanging="360"/>
-      </w:pPr>
-      <w:rPr>
-        <w:rFonts w:ascii="Symbol" w:hAnsi="Symbol" w:hint="default"/>
-      </w:rPr>
-    </w:lvl>
-    <w:lvl w:ilvl="7" w:tplc="04090003" w:tentative="1">
-      <w:start w:val="1"/>
-      <w:numFmt w:val="bullet"/>
-      <w:lvlText w:val="o"/>
-      <w:lvlJc w:val="left"/>
-      <w:pPr>
-        <w:ind w:left="5760" w:hanging="360"/>
-      </w:pPr>
-      <w:rPr>
-        <w:rFonts w:ascii="Courier New" w:hAnsi="Courier New" w:cs="Courier New" w:hint="default"/>
-      </w:rPr>
-    </w:lvl>
-    <w:lvl w:ilvl="8" w:tplc="04090005" w:tentative="1">
-      <w:start w:val="1"/>
-      <w:numFmt w:val="bullet"/>
-      <w:lvlText w:val=""/>
-      <w:lvlJc w:val="left"/>
-      <w:pPr>
-        <w:ind w:left="6480" w:hanging="360"/>
-      </w:pPr>
-      <w:rPr>
-        <w:rFonts w:ascii="Wingdings" w:hAnsi="Wingdings" w:hint="default"/>
-      </w:rPr>
-    </w:lvl>
-  </w:abstractNum>
-  <w:abstractNum w:abstractNumId="16" w15:restartNumberingAfterBreak="0">
-    <w:nsid w:val="373D55D5"/>
-    <w:multiLevelType w:val="hybridMultilevel"/>
-    <w:tmpl w:val="249CD4A6"/>
-    <w:lvl w:ilvl="0" w:tplc="04090001">
-      <w:start w:val="1"/>
-      <w:numFmt w:val="bullet"/>
-      <w:lvlText w:val=""/>
-      <w:lvlJc w:val="left"/>
-      <w:pPr>
-        <w:ind w:left="765" w:hanging="360"/>
-      </w:pPr>
-      <w:rPr>
-        <w:rFonts w:ascii="Symbol" w:hAnsi="Symbol" w:hint="default"/>
-      </w:rPr>
-    </w:lvl>
-    <w:lvl w:ilvl="1" w:tplc="04090003" w:tentative="1">
-      <w:start w:val="1"/>
-      <w:numFmt w:val="bullet"/>
-      <w:lvlText w:val="o"/>
-      <w:lvlJc w:val="left"/>
-      <w:pPr>
-        <w:ind w:left="1485" w:hanging="360"/>
-      </w:pPr>
-      <w:rPr>
-        <w:rFonts w:ascii="Courier New" w:hAnsi="Courier New" w:cs="Courier New" w:hint="default"/>
-      </w:rPr>
-    </w:lvl>
-    <w:lvl w:ilvl="2" w:tplc="04090005" w:tentative="1">
-      <w:start w:val="1"/>
-      <w:numFmt w:val="bullet"/>
-      <w:lvlText w:val=""/>
-      <w:lvlJc w:val="left"/>
-      <w:pPr>
-        <w:ind w:left="2205" w:hanging="360"/>
-      </w:pPr>
-      <w:rPr>
-        <w:rFonts w:ascii="Wingdings" w:hAnsi="Wingdings" w:hint="default"/>
-      </w:rPr>
-    </w:lvl>
-    <w:lvl w:ilvl="3" w:tplc="04090001" w:tentative="1">
-      <w:start w:val="1"/>
-      <w:numFmt w:val="bullet"/>
-      <w:lvlText w:val=""/>
-      <w:lvlJc w:val="left"/>
-      <w:pPr>
-        <w:ind w:left="2925" w:hanging="360"/>
-      </w:pPr>
-      <w:rPr>
-        <w:rFonts w:ascii="Symbol" w:hAnsi="Symbol" w:hint="default"/>
-      </w:rPr>
-    </w:lvl>
-    <w:lvl w:ilvl="4" w:tplc="04090003" w:tentative="1">
-      <w:start w:val="1"/>
-      <w:numFmt w:val="bullet"/>
-      <w:lvlText w:val="o"/>
-      <w:lvlJc w:val="left"/>
-      <w:pPr>
-        <w:ind w:left="3645" w:hanging="360"/>
-      </w:pPr>
-      <w:rPr>
-        <w:rFonts w:ascii="Courier New" w:hAnsi="Courier New" w:cs="Courier New" w:hint="default"/>
-      </w:rPr>
-    </w:lvl>
-    <w:lvl w:ilvl="5" w:tplc="04090005" w:tentative="1">
-      <w:start w:val="1"/>
-      <w:numFmt w:val="bullet"/>
-      <w:lvlText w:val=""/>
-      <w:lvlJc w:val="left"/>
-      <w:pPr>
-        <w:ind w:left="4365" w:hanging="360"/>
-      </w:pPr>
-      <w:rPr>
-        <w:rFonts w:ascii="Wingdings" w:hAnsi="Wingdings" w:hint="default"/>
-      </w:rPr>
-    </w:lvl>
-    <w:lvl w:ilvl="6" w:tplc="04090001" w:tentative="1">
-      <w:start w:val="1"/>
-      <w:numFmt w:val="bullet"/>
-      <w:lvlText w:val=""/>
-      <w:lvlJc w:val="left"/>
-      <w:pPr>
-        <w:ind w:left="5085" w:hanging="360"/>
-      </w:pPr>
-      <w:rPr>
-        <w:rFonts w:ascii="Symbol" w:hAnsi="Symbol" w:hint="default"/>
-      </w:rPr>
-    </w:lvl>
-    <w:lvl w:ilvl="7" w:tplc="04090003" w:tentative="1">
-      <w:start w:val="1"/>
-      <w:numFmt w:val="bullet"/>
-      <w:lvlText w:val="o"/>
-      <w:lvlJc w:val="left"/>
-      <w:pPr>
-        <w:ind w:left="5805" w:hanging="360"/>
-      </w:pPr>
-      <w:rPr>
-        <w:rFonts w:ascii="Courier New" w:hAnsi="Courier New" w:cs="Courier New" w:hint="default"/>
-      </w:rPr>
-    </w:lvl>
-    <w:lvl w:ilvl="8" w:tplc="04090005" w:tentative="1">
-      <w:start w:val="1"/>
-      <w:numFmt w:val="bullet"/>
-      <w:lvlText w:val=""/>
-      <w:lvlJc w:val="left"/>
-      <w:pPr>
-        <w:ind w:left="6525" w:hanging="360"/>
-      </w:pPr>
-      <w:rPr>
-        <w:rFonts w:ascii="Wingdings" w:hAnsi="Wingdings" w:hint="default"/>
-      </w:rPr>
-    </w:lvl>
-  </w:abstractNum>
-  <w:abstractNum w:abstractNumId="17" w15:restartNumberingAfterBreak="0">
-    <w:nsid w:val="3C984E69"/>
-    <w:multiLevelType w:val="hybridMultilevel"/>
-    <w:tmpl w:val="D29659B8"/>
-    <w:lvl w:ilvl="0" w:tplc="802A2C46">
-      <w:start w:val="1"/>
-      <w:numFmt w:val="lowerLetter"/>
-      <w:lvlText w:val="%1)"/>
-      <w:lvlJc w:val="left"/>
-      <w:pPr>
-        <w:ind w:left="1170" w:hanging="360"/>
-      </w:pPr>
-      <w:rPr>
-        <w:b w:val="0"/>
-        <w:bCs w:val="0"/>
-      </w:rPr>
-    </w:lvl>
-    <w:lvl w:ilvl="1" w:tplc="04090019" w:tentative="1">
-      <w:start w:val="1"/>
-      <w:numFmt w:val="lowerLetter"/>
-      <w:lvlText w:val="%2."/>
-      <w:lvlJc w:val="left"/>
-      <w:pPr>
-        <w:ind w:left="1890" w:hanging="360"/>
-      </w:pPr>
-    </w:lvl>
-    <w:lvl w:ilvl="2" w:tplc="0409001B" w:tentative="1">
-      <w:start w:val="1"/>
-      <w:numFmt w:val="lowerRoman"/>
-      <w:lvlText w:val="%3."/>
-      <w:lvlJc w:val="right"/>
-      <w:pPr>
-        <w:ind w:left="2610" w:hanging="180"/>
-      </w:pPr>
-    </w:lvl>
-    <w:lvl w:ilvl="3" w:tplc="0409000F" w:tentative="1">
-      <w:start w:val="1"/>
-      <w:numFmt w:val="decimal"/>
-      <w:lvlText w:val="%4."/>
-      <w:lvlJc w:val="left"/>
-      <w:pPr>
-        <w:ind w:left="3330" w:hanging="360"/>
-      </w:pPr>
-    </w:lvl>
-    <w:lvl w:ilvl="4" w:tplc="04090019" w:tentative="1">
-      <w:start w:val="1"/>
-      <w:numFmt w:val="lowerLetter"/>
-      <w:lvlText w:val="%5."/>
-      <w:lvlJc w:val="left"/>
-      <w:pPr>
-        <w:ind w:left="4050" w:hanging="360"/>
-      </w:pPr>
-    </w:lvl>
-    <w:lvl w:ilvl="5" w:tplc="0409001B" w:tentative="1">
-      <w:start w:val="1"/>
-      <w:numFmt w:val="lowerRoman"/>
-      <w:lvlText w:val="%6."/>
-      <w:lvlJc w:val="right"/>
-      <w:pPr>
-        <w:ind w:left="4770" w:hanging="180"/>
-      </w:pPr>
-    </w:lvl>
-    <w:lvl w:ilvl="6" w:tplc="0409000F" w:tentative="1">
-      <w:start w:val="1"/>
-      <w:numFmt w:val="decimal"/>
-      <w:lvlText w:val="%7."/>
-      <w:lvlJc w:val="left"/>
-      <w:pPr>
-        <w:ind w:left="5490" w:hanging="360"/>
-      </w:pPr>
-    </w:lvl>
-    <w:lvl w:ilvl="7" w:tplc="04090019" w:tentative="1">
-      <w:start w:val="1"/>
-      <w:numFmt w:val="lowerLetter"/>
-      <w:lvlText w:val="%8."/>
-      <w:lvlJc w:val="left"/>
-      <w:pPr>
-        <w:ind w:left="6210" w:hanging="360"/>
-      </w:pPr>
-    </w:lvl>
-    <w:lvl w:ilvl="8" w:tplc="0409001B" w:tentative="1">
-      <w:start w:val="1"/>
-      <w:numFmt w:val="lowerRoman"/>
-      <w:lvlText w:val="%9."/>
-      <w:lvlJc w:val="right"/>
-      <w:pPr>
-        <w:ind w:left="6930" w:hanging="180"/>
-      </w:pPr>
-    </w:lvl>
-  </w:abstractNum>
-  <w:abstractNum w:abstractNumId="18" w15:restartNumberingAfterBreak="0">
-    <w:nsid w:val="3D3715B8"/>
-    <w:multiLevelType w:val="hybridMultilevel"/>
-    <w:tmpl w:val="CC94D988"/>
-    <w:lvl w:ilvl="0" w:tplc="0409000D">
-      <w:start w:val="1"/>
-      <w:numFmt w:val="bullet"/>
-      <w:lvlText w:val=""/>
-      <w:lvlJc w:val="left"/>
-      <w:pPr>
-        <w:ind w:left="720" w:hanging="360"/>
-      </w:pPr>
-      <w:rPr>
-        <w:rFonts w:ascii="Wingdings" w:hAnsi="Wingdings" w:hint="default"/>
-      </w:rPr>
-    </w:lvl>
-    <w:lvl w:ilvl="1" w:tplc="04090003" w:tentative="1">
-      <w:start w:val="1"/>
-      <w:numFmt w:val="bullet"/>
-      <w:lvlText w:val="o"/>
-      <w:lvlJc w:val="left"/>
-      <w:pPr>
-        <w:ind w:left="1440" w:hanging="360"/>
-      </w:pPr>
-      <w:rPr>
-        <w:rFonts w:ascii="Courier New" w:hAnsi="Courier New" w:cs="Courier New" w:hint="default"/>
-      </w:rPr>
-    </w:lvl>
-    <w:lvl w:ilvl="2" w:tplc="04090005" w:tentative="1">
-      <w:start w:val="1"/>
-      <w:numFmt w:val="bullet"/>
-      <w:lvlText w:val=""/>
-      <w:lvlJc w:val="left"/>
-      <w:pPr>
-        <w:ind w:left="2160" w:hanging="360"/>
-      </w:pPr>
-      <w:rPr>
-        <w:rFonts w:ascii="Wingdings" w:hAnsi="Wingdings" w:hint="default"/>
-      </w:rPr>
-    </w:lvl>
-    <w:lvl w:ilvl="3" w:tplc="04090001" w:tentative="1">
-      <w:start w:val="1"/>
-      <w:numFmt w:val="bullet"/>
-      <w:lvlText w:val=""/>
-      <w:lvlJc w:val="left"/>
-      <w:pPr>
-        <w:ind w:left="2880" w:hanging="360"/>
-      </w:pPr>
-      <w:rPr>
-        <w:rFonts w:ascii="Symbol" w:hAnsi="Symbol" w:hint="default"/>
-      </w:rPr>
-    </w:lvl>
-    <w:lvl w:ilvl="4" w:tplc="04090003" w:tentative="1">
-      <w:start w:val="1"/>
-      <w:numFmt w:val="bullet"/>
-      <w:lvlText w:val="o"/>
-      <w:lvlJc w:val="left"/>
-      <w:pPr>
-        <w:ind w:left="3600" w:hanging="360"/>
-      </w:pPr>
-      <w:rPr>
-        <w:rFonts w:ascii="Courier New" w:hAnsi="Courier New" w:cs="Courier New" w:hint="default"/>
-      </w:rPr>
-    </w:lvl>
-    <w:lvl w:ilvl="5" w:tplc="04090005" w:tentative="1">
-      <w:start w:val="1"/>
-      <w:numFmt w:val="bullet"/>
-      <w:lvlText w:val=""/>
-      <w:lvlJc w:val="left"/>
-      <w:pPr>
-        <w:ind w:left="4320" w:hanging="360"/>
-      </w:pPr>
-      <w:rPr>
-        <w:rFonts w:ascii="Wingdings" w:hAnsi="Wingdings" w:hint="default"/>
-      </w:rPr>
-    </w:lvl>
-    <w:lvl w:ilvl="6" w:tplc="04090001" w:tentative="1">
-      <w:start w:val="1"/>
-      <w:numFmt w:val="bullet"/>
-      <w:lvlText w:val=""/>
-      <w:lvlJc w:val="left"/>
-      <w:pPr>
-        <w:ind w:left="5040" w:hanging="360"/>
-      </w:pPr>
-      <w:rPr>
-        <w:rFonts w:ascii="Symbol" w:hAnsi="Symbol" w:hint="default"/>
-      </w:rPr>
-    </w:lvl>
-    <w:lvl w:ilvl="7" w:tplc="04090003" w:tentative="1">
-      <w:start w:val="1"/>
-      <w:numFmt w:val="bullet"/>
-      <w:lvlText w:val="o"/>
-      <w:lvlJc w:val="left"/>
-      <w:pPr>
-        <w:ind w:left="5760" w:hanging="360"/>
-      </w:pPr>
-      <w:rPr>
-        <w:rFonts w:ascii="Courier New" w:hAnsi="Courier New" w:cs="Courier New" w:hint="default"/>
-      </w:rPr>
-    </w:lvl>
-    <w:lvl w:ilvl="8" w:tplc="04090005" w:tentative="1">
-      <w:start w:val="1"/>
-      <w:numFmt w:val="bullet"/>
-      <w:lvlText w:val=""/>
-      <w:lvlJc w:val="left"/>
-      <w:pPr>
-        <w:ind w:left="6480" w:hanging="360"/>
-      </w:pPr>
-      <w:rPr>
-        <w:rFonts w:ascii="Wingdings" w:hAnsi="Wingdings" w:hint="default"/>
-      </w:rPr>
-    </w:lvl>
-  </w:abstractNum>
-  <w:abstractNum w:abstractNumId="19" w15:restartNumberingAfterBreak="0">
-    <w:nsid w:val="44007822"/>
-    <w:multiLevelType w:val="hybridMultilevel"/>
-    <w:tmpl w:val="F7E4A306"/>
-    <w:lvl w:ilvl="0" w:tplc="0409000D">
-      <w:start w:val="1"/>
-      <w:numFmt w:val="bullet"/>
-      <w:lvlText w:val=""/>
-      <w:lvlJc w:val="left"/>
-      <w:pPr>
-        <w:ind w:left="720" w:hanging="360"/>
-      </w:pPr>
-      <w:rPr>
-        <w:rFonts w:ascii="Wingdings" w:hAnsi="Wingdings" w:hint="default"/>
-      </w:rPr>
-    </w:lvl>
-    <w:lvl w:ilvl="1" w:tplc="04090003" w:tentative="1">
-      <w:start w:val="1"/>
-      <w:numFmt w:val="bullet"/>
-      <w:lvlText w:val="o"/>
-      <w:lvlJc w:val="left"/>
-      <w:pPr>
-        <w:ind w:left="1440" w:hanging="360"/>
-      </w:pPr>
-      <w:rPr>
-        <w:rFonts w:ascii="Courier New" w:hAnsi="Courier New" w:cs="Courier New" w:hint="default"/>
-      </w:rPr>
-    </w:lvl>
-    <w:lvl w:ilvl="2" w:tplc="04090005" w:tentative="1">
-      <w:start w:val="1"/>
-      <w:numFmt w:val="bullet"/>
-      <w:lvlText w:val=""/>
-      <w:lvlJc w:val="left"/>
-      <w:pPr>
-        <w:ind w:left="2160" w:hanging="360"/>
-      </w:pPr>
-      <w:rPr>
-        <w:rFonts w:ascii="Wingdings" w:hAnsi="Wingdings" w:hint="default"/>
-      </w:rPr>
-    </w:lvl>
-    <w:lvl w:ilvl="3" w:tplc="04090001" w:tentative="1">
-      <w:start w:val="1"/>
-      <w:numFmt w:val="bullet"/>
-      <w:lvlText w:val=""/>
-      <w:lvlJc w:val="left"/>
-      <w:pPr>
-        <w:ind w:left="2880" w:hanging="360"/>
-      </w:pPr>
-      <w:rPr>
-        <w:rFonts w:ascii="Symbol" w:hAnsi="Symbol" w:hint="default"/>
-      </w:rPr>
-    </w:lvl>
-    <w:lvl w:ilvl="4" w:tplc="04090003" w:tentative="1">
-      <w:start w:val="1"/>
-      <w:numFmt w:val="bullet"/>
-      <w:lvlText w:val="o"/>
-      <w:lvlJc w:val="left"/>
-      <w:pPr>
-        <w:ind w:left="3600" w:hanging="360"/>
-      </w:pPr>
-      <w:rPr>
-        <w:rFonts w:ascii="Courier New" w:hAnsi="Courier New" w:cs="Courier New" w:hint="default"/>
-      </w:rPr>
-    </w:lvl>
-    <w:lvl w:ilvl="5" w:tplc="04090005" w:tentative="1">
-      <w:start w:val="1"/>
-      <w:numFmt w:val="bullet"/>
-      <w:lvlText w:val=""/>
-      <w:lvlJc w:val="left"/>
-      <w:pPr>
-        <w:ind w:left="4320" w:hanging="360"/>
-      </w:pPr>
-      <w:rPr>
-        <w:rFonts w:ascii="Wingdings" w:hAnsi="Wingdings" w:hint="default"/>
-      </w:rPr>
-    </w:lvl>
-    <w:lvl w:ilvl="6" w:tplc="04090001" w:tentative="1">
-      <w:start w:val="1"/>
-      <w:numFmt w:val="bullet"/>
-      <w:lvlText w:val=""/>
-      <w:lvlJc w:val="left"/>
-      <w:pPr>
-        <w:ind w:left="5040" w:hanging="360"/>
-      </w:pPr>
-      <w:rPr>
-        <w:rFonts w:ascii="Symbol" w:hAnsi="Symbol" w:hint="default"/>
-      </w:rPr>
-    </w:lvl>
-    <w:lvl w:ilvl="7" w:tplc="04090003" w:tentative="1">
-      <w:start w:val="1"/>
-      <w:numFmt w:val="bullet"/>
-      <w:lvlText w:val="o"/>
-      <w:lvlJc w:val="left"/>
-      <w:pPr>
-        <w:ind w:left="5760" w:hanging="360"/>
-      </w:pPr>
-      <w:rPr>
-        <w:rFonts w:ascii="Courier New" w:hAnsi="Courier New" w:cs="Courier New" w:hint="default"/>
-      </w:rPr>
-    </w:lvl>
-    <w:lvl w:ilvl="8" w:tplc="04090005" w:tentative="1">
-      <w:start w:val="1"/>
-      <w:numFmt w:val="bullet"/>
-      <w:lvlText w:val=""/>
-      <w:lvlJc w:val="left"/>
-      <w:pPr>
-        <w:ind w:left="6480" w:hanging="360"/>
-      </w:pPr>
-      <w:rPr>
-        <w:rFonts w:ascii="Wingdings" w:hAnsi="Wingdings" w:hint="default"/>
-      </w:rPr>
-    </w:lvl>
-  </w:abstractNum>
-  <w:abstractNum w:abstractNumId="20" w15:restartNumberingAfterBreak="0">
-    <w:nsid w:val="4C691581"/>
-    <w:multiLevelType w:val="multilevel"/>
-    <w:tmpl w:val="4296C438"/>
-    <w:lvl w:ilvl="0">
-      <w:start w:val="1"/>
-      <w:numFmt w:val="bullet"/>
-      <w:lvlText w:val=""/>
-      <w:lvlJc w:val="left"/>
-      <w:pPr>
-        <w:tabs>
-          <w:tab w:val="num" w:pos="720"/>
-        </w:tabs>
-        <w:ind w:left="720" w:hanging="360"/>
-      </w:pPr>
-      <w:rPr>
-        <w:rFonts w:ascii="Symbol" w:hAnsi="Symbol" w:hint="default"/>
-        <w:sz w:val="20"/>
-      </w:rPr>
-    </w:lvl>
-    <w:lvl w:ilvl="1" w:tentative="1">
-      <w:start w:val="1"/>
-      <w:numFmt w:val="bullet"/>
-      <w:lvlText w:val="o"/>
-      <w:lvlJc w:val="left"/>
-      <w:pPr>
-        <w:tabs>
-          <w:tab w:val="num" w:pos="1440"/>
-        </w:tabs>
-        <w:ind w:left="1440" w:hanging="360"/>
-      </w:pPr>
-      <w:rPr>
-        <w:rFonts w:ascii="Courier New" w:hAnsi="Courier New" w:hint="default"/>
-        <w:sz w:val="20"/>
-      </w:rPr>
-    </w:lvl>
-    <w:lvl w:ilvl="2" w:tentative="1">
-      <w:start w:val="1"/>
-      <w:numFmt w:val="bullet"/>
-      <w:lvlText w:val=""/>
-      <w:lvlJc w:val="left"/>
-      <w:pPr>
-        <w:tabs>
-          <w:tab w:val="num" w:pos="2160"/>
-        </w:tabs>
-        <w:ind w:left="2160" w:hanging="360"/>
-      </w:pPr>
-      <w:rPr>
-        <w:rFonts w:ascii="Wingdings" w:hAnsi="Wingdings" w:hint="default"/>
-        <w:sz w:val="20"/>
-      </w:rPr>
-    </w:lvl>
-    <w:lvl w:ilvl="3" w:tentative="1">
-      <w:start w:val="1"/>
-      <w:numFmt w:val="bullet"/>
-      <w:lvlText w:val=""/>
-      <w:lvlJc w:val="left"/>
-      <w:pPr>
-        <w:tabs>
-          <w:tab w:val="num" w:pos="2880"/>
-        </w:tabs>
-        <w:ind w:left="2880" w:hanging="360"/>
-      </w:pPr>
-      <w:rPr>
-        <w:rFonts w:ascii="Wingdings" w:hAnsi="Wingdings" w:hint="default"/>
-        <w:sz w:val="20"/>
-      </w:rPr>
-    </w:lvl>
-    <w:lvl w:ilvl="4" w:tentative="1">
-      <w:start w:val="1"/>
-      <w:numFmt w:val="bullet"/>
-      <w:lvlText w:val=""/>
-      <w:lvlJc w:val="left"/>
-      <w:pPr>
-        <w:tabs>
-          <w:tab w:val="num" w:pos="3600"/>
-        </w:tabs>
-        <w:ind w:left="3600" w:hanging="360"/>
-      </w:pPr>
-      <w:rPr>
-        <w:rFonts w:ascii="Wingdings" w:hAnsi="Wingdings" w:hint="default"/>
-        <w:sz w:val="20"/>
-      </w:rPr>
-    </w:lvl>
-    <w:lvl w:ilvl="5" w:tentative="1">
-      <w:start w:val="1"/>
-      <w:numFmt w:val="bullet"/>
-      <w:lvlText w:val=""/>
-      <w:lvlJc w:val="left"/>
-      <w:pPr>
-        <w:tabs>
-          <w:tab w:val="num" w:pos="4320"/>
-        </w:tabs>
-        <w:ind w:left="4320" w:hanging="360"/>
-      </w:pPr>
-      <w:rPr>
-        <w:rFonts w:ascii="Wingdings" w:hAnsi="Wingdings" w:hint="default"/>
-        <w:sz w:val="20"/>
-      </w:rPr>
-    </w:lvl>
-    <w:lvl w:ilvl="6" w:tentative="1">
-      <w:start w:val="1"/>
-      <w:numFmt w:val="bullet"/>
-      <w:lvlText w:val=""/>
-      <w:lvlJc w:val="left"/>
-      <w:pPr>
-        <w:tabs>
-          <w:tab w:val="num" w:pos="5040"/>
-        </w:tabs>
-        <w:ind w:left="5040" w:hanging="360"/>
-      </w:pPr>
-      <w:rPr>
-        <w:rFonts w:ascii="Wingdings" w:hAnsi="Wingdings" w:hint="default"/>
-        <w:sz w:val="20"/>
-      </w:rPr>
-    </w:lvl>
-    <w:lvl w:ilvl="7" w:tentative="1">
-      <w:start w:val="1"/>
-      <w:numFmt w:val="bullet"/>
-      <w:lvlText w:val=""/>
-      <w:lvlJc w:val="left"/>
-      <w:pPr>
-        <w:tabs>
-          <w:tab w:val="num" w:pos="5760"/>
-        </w:tabs>
-        <w:ind w:left="5760" w:hanging="360"/>
-      </w:pPr>
-      <w:rPr>
-        <w:rFonts w:ascii="Wingdings" w:hAnsi="Wingdings" w:hint="default"/>
-        <w:sz w:val="20"/>
-      </w:rPr>
-    </w:lvl>
-    <w:lvl w:ilvl="8" w:tentative="1">
-      <w:start w:val="1"/>
-      <w:numFmt w:val="bullet"/>
-      <w:lvlText w:val=""/>
-      <w:lvlJc w:val="left"/>
-      <w:pPr>
-        <w:tabs>
-          <w:tab w:val="num" w:pos="6480"/>
-        </w:tabs>
-        <w:ind w:left="6480" w:hanging="360"/>
-      </w:pPr>
-      <w:rPr>
-        <w:rFonts w:ascii="Wingdings" w:hAnsi="Wingdings" w:hint="default"/>
-        <w:sz w:val="20"/>
-      </w:rPr>
-    </w:lvl>
-  </w:abstractNum>
-  <w:abstractNum w:abstractNumId="21" w15:restartNumberingAfterBreak="0">
+  <w:abstractNum w:abstractNumId="23" w15:restartNumberingAfterBreak="0">
     <w:nsid w:val="532569E6"/>
     <w:multiLevelType w:val="hybridMultilevel"/>
     <w:tmpl w:val="0A3C0EDA"/>
@@ -13672,7 +14544,7 @@
       </w:pPr>
     </w:lvl>
   </w:abstractNum>
-  <w:abstractNum w:abstractNumId="22" w15:restartNumberingAfterBreak="0">
+  <w:abstractNum w:abstractNumId="24" w15:restartNumberingAfterBreak="0">
     <w:nsid w:val="59224688"/>
     <w:multiLevelType w:val="hybridMultilevel"/>
     <w:tmpl w:val="0150A5EA"/>
@@ -13785,7 +14657,7 @@
       </w:rPr>
     </w:lvl>
   </w:abstractNum>
-  <w:abstractNum w:abstractNumId="23" w15:restartNumberingAfterBreak="0">
+  <w:abstractNum w:abstractNumId="25" w15:restartNumberingAfterBreak="0">
     <w:nsid w:val="5A152170"/>
     <w:multiLevelType w:val="hybridMultilevel"/>
     <w:tmpl w:val="D8E08362"/>
@@ -13898,7 +14770,7 @@
       </w:rPr>
     </w:lvl>
   </w:abstractNum>
-  <w:abstractNum w:abstractNumId="24" w15:restartNumberingAfterBreak="0">
+  <w:abstractNum w:abstractNumId="26" w15:restartNumberingAfterBreak="0">
     <w:nsid w:val="72C2521B"/>
     <w:multiLevelType w:val="hybridMultilevel"/>
     <w:tmpl w:val="EBF012C2"/>
@@ -14011,7 +14883,7 @@
       </w:rPr>
     </w:lvl>
   </w:abstractNum>
-  <w:abstractNum w:abstractNumId="25" w15:restartNumberingAfterBreak="0">
+  <w:abstractNum w:abstractNumId="27" w15:restartNumberingAfterBreak="0">
     <w:nsid w:val="75323E61"/>
     <w:multiLevelType w:val="hybridMultilevel"/>
     <w:tmpl w:val="96744F1C"/>
@@ -14124,7 +14996,7 @@
       </w:rPr>
     </w:lvl>
   </w:abstractNum>
-  <w:abstractNum w:abstractNumId="26" w15:restartNumberingAfterBreak="0">
+  <w:abstractNum w:abstractNumId="28" w15:restartNumberingAfterBreak="0">
     <w:nsid w:val="78CF7903"/>
     <w:multiLevelType w:val="hybridMultilevel"/>
     <w:tmpl w:val="46BCEA18"/>
@@ -14237,7 +15109,7 @@
       </w:rPr>
     </w:lvl>
   </w:abstractNum>
-  <w:abstractNum w:abstractNumId="27" w15:restartNumberingAfterBreak="0">
+  <w:abstractNum w:abstractNumId="29" w15:restartNumberingAfterBreak="0">
     <w:nsid w:val="7E100AC1"/>
     <w:multiLevelType w:val="hybridMultilevel"/>
     <w:tmpl w:val="5E14B58A"/>
@@ -14351,115 +15223,121 @@
     </w:lvl>
   </w:abstractNum>
   <w:num w:numId="1">
+    <w:abstractNumId w:val="18"/>
+  </w:num>
+  <w:num w:numId="2">
+    <w:abstractNumId w:val="29"/>
+  </w:num>
+  <w:num w:numId="3">
     <w:abstractNumId w:val="16"/>
   </w:num>
-  <w:num w:numId="2">
+  <w:num w:numId="4">
+    <w:abstractNumId w:val="3"/>
+  </w:num>
+  <w:num w:numId="5">
+    <w:abstractNumId w:val="11"/>
+  </w:num>
+  <w:num w:numId="6">
+    <w:abstractNumId w:val="8"/>
+  </w:num>
+  <w:num w:numId="7">
+    <w:abstractNumId w:val="1"/>
+  </w:num>
+  <w:num w:numId="8">
+    <w:abstractNumId w:val="23"/>
+  </w:num>
+  <w:num w:numId="9">
+    <w:abstractNumId w:val="19"/>
+  </w:num>
+  <w:num w:numId="10">
+    <w:abstractNumId w:val="24"/>
+  </w:num>
+  <w:num w:numId="11">
+    <w:abstractNumId w:val="22"/>
+  </w:num>
+  <w:num w:numId="12">
+    <w:abstractNumId w:val="26"/>
+  </w:num>
+  <w:num w:numId="13">
+    <w:abstractNumId w:val="14"/>
+  </w:num>
+  <w:num w:numId="14">
+    <w:abstractNumId w:val="13"/>
+  </w:num>
+  <w:num w:numId="15">
+    <w:abstractNumId w:val="5"/>
+  </w:num>
+  <w:num w:numId="16">
+    <w:abstractNumId w:val="17"/>
+  </w:num>
+  <w:num w:numId="17">
+    <w:abstractNumId w:val="21"/>
+  </w:num>
+  <w:num w:numId="18">
     <w:abstractNumId w:val="27"/>
   </w:num>
-  <w:num w:numId="3">
-    <w:abstractNumId w:val="14"/>
+  <w:num w:numId="19">
+    <w:abstractNumId w:val="28"/>
   </w:num>
-  <w:num w:numId="4">
+  <w:num w:numId="20">
     <w:abstractNumId w:val="2"/>
   </w:num>
-  <w:num w:numId="5">
+  <w:num w:numId="21">
+    <w:abstractNumId w:val="12"/>
+  </w:num>
+  <w:num w:numId="22">
+    <w:abstractNumId w:val="25"/>
+  </w:num>
+  <w:num w:numId="23">
+    <w:abstractNumId w:val="15"/>
+  </w:num>
+  <w:num w:numId="24">
+    <w:abstractNumId w:val="7"/>
+  </w:num>
+  <w:num w:numId="25">
+    <w:abstractNumId w:val="7"/>
+  </w:num>
+  <w:num w:numId="26">
+    <w:abstractNumId w:val="7"/>
+  </w:num>
+  <w:num w:numId="27">
+    <w:abstractNumId w:val="7"/>
+  </w:num>
+  <w:num w:numId="28">
+    <w:abstractNumId w:val="7"/>
+  </w:num>
+  <w:num w:numId="29">
+    <w:abstractNumId w:val="7"/>
+  </w:num>
+  <w:num w:numId="30">
+    <w:abstractNumId w:val="7"/>
+  </w:num>
+  <w:num w:numId="31">
+    <w:abstractNumId w:val="7"/>
+  </w:num>
+  <w:num w:numId="32">
+    <w:abstractNumId w:val="7"/>
+  </w:num>
+  <w:num w:numId="33">
+    <w:abstractNumId w:val="7"/>
+  </w:num>
+  <w:num w:numId="34">
+    <w:abstractNumId w:val="4"/>
+  </w:num>
+  <w:num w:numId="35">
+    <w:abstractNumId w:val="6"/>
+  </w:num>
+  <w:num w:numId="36">
+    <w:abstractNumId w:val="20"/>
+  </w:num>
+  <w:num w:numId="37">
     <w:abstractNumId w:val="9"/>
   </w:num>
-  <w:num w:numId="6">
-    <w:abstractNumId w:val="7"/>
-  </w:num>
-  <w:num w:numId="7">
+  <w:num w:numId="38">
     <w:abstractNumId w:val="0"/>
   </w:num>
-  <w:num w:numId="8">
-    <w:abstractNumId w:val="21"/>
-  </w:num>
-  <w:num w:numId="9">
-    <w:abstractNumId w:val="17"/>
-  </w:num>
-  <w:num w:numId="10">
-    <w:abstractNumId w:val="22"/>
-  </w:num>
-  <w:num w:numId="11">
-    <w:abstractNumId w:val="20"/>
-  </w:num>
-  <w:num w:numId="12">
-    <w:abstractNumId w:val="24"/>
-  </w:num>
-  <w:num w:numId="13">
-    <w:abstractNumId w:val="12"/>
-  </w:num>
-  <w:num w:numId="14">
-    <w:abstractNumId w:val="11"/>
-  </w:num>
-  <w:num w:numId="15">
-    <w:abstractNumId w:val="4"/>
-  </w:num>
-  <w:num w:numId="16">
-    <w:abstractNumId w:val="15"/>
-  </w:num>
-  <w:num w:numId="17">
-    <w:abstractNumId w:val="19"/>
-  </w:num>
-  <w:num w:numId="18">
-    <w:abstractNumId w:val="25"/>
-  </w:num>
-  <w:num w:numId="19">
-    <w:abstractNumId w:val="26"/>
-  </w:num>
-  <w:num w:numId="20">
-    <w:abstractNumId w:val="1"/>
-  </w:num>
-  <w:num w:numId="21">
+  <w:num w:numId="39">
     <w:abstractNumId w:val="10"/>
-  </w:num>
-  <w:num w:numId="22">
-    <w:abstractNumId w:val="23"/>
-  </w:num>
-  <w:num w:numId="23">
-    <w:abstractNumId w:val="13"/>
-  </w:num>
-  <w:num w:numId="24">
-    <w:abstractNumId w:val="6"/>
-  </w:num>
-  <w:num w:numId="25">
-    <w:abstractNumId w:val="6"/>
-  </w:num>
-  <w:num w:numId="26">
-    <w:abstractNumId w:val="6"/>
-  </w:num>
-  <w:num w:numId="27">
-    <w:abstractNumId w:val="6"/>
-  </w:num>
-  <w:num w:numId="28">
-    <w:abstractNumId w:val="6"/>
-  </w:num>
-  <w:num w:numId="29">
-    <w:abstractNumId w:val="6"/>
-  </w:num>
-  <w:num w:numId="30">
-    <w:abstractNumId w:val="6"/>
-  </w:num>
-  <w:num w:numId="31">
-    <w:abstractNumId w:val="6"/>
-  </w:num>
-  <w:num w:numId="32">
-    <w:abstractNumId w:val="6"/>
-  </w:num>
-  <w:num w:numId="33">
-    <w:abstractNumId w:val="6"/>
-  </w:num>
-  <w:num w:numId="34">
-    <w:abstractNumId w:val="3"/>
-  </w:num>
-  <w:num w:numId="35">
-    <w:abstractNumId w:val="5"/>
-  </w:num>
-  <w:num w:numId="36">
-    <w:abstractNumId w:val="18"/>
-  </w:num>
-  <w:num w:numId="37">
-    <w:abstractNumId w:val="8"/>
   </w:num>
 </w:numbering>
 </file>

</xml_diff>

<commit_message>
Added Hardware Implementation and Replaced Pictures
</commit_message>
<xml_diff>
--- a/docs/thesis.docx
+++ b/docs/thesis.docx
@@ -448,25 +448,7 @@
           <w:sz w:val="24"/>
           <w:szCs w:val="24"/>
         </w:rPr>
-        <w:t xml:space="preserve">These traffic light control systems assign fixed amount of time for the streets coming into the crossroad. But these streets have varying number of cars; the numbers vary with time, </w:t>
-      </w:r>
-      <w:proofErr w:type="gramStart"/>
-      <w:r>
-        <w:rPr>
-          <w:rFonts w:ascii="Times New Roman" w:hAnsi="Times New Roman" w:cs="Times New Roman"/>
-          <w:sz w:val="24"/>
-          <w:szCs w:val="24"/>
-        </w:rPr>
-        <w:t>day</w:t>
-      </w:r>
-      <w:proofErr w:type="gramEnd"/>
-      <w:r>
-        <w:rPr>
-          <w:rFonts w:ascii="Times New Roman" w:hAnsi="Times New Roman" w:cs="Times New Roman"/>
-          <w:sz w:val="24"/>
-          <w:szCs w:val="24"/>
-        </w:rPr>
-        <w:t xml:space="preserve"> and other factors. To tackle this issue, a real time system that can count cars from all directions and decide accordingly can be employed.   </w:t>
+        <w:t xml:space="preserve">These traffic light control systems assign fixed amount of time for the streets coming into the crossroad. But these streets have varying number of cars; the numbers vary with time, day and other factors. To tackle this issue, a real time system that can count cars from all directions and decide accordingly can be employed.   </w:t>
       </w:r>
     </w:p>
     <w:p>
@@ -1427,6 +1409,17 @@
     </w:p>
     <w:p>
       <w:pPr>
+        <w:rPr>
+          <w:rFonts w:ascii="Times New Roman" w:hAnsi="Times New Roman" w:cs="Times New Roman"/>
+          <w:b/>
+          <w:bCs/>
+          <w:sz w:val="32"/>
+          <w:szCs w:val="32"/>
+        </w:rPr>
+      </w:pPr>
+    </w:p>
+    <w:p>
+      <w:pPr>
         <w:pStyle w:val="ListParagraph"/>
         <w:numPr>
           <w:ilvl w:val="1"/>
@@ -1563,31 +1556,7 @@
           <w:sz w:val="24"/>
           <w:szCs w:val="24"/>
         </w:rPr>
-        <w:t xml:space="preserve">microcontroller. This microcontroller can connect a computer monitor or TV, standard </w:t>
-      </w:r>
-      <w:proofErr w:type="gramStart"/>
-      <w:r>
-        <w:rPr>
-          <w:rStyle w:val="Strong"/>
-          <w:rFonts w:ascii="Times New Roman" w:hAnsi="Times New Roman" w:cs="Times New Roman"/>
-          <w:b w:val="0"/>
-          <w:bCs w:val="0"/>
-          <w:sz w:val="24"/>
-          <w:szCs w:val="24"/>
-        </w:rPr>
-        <w:t>keyboard</w:t>
-      </w:r>
-      <w:proofErr w:type="gramEnd"/>
-      <w:r>
-        <w:rPr>
-          <w:rStyle w:val="Strong"/>
-          <w:rFonts w:ascii="Times New Roman" w:hAnsi="Times New Roman" w:cs="Times New Roman"/>
-          <w:b w:val="0"/>
-          <w:bCs w:val="0"/>
-          <w:sz w:val="24"/>
-          <w:szCs w:val="24"/>
-        </w:rPr>
-        <w:t xml:space="preserve"> and mouse.</w:t>
+        <w:t>microcontroller. This microcontroller can connect a computer monitor or TV, standard keyboard and mouse.</w:t>
       </w:r>
       <w:r>
         <w:rPr>
@@ -2021,52 +1990,16 @@
           <w:sz w:val="24"/>
           <w:szCs w:val="24"/>
         </w:rPr>
-        <w:t xml:space="preserve"> was released in June 2019 with a 1.5 GHz 64-bit quad core ARM Cortex A-72 processor, on-board 802.11ac Wi-Fi, Bluetooth 5, full gigabit Ethernet, two USB 2.0 ports, two USB 3.0 ports, and dual-monitor support via a pair of </w:t>
-      </w:r>
-      <w:proofErr w:type="gramStart"/>
+        <w:t xml:space="preserve"> was released in June 2019 with a 1.5 GHz 64-bit quad core ARM Cortex A-72 processor, on-board 802.11ac Wi-Fi, Bluetooth 5, full gigabit Ethernet, two USB </w:t>
+      </w:r>
       <w:r>
         <w:rPr>
           <w:rFonts w:ascii="Times New Roman" w:eastAsia="Times New Roman" w:hAnsi="Times New Roman" w:cs="Times New Roman"/>
           <w:sz w:val="24"/>
           <w:szCs w:val="24"/>
         </w:rPr>
-        <w:t>micro</w:t>
-      </w:r>
-      <w:proofErr w:type="gramEnd"/>
-      <w:r>
-        <w:rPr>
-          <w:rFonts w:ascii="Times New Roman" w:eastAsia="Times New Roman" w:hAnsi="Times New Roman" w:cs="Times New Roman"/>
-          <w:sz w:val="24"/>
-          <w:szCs w:val="24"/>
-        </w:rPr>
-        <w:t xml:space="preserve">–HDMI Type D ports for up to 4K resolution. The Pi 4 is also powered via a USB-C port, enabling additional power to be provided to downstream peripherals, when used with an appropriate PSU. The initial </w:t>
-      </w:r>
-      <w:r>
-        <w:rPr>
-          <w:rFonts w:ascii="Times New Roman" w:eastAsia="Times New Roman" w:hAnsi="Times New Roman" w:cs="Times New Roman"/>
-          <w:sz w:val="24"/>
-          <w:szCs w:val="24"/>
-        </w:rPr>
         <w:lastRenderedPageBreak/>
-        <w:t xml:space="preserve">Raspberry Pi 4 board has a design flaw where third-party e-marked USB cables, such as those used on Apple MacBooks, incorrectly identify </w:t>
-      </w:r>
-      <w:proofErr w:type="gramStart"/>
-      <w:r>
-        <w:rPr>
-          <w:rFonts w:ascii="Times New Roman" w:eastAsia="Times New Roman" w:hAnsi="Times New Roman" w:cs="Times New Roman"/>
-          <w:sz w:val="24"/>
-          <w:szCs w:val="24"/>
-        </w:rPr>
-        <w:t>it</w:t>
-      </w:r>
-      <w:proofErr w:type="gramEnd"/>
-      <w:r>
-        <w:rPr>
-          <w:rFonts w:ascii="Times New Roman" w:eastAsia="Times New Roman" w:hAnsi="Times New Roman" w:cs="Times New Roman"/>
-          <w:sz w:val="24"/>
-          <w:szCs w:val="24"/>
-        </w:rPr>
-        <w:t xml:space="preserve"> and refuse to provide power. </w:t>
+        <w:t xml:space="preserve">2.0 ports, two USB 3.0 ports, and dual-monitor support via a pair of micro–HDMI Type D ports for up to 4K resolution. The Pi 4 is also powered via a USB-C port, enabling additional power to be provided to downstream peripherals, when used with an appropriate PSU. The initial Raspberry Pi 4 board has a design flaw where third-party e-marked USB cables, such as those used on Apple MacBooks, incorrectly identify it and refuse to provide power. </w:t>
       </w:r>
     </w:p>
     <w:p>
@@ -2126,107 +2059,7 @@
           <w:sz w:val="24"/>
           <w:szCs w:val="24"/>
         </w:rPr>
-        <w:t xml:space="preserve"> was released in January 2021. It was Raspberry Pi's first board based upon a single microcontroller chip; the RP2040, which was designed by Raspberry Pi in the UK. The Pico has 264 KB of RAM and 2 MB of flash memory. It is programmable in </w:t>
-      </w:r>
-      <w:proofErr w:type="spellStart"/>
-      <w:r>
-        <w:rPr>
-          <w:rFonts w:ascii="Times New Roman" w:eastAsia="Times New Roman" w:hAnsi="Times New Roman" w:cs="Times New Roman"/>
-          <w:sz w:val="24"/>
-          <w:szCs w:val="24"/>
-        </w:rPr>
-        <w:t>MicroPython</w:t>
-      </w:r>
-      <w:proofErr w:type="spellEnd"/>
-      <w:r>
-        <w:rPr>
-          <w:rFonts w:ascii="Times New Roman" w:eastAsia="Times New Roman" w:hAnsi="Times New Roman" w:cs="Times New Roman"/>
-          <w:sz w:val="24"/>
-          <w:szCs w:val="24"/>
-        </w:rPr>
-        <w:t xml:space="preserve">, </w:t>
-      </w:r>
-      <w:proofErr w:type="spellStart"/>
-      <w:r>
-        <w:rPr>
-          <w:rFonts w:ascii="Times New Roman" w:eastAsia="Times New Roman" w:hAnsi="Times New Roman" w:cs="Times New Roman"/>
-          <w:sz w:val="24"/>
-          <w:szCs w:val="24"/>
-        </w:rPr>
-        <w:t>CircuitPython</w:t>
-      </w:r>
-      <w:proofErr w:type="spellEnd"/>
-      <w:r>
-        <w:rPr>
-          <w:rFonts w:ascii="Times New Roman" w:eastAsia="Times New Roman" w:hAnsi="Times New Roman" w:cs="Times New Roman"/>
-          <w:sz w:val="24"/>
-          <w:szCs w:val="24"/>
-        </w:rPr>
-        <w:t xml:space="preserve"> and C. It has partnered with </w:t>
-      </w:r>
-      <w:proofErr w:type="spellStart"/>
-      <w:r>
-        <w:rPr>
-          <w:rFonts w:ascii="Times New Roman" w:eastAsia="Times New Roman" w:hAnsi="Times New Roman" w:cs="Times New Roman"/>
-          <w:sz w:val="24"/>
-          <w:szCs w:val="24"/>
-        </w:rPr>
-        <w:t>Vilros</w:t>
-      </w:r>
-      <w:proofErr w:type="spellEnd"/>
-      <w:r>
-        <w:rPr>
-          <w:rFonts w:ascii="Times New Roman" w:eastAsia="Times New Roman" w:hAnsi="Times New Roman" w:cs="Times New Roman"/>
-          <w:sz w:val="24"/>
-          <w:szCs w:val="24"/>
-        </w:rPr>
-        <w:t xml:space="preserve">, </w:t>
-      </w:r>
-      <w:proofErr w:type="spellStart"/>
-      <w:proofErr w:type="gramStart"/>
-      <w:r>
-        <w:rPr>
-          <w:rFonts w:ascii="Times New Roman" w:eastAsia="Times New Roman" w:hAnsi="Times New Roman" w:cs="Times New Roman"/>
-          <w:sz w:val="24"/>
-          <w:szCs w:val="24"/>
-        </w:rPr>
-        <w:t>Adafruit,Pimoroni</w:t>
-      </w:r>
-      <w:proofErr w:type="gramEnd"/>
-      <w:r>
-        <w:rPr>
-          <w:rFonts w:ascii="Times New Roman" w:eastAsia="Times New Roman" w:hAnsi="Times New Roman" w:cs="Times New Roman"/>
-          <w:sz w:val="24"/>
-          <w:szCs w:val="24"/>
-        </w:rPr>
-        <w:t>,Arduino</w:t>
-      </w:r>
-      <w:proofErr w:type="spellEnd"/>
-      <w:r>
-        <w:rPr>
-          <w:rFonts w:ascii="Times New Roman" w:eastAsia="Times New Roman" w:hAnsi="Times New Roman" w:cs="Times New Roman"/>
-          <w:sz w:val="24"/>
-          <w:szCs w:val="24"/>
-        </w:rPr>
-        <w:t xml:space="preserve"> and </w:t>
-      </w:r>
-      <w:proofErr w:type="spellStart"/>
-      <w:r>
-        <w:rPr>
-          <w:rFonts w:ascii="Times New Roman" w:eastAsia="Times New Roman" w:hAnsi="Times New Roman" w:cs="Times New Roman"/>
-          <w:sz w:val="24"/>
-          <w:szCs w:val="24"/>
-        </w:rPr>
-        <w:t>SparkFun</w:t>
-      </w:r>
-      <w:proofErr w:type="spellEnd"/>
-      <w:r>
-        <w:rPr>
-          <w:rFonts w:ascii="Times New Roman" w:eastAsia="Times New Roman" w:hAnsi="Times New Roman" w:cs="Times New Roman"/>
-          <w:sz w:val="24"/>
-          <w:szCs w:val="24"/>
-        </w:rPr>
-        <w:t xml:space="preserve"> to build Accessories for Raspberry Pi Pico and variety of other boards using RP2040 Silicon Platform. Rather than perform the role of general-purpose computer like the others in the range it is designed for physical computing, similar in concept to an Arduino. [1]</w:t>
+        <w:t xml:space="preserve"> was released in January 2021. It was Raspberry Pi's first board based upon a single microcontroller chip; the RP2040, which was designed by Raspberry Pi in the UK. The Pico has 264 KB of RAM and 2 MB of flash memory. It is programmable in MicroPython, CircuitPython and C. It has partnered with Vilros, Adafruit,Pimoroni,Arduino and SparkFun to build Accessories for Raspberry Pi Pico and variety of other boards using RP2040 Silicon Platform. Rather than perform the role of general-purpose computer like the others in the range it is designed for physical computing, similar in concept to an Arduino. [1]</w:t>
       </w:r>
     </w:p>
     <w:p>
@@ -2333,25 +2166,7 @@
           <w:sz w:val="24"/>
           <w:szCs w:val="24"/>
         </w:rPr>
-        <w:t xml:space="preserve">Computer vision trains machines to perform these functions, but it </w:t>
-      </w:r>
-      <w:proofErr w:type="gramStart"/>
-      <w:r>
-        <w:rPr>
-          <w:rFonts w:ascii="Times New Roman" w:eastAsia="Times New Roman" w:hAnsi="Times New Roman" w:cs="Times New Roman"/>
-          <w:sz w:val="24"/>
-          <w:szCs w:val="24"/>
-        </w:rPr>
-        <w:t>has to</w:t>
-      </w:r>
-      <w:proofErr w:type="gramEnd"/>
-      <w:r>
-        <w:rPr>
-          <w:rFonts w:ascii="Times New Roman" w:eastAsia="Times New Roman" w:hAnsi="Times New Roman" w:cs="Times New Roman"/>
-          <w:sz w:val="24"/>
-          <w:szCs w:val="24"/>
-        </w:rPr>
-        <w:t xml:space="preserve"> do it in much less time with cameras, data and algorithms rather than retinas, optic nerves and a visual cortex. Because a system trained to inspect products or watch a production asset can analyze thousands of products or processes a minute, noticing imperceptible defects or issues, it can quickly surpass human capabilities.</w:t>
+        <w:t>Computer vision trains machines to perform these functions, but it has to do it in much less time with cameras, data and algorithms rather than retinas, optic nerves and a visual cortex. Because a system trained to inspect products or watch a production asset can analyze thousands of products or processes a minute, noticing imperceptible defects or issues, it can quickly surpass human capabilities.</w:t>
       </w:r>
     </w:p>
     <w:p>
@@ -2403,7 +2218,11 @@
         <w:jc w:val="both"/>
       </w:pPr>
       <w:r>
-        <w:t>Computer vision needs lots of data. It runs analyses of data over and over until it discerns distinctions and ultimately recognize images. For example, to train a computer to recognize automobile tires, it needs to be fed vast quantities of tire images and tire-related items to learn the differences and recognize a tire, especially one with no defects.</w:t>
+        <w:t xml:space="preserve">Computer vision needs lots of data. It runs analyses of data over and over until it discerns distinctions and ultimately recognize images. For example, to train a computer to recognize </w:t>
+      </w:r>
+      <w:r>
+        <w:lastRenderedPageBreak/>
+        <w:t>automobile tires, it needs to be fed vast quantities of tire images and tire-related items to learn the differences and recognize a tire, especially one with no defects.</w:t>
       </w:r>
     </w:p>
     <w:p>
@@ -2412,7 +2231,6 @@
         <w:jc w:val="both"/>
       </w:pPr>
       <w:r>
-        <w:lastRenderedPageBreak/>
         <w:t>Two essential technologies are used to accomplish this:</w:t>
       </w:r>
     </w:p>
@@ -2574,14 +2392,11 @@
           <w:i/>
           <w:iCs/>
         </w:rPr>
+        <w:lastRenderedPageBreak/>
         <w:t>Object detection</w:t>
       </w:r>
       <w:r>
-        <w:t xml:space="preserve"> can use image classification to identify a certain class of image and then detect and tabulate their appearance in an image or video. Examples include detecting </w:t>
-      </w:r>
-      <w:r>
-        <w:lastRenderedPageBreak/>
-        <w:t>damages on an assembly line or identifying machinery that requires maintenance. This projects vehicle detection algorithm belongs to this class.</w:t>
+        <w:t xml:space="preserve"> can use image classification to identify a certain class of image and then detect and tabulate their appearance in an image or video. Examples include detecting damages on an assembly line or identifying machinery that requires maintenance. This projects vehicle detection algorithm belongs to this class.</w:t>
       </w:r>
     </w:p>
     <w:p>
@@ -2604,15 +2419,7 @@
         <w:t>Object tracking</w:t>
       </w:r>
       <w:r>
-        <w:t xml:space="preserve"> follows or tracks an object once it is detected. This task is often executed with images captured in sequence or real-time video feeds. Autonomous vehicles, for example, need to not only classify and detect objects such as pedestrians, </w:t>
-      </w:r>
-      <w:proofErr w:type="gramStart"/>
-      <w:r>
-        <w:t>cars</w:t>
-      </w:r>
-      <w:proofErr w:type="gramEnd"/>
-      <w:r>
-        <w:t xml:space="preserve"> and road infrastructure, they need to track them in motion to avoid collisions and obey traffic laws.</w:t>
+        <w:t xml:space="preserve"> follows or tracks an object once it is detected. This task is often executed with images captured in sequence or real-time video feeds. Autonomous vehicles, for example, need to not only classify and detect objects such as pedestrians, cars and road infrastructure, they need to track them in motion to avoid collisions and obey traffic laws.</w:t>
       </w:r>
     </w:p>
     <w:p>
@@ -2679,15 +2486,7 @@
         <w:jc w:val="both"/>
       </w:pPr>
       <w:r>
-        <w:t xml:space="preserve">[6] OpenCV is an </w:t>
-      </w:r>
-      <w:proofErr w:type="gramStart"/>
-      <w:r>
-        <w:t>open source</w:t>
-      </w:r>
-      <w:proofErr w:type="gramEnd"/>
-      <w:r>
-        <w:t xml:space="preserve"> computer vision and machine learning software library. OpenCV was built to provide a common infrastructure for computer vision applications and to accelerate the use of machine perception in the commercial products. Being a BSD-licensed product, OpenCV makes it easy for businesses to utilize and modify the code.</w:t>
+        <w:t>[6] OpenCV is an open source computer vision and machine learning software library. OpenCV was built to provide a common infrastructure for computer vision applications and to accelerate the use of machine perception in the commercial products. Being a BSD-licensed product, OpenCV makes it easy for businesses to utilize and modify the code.</w:t>
       </w:r>
     </w:p>
     <w:p>
@@ -2714,23 +2513,7 @@
         <w:jc w:val="both"/>
       </w:pPr>
       <w:r>
-        <w:t xml:space="preserve">Along with well-established companies like Google, Yahoo, Microsoft, Intel, IBM, Sony, Honda, Toyota that employ the library, there are many startups such as Applied Minds, VideoSurf, and </w:t>
-      </w:r>
-      <w:proofErr w:type="spellStart"/>
-      <w:r>
-        <w:t>Zeitera</w:t>
-      </w:r>
-      <w:proofErr w:type="spellEnd"/>
-      <w:r>
-        <w:t xml:space="preserve">, that make extensive use of OpenCV. OpenCV’s deployed uses span the range from stitching </w:t>
-      </w:r>
-      <w:proofErr w:type="spellStart"/>
-      <w:r>
-        <w:t>streetview</w:t>
-      </w:r>
-      <w:proofErr w:type="spellEnd"/>
-      <w:r>
-        <w:t xml:space="preserve"> images together, detecting intrusions in surveillance video in Israel, monitoring mine equipment in China, helping robots navigate and pick up objects at Willow Garage, detection of swimming pool drowning accidents in Europe, running interactive art in Spain and New York, checking runways for debris in Turkey, inspecting labels on products in factories around the world on to rapid face detection in Japan.</w:t>
+        <w:t>Along with well-established companies like Google, Yahoo, Microsoft, Intel, IBM, Sony, Honda, Toyota that employ the library, there are many startups such as Applied Minds, VideoSurf, and Zeitera, that make extensive use of OpenCV. OpenCV’s deployed uses span the range from stitching streetview images together, detecting intrusions in surveillance video in Israel, monitoring mine equipment in China, helping robots navigate and pick up objects at Willow Garage, detection of swimming pool drowning accidents in Europe, running interactive art in Spain and New York, checking runways for debris in Turkey, inspecting labels on products in factories around the world on to rapid face detection in Japan.</w:t>
       </w:r>
     </w:p>
     <w:p>
@@ -2739,19 +2522,11 @@
         <w:jc w:val="both"/>
       </w:pPr>
       <w:r>
-        <w:t xml:space="preserve">It has C++, Python, </w:t>
-      </w:r>
-      <w:proofErr w:type="gramStart"/>
-      <w:r>
-        <w:t>Java</w:t>
-      </w:r>
-      <w:proofErr w:type="gramEnd"/>
-      <w:r>
-        <w:t xml:space="preserve"> and MATLAB interfaces and supports Windows, Linux, Android and Mac OS. OpenCV leans mostly towards real-time vision applications and takes advantage of MMX and SSE instructions when available. A full-featured CUDA and OpenCL interfaces are being actively developed right now. There are over 500 algorithms and about 10 times as many </w:t>
+        <w:t xml:space="preserve">It has C++, Python, Java and MATLAB interfaces and supports Windows, Linux, Android and Mac OS. OpenCV leans mostly towards real-time vision applications and takes advantage of </w:t>
       </w:r>
       <w:r>
         <w:lastRenderedPageBreak/>
-        <w:t>functions that compose or support those algorithms. OpenCV is written natively in C++ and has a templated interface that works seamlessly with STL containers.</w:t>
+        <w:t>MMX and SSE instructions when available. A full-featured CUDA and OpenCL interfaces are being actively developed right now. There are over 500 algorithms and about 10 times as many functions that compose or support those algorithms. OpenCV is written natively in C++ and has a templated interface that works seamlessly with STL containers.</w:t>
       </w:r>
       <w:r>
         <w:t xml:space="preserve"> </w:t>
@@ -2920,13 +2695,8 @@
         <w:spacing w:line="360" w:lineRule="auto"/>
       </w:pPr>
       <w:r>
-        <w:t xml:space="preserve">Using </w:t>
-      </w:r>
-      <w:proofErr w:type="spellStart"/>
-      <w:r>
-        <w:t>Adaboost</w:t>
-      </w:r>
-      <w:proofErr w:type="spellEnd"/>
+        <w:t>Using Adaboost</w:t>
+      </w:r>
     </w:p>
     <w:p>
       <w:pPr>
@@ -3108,14 +2878,27 @@
       <w:r>
         <w:t xml:space="preserve">Figure </w:t>
       </w:r>
-      <w:fldSimple w:instr=" SEQ Figure \* ARABIC ">
-        <w:r>
-          <w:rPr>
-            <w:noProof/>
-          </w:rPr>
-          <w:t>1</w:t>
-        </w:r>
-      </w:fldSimple>
+      <w:r>
+        <w:fldChar w:fldCharType="begin"/>
+      </w:r>
+      <w:r>
+        <w:instrText xml:space="preserve"> SEQ Figure \* ARABIC </w:instrText>
+      </w:r>
+      <w:r>
+        <w:fldChar w:fldCharType="separate"/>
+      </w:r>
+      <w:r>
+        <w:rPr>
+          <w:noProof/>
+        </w:rPr>
+        <w:t>1</w:t>
+      </w:r>
+      <w:r>
+        <w:rPr>
+          <w:noProof/>
+        </w:rPr>
+        <w:fldChar w:fldCharType="end"/>
+      </w:r>
       <w:r>
         <w:t xml:space="preserve"> - Basic Haar Features</w:t>
       </w:r>
@@ -3312,15 +3095,7 @@
         <w:t>c) Four-Rectangle Features</w:t>
       </w:r>
       <w:r>
-        <w:t xml:space="preserve">: This is good for finding diagonal lines and highlights in an image. This is used best on a micro scale. Depending on the lighting, it can pick out the edges of the jaw, chin, wrinkles, </w:t>
-      </w:r>
-      <w:proofErr w:type="spellStart"/>
-      <w:r>
-        <w:t>etc</w:t>
-      </w:r>
-      <w:proofErr w:type="spellEnd"/>
-      <w:r>
-        <w:t>… These typically are features that aren’t as important in general face-detection as there are so many of them, as well as so many variations in every individual’s face, that it would lead to an algorithm that was too slow and might only detect the faces of certain people. In other words, too specialized.[7]</w:t>
+        <w:t>: This is good for finding diagonal lines and highlights in an image. This is used best on a micro scale. Depending on the lighting, it can pick out the edges of the jaw, chin, wrinkles, etc… These typically are features that aren’t as important in general face-detection as there are so many of them, as well as so many variations in every individual’s face, that it would lead to an algorithm that was too slow and might only detect the faces of certain people. In other words, too specialized.[7]</w:t>
       </w:r>
     </w:p>
     <w:p>
@@ -3401,14 +3176,27 @@
       <w:r>
         <w:t xml:space="preserve">Figure </w:t>
       </w:r>
-      <w:fldSimple w:instr=" SEQ Figure \* ARABIC ">
-        <w:r>
-          <w:rPr>
-            <w:noProof/>
-          </w:rPr>
-          <w:t>2</w:t>
-        </w:r>
-      </w:fldSimple>
+      <w:r>
+        <w:fldChar w:fldCharType="begin"/>
+      </w:r>
+      <w:r>
+        <w:instrText xml:space="preserve"> SEQ Figure \* ARABIC </w:instrText>
+      </w:r>
+      <w:r>
+        <w:fldChar w:fldCharType="separate"/>
+      </w:r>
+      <w:r>
+        <w:rPr>
+          <w:noProof/>
+        </w:rPr>
+        <w:t>2</w:t>
+      </w:r>
+      <w:r>
+        <w:rPr>
+          <w:noProof/>
+        </w:rPr>
+        <w:fldChar w:fldCharType="end"/>
+      </w:r>
       <w:r>
         <w:t xml:space="preserve"> - Haar Features on a Face</w:t>
       </w:r>
@@ -3503,14 +3291,27 @@
       <w:r>
         <w:t xml:space="preserve">Figure </w:t>
       </w:r>
-      <w:fldSimple w:instr=" SEQ Figure \* ARABIC ">
-        <w:r>
-          <w:rPr>
-            <w:noProof/>
-          </w:rPr>
-          <w:t>3</w:t>
-        </w:r>
-      </w:fldSimple>
+      <w:r>
+        <w:fldChar w:fldCharType="begin"/>
+      </w:r>
+      <w:r>
+        <w:instrText xml:space="preserve"> SEQ Figure \* ARABIC </w:instrText>
+      </w:r>
+      <w:r>
+        <w:fldChar w:fldCharType="separate"/>
+      </w:r>
+      <w:r>
+        <w:rPr>
+          <w:noProof/>
+        </w:rPr>
+        <w:t>3</w:t>
+      </w:r>
+      <w:r>
+        <w:rPr>
+          <w:noProof/>
+        </w:rPr>
+        <w:fldChar w:fldCharType="end"/>
+      </w:r>
       <w:r>
         <w:t xml:space="preserve"> - Grayscale Image vs Haar Features</w:t>
       </w:r>
@@ -3594,27 +3395,14 @@
       <w:r>
         <w:t xml:space="preserve">Figure </w:t>
       </w:r>
-      <w:r>
-        <w:fldChar w:fldCharType="begin"/>
-      </w:r>
-      <w:r>
-        <w:instrText xml:space="preserve"> SEQ Figure \* ARABIC </w:instrText>
-      </w:r>
-      <w:r>
-        <w:fldChar w:fldCharType="separate"/>
-      </w:r>
-      <w:r>
-        <w:rPr>
-          <w:noProof/>
-        </w:rPr>
-        <w:t>4</w:t>
-      </w:r>
-      <w:r>
-        <w:rPr>
-          <w:noProof/>
-        </w:rPr>
-        <w:fldChar w:fldCharType="end"/>
-      </w:r>
+      <w:fldSimple w:instr=" SEQ Figure \* ARABIC ">
+        <w:r>
+          <w:rPr>
+            <w:noProof/>
+          </w:rPr>
+          <w:t>4</w:t>
+        </w:r>
+      </w:fldSimple>
       <w:r>
         <w:t xml:space="preserve"> - Image segment</w:t>
       </w:r>
@@ -3709,15 +3497,7 @@
         <w:jc w:val="both"/>
       </w:pPr>
       <w:r>
-        <w:t xml:space="preserve">An integral image is an image that takes the value of a pixel as the sum of pixel values from the original image. The value of a pixel is equal to the sum of all the pixels located to the top and left of that pixel, including that pixel itself. To understand this, </w:t>
-      </w:r>
-      <w:proofErr w:type="spellStart"/>
-      <w:r>
-        <w:t>lets</w:t>
-      </w:r>
-      <w:proofErr w:type="spellEnd"/>
-      <w:r>
-        <w:t xml:space="preserve"> consider an image of 10x8 pixels dimension.</w:t>
+        <w:t>An integral image is an image that takes the value of a pixel as the sum of pixel values from the original image. The value of a pixel is equal to the sum of all the pixels located to the top and left of that pixel, including that pixel itself. To understand this, lets consider an image of 10x8 pixels dimension.</w:t>
       </w:r>
     </w:p>
     <w:p>
@@ -3790,14 +3570,27 @@
       <w:r>
         <w:t xml:space="preserve">Figure </w:t>
       </w:r>
-      <w:fldSimple w:instr=" SEQ Figure \* ARABIC ">
-        <w:r>
-          <w:rPr>
-            <w:noProof/>
-          </w:rPr>
-          <w:t>5</w:t>
-        </w:r>
-      </w:fldSimple>
+      <w:r>
+        <w:fldChar w:fldCharType="begin"/>
+      </w:r>
+      <w:r>
+        <w:instrText xml:space="preserve"> SEQ Figure \* ARABIC </w:instrText>
+      </w:r>
+      <w:r>
+        <w:fldChar w:fldCharType="separate"/>
+      </w:r>
+      <w:r>
+        <w:rPr>
+          <w:noProof/>
+        </w:rPr>
+        <w:t>5</w:t>
+      </w:r>
+      <w:r>
+        <w:rPr>
+          <w:noProof/>
+        </w:rPr>
+        <w:fldChar w:fldCharType="end"/>
+      </w:r>
       <w:r>
         <w:t xml:space="preserve"> - Original Image</w:t>
       </w:r>
@@ -3892,14 +3685,27 @@
       <w:r>
         <w:t xml:space="preserve">Figure </w:t>
       </w:r>
-      <w:fldSimple w:instr=" SEQ Figure \* ARABIC ">
-        <w:r>
-          <w:rPr>
-            <w:noProof/>
-          </w:rPr>
-          <w:t>6</w:t>
-        </w:r>
-      </w:fldSimple>
+      <w:r>
+        <w:fldChar w:fldCharType="begin"/>
+      </w:r>
+      <w:r>
+        <w:instrText xml:space="preserve"> SEQ Figure \* ARABIC </w:instrText>
+      </w:r>
+      <w:r>
+        <w:fldChar w:fldCharType="separate"/>
+      </w:r>
+      <w:r>
+        <w:rPr>
+          <w:noProof/>
+        </w:rPr>
+        <w:t>6</w:t>
+      </w:r>
+      <w:r>
+        <w:rPr>
+          <w:noProof/>
+        </w:rPr>
+        <w:fldChar w:fldCharType="end"/>
+      </w:r>
       <w:r>
         <w:t xml:space="preserve"> - Evaluating Pixel Integral Value</w:t>
       </w:r>
@@ -3973,14 +3779,27 @@
       <w:r>
         <w:t xml:space="preserve">Figure </w:t>
       </w:r>
-      <w:fldSimple w:instr=" SEQ Figure \* ARABIC ">
-        <w:r>
-          <w:rPr>
-            <w:noProof/>
-          </w:rPr>
-          <w:t>7</w:t>
-        </w:r>
-      </w:fldSimple>
+      <w:r>
+        <w:fldChar w:fldCharType="begin"/>
+      </w:r>
+      <w:r>
+        <w:instrText xml:space="preserve"> SEQ Figure \* ARABIC </w:instrText>
+      </w:r>
+      <w:r>
+        <w:fldChar w:fldCharType="separate"/>
+      </w:r>
+      <w:r>
+        <w:rPr>
+          <w:noProof/>
+        </w:rPr>
+        <w:t>7</w:t>
+      </w:r>
+      <w:r>
+        <w:rPr>
+          <w:noProof/>
+        </w:rPr>
+        <w:fldChar w:fldCharType="end"/>
+      </w:r>
       <w:r>
         <w:t xml:space="preserve"> - Integral Image</w:t>
       </w:r>
@@ -4075,14 +3894,27 @@
       <w:r>
         <w:t xml:space="preserve">Figure </w:t>
       </w:r>
-      <w:fldSimple w:instr=" SEQ Figure \* ARABIC ">
-        <w:r>
-          <w:rPr>
-            <w:noProof/>
-          </w:rPr>
-          <w:t>8</w:t>
-        </w:r>
-      </w:fldSimple>
+      <w:r>
+        <w:fldChar w:fldCharType="begin"/>
+      </w:r>
+      <w:r>
+        <w:instrText xml:space="preserve"> SEQ Figure \* ARABIC </w:instrText>
+      </w:r>
+      <w:r>
+        <w:fldChar w:fldCharType="separate"/>
+      </w:r>
+      <w:r>
+        <w:rPr>
+          <w:noProof/>
+        </w:rPr>
+        <w:t>8</w:t>
+      </w:r>
+      <w:r>
+        <w:rPr>
+          <w:noProof/>
+        </w:rPr>
+        <w:fldChar w:fldCharType="end"/>
+      </w:r>
       <w:r>
         <w:t xml:space="preserve"> - Selected area</w:t>
       </w:r>
@@ -4167,14 +3999,27 @@
       <w:r>
         <w:t xml:space="preserve">Figure </w:t>
       </w:r>
-      <w:fldSimple w:instr=" SEQ Figure \* ARABIC ">
-        <w:r>
-          <w:rPr>
-            <w:noProof/>
-          </w:rPr>
-          <w:t>9</w:t>
-        </w:r>
-      </w:fldSimple>
+      <w:r>
+        <w:fldChar w:fldCharType="begin"/>
+      </w:r>
+      <w:r>
+        <w:instrText xml:space="preserve"> SEQ Figure \* ARABIC </w:instrText>
+      </w:r>
+      <w:r>
+        <w:fldChar w:fldCharType="separate"/>
+      </w:r>
+      <w:r>
+        <w:rPr>
+          <w:noProof/>
+        </w:rPr>
+        <w:t>9</w:t>
+      </w:r>
+      <w:r>
+        <w:rPr>
+          <w:noProof/>
+        </w:rPr>
+        <w:fldChar w:fldCharType="end"/>
+      </w:r>
       <w:r>
         <w:t xml:space="preserve"> – Selected Region Shaded</w:t>
       </w:r>
@@ -4258,14 +4103,30 @@
       <w:r>
         <w:t xml:space="preserve">Figure </w:t>
       </w:r>
-      <w:fldSimple w:instr=" SEQ Figure \* ARABIC ">
-        <w:r>
-          <w:rPr>
-            <w:noProof/>
-          </w:rPr>
-          <w:t>10</w:t>
-        </w:r>
-      </w:fldSimple>
+      <w:r>
+        <w:fldChar w:fldCharType="begin"/>
+      </w:r>
+      <w:r>
+        <w:instrText xml:space="preserve"> SEQ Fi</w:instrText>
+      </w:r>
+      <w:r>
+        <w:instrText xml:space="preserve">gure \* ARABIC </w:instrText>
+      </w:r>
+      <w:r>
+        <w:fldChar w:fldCharType="separate"/>
+      </w:r>
+      <w:r>
+        <w:rPr>
+          <w:noProof/>
+        </w:rPr>
+        <w:t>10</w:t>
+      </w:r>
+      <w:r>
+        <w:rPr>
+          <w:noProof/>
+        </w:rPr>
+        <w:fldChar w:fldCharType="end"/>
+      </w:r>
       <w:r>
         <w:t xml:space="preserve"> - Region 1</w:t>
       </w:r>
@@ -4339,14 +4200,27 @@
       <w:r>
         <w:t xml:space="preserve">Figure </w:t>
       </w:r>
-      <w:fldSimple w:instr=" SEQ Figure \* ARABIC ">
-        <w:r>
-          <w:rPr>
-            <w:noProof/>
-          </w:rPr>
-          <w:t>11</w:t>
-        </w:r>
-      </w:fldSimple>
+      <w:r>
+        <w:fldChar w:fldCharType="begin"/>
+      </w:r>
+      <w:r>
+        <w:instrText xml:space="preserve"> SEQ Figure \* ARABIC </w:instrText>
+      </w:r>
+      <w:r>
+        <w:fldChar w:fldCharType="separate"/>
+      </w:r>
+      <w:r>
+        <w:rPr>
+          <w:noProof/>
+        </w:rPr>
+        <w:t>11</w:t>
+      </w:r>
+      <w:r>
+        <w:rPr>
+          <w:noProof/>
+        </w:rPr>
+        <w:fldChar w:fldCharType="end"/>
+      </w:r>
       <w:r>
         <w:t xml:space="preserve"> - Region 2</w:t>
       </w:r>
@@ -4486,14 +4360,27 @@
       <w:r>
         <w:t xml:space="preserve">Figure </w:t>
       </w:r>
-      <w:fldSimple w:instr=" SEQ Figure \* ARABIC ">
-        <w:r>
-          <w:rPr>
-            <w:noProof/>
-          </w:rPr>
-          <w:t>12</w:t>
-        </w:r>
-      </w:fldSimple>
+      <w:r>
+        <w:fldChar w:fldCharType="begin"/>
+      </w:r>
+      <w:r>
+        <w:instrText xml:space="preserve"> SEQ Figure \* ARABIC </w:instrText>
+      </w:r>
+      <w:r>
+        <w:fldChar w:fldCharType="separate"/>
+      </w:r>
+      <w:r>
+        <w:rPr>
+          <w:noProof/>
+        </w:rPr>
+        <w:t>12</w:t>
+      </w:r>
+      <w:r>
+        <w:rPr>
+          <w:noProof/>
+        </w:rPr>
+        <w:fldChar w:fldCharType="end"/>
+      </w:r>
       <w:r>
         <w:t xml:space="preserve"> - 4 points of consideration</w:t>
       </w:r>
@@ -4578,17 +4465,8 @@
           <w:i/>
           <w:iCs/>
         </w:rPr>
-        <w:t xml:space="preserve">Using </w:t>
-      </w:r>
-      <w:proofErr w:type="spellStart"/>
-      <w:r>
-        <w:rPr>
-          <w:i/>
-          <w:iCs/>
-        </w:rPr>
-        <w:t>Adaboost</w:t>
-      </w:r>
-      <w:proofErr w:type="spellEnd"/>
+        <w:t>Using Adaboost</w:t>
+      </w:r>
     </w:p>
     <w:p>
       <w:pPr>
@@ -4628,15 +4506,7 @@
         <w:jc w:val="both"/>
       </w:pPr>
       <w:r>
-        <w:t xml:space="preserve">A weak classifier is a classifier that performs poorly, but still performs better than random guessing. The accuracy of these classifiers is slightly greater than 50%, which is small. Take for example classifying a person as male or female based on their height. A weak classifier for this would be if take anyone under 170cms to be female and anyone above it as male. This classifier would classify so many people in a wrong category, but </w:t>
-      </w:r>
-      <w:proofErr w:type="spellStart"/>
-      <w:r>
-        <w:t>its</w:t>
-      </w:r>
-      <w:proofErr w:type="spellEnd"/>
-      <w:r>
-        <w:t xml:space="preserve"> still better than randomly assigning a class. A strong classifier is on the other hand is a model for classification that achieves arbitrarily good performance, a lot better than random guessing.</w:t>
+        <w:t>A weak classifier is a classifier that performs poorly, but still performs better than random guessing. The accuracy of these classifiers is slightly greater than 50%, which is small. Take for example classifying a person as male or female based on their height. A weak classifier for this would be if take anyone under 170cms to be female and anyone above it as male. This classifier would classify so many people in a wrong category, but its still better than randomly assigning a class. A strong classifier is on the other hand is a model for classification that achieves arbitrarily good performance, a lot better than random guessing.</w:t>
       </w:r>
     </w:p>
     <w:p>
@@ -4850,7 +4720,7 @@
           <w:lang w:eastAsia="en-GB"/>
         </w:rPr>
         <w:drawing>
-          <wp:anchor distT="0" distB="0" distL="114300" distR="114300" simplePos="0" relativeHeight="251649024" behindDoc="1" locked="0" layoutInCell="1" allowOverlap="1" wp14:anchorId="34F68301" wp14:editId="700C89B6">
+          <wp:anchor distT="0" distB="0" distL="114300" distR="114300" simplePos="0" relativeHeight="251649024" behindDoc="1" locked="0" layoutInCell="1" allowOverlap="1" wp14:anchorId="34F68301" wp14:editId="5505A400">
             <wp:simplePos x="0" y="0"/>
             <wp:positionH relativeFrom="column">
               <wp:posOffset>342900</wp:posOffset>
@@ -4949,7 +4819,7 @@
         <mc:AlternateContent>
           <mc:Choice Requires="wps">
             <w:drawing>
-              <wp:anchor distT="0" distB="0" distL="114300" distR="114300" simplePos="0" relativeHeight="251651072" behindDoc="0" locked="0" layoutInCell="1" allowOverlap="1" wp14:anchorId="2C0C0ED8" wp14:editId="65A23488">
+              <wp:anchor distT="0" distB="0" distL="114300" distR="114300" simplePos="0" relativeHeight="251651072" behindDoc="0" locked="0" layoutInCell="1" allowOverlap="1" wp14:anchorId="2C0C0ED8" wp14:editId="3FC6187E">
                 <wp:simplePos x="0" y="0"/>
                 <wp:positionH relativeFrom="column">
                   <wp:posOffset>0</wp:posOffset>
@@ -4996,14 +4866,27 @@
                             <w:r>
                               <w:t xml:space="preserve">Figure </w:t>
                             </w:r>
-                            <w:fldSimple w:instr=" SEQ Figure \* ARABIC ">
-                              <w:r>
-                                <w:rPr>
-                                  <w:noProof/>
-                                </w:rPr>
-                                <w:t>13</w:t>
-                              </w:r>
-                            </w:fldSimple>
+                            <w:r>
+                              <w:fldChar w:fldCharType="begin"/>
+                            </w:r>
+                            <w:r>
+                              <w:instrText xml:space="preserve"> SEQ Figure \* ARABIC </w:instrText>
+                            </w:r>
+                            <w:r>
+                              <w:fldChar w:fldCharType="separate"/>
+                            </w:r>
+                            <w:r>
+                              <w:rPr>
+                                <w:noProof/>
+                              </w:rPr>
+                              <w:t>13</w:t>
+                            </w:r>
+                            <w:r>
+                              <w:rPr>
+                                <w:noProof/>
+                              </w:rPr>
+                              <w:fldChar w:fldCharType="end"/>
+                            </w:r>
                             <w:r>
                               <w:t xml:space="preserve"> - Breadboard</w:t>
                             </w:r>
@@ -5044,14 +4927,27 @@
                       <w:r>
                         <w:t xml:space="preserve">Figure </w:t>
                       </w:r>
-                      <w:fldSimple w:instr=" SEQ Figure \* ARABIC ">
-                        <w:r>
-                          <w:rPr>
-                            <w:noProof/>
-                          </w:rPr>
-                          <w:t>13</w:t>
-                        </w:r>
-                      </w:fldSimple>
+                      <w:r>
+                        <w:fldChar w:fldCharType="begin"/>
+                      </w:r>
+                      <w:r>
+                        <w:instrText xml:space="preserve"> SEQ Figure \* ARABIC </w:instrText>
+                      </w:r>
+                      <w:r>
+                        <w:fldChar w:fldCharType="separate"/>
+                      </w:r>
+                      <w:r>
+                        <w:rPr>
+                          <w:noProof/>
+                        </w:rPr>
+                        <w:t>13</w:t>
+                      </w:r>
+                      <w:r>
+                        <w:rPr>
+                          <w:noProof/>
+                        </w:rPr>
+                        <w:fldChar w:fldCharType="end"/>
+                      </w:r>
                       <w:r>
                         <w:t xml:space="preserve"> - Breadboard</w:t>
                       </w:r>
@@ -5149,136 +5045,52 @@
       <w:pPr>
         <w:jc w:val="both"/>
         <w:rPr>
-          <w:rFonts w:ascii="Times New Roman" w:hAnsi="Times New Roman" w:cs="Times New Roman"/>
-          <w:sz w:val="24"/>
-          <w:szCs w:val="24"/>
-        </w:rPr>
-      </w:pPr>
-      <w:r>
-        <w:rPr>
-          <w:noProof/>
-        </w:rPr>
-        <w:lastRenderedPageBreak/>
-        <mc:AlternateContent>
-          <mc:Choice Requires="wps">
-            <w:drawing>
-              <wp:anchor distT="0" distB="0" distL="114300" distR="114300" simplePos="0" relativeHeight="251663360" behindDoc="0" locked="0" layoutInCell="1" allowOverlap="1" wp14:anchorId="37919F3E" wp14:editId="6896F0A7">
-                <wp:simplePos x="0" y="0"/>
-                <wp:positionH relativeFrom="column">
-                  <wp:posOffset>2886075</wp:posOffset>
-                </wp:positionH>
-                <wp:positionV relativeFrom="paragraph">
-                  <wp:posOffset>2393315</wp:posOffset>
-                </wp:positionV>
-                <wp:extent cx="1619250" cy="635"/>
-                <wp:effectExtent l="0" t="0" r="0" b="0"/>
-                <wp:wrapTopAndBottom/>
-                <wp:docPr id="30" name="Text Box 30"/>
-                <wp:cNvGraphicFramePr/>
-                <a:graphic xmlns:a="http://schemas.openxmlformats.org/drawingml/2006/main">
-                  <a:graphicData uri="http://schemas.microsoft.com/office/word/2010/wordprocessingShape">
-                    <wps:wsp>
-                      <wps:cNvSpPr txBox="1"/>
-                      <wps:spPr>
-                        <a:xfrm>
-                          <a:off x="0" y="0"/>
-                          <a:ext cx="1619250" cy="635"/>
-                        </a:xfrm>
-                        <a:prstGeom prst="rect">
-                          <a:avLst/>
-                        </a:prstGeom>
-                        <a:solidFill>
-                          <a:prstClr val="white"/>
-                        </a:solidFill>
-                        <a:ln>
-                          <a:noFill/>
-                        </a:ln>
-                      </wps:spPr>
-                      <wps:txbx>
-                        <w:txbxContent>
-                          <w:p>
-                            <w:pPr>
-                              <w:pStyle w:val="Caption"/>
-                              <w:jc w:val="center"/>
-                              <w:rPr>
-                                <w:noProof/>
-                                <w:lang w:eastAsia="en-GB"/>
-                              </w:rPr>
-                            </w:pPr>
-                            <w:r>
-                              <w:t xml:space="preserve">Figure </w:t>
-                            </w:r>
-                            <w:r>
-                              <w:t>15</w:t>
-                            </w:r>
-                            <w:r>
-                              <w:t xml:space="preserve"> - LED Circuit</w:t>
-                            </w:r>
-                          </w:p>
-                        </w:txbxContent>
-                      </wps:txbx>
-                      <wps:bodyPr rot="0" spcFirstLastPara="0" vertOverflow="overflow" horzOverflow="overflow" vert="horz" wrap="square" lIns="0" tIns="0" rIns="0" bIns="0" numCol="1" spcCol="0" rtlCol="0" fromWordArt="0" anchor="t" anchorCtr="0" forceAA="0" compatLnSpc="1">
-                        <a:prstTxWarp prst="textNoShape">
-                          <a:avLst/>
-                        </a:prstTxWarp>
-                        <a:spAutoFit/>
-                      </wps:bodyPr>
-                    </wps:wsp>
-                  </a:graphicData>
-                </a:graphic>
-              </wp:anchor>
-            </w:drawing>
-          </mc:Choice>
-          <mc:Fallback>
-            <w:pict>
-              <v:shape w14:anchorId="37919F3E" id="Text Box 30" o:spid="_x0000_s1027" type="#_x0000_t202" style="position:absolute;left:0;text-align:left;margin-left:227.25pt;margin-top:188.45pt;width:127.5pt;height:.05pt;z-index:251663360;visibility:visible;mso-wrap-style:square;mso-wrap-distance-left:9pt;mso-wrap-distance-top:0;mso-wrap-distance-right:9pt;mso-wrap-distance-bottom:0;mso-position-horizontal:absolute;mso-position-horizontal-relative:text;mso-position-vertical:absolute;mso-position-vertical-relative:text;v-text-anchor:top" o:gfxdata="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" stroked="f">
-                <v:textbox style="mso-fit-shape-to-text:t" inset="0,0,0,0">
-                  <w:txbxContent>
-                    <w:p>
-                      <w:pPr>
-                        <w:pStyle w:val="Caption"/>
-                        <w:jc w:val="center"/>
-                        <w:rPr>
-                          <w:noProof/>
-                          <w:lang w:eastAsia="en-GB"/>
-                        </w:rPr>
-                      </w:pPr>
-                      <w:r>
-                        <w:t xml:space="preserve">Figure </w:t>
-                      </w:r>
-                      <w:r>
-                        <w:t>15</w:t>
-                      </w:r>
-                      <w:r>
-                        <w:t xml:space="preserve"> - LED Circuit</w:t>
-                      </w:r>
-                    </w:p>
-                  </w:txbxContent>
-                </v:textbox>
-                <w10:wrap type="topAndBottom"/>
-              </v:shape>
-            </w:pict>
-          </mc:Fallback>
-        </mc:AlternateContent>
-      </w:r>
-      <w:r>
-        <w:rPr>
           <w:noProof/>
           <w:lang w:eastAsia="en-GB"/>
         </w:rPr>
+      </w:pPr>
+      <w:r>
+        <w:rPr>
+          <w:rFonts w:ascii="Times New Roman" w:hAnsi="Times New Roman" w:cs="Times New Roman"/>
+          <w:sz w:val="24"/>
+          <w:szCs w:val="24"/>
+        </w:rPr>
+        <w:t>Unlike a traditional incandescent lamp, an LED will light only when voltage is applied in the forward direction of the diode. No current flows and no light is emitted if voltage is applied in the reverse direction.</w:t>
+      </w:r>
+      <w:r>
+        <w:rPr>
+          <w:noProof/>
+          <w:lang w:eastAsia="en-GB"/>
+        </w:rPr>
+        <w:t xml:space="preserve"> </w:t>
+      </w:r>
+    </w:p>
+    <w:p>
+      <w:pPr>
+        <w:keepNext/>
+      </w:pPr>
+      <w:r>
+        <w:rPr>
+          <w:rFonts w:ascii="Times New Roman" w:hAnsi="Times New Roman" w:cs="Times New Roman"/>
+          <w:noProof/>
+          <w:sz w:val="24"/>
+          <w:szCs w:val="24"/>
+        </w:rPr>
+        <w:lastRenderedPageBreak/>
+        <w:t xml:space="preserve">       </w:t>
+      </w:r>
+      <w:r>
+        <w:rPr>
+          <w:rFonts w:ascii="Times New Roman" w:hAnsi="Times New Roman" w:cs="Times New Roman"/>
+          <w:noProof/>
+          <w:sz w:val="24"/>
+          <w:szCs w:val="24"/>
+        </w:rPr>
         <w:drawing>
-          <wp:anchor distT="0" distB="0" distL="114300" distR="114300" simplePos="0" relativeHeight="251660288" behindDoc="1" locked="0" layoutInCell="1" allowOverlap="1" wp14:anchorId="019B1C6D" wp14:editId="5828B4AC">
-            <wp:simplePos x="0" y="0"/>
-            <wp:positionH relativeFrom="margin">
-              <wp:posOffset>2971800</wp:posOffset>
-            </wp:positionH>
-            <wp:positionV relativeFrom="paragraph">
-              <wp:posOffset>764540</wp:posOffset>
-            </wp:positionV>
-            <wp:extent cx="1619250" cy="1619250"/>
-            <wp:effectExtent l="0" t="0" r="0" b="0"/>
-            <wp:wrapTopAndBottom/>
-            <wp:docPr id="29" name="Picture 29" descr="F:\Thesis\170px-LED_circuit.svg.png"/>
+          <wp:inline distT="0" distB="0" distL="0" distR="0" wp14:anchorId="1E1A3DBD" wp14:editId="2986A735">
+            <wp:extent cx="2524125" cy="1980342"/>
+            <wp:effectExtent l="0" t="0" r="0" b="1270"/>
+            <wp:docPr id="39" name="Picture 39"/>
             <wp:cNvGraphicFramePr>
               <a:graphicFrameLocks xmlns:a="http://schemas.openxmlformats.org/drawingml/2006/main" noChangeAspect="1"/>
             </wp:cNvGraphicFramePr>
@@ -5286,13 +5098,13 @@
               <a:graphicData uri="http://schemas.openxmlformats.org/drawingml/2006/picture">
                 <pic:pic xmlns:pic="http://schemas.openxmlformats.org/drawingml/2006/picture">
                   <pic:nvPicPr>
-                    <pic:cNvPr id="0" name="Picture 1" descr="F:\Thesis\170px-LED_circuit.svg.png"/>
+                    <pic:cNvPr id="0" name="Picture 2"/>
                     <pic:cNvPicPr>
                       <a:picLocks noChangeAspect="1" noChangeArrowheads="1"/>
                     </pic:cNvPicPr>
                   </pic:nvPicPr>
                   <pic:blipFill>
-                    <a:blip r:embed="rId25">
+                    <a:blip r:embed="rId25" cstate="print">
                       <a:extLst>
                         <a:ext uri="{28A0092B-C50C-407E-A947-70E740481C1C}">
                           <a14:useLocalDpi xmlns:a14="http://schemas.microsoft.com/office/drawing/2010/main" val="0"/>
@@ -5307,7 +5119,7 @@
                   <pic:spPr bwMode="auto">
                     <a:xfrm>
                       <a:off x="0" y="0"/>
-                      <a:ext cx="1619250" cy="1619250"/>
+                      <a:ext cx="2537010" cy="1990451"/>
                     </a:xfrm>
                     <a:prstGeom prst="rect">
                       <a:avLst/>
@@ -5320,138 +5132,30 @@
                 </pic:pic>
               </a:graphicData>
             </a:graphic>
-          </wp:anchor>
+          </wp:inline>
         </w:drawing>
       </w:r>
       <w:r>
         <w:rPr>
+          <w:rFonts w:ascii="Times New Roman" w:hAnsi="Times New Roman" w:cs="Times New Roman"/>
           <w:noProof/>
-        </w:rPr>
-        <mc:AlternateContent>
-          <mc:Choice Requires="wps">
-            <w:drawing>
-              <wp:anchor distT="0" distB="0" distL="114300" distR="114300" simplePos="0" relativeHeight="251656192" behindDoc="0" locked="0" layoutInCell="1" allowOverlap="1" wp14:anchorId="6C7E418F" wp14:editId="786E71CA">
-                <wp:simplePos x="0" y="0"/>
-                <wp:positionH relativeFrom="column">
-                  <wp:posOffset>581025</wp:posOffset>
-                </wp:positionH>
-                <wp:positionV relativeFrom="paragraph">
-                  <wp:posOffset>2343150</wp:posOffset>
-                </wp:positionV>
-                <wp:extent cx="914400" cy="635"/>
-                <wp:effectExtent l="0" t="0" r="0" b="0"/>
-                <wp:wrapTopAndBottom/>
-                <wp:docPr id="18" name="Text Box 18"/>
-                <wp:cNvGraphicFramePr/>
-                <a:graphic xmlns:a="http://schemas.openxmlformats.org/drawingml/2006/main">
-                  <a:graphicData uri="http://schemas.microsoft.com/office/word/2010/wordprocessingShape">
-                    <wps:wsp>
-                      <wps:cNvSpPr txBox="1"/>
-                      <wps:spPr>
-                        <a:xfrm>
-                          <a:off x="0" y="0"/>
-                          <a:ext cx="914400" cy="635"/>
-                        </a:xfrm>
-                        <a:prstGeom prst="rect">
-                          <a:avLst/>
-                        </a:prstGeom>
-                        <a:solidFill>
-                          <a:prstClr val="white"/>
-                        </a:solidFill>
-                        <a:ln>
-                          <a:noFill/>
-                        </a:ln>
-                      </wps:spPr>
-                      <wps:txbx>
-                        <w:txbxContent>
-                          <w:p>
-                            <w:pPr>
-                              <w:pStyle w:val="Caption"/>
-                              <w:jc w:val="center"/>
-                              <w:rPr>
-                                <w:b/>
-                                <w:noProof/>
-                                <w:sz w:val="24"/>
-                                <w:lang w:eastAsia="en-GB"/>
-                              </w:rPr>
-                            </w:pPr>
-                            <w:r>
-                              <w:t xml:space="preserve">Figure </w:t>
-                            </w:r>
-                            <w:r>
-                              <w:t>14</w:t>
-                            </w:r>
-                            <w:r>
-                              <w:t xml:space="preserve"> - LED</w:t>
-                            </w:r>
-                          </w:p>
-                        </w:txbxContent>
-                      </wps:txbx>
-                      <wps:bodyPr rot="0" spcFirstLastPara="0" vertOverflow="overflow" horzOverflow="overflow" vert="horz" wrap="square" lIns="0" tIns="0" rIns="0" bIns="0" numCol="1" spcCol="0" rtlCol="0" fromWordArt="0" anchor="t" anchorCtr="0" forceAA="0" compatLnSpc="1">
-                        <a:prstTxWarp prst="textNoShape">
-                          <a:avLst/>
-                        </a:prstTxWarp>
-                        <a:spAutoFit/>
-                      </wps:bodyPr>
-                    </wps:wsp>
-                  </a:graphicData>
-                </a:graphic>
-              </wp:anchor>
-            </w:drawing>
-          </mc:Choice>
-          <mc:Fallback>
-            <w:pict>
-              <v:shape w14:anchorId="6C7E418F" id="Text Box 18" o:spid="_x0000_s1028" type="#_x0000_t202" style="position:absolute;left:0;text-align:left;margin-left:45.75pt;margin-top:184.5pt;width:1in;height:.05pt;z-index:251656192;visibility:visible;mso-wrap-style:square;mso-wrap-distance-left:9pt;mso-wrap-distance-top:0;mso-wrap-distance-right:9pt;mso-wrap-distance-bottom:0;mso-position-horizontal:absolute;mso-position-horizontal-relative:text;mso-position-vertical:absolute;mso-position-vertical-relative:text;v-text-anchor:top" o:gfxdata="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" stroked="f">
-                <v:textbox style="mso-fit-shape-to-text:t" inset="0,0,0,0">
-                  <w:txbxContent>
-                    <w:p>
-                      <w:pPr>
-                        <w:pStyle w:val="Caption"/>
-                        <w:jc w:val="center"/>
-                        <w:rPr>
-                          <w:b/>
-                          <w:noProof/>
-                          <w:sz w:val="24"/>
-                          <w:lang w:eastAsia="en-GB"/>
-                        </w:rPr>
-                      </w:pPr>
-                      <w:r>
-                        <w:t xml:space="preserve">Figure </w:t>
-                      </w:r>
-                      <w:r>
-                        <w:t>14</w:t>
-                      </w:r>
-                      <w:r>
-                        <w:t xml:space="preserve"> - LED</w:t>
-                      </w:r>
-                    </w:p>
-                  </w:txbxContent>
-                </v:textbox>
-                <w10:wrap type="topAndBottom"/>
-              </v:shape>
-            </w:pict>
-          </mc:Fallback>
-        </mc:AlternateContent>
-      </w:r>
-      <w:r>
-        <w:rPr>
-          <w:b/>
+          <w:sz w:val="24"/>
+          <w:szCs w:val="24"/>
+        </w:rPr>
+        <w:t xml:space="preserve">                      </w:t>
+      </w:r>
+      <w:r>
+        <w:rPr>
+          <w:rFonts w:ascii="Times New Roman" w:hAnsi="Times New Roman" w:cs="Times New Roman"/>
           <w:noProof/>
-          <w:lang w:eastAsia="en-GB"/>
+          <w:sz w:val="24"/>
+          <w:szCs w:val="24"/>
         </w:rPr>
         <w:drawing>
-          <wp:anchor distT="0" distB="0" distL="114300" distR="114300" simplePos="0" relativeHeight="251654144" behindDoc="1" locked="0" layoutInCell="1" allowOverlap="1" wp14:anchorId="746EA6B6" wp14:editId="53FE8CC0">
-            <wp:simplePos x="0" y="0"/>
-            <wp:positionH relativeFrom="column">
-              <wp:posOffset>828675</wp:posOffset>
-            </wp:positionH>
-            <wp:positionV relativeFrom="paragraph">
-              <wp:posOffset>828675</wp:posOffset>
-            </wp:positionV>
-            <wp:extent cx="400685" cy="1400175"/>
-            <wp:effectExtent l="0" t="0" r="0" b="9525"/>
-            <wp:wrapTopAndBottom/>
-            <wp:docPr id="17" name="Picture 17" descr="F:\Thesis\Red_LED.png"/>
+          <wp:inline distT="0" distB="0" distL="0" distR="0" wp14:anchorId="4F20BC0E" wp14:editId="35DB4BBD">
+            <wp:extent cx="2143125" cy="2143125"/>
+            <wp:effectExtent l="0" t="0" r="9525" b="9525"/>
+            <wp:docPr id="40" name="Picture 40"/>
             <wp:cNvGraphicFramePr>
               <a:graphicFrameLocks xmlns:a="http://schemas.openxmlformats.org/drawingml/2006/main" noChangeAspect="1"/>
             </wp:cNvGraphicFramePr>
@@ -5459,7 +5163,7 @@
               <a:graphicData uri="http://schemas.openxmlformats.org/drawingml/2006/picture">
                 <pic:pic xmlns:pic="http://schemas.openxmlformats.org/drawingml/2006/picture">
                   <pic:nvPicPr>
-                    <pic:cNvPr id="0" name="Picture 2" descr="F:\Thesis\Red_LED.png"/>
+                    <pic:cNvPr id="0" name="Picture 3"/>
                     <pic:cNvPicPr>
                       <a:picLocks noChangeAspect="1" noChangeArrowheads="1"/>
                     </pic:cNvPicPr>
@@ -5480,7 +5184,7 @@
                   <pic:spPr bwMode="auto">
                     <a:xfrm>
                       <a:off x="0" y="0"/>
-                      <a:ext cx="400685" cy="1400175"/>
+                      <a:ext cx="2143125" cy="2143125"/>
                     </a:xfrm>
                     <a:prstGeom prst="rect">
                       <a:avLst/>
@@ -5493,47 +5197,64 @@
                 </pic:pic>
               </a:graphicData>
             </a:graphic>
-            <wp14:sizeRelH relativeFrom="margin">
-              <wp14:pctWidth>0</wp14:pctWidth>
-            </wp14:sizeRelH>
-            <wp14:sizeRelV relativeFrom="margin">
-              <wp14:pctHeight>0</wp14:pctHeight>
-            </wp14:sizeRelV>
-          </wp:anchor>
+          </wp:inline>
         </w:drawing>
       </w:r>
-      <w:r>
-        <w:rPr>
-          <w:rFonts w:ascii="Times New Roman" w:hAnsi="Times New Roman" w:cs="Times New Roman"/>
-          <w:sz w:val="24"/>
-          <w:szCs w:val="24"/>
-        </w:rPr>
-        <w:t xml:space="preserve">Unlike a traditional incandescent lamp, an LED will light only when voltage is applied in the forward direction of the diode. No current flows and no light </w:t>
-      </w:r>
-      <w:proofErr w:type="gramStart"/>
-      <w:r>
-        <w:rPr>
-          <w:rFonts w:ascii="Times New Roman" w:hAnsi="Times New Roman" w:cs="Times New Roman"/>
-          <w:sz w:val="24"/>
-          <w:szCs w:val="24"/>
-        </w:rPr>
-        <w:t>is</w:t>
-      </w:r>
-      <w:proofErr w:type="gramEnd"/>
-      <w:r>
-        <w:rPr>
-          <w:rFonts w:ascii="Times New Roman" w:hAnsi="Times New Roman" w:cs="Times New Roman"/>
-          <w:sz w:val="24"/>
-          <w:szCs w:val="24"/>
-        </w:rPr>
-        <w:t xml:space="preserve"> emitted if voltage is applied in the reverse direction.</w:t>
-      </w:r>
-      <w:r>
-        <w:rPr>
-          <w:noProof/>
-          <w:lang w:eastAsia="en-GB"/>
-        </w:rPr>
-        <w:t xml:space="preserve"> </w:t>
+    </w:p>
+    <w:p>
+      <w:pPr>
+        <w:pStyle w:val="Caption"/>
+      </w:pPr>
+      <w:r>
+        <w:t xml:space="preserve">                               Figure </w:t>
+      </w:r>
+      <w:fldSimple w:instr=" SEQ Figure \* ARABIC ">
+        <w:r>
+          <w:rPr>
+            <w:noProof/>
+          </w:rPr>
+          <w:t>14</w:t>
+        </w:r>
+      </w:fldSimple>
+      <w:r>
+        <w:t xml:space="preserve"> - LED Basic Circuit         </w:t>
+      </w:r>
+      <w:r>
+        <w:t xml:space="preserve">          </w:t>
+      </w:r>
+      <w:r>
+        <w:t xml:space="preserve">                                 </w:t>
+      </w:r>
+      <w:r>
+        <w:t xml:space="preserve">                             Figure </w:t>
+      </w:r>
+      <w:fldSimple w:instr=" SEQ Figure \* ARABIC ">
+        <w:r>
+          <w:rPr>
+            <w:noProof/>
+          </w:rPr>
+          <w:t>15</w:t>
+        </w:r>
+      </w:fldSimple>
+      <w:r>
+        <w:t xml:space="preserve"> - LEDs</w:t>
+      </w:r>
+    </w:p>
+    <w:p>
+      <w:pPr>
+        <w:rPr>
+          <w:rFonts w:ascii="Times New Roman" w:hAnsi="Times New Roman" w:cs="Times New Roman"/>
+          <w:sz w:val="24"/>
+          <w:szCs w:val="24"/>
+        </w:rPr>
+      </w:pPr>
+      <w:r>
+        <w:rPr>
+          <w:rFonts w:ascii="Times New Roman" w:hAnsi="Times New Roman" w:cs="Times New Roman"/>
+          <w:sz w:val="24"/>
+          <w:szCs w:val="24"/>
+        </w:rPr>
+        <w:t xml:space="preserve">                       </w:t>
       </w:r>
     </w:p>
     <w:p>
@@ -5604,132 +5325,40 @@
       </w:pPr>
       <w:r>
         <w:rPr>
+          <w:rFonts w:ascii="Times New Roman" w:hAnsi="Times New Roman" w:cs="Times New Roman"/>
+          <w:sz w:val="24"/>
+          <w:szCs w:val="24"/>
+        </w:rPr>
+        <w:t>The measure of resistance is called the Ohm (Ω), and the larger the resistance, the more it limits the current. The value of a resistor is marked with colored bands along the length of the resistor body. It does not matter which way round you connect the resistors. Current flows in both ways through them.</w:t>
+      </w:r>
+    </w:p>
+    <w:p>
+      <w:pPr>
+        <w:jc w:val="both"/>
+        <w:rPr>
+          <w:rFonts w:ascii="Times New Roman" w:hAnsi="Times New Roman" w:cs="Times New Roman"/>
+          <w:sz w:val="24"/>
+          <w:szCs w:val="24"/>
+        </w:rPr>
+      </w:pPr>
+    </w:p>
+    <w:p>
+      <w:pPr>
+        <w:keepNext/>
+        <w:jc w:val="center"/>
+      </w:pPr>
+      <w:r>
+        <w:rPr>
+          <w:rFonts w:ascii="Times New Roman" w:hAnsi="Times New Roman" w:cs="Times New Roman"/>
           <w:noProof/>
-        </w:rPr>
-        <mc:AlternateContent>
-          <mc:Choice Requires="wps">
-            <w:drawing>
-              <wp:anchor distT="0" distB="0" distL="114300" distR="114300" simplePos="0" relativeHeight="251673600" behindDoc="0" locked="0" layoutInCell="1" allowOverlap="1" wp14:anchorId="273E8810" wp14:editId="24F6A1E2">
-                <wp:simplePos x="0" y="0"/>
-                <wp:positionH relativeFrom="column">
-                  <wp:posOffset>1616075</wp:posOffset>
-                </wp:positionH>
-                <wp:positionV relativeFrom="paragraph">
-                  <wp:posOffset>1375410</wp:posOffset>
-                </wp:positionV>
-                <wp:extent cx="1760855" cy="635"/>
-                <wp:effectExtent l="0" t="0" r="0" b="0"/>
-                <wp:wrapSquare wrapText="bothSides"/>
-                <wp:docPr id="12" name="Text Box 12"/>
-                <wp:cNvGraphicFramePr/>
-                <a:graphic xmlns:a="http://schemas.openxmlformats.org/drawingml/2006/main">
-                  <a:graphicData uri="http://schemas.microsoft.com/office/word/2010/wordprocessingShape">
-                    <wps:wsp>
-                      <wps:cNvSpPr txBox="1"/>
-                      <wps:spPr>
-                        <a:xfrm>
-                          <a:off x="0" y="0"/>
-                          <a:ext cx="1760855" cy="635"/>
-                        </a:xfrm>
-                        <a:prstGeom prst="rect">
-                          <a:avLst/>
-                        </a:prstGeom>
-                        <a:solidFill>
-                          <a:prstClr val="white"/>
-                        </a:solidFill>
-                        <a:ln>
-                          <a:noFill/>
-                        </a:ln>
-                      </wps:spPr>
-                      <wps:txbx>
-                        <w:txbxContent>
-                          <w:p>
-                            <w:pPr>
-                              <w:pStyle w:val="Caption"/>
-                              <w:jc w:val="center"/>
-                              <w:rPr>
-                                <w:noProof/>
-                                <w:sz w:val="24"/>
-                                <w:szCs w:val="24"/>
-                                <w:lang w:eastAsia="en-GB"/>
-                              </w:rPr>
-                            </w:pPr>
-                            <w:r>
-                              <w:t xml:space="preserve">Figure </w:t>
-                            </w:r>
-                            <w:r>
-                              <w:t>16</w:t>
-                            </w:r>
-                            <w:r>
-                              <w:t xml:space="preserve"> - Resistor</w:t>
-                            </w:r>
-                          </w:p>
-                        </w:txbxContent>
-                      </wps:txbx>
-                      <wps:bodyPr rot="0" spcFirstLastPara="0" vertOverflow="overflow" horzOverflow="overflow" vert="horz" wrap="square" lIns="0" tIns="0" rIns="0" bIns="0" numCol="1" spcCol="0" rtlCol="0" fromWordArt="0" anchor="t" anchorCtr="0" forceAA="0" compatLnSpc="1">
-                        <a:prstTxWarp prst="textNoShape">
-                          <a:avLst/>
-                        </a:prstTxWarp>
-                        <a:spAutoFit/>
-                      </wps:bodyPr>
-                    </wps:wsp>
-                  </a:graphicData>
-                </a:graphic>
-              </wp:anchor>
-            </w:drawing>
-          </mc:Choice>
-          <mc:Fallback>
-            <w:pict>
-              <v:shape w14:anchorId="273E8810" id="Text Box 12" o:spid="_x0000_s1029" type="#_x0000_t202" style="position:absolute;left:0;text-align:left;margin-left:127.25pt;margin-top:108.3pt;width:138.65pt;height:.05pt;z-index:251673600;visibility:visible;mso-wrap-style:square;mso-wrap-distance-left:9pt;mso-wrap-distance-top:0;mso-wrap-distance-right:9pt;mso-wrap-distance-bottom:0;mso-position-horizontal:absolute;mso-position-horizontal-relative:text;mso-position-vertical:absolute;mso-position-vertical-relative:text;v-text-anchor:top" o:gfxdata="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" stroked="f">
-                <v:textbox style="mso-fit-shape-to-text:t" inset="0,0,0,0">
-                  <w:txbxContent>
-                    <w:p>
-                      <w:pPr>
-                        <w:pStyle w:val="Caption"/>
-                        <w:jc w:val="center"/>
-                        <w:rPr>
-                          <w:noProof/>
-                          <w:sz w:val="24"/>
-                          <w:szCs w:val="24"/>
-                          <w:lang w:eastAsia="en-GB"/>
-                        </w:rPr>
-                      </w:pPr>
-                      <w:r>
-                        <w:t xml:space="preserve">Figure </w:t>
-                      </w:r>
-                      <w:r>
-                        <w:t>16</w:t>
-                      </w:r>
-                      <w:r>
-                        <w:t xml:space="preserve"> - Resistor</w:t>
-                      </w:r>
-                    </w:p>
-                  </w:txbxContent>
-                </v:textbox>
-                <w10:wrap type="square"/>
-              </v:shape>
-            </w:pict>
-          </mc:Fallback>
-        </mc:AlternateContent>
-      </w:r>
-      <w:r>
-        <w:rPr>
-          <w:noProof/>
-          <w:lang w:eastAsia="en-GB"/>
+          <w:sz w:val="24"/>
+          <w:szCs w:val="24"/>
         </w:rPr>
         <w:drawing>
-          <wp:anchor distT="0" distB="0" distL="114300" distR="114300" simplePos="0" relativeHeight="251668480" behindDoc="0" locked="0" layoutInCell="1" allowOverlap="1" wp14:anchorId="24AD2D4D" wp14:editId="22AFA06A">
-            <wp:simplePos x="0" y="0"/>
-            <wp:positionH relativeFrom="margin">
-              <wp:posOffset>2419350</wp:posOffset>
-            </wp:positionH>
-            <wp:positionV relativeFrom="paragraph">
-              <wp:posOffset>360680</wp:posOffset>
-            </wp:positionV>
-            <wp:extent cx="154940" cy="1760855"/>
-            <wp:effectExtent l="0" t="2858" r="0" b="0"/>
-            <wp:wrapSquare wrapText="bothSides"/>
-            <wp:docPr id="6" name="Picture 6" descr="F:\Thesis\330OhmResistor.png"/>
+          <wp:inline distT="0" distB="0" distL="0" distR="0" wp14:anchorId="16B1A907" wp14:editId="7A4723B3">
+            <wp:extent cx="2667000" cy="1785135"/>
+            <wp:effectExtent l="0" t="0" r="0" b="5715"/>
+            <wp:docPr id="41" name="Picture 41"/>
             <wp:cNvGraphicFramePr>
               <a:graphicFrameLocks xmlns:a="http://schemas.openxmlformats.org/drawingml/2006/main" noChangeAspect="1"/>
             </wp:cNvGraphicFramePr>
@@ -5737,13 +5366,13 @@
               <a:graphicData uri="http://schemas.openxmlformats.org/drawingml/2006/picture">
                 <pic:pic xmlns:pic="http://schemas.openxmlformats.org/drawingml/2006/picture">
                   <pic:nvPicPr>
-                    <pic:cNvPr id="0" name="Picture 3" descr="F:\Thesis\330OhmResistor.png"/>
+                    <pic:cNvPr id="0" name="Picture 4"/>
                     <pic:cNvPicPr>
                       <a:picLocks noChangeAspect="1" noChangeArrowheads="1"/>
                     </pic:cNvPicPr>
                   </pic:nvPicPr>
                   <pic:blipFill>
-                    <a:blip r:embed="rId27">
+                    <a:blip r:embed="rId27" cstate="print">
                       <a:extLst>
                         <a:ext uri="{28A0092B-C50C-407E-A947-70E740481C1C}">
                           <a14:useLocalDpi xmlns:a14="http://schemas.microsoft.com/office/drawing/2010/main" val="0"/>
@@ -5756,9 +5385,9 @@
                     </a:stretch>
                   </pic:blipFill>
                   <pic:spPr bwMode="auto">
-                    <a:xfrm rot="5400000">
+                    <a:xfrm>
                       <a:off x="0" y="0"/>
-                      <a:ext cx="154940" cy="1760855"/>
+                      <a:ext cx="2688619" cy="1799605"/>
                     </a:xfrm>
                     <a:prstGeom prst="rect">
                       <a:avLst/>
@@ -5771,55 +5400,34 @@
                 </pic:pic>
               </a:graphicData>
             </a:graphic>
-            <wp14:sizeRelH relativeFrom="margin">
-              <wp14:pctWidth>0</wp14:pctWidth>
-            </wp14:sizeRelH>
-            <wp14:sizeRelV relativeFrom="margin">
-              <wp14:pctHeight>0</wp14:pctHeight>
-            </wp14:sizeRelV>
-          </wp:anchor>
+          </wp:inline>
         </w:drawing>
       </w:r>
-      <w:r>
-        <w:rPr>
-          <w:rFonts w:ascii="Times New Roman" w:hAnsi="Times New Roman" w:cs="Times New Roman"/>
-          <w:sz w:val="24"/>
-          <w:szCs w:val="24"/>
-        </w:rPr>
-        <w:t>The measure of resistance is called the Ohm (Ω), and the larger the resistance, the more it limits the current. The value of a resistor is marked with colored bands along the length of the resistor body. It does not matter which way round you connect the resistors. Current flows in both ways through them.</w:t>
-      </w:r>
-    </w:p>
-    <w:p>
-      <w:pPr>
-        <w:jc w:val="both"/>
-        <w:rPr>
-          <w:rFonts w:ascii="Times New Roman" w:hAnsi="Times New Roman" w:cs="Times New Roman"/>
-          <w:sz w:val="24"/>
-          <w:szCs w:val="24"/>
-        </w:rPr>
-      </w:pPr>
-    </w:p>
-    <w:p>
-      <w:pPr>
-        <w:jc w:val="both"/>
-        <w:rPr>
-          <w:rFonts w:ascii="Times New Roman" w:hAnsi="Times New Roman" w:cs="Times New Roman"/>
-          <w:sz w:val="24"/>
-          <w:szCs w:val="24"/>
-        </w:rPr>
-      </w:pPr>
-    </w:p>
-    <w:p>
-      <w:pPr>
-        <w:pStyle w:val="ListParagraph"/>
-        <w:ind w:left="360"/>
-        <w:jc w:val="both"/>
-        <w:rPr>
-          <w:rFonts w:ascii="Times New Roman" w:hAnsi="Times New Roman" w:cs="Times New Roman"/>
-          <w:sz w:val="24"/>
-          <w:szCs w:val="24"/>
-        </w:rPr>
-      </w:pPr>
+    </w:p>
+    <w:p>
+      <w:pPr>
+        <w:pStyle w:val="Caption"/>
+        <w:jc w:val="center"/>
+        <w:rPr>
+          <w:rFonts w:ascii="Times New Roman" w:hAnsi="Times New Roman" w:cs="Times New Roman"/>
+          <w:sz w:val="24"/>
+          <w:szCs w:val="24"/>
+        </w:rPr>
+      </w:pPr>
+      <w:r>
+        <w:t xml:space="preserve">Figure </w:t>
+      </w:r>
+      <w:fldSimple w:instr=" SEQ Figure \* ARABIC ">
+        <w:r>
+          <w:rPr>
+            <w:noProof/>
+          </w:rPr>
+          <w:t>16</w:t>
+        </w:r>
+      </w:fldSimple>
+      <w:r>
+        <w:t xml:space="preserve"> – Resistors</w:t>
+      </w:r>
     </w:p>
     <w:p>
       <w:pPr>
@@ -5890,148 +5498,92 @@
           <w:sz w:val="24"/>
           <w:szCs w:val="24"/>
         </w:rPr>
-        <w:t>wires are used on breadboards to make connections. The ones used have different connectors on each end. The end with the pin, the Male jumper goes into the Breadboard. The end with the piece of plastic with a hole in it, the Female jumper goes into the Raspberry Pi’s GPIO pins.</w:t>
-      </w:r>
-    </w:p>
-    <w:p>
-      <w:pPr>
-        <w:pStyle w:val="ListParagraph"/>
-        <w:ind w:left="360"/>
-        <w:jc w:val="both"/>
-        <w:rPr>
-          <w:rFonts w:ascii="Times New Roman" w:hAnsi="Times New Roman" w:cs="Times New Roman"/>
-          <w:sz w:val="24"/>
-          <w:szCs w:val="24"/>
-        </w:rPr>
-      </w:pPr>
-      <w:r>
-        <w:rPr>
+        <w:t>wires are used on breadboards to make connections.</w:t>
+      </w:r>
+      <w:r>
+        <w:rPr>
+          <w:rFonts w:ascii="Times New Roman" w:hAnsi="Times New Roman" w:cs="Times New Roman"/>
+          <w:sz w:val="24"/>
+          <w:szCs w:val="24"/>
+        </w:rPr>
+        <w:t xml:space="preserve"> For this project, we used two kinds of jumper cables. Wires pulled out of an Ethernet cable and a standard jumper cable. The </w:t>
+      </w:r>
+      <w:r>
+        <w:rPr>
+          <w:rFonts w:ascii="Times New Roman" w:hAnsi="Times New Roman" w:cs="Times New Roman"/>
+          <w:sz w:val="24"/>
+          <w:szCs w:val="24"/>
+        </w:rPr>
+        <w:lastRenderedPageBreak/>
+        <w:t>standard jumper cables have “Male” and “</w:t>
+      </w:r>
+      <w:r>
+        <w:rPr>
+          <w:rFonts w:ascii="Times New Roman" w:hAnsi="Times New Roman" w:cs="Times New Roman"/>
+          <w:sz w:val="24"/>
+          <w:szCs w:val="24"/>
+        </w:rPr>
+        <w:t>Female</w:t>
+      </w:r>
+      <w:r>
+        <w:rPr>
+          <w:rFonts w:ascii="Times New Roman" w:hAnsi="Times New Roman" w:cs="Times New Roman"/>
+          <w:sz w:val="24"/>
+          <w:szCs w:val="24"/>
+        </w:rPr>
+        <w:t>”</w:t>
+      </w:r>
+      <w:r>
+        <w:rPr>
+          <w:rFonts w:ascii="Times New Roman" w:hAnsi="Times New Roman" w:cs="Times New Roman"/>
+          <w:sz w:val="24"/>
+          <w:szCs w:val="24"/>
+        </w:rPr>
+        <w:t xml:space="preserve"> </w:t>
+      </w:r>
+      <w:r>
+        <w:rPr>
+          <w:rFonts w:ascii="Times New Roman" w:hAnsi="Times New Roman" w:cs="Times New Roman"/>
+          <w:sz w:val="24"/>
+          <w:szCs w:val="24"/>
+        </w:rPr>
+        <w:t>types. This category comes from the way the tips of these cables are oriented. There are also jumper cables with both “Male” and “Female” type tips.</w:t>
+      </w:r>
+      <w:r>
+        <w:rPr>
+          <w:rFonts w:ascii="Times New Roman" w:hAnsi="Times New Roman" w:cs="Times New Roman"/>
+          <w:sz w:val="24"/>
+          <w:szCs w:val="24"/>
+        </w:rPr>
+        <w:t xml:space="preserve"> The pins on the raspberry pi are compatible with “Female” tips.</w:t>
+      </w:r>
+    </w:p>
+    <w:p>
+      <w:pPr>
+        <w:keepNext/>
+        <w:jc w:val="both"/>
+      </w:pPr>
+      <w:r>
+        <w:rPr>
+          <w:rFonts w:ascii="Times New Roman" w:hAnsi="Times New Roman" w:cs="Times New Roman"/>
           <w:noProof/>
-        </w:rPr>
-        <mc:AlternateContent>
-          <mc:Choice Requires="wps">
-            <w:drawing>
-              <wp:anchor distT="0" distB="0" distL="114300" distR="114300" simplePos="0" relativeHeight="251677696" behindDoc="0" locked="0" layoutInCell="1" allowOverlap="1" wp14:anchorId="36C7B45E" wp14:editId="265F3F4F">
-                <wp:simplePos x="0" y="0"/>
-                <wp:positionH relativeFrom="column">
-                  <wp:posOffset>2047875</wp:posOffset>
-                </wp:positionH>
-                <wp:positionV relativeFrom="paragraph">
-                  <wp:posOffset>1190625</wp:posOffset>
-                </wp:positionV>
-                <wp:extent cx="1159510" cy="635"/>
-                <wp:effectExtent l="0" t="0" r="0" b="0"/>
-                <wp:wrapSquare wrapText="bothSides"/>
-                <wp:docPr id="15" name="Text Box 15"/>
-                <wp:cNvGraphicFramePr/>
-                <a:graphic xmlns:a="http://schemas.openxmlformats.org/drawingml/2006/main">
-                  <a:graphicData uri="http://schemas.microsoft.com/office/word/2010/wordprocessingShape">
-                    <wps:wsp>
-                      <wps:cNvSpPr txBox="1"/>
-                      <wps:spPr>
-                        <a:xfrm>
-                          <a:off x="0" y="0"/>
-                          <a:ext cx="1159510" cy="635"/>
-                        </a:xfrm>
-                        <a:prstGeom prst="rect">
-                          <a:avLst/>
-                        </a:prstGeom>
-                        <a:solidFill>
-                          <a:prstClr val="white"/>
-                        </a:solidFill>
-                        <a:ln>
-                          <a:noFill/>
-                        </a:ln>
-                      </wps:spPr>
-                      <wps:txbx>
-                        <w:txbxContent>
-                          <w:p>
-                            <w:pPr>
-                              <w:pStyle w:val="Caption"/>
-                              <w:jc w:val="center"/>
-                              <w:rPr>
-                                <w:noProof/>
-                                <w:sz w:val="24"/>
-                                <w:szCs w:val="24"/>
-                                <w:lang w:eastAsia="en-GB"/>
-                              </w:rPr>
-                            </w:pPr>
-                            <w:r>
-                              <w:t xml:space="preserve">Figure </w:t>
-                            </w:r>
-                            <w:r>
-                              <w:t>17</w:t>
-                            </w:r>
-                            <w:r>
-                              <w:t xml:space="preserve"> - Jumper Wires</w:t>
-                            </w:r>
-                          </w:p>
-                        </w:txbxContent>
-                      </wps:txbx>
-                      <wps:bodyPr rot="0" spcFirstLastPara="0" vertOverflow="overflow" horzOverflow="overflow" vert="horz" wrap="square" lIns="0" tIns="0" rIns="0" bIns="0" numCol="1" spcCol="0" rtlCol="0" fromWordArt="0" anchor="t" anchorCtr="0" forceAA="0" compatLnSpc="1">
-                        <a:prstTxWarp prst="textNoShape">
-                          <a:avLst/>
-                        </a:prstTxWarp>
-                        <a:spAutoFit/>
-                      </wps:bodyPr>
-                    </wps:wsp>
-                  </a:graphicData>
-                </a:graphic>
-              </wp:anchor>
-            </w:drawing>
-          </mc:Choice>
-          <mc:Fallback>
-            <w:pict>
-              <v:shape w14:anchorId="36C7B45E" id="Text Box 15" o:spid="_x0000_s1030" type="#_x0000_t202" style="position:absolute;left:0;text-align:left;margin-left:161.25pt;margin-top:93.75pt;width:91.3pt;height:.05pt;z-index:251677696;visibility:visible;mso-wrap-style:square;mso-wrap-distance-left:9pt;mso-wrap-distance-top:0;mso-wrap-distance-right:9pt;mso-wrap-distance-bottom:0;mso-position-horizontal:absolute;mso-position-horizontal-relative:text;mso-position-vertical:absolute;mso-position-vertical-relative:text;v-text-anchor:top" o:gfxdata="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" stroked="f">
-                <v:textbox style="mso-fit-shape-to-text:t" inset="0,0,0,0">
-                  <w:txbxContent>
-                    <w:p>
-                      <w:pPr>
-                        <w:pStyle w:val="Caption"/>
-                        <w:jc w:val="center"/>
-                        <w:rPr>
-                          <w:noProof/>
-                          <w:sz w:val="24"/>
-                          <w:szCs w:val="24"/>
-                          <w:lang w:eastAsia="en-GB"/>
-                        </w:rPr>
-                      </w:pPr>
-                      <w:r>
-                        <w:t xml:space="preserve">Figure </w:t>
-                      </w:r>
-                      <w:r>
-                        <w:t>17</w:t>
-                      </w:r>
-                      <w:r>
-                        <w:t xml:space="preserve"> - Jumper Wires</w:t>
-                      </w:r>
-                    </w:p>
-                  </w:txbxContent>
-                </v:textbox>
-                <w10:wrap type="square"/>
-              </v:shape>
-            </w:pict>
-          </mc:Fallback>
-        </mc:AlternateContent>
-      </w:r>
-      <w:r>
-        <w:rPr>
+          <w:sz w:val="24"/>
+          <w:szCs w:val="24"/>
+        </w:rPr>
+        <w:t xml:space="preserve">    </w:t>
+      </w:r>
+      <w:r>
+        <w:rPr>
+          <w:rFonts w:ascii="Times New Roman" w:hAnsi="Times New Roman" w:cs="Times New Roman"/>
           <w:noProof/>
-          <w:lang w:eastAsia="en-GB"/>
+          <w:sz w:val="24"/>
+          <w:szCs w:val="24"/>
         </w:rPr>
         <w:drawing>
-          <wp:anchor distT="0" distB="0" distL="114300" distR="114300" simplePos="0" relativeHeight="251675648" behindDoc="0" locked="0" layoutInCell="1" allowOverlap="1" wp14:anchorId="2F0C8647" wp14:editId="0E881DB3">
-            <wp:simplePos x="0" y="0"/>
-            <wp:positionH relativeFrom="margin">
-              <wp:posOffset>2047875</wp:posOffset>
-            </wp:positionH>
-            <wp:positionV relativeFrom="paragraph">
-              <wp:posOffset>0</wp:posOffset>
-            </wp:positionV>
-            <wp:extent cx="1159510" cy="1133475"/>
-            <wp:effectExtent l="0" t="0" r="2540" b="9525"/>
-            <wp:wrapSquare wrapText="bothSides"/>
-            <wp:docPr id="14" name="Picture 14" descr="F:\Thesis\4_MF_Jumpers.png"/>
+          <wp:inline distT="0" distB="0" distL="0" distR="0" wp14:anchorId="37DC1FD2" wp14:editId="60F39B1D">
+            <wp:extent cx="2946401" cy="2209800"/>
+            <wp:effectExtent l="0" t="0" r="6350" b="0"/>
+            <wp:docPr id="43" name="Picture 43" descr="A picture containing colorful, thread, tied&#10;&#10;Description automatically generated"/>
             <wp:cNvGraphicFramePr>
               <a:graphicFrameLocks xmlns:a="http://schemas.openxmlformats.org/drawingml/2006/main" noChangeAspect="1"/>
             </wp:cNvGraphicFramePr>
@@ -6039,7 +5591,7 @@
               <a:graphicData uri="http://schemas.openxmlformats.org/drawingml/2006/picture">
                 <pic:pic xmlns:pic="http://schemas.openxmlformats.org/drawingml/2006/picture">
                   <pic:nvPicPr>
-                    <pic:cNvPr id="0" name="Picture 4" descr="F:\Thesis\4_MF_Jumpers.png"/>
+                    <pic:cNvPr id="43" name="Picture 43" descr="A picture containing colorful, thread, tied&#10;&#10;Description automatically generated"/>
                     <pic:cNvPicPr>
                       <a:picLocks noChangeAspect="1" noChangeArrowheads="1"/>
                     </pic:cNvPicPr>
@@ -6060,7 +5612,7 @@
                   <pic:spPr bwMode="auto">
                     <a:xfrm>
                       <a:off x="0" y="0"/>
-                      <a:ext cx="1159510" cy="1133475"/>
+                      <a:ext cx="2958265" cy="2218698"/>
                     </a:xfrm>
                     <a:prstGeom prst="rect">
                       <a:avLst/>
@@ -6073,73 +5625,107 @@
                 </pic:pic>
               </a:graphicData>
             </a:graphic>
-            <wp14:sizeRelH relativeFrom="margin">
-              <wp14:pctWidth>0</wp14:pctWidth>
-            </wp14:sizeRelH>
-            <wp14:sizeRelV relativeFrom="margin">
-              <wp14:pctHeight>0</wp14:pctHeight>
-            </wp14:sizeRelV>
-          </wp:anchor>
+          </wp:inline>
         </w:drawing>
       </w:r>
-    </w:p>
-    <w:p>
-      <w:pPr>
-        <w:pStyle w:val="ListParagraph"/>
-        <w:ind w:left="360"/>
-        <w:jc w:val="both"/>
-        <w:rPr>
-          <w:rFonts w:ascii="Times New Roman" w:hAnsi="Times New Roman" w:cs="Times New Roman"/>
-          <w:b/>
-          <w:sz w:val="28"/>
-          <w:szCs w:val="24"/>
-        </w:rPr>
-      </w:pPr>
-    </w:p>
-    <w:p>
-      <w:pPr>
-        <w:pStyle w:val="ListParagraph"/>
-        <w:ind w:left="360"/>
-        <w:jc w:val="both"/>
-      </w:pPr>
-    </w:p>
-    <w:p>
-      <w:pPr>
-        <w:pStyle w:val="ListParagraph"/>
-        <w:ind w:left="360"/>
-        <w:jc w:val="both"/>
-        <w:rPr>
-          <w:rFonts w:ascii="Times New Roman" w:hAnsi="Times New Roman" w:cs="Times New Roman"/>
-          <w:b/>
-          <w:sz w:val="28"/>
-          <w:szCs w:val="24"/>
-        </w:rPr>
-      </w:pPr>
-    </w:p>
-    <w:p>
-      <w:pPr>
-        <w:pStyle w:val="ListParagraph"/>
-        <w:ind w:left="360"/>
-        <w:jc w:val="both"/>
-        <w:rPr>
-          <w:rFonts w:ascii="Times New Roman" w:hAnsi="Times New Roman" w:cs="Times New Roman"/>
-          <w:b/>
-          <w:sz w:val="28"/>
-          <w:szCs w:val="24"/>
-        </w:rPr>
-      </w:pPr>
-    </w:p>
-    <w:p>
-      <w:pPr>
-        <w:rPr>
-          <w:rFonts w:ascii="Times New Roman" w:hAnsi="Times New Roman" w:cs="Times New Roman"/>
-          <w:b/>
-          <w:bCs/>
-          <w:sz w:val="24"/>
-          <w:szCs w:val="24"/>
-        </w:rPr>
-      </w:pPr>
-    </w:p>
+      <w:r>
+        <w:rPr>
+          <w:rFonts w:ascii="Times New Roman" w:hAnsi="Times New Roman" w:cs="Times New Roman"/>
+          <w:noProof/>
+          <w:sz w:val="24"/>
+          <w:szCs w:val="24"/>
+        </w:rPr>
+        <w:t xml:space="preserve">  </w:t>
+      </w:r>
+      <w:r>
+        <w:rPr>
+          <w:rFonts w:ascii="Times New Roman" w:hAnsi="Times New Roman" w:cs="Times New Roman"/>
+          <w:noProof/>
+          <w:sz w:val="24"/>
+          <w:szCs w:val="24"/>
+        </w:rPr>
+        <w:drawing>
+          <wp:inline distT="0" distB="0" distL="0" distR="0" wp14:anchorId="6210800C" wp14:editId="67D21AC7">
+            <wp:extent cx="2590800" cy="2212368"/>
+            <wp:effectExtent l="0" t="0" r="0" b="0"/>
+            <wp:docPr id="42" name="Picture 42"/>
+            <wp:cNvGraphicFramePr>
+              <a:graphicFrameLocks xmlns:a="http://schemas.openxmlformats.org/drawingml/2006/main" noChangeAspect="1"/>
+            </wp:cNvGraphicFramePr>
+            <a:graphic xmlns:a="http://schemas.openxmlformats.org/drawingml/2006/main">
+              <a:graphicData uri="http://schemas.openxmlformats.org/drawingml/2006/picture">
+                <pic:pic xmlns:pic="http://schemas.openxmlformats.org/drawingml/2006/picture">
+                  <pic:nvPicPr>
+                    <pic:cNvPr id="42" name="Picture 42"/>
+                    <pic:cNvPicPr>
+                      <a:picLocks noChangeAspect="1" noChangeArrowheads="1"/>
+                    </pic:cNvPicPr>
+                  </pic:nvPicPr>
+                  <pic:blipFill>
+                    <a:blip r:embed="rId29" cstate="print">
+                      <a:extLst>
+                        <a:ext uri="{28A0092B-C50C-407E-A947-70E740481C1C}">
+                          <a14:useLocalDpi xmlns:a14="http://schemas.microsoft.com/office/drawing/2010/main" val="0"/>
+                        </a:ext>
+                      </a:extLst>
+                    </a:blip>
+                    <a:srcRect/>
+                    <a:stretch>
+                      <a:fillRect/>
+                    </a:stretch>
+                  </pic:blipFill>
+                  <pic:spPr bwMode="auto">
+                    <a:xfrm>
+                      <a:off x="0" y="0"/>
+                      <a:ext cx="2616669" cy="2234458"/>
+                    </a:xfrm>
+                    <a:prstGeom prst="rect">
+                      <a:avLst/>
+                    </a:prstGeom>
+                    <a:noFill/>
+                    <a:ln>
+                      <a:noFill/>
+                    </a:ln>
+                  </pic:spPr>
+                </pic:pic>
+              </a:graphicData>
+            </a:graphic>
+          </wp:inline>
+        </w:drawing>
+      </w:r>
+    </w:p>
+    <w:p>
+      <w:pPr>
+        <w:pStyle w:val="Caption"/>
+        <w:jc w:val="both"/>
+      </w:pPr>
+      <w:r>
+        <w:t xml:space="preserve">                                      Figure </w:t>
+      </w:r>
+      <w:fldSimple w:instr=" SEQ Figure \* ARABIC ">
+        <w:r>
+          <w:rPr>
+            <w:noProof/>
+          </w:rPr>
+          <w:t>17</w:t>
+        </w:r>
+      </w:fldSimple>
+      <w:r>
+        <w:t xml:space="preserve"> - Ethernet wires                                                         Figure </w:t>
+      </w:r>
+      <w:fldSimple w:instr=" SEQ Figure \* ARABIC ">
+        <w:r>
+          <w:rPr>
+            <w:noProof/>
+          </w:rPr>
+          <w:t>18</w:t>
+        </w:r>
+      </w:fldSimple>
+      <w:r>
+        <w:t xml:space="preserve"> - Standard Jumper Cables</w:t>
+      </w:r>
+    </w:p>
+    <w:p/>
     <w:p>
       <w:pPr>
         <w:pStyle w:val="ListParagraph"/>
@@ -6163,7 +5749,6 @@
           <w:sz w:val="24"/>
           <w:szCs w:val="24"/>
         </w:rPr>
-        <w:lastRenderedPageBreak/>
         <w:t xml:space="preserve">GSM Module </w:t>
       </w:r>
     </w:p>
@@ -6185,6 +5770,62 @@
         <w:t>A GSM modem or GSM module is a hardware device that uses GSM mobile telephone technology to provide a data link to a remote network. From the view of the mobile phone network, they are essentially identical to an ordinary mobile phone, including the need for a SIM to identify themselves to the network. GSM modems typically provide TTL-level serial interfaces to their host. They are usually used as part of an embedded system.</w:t>
       </w:r>
     </w:p>
+    <w:p>
+      <w:pPr>
+        <w:keepNext/>
+        <w:jc w:val="center"/>
+      </w:pPr>
+      <w:r>
+        <w:rPr>
+          <w:noProof/>
+        </w:rPr>
+        <w:drawing>
+          <wp:inline distT="0" distB="0" distL="0" distR="0" wp14:anchorId="3C6ECBE6" wp14:editId="041329CE">
+            <wp:extent cx="3448050" cy="2586038"/>
+            <wp:effectExtent l="0" t="0" r="0" b="5080"/>
+            <wp:docPr id="38" name="Picture 38" descr="Qr code&#10;&#10;Description automatically generated"/>
+            <wp:cNvGraphicFramePr>
+              <a:graphicFrameLocks xmlns:a="http://schemas.openxmlformats.org/drawingml/2006/main" noChangeAspect="1"/>
+            </wp:cNvGraphicFramePr>
+            <a:graphic xmlns:a="http://schemas.openxmlformats.org/drawingml/2006/main">
+              <a:graphicData uri="http://schemas.openxmlformats.org/drawingml/2006/picture">
+                <pic:pic xmlns:pic="http://schemas.openxmlformats.org/drawingml/2006/picture">
+                  <pic:nvPicPr>
+                    <pic:cNvPr id="38" name="Picture 38" descr="Qr code&#10;&#10;Description automatically generated"/>
+                    <pic:cNvPicPr/>
+                  </pic:nvPicPr>
+                  <pic:blipFill>
+                    <a:blip r:embed="rId30"/>
+                    <a:stretch>
+                      <a:fillRect/>
+                    </a:stretch>
+                  </pic:blipFill>
+                  <pic:spPr>
+                    <a:xfrm>
+                      <a:off x="0" y="0"/>
+                      <a:ext cx="3473855" cy="2605391"/>
+                    </a:xfrm>
+                    <a:prstGeom prst="rect">
+                      <a:avLst/>
+                    </a:prstGeom>
+                  </pic:spPr>
+                </pic:pic>
+              </a:graphicData>
+            </a:graphic>
+          </wp:inline>
+        </w:drawing>
+      </w:r>
+    </w:p>
+    <w:p>
+      <w:pPr>
+        <w:pStyle w:val="Caption"/>
+        <w:jc w:val="center"/>
+      </w:pPr>
+      <w:r>
+        <w:t>Figure 18 - GSM SIM800L</w:t>
+      </w:r>
+    </w:p>
+    <w:p/>
     <w:p>
       <w:pPr>
         <w:pStyle w:val="ListParagraph"/>
@@ -6208,8 +5849,20 @@
           <w:sz w:val="24"/>
           <w:szCs w:val="24"/>
         </w:rPr>
-        <w:t>USB Camera</w:t>
-      </w:r>
+        <w:lastRenderedPageBreak/>
+        <w:t>Camera</w:t>
+      </w:r>
+    </w:p>
+    <w:p>
+      <w:pPr>
+        <w:rPr>
+          <w:rFonts w:ascii="Times New Roman" w:hAnsi="Times New Roman" w:cs="Times New Roman"/>
+          <w:b/>
+          <w:bCs/>
+          <w:sz w:val="24"/>
+          <w:szCs w:val="24"/>
+        </w:rPr>
+      </w:pPr>
     </w:p>
     <w:p>
       <w:pPr>
@@ -6403,7 +6056,7 @@
                     </pic:cNvPicPr>
                   </pic:nvPicPr>
                   <pic:blipFill>
-                    <a:blip r:embed="rId29">
+                    <a:blip r:embed="rId31">
                       <a:extLst>
                         <a:ext uri="{28A0092B-C50C-407E-A947-70E740481C1C}">
                           <a14:useLocalDpi xmlns:a14="http://schemas.microsoft.com/office/drawing/2010/main" val="0"/>
@@ -6444,7 +6097,10 @@
         <w:t xml:space="preserve">Figure </w:t>
       </w:r>
       <w:r>
-        <w:t>18</w:t>
+        <w:t>1</w:t>
+      </w:r>
+      <w:r>
+        <w:t>9</w:t>
       </w:r>
       <w:r>
         <w:t xml:space="preserve"> - Raspberry Pi 2 Model B</w:t>
@@ -6488,7 +6144,6 @@
           <w:sz w:val="24"/>
           <w:szCs w:val="24"/>
         </w:rPr>
-        <w:lastRenderedPageBreak/>
         <w:t xml:space="preserve">The specifications of this model are: </w:t>
       </w:r>
     </w:p>
@@ -6593,6 +6248,7 @@
           <w:sz w:val="24"/>
           <w:szCs w:val="24"/>
         </w:rPr>
+        <w:lastRenderedPageBreak/>
         <w:t>Ethernet port</w:t>
       </w:r>
     </w:p>
@@ -6816,7 +6472,7 @@
                     </pic:cNvPicPr>
                   </pic:nvPicPr>
                   <pic:blipFill>
-                    <a:blip r:embed="rId30">
+                    <a:blip r:embed="rId32">
                       <a:extLst>
                         <a:ext uri="{28A0092B-C50C-407E-A947-70E740481C1C}">
                           <a14:useLocalDpi xmlns:a14="http://schemas.microsoft.com/office/drawing/2010/main" val="0"/>
@@ -6891,7 +6547,6 @@
           <w:i/>
           <w:iCs/>
         </w:rPr>
-        <w:lastRenderedPageBreak/>
         <w:t>Voltages</w:t>
       </w:r>
     </w:p>
@@ -6901,15 +6556,7 @@
         <w:jc w:val="both"/>
       </w:pPr>
       <w:r>
-        <w:t xml:space="preserve">Two 5V pins and two 3V3 pins are present on the board, as well as </w:t>
-      </w:r>
-      <w:proofErr w:type="gramStart"/>
-      <w:r>
-        <w:t>a number of</w:t>
-      </w:r>
-      <w:proofErr w:type="gramEnd"/>
-      <w:r>
-        <w:t xml:space="preserve"> ground pins (0V), which are unconfigurable. The remaining pins are all general purpose 3V3 pins, meaning outputs are set to 3V3 and inputs are 3V3-tolerant.</w:t>
+        <w:t>Two 5V pins and two 3V3 pins are present on the board, as well as a number of ground pins (0V), which are unconfigurable. The remaining pins are all general purpose 3V3 pins, meaning outputs are set to 3V3 and inputs are 3V3-tolerant.</w:t>
       </w:r>
     </w:p>
     <w:p>
@@ -6927,6 +6574,7 @@
           <w:i/>
           <w:iCs/>
         </w:rPr>
+        <w:lastRenderedPageBreak/>
         <w:t>Outputs</w:t>
       </w:r>
     </w:p>
@@ -7335,29 +6983,6 @@
     </w:p>
     <w:p>
       <w:pPr>
-        <w:spacing w:before="100" w:beforeAutospacing="1" w:after="100" w:afterAutospacing="1" w:line="240" w:lineRule="auto"/>
-        <w:jc w:val="both"/>
-      </w:pPr>
-    </w:p>
-    <w:p>
-      <w:pPr>
-        <w:spacing w:before="100" w:beforeAutospacing="1" w:after="100" w:afterAutospacing="1" w:line="240" w:lineRule="auto"/>
-        <w:jc w:val="both"/>
-      </w:pPr>
-    </w:p>
-    <w:p>
-      <w:pPr>
-        <w:rPr>
-          <w:rFonts w:ascii="Times New Roman" w:hAnsi="Times New Roman" w:cs="Times New Roman"/>
-          <w:b/>
-          <w:bCs/>
-          <w:sz w:val="24"/>
-          <w:szCs w:val="24"/>
-        </w:rPr>
-      </w:pPr>
-    </w:p>
-    <w:p>
-      <w:pPr>
         <w:pStyle w:val="ListParagraph"/>
         <w:numPr>
           <w:ilvl w:val="1"/>
@@ -7379,7 +7004,6 @@
           <w:sz w:val="28"/>
           <w:szCs w:val="28"/>
         </w:rPr>
-        <w:lastRenderedPageBreak/>
         <w:t xml:space="preserve"> Software and tools</w:t>
       </w:r>
     </w:p>
@@ -7465,25 +7089,8 @@
           <w:sz w:val="24"/>
           <w:szCs w:val="24"/>
         </w:rPr>
-        <w:t xml:space="preserve">An SD card of 8GB or greater capacity is recommended to use for the Raspberry Pi OS. However, the lite version of Raspberry Pi OS requires lesser memory size of 4GB. Other operating systems have different requirements: for example, </w:t>
-      </w:r>
-      <w:proofErr w:type="spellStart"/>
-      <w:r>
-        <w:rPr>
-          <w:rFonts w:ascii="Times New Roman" w:eastAsia="Times New Roman" w:hAnsi="Times New Roman" w:cs="Times New Roman"/>
-          <w:sz w:val="24"/>
-          <w:szCs w:val="24"/>
-        </w:rPr>
-        <w:t>LibreELEC</w:t>
-      </w:r>
-      <w:proofErr w:type="spellEnd"/>
-      <w:r>
-        <w:rPr>
-          <w:rFonts w:ascii="Times New Roman" w:eastAsia="Times New Roman" w:hAnsi="Times New Roman" w:cs="Times New Roman"/>
-          <w:sz w:val="24"/>
-          <w:szCs w:val="24"/>
-        </w:rPr>
-        <w:t xml:space="preserve"> can run from a smaller card.</w:t>
+        <w:lastRenderedPageBreak/>
+        <w:t>An SD card of 8GB or greater capacity is recommended to use for the Raspberry Pi OS. However, the lite version of Raspberry Pi OS requires lesser memory size of 4GB. Other operating systems have different requirements: for example, LibreELEC can run from a smaller card.</w:t>
       </w:r>
     </w:p>
     <w:p>
@@ -7549,7 +7156,7 @@
                     </pic:cNvPicPr>
                   </pic:nvPicPr>
                   <pic:blipFill>
-                    <a:blip r:embed="rId31">
+                    <a:blip r:embed="rId33">
                       <a:extLst>
                         <a:ext uri="{28A0092B-C50C-407E-A947-70E740481C1C}">
                           <a14:useLocalDpi xmlns:a14="http://schemas.microsoft.com/office/drawing/2010/main" val="0"/>
@@ -7602,25 +7209,25 @@
         <w:jc w:val="both"/>
       </w:pPr>
       <w:r>
+        <w:t>It is possible to select from the different OS variations available on the “CHOOSE OS” dropdown. It is also possible to download the file directly from the website and select it here from our local machine. After connecting the microSD card on our personal computer, we can select it on the “CHOOSE STORAGE” dropdown and press the “WRITE” button, which will be active after selecting the appropriate OS and storage device. Once complete, we can plug the microSD card on the microSD card reader located at the back of the Raspberry Pi board.</w:t>
+      </w:r>
+    </w:p>
+    <w:p>
+      <w:pPr>
+        <w:pStyle w:val="NormalWeb"/>
+        <w:jc w:val="both"/>
+      </w:pPr>
+      <w:r>
+        <w:t>We can use two different ways to control the Raspberry Pi. One is by using the different ports provided by the Raspberry Pi board to connect IO devices. That is, connecting a conventional keyboard and mouse to the USB ports and a desktop monitor, TV, or any display with HDMI input to the HDMI output of the Raspberry Pi. This way we can use the Raspberry Pi as a personal computer.</w:t>
+      </w:r>
+    </w:p>
+    <w:p>
+      <w:pPr>
+        <w:pStyle w:val="NormalWeb"/>
+        <w:jc w:val="both"/>
+      </w:pPr>
+      <w:r>
         <w:lastRenderedPageBreak/>
-        <w:t>It is possible to select from the different OS variations available on the “CHOOSE OS” dropdown. It is also possible to download the file directly from the website and select it here from our local machine. After connecting the microSD card on our personal computer, we can select it on the “CHOOSE STORAGE” dropdown and press the “WRITE” button, which will be active after selecting the appropriate OS and storage device. Once complete, we can plug the microSD card on the microSD card reader located at the back of the Raspberry Pi board.</w:t>
-      </w:r>
-    </w:p>
-    <w:p>
-      <w:pPr>
-        <w:pStyle w:val="NormalWeb"/>
-        <w:jc w:val="both"/>
-      </w:pPr>
-      <w:r>
-        <w:t>We can use two different ways to control the Raspberry Pi. One is by using the different ports provided by the Raspberry Pi board to connect IO devices. That is, connecting a conventional keyboard and mouse to the USB ports and a desktop monitor, TV, or any display with HDMI input to the HDMI output of the Raspberry Pi. This way we can use the Raspberry Pi as a personal computer.</w:t>
-      </w:r>
-    </w:p>
-    <w:p>
-      <w:pPr>
-        <w:pStyle w:val="NormalWeb"/>
-        <w:jc w:val="both"/>
-      </w:pPr>
-      <w:r>
         <w:t>Another option is to perform a Raspberry Pi headless setup and use a personal computer to control the Raspberry Pi. To do this, we need two tools:</w:t>
       </w:r>
     </w:p>
@@ -7713,7 +7320,7 @@
                     </pic:cNvPicPr>
                   </pic:nvPicPr>
                   <pic:blipFill>
-                    <a:blip r:embed="rId32">
+                    <a:blip r:embed="rId34">
                       <a:extLst>
                         <a:ext uri="{28A0092B-C50C-407E-A947-70E740481C1C}">
                           <a14:useLocalDpi xmlns:a14="http://schemas.microsoft.com/office/drawing/2010/main" val="0"/>
@@ -7766,10 +7373,8 @@
         <w:jc w:val="both"/>
       </w:pPr>
       <w:r>
-        <w:lastRenderedPageBreak/>
         <w:t>After installing the OS on the microSD, we must first open the boot partition of the microSD and add an extensionless file called “</w:t>
       </w:r>
-      <w:proofErr w:type="spellStart"/>
       <w:r>
         <w:rPr>
           <w:rStyle w:val="Strong"/>
@@ -7778,7 +7383,6 @@
         </w:rPr>
         <w:t>ssh</w:t>
       </w:r>
-      <w:proofErr w:type="spellEnd"/>
       <w:r>
         <w:t xml:space="preserve">”. The Raspberry Pi OS will automatically enable SSH on first boot-up. This will allow </w:t>
       </w:r>
@@ -7832,25 +7436,7 @@
         </w:rPr>
       </w:pPr>
       <w:r>
-        <w:t xml:space="preserve">On Putty enter </w:t>
-      </w:r>
-      <w:proofErr w:type="spellStart"/>
-      <w:r>
-        <w:t>raspberrypi</w:t>
-      </w:r>
-      <w:proofErr w:type="spellEnd"/>
-      <w:r>
-        <w:t xml:space="preserve"> or </w:t>
-      </w:r>
-      <w:proofErr w:type="spellStart"/>
-      <w:proofErr w:type="gramStart"/>
-      <w:r>
-        <w:t>raspberrypi.local</w:t>
-      </w:r>
-      <w:proofErr w:type="spellEnd"/>
-      <w:proofErr w:type="gramEnd"/>
-      <w:r>
-        <w:t xml:space="preserve"> </w:t>
+        <w:t xml:space="preserve">On Putty enter raspberrypi or raspberrypi.local </w:t>
       </w:r>
       <w:r>
         <w:rPr>
@@ -7881,43 +7467,26 @@
           <w:b w:val="0"/>
           <w:bCs w:val="0"/>
         </w:rPr>
-        <w:t xml:space="preserve">The above step will open a window prompting us to login. By default, the username is </w:t>
-      </w:r>
-      <w:proofErr w:type="gramStart"/>
-      <w:r>
+        <w:t xml:space="preserve">The above step will open a window prompting us to login. By default, the username is Pi and the password is raspberry, which can later be changed. </w:t>
+      </w:r>
+    </w:p>
+    <w:p>
+      <w:pPr>
+        <w:pStyle w:val="NormalWeb"/>
+        <w:jc w:val="both"/>
         <w:rPr>
           <w:rStyle w:val="Strong"/>
           <w:b w:val="0"/>
           <w:bCs w:val="0"/>
         </w:rPr>
-        <w:t>Pi</w:t>
-      </w:r>
-      <w:proofErr w:type="gramEnd"/>
+      </w:pPr>
       <w:r>
         <w:rPr>
           <w:rStyle w:val="Strong"/>
           <w:b w:val="0"/>
           <w:bCs w:val="0"/>
         </w:rPr>
-        <w:t xml:space="preserve"> and the password is raspberry, which can later be changed. </w:t>
-      </w:r>
-    </w:p>
-    <w:p>
-      <w:pPr>
-        <w:pStyle w:val="NormalWeb"/>
-        <w:jc w:val="both"/>
-        <w:rPr>
-          <w:rStyle w:val="Strong"/>
-          <w:b w:val="0"/>
-          <w:bCs w:val="0"/>
-        </w:rPr>
-      </w:pPr>
-      <w:r>
-        <w:rPr>
-          <w:rStyle w:val="Strong"/>
-          <w:b w:val="0"/>
-          <w:bCs w:val="0"/>
-        </w:rPr>
+        <w:lastRenderedPageBreak/>
         <w:t>T</w:t>
       </w:r>
       <w:r>
@@ -8041,7 +7610,6 @@
         </w:rPr>
         <w:t>“</w:t>
       </w:r>
-      <w:proofErr w:type="spellStart"/>
       <w:r>
         <w:rPr>
           <w:rStyle w:val="Strong"/>
@@ -8050,9 +7618,8 @@
           <w:i/>
           <w:iCs/>
         </w:rPr>
-        <w:t>sudo</w:t>
-      </w:r>
-      <w:proofErr w:type="spellEnd"/>
+        <w:t>sudo raspi-config</w:t>
+      </w:r>
       <w:r>
         <w:rPr>
           <w:rStyle w:val="Strong"/>
@@ -8061,38 +7628,6 @@
           <w:i/>
           <w:iCs/>
         </w:rPr>
-        <w:t xml:space="preserve"> </w:t>
-      </w:r>
-      <w:proofErr w:type="spellStart"/>
-      <w:r>
-        <w:rPr>
-          <w:rStyle w:val="Strong"/>
-          <w:b w:val="0"/>
-          <w:bCs w:val="0"/>
-          <w:i/>
-          <w:iCs/>
-        </w:rPr>
-        <w:t>raspi</w:t>
-      </w:r>
-      <w:proofErr w:type="spellEnd"/>
-      <w:r>
-        <w:rPr>
-          <w:rStyle w:val="Strong"/>
-          <w:b w:val="0"/>
-          <w:bCs w:val="0"/>
-          <w:i/>
-          <w:iCs/>
-        </w:rPr>
-        <w:t>-config</w:t>
-      </w:r>
-      <w:r>
-        <w:rPr>
-          <w:rStyle w:val="Strong"/>
-          <w:b w:val="0"/>
-          <w:bCs w:val="0"/>
-          <w:i/>
-          <w:iCs/>
-        </w:rPr>
         <w:t>”</w:t>
       </w:r>
       <w:r>
@@ -8184,8 +7719,6 @@
         </w:rPr>
         <w:t xml:space="preserve">Enter </w:t>
       </w:r>
-      <w:proofErr w:type="spellStart"/>
-      <w:proofErr w:type="gramStart"/>
       <w:r>
         <w:t>raspberrypi</w:t>
       </w:r>
@@ -8203,8 +7736,6 @@
         </w:rPr>
         <w:t>local</w:t>
       </w:r>
-      <w:proofErr w:type="spellEnd"/>
-      <w:proofErr w:type="gramEnd"/>
       <w:r>
         <w:rPr>
           <w:rStyle w:val="Strong"/>
@@ -8225,11 +7756,9 @@
         </w:rPr>
         <w:t xml:space="preserve"> </w:t>
       </w:r>
-      <w:proofErr w:type="spellStart"/>
       <w:r>
         <w:t>raspberrypi</w:t>
       </w:r>
-      <w:proofErr w:type="spellEnd"/>
       <w:r>
         <w:rPr>
           <w:rStyle w:val="Strong"/>
@@ -8362,45 +7891,28 @@
       <w:pPr>
         <w:pStyle w:val="NormalWeb"/>
         <w:jc w:val="both"/>
-      </w:pPr>
-      <w:r>
-        <w:rPr>
-          <w:i/>
-          <w:iCs/>
-        </w:rPr>
-        <w:t>Note</w:t>
-      </w:r>
-      <w:r>
-        <w:t xml:space="preserve"> that we can also use Wi-Fi and direct USB connection to do this. Even though some of steps are shared, </w:t>
-      </w:r>
-      <w:r>
-        <w:t>both</w:t>
-      </w:r>
-      <w:r>
-        <w:t xml:space="preserve"> connections have their own setup.</w:t>
-      </w:r>
-    </w:p>
-    <w:p>
-      <w:pPr>
-        <w:pStyle w:val="NormalWeb"/>
-        <w:jc w:val="both"/>
         <w:rPr>
           <w:rStyle w:val="Strong"/>
           <w:b w:val="0"/>
           <w:bCs w:val="0"/>
         </w:rPr>
       </w:pPr>
-    </w:p>
-    <w:p>
-      <w:pPr>
-        <w:pStyle w:val="NormalWeb"/>
-        <w:jc w:val="both"/>
-        <w:rPr>
-          <w:rStyle w:val="Strong"/>
-          <w:b w:val="0"/>
-          <w:bCs w:val="0"/>
-        </w:rPr>
-      </w:pPr>
+      <w:r>
+        <w:rPr>
+          <w:i/>
+          <w:iCs/>
+        </w:rPr>
+        <w:t>Note</w:t>
+      </w:r>
+      <w:r>
+        <w:t xml:space="preserve"> that we can also use Wi-Fi and direct USB connection to do this. Even though some of steps are shared, </w:t>
+      </w:r>
+      <w:r>
+        <w:t>both</w:t>
+      </w:r>
+      <w:r>
+        <w:t xml:space="preserve"> connections have their own setup.</w:t>
+      </w:r>
     </w:p>
     <w:p>
       <w:pPr>
@@ -8434,7 +7946,7 @@
                     </pic:cNvPicPr>
                   </pic:nvPicPr>
                   <pic:blipFill>
-                    <a:blip r:embed="rId33">
+                    <a:blip r:embed="rId35">
                       <a:extLst>
                         <a:ext uri="{28A0092B-C50C-407E-A947-70E740481C1C}">
                           <a14:useLocalDpi xmlns:a14="http://schemas.microsoft.com/office/drawing/2010/main" val="0"/>
@@ -8494,9 +8006,9 @@
           <w:noProof/>
         </w:rPr>
         <w:drawing>
-          <wp:inline distT="0" distB="0" distL="0" distR="0" wp14:anchorId="1BBF2171" wp14:editId="1C7BC822">
-            <wp:extent cx="5829300" cy="3274887"/>
-            <wp:effectExtent l="0" t="0" r="0" b="1905"/>
+          <wp:inline distT="0" distB="0" distL="0" distR="0" wp14:anchorId="1BBF2171" wp14:editId="39EC270A">
+            <wp:extent cx="5819775" cy="3269536"/>
+            <wp:effectExtent l="0" t="0" r="0" b="7620"/>
             <wp:docPr id="4" name="Picture 4" descr="A screenshot of a video game&#10;&#10;Description automatically generated"/>
             <wp:cNvGraphicFramePr>
               <a:graphicFrameLocks xmlns:a="http://schemas.openxmlformats.org/drawingml/2006/main" noChangeAspect="1"/>
@@ -8511,7 +8023,7 @@
                     </pic:cNvPicPr>
                   </pic:nvPicPr>
                   <pic:blipFill>
-                    <a:blip r:embed="rId34">
+                    <a:blip r:embed="rId36">
                       <a:extLst>
                         <a:ext uri="{28A0092B-C50C-407E-A947-70E740481C1C}">
                           <a14:useLocalDpi xmlns:a14="http://schemas.microsoft.com/office/drawing/2010/main" val="0"/>
@@ -8526,7 +8038,7 @@
                   <pic:spPr bwMode="auto">
                     <a:xfrm>
                       <a:off x="0" y="0"/>
-                      <a:ext cx="5863190" cy="3293926"/>
+                      <a:ext cx="5845630" cy="3284061"/>
                     </a:xfrm>
                     <a:prstGeom prst="rect">
                       <a:avLst/>
@@ -8800,7 +8312,7 @@
                     </pic:cNvPicPr>
                   </pic:nvPicPr>
                   <pic:blipFill>
-                    <a:blip r:embed="rId35">
+                    <a:blip r:embed="rId37">
                       <a:extLst>
                         <a:ext uri="{28A0092B-C50C-407E-A947-70E740481C1C}">
                           <a14:useLocalDpi xmlns:a14="http://schemas.microsoft.com/office/drawing/2010/main" val="0"/>
@@ -8840,20 +8352,27 @@
       <w:r>
         <w:t xml:space="preserve">Figure </w:t>
       </w:r>
-      <w:fldSimple w:instr=" SEQ Figure \* ARABIC ">
-        <w:r>
-          <w:rPr>
-            <w:noProof/>
-          </w:rPr>
-          <w:t>2</w:t>
-        </w:r>
-        <w:r>
-          <w:rPr>
-            <w:noProof/>
-          </w:rPr>
-          <w:t>4</w:t>
-        </w:r>
-      </w:fldSimple>
+      <w:r>
+        <w:fldChar w:fldCharType="begin"/>
+      </w:r>
+      <w:r>
+        <w:instrText xml:space="preserve"> SEQ Figure \* ARABIC </w:instrText>
+      </w:r>
+      <w:r>
+        <w:fldChar w:fldCharType="separate"/>
+      </w:r>
+      <w:r>
+        <w:rPr>
+          <w:noProof/>
+        </w:rPr>
+        <w:t>19</w:t>
+      </w:r>
+      <w:r>
+        <w:rPr>
+          <w:noProof/>
+        </w:rPr>
+        <w:fldChar w:fldCharType="end"/>
+      </w:r>
       <w:r>
         <w:t xml:space="preserve"> - Block Diagram</w:t>
       </w:r>
@@ -9163,6 +8682,41 @@
           <w:b/>
           <w:bCs/>
         </w:rPr>
+        <w:t>Coding platform and selection</w:t>
+      </w:r>
+    </w:p>
+    <w:p>
+      <w:pPr>
+        <w:pStyle w:val="NormalWeb"/>
+        <w:jc w:val="both"/>
+        <w:rPr>
+          <w:b/>
+          <w:bCs/>
+          <w:sz w:val="28"/>
+          <w:szCs w:val="28"/>
+        </w:rPr>
+      </w:pPr>
+    </w:p>
+    <w:p>
+      <w:pPr>
+        <w:pStyle w:val="NormalWeb"/>
+        <w:numPr>
+          <w:ilvl w:val="2"/>
+          <w:numId w:val="34"/>
+        </w:numPr>
+        <w:jc w:val="both"/>
+        <w:rPr>
+          <w:b/>
+          <w:bCs/>
+          <w:sz w:val="28"/>
+          <w:szCs w:val="28"/>
+        </w:rPr>
+      </w:pPr>
+      <w:r>
+        <w:rPr>
+          <w:b/>
+          <w:bCs/>
+        </w:rPr>
         <w:t>Scheduling Algorithm</w:t>
       </w:r>
     </w:p>
@@ -9539,25 +9093,7 @@
           <w:sz w:val="24"/>
           <w:szCs w:val="24"/>
         </w:rPr>
-        <w:t xml:space="preserve">refers to the time interval from the submission of an entity to be processed to the time of completion. For a CPU scheduling this is the sum of waiting time, executing on the </w:t>
-      </w:r>
-      <w:proofErr w:type="gramStart"/>
-      <w:r>
-        <w:rPr>
-          <w:rFonts w:ascii="Times New Roman" w:hAnsi="Times New Roman" w:cs="Times New Roman"/>
-          <w:sz w:val="24"/>
-          <w:szCs w:val="24"/>
-        </w:rPr>
-        <w:t>CPU</w:t>
-      </w:r>
-      <w:proofErr w:type="gramEnd"/>
-      <w:r>
-        <w:rPr>
-          <w:rFonts w:ascii="Times New Roman" w:hAnsi="Times New Roman" w:cs="Times New Roman"/>
-          <w:sz w:val="24"/>
-          <w:szCs w:val="24"/>
-        </w:rPr>
-        <w:t xml:space="preserve"> and doing I/O.</w:t>
+        <w:t>refers to the time interval from the submission of an entity to be processed to the time of completion. For a CPU scheduling this is the sum of waiting time, executing on the CPU and doing I/O.</w:t>
       </w:r>
     </w:p>
     <w:p>
@@ -9584,6 +9120,7 @@
           <w:sz w:val="24"/>
           <w:szCs w:val="24"/>
         </w:rPr>
+        <w:lastRenderedPageBreak/>
         <w:t xml:space="preserve">Response time: </w:t>
       </w:r>
       <w:r>
@@ -9655,7 +9192,6 @@
           <w:sz w:val="24"/>
           <w:szCs w:val="24"/>
         </w:rPr>
-        <w:lastRenderedPageBreak/>
         <w:t>Ideally, the goal of any scheduling algorithm is to optimize all the properties. That is:</w:t>
       </w:r>
     </w:p>
@@ -9993,25 +9529,7 @@
           <w:sz w:val="24"/>
           <w:szCs w:val="24"/>
         </w:rPr>
-        <w:t xml:space="preserve"> a queue is a data structure that allows the retrieval of data in the order of insertion. This method of organizing and manipulating data is </w:t>
-      </w:r>
-      <w:proofErr w:type="spellStart"/>
-      <w:r>
-        <w:rPr>
-          <w:rFonts w:ascii="Times New Roman" w:hAnsi="Times New Roman" w:cs="Times New Roman"/>
-          <w:sz w:val="24"/>
-          <w:szCs w:val="24"/>
-        </w:rPr>
-        <w:t>know</w:t>
-      </w:r>
-      <w:proofErr w:type="spellEnd"/>
-      <w:r>
-        <w:rPr>
-          <w:rFonts w:ascii="Times New Roman" w:hAnsi="Times New Roman" w:cs="Times New Roman"/>
-          <w:sz w:val="24"/>
-          <w:szCs w:val="24"/>
-        </w:rPr>
-        <w:t xml:space="preserve"> as First in First out or First Come First Serve. Entities in the ready queue are ready and waiting to use the shared resource.</w:t>
+        <w:t xml:space="preserve"> a queue is a data structure that allows the retrieval of data in the order of insertion. This method of organizing and manipulating data is know as First in First out or First Come First Serve. Entities in the ready queue are ready and waiting to use the shared resource.</w:t>
       </w:r>
     </w:p>
     <w:p>
@@ -10059,7 +9577,7 @@
                     </pic:cNvPicPr>
                   </pic:nvPicPr>
                   <pic:blipFill>
-                    <a:blip r:embed="rId36">
+                    <a:blip r:embed="rId38">
                       <a:extLst>
                         <a:ext uri="{28A0092B-C50C-407E-A947-70E740481C1C}">
                           <a14:useLocalDpi xmlns:a14="http://schemas.microsoft.com/office/drawing/2010/main" val="0"/>
@@ -10303,7 +9821,23 @@
           <w:sz w:val="24"/>
           <w:szCs w:val="24"/>
         </w:rPr>
-        <w:t xml:space="preserve"> this parameter relates to resource utilization and efficiency. Both need to be maximized. To maximize the number of cars crossing the intersection, we must give permission for two lanes to cross simultaneously. This is possible for a limited combination of lanes. From the labeling given on figure 20, the following are the possible lane combinations.</w:t>
+        <w:t xml:space="preserve"> this parameter relates to resource utilization and efficiency. Both need to be maximized. To maximize the number of cars crossing the intersection, we must give permission for two lanes to cross simultaneously. This is possible for a limited combination of lanes. From the labeling given on figure 2</w:t>
+      </w:r>
+      <w:r>
+        <w:rPr>
+          <w:rFonts w:ascii="Times New Roman" w:hAnsi="Times New Roman" w:cs="Times New Roman"/>
+          <w:sz w:val="24"/>
+          <w:szCs w:val="24"/>
+        </w:rPr>
+        <w:t>6</w:t>
+      </w:r>
+      <w:r>
+        <w:rPr>
+          <w:rFonts w:ascii="Times New Roman" w:hAnsi="Times New Roman" w:cs="Times New Roman"/>
+          <w:sz w:val="24"/>
+          <w:szCs w:val="24"/>
+        </w:rPr>
+        <w:t>, the following are the possible lane combinations.</w:t>
       </w:r>
     </w:p>
     <w:p>
@@ -10719,26 +10253,6 @@
         <w:jc w:val="both"/>
         <w:rPr>
           <w:rFonts w:ascii="Times New Roman" w:hAnsi="Times New Roman" w:cs="Times New Roman"/>
-          <w:sz w:val="24"/>
-          <w:szCs w:val="24"/>
-        </w:rPr>
-      </w:pPr>
-      <w:r>
-        <w:rPr>
-          <w:rFonts w:ascii="Times New Roman" w:hAnsi="Times New Roman" w:cs="Times New Roman"/>
-          <w:sz w:val="24"/>
-          <w:szCs w:val="24"/>
-        </w:rPr>
-        <w:t>By using these mathematical relationships, we can check if two lanes can cross the road simultaneously.</w:t>
-      </w:r>
-    </w:p>
-    <w:p>
-      <w:pPr>
-        <w:pStyle w:val="ListParagraph"/>
-        <w:ind w:left="1260"/>
-        <w:jc w:val="both"/>
-        <w:rPr>
-          <w:rFonts w:ascii="Times New Roman" w:hAnsi="Times New Roman" w:cs="Times New Roman"/>
           <w:i/>
           <w:iCs/>
           <w:sz w:val="24"/>
@@ -10751,7 +10265,7 @@
           <w:sz w:val="24"/>
           <w:szCs w:val="24"/>
         </w:rPr>
-        <w:t xml:space="preserve">   </w:t>
+        <w:t xml:space="preserve">By using these mathematical relationships, we can check if two lanes can cross the road simultaneously.   </w:t>
       </w:r>
     </w:p>
     <w:p>
@@ -10911,25 +10425,7 @@
           <w:sz w:val="24"/>
           <w:szCs w:val="24"/>
         </w:rPr>
-        <w:t xml:space="preserve"> another way the system could be interrupted is if the authorities forward a command. This command could be given to allow higher officials, </w:t>
-      </w:r>
-      <w:proofErr w:type="gramStart"/>
-      <w:r>
-        <w:rPr>
-          <w:rFonts w:ascii="Times New Roman" w:hAnsi="Times New Roman" w:cs="Times New Roman"/>
-          <w:sz w:val="24"/>
-          <w:szCs w:val="24"/>
-        </w:rPr>
-        <w:t>convoys</w:t>
-      </w:r>
-      <w:proofErr w:type="gramEnd"/>
-      <w:r>
-        <w:rPr>
-          <w:rFonts w:ascii="Times New Roman" w:hAnsi="Times New Roman" w:cs="Times New Roman"/>
-          <w:sz w:val="24"/>
-          <w:szCs w:val="24"/>
-        </w:rPr>
-        <w:t xml:space="preserve"> and the like to cross.</w:t>
+        <w:t xml:space="preserve"> another way the system could be interrupted is if the authorities forward a command. This command could be given to allow higher officials, convoys and the like to cross.</w:t>
       </w:r>
     </w:p>
     <w:p>
@@ -10991,7 +10487,7 @@
                     </pic:cNvPicPr>
                   </pic:nvPicPr>
                   <pic:blipFill>
-                    <a:blip r:embed="rId37" cstate="print">
+                    <a:blip r:embed="rId39" cstate="print">
                       <a:extLst>
                         <a:ext uri="{28A0092B-C50C-407E-A947-70E740481C1C}">
                           <a14:useLocalDpi xmlns:a14="http://schemas.microsoft.com/office/drawing/2010/main" val="0"/>
@@ -11064,6 +10560,114 @@
     </w:p>
     <w:p>
       <w:pPr>
+        <w:jc w:val="both"/>
+        <w:rPr>
+          <w:rFonts w:ascii="Times New Roman" w:hAnsi="Times New Roman" w:cs="Times New Roman"/>
+          <w:b/>
+          <w:bCs/>
+          <w:sz w:val="28"/>
+          <w:szCs w:val="28"/>
+        </w:rPr>
+      </w:pPr>
+    </w:p>
+    <w:p>
+      <w:pPr>
+        <w:jc w:val="both"/>
+        <w:rPr>
+          <w:rFonts w:ascii="Times New Roman" w:hAnsi="Times New Roman" w:cs="Times New Roman"/>
+          <w:b/>
+          <w:bCs/>
+          <w:sz w:val="28"/>
+          <w:szCs w:val="28"/>
+        </w:rPr>
+      </w:pPr>
+    </w:p>
+    <w:p>
+      <w:pPr>
+        <w:jc w:val="both"/>
+        <w:rPr>
+          <w:rFonts w:ascii="Times New Roman" w:hAnsi="Times New Roman" w:cs="Times New Roman"/>
+          <w:b/>
+          <w:bCs/>
+          <w:sz w:val="28"/>
+          <w:szCs w:val="28"/>
+        </w:rPr>
+      </w:pPr>
+    </w:p>
+    <w:p>
+      <w:pPr>
+        <w:jc w:val="both"/>
+        <w:rPr>
+          <w:rFonts w:ascii="Times New Roman" w:hAnsi="Times New Roman" w:cs="Times New Roman"/>
+          <w:b/>
+          <w:bCs/>
+          <w:sz w:val="28"/>
+          <w:szCs w:val="28"/>
+        </w:rPr>
+      </w:pPr>
+    </w:p>
+    <w:p>
+      <w:pPr>
+        <w:jc w:val="both"/>
+        <w:rPr>
+          <w:rFonts w:ascii="Times New Roman" w:hAnsi="Times New Roman" w:cs="Times New Roman"/>
+          <w:b/>
+          <w:bCs/>
+          <w:sz w:val="28"/>
+          <w:szCs w:val="28"/>
+        </w:rPr>
+      </w:pPr>
+    </w:p>
+    <w:p>
+      <w:pPr>
+        <w:jc w:val="both"/>
+        <w:rPr>
+          <w:rFonts w:ascii="Times New Roman" w:hAnsi="Times New Roman" w:cs="Times New Roman"/>
+          <w:b/>
+          <w:bCs/>
+          <w:sz w:val="28"/>
+          <w:szCs w:val="28"/>
+        </w:rPr>
+      </w:pPr>
+    </w:p>
+    <w:p>
+      <w:pPr>
+        <w:jc w:val="both"/>
+        <w:rPr>
+          <w:rFonts w:ascii="Times New Roman" w:hAnsi="Times New Roman" w:cs="Times New Roman"/>
+          <w:b/>
+          <w:bCs/>
+          <w:sz w:val="28"/>
+          <w:szCs w:val="28"/>
+        </w:rPr>
+      </w:pPr>
+    </w:p>
+    <w:p>
+      <w:pPr>
+        <w:jc w:val="both"/>
+        <w:rPr>
+          <w:rFonts w:ascii="Times New Roman" w:hAnsi="Times New Roman" w:cs="Times New Roman"/>
+          <w:b/>
+          <w:bCs/>
+          <w:sz w:val="28"/>
+          <w:szCs w:val="28"/>
+        </w:rPr>
+      </w:pPr>
+    </w:p>
+    <w:p>
+      <w:pPr>
+        <w:jc w:val="both"/>
+        <w:rPr>
+          <w:rFonts w:ascii="Times New Roman" w:hAnsi="Times New Roman" w:cs="Times New Roman"/>
+          <w:b/>
+          <w:bCs/>
+          <w:sz w:val="28"/>
+          <w:szCs w:val="28"/>
+        </w:rPr>
+      </w:pPr>
+    </w:p>
+    <w:p>
+      <w:pPr>
         <w:pStyle w:val="NormalWeb"/>
         <w:numPr>
           <w:ilvl w:val="0"/>
@@ -11084,6 +10688,7 @@
           <w:sz w:val="32"/>
           <w:szCs w:val="32"/>
         </w:rPr>
+        <w:lastRenderedPageBreak/>
         <w:t>Implementation</w:t>
       </w:r>
     </w:p>
@@ -11141,7 +10746,7 @@
           <w:b/>
           <w:bCs/>
         </w:rPr>
-        <w:t>Training Cascade Classifier</w:t>
+        <w:t>Cascade Classifier</w:t>
       </w:r>
     </w:p>
     <w:p>
@@ -11171,23 +10776,13 @@
           <w:szCs w:val="24"/>
         </w:rPr>
       </w:pPr>
-      <w:proofErr w:type="gramStart"/>
-      <w:r>
-        <w:rPr>
-          <w:rFonts w:ascii="Times New Roman" w:hAnsi="Times New Roman" w:cs="Times New Roman"/>
-          <w:sz w:val="24"/>
-          <w:szCs w:val="24"/>
-        </w:rPr>
-        <w:t>In order to</w:t>
-      </w:r>
-      <w:proofErr w:type="gramEnd"/>
-      <w:r>
-        <w:rPr>
-          <w:rFonts w:ascii="Times New Roman" w:hAnsi="Times New Roman" w:cs="Times New Roman"/>
-          <w:sz w:val="24"/>
-          <w:szCs w:val="24"/>
-        </w:rPr>
-        <w:t xml:space="preserve"> train the cascade classifier, we used a software tool called Cascade Trainer GUI. It was the simpler alternative. To start the training, you create a folder for your classifier and inside you create another two folders named “n” and “p”. The folder labeled n is where you put the negative images and the folder labeled p is where you the positive images. One important point is to never include any positive images in your collection of negative images inside folder “n”.</w:t>
+      <w:r>
+        <w:rPr>
+          <w:rFonts w:ascii="Times New Roman" w:hAnsi="Times New Roman" w:cs="Times New Roman"/>
+          <w:sz w:val="24"/>
+          <w:szCs w:val="24"/>
+        </w:rPr>
+        <w:t>In order to train the cascade classifier, we used a software tool called Cascade Trainer GUI. It was the simpler alternative. To start the training, you create a folder for your classifier and inside you create another two folders named “n” and “p”. The folder labeled n is where you put the negative images and the folder labeled p is where you the positive images. One important point is to never include any positive images in your collection of negative images inside folder “n”.</w:t>
       </w:r>
     </w:p>
     <w:p>
@@ -11229,7 +10824,7 @@
                     </pic:cNvPicPr>
                   </pic:nvPicPr>
                   <pic:blipFill>
-                    <a:blip r:embed="rId38">
+                    <a:blip r:embed="rId40">
                       <a:extLst>
                         <a:ext uri="{28A0092B-C50C-407E-A947-70E740481C1C}">
                           <a14:useLocalDpi xmlns:a14="http://schemas.microsoft.com/office/drawing/2010/main" val="0"/>
@@ -11297,61 +10892,34 @@
           <w:sz w:val="24"/>
           <w:szCs w:val="24"/>
         </w:rPr>
-        <w:t xml:space="preserve">Common, Cascade and Boost tabs can be used for setting numerous parameters for customizing the classifier training. Cascade Trainer GUI sets the most optimized and recommended settings for these parameters by default, still some parameters need to be modified for each training. Pre-calculation buffer size can be set to help with the speed of training process. For example, if one has an 8 GB of RAM on their computer then they can safely set </w:t>
-      </w:r>
-      <w:proofErr w:type="gramStart"/>
-      <w:r>
-        <w:rPr>
-          <w:rFonts w:ascii="Times New Roman" w:hAnsi="Times New Roman" w:cs="Times New Roman"/>
-          <w:sz w:val="24"/>
-          <w:szCs w:val="24"/>
-        </w:rPr>
-        <w:t>both of the buffer</w:t>
-      </w:r>
-      <w:proofErr w:type="gramEnd"/>
-      <w:r>
-        <w:rPr>
-          <w:rFonts w:ascii="Times New Roman" w:hAnsi="Times New Roman" w:cs="Times New Roman"/>
-          <w:sz w:val="24"/>
-          <w:szCs w:val="24"/>
-        </w:rPr>
-        <w:t xml:space="preserve"> sizes below to 2048.</w:t>
-      </w:r>
-    </w:p>
-    <w:p>
-      <w:pPr>
-        <w:jc w:val="both"/>
-        <w:rPr>
-          <w:rFonts w:ascii="Times New Roman" w:hAnsi="Times New Roman" w:cs="Times New Roman"/>
-          <w:sz w:val="24"/>
-          <w:szCs w:val="24"/>
-        </w:rPr>
-      </w:pPr>
-      <w:r>
-        <w:rPr>
-          <w:rFonts w:ascii="Times New Roman" w:hAnsi="Times New Roman" w:cs="Times New Roman"/>
-          <w:sz w:val="24"/>
-          <w:szCs w:val="24"/>
-        </w:rPr>
-        <w:t xml:space="preserve">Next sample width and height must be set. They shouldn’t be a very big size as it will make detection slow. It is quite safe to always set a small value for this. Recommended settings for sample width and height </w:t>
-      </w:r>
-      <w:proofErr w:type="gramStart"/>
-      <w:r>
-        <w:rPr>
-          <w:rFonts w:ascii="Times New Roman" w:hAnsi="Times New Roman" w:cs="Times New Roman"/>
-          <w:sz w:val="24"/>
-          <w:szCs w:val="24"/>
-        </w:rPr>
-        <w:t>is</w:t>
-      </w:r>
-      <w:proofErr w:type="gramEnd"/>
-      <w:r>
-        <w:rPr>
-          <w:rFonts w:ascii="Times New Roman" w:hAnsi="Times New Roman" w:cs="Times New Roman"/>
-          <w:sz w:val="24"/>
-          <w:szCs w:val="24"/>
-        </w:rPr>
-        <w:t xml:space="preserve"> that to keep one aspect on 24 and set the other accordingly. </w:t>
+        <w:t xml:space="preserve">Common, Cascade and Boost tabs can be used for setting numerous parameters for customizing the classifier training. Cascade Trainer GUI sets the most optimized and recommended settings </w:t>
+      </w:r>
+      <w:r>
+        <w:rPr>
+          <w:rFonts w:ascii="Times New Roman" w:hAnsi="Times New Roman" w:cs="Times New Roman"/>
+          <w:sz w:val="24"/>
+          <w:szCs w:val="24"/>
+        </w:rPr>
+        <w:lastRenderedPageBreak/>
+        <w:t>for these parameters by default, still some parameters need to be modified for each training. Pre-calculation buffer size can be set to help with the speed of training process. For example, if one has an 8 GB of RAM on their computer then they can safely set both of the buffer sizes below to 2048.</w:t>
+      </w:r>
+    </w:p>
+    <w:p>
+      <w:pPr>
+        <w:jc w:val="both"/>
+        <w:rPr>
+          <w:rFonts w:ascii="Times New Roman" w:hAnsi="Times New Roman" w:cs="Times New Roman"/>
+          <w:sz w:val="24"/>
+          <w:szCs w:val="24"/>
+        </w:rPr>
+      </w:pPr>
+      <w:r>
+        <w:rPr>
+          <w:rFonts w:ascii="Times New Roman" w:hAnsi="Times New Roman" w:cs="Times New Roman"/>
+          <w:sz w:val="24"/>
+          <w:szCs w:val="24"/>
+        </w:rPr>
+        <w:t xml:space="preserve">Next sample width and height must be set. They shouldn’t be a very big size as it will make detection slow. It is quite safe to always set a small value for this. Recommended settings for sample width and height is that to keep one aspect on 24 and set the other accordingly. </w:t>
       </w:r>
     </w:p>
     <w:p>
@@ -11375,7 +10943,6 @@
           <w:noProof/>
           <w:lang w:eastAsia="en-GB"/>
         </w:rPr>
-        <w:lastRenderedPageBreak/>
         <w:drawing>
           <wp:inline distT="0" distB="0" distL="0" distR="0" wp14:anchorId="59992153" wp14:editId="62A050E1">
             <wp:extent cx="5934075" cy="4171950"/>
@@ -11394,7 +10961,7 @@
                     </pic:cNvPicPr>
                   </pic:nvPicPr>
                   <pic:blipFill>
-                    <a:blip r:embed="rId39">
+                    <a:blip r:embed="rId41">
                       <a:extLst>
                         <a:ext uri="{28A0092B-C50C-407E-A947-70E740481C1C}">
                           <a14:useLocalDpi xmlns:a14="http://schemas.microsoft.com/office/drawing/2010/main" val="0"/>
@@ -11517,6 +11084,7 @@
           <w:sz w:val="24"/>
           <w:szCs w:val="24"/>
         </w:rPr>
+        <w:lastRenderedPageBreak/>
         <w:t>After all the parameters are set, “Start” button at the bottom is pressed to start training the cascade classifier. The log screen will be shown while training.</w:t>
       </w:r>
     </w:p>
@@ -11642,6 +11210,41 @@
         <w:ind w:left="360"/>
         <w:jc w:val="both"/>
         <w:rPr>
+          <w:rFonts w:ascii="Times New Roman" w:hAnsi="Times New Roman" w:cs="Times New Roman"/>
+          <w:sz w:val="24"/>
+          <w:szCs w:val="24"/>
+        </w:rPr>
+      </w:pPr>
+      <w:r>
+        <w:rPr>
+          <w:rFonts w:ascii="Times New Roman" w:hAnsi="Times New Roman" w:cs="Times New Roman"/>
+          <w:sz w:val="24"/>
+          <w:szCs w:val="24"/>
+        </w:rPr>
+        <w:t>“neg.lst”, “pos.lst” and “pos_samples.vec” are temporary files created for training the classifier and they can also be removed without having any effect.</w:t>
+      </w:r>
+    </w:p>
+    <w:p>
+      <w:pPr>
+        <w:pStyle w:val="ListParagraph"/>
+        <w:ind w:left="360"/>
+        <w:jc w:val="both"/>
+        <w:rPr>
+          <w:rFonts w:ascii="Times New Roman" w:hAnsi="Times New Roman" w:cs="Times New Roman"/>
+          <w:sz w:val="24"/>
+          <w:szCs w:val="24"/>
+        </w:rPr>
+      </w:pPr>
+    </w:p>
+    <w:p>
+      <w:pPr>
+        <w:pStyle w:val="ListParagraph"/>
+        <w:numPr>
+          <w:ilvl w:val="2"/>
+          <w:numId w:val="34"/>
+        </w:numPr>
+        <w:jc w:val="both"/>
+        <w:rPr>
           <w:b/>
           <w:bCs/>
           <w:sz w:val="28"/>
@@ -11651,66 +11254,24 @@
       <w:r>
         <w:rPr>
           <w:rFonts w:ascii="Times New Roman" w:hAnsi="Times New Roman" w:cs="Times New Roman"/>
-          <w:sz w:val="24"/>
-          <w:szCs w:val="24"/>
-        </w:rPr>
-        <w:lastRenderedPageBreak/>
-        <w:t>“</w:t>
-      </w:r>
-      <w:proofErr w:type="spellStart"/>
-      <w:r>
-        <w:rPr>
-          <w:rFonts w:ascii="Times New Roman" w:hAnsi="Times New Roman" w:cs="Times New Roman"/>
-          <w:sz w:val="24"/>
-          <w:szCs w:val="24"/>
-        </w:rPr>
-        <w:t>neg.lst</w:t>
-      </w:r>
-      <w:proofErr w:type="spellEnd"/>
-      <w:r>
-        <w:rPr>
-          <w:rFonts w:ascii="Times New Roman" w:hAnsi="Times New Roman" w:cs="Times New Roman"/>
-          <w:sz w:val="24"/>
-          <w:szCs w:val="24"/>
-        </w:rPr>
-        <w:t>”, “</w:t>
-      </w:r>
-      <w:proofErr w:type="spellStart"/>
-      <w:r>
-        <w:rPr>
-          <w:rFonts w:ascii="Times New Roman" w:hAnsi="Times New Roman" w:cs="Times New Roman"/>
-          <w:sz w:val="24"/>
-          <w:szCs w:val="24"/>
-        </w:rPr>
-        <w:t>pos.lst</w:t>
-      </w:r>
-      <w:proofErr w:type="spellEnd"/>
-      <w:r>
-        <w:rPr>
-          <w:rFonts w:ascii="Times New Roman" w:hAnsi="Times New Roman" w:cs="Times New Roman"/>
-          <w:sz w:val="24"/>
-          <w:szCs w:val="24"/>
-        </w:rPr>
-        <w:t>” and “</w:t>
-      </w:r>
-      <w:proofErr w:type="spellStart"/>
-      <w:r>
-        <w:rPr>
-          <w:rFonts w:ascii="Times New Roman" w:hAnsi="Times New Roman" w:cs="Times New Roman"/>
-          <w:sz w:val="24"/>
-          <w:szCs w:val="24"/>
-        </w:rPr>
-        <w:t>pos_samples.vec</w:t>
-      </w:r>
-      <w:proofErr w:type="spellEnd"/>
-      <w:r>
-        <w:rPr>
-          <w:rFonts w:ascii="Times New Roman" w:hAnsi="Times New Roman" w:cs="Times New Roman"/>
-          <w:sz w:val="24"/>
-          <w:szCs w:val="24"/>
-        </w:rPr>
-        <w:t>” are temporary files created for training the classifier and they can also be removed without having any effect.</w:t>
-      </w:r>
+          <w:b/>
+          <w:bCs/>
+          <w:sz w:val="24"/>
+          <w:szCs w:val="24"/>
+        </w:rPr>
+        <w:t>Scheduling Algorithm</w:t>
+      </w:r>
+    </w:p>
+    <w:p>
+      <w:pPr>
+        <w:jc w:val="both"/>
+        <w:rPr>
+          <w:b/>
+          <w:bCs/>
+          <w:sz w:val="28"/>
+          <w:szCs w:val="28"/>
+        </w:rPr>
+      </w:pPr>
     </w:p>
     <w:p>
       <w:pPr>
@@ -11741,15 +11302,438 @@
     <w:p>
       <w:pPr>
         <w:pStyle w:val="NormalWeb"/>
-        <w:ind w:left="360"/>
-        <w:jc w:val="both"/>
-        <w:rPr>
-          <w:b/>
-          <w:bCs/>
-          <w:sz w:val="28"/>
-          <w:szCs w:val="28"/>
-        </w:rPr>
-      </w:pPr>
+        <w:ind w:left="-72"/>
+        <w:jc w:val="both"/>
+      </w:pPr>
+      <w:r>
+        <w:t>Implementing the hardware takes interfacing the microcontroller with the LEDs and the GSM module. Instead of directly connecting the resistors and LEDs to a breadboard, we first built a prototype of a crossroad. To do this we first had to solder three LEDs and their respective resistors. This is given on figure 29 below.</w:t>
+      </w:r>
+    </w:p>
+    <w:p>
+      <w:pPr>
+        <w:pStyle w:val="NormalWeb"/>
+        <w:keepNext/>
+        <w:ind w:left="-72"/>
+        <w:jc w:val="center"/>
+      </w:pPr>
+      <w:r>
+        <w:rPr>
+          <w:noProof/>
+        </w:rPr>
+        <w:lastRenderedPageBreak/>
+        <w:drawing>
+          <wp:inline distT="0" distB="0" distL="0" distR="0" wp14:anchorId="1E8882B8" wp14:editId="3D484ACE">
+            <wp:extent cx="2990850" cy="3987800"/>
+            <wp:effectExtent l="0" t="0" r="0" b="0"/>
+            <wp:docPr id="1" name="Picture 1"/>
+            <wp:cNvGraphicFramePr>
+              <a:graphicFrameLocks xmlns:a="http://schemas.openxmlformats.org/drawingml/2006/main" noChangeAspect="1"/>
+            </wp:cNvGraphicFramePr>
+            <a:graphic xmlns:a="http://schemas.openxmlformats.org/drawingml/2006/main">
+              <a:graphicData uri="http://schemas.openxmlformats.org/drawingml/2006/picture">
+                <pic:pic xmlns:pic="http://schemas.openxmlformats.org/drawingml/2006/picture">
+                  <pic:nvPicPr>
+                    <pic:cNvPr id="0" name="Picture 1"/>
+                    <pic:cNvPicPr>
+                      <a:picLocks noChangeAspect="1" noChangeArrowheads="1"/>
+                    </pic:cNvPicPr>
+                  </pic:nvPicPr>
+                  <pic:blipFill>
+                    <a:blip r:embed="rId42" cstate="print">
+                      <a:extLst>
+                        <a:ext uri="{28A0092B-C50C-407E-A947-70E740481C1C}">
+                          <a14:useLocalDpi xmlns:a14="http://schemas.microsoft.com/office/drawing/2010/main" val="0"/>
+                        </a:ext>
+                      </a:extLst>
+                    </a:blip>
+                    <a:srcRect/>
+                    <a:stretch>
+                      <a:fillRect/>
+                    </a:stretch>
+                  </pic:blipFill>
+                  <pic:spPr bwMode="auto">
+                    <a:xfrm>
+                      <a:off x="0" y="0"/>
+                      <a:ext cx="2990850" cy="3987800"/>
+                    </a:xfrm>
+                    <a:prstGeom prst="rect">
+                      <a:avLst/>
+                    </a:prstGeom>
+                    <a:noFill/>
+                    <a:ln>
+                      <a:noFill/>
+                    </a:ln>
+                  </pic:spPr>
+                </pic:pic>
+              </a:graphicData>
+            </a:graphic>
+          </wp:inline>
+        </w:drawing>
+      </w:r>
+    </w:p>
+    <w:p>
+      <w:pPr>
+        <w:pStyle w:val="Caption"/>
+        <w:jc w:val="center"/>
+      </w:pPr>
+      <w:r>
+        <w:t>Figure 29 - Soldered LEDs</w:t>
+      </w:r>
+    </w:p>
+    <w:p>
+      <w:pPr>
+        <w:pStyle w:val="NormalWeb"/>
+        <w:ind w:left="-72"/>
+        <w:jc w:val="both"/>
+      </w:pPr>
+      <w:r>
+        <w:t xml:space="preserve">We then </w:t>
+      </w:r>
+      <w:r>
+        <w:t xml:space="preserve">placed </w:t>
+      </w:r>
+      <w:r>
+        <w:t xml:space="preserve">it </w:t>
+      </w:r>
+      <w:r>
+        <w:t xml:space="preserve">in a </w:t>
+      </w:r>
+      <w:r>
+        <w:t>box,</w:t>
+      </w:r>
+      <w:r>
+        <w:t xml:space="preserve"> and it looks like the one </w:t>
+      </w:r>
+      <w:r>
+        <w:t>given</w:t>
+      </w:r>
+      <w:r>
+        <w:t xml:space="preserve"> on figure 30.</w:t>
+      </w:r>
+      <w:r>
+        <w:t xml:space="preserve"> This box is meant to simulate a single traffic light.</w:t>
+      </w:r>
+      <w:r>
+        <w:t xml:space="preserve"> Since two traffic lights are required for each side of the crossroad, we made 8 of such boxes that simulate a traffic light.</w:t>
+      </w:r>
+      <w:r>
+        <w:t xml:space="preserve"> For half of these traffic lights, we used similar pattern of colored wires. The colors used were, green for green LED, orange for yellow LED, blue for red LED and brown for ground wire.</w:t>
+      </w:r>
+      <w:r>
+        <w:t xml:space="preserve"> Note that the </w:t>
+      </w:r>
+      <w:r>
+        <w:t>cathodes of these LEDs have been shorted.</w:t>
+      </w:r>
+      <w:r>
+        <w:t xml:space="preserve"> For the remaining half, we used stripes of the colors used for the first half of traffic light boxes.   </w:t>
+      </w:r>
+    </w:p>
+    <w:p>
+      <w:pPr>
+        <w:pStyle w:val="NormalWeb"/>
+        <w:keepNext/>
+        <w:ind w:left="-72"/>
+        <w:jc w:val="center"/>
+      </w:pPr>
+      <w:r>
+        <w:rPr>
+          <w:noProof/>
+        </w:rPr>
+        <w:lastRenderedPageBreak/>
+        <w:drawing>
+          <wp:inline distT="0" distB="0" distL="0" distR="0" wp14:anchorId="377F4587" wp14:editId="36B6BD9A">
+            <wp:extent cx="2447925" cy="3265210"/>
+            <wp:effectExtent l="0" t="0" r="0" b="0"/>
+            <wp:docPr id="36" name="Picture 36"/>
+            <wp:cNvGraphicFramePr>
+              <a:graphicFrameLocks xmlns:a="http://schemas.openxmlformats.org/drawingml/2006/main" noChangeAspect="1"/>
+            </wp:cNvGraphicFramePr>
+            <a:graphic xmlns:a="http://schemas.openxmlformats.org/drawingml/2006/main">
+              <a:graphicData uri="http://schemas.openxmlformats.org/drawingml/2006/picture">
+                <pic:pic xmlns:pic="http://schemas.openxmlformats.org/drawingml/2006/picture">
+                  <pic:nvPicPr>
+                    <pic:cNvPr id="0" name="Picture 3"/>
+                    <pic:cNvPicPr>
+                      <a:picLocks noChangeAspect="1" noChangeArrowheads="1"/>
+                    </pic:cNvPicPr>
+                  </pic:nvPicPr>
+                  <pic:blipFill>
+                    <a:blip r:embed="rId43" cstate="print">
+                      <a:extLst>
+                        <a:ext uri="{28A0092B-C50C-407E-A947-70E740481C1C}">
+                          <a14:useLocalDpi xmlns:a14="http://schemas.microsoft.com/office/drawing/2010/main" val="0"/>
+                        </a:ext>
+                      </a:extLst>
+                    </a:blip>
+                    <a:srcRect/>
+                    <a:stretch>
+                      <a:fillRect/>
+                    </a:stretch>
+                  </pic:blipFill>
+                  <pic:spPr bwMode="auto">
+                    <a:xfrm>
+                      <a:off x="0" y="0"/>
+                      <a:ext cx="2456161" cy="3276195"/>
+                    </a:xfrm>
+                    <a:prstGeom prst="rect">
+                      <a:avLst/>
+                    </a:prstGeom>
+                    <a:noFill/>
+                    <a:ln>
+                      <a:noFill/>
+                    </a:ln>
+                  </pic:spPr>
+                </pic:pic>
+              </a:graphicData>
+            </a:graphic>
+          </wp:inline>
+        </w:drawing>
+      </w:r>
+    </w:p>
+    <w:p>
+      <w:pPr>
+        <w:pStyle w:val="Caption"/>
+        <w:jc w:val="center"/>
+      </w:pPr>
+      <w:r>
+        <w:t xml:space="preserve">Figure </w:t>
+      </w:r>
+      <w:r>
+        <w:t>30</w:t>
+      </w:r>
+      <w:r>
+        <w:t xml:space="preserve"> - Traffic Light Prototype</w:t>
+      </w:r>
+    </w:p>
+    <w:p>
+      <w:pPr>
+        <w:pStyle w:val="NormalWeb"/>
+        <w:ind w:left="-72"/>
+        <w:jc w:val="both"/>
+      </w:pPr>
+      <w:r>
+        <w:t xml:space="preserve">After building </w:t>
+      </w:r>
+      <w:r>
+        <w:t xml:space="preserve">these traffic lights. We proceeded to making </w:t>
+      </w:r>
+      <w:r>
+        <w:t>a prototype of the crossroad</w:t>
+      </w:r>
+      <w:r>
+        <w:t>. For this we had used a picture of the crossroad made using photoshop and a carton like the one we used for the traffic light prototypes. Here all it takes it sticking a paper print of the crossroad picture on the carton. The picture is given below.</w:t>
+      </w:r>
+    </w:p>
+    <w:p>
+      <w:pPr>
+        <w:pStyle w:val="NormalWeb"/>
+        <w:keepNext/>
+        <w:ind w:left="-72"/>
+        <w:jc w:val="center"/>
+      </w:pPr>
+      <w:r>
+        <w:rPr>
+          <w:noProof/>
+        </w:rPr>
+        <w:drawing>
+          <wp:inline distT="0" distB="0" distL="0" distR="0" wp14:anchorId="2E67BDDA" wp14:editId="493F6F8F">
+            <wp:extent cx="3857625" cy="2730678"/>
+            <wp:effectExtent l="0" t="0" r="0" b="0"/>
+            <wp:docPr id="37" name="Picture 37"/>
+            <wp:cNvGraphicFramePr>
+              <a:graphicFrameLocks xmlns:a="http://schemas.openxmlformats.org/drawingml/2006/main" noChangeAspect="1"/>
+            </wp:cNvGraphicFramePr>
+            <a:graphic xmlns:a="http://schemas.openxmlformats.org/drawingml/2006/main">
+              <a:graphicData uri="http://schemas.openxmlformats.org/drawingml/2006/picture">
+                <pic:pic xmlns:pic="http://schemas.openxmlformats.org/drawingml/2006/picture">
+                  <pic:nvPicPr>
+                    <pic:cNvPr id="0" name="Picture 4"/>
+                    <pic:cNvPicPr>
+                      <a:picLocks noChangeAspect="1" noChangeArrowheads="1"/>
+                    </pic:cNvPicPr>
+                  </pic:nvPicPr>
+                  <pic:blipFill>
+                    <a:blip r:embed="rId44" cstate="print">
+                      <a:extLst>
+                        <a:ext uri="{28A0092B-C50C-407E-A947-70E740481C1C}">
+                          <a14:useLocalDpi xmlns:a14="http://schemas.microsoft.com/office/drawing/2010/main" val="0"/>
+                        </a:ext>
+                      </a:extLst>
+                    </a:blip>
+                    <a:srcRect/>
+                    <a:stretch>
+                      <a:fillRect/>
+                    </a:stretch>
+                  </pic:blipFill>
+                  <pic:spPr bwMode="auto">
+                    <a:xfrm>
+                      <a:off x="0" y="0"/>
+                      <a:ext cx="3885885" cy="2750682"/>
+                    </a:xfrm>
+                    <a:prstGeom prst="rect">
+                      <a:avLst/>
+                    </a:prstGeom>
+                    <a:noFill/>
+                    <a:ln>
+                      <a:noFill/>
+                    </a:ln>
+                  </pic:spPr>
+                </pic:pic>
+              </a:graphicData>
+            </a:graphic>
+          </wp:inline>
+        </w:drawing>
+      </w:r>
+    </w:p>
+    <w:p>
+      <w:pPr>
+        <w:pStyle w:val="Caption"/>
+        <w:jc w:val="center"/>
+      </w:pPr>
+      <w:r>
+        <w:t xml:space="preserve">Figure </w:t>
+      </w:r>
+      <w:r>
+        <w:fldChar w:fldCharType="begin"/>
+      </w:r>
+      <w:r>
+        <w:instrText xml:space="preserve"> SEQ Figure \* ARABIC </w:instrText>
+      </w:r>
+      <w:r>
+        <w:fldChar w:fldCharType="separate"/>
+      </w:r>
+      <w:r>
+        <w:rPr>
+          <w:noProof/>
+        </w:rPr>
+        <w:t>20</w:t>
+      </w:r>
+      <w:r>
+        <w:rPr>
+          <w:noProof/>
+        </w:rPr>
+        <w:fldChar w:fldCharType="end"/>
+      </w:r>
+      <w:r>
+        <w:t xml:space="preserve"> - Photoshopped crossroad</w:t>
+      </w:r>
+    </w:p>
+    <w:p>
+      <w:pPr>
+        <w:pStyle w:val="NormalWeb"/>
+        <w:jc w:val="both"/>
+      </w:pPr>
+      <w:r>
+        <w:lastRenderedPageBreak/>
+        <w:t>We finished the prototype by fixing the eight traffic lights on the crossroad prototype we made using the above picture.</w:t>
+      </w:r>
+      <w:r>
+        <w:t xml:space="preserve"> This prototype is then interfaced with microcontroller. Additionally, the microcontroller is also interfaced with the GSM module.</w:t>
+      </w:r>
+      <w:r>
+        <w:t xml:space="preserve"> </w:t>
+      </w:r>
+    </w:p>
+    <w:p>
+      <w:pPr>
+        <w:pStyle w:val="NormalWeb"/>
+        <w:jc w:val="both"/>
+      </w:pPr>
+      <w:r>
+        <w:t xml:space="preserve">The GSM module uses UART </w:t>
+      </w:r>
+      <w:r>
+        <w:t xml:space="preserve">for communication. So, we connect Tx of the GSM module to the </w:t>
+      </w:r>
+      <w:r>
+        <w:t>Rx (</w:t>
+      </w:r>
+      <w:r>
+        <w:t xml:space="preserve">pin 10) of the raspberry pi and Rx of the GSM module to the </w:t>
+      </w:r>
+      <w:r>
+        <w:t>Tx (</w:t>
+      </w:r>
+      <w:r>
+        <w:t xml:space="preserve">pin 8) of the raspberry pi. </w:t>
+      </w:r>
+      <w:r>
+        <w:t xml:space="preserve">The configuration of </w:t>
+      </w:r>
+      <w:r>
+        <w:t>GSM SIM800L</w:t>
+      </w:r>
+      <w:r>
+        <w:t xml:space="preserve"> is given on figure</w:t>
+      </w:r>
+      <w:r>
+        <w:t xml:space="preserve"> 18</w:t>
+      </w:r>
+      <w:r>
+        <w:t xml:space="preserve"> </w:t>
+      </w:r>
+      <w:r>
+        <w:t xml:space="preserve">and </w:t>
+      </w:r>
+      <w:r>
+        <w:t>t</w:t>
+      </w:r>
+      <w:r>
+        <w:t>he raspberry pi pin configuration is given on figure 19 above.</w:t>
+      </w:r>
+      <w:r>
+        <w:t xml:space="preserve"> </w:t>
+      </w:r>
+    </w:p>
+    <w:p>
+      <w:pPr>
+        <w:rPr>
+          <w:rFonts w:ascii="Times New Roman" w:hAnsi="Times New Roman" w:cs="Times New Roman"/>
+          <w:sz w:val="24"/>
+          <w:szCs w:val="24"/>
+        </w:rPr>
+      </w:pPr>
+      <w:r>
+        <w:rPr>
+          <w:rFonts w:ascii="Times New Roman" w:hAnsi="Times New Roman" w:cs="Times New Roman"/>
+          <w:sz w:val="24"/>
+          <w:szCs w:val="24"/>
+        </w:rPr>
+        <w:t>For this project, we are only interested in NET, Vcc, RXD, TXD and GND</w:t>
+      </w:r>
+      <w:r>
+        <w:rPr>
+          <w:rFonts w:ascii="Times New Roman" w:hAnsi="Times New Roman" w:cs="Times New Roman"/>
+          <w:sz w:val="24"/>
+          <w:szCs w:val="24"/>
+        </w:rPr>
+        <w:t>. NET is where the Helical Antenna is connected.</w:t>
+      </w:r>
+      <w:r>
+        <w:rPr>
+          <w:rFonts w:ascii="Times New Roman" w:hAnsi="Times New Roman" w:cs="Times New Roman"/>
+          <w:sz w:val="24"/>
+          <w:szCs w:val="24"/>
+        </w:rPr>
+        <w:t xml:space="preserve"> All the connections on the GSM module are soldered</w:t>
+      </w:r>
+      <w:r>
+        <w:rPr>
+          <w:rFonts w:ascii="Times New Roman" w:hAnsi="Times New Roman" w:cs="Times New Roman"/>
+          <w:sz w:val="24"/>
+          <w:szCs w:val="24"/>
+        </w:rPr>
+        <w:t>.</w:t>
+      </w:r>
+      <w:r>
+        <w:rPr>
+          <w:rFonts w:ascii="Times New Roman" w:hAnsi="Times New Roman" w:cs="Times New Roman"/>
+          <w:sz w:val="24"/>
+          <w:szCs w:val="24"/>
+        </w:rPr>
+        <w:t xml:space="preserve"> </w:t>
+      </w:r>
     </w:p>
     <w:p>
       <w:pPr>
@@ -11789,7 +11773,7 @@
       </w:pPr>
     </w:p>
     <w:sectPr>
-      <w:footerReference w:type="default" r:id="rId40"/>
+      <w:footerReference w:type="default" r:id="rId45"/>
       <w:pgSz w:w="12240" w:h="15840"/>
       <w:pgMar w:top="1440" w:right="1440" w:bottom="1440" w:left="1440" w:header="720" w:footer="720" w:gutter="0"/>
       <w:cols w:space="720"/>

</xml_diff>

<commit_message>
Added remaining components, Wiring diagram and coding platform selection
</commit_message>
<xml_diff>
--- a/docs/thesis.docx
+++ b/docs/thesis.docx
@@ -1383,6 +1383,17 @@
     </w:p>
     <w:p>
       <w:pPr>
+        <w:rPr>
+          <w:rFonts w:ascii="Times New Roman" w:hAnsi="Times New Roman" w:cs="Times New Roman"/>
+          <w:b/>
+          <w:bCs/>
+          <w:sz w:val="32"/>
+          <w:szCs w:val="32"/>
+        </w:rPr>
+      </w:pPr>
+    </w:p>
+    <w:p>
+      <w:pPr>
         <w:pStyle w:val="ListParagraph"/>
         <w:numPr>
           <w:ilvl w:val="1"/>
@@ -1404,43 +1415,6 @@
           <w:sz w:val="28"/>
           <w:szCs w:val="28"/>
         </w:rPr>
-        <w:t>Literature Review</w:t>
-      </w:r>
-    </w:p>
-    <w:p>
-      <w:pPr>
-        <w:rPr>
-          <w:rFonts w:ascii="Times New Roman" w:hAnsi="Times New Roman" w:cs="Times New Roman"/>
-          <w:b/>
-          <w:bCs/>
-          <w:sz w:val="32"/>
-          <w:szCs w:val="32"/>
-        </w:rPr>
-      </w:pPr>
-    </w:p>
-    <w:p>
-      <w:pPr>
-        <w:pStyle w:val="ListParagraph"/>
-        <w:numPr>
-          <w:ilvl w:val="1"/>
-          <w:numId w:val="34"/>
-        </w:numPr>
-        <w:rPr>
-          <w:rFonts w:ascii="Times New Roman" w:hAnsi="Times New Roman" w:cs="Times New Roman"/>
-          <w:b/>
-          <w:bCs/>
-          <w:sz w:val="32"/>
-          <w:szCs w:val="32"/>
-        </w:rPr>
-      </w:pPr>
-      <w:r>
-        <w:rPr>
-          <w:rFonts w:ascii="Times New Roman" w:hAnsi="Times New Roman" w:cs="Times New Roman"/>
-          <w:b/>
-          <w:bCs/>
-          <w:sz w:val="28"/>
-          <w:szCs w:val="28"/>
-        </w:rPr>
         <w:t>Theoretical Background</w:t>
       </w:r>
     </w:p>
@@ -1475,8 +1449,8 @@
         <w:jc w:val="both"/>
         <w:rPr>
           <w:rFonts w:ascii="Times New Roman" w:hAnsi="Times New Roman" w:cs="Times New Roman"/>
-          <w:sz w:val="24"/>
-          <w:szCs w:val="24"/>
+          <w:sz w:val="28"/>
+          <w:szCs w:val="28"/>
         </w:rPr>
       </w:pPr>
       <w:r>
@@ -1590,18 +1564,6 @@
     </w:p>
     <w:p>
       <w:pPr>
-        <w:pStyle w:val="ListParagraph"/>
-        <w:ind w:left="360"/>
-        <w:jc w:val="both"/>
-        <w:rPr>
-          <w:rFonts w:ascii="Times New Roman" w:hAnsi="Times New Roman" w:cs="Times New Roman"/>
-          <w:sz w:val="28"/>
-          <w:szCs w:val="28"/>
-        </w:rPr>
-      </w:pPr>
-    </w:p>
-    <w:p>
-      <w:pPr>
         <w:jc w:val="both"/>
         <w:rPr>
           <w:rFonts w:ascii="Times New Roman" w:hAnsi="Times New Roman" w:cs="Times New Roman"/>
@@ -1990,16 +1952,34 @@
           <w:sz w:val="24"/>
           <w:szCs w:val="24"/>
         </w:rPr>
-        <w:t xml:space="preserve"> was released in June 2019 with a 1.5 GHz 64-bit quad core ARM Cortex A-72 processor, on-board 802.11ac Wi-Fi, Bluetooth 5, full gigabit Ethernet, two USB </w:t>
-      </w:r>
+        <w:t xml:space="preserve"> was released in June 2019 with a 1.5 GHz 64-bit quad core ARM Cortex A-72 processor, on-board 802.11ac Wi-Fi, Bluetooth 5, full gigabit Ethernet, two USB 2.0 ports, two USB 3.0 ports, and dual-monitor support via a pair of </w:t>
+      </w:r>
+      <w:proofErr w:type="gramStart"/>
       <w:r>
         <w:rPr>
           <w:rFonts w:ascii="Times New Roman" w:eastAsia="Times New Roman" w:hAnsi="Times New Roman" w:cs="Times New Roman"/>
           <w:sz w:val="24"/>
           <w:szCs w:val="24"/>
         </w:rPr>
+        <w:t>micro</w:t>
+      </w:r>
+      <w:proofErr w:type="gramEnd"/>
+      <w:r>
+        <w:rPr>
+          <w:rFonts w:ascii="Times New Roman" w:eastAsia="Times New Roman" w:hAnsi="Times New Roman" w:cs="Times New Roman"/>
+          <w:sz w:val="24"/>
+          <w:szCs w:val="24"/>
+        </w:rPr>
+        <w:t xml:space="preserve">–HDMI Type D ports for up to 4K resolution. The Pi 4 is also powered via a USB-C port, enabling additional power to be provided to downstream peripherals, when used with an appropriate PSU. The initial </w:t>
+      </w:r>
+      <w:r>
+        <w:rPr>
+          <w:rFonts w:ascii="Times New Roman" w:eastAsia="Times New Roman" w:hAnsi="Times New Roman" w:cs="Times New Roman"/>
+          <w:sz w:val="24"/>
+          <w:szCs w:val="24"/>
+        </w:rPr>
         <w:lastRenderedPageBreak/>
-        <w:t xml:space="preserve">2.0 ports, two USB 3.0 ports, and dual-monitor support via a pair of micro–HDMI Type D ports for up to 4K resolution. The Pi 4 is also powered via a USB-C port, enabling additional power to be provided to downstream peripherals, when used with an appropriate PSU. The initial Raspberry Pi 4 board has a design flaw where third-party e-marked USB cables, such as those used on Apple MacBooks, incorrectly identify it and refuse to provide power. </w:t>
+        <w:t xml:space="preserve">Raspberry Pi 4 board has a design flaw where third-party e-marked USB cables, such as those used on Apple MacBooks, incorrectly identify it and refuse to provide power. </w:t>
       </w:r>
     </w:p>
     <w:p>
@@ -2059,7 +2039,107 @@
           <w:sz w:val="24"/>
           <w:szCs w:val="24"/>
         </w:rPr>
-        <w:t xml:space="preserve"> was released in January 2021. It was Raspberry Pi's first board based upon a single microcontroller chip; the RP2040, which was designed by Raspberry Pi in the UK. The Pico has 264 KB of RAM and 2 MB of flash memory. It is programmable in MicroPython, CircuitPython and C. It has partnered with Vilros, Adafruit,Pimoroni,Arduino and SparkFun to build Accessories for Raspberry Pi Pico and variety of other boards using RP2040 Silicon Platform. Rather than perform the role of general-purpose computer like the others in the range it is designed for physical computing, similar in concept to an Arduino. [1]</w:t>
+        <w:t xml:space="preserve"> was released in January 2021. It was Raspberry Pi's first board based upon a single microcontroller chip; the RP2040, which was designed by Raspberry Pi in the UK. The Pico has 264 KB of RAM and 2 MB of flash memory. It is programmable in </w:t>
+      </w:r>
+      <w:proofErr w:type="spellStart"/>
+      <w:r>
+        <w:rPr>
+          <w:rFonts w:ascii="Times New Roman" w:eastAsia="Times New Roman" w:hAnsi="Times New Roman" w:cs="Times New Roman"/>
+          <w:sz w:val="24"/>
+          <w:szCs w:val="24"/>
+        </w:rPr>
+        <w:t>MicroPython</w:t>
+      </w:r>
+      <w:proofErr w:type="spellEnd"/>
+      <w:r>
+        <w:rPr>
+          <w:rFonts w:ascii="Times New Roman" w:eastAsia="Times New Roman" w:hAnsi="Times New Roman" w:cs="Times New Roman"/>
+          <w:sz w:val="24"/>
+          <w:szCs w:val="24"/>
+        </w:rPr>
+        <w:t xml:space="preserve">, </w:t>
+      </w:r>
+      <w:proofErr w:type="spellStart"/>
+      <w:r>
+        <w:rPr>
+          <w:rFonts w:ascii="Times New Roman" w:eastAsia="Times New Roman" w:hAnsi="Times New Roman" w:cs="Times New Roman"/>
+          <w:sz w:val="24"/>
+          <w:szCs w:val="24"/>
+        </w:rPr>
+        <w:t>CircuitPython</w:t>
+      </w:r>
+      <w:proofErr w:type="spellEnd"/>
+      <w:r>
+        <w:rPr>
+          <w:rFonts w:ascii="Times New Roman" w:eastAsia="Times New Roman" w:hAnsi="Times New Roman" w:cs="Times New Roman"/>
+          <w:sz w:val="24"/>
+          <w:szCs w:val="24"/>
+        </w:rPr>
+        <w:t xml:space="preserve"> and C. It has partnered with </w:t>
+      </w:r>
+      <w:proofErr w:type="spellStart"/>
+      <w:r>
+        <w:rPr>
+          <w:rFonts w:ascii="Times New Roman" w:eastAsia="Times New Roman" w:hAnsi="Times New Roman" w:cs="Times New Roman"/>
+          <w:sz w:val="24"/>
+          <w:szCs w:val="24"/>
+        </w:rPr>
+        <w:t>Vilros</w:t>
+      </w:r>
+      <w:proofErr w:type="spellEnd"/>
+      <w:r>
+        <w:rPr>
+          <w:rFonts w:ascii="Times New Roman" w:eastAsia="Times New Roman" w:hAnsi="Times New Roman" w:cs="Times New Roman"/>
+          <w:sz w:val="24"/>
+          <w:szCs w:val="24"/>
+        </w:rPr>
+        <w:t xml:space="preserve">, </w:t>
+      </w:r>
+      <w:proofErr w:type="spellStart"/>
+      <w:proofErr w:type="gramStart"/>
+      <w:r>
+        <w:rPr>
+          <w:rFonts w:ascii="Times New Roman" w:eastAsia="Times New Roman" w:hAnsi="Times New Roman" w:cs="Times New Roman"/>
+          <w:sz w:val="24"/>
+          <w:szCs w:val="24"/>
+        </w:rPr>
+        <w:t>Adafruit,Pimoroni</w:t>
+      </w:r>
+      <w:proofErr w:type="gramEnd"/>
+      <w:r>
+        <w:rPr>
+          <w:rFonts w:ascii="Times New Roman" w:eastAsia="Times New Roman" w:hAnsi="Times New Roman" w:cs="Times New Roman"/>
+          <w:sz w:val="24"/>
+          <w:szCs w:val="24"/>
+        </w:rPr>
+        <w:t>,Arduino</w:t>
+      </w:r>
+      <w:proofErr w:type="spellEnd"/>
+      <w:r>
+        <w:rPr>
+          <w:rFonts w:ascii="Times New Roman" w:eastAsia="Times New Roman" w:hAnsi="Times New Roman" w:cs="Times New Roman"/>
+          <w:sz w:val="24"/>
+          <w:szCs w:val="24"/>
+        </w:rPr>
+        <w:t xml:space="preserve"> and </w:t>
+      </w:r>
+      <w:proofErr w:type="spellStart"/>
+      <w:r>
+        <w:rPr>
+          <w:rFonts w:ascii="Times New Roman" w:eastAsia="Times New Roman" w:hAnsi="Times New Roman" w:cs="Times New Roman"/>
+          <w:sz w:val="24"/>
+          <w:szCs w:val="24"/>
+        </w:rPr>
+        <w:t>SparkFun</w:t>
+      </w:r>
+      <w:proofErr w:type="spellEnd"/>
+      <w:r>
+        <w:rPr>
+          <w:rFonts w:ascii="Times New Roman" w:eastAsia="Times New Roman" w:hAnsi="Times New Roman" w:cs="Times New Roman"/>
+          <w:sz w:val="24"/>
+          <w:szCs w:val="24"/>
+        </w:rPr>
+        <w:t xml:space="preserve"> to build Accessories for Raspberry Pi Pico and variety of other boards using RP2040 Silicon Platform. Rather than perform the role of general-purpose computer like the others in the range it is designed for physical computing, similar in concept to an Arduino. [1]</w:t>
       </w:r>
     </w:p>
     <w:p>
@@ -2218,19 +2298,16 @@
         <w:jc w:val="both"/>
       </w:pPr>
       <w:r>
-        <w:t xml:space="preserve">Computer vision needs lots of data. It runs analyses of data over and over until it discerns distinctions and ultimately recognize images. For example, to train a computer to recognize </w:t>
-      </w:r>
+        <w:t>Computer vision needs lots of data. It runs analyses of data over and over until it discerns distinctions and ultimately recognize images. For example, to train a computer to recognize automobile tires, it needs to be fed vast quantities of tire images and tire-related items to learn the differences and recognize a tire, especially one with no defects.</w:t>
+      </w:r>
+    </w:p>
+    <w:p>
+      <w:pPr>
+        <w:pStyle w:val="NormalWeb"/>
+        <w:jc w:val="both"/>
+      </w:pPr>
       <w:r>
         <w:lastRenderedPageBreak/>
-        <w:t>automobile tires, it needs to be fed vast quantities of tire images and tire-related items to learn the differences and recognize a tire, especially one with no defects.</w:t>
-      </w:r>
-    </w:p>
-    <w:p>
-      <w:pPr>
-        <w:pStyle w:val="NormalWeb"/>
-        <w:jc w:val="both"/>
-      </w:pPr>
-      <w:r>
         <w:t>Two essential technologies are used to accomplish this:</w:t>
       </w:r>
     </w:p>
@@ -2392,11 +2469,14 @@
           <w:i/>
           <w:iCs/>
         </w:rPr>
+        <w:t>Object detection</w:t>
+      </w:r>
+      <w:r>
+        <w:t xml:space="preserve"> can use image classification to identify a certain class of image and then detect and tabulate their appearance in an image or video. Examples include detecting </w:t>
+      </w:r>
+      <w:r>
         <w:lastRenderedPageBreak/>
-        <w:t>Object detection</w:t>
-      </w:r>
-      <w:r>
-        <w:t xml:space="preserve"> can use image classification to identify a certain class of image and then detect and tabulate their appearance in an image or video. Examples include detecting damages on an assembly line or identifying machinery that requires maintenance. This projects vehicle detection algorithm belongs to this class.</w:t>
+        <w:t>damages on an assembly line or identifying machinery that requires maintenance. This projects vehicle detection algorithm belongs to this class.</w:t>
       </w:r>
     </w:p>
     <w:p>
@@ -2486,7 +2566,15 @@
         <w:jc w:val="both"/>
       </w:pPr>
       <w:r>
-        <w:t>[6] OpenCV is an open source computer vision and machine learning software library. OpenCV was built to provide a common infrastructure for computer vision applications and to accelerate the use of machine perception in the commercial products. Being a BSD-licensed product, OpenCV makes it easy for businesses to utilize and modify the code.</w:t>
+        <w:t xml:space="preserve">[6] OpenCV is an </w:t>
+      </w:r>
+      <w:proofErr w:type="gramStart"/>
+      <w:r>
+        <w:t>open source</w:t>
+      </w:r>
+      <w:proofErr w:type="gramEnd"/>
+      <w:r>
+        <w:t xml:space="preserve"> computer vision and machine learning software library. OpenCV was built to provide a common infrastructure for computer vision applications and to accelerate the use of machine perception in the commercial products. Being a BSD-licensed product, OpenCV makes it easy for businesses to utilize and modify the code.</w:t>
       </w:r>
     </w:p>
     <w:p>
@@ -2513,7 +2601,23 @@
         <w:jc w:val="both"/>
       </w:pPr>
       <w:r>
-        <w:t>Along with well-established companies like Google, Yahoo, Microsoft, Intel, IBM, Sony, Honda, Toyota that employ the library, there are many startups such as Applied Minds, VideoSurf, and Zeitera, that make extensive use of OpenCV. OpenCV’s deployed uses span the range from stitching streetview images together, detecting intrusions in surveillance video in Israel, monitoring mine equipment in China, helping robots navigate and pick up objects at Willow Garage, detection of swimming pool drowning accidents in Europe, running interactive art in Spain and New York, checking runways for debris in Turkey, inspecting labels on products in factories around the world on to rapid face detection in Japan.</w:t>
+        <w:t xml:space="preserve">Along with well-established companies like Google, Yahoo, Microsoft, Intel, IBM, Sony, Honda, Toyota that employ the library, there are many startups such as Applied Minds, VideoSurf, and </w:t>
+      </w:r>
+      <w:proofErr w:type="spellStart"/>
+      <w:r>
+        <w:t>Zeitera</w:t>
+      </w:r>
+      <w:proofErr w:type="spellEnd"/>
+      <w:r>
+        <w:t xml:space="preserve">, that make extensive use of OpenCV. OpenCV’s deployed uses span the range from stitching </w:t>
+      </w:r>
+      <w:proofErr w:type="spellStart"/>
+      <w:r>
+        <w:t>streetview</w:t>
+      </w:r>
+      <w:proofErr w:type="spellEnd"/>
+      <w:r>
+        <w:t xml:space="preserve"> images together, detecting intrusions in surveillance video in Israel, monitoring mine equipment in China, helping robots navigate and pick up objects at Willow Garage, detection of swimming pool drowning accidents in Europe, running interactive art in Spain and New York, checking runways for debris in Turkey, inspecting labels on products in factories around the world on to rapid face detection in Japan.</w:t>
       </w:r>
     </w:p>
     <w:p>
@@ -2522,11 +2626,11 @@
         <w:jc w:val="both"/>
       </w:pPr>
       <w:r>
-        <w:t xml:space="preserve">It has C++, Python, Java and MATLAB interfaces and supports Windows, Linux, Android and Mac OS. OpenCV leans mostly towards real-time vision applications and takes advantage of </w:t>
+        <w:t xml:space="preserve">It has C++, Python, Java and MATLAB interfaces and supports Windows, Linux, Android and Mac OS. OpenCV leans mostly towards real-time vision applications and takes advantage of MMX and SSE instructions when available. A full-featured CUDA and OpenCL interfaces are being actively developed right now. There are over 500 algorithms and about 10 times as many </w:t>
       </w:r>
       <w:r>
         <w:lastRenderedPageBreak/>
-        <w:t>MMX and SSE instructions when available. A full-featured CUDA and OpenCL interfaces are being actively developed right now. There are over 500 algorithms and about 10 times as many functions that compose or support those algorithms. OpenCV is written natively in C++ and has a templated interface that works seamlessly with STL containers.</w:t>
+        <w:t>functions that compose or support those algorithms. OpenCV is written natively in C++ and has a templated interface that works seamlessly with STL containers.</w:t>
       </w:r>
       <w:r>
         <w:t xml:space="preserve"> </w:t>
@@ -2695,8 +2799,13 @@
         <w:spacing w:line="360" w:lineRule="auto"/>
       </w:pPr>
       <w:r>
-        <w:t>Using Adaboost</w:t>
-      </w:r>
+        <w:t xml:space="preserve">Using </w:t>
+      </w:r>
+      <w:proofErr w:type="spellStart"/>
+      <w:r>
+        <w:t>Adaboost</w:t>
+      </w:r>
+      <w:proofErr w:type="spellEnd"/>
     </w:p>
     <w:p>
       <w:pPr>
@@ -2878,27 +2987,14 @@
       <w:r>
         <w:t xml:space="preserve">Figure </w:t>
       </w:r>
-      <w:r>
-        <w:fldChar w:fldCharType="begin"/>
-      </w:r>
-      <w:r>
-        <w:instrText xml:space="preserve"> SEQ Figure \* ARABIC </w:instrText>
-      </w:r>
-      <w:r>
-        <w:fldChar w:fldCharType="separate"/>
-      </w:r>
-      <w:r>
-        <w:rPr>
-          <w:noProof/>
-        </w:rPr>
-        <w:t>1</w:t>
-      </w:r>
-      <w:r>
-        <w:rPr>
-          <w:noProof/>
-        </w:rPr>
-        <w:fldChar w:fldCharType="end"/>
-      </w:r>
+      <w:fldSimple w:instr=" SEQ Figure \* ARABIC ">
+        <w:r>
+          <w:rPr>
+            <w:noProof/>
+          </w:rPr>
+          <w:t>1</w:t>
+        </w:r>
+      </w:fldSimple>
       <w:r>
         <w:t xml:space="preserve"> - Basic Haar Features</w:t>
       </w:r>
@@ -3095,7 +3191,15 @@
         <w:t>c) Four-Rectangle Features</w:t>
       </w:r>
       <w:r>
-        <w:t>: This is good for finding diagonal lines and highlights in an image. This is used best on a micro scale. Depending on the lighting, it can pick out the edges of the jaw, chin, wrinkles, etc… These typically are features that aren’t as important in general face-detection as there are so many of them, as well as so many variations in every individual’s face, that it would lead to an algorithm that was too slow and might only detect the faces of certain people. In other words, too specialized.[7]</w:t>
+        <w:t xml:space="preserve">: This is good for finding diagonal lines and highlights in an image. This is used best on a micro scale. Depending on the lighting, it can pick out the edges of the jaw, chin, wrinkles, </w:t>
+      </w:r>
+      <w:proofErr w:type="spellStart"/>
+      <w:r>
+        <w:t>etc</w:t>
+      </w:r>
+      <w:proofErr w:type="spellEnd"/>
+      <w:r>
+        <w:t>… These typically are features that aren’t as important in general face-detection as there are so many of them, as well as so many variations in every individual’s face, that it would lead to an algorithm that was too slow and might only detect the faces of certain people. In other words, too specialized.[7]</w:t>
       </w:r>
     </w:p>
     <w:p>
@@ -3176,27 +3280,14 @@
       <w:r>
         <w:t xml:space="preserve">Figure </w:t>
       </w:r>
-      <w:r>
-        <w:fldChar w:fldCharType="begin"/>
-      </w:r>
-      <w:r>
-        <w:instrText xml:space="preserve"> SEQ Figure \* ARABIC </w:instrText>
-      </w:r>
-      <w:r>
-        <w:fldChar w:fldCharType="separate"/>
-      </w:r>
-      <w:r>
-        <w:rPr>
-          <w:noProof/>
-        </w:rPr>
-        <w:t>2</w:t>
-      </w:r>
-      <w:r>
-        <w:rPr>
-          <w:noProof/>
-        </w:rPr>
-        <w:fldChar w:fldCharType="end"/>
-      </w:r>
+      <w:fldSimple w:instr=" SEQ Figure \* ARABIC ">
+        <w:r>
+          <w:rPr>
+            <w:noProof/>
+          </w:rPr>
+          <w:t>2</w:t>
+        </w:r>
+      </w:fldSimple>
       <w:r>
         <w:t xml:space="preserve"> - Haar Features on a Face</w:t>
       </w:r>
@@ -3291,27 +3382,14 @@
       <w:r>
         <w:t xml:space="preserve">Figure </w:t>
       </w:r>
-      <w:r>
-        <w:fldChar w:fldCharType="begin"/>
-      </w:r>
-      <w:r>
-        <w:instrText xml:space="preserve"> SEQ Figure \* ARABIC </w:instrText>
-      </w:r>
-      <w:r>
-        <w:fldChar w:fldCharType="separate"/>
-      </w:r>
-      <w:r>
-        <w:rPr>
-          <w:noProof/>
-        </w:rPr>
-        <w:t>3</w:t>
-      </w:r>
-      <w:r>
-        <w:rPr>
-          <w:noProof/>
-        </w:rPr>
-        <w:fldChar w:fldCharType="end"/>
-      </w:r>
+      <w:fldSimple w:instr=" SEQ Figure \* ARABIC ">
+        <w:r>
+          <w:rPr>
+            <w:noProof/>
+          </w:rPr>
+          <w:t>3</w:t>
+        </w:r>
+      </w:fldSimple>
       <w:r>
         <w:t xml:space="preserve"> - Grayscale Image vs Haar Features</w:t>
       </w:r>
@@ -3395,14 +3473,27 @@
       <w:r>
         <w:t xml:space="preserve">Figure </w:t>
       </w:r>
-      <w:fldSimple w:instr=" SEQ Figure \* ARABIC ">
-        <w:r>
-          <w:rPr>
-            <w:noProof/>
-          </w:rPr>
-          <w:t>4</w:t>
-        </w:r>
-      </w:fldSimple>
+      <w:r>
+        <w:fldChar w:fldCharType="begin"/>
+      </w:r>
+      <w:r>
+        <w:instrText xml:space="preserve"> SEQ Figure \* ARABIC </w:instrText>
+      </w:r>
+      <w:r>
+        <w:fldChar w:fldCharType="separate"/>
+      </w:r>
+      <w:r>
+        <w:rPr>
+          <w:noProof/>
+        </w:rPr>
+        <w:t>4</w:t>
+      </w:r>
+      <w:r>
+        <w:rPr>
+          <w:noProof/>
+        </w:rPr>
+        <w:fldChar w:fldCharType="end"/>
+      </w:r>
       <w:r>
         <w:t xml:space="preserve"> - Image segment</w:t>
       </w:r>
@@ -3497,7 +3588,15 @@
         <w:jc w:val="both"/>
       </w:pPr>
       <w:r>
-        <w:t>An integral image is an image that takes the value of a pixel as the sum of pixel values from the original image. The value of a pixel is equal to the sum of all the pixels located to the top and left of that pixel, including that pixel itself. To understand this, lets consider an image of 10x8 pixels dimension.</w:t>
+        <w:t xml:space="preserve">An integral image is an image that takes the value of a pixel as the sum of pixel values from the original image. The value of a pixel is equal to the sum of all the pixels located to the top and left of that pixel, including that pixel itself. To understand this, </w:t>
+      </w:r>
+      <w:proofErr w:type="spellStart"/>
+      <w:r>
+        <w:t>lets</w:t>
+      </w:r>
+      <w:proofErr w:type="spellEnd"/>
+      <w:r>
+        <w:t xml:space="preserve"> consider an image of 10x8 pixels dimension.</w:t>
       </w:r>
     </w:p>
     <w:p>
@@ -3570,27 +3669,14 @@
       <w:r>
         <w:t xml:space="preserve">Figure </w:t>
       </w:r>
-      <w:r>
-        <w:fldChar w:fldCharType="begin"/>
-      </w:r>
-      <w:r>
-        <w:instrText xml:space="preserve"> SEQ Figure \* ARABIC </w:instrText>
-      </w:r>
-      <w:r>
-        <w:fldChar w:fldCharType="separate"/>
-      </w:r>
-      <w:r>
-        <w:rPr>
-          <w:noProof/>
-        </w:rPr>
-        <w:t>5</w:t>
-      </w:r>
-      <w:r>
-        <w:rPr>
-          <w:noProof/>
-        </w:rPr>
-        <w:fldChar w:fldCharType="end"/>
-      </w:r>
+      <w:fldSimple w:instr=" SEQ Figure \* ARABIC ">
+        <w:r>
+          <w:rPr>
+            <w:noProof/>
+          </w:rPr>
+          <w:t>5</w:t>
+        </w:r>
+      </w:fldSimple>
       <w:r>
         <w:t xml:space="preserve"> - Original Image</w:t>
       </w:r>
@@ -3685,27 +3771,14 @@
       <w:r>
         <w:t xml:space="preserve">Figure </w:t>
       </w:r>
-      <w:r>
-        <w:fldChar w:fldCharType="begin"/>
-      </w:r>
-      <w:r>
-        <w:instrText xml:space="preserve"> SEQ Figure \* ARABIC </w:instrText>
-      </w:r>
-      <w:r>
-        <w:fldChar w:fldCharType="separate"/>
-      </w:r>
-      <w:r>
-        <w:rPr>
-          <w:noProof/>
-        </w:rPr>
-        <w:t>6</w:t>
-      </w:r>
-      <w:r>
-        <w:rPr>
-          <w:noProof/>
-        </w:rPr>
-        <w:fldChar w:fldCharType="end"/>
-      </w:r>
+      <w:fldSimple w:instr=" SEQ Figure \* ARABIC ">
+        <w:r>
+          <w:rPr>
+            <w:noProof/>
+          </w:rPr>
+          <w:t>6</w:t>
+        </w:r>
+      </w:fldSimple>
       <w:r>
         <w:t xml:space="preserve"> - Evaluating Pixel Integral Value</w:t>
       </w:r>
@@ -3779,27 +3852,14 @@
       <w:r>
         <w:t xml:space="preserve">Figure </w:t>
       </w:r>
-      <w:r>
-        <w:fldChar w:fldCharType="begin"/>
-      </w:r>
-      <w:r>
-        <w:instrText xml:space="preserve"> SEQ Figure \* ARABIC </w:instrText>
-      </w:r>
-      <w:r>
-        <w:fldChar w:fldCharType="separate"/>
-      </w:r>
-      <w:r>
-        <w:rPr>
-          <w:noProof/>
-        </w:rPr>
-        <w:t>7</w:t>
-      </w:r>
-      <w:r>
-        <w:rPr>
-          <w:noProof/>
-        </w:rPr>
-        <w:fldChar w:fldCharType="end"/>
-      </w:r>
+      <w:fldSimple w:instr=" SEQ Figure \* ARABIC ">
+        <w:r>
+          <w:rPr>
+            <w:noProof/>
+          </w:rPr>
+          <w:t>7</w:t>
+        </w:r>
+      </w:fldSimple>
       <w:r>
         <w:t xml:space="preserve"> - Integral Image</w:t>
       </w:r>
@@ -3894,27 +3954,14 @@
       <w:r>
         <w:t xml:space="preserve">Figure </w:t>
       </w:r>
-      <w:r>
-        <w:fldChar w:fldCharType="begin"/>
-      </w:r>
-      <w:r>
-        <w:instrText xml:space="preserve"> SEQ Figure \* ARABIC </w:instrText>
-      </w:r>
-      <w:r>
-        <w:fldChar w:fldCharType="separate"/>
-      </w:r>
-      <w:r>
-        <w:rPr>
-          <w:noProof/>
-        </w:rPr>
-        <w:t>8</w:t>
-      </w:r>
-      <w:r>
-        <w:rPr>
-          <w:noProof/>
-        </w:rPr>
-        <w:fldChar w:fldCharType="end"/>
-      </w:r>
+      <w:fldSimple w:instr=" SEQ Figure \* ARABIC ">
+        <w:r>
+          <w:rPr>
+            <w:noProof/>
+          </w:rPr>
+          <w:t>8</w:t>
+        </w:r>
+      </w:fldSimple>
       <w:r>
         <w:t xml:space="preserve"> - Selected area</w:t>
       </w:r>
@@ -3999,27 +4046,14 @@
       <w:r>
         <w:t xml:space="preserve">Figure </w:t>
       </w:r>
-      <w:r>
-        <w:fldChar w:fldCharType="begin"/>
-      </w:r>
-      <w:r>
-        <w:instrText xml:space="preserve"> SEQ Figure \* ARABIC </w:instrText>
-      </w:r>
-      <w:r>
-        <w:fldChar w:fldCharType="separate"/>
-      </w:r>
-      <w:r>
-        <w:rPr>
-          <w:noProof/>
-        </w:rPr>
-        <w:t>9</w:t>
-      </w:r>
-      <w:r>
-        <w:rPr>
-          <w:noProof/>
-        </w:rPr>
-        <w:fldChar w:fldCharType="end"/>
-      </w:r>
+      <w:fldSimple w:instr=" SEQ Figure \* ARABIC ">
+        <w:r>
+          <w:rPr>
+            <w:noProof/>
+          </w:rPr>
+          <w:t>9</w:t>
+        </w:r>
+      </w:fldSimple>
       <w:r>
         <w:t xml:space="preserve"> – Selected Region Shaded</w:t>
       </w:r>
@@ -4103,30 +4137,14 @@
       <w:r>
         <w:t xml:space="preserve">Figure </w:t>
       </w:r>
-      <w:r>
-        <w:fldChar w:fldCharType="begin"/>
-      </w:r>
-      <w:r>
-        <w:instrText xml:space="preserve"> SEQ Fi</w:instrText>
-      </w:r>
-      <w:r>
-        <w:instrText xml:space="preserve">gure \* ARABIC </w:instrText>
-      </w:r>
-      <w:r>
-        <w:fldChar w:fldCharType="separate"/>
-      </w:r>
-      <w:r>
-        <w:rPr>
-          <w:noProof/>
-        </w:rPr>
-        <w:t>10</w:t>
-      </w:r>
-      <w:r>
-        <w:rPr>
-          <w:noProof/>
-        </w:rPr>
-        <w:fldChar w:fldCharType="end"/>
-      </w:r>
+      <w:fldSimple w:instr=" SEQ Figure \* ARABIC ">
+        <w:r>
+          <w:rPr>
+            <w:noProof/>
+          </w:rPr>
+          <w:t>10</w:t>
+        </w:r>
+      </w:fldSimple>
       <w:r>
         <w:t xml:space="preserve"> - Region 1</w:t>
       </w:r>
@@ -4200,27 +4218,14 @@
       <w:r>
         <w:t xml:space="preserve">Figure </w:t>
       </w:r>
-      <w:r>
-        <w:fldChar w:fldCharType="begin"/>
-      </w:r>
-      <w:r>
-        <w:instrText xml:space="preserve"> SEQ Figure \* ARABIC </w:instrText>
-      </w:r>
-      <w:r>
-        <w:fldChar w:fldCharType="separate"/>
-      </w:r>
-      <w:r>
-        <w:rPr>
-          <w:noProof/>
-        </w:rPr>
-        <w:t>11</w:t>
-      </w:r>
-      <w:r>
-        <w:rPr>
-          <w:noProof/>
-        </w:rPr>
-        <w:fldChar w:fldCharType="end"/>
-      </w:r>
+      <w:fldSimple w:instr=" SEQ Figure \* ARABIC ">
+        <w:r>
+          <w:rPr>
+            <w:noProof/>
+          </w:rPr>
+          <w:t>11</w:t>
+        </w:r>
+      </w:fldSimple>
       <w:r>
         <w:t xml:space="preserve"> - Region 2</w:t>
       </w:r>
@@ -4360,27 +4365,14 @@
       <w:r>
         <w:t xml:space="preserve">Figure </w:t>
       </w:r>
-      <w:r>
-        <w:fldChar w:fldCharType="begin"/>
-      </w:r>
-      <w:r>
-        <w:instrText xml:space="preserve"> SEQ Figure \* ARABIC </w:instrText>
-      </w:r>
-      <w:r>
-        <w:fldChar w:fldCharType="separate"/>
-      </w:r>
-      <w:r>
-        <w:rPr>
-          <w:noProof/>
-        </w:rPr>
-        <w:t>12</w:t>
-      </w:r>
-      <w:r>
-        <w:rPr>
-          <w:noProof/>
-        </w:rPr>
-        <w:fldChar w:fldCharType="end"/>
-      </w:r>
+      <w:fldSimple w:instr=" SEQ Figure \* ARABIC ">
+        <w:r>
+          <w:rPr>
+            <w:noProof/>
+          </w:rPr>
+          <w:t>12</w:t>
+        </w:r>
+      </w:fldSimple>
       <w:r>
         <w:t xml:space="preserve"> - 4 points of consideration</w:t>
       </w:r>
@@ -4465,8 +4457,17 @@
           <w:i/>
           <w:iCs/>
         </w:rPr>
-        <w:t>Using Adaboost</w:t>
-      </w:r>
+        <w:t xml:space="preserve">Using </w:t>
+      </w:r>
+      <w:proofErr w:type="spellStart"/>
+      <w:r>
+        <w:rPr>
+          <w:i/>
+          <w:iCs/>
+        </w:rPr>
+        <w:t>Adaboost</w:t>
+      </w:r>
+      <w:proofErr w:type="spellEnd"/>
     </w:p>
     <w:p>
       <w:pPr>
@@ -4506,7 +4507,15 @@
         <w:jc w:val="both"/>
       </w:pPr>
       <w:r>
-        <w:t>A weak classifier is a classifier that performs poorly, but still performs better than random guessing. The accuracy of these classifiers is slightly greater than 50%, which is small. Take for example classifying a person as male or female based on their height. A weak classifier for this would be if take anyone under 170cms to be female and anyone above it as male. This classifier would classify so many people in a wrong category, but its still better than randomly assigning a class. A strong classifier is on the other hand is a model for classification that achieves arbitrarily good performance, a lot better than random guessing.</w:t>
+        <w:t xml:space="preserve">A weak classifier is a classifier that performs poorly, but still performs better than random guessing. The accuracy of these classifiers is slightly greater than 50%, which is small. Take for example classifying a person as male or female based on their height. A weak classifier for this would be if take anyone under 170cms to be female and anyone above it as male. This classifier would classify so many people in a wrong category, but </w:t>
+      </w:r>
+      <w:proofErr w:type="spellStart"/>
+      <w:r>
+        <w:t>its</w:t>
+      </w:r>
+      <w:proofErr w:type="spellEnd"/>
+      <w:r>
+        <w:t xml:space="preserve"> still better than randomly assigning a class. A strong classifier is on the other hand is a model for classification that achieves arbitrarily good performance, a lot better than random guessing.</w:t>
       </w:r>
     </w:p>
     <w:p>
@@ -4866,27 +4875,14 @@
                             <w:r>
                               <w:t xml:space="preserve">Figure </w:t>
                             </w:r>
-                            <w:r>
-                              <w:fldChar w:fldCharType="begin"/>
-                            </w:r>
-                            <w:r>
-                              <w:instrText xml:space="preserve"> SEQ Figure \* ARABIC </w:instrText>
-                            </w:r>
-                            <w:r>
-                              <w:fldChar w:fldCharType="separate"/>
-                            </w:r>
-                            <w:r>
-                              <w:rPr>
-                                <w:noProof/>
-                              </w:rPr>
-                              <w:t>13</w:t>
-                            </w:r>
-                            <w:r>
-                              <w:rPr>
-                                <w:noProof/>
-                              </w:rPr>
-                              <w:fldChar w:fldCharType="end"/>
-                            </w:r>
+                            <w:fldSimple w:instr=" SEQ Figure \* ARABIC ">
+                              <w:r>
+                                <w:rPr>
+                                  <w:noProof/>
+                                </w:rPr>
+                                <w:t>13</w:t>
+                              </w:r>
+                            </w:fldSimple>
                             <w:r>
                               <w:t xml:space="preserve"> - Breadboard</w:t>
                             </w:r>
@@ -4927,27 +4923,14 @@
                       <w:r>
                         <w:t xml:space="preserve">Figure </w:t>
                       </w:r>
-                      <w:r>
-                        <w:fldChar w:fldCharType="begin"/>
-                      </w:r>
-                      <w:r>
-                        <w:instrText xml:space="preserve"> SEQ Figure \* ARABIC </w:instrText>
-                      </w:r>
-                      <w:r>
-                        <w:fldChar w:fldCharType="separate"/>
-                      </w:r>
-                      <w:r>
-                        <w:rPr>
-                          <w:noProof/>
-                        </w:rPr>
-                        <w:t>13</w:t>
-                      </w:r>
-                      <w:r>
-                        <w:rPr>
-                          <w:noProof/>
-                        </w:rPr>
-                        <w:fldChar w:fldCharType="end"/>
-                      </w:r>
+                      <w:fldSimple w:instr=" SEQ Figure \* ARABIC ">
+                        <w:r>
+                          <w:rPr>
+                            <w:noProof/>
+                          </w:rPr>
+                          <w:t>13</w:t>
+                        </w:r>
+                      </w:fldSimple>
                       <w:r>
                         <w:t xml:space="preserve"> - Breadboard</w:t>
                       </w:r>
@@ -4984,6 +4967,267 @@
           <w:sz w:val="24"/>
           <w:szCs w:val="24"/>
         </w:rPr>
+        <w:t>Jumper Cables</w:t>
+      </w:r>
+    </w:p>
+    <w:p>
+      <w:pPr>
+        <w:jc w:val="both"/>
+        <w:rPr>
+          <w:rFonts w:ascii="Times New Roman" w:hAnsi="Times New Roman" w:cs="Times New Roman"/>
+          <w:sz w:val="24"/>
+          <w:szCs w:val="24"/>
+        </w:rPr>
+      </w:pPr>
+      <w:r>
+        <w:rPr>
+          <w:rFonts w:ascii="Times New Roman" w:hAnsi="Times New Roman" w:cs="Times New Roman"/>
+          <w:sz w:val="24"/>
+          <w:szCs w:val="24"/>
+        </w:rPr>
+        <w:t>Jumper</w:t>
+      </w:r>
+      <w:r>
+        <w:rPr>
+          <w:sz w:val="24"/>
+          <w:szCs w:val="24"/>
+        </w:rPr>
+        <w:t xml:space="preserve"> </w:t>
+      </w:r>
+      <w:r>
+        <w:rPr>
+          <w:rFonts w:ascii="Times New Roman" w:hAnsi="Times New Roman" w:cs="Times New Roman"/>
+          <w:sz w:val="24"/>
+          <w:szCs w:val="24"/>
+        </w:rPr>
+        <w:t>wires are used on breadboards to make connections.</w:t>
+      </w:r>
+      <w:r>
+        <w:rPr>
+          <w:rFonts w:ascii="Times New Roman" w:hAnsi="Times New Roman" w:cs="Times New Roman"/>
+          <w:sz w:val="24"/>
+          <w:szCs w:val="24"/>
+        </w:rPr>
+        <w:t xml:space="preserve"> For this project, we used two kinds of jumper cables. Wires pulled out of an Ethernet cable and a standard jumper cable. The standard jumper cables have “Male” and “Female” types. This category comes from the way the tips of these cables are oriented. There are also jumper cables with both “Male” and “Female” type tips. The pins on the raspberry pi are compatible with “Female” tips.</w:t>
+      </w:r>
+    </w:p>
+    <w:p>
+      <w:pPr>
+        <w:keepNext/>
+        <w:jc w:val="both"/>
+      </w:pPr>
+      <w:r>
+        <w:rPr>
+          <w:rFonts w:ascii="Times New Roman" w:hAnsi="Times New Roman" w:cs="Times New Roman"/>
+          <w:noProof/>
+          <w:sz w:val="24"/>
+          <w:szCs w:val="24"/>
+        </w:rPr>
+        <w:t xml:space="preserve">    </w:t>
+      </w:r>
+      <w:r>
+        <w:rPr>
+          <w:rFonts w:ascii="Times New Roman" w:hAnsi="Times New Roman" w:cs="Times New Roman"/>
+          <w:noProof/>
+          <w:sz w:val="24"/>
+          <w:szCs w:val="24"/>
+        </w:rPr>
+        <w:drawing>
+          <wp:inline distT="0" distB="0" distL="0" distR="0" wp14:anchorId="2A95DC94" wp14:editId="523BDEEC">
+            <wp:extent cx="2946401" cy="2209800"/>
+            <wp:effectExtent l="0" t="0" r="6350" b="0"/>
+            <wp:docPr id="43" name="Picture 43" descr="A picture containing colorful, thread, tied&#10;&#10;Description automatically generated"/>
+            <wp:cNvGraphicFramePr>
+              <a:graphicFrameLocks xmlns:a="http://schemas.openxmlformats.org/drawingml/2006/main" noChangeAspect="1"/>
+            </wp:cNvGraphicFramePr>
+            <a:graphic xmlns:a="http://schemas.openxmlformats.org/drawingml/2006/main">
+              <a:graphicData uri="http://schemas.openxmlformats.org/drawingml/2006/picture">
+                <pic:pic xmlns:pic="http://schemas.openxmlformats.org/drawingml/2006/picture">
+                  <pic:nvPicPr>
+                    <pic:cNvPr id="43" name="Picture 43" descr="A picture containing colorful, thread, tied&#10;&#10;Description automatically generated"/>
+                    <pic:cNvPicPr>
+                      <a:picLocks noChangeAspect="1" noChangeArrowheads="1"/>
+                    </pic:cNvPicPr>
+                  </pic:nvPicPr>
+                  <pic:blipFill>
+                    <a:blip r:embed="rId25" cstate="print">
+                      <a:extLst>
+                        <a:ext uri="{28A0092B-C50C-407E-A947-70E740481C1C}">
+                          <a14:useLocalDpi xmlns:a14="http://schemas.microsoft.com/office/drawing/2010/main" val="0"/>
+                        </a:ext>
+                      </a:extLst>
+                    </a:blip>
+                    <a:srcRect/>
+                    <a:stretch>
+                      <a:fillRect/>
+                    </a:stretch>
+                  </pic:blipFill>
+                  <pic:spPr bwMode="auto">
+                    <a:xfrm>
+                      <a:off x="0" y="0"/>
+                      <a:ext cx="2958265" cy="2218698"/>
+                    </a:xfrm>
+                    <a:prstGeom prst="rect">
+                      <a:avLst/>
+                    </a:prstGeom>
+                    <a:noFill/>
+                    <a:ln>
+                      <a:noFill/>
+                    </a:ln>
+                  </pic:spPr>
+                </pic:pic>
+              </a:graphicData>
+            </a:graphic>
+          </wp:inline>
+        </w:drawing>
+      </w:r>
+      <w:r>
+        <w:rPr>
+          <w:rFonts w:ascii="Times New Roman" w:hAnsi="Times New Roman" w:cs="Times New Roman"/>
+          <w:noProof/>
+          <w:sz w:val="24"/>
+          <w:szCs w:val="24"/>
+        </w:rPr>
+        <w:t xml:space="preserve">  </w:t>
+      </w:r>
+      <w:r>
+        <w:rPr>
+          <w:rFonts w:ascii="Times New Roman" w:hAnsi="Times New Roman" w:cs="Times New Roman"/>
+          <w:noProof/>
+          <w:sz w:val="24"/>
+          <w:szCs w:val="24"/>
+        </w:rPr>
+        <w:drawing>
+          <wp:inline distT="0" distB="0" distL="0" distR="0" wp14:anchorId="5DE3F6AC" wp14:editId="0D7B16C1">
+            <wp:extent cx="2590800" cy="2212368"/>
+            <wp:effectExtent l="0" t="0" r="0" b="0"/>
+            <wp:docPr id="42" name="Picture 42"/>
+            <wp:cNvGraphicFramePr>
+              <a:graphicFrameLocks xmlns:a="http://schemas.openxmlformats.org/drawingml/2006/main" noChangeAspect="1"/>
+            </wp:cNvGraphicFramePr>
+            <a:graphic xmlns:a="http://schemas.openxmlformats.org/drawingml/2006/main">
+              <a:graphicData uri="http://schemas.openxmlformats.org/drawingml/2006/picture">
+                <pic:pic xmlns:pic="http://schemas.openxmlformats.org/drawingml/2006/picture">
+                  <pic:nvPicPr>
+                    <pic:cNvPr id="42" name="Picture 42"/>
+                    <pic:cNvPicPr>
+                      <a:picLocks noChangeAspect="1" noChangeArrowheads="1"/>
+                    </pic:cNvPicPr>
+                  </pic:nvPicPr>
+                  <pic:blipFill>
+                    <a:blip r:embed="rId26" cstate="print">
+                      <a:extLst>
+                        <a:ext uri="{28A0092B-C50C-407E-A947-70E740481C1C}">
+                          <a14:useLocalDpi xmlns:a14="http://schemas.microsoft.com/office/drawing/2010/main" val="0"/>
+                        </a:ext>
+                      </a:extLst>
+                    </a:blip>
+                    <a:srcRect/>
+                    <a:stretch>
+                      <a:fillRect/>
+                    </a:stretch>
+                  </pic:blipFill>
+                  <pic:spPr bwMode="auto">
+                    <a:xfrm>
+                      <a:off x="0" y="0"/>
+                      <a:ext cx="2616669" cy="2234458"/>
+                    </a:xfrm>
+                    <a:prstGeom prst="rect">
+                      <a:avLst/>
+                    </a:prstGeom>
+                    <a:noFill/>
+                    <a:ln>
+                      <a:noFill/>
+                    </a:ln>
+                  </pic:spPr>
+                </pic:pic>
+              </a:graphicData>
+            </a:graphic>
+          </wp:inline>
+        </w:drawing>
+      </w:r>
+    </w:p>
+    <w:p>
+      <w:pPr>
+        <w:pStyle w:val="Caption"/>
+        <w:jc w:val="both"/>
+      </w:pPr>
+      <w:r>
+        <w:t xml:space="preserve">                                      Figure </w:t>
+      </w:r>
+      <w:r>
+        <w:fldChar w:fldCharType="begin"/>
+      </w:r>
+      <w:r>
+        <w:instrText xml:space="preserve"> SEQ Figure \* ARABIC </w:instrText>
+      </w:r>
+      <w:r>
+        <w:fldChar w:fldCharType="separate"/>
+      </w:r>
+      <w:r>
+        <w:rPr>
+          <w:noProof/>
+        </w:rPr>
+        <w:t>14</w:t>
+      </w:r>
+      <w:r>
+        <w:rPr>
+          <w:noProof/>
+        </w:rPr>
+        <w:fldChar w:fldCharType="end"/>
+      </w:r>
+      <w:r>
+        <w:t xml:space="preserve"> - Ethernet wires                                                         Figure </w:t>
+      </w:r>
+      <w:r>
+        <w:fldChar w:fldCharType="begin"/>
+      </w:r>
+      <w:r>
+        <w:instrText xml:space="preserve"> SEQ Figure \* ARABIC </w:instrText>
+      </w:r>
+      <w:r>
+        <w:fldChar w:fldCharType="separate"/>
+      </w:r>
+      <w:r>
+        <w:rPr>
+          <w:noProof/>
+        </w:rPr>
+        <w:t>15</w:t>
+      </w:r>
+      <w:r>
+        <w:rPr>
+          <w:noProof/>
+        </w:rPr>
+        <w:fldChar w:fldCharType="end"/>
+      </w:r>
+      <w:r>
+        <w:t xml:space="preserve"> - Standard Jumper Cables</w:t>
+      </w:r>
+    </w:p>
+    <w:p>
+      <w:pPr>
+        <w:pStyle w:val="ListParagraph"/>
+        <w:numPr>
+          <w:ilvl w:val="2"/>
+          <w:numId w:val="34"/>
+        </w:numPr>
+        <w:rPr>
+          <w:rFonts w:ascii="Times New Roman" w:hAnsi="Times New Roman" w:cs="Times New Roman"/>
+          <w:b/>
+          <w:bCs/>
+          <w:sz w:val="24"/>
+          <w:szCs w:val="24"/>
+        </w:rPr>
+      </w:pPr>
+      <w:r>
+        <w:rPr>
+          <w:rFonts w:ascii="Times New Roman" w:hAnsi="Times New Roman" w:cs="Times New Roman"/>
+          <w:b/>
+          <w:bCs/>
+          <w:sz w:val="24"/>
+          <w:szCs w:val="24"/>
+        </w:rPr>
+        <w:lastRenderedPageBreak/>
         <w:t>LED</w:t>
       </w:r>
     </w:p>
@@ -5055,7 +5299,25 @@
           <w:sz w:val="24"/>
           <w:szCs w:val="24"/>
         </w:rPr>
-        <w:t>Unlike a traditional incandescent lamp, an LED will light only when voltage is applied in the forward direction of the diode. No current flows and no light is emitted if voltage is applied in the reverse direction.</w:t>
+        <w:t xml:space="preserve">Unlike a traditional incandescent lamp, an LED will light only when voltage is applied in the forward direction of the diode. No current flows and no light </w:t>
+      </w:r>
+      <w:proofErr w:type="gramStart"/>
+      <w:r>
+        <w:rPr>
+          <w:rFonts w:ascii="Times New Roman" w:hAnsi="Times New Roman" w:cs="Times New Roman"/>
+          <w:sz w:val="24"/>
+          <w:szCs w:val="24"/>
+        </w:rPr>
+        <w:t>is</w:t>
+      </w:r>
+      <w:proofErr w:type="gramEnd"/>
+      <w:r>
+        <w:rPr>
+          <w:rFonts w:ascii="Times New Roman" w:hAnsi="Times New Roman" w:cs="Times New Roman"/>
+          <w:sz w:val="24"/>
+          <w:szCs w:val="24"/>
+        </w:rPr>
+        <w:t xml:space="preserve"> emitted if voltage is applied in the reverse direction.</w:t>
       </w:r>
       <w:r>
         <w:rPr>
@@ -5076,7 +5338,6 @@
           <w:sz w:val="24"/>
           <w:szCs w:val="24"/>
         </w:rPr>
-        <w:lastRenderedPageBreak/>
         <w:t xml:space="preserve">       </w:t>
       </w:r>
       <w:r>
@@ -5104,7 +5365,7 @@
                     </pic:cNvPicPr>
                   </pic:nvPicPr>
                   <pic:blipFill>
-                    <a:blip r:embed="rId25" cstate="print">
+                    <a:blip r:embed="rId27" cstate="print">
                       <a:extLst>
                         <a:ext uri="{28A0092B-C50C-407E-A947-70E740481C1C}">
                           <a14:useLocalDpi xmlns:a14="http://schemas.microsoft.com/office/drawing/2010/main" val="0"/>
@@ -5169,7 +5430,7 @@
                     </pic:cNvPicPr>
                   </pic:nvPicPr>
                   <pic:blipFill>
-                    <a:blip r:embed="rId26">
+                    <a:blip r:embed="rId28">
                       <a:extLst>
                         <a:ext uri="{28A0092B-C50C-407E-A947-70E740481C1C}">
                           <a14:useLocalDpi xmlns:a14="http://schemas.microsoft.com/office/drawing/2010/main" val="0"/>
@@ -5208,14 +5469,27 @@
       <w:r>
         <w:t xml:space="preserve">                               Figure </w:t>
       </w:r>
-      <w:fldSimple w:instr=" SEQ Figure \* ARABIC ">
-        <w:r>
-          <w:rPr>
-            <w:noProof/>
-          </w:rPr>
-          <w:t>14</w:t>
-        </w:r>
-      </w:fldSimple>
+      <w:r>
+        <w:fldChar w:fldCharType="begin"/>
+      </w:r>
+      <w:r>
+        <w:instrText xml:space="preserve"> SEQ Figure \* ARABIC </w:instrText>
+      </w:r>
+      <w:r>
+        <w:fldChar w:fldCharType="separate"/>
+      </w:r>
+      <w:r>
+        <w:rPr>
+          <w:noProof/>
+        </w:rPr>
+        <w:t>16</w:t>
+      </w:r>
+      <w:r>
+        <w:rPr>
+          <w:noProof/>
+        </w:rPr>
+        <w:fldChar w:fldCharType="end"/>
+      </w:r>
       <w:r>
         <w:t xml:space="preserve"> - LED Basic Circuit         </w:t>
       </w:r>
@@ -5228,14 +5502,27 @@
       <w:r>
         <w:t xml:space="preserve">                             Figure </w:t>
       </w:r>
-      <w:fldSimple w:instr=" SEQ Figure \* ARABIC ">
-        <w:r>
-          <w:rPr>
-            <w:noProof/>
-          </w:rPr>
-          <w:t>15</w:t>
-        </w:r>
-      </w:fldSimple>
+      <w:r>
+        <w:fldChar w:fldCharType="begin"/>
+      </w:r>
+      <w:r>
+        <w:instrText xml:space="preserve"> SEQ Figure \* ARABIC </w:instrText>
+      </w:r>
+      <w:r>
+        <w:fldChar w:fldCharType="separate"/>
+      </w:r>
+      <w:r>
+        <w:rPr>
+          <w:noProof/>
+        </w:rPr>
+        <w:t>17</w:t>
+      </w:r>
+      <w:r>
+        <w:rPr>
+          <w:noProof/>
+        </w:rPr>
+        <w:fldChar w:fldCharType="end"/>
+      </w:r>
       <w:r>
         <w:t xml:space="preserve"> - LEDs</w:t>
       </w:r>
@@ -5329,6 +5616,7 @@
           <w:sz w:val="24"/>
           <w:szCs w:val="24"/>
         </w:rPr>
+        <w:lastRenderedPageBreak/>
         <w:t>The measure of resistance is called the Ohm (Ω), and the larger the resistance, the more it limits the current. The value of a resistor is marked with colored bands along the length of the resistor body. It does not matter which way round you connect the resistors. Current flows in both ways through them.</w:t>
       </w:r>
     </w:p>
@@ -5372,7 +5660,7 @@
                     </pic:cNvPicPr>
                   </pic:nvPicPr>
                   <pic:blipFill>
-                    <a:blip r:embed="rId27" cstate="print">
+                    <a:blip r:embed="rId29" cstate="print">
                       <a:extLst>
                         <a:ext uri="{28A0092B-C50C-407E-A947-70E740481C1C}">
                           <a14:useLocalDpi xmlns:a14="http://schemas.microsoft.com/office/drawing/2010/main" val="0"/>
@@ -5410,6 +5698,8 @@
         <w:jc w:val="center"/>
         <w:rPr>
           <w:rFonts w:ascii="Times New Roman" w:hAnsi="Times New Roman" w:cs="Times New Roman"/>
+          <w:b/>
+          <w:bCs/>
           <w:sz w:val="24"/>
           <w:szCs w:val="24"/>
         </w:rPr>
@@ -5417,312 +5707,29 @@
       <w:r>
         <w:t xml:space="preserve">Figure </w:t>
       </w:r>
-      <w:fldSimple w:instr=" SEQ Figure \* ARABIC ">
-        <w:r>
-          <w:rPr>
-            <w:noProof/>
-          </w:rPr>
-          <w:t>16</w:t>
-        </w:r>
-      </w:fldSimple>
+      <w:r>
+        <w:fldChar w:fldCharType="begin"/>
+      </w:r>
+      <w:r>
+        <w:instrText xml:space="preserve"> SEQ Figure \* ARABIC </w:instrText>
+      </w:r>
+      <w:r>
+        <w:fldChar w:fldCharType="separate"/>
+      </w:r>
+      <w:r>
+        <w:rPr>
+          <w:noProof/>
+        </w:rPr>
+        <w:t>18</w:t>
+      </w:r>
+      <w:r>
+        <w:rPr>
+          <w:noProof/>
+        </w:rPr>
+        <w:fldChar w:fldCharType="end"/>
+      </w:r>
       <w:r>
         <w:t xml:space="preserve"> – Resistors</w:t>
-      </w:r>
-    </w:p>
-    <w:p>
-      <w:pPr>
-        <w:pStyle w:val="ListParagraph"/>
-        <w:ind w:left="504"/>
-        <w:rPr>
-          <w:rFonts w:ascii="Times New Roman" w:hAnsi="Times New Roman" w:cs="Times New Roman"/>
-          <w:b/>
-          <w:bCs/>
-          <w:sz w:val="24"/>
-          <w:szCs w:val="24"/>
-        </w:rPr>
-      </w:pPr>
-    </w:p>
-    <w:p>
-      <w:pPr>
-        <w:pStyle w:val="ListParagraph"/>
-        <w:numPr>
-          <w:ilvl w:val="2"/>
-          <w:numId w:val="34"/>
-        </w:numPr>
-        <w:rPr>
-          <w:rFonts w:ascii="Times New Roman" w:hAnsi="Times New Roman" w:cs="Times New Roman"/>
-          <w:b/>
-          <w:bCs/>
-          <w:sz w:val="24"/>
-          <w:szCs w:val="24"/>
-        </w:rPr>
-      </w:pPr>
-      <w:r>
-        <w:rPr>
-          <w:rFonts w:ascii="Times New Roman" w:hAnsi="Times New Roman" w:cs="Times New Roman"/>
-          <w:b/>
-          <w:bCs/>
-          <w:sz w:val="24"/>
-          <w:szCs w:val="24"/>
-        </w:rPr>
-        <w:t>Jumper Cables</w:t>
-      </w:r>
-    </w:p>
-    <w:p>
-      <w:pPr>
-        <w:jc w:val="both"/>
-        <w:rPr>
-          <w:rFonts w:ascii="Times New Roman" w:hAnsi="Times New Roman" w:cs="Times New Roman"/>
-          <w:sz w:val="24"/>
-          <w:szCs w:val="24"/>
-        </w:rPr>
-      </w:pPr>
-      <w:r>
-        <w:rPr>
-          <w:rFonts w:ascii="Times New Roman" w:hAnsi="Times New Roman" w:cs="Times New Roman"/>
-          <w:sz w:val="24"/>
-          <w:szCs w:val="24"/>
-        </w:rPr>
-        <w:t>Jumper</w:t>
-      </w:r>
-      <w:r>
-        <w:rPr>
-          <w:sz w:val="24"/>
-          <w:szCs w:val="24"/>
-        </w:rPr>
-        <w:t xml:space="preserve"> </w:t>
-      </w:r>
-      <w:r>
-        <w:rPr>
-          <w:rFonts w:ascii="Times New Roman" w:hAnsi="Times New Roman" w:cs="Times New Roman"/>
-          <w:sz w:val="24"/>
-          <w:szCs w:val="24"/>
-        </w:rPr>
-        <w:t>wires are used on breadboards to make connections.</w:t>
-      </w:r>
-      <w:r>
-        <w:rPr>
-          <w:rFonts w:ascii="Times New Roman" w:hAnsi="Times New Roman" w:cs="Times New Roman"/>
-          <w:sz w:val="24"/>
-          <w:szCs w:val="24"/>
-        </w:rPr>
-        <w:t xml:space="preserve"> For this project, we used two kinds of jumper cables. Wires pulled out of an Ethernet cable and a standard jumper cable. The </w:t>
-      </w:r>
-      <w:r>
-        <w:rPr>
-          <w:rFonts w:ascii="Times New Roman" w:hAnsi="Times New Roman" w:cs="Times New Roman"/>
-          <w:sz w:val="24"/>
-          <w:szCs w:val="24"/>
-        </w:rPr>
-        <w:lastRenderedPageBreak/>
-        <w:t>standard jumper cables have “Male” and “</w:t>
-      </w:r>
-      <w:r>
-        <w:rPr>
-          <w:rFonts w:ascii="Times New Roman" w:hAnsi="Times New Roman" w:cs="Times New Roman"/>
-          <w:sz w:val="24"/>
-          <w:szCs w:val="24"/>
-        </w:rPr>
-        <w:t>Female</w:t>
-      </w:r>
-      <w:r>
-        <w:rPr>
-          <w:rFonts w:ascii="Times New Roman" w:hAnsi="Times New Roman" w:cs="Times New Roman"/>
-          <w:sz w:val="24"/>
-          <w:szCs w:val="24"/>
-        </w:rPr>
-        <w:t>”</w:t>
-      </w:r>
-      <w:r>
-        <w:rPr>
-          <w:rFonts w:ascii="Times New Roman" w:hAnsi="Times New Roman" w:cs="Times New Roman"/>
-          <w:sz w:val="24"/>
-          <w:szCs w:val="24"/>
-        </w:rPr>
-        <w:t xml:space="preserve"> </w:t>
-      </w:r>
-      <w:r>
-        <w:rPr>
-          <w:rFonts w:ascii="Times New Roman" w:hAnsi="Times New Roman" w:cs="Times New Roman"/>
-          <w:sz w:val="24"/>
-          <w:szCs w:val="24"/>
-        </w:rPr>
-        <w:t>types. This category comes from the way the tips of these cables are oriented. There are also jumper cables with both “Male” and “Female” type tips.</w:t>
-      </w:r>
-      <w:r>
-        <w:rPr>
-          <w:rFonts w:ascii="Times New Roman" w:hAnsi="Times New Roman" w:cs="Times New Roman"/>
-          <w:sz w:val="24"/>
-          <w:szCs w:val="24"/>
-        </w:rPr>
-        <w:t xml:space="preserve"> The pins on the raspberry pi are compatible with “Female” tips.</w:t>
-      </w:r>
-    </w:p>
-    <w:p>
-      <w:pPr>
-        <w:keepNext/>
-        <w:jc w:val="both"/>
-      </w:pPr>
-      <w:r>
-        <w:rPr>
-          <w:rFonts w:ascii="Times New Roman" w:hAnsi="Times New Roman" w:cs="Times New Roman"/>
-          <w:noProof/>
-          <w:sz w:val="24"/>
-          <w:szCs w:val="24"/>
-        </w:rPr>
-        <w:t xml:space="preserve">    </w:t>
-      </w:r>
-      <w:r>
-        <w:rPr>
-          <w:rFonts w:ascii="Times New Roman" w:hAnsi="Times New Roman" w:cs="Times New Roman"/>
-          <w:noProof/>
-          <w:sz w:val="24"/>
-          <w:szCs w:val="24"/>
-        </w:rPr>
-        <w:drawing>
-          <wp:inline distT="0" distB="0" distL="0" distR="0" wp14:anchorId="37DC1FD2" wp14:editId="60F39B1D">
-            <wp:extent cx="2946401" cy="2209800"/>
-            <wp:effectExtent l="0" t="0" r="6350" b="0"/>
-            <wp:docPr id="43" name="Picture 43" descr="A picture containing colorful, thread, tied&#10;&#10;Description automatically generated"/>
-            <wp:cNvGraphicFramePr>
-              <a:graphicFrameLocks xmlns:a="http://schemas.openxmlformats.org/drawingml/2006/main" noChangeAspect="1"/>
-            </wp:cNvGraphicFramePr>
-            <a:graphic xmlns:a="http://schemas.openxmlformats.org/drawingml/2006/main">
-              <a:graphicData uri="http://schemas.openxmlformats.org/drawingml/2006/picture">
-                <pic:pic xmlns:pic="http://schemas.openxmlformats.org/drawingml/2006/picture">
-                  <pic:nvPicPr>
-                    <pic:cNvPr id="43" name="Picture 43" descr="A picture containing colorful, thread, tied&#10;&#10;Description automatically generated"/>
-                    <pic:cNvPicPr>
-                      <a:picLocks noChangeAspect="1" noChangeArrowheads="1"/>
-                    </pic:cNvPicPr>
-                  </pic:nvPicPr>
-                  <pic:blipFill>
-                    <a:blip r:embed="rId28" cstate="print">
-                      <a:extLst>
-                        <a:ext uri="{28A0092B-C50C-407E-A947-70E740481C1C}">
-                          <a14:useLocalDpi xmlns:a14="http://schemas.microsoft.com/office/drawing/2010/main" val="0"/>
-                        </a:ext>
-                      </a:extLst>
-                    </a:blip>
-                    <a:srcRect/>
-                    <a:stretch>
-                      <a:fillRect/>
-                    </a:stretch>
-                  </pic:blipFill>
-                  <pic:spPr bwMode="auto">
-                    <a:xfrm>
-                      <a:off x="0" y="0"/>
-                      <a:ext cx="2958265" cy="2218698"/>
-                    </a:xfrm>
-                    <a:prstGeom prst="rect">
-                      <a:avLst/>
-                    </a:prstGeom>
-                    <a:noFill/>
-                    <a:ln>
-                      <a:noFill/>
-                    </a:ln>
-                  </pic:spPr>
-                </pic:pic>
-              </a:graphicData>
-            </a:graphic>
-          </wp:inline>
-        </w:drawing>
-      </w:r>
-      <w:r>
-        <w:rPr>
-          <w:rFonts w:ascii="Times New Roman" w:hAnsi="Times New Roman" w:cs="Times New Roman"/>
-          <w:noProof/>
-          <w:sz w:val="24"/>
-          <w:szCs w:val="24"/>
-        </w:rPr>
-        <w:t xml:space="preserve">  </w:t>
-      </w:r>
-      <w:r>
-        <w:rPr>
-          <w:rFonts w:ascii="Times New Roman" w:hAnsi="Times New Roman" w:cs="Times New Roman"/>
-          <w:noProof/>
-          <w:sz w:val="24"/>
-          <w:szCs w:val="24"/>
-        </w:rPr>
-        <w:drawing>
-          <wp:inline distT="0" distB="0" distL="0" distR="0" wp14:anchorId="6210800C" wp14:editId="67D21AC7">
-            <wp:extent cx="2590800" cy="2212368"/>
-            <wp:effectExtent l="0" t="0" r="0" b="0"/>
-            <wp:docPr id="42" name="Picture 42"/>
-            <wp:cNvGraphicFramePr>
-              <a:graphicFrameLocks xmlns:a="http://schemas.openxmlformats.org/drawingml/2006/main" noChangeAspect="1"/>
-            </wp:cNvGraphicFramePr>
-            <a:graphic xmlns:a="http://schemas.openxmlformats.org/drawingml/2006/main">
-              <a:graphicData uri="http://schemas.openxmlformats.org/drawingml/2006/picture">
-                <pic:pic xmlns:pic="http://schemas.openxmlformats.org/drawingml/2006/picture">
-                  <pic:nvPicPr>
-                    <pic:cNvPr id="42" name="Picture 42"/>
-                    <pic:cNvPicPr>
-                      <a:picLocks noChangeAspect="1" noChangeArrowheads="1"/>
-                    </pic:cNvPicPr>
-                  </pic:nvPicPr>
-                  <pic:blipFill>
-                    <a:blip r:embed="rId29" cstate="print">
-                      <a:extLst>
-                        <a:ext uri="{28A0092B-C50C-407E-A947-70E740481C1C}">
-                          <a14:useLocalDpi xmlns:a14="http://schemas.microsoft.com/office/drawing/2010/main" val="0"/>
-                        </a:ext>
-                      </a:extLst>
-                    </a:blip>
-                    <a:srcRect/>
-                    <a:stretch>
-                      <a:fillRect/>
-                    </a:stretch>
-                  </pic:blipFill>
-                  <pic:spPr bwMode="auto">
-                    <a:xfrm>
-                      <a:off x="0" y="0"/>
-                      <a:ext cx="2616669" cy="2234458"/>
-                    </a:xfrm>
-                    <a:prstGeom prst="rect">
-                      <a:avLst/>
-                    </a:prstGeom>
-                    <a:noFill/>
-                    <a:ln>
-                      <a:noFill/>
-                    </a:ln>
-                  </pic:spPr>
-                </pic:pic>
-              </a:graphicData>
-            </a:graphic>
-          </wp:inline>
-        </w:drawing>
-      </w:r>
-    </w:p>
-    <w:p>
-      <w:pPr>
-        <w:pStyle w:val="Caption"/>
-        <w:jc w:val="both"/>
-      </w:pPr>
-      <w:r>
-        <w:t xml:space="preserve">                                      Figure </w:t>
-      </w:r>
-      <w:fldSimple w:instr=" SEQ Figure \* ARABIC ">
-        <w:r>
-          <w:rPr>
-            <w:noProof/>
-          </w:rPr>
-          <w:t>17</w:t>
-        </w:r>
-      </w:fldSimple>
-      <w:r>
-        <w:t xml:space="preserve"> - Ethernet wires                                                         Figure </w:t>
-      </w:r>
-      <w:fldSimple w:instr=" SEQ Figure \* ARABIC ">
-        <w:r>
-          <w:rPr>
-            <w:noProof/>
-          </w:rPr>
-          <w:t>18</w:t>
-        </w:r>
-      </w:fldSimple>
-      <w:r>
-        <w:t xml:space="preserve"> - Standard Jumper Cables</w:t>
       </w:r>
     </w:p>
     <w:p/>
@@ -5850,112 +5857,51 @@
           <w:szCs w:val="24"/>
         </w:rPr>
         <w:lastRenderedPageBreak/>
-        <w:t>Camera</w:t>
-      </w:r>
-    </w:p>
-    <w:p>
-      <w:pPr>
-        <w:rPr>
-          <w:rFonts w:ascii="Times New Roman" w:hAnsi="Times New Roman" w:cs="Times New Roman"/>
-          <w:b/>
-          <w:bCs/>
-          <w:sz w:val="24"/>
-          <w:szCs w:val="24"/>
-        </w:rPr>
-      </w:pPr>
-    </w:p>
-    <w:p>
-      <w:pPr>
-        <w:pStyle w:val="ListParagraph"/>
-        <w:ind w:left="504"/>
-        <w:rPr>
-          <w:rFonts w:ascii="Times New Roman" w:hAnsi="Times New Roman" w:cs="Times New Roman"/>
-          <w:b/>
-          <w:bCs/>
-          <w:sz w:val="24"/>
-          <w:szCs w:val="24"/>
-        </w:rPr>
-      </w:pPr>
-    </w:p>
-    <w:p>
-      <w:pPr>
-        <w:pStyle w:val="ListParagraph"/>
-        <w:numPr>
-          <w:ilvl w:val="2"/>
-          <w:numId w:val="34"/>
-        </w:numPr>
-        <w:rPr>
-          <w:rFonts w:ascii="Times New Roman" w:hAnsi="Times New Roman" w:cs="Times New Roman"/>
-          <w:b/>
-          <w:bCs/>
-          <w:sz w:val="24"/>
-          <w:szCs w:val="24"/>
-        </w:rPr>
-      </w:pPr>
-      <w:r>
-        <w:rPr>
-          <w:rFonts w:ascii="Times New Roman" w:hAnsi="Times New Roman" w:cs="Times New Roman"/>
-          <w:b/>
-          <w:bCs/>
-          <w:sz w:val="24"/>
-          <w:szCs w:val="24"/>
-        </w:rPr>
-        <w:t>Raspberry Pi</w:t>
-      </w:r>
-    </w:p>
-    <w:p>
-      <w:pPr>
-        <w:spacing w:before="100" w:beforeAutospacing="1" w:after="100" w:afterAutospacing="1" w:line="240" w:lineRule="auto"/>
-        <w:jc w:val="both"/>
-        <w:rPr>
-          <w:rFonts w:ascii="Times New Roman" w:hAnsi="Times New Roman" w:cs="Times New Roman"/>
-          <w:sz w:val="24"/>
-          <w:szCs w:val="24"/>
-        </w:rPr>
-      </w:pPr>
-      <w:r>
-        <w:rPr>
-          <w:rFonts w:ascii="Times New Roman" w:eastAsia="Times New Roman" w:hAnsi="Times New Roman" w:cs="Times New Roman"/>
-          <w:sz w:val="24"/>
-          <w:szCs w:val="24"/>
-        </w:rPr>
-        <w:t xml:space="preserve">This project utilizes the Raspberry Pi 2 Model B. </w:t>
-      </w:r>
-      <w:r>
-        <w:rPr>
-          <w:rFonts w:ascii="Times New Roman" w:hAnsi="Times New Roman" w:cs="Times New Roman"/>
-          <w:sz w:val="24"/>
-          <w:szCs w:val="24"/>
-        </w:rPr>
-        <w:t>The Raspberry Pi 2 Model B is the second-generation Raspberry Pi. It is based on the BCM2836 system-on-chip (SoC), which includes a quad-core ARM Cortex-A7 processor and a powerful GPU.</w:t>
-      </w:r>
-      <w:r>
-        <w:rPr>
-          <w:rFonts w:ascii="Times New Roman" w:hAnsi="Times New Roman" w:cs="Times New Roman"/>
-          <w:sz w:val="24"/>
-          <w:szCs w:val="24"/>
-        </w:rPr>
-        <w:t xml:space="preserve"> It weights 42g and has a dimension of </w:t>
-      </w:r>
-      <w:r>
-        <w:rPr>
-          <w:rFonts w:ascii="Times New Roman" w:hAnsi="Times New Roman" w:cs="Times New Roman"/>
-          <w:sz w:val="24"/>
-          <w:szCs w:val="24"/>
-        </w:rPr>
-        <w:t xml:space="preserve">5 x 4 x 3 </w:t>
-      </w:r>
-      <w:r>
-        <w:rPr>
-          <w:rStyle w:val="Emphasis"/>
-          <w:rFonts w:ascii="Times New Roman" w:hAnsi="Times New Roman" w:cs="Times New Roman"/>
-          <w:sz w:val="24"/>
-          <w:szCs w:val="24"/>
-        </w:rPr>
-        <w:t>inches</w:t>
-      </w:r>
-      <w:r>
-        <w:t>.</w:t>
+        <w:t>Diode</w:t>
+      </w:r>
+    </w:p>
+    <w:p>
+      <w:pPr>
+        <w:jc w:val="both"/>
+        <w:rPr>
+          <w:rFonts w:ascii="Times New Roman" w:hAnsi="Times New Roman" w:cs="Times New Roman"/>
+          <w:sz w:val="24"/>
+          <w:szCs w:val="24"/>
+        </w:rPr>
+      </w:pPr>
+      <w:r>
+        <w:rPr>
+          <w:rFonts w:ascii="Times New Roman" w:hAnsi="Times New Roman" w:cs="Times New Roman"/>
+          <w:sz w:val="24"/>
+          <w:szCs w:val="24"/>
+        </w:rPr>
+        <w:t>The SIM800L requires a power voltage of 3.4V to 4.4V, with an optimal voltage of 4V. The raspberry pi provides a voltage of either 3.3V or 5V. Which means both voltage values that the raspberry pi provides are not conducive for the GSM module, specifically the SIM800L. To power the module with the appropriate voltage, we use a diode.</w:t>
+      </w:r>
+    </w:p>
+    <w:p>
+      <w:pPr>
+        <w:jc w:val="both"/>
+        <w:rPr>
+          <w:rFonts w:ascii="Times New Roman" w:hAnsi="Times New Roman" w:cs="Times New Roman"/>
+          <w:sz w:val="24"/>
+          <w:szCs w:val="24"/>
+        </w:rPr>
+      </w:pPr>
+      <w:r>
+        <w:rPr>
+          <w:rFonts w:ascii="Times New Roman" w:hAnsi="Times New Roman" w:cs="Times New Roman"/>
+          <w:sz w:val="24"/>
+          <w:szCs w:val="24"/>
+        </w:rPr>
+        <w:t>A diode is known for dropping voltage due to the resistive nature of the depletion layer. For a silicon diode, this voltage drop is approximately 0.7volts. Adding to its simplicity and inexpensiveness, the fact that we are looking to decrease the raspberry pi</w:t>
+      </w:r>
+      <w:r>
+        <w:rPr>
+          <w:rFonts w:ascii="Times New Roman" w:hAnsi="Times New Roman" w:cs="Times New Roman"/>
+          <w:sz w:val="24"/>
+          <w:szCs w:val="24"/>
+        </w:rPr>
+        <w:t xml:space="preserve"> voltage by at least 0.6 volts makes this device a good choice.</w:t>
       </w:r>
       <w:r>
         <w:rPr>
@@ -5971,78 +5917,26 @@
           <w:sz w:val="24"/>
           <w:szCs w:val="24"/>
         </w:rPr>
-        <w:t xml:space="preserve">The raspberry pi 2 model </w:t>
-      </w:r>
-      <w:r>
-        <w:rPr>
-          <w:rFonts w:ascii="Times New Roman" w:hAnsi="Times New Roman" w:cs="Times New Roman"/>
-          <w:sz w:val="24"/>
-          <w:szCs w:val="24"/>
-        </w:rPr>
-        <w:t>B</w:t>
-      </w:r>
-      <w:r>
-        <w:rPr>
-          <w:rFonts w:ascii="Times New Roman" w:hAnsi="Times New Roman" w:cs="Times New Roman"/>
-          <w:sz w:val="24"/>
-          <w:szCs w:val="24"/>
-        </w:rPr>
-        <w:t xml:space="preserve"> is illustrated in the figure below</w:t>
-      </w:r>
-      <w:r>
-        <w:rPr>
-          <w:rFonts w:ascii="Times New Roman" w:hAnsi="Times New Roman" w:cs="Times New Roman"/>
-          <w:sz w:val="24"/>
-          <w:szCs w:val="24"/>
-        </w:rPr>
-        <w:t>.</w:t>
-      </w:r>
-      <w:r>
-        <w:rPr>
-          <w:rFonts w:ascii="Times New Roman" w:hAnsi="Times New Roman" w:cs="Times New Roman"/>
-          <w:sz w:val="24"/>
-          <w:szCs w:val="24"/>
-        </w:rPr>
-        <w:t xml:space="preserve"> </w:t>
-      </w:r>
-    </w:p>
-    <w:p>
-      <w:pPr>
-        <w:spacing w:before="100" w:beforeAutospacing="1" w:after="100" w:afterAutospacing="1" w:line="240" w:lineRule="auto"/>
-        <w:jc w:val="both"/>
-        <w:rPr>
-          <w:rFonts w:ascii="Times New Roman" w:hAnsi="Times New Roman" w:cs="Times New Roman"/>
-          <w:sz w:val="24"/>
-          <w:szCs w:val="24"/>
-        </w:rPr>
-      </w:pPr>
-    </w:p>
-    <w:p>
-      <w:pPr>
-        <w:spacing w:before="100" w:beforeAutospacing="1" w:after="100" w:afterAutospacing="1" w:line="240" w:lineRule="auto"/>
-        <w:jc w:val="both"/>
-        <w:rPr>
-          <w:rFonts w:ascii="Times New Roman" w:hAnsi="Times New Roman" w:cs="Times New Roman"/>
-          <w:sz w:val="24"/>
-          <w:szCs w:val="24"/>
-        </w:rPr>
-      </w:pPr>
+        <w:t>The 1N4000 series are the common diodes found in the market. For this project we use 1N4007 diode.</w:t>
+      </w:r>
     </w:p>
     <w:p>
       <w:pPr>
         <w:keepNext/>
-        <w:spacing w:before="100" w:beforeAutospacing="1" w:after="100" w:afterAutospacing="1" w:line="240" w:lineRule="auto"/>
-        <w:jc w:val="both"/>
-      </w:pPr>
-      <w:r>
-        <w:rPr>
+        <w:jc w:val="both"/>
+      </w:pPr>
+      <w:r>
+        <w:rPr>
+          <w:rFonts w:ascii="Times New Roman" w:hAnsi="Times New Roman" w:cs="Times New Roman"/>
           <w:noProof/>
+          <w:sz w:val="24"/>
+          <w:szCs w:val="24"/>
         </w:rPr>
         <w:drawing>
-          <wp:inline distT="0" distB="0" distL="0" distR="0" wp14:anchorId="1AE1BB08" wp14:editId="60D0E2CB">
-            <wp:extent cx="5943600" cy="3324225"/>
-            <wp:effectExtent l="0" t="0" r="0" b="9525"/>
-            <wp:docPr id="2" name="Picture 2" descr="A picture containing text, electronics, circuit&#10;&#10;Description automatically generated"/>
+          <wp:inline distT="0" distB="0" distL="0" distR="0" wp14:anchorId="4938039E" wp14:editId="5FA21C31">
+            <wp:extent cx="5934075" cy="1952625"/>
+            <wp:effectExtent l="0" t="0" r="9525" b="9525"/>
+            <wp:docPr id="12" name="Picture 12"/>
             <wp:cNvGraphicFramePr>
               <a:graphicFrameLocks xmlns:a="http://schemas.openxmlformats.org/drawingml/2006/main" noChangeAspect="1"/>
             </wp:cNvGraphicFramePr>
@@ -6050,7 +5944,7 @@
               <a:graphicData uri="http://schemas.openxmlformats.org/drawingml/2006/picture">
                 <pic:pic xmlns:pic="http://schemas.openxmlformats.org/drawingml/2006/picture">
                   <pic:nvPicPr>
-                    <pic:cNvPr id="2" name="Picture 2" descr="A picture containing text, electronics, circuit&#10;&#10;Description automatically generated"/>
+                    <pic:cNvPr id="0" name="Picture 3"/>
                     <pic:cNvPicPr>
                       <a:picLocks noChangeAspect="1" noChangeArrowheads="1"/>
                     </pic:cNvPicPr>
@@ -6071,7 +5965,7 @@
                   <pic:spPr bwMode="auto">
                     <a:xfrm>
                       <a:off x="0" y="0"/>
-                      <a:ext cx="5943600" cy="3324225"/>
+                      <a:ext cx="5934075" cy="1952625"/>
                     </a:xfrm>
                     <a:prstGeom prst="rect">
                       <a:avLst/>
@@ -6096,6 +5990,606 @@
       <w:r>
         <w:t xml:space="preserve">Figure </w:t>
       </w:r>
+      <w:fldSimple w:instr=" SEQ Figure \* ARABIC ">
+        <w:r>
+          <w:rPr>
+            <w:noProof/>
+          </w:rPr>
+          <w:t>19</w:t>
+        </w:r>
+      </w:fldSimple>
+      <w:r>
+        <w:t xml:space="preserve"> - 1N4007 Diode</w:t>
+      </w:r>
+    </w:p>
+    <w:p>
+      <w:pPr>
+        <w:pStyle w:val="ListParagraph"/>
+        <w:numPr>
+          <w:ilvl w:val="2"/>
+          <w:numId w:val="34"/>
+        </w:numPr>
+        <w:rPr>
+          <w:rFonts w:ascii="Times New Roman" w:hAnsi="Times New Roman" w:cs="Times New Roman"/>
+          <w:b/>
+          <w:bCs/>
+          <w:sz w:val="24"/>
+          <w:szCs w:val="24"/>
+        </w:rPr>
+      </w:pPr>
+      <w:r>
+        <w:rPr>
+          <w:rFonts w:ascii="Times New Roman" w:hAnsi="Times New Roman" w:cs="Times New Roman"/>
+          <w:b/>
+          <w:bCs/>
+          <w:sz w:val="24"/>
+          <w:szCs w:val="24"/>
+        </w:rPr>
+        <w:t>Capacitor</w:t>
+      </w:r>
+    </w:p>
+    <w:p>
+      <w:pPr>
+        <w:jc w:val="both"/>
+        <w:rPr>
+          <w:rFonts w:ascii="Times New Roman" w:hAnsi="Times New Roman" w:cs="Times New Roman"/>
+          <w:sz w:val="24"/>
+          <w:szCs w:val="24"/>
+        </w:rPr>
+      </w:pPr>
+      <w:r>
+        <w:rPr>
+          <w:rFonts w:ascii="Times New Roman" w:hAnsi="Times New Roman" w:cs="Times New Roman"/>
+          <w:sz w:val="24"/>
+          <w:szCs w:val="24"/>
+        </w:rPr>
+        <w:t xml:space="preserve">The power consumption of a GSM module </w:t>
+      </w:r>
+      <w:r>
+        <w:rPr>
+          <w:rFonts w:ascii="Times New Roman" w:hAnsi="Times New Roman" w:cs="Times New Roman"/>
+          <w:sz w:val="24"/>
+          <w:szCs w:val="24"/>
+        </w:rPr>
+        <w:t>varies;</w:t>
+      </w:r>
+      <w:r>
+        <w:rPr>
+          <w:rFonts w:ascii="Times New Roman" w:hAnsi="Times New Roman" w:cs="Times New Roman"/>
+          <w:sz w:val="24"/>
+          <w:szCs w:val="24"/>
+        </w:rPr>
+        <w:t xml:space="preserve"> low power consumption when the device is ideal and peak power consumption when the device is performing communication like sending or receiving SMS. </w:t>
+      </w:r>
+      <w:r>
+        <w:rPr>
+          <w:rFonts w:ascii="Times New Roman" w:hAnsi="Times New Roman" w:cs="Times New Roman"/>
+          <w:sz w:val="24"/>
+          <w:szCs w:val="24"/>
+        </w:rPr>
+        <w:t>To account for this variation in power consumption, we can use the capacitor.</w:t>
+      </w:r>
+    </w:p>
+    <w:p>
+      <w:pPr>
+        <w:jc w:val="both"/>
+        <w:rPr>
+          <w:rFonts w:ascii="Times New Roman" w:hAnsi="Times New Roman" w:cs="Times New Roman"/>
+          <w:sz w:val="28"/>
+          <w:szCs w:val="28"/>
+        </w:rPr>
+      </w:pPr>
+      <w:r>
+        <w:rPr>
+          <w:rFonts w:ascii="Times New Roman" w:hAnsi="Times New Roman" w:cs="Times New Roman"/>
+          <w:sz w:val="24"/>
+          <w:szCs w:val="24"/>
+        </w:rPr>
+        <w:t xml:space="preserve">One of the most known function of the capacitor is power stabilization. It keeps the power of a circuit junction stable by charging themselves when there is too much power and discharge when </w:t>
+      </w:r>
+      <w:r>
+        <w:rPr>
+          <w:rFonts w:ascii="Times New Roman" w:hAnsi="Times New Roman" w:cs="Times New Roman"/>
+          <w:sz w:val="24"/>
+          <w:szCs w:val="24"/>
+        </w:rPr>
+        <w:t xml:space="preserve">there </w:t>
+      </w:r>
+      <w:r>
+        <w:rPr>
+          <w:rFonts w:ascii="Times New Roman" w:hAnsi="Times New Roman" w:cs="Times New Roman"/>
+          <w:sz w:val="24"/>
+          <w:szCs w:val="24"/>
+        </w:rPr>
+        <w:t>is shortage.</w:t>
+      </w:r>
+      <w:r>
+        <w:rPr>
+          <w:rFonts w:ascii="Times New Roman" w:hAnsi="Times New Roman" w:cs="Times New Roman"/>
+          <w:sz w:val="24"/>
+          <w:szCs w:val="24"/>
+        </w:rPr>
+        <w:t xml:space="preserve"> Therefore,</w:t>
+      </w:r>
+      <w:r>
+        <w:rPr>
+          <w:rFonts w:ascii="Times New Roman" w:hAnsi="Times New Roman" w:cs="Times New Roman"/>
+          <w:sz w:val="24"/>
+          <w:szCs w:val="24"/>
+        </w:rPr>
+        <w:t xml:space="preserve"> we connect a capacitor of </w:t>
+      </w:r>
+      <w:r>
+        <w:rPr>
+          <w:rFonts w:ascii="Times New Roman" w:hAnsi="Times New Roman" w:cs="Times New Roman"/>
+          <w:sz w:val="24"/>
+          <w:szCs w:val="24"/>
+        </w:rPr>
+        <w:t>6.3</w:t>
+      </w:r>
+      <w:r>
+        <w:rPr>
+          <w:rFonts w:ascii="Times New Roman" w:hAnsi="Times New Roman" w:cs="Times New Roman"/>
+          <w:sz w:val="24"/>
+          <w:szCs w:val="24"/>
+        </w:rPr>
+        <w:t>V, 100</w:t>
+      </w:r>
+      <w:r>
+        <w:t xml:space="preserve"> </w:t>
+      </w:r>
+      <w:r>
+        <w:rPr>
+          <w:rFonts w:ascii="Times New Roman" w:hAnsi="Times New Roman" w:cs="Times New Roman"/>
+          <w:sz w:val="24"/>
+          <w:szCs w:val="24"/>
+        </w:rPr>
+        <w:t>µF</w:t>
+      </w:r>
+      <w:r>
+        <w:rPr>
+          <w:sz w:val="24"/>
+          <w:szCs w:val="24"/>
+        </w:rPr>
+        <w:t xml:space="preserve"> </w:t>
+      </w:r>
+      <w:r>
+        <w:rPr>
+          <w:rFonts w:ascii="Times New Roman" w:hAnsi="Times New Roman" w:cs="Times New Roman"/>
+          <w:sz w:val="24"/>
+          <w:szCs w:val="24"/>
+        </w:rPr>
+        <w:t xml:space="preserve">in parallel with </w:t>
+      </w:r>
+      <w:proofErr w:type="spellStart"/>
+      <w:r>
+        <w:rPr>
+          <w:rFonts w:ascii="Times New Roman" w:hAnsi="Times New Roman" w:cs="Times New Roman"/>
+          <w:sz w:val="24"/>
+          <w:szCs w:val="24"/>
+        </w:rPr>
+        <w:t>Vcc</w:t>
+      </w:r>
+      <w:proofErr w:type="spellEnd"/>
+      <w:r>
+        <w:rPr>
+          <w:rFonts w:ascii="Times New Roman" w:hAnsi="Times New Roman" w:cs="Times New Roman"/>
+          <w:sz w:val="24"/>
+          <w:szCs w:val="24"/>
+        </w:rPr>
+        <w:t xml:space="preserve"> and ground pin of the GSM module.</w:t>
+      </w:r>
+      <w:r>
+        <w:rPr>
+          <w:rFonts w:ascii="Times New Roman" w:hAnsi="Times New Roman" w:cs="Times New Roman"/>
+          <w:sz w:val="28"/>
+          <w:szCs w:val="28"/>
+        </w:rPr>
+        <w:t xml:space="preserve"> </w:t>
+      </w:r>
+      <w:r>
+        <w:rPr>
+          <w:rFonts w:ascii="Times New Roman" w:hAnsi="Times New Roman" w:cs="Times New Roman"/>
+          <w:sz w:val="28"/>
+          <w:szCs w:val="28"/>
+        </w:rPr>
+        <w:t xml:space="preserve"> </w:t>
+      </w:r>
+    </w:p>
+    <w:p>
+      <w:pPr>
+        <w:keepNext/>
+        <w:jc w:val="both"/>
+      </w:pPr>
+      <w:r>
+        <w:rPr>
+          <w:rFonts w:ascii="Times New Roman" w:hAnsi="Times New Roman" w:cs="Times New Roman"/>
+          <w:noProof/>
+          <w:sz w:val="28"/>
+          <w:szCs w:val="28"/>
+        </w:rPr>
+        <w:drawing>
+          <wp:inline distT="0" distB="0" distL="0" distR="0" wp14:anchorId="70E6D5AB" wp14:editId="0223BA64">
+            <wp:extent cx="5934075" cy="1600200"/>
+            <wp:effectExtent l="0" t="0" r="9525" b="0"/>
+            <wp:docPr id="44" name="Picture 44"/>
+            <wp:cNvGraphicFramePr>
+              <a:graphicFrameLocks xmlns:a="http://schemas.openxmlformats.org/drawingml/2006/main" noChangeAspect="1"/>
+            </wp:cNvGraphicFramePr>
+            <a:graphic xmlns:a="http://schemas.openxmlformats.org/drawingml/2006/main">
+              <a:graphicData uri="http://schemas.openxmlformats.org/drawingml/2006/picture">
+                <pic:pic xmlns:pic="http://schemas.openxmlformats.org/drawingml/2006/picture">
+                  <pic:nvPicPr>
+                    <pic:cNvPr id="0" name="Picture 10"/>
+                    <pic:cNvPicPr>
+                      <a:picLocks noChangeAspect="1" noChangeArrowheads="1"/>
+                    </pic:cNvPicPr>
+                  </pic:nvPicPr>
+                  <pic:blipFill>
+                    <a:blip r:embed="rId32">
+                      <a:extLst>
+                        <a:ext uri="{28A0092B-C50C-407E-A947-70E740481C1C}">
+                          <a14:useLocalDpi xmlns:a14="http://schemas.microsoft.com/office/drawing/2010/main" val="0"/>
+                        </a:ext>
+                      </a:extLst>
+                    </a:blip>
+                    <a:srcRect/>
+                    <a:stretch>
+                      <a:fillRect/>
+                    </a:stretch>
+                  </pic:blipFill>
+                  <pic:spPr bwMode="auto">
+                    <a:xfrm>
+                      <a:off x="0" y="0"/>
+                      <a:ext cx="5934075" cy="1600200"/>
+                    </a:xfrm>
+                    <a:prstGeom prst="rect">
+                      <a:avLst/>
+                    </a:prstGeom>
+                    <a:noFill/>
+                    <a:ln>
+                      <a:noFill/>
+                    </a:ln>
+                  </pic:spPr>
+                </pic:pic>
+              </a:graphicData>
+            </a:graphic>
+          </wp:inline>
+        </w:drawing>
+      </w:r>
+    </w:p>
+    <w:p>
+      <w:pPr>
+        <w:pStyle w:val="Caption"/>
+        <w:jc w:val="center"/>
+        <w:rPr>
+          <w:rFonts w:ascii="Times New Roman" w:hAnsi="Times New Roman" w:cs="Times New Roman"/>
+          <w:sz w:val="28"/>
+          <w:szCs w:val="28"/>
+        </w:rPr>
+      </w:pPr>
+      <w:r>
+        <w:t xml:space="preserve">Figure </w:t>
+      </w:r>
+      <w:fldSimple w:instr=" SEQ Figure \* ARABIC ">
+        <w:r>
+          <w:rPr>
+            <w:noProof/>
+          </w:rPr>
+          <w:t>20</w:t>
+        </w:r>
+      </w:fldSimple>
+      <w:r>
+        <w:t xml:space="preserve"> - Capacitor</w:t>
+      </w:r>
+    </w:p>
+    <w:p>
+      <w:pPr>
+        <w:pStyle w:val="ListParagraph"/>
+        <w:numPr>
+          <w:ilvl w:val="2"/>
+          <w:numId w:val="34"/>
+        </w:numPr>
+        <w:rPr>
+          <w:rFonts w:ascii="Times New Roman" w:hAnsi="Times New Roman" w:cs="Times New Roman"/>
+          <w:b/>
+          <w:bCs/>
+          <w:sz w:val="24"/>
+          <w:szCs w:val="24"/>
+        </w:rPr>
+      </w:pPr>
+      <w:r>
+        <w:rPr>
+          <w:rFonts w:ascii="Times New Roman" w:hAnsi="Times New Roman" w:cs="Times New Roman"/>
+          <w:b/>
+          <w:bCs/>
+          <w:sz w:val="24"/>
+          <w:szCs w:val="24"/>
+        </w:rPr>
+        <w:lastRenderedPageBreak/>
+        <w:t>Camera</w:t>
+      </w:r>
+    </w:p>
+    <w:p>
+      <w:pPr>
+        <w:jc w:val="both"/>
+        <w:rPr>
+          <w:rFonts w:ascii="Times New Roman" w:hAnsi="Times New Roman" w:cs="Times New Roman"/>
+          <w:sz w:val="24"/>
+          <w:szCs w:val="24"/>
+        </w:rPr>
+      </w:pPr>
+      <w:r>
+        <w:rPr>
+          <w:rFonts w:ascii="Times New Roman" w:hAnsi="Times New Roman" w:cs="Times New Roman"/>
+          <w:sz w:val="24"/>
+          <w:szCs w:val="24"/>
+        </w:rPr>
+        <w:t xml:space="preserve">The raspberry pi </w:t>
+      </w:r>
+      <w:r>
+        <w:rPr>
+          <w:rFonts w:ascii="Times New Roman" w:hAnsi="Times New Roman" w:cs="Times New Roman"/>
+          <w:sz w:val="24"/>
+          <w:szCs w:val="24"/>
+        </w:rPr>
+        <w:t>needs</w:t>
+      </w:r>
+      <w:r>
+        <w:rPr>
+          <w:rFonts w:ascii="Times New Roman" w:hAnsi="Times New Roman" w:cs="Times New Roman"/>
+          <w:sz w:val="24"/>
+          <w:szCs w:val="24"/>
+        </w:rPr>
+        <w:t xml:space="preserve"> a device that can give real time image of the crossroad so that it can use it as an input to run its vehicle detection algorithm.</w:t>
+      </w:r>
+      <w:r>
+        <w:rPr>
+          <w:rFonts w:ascii="Times New Roman" w:hAnsi="Times New Roman" w:cs="Times New Roman"/>
+          <w:sz w:val="24"/>
+          <w:szCs w:val="24"/>
+        </w:rPr>
+        <w:t xml:space="preserve"> For a practical application of this project, a camera dedicated for such kind of purpose called surveillance camera can be used. In this project </w:t>
+      </w:r>
+      <w:r>
+        <w:rPr>
+          <w:rFonts w:ascii="Times New Roman" w:hAnsi="Times New Roman" w:cs="Times New Roman"/>
+          <w:sz w:val="24"/>
+          <w:szCs w:val="24"/>
+        </w:rPr>
+        <w:t>though, we will not be interfacing this device with the raspberry pi.</w:t>
+      </w:r>
+    </w:p>
+    <w:p>
+      <w:pPr>
+        <w:jc w:val="both"/>
+        <w:rPr>
+          <w:rFonts w:ascii="Times New Roman" w:hAnsi="Times New Roman" w:cs="Times New Roman"/>
+          <w:sz w:val="24"/>
+          <w:szCs w:val="24"/>
+        </w:rPr>
+      </w:pPr>
+    </w:p>
+    <w:p>
+      <w:pPr>
+        <w:pStyle w:val="ListParagraph"/>
+        <w:numPr>
+          <w:ilvl w:val="2"/>
+          <w:numId w:val="34"/>
+        </w:numPr>
+        <w:jc w:val="both"/>
+        <w:rPr>
+          <w:rFonts w:ascii="Times New Roman" w:hAnsi="Times New Roman" w:cs="Times New Roman"/>
+          <w:b/>
+          <w:bCs/>
+          <w:sz w:val="24"/>
+          <w:szCs w:val="24"/>
+        </w:rPr>
+      </w:pPr>
+      <w:r>
+        <w:rPr>
+          <w:rFonts w:ascii="Times New Roman" w:hAnsi="Times New Roman" w:cs="Times New Roman"/>
+          <w:b/>
+          <w:bCs/>
+          <w:sz w:val="24"/>
+          <w:szCs w:val="24"/>
+        </w:rPr>
+        <w:t>Raspberry Pi</w:t>
+      </w:r>
+    </w:p>
+    <w:p>
+      <w:pPr>
+        <w:spacing w:before="100" w:beforeAutospacing="1" w:after="100" w:afterAutospacing="1" w:line="240" w:lineRule="auto"/>
+        <w:jc w:val="both"/>
+        <w:rPr>
+          <w:rFonts w:ascii="Times New Roman" w:hAnsi="Times New Roman" w:cs="Times New Roman"/>
+          <w:sz w:val="24"/>
+          <w:szCs w:val="24"/>
+        </w:rPr>
+      </w:pPr>
+      <w:r>
+        <w:rPr>
+          <w:rFonts w:ascii="Times New Roman" w:eastAsia="Times New Roman" w:hAnsi="Times New Roman" w:cs="Times New Roman"/>
+          <w:sz w:val="24"/>
+          <w:szCs w:val="24"/>
+        </w:rPr>
+        <w:t xml:space="preserve">This project utilizes the Raspberry Pi 2 Model B. </w:t>
+      </w:r>
+      <w:r>
+        <w:rPr>
+          <w:rFonts w:ascii="Times New Roman" w:hAnsi="Times New Roman" w:cs="Times New Roman"/>
+          <w:sz w:val="24"/>
+          <w:szCs w:val="24"/>
+        </w:rPr>
+        <w:t>The Raspberry Pi 2 Model B is the second-generation Raspberry Pi. It is based on the BCM2836 system-on-chip (SoC), which includes a quad-core ARM Cortex-A7 processor and a powerful GPU.</w:t>
+      </w:r>
+      <w:r>
+        <w:rPr>
+          <w:rFonts w:ascii="Times New Roman" w:hAnsi="Times New Roman" w:cs="Times New Roman"/>
+          <w:sz w:val="24"/>
+          <w:szCs w:val="24"/>
+        </w:rPr>
+        <w:t xml:space="preserve"> It weights 42g and has a dimension of </w:t>
+      </w:r>
+      <w:r>
+        <w:rPr>
+          <w:rFonts w:ascii="Times New Roman" w:hAnsi="Times New Roman" w:cs="Times New Roman"/>
+          <w:sz w:val="24"/>
+          <w:szCs w:val="24"/>
+        </w:rPr>
+        <w:t xml:space="preserve">5 x 4 x 3 </w:t>
+      </w:r>
+      <w:r>
+        <w:rPr>
+          <w:rStyle w:val="Emphasis"/>
+          <w:rFonts w:ascii="Times New Roman" w:hAnsi="Times New Roman" w:cs="Times New Roman"/>
+          <w:sz w:val="24"/>
+          <w:szCs w:val="24"/>
+        </w:rPr>
+        <w:t>inches</w:t>
+      </w:r>
+      <w:r>
+        <w:t>.</w:t>
+      </w:r>
+      <w:r>
+        <w:rPr>
+          <w:rFonts w:ascii="Times New Roman" w:hAnsi="Times New Roman" w:cs="Times New Roman"/>
+          <w:sz w:val="24"/>
+          <w:szCs w:val="24"/>
+        </w:rPr>
+        <w:t xml:space="preserve"> </w:t>
+      </w:r>
+      <w:r>
+        <w:rPr>
+          <w:rFonts w:ascii="Times New Roman" w:hAnsi="Times New Roman" w:cs="Times New Roman"/>
+          <w:sz w:val="24"/>
+          <w:szCs w:val="24"/>
+        </w:rPr>
+        <w:t xml:space="preserve">The raspberry pi 2 model </w:t>
+      </w:r>
+      <w:r>
+        <w:rPr>
+          <w:rFonts w:ascii="Times New Roman" w:hAnsi="Times New Roman" w:cs="Times New Roman"/>
+          <w:sz w:val="24"/>
+          <w:szCs w:val="24"/>
+        </w:rPr>
+        <w:t>B</w:t>
+      </w:r>
+      <w:r>
+        <w:rPr>
+          <w:rFonts w:ascii="Times New Roman" w:hAnsi="Times New Roman" w:cs="Times New Roman"/>
+          <w:sz w:val="24"/>
+          <w:szCs w:val="24"/>
+        </w:rPr>
+        <w:t xml:space="preserve"> is illustrated in the figure below</w:t>
+      </w:r>
+      <w:r>
+        <w:rPr>
+          <w:rFonts w:ascii="Times New Roman" w:hAnsi="Times New Roman" w:cs="Times New Roman"/>
+          <w:sz w:val="24"/>
+          <w:szCs w:val="24"/>
+        </w:rPr>
+        <w:t>.</w:t>
+      </w:r>
+      <w:r>
+        <w:rPr>
+          <w:rFonts w:ascii="Times New Roman" w:hAnsi="Times New Roman" w:cs="Times New Roman"/>
+          <w:sz w:val="24"/>
+          <w:szCs w:val="24"/>
+        </w:rPr>
+        <w:t xml:space="preserve"> </w:t>
+      </w:r>
+    </w:p>
+    <w:p>
+      <w:pPr>
+        <w:spacing w:before="100" w:beforeAutospacing="1" w:after="100" w:afterAutospacing="1" w:line="240" w:lineRule="auto"/>
+        <w:jc w:val="both"/>
+        <w:rPr>
+          <w:rFonts w:ascii="Times New Roman" w:hAnsi="Times New Roman" w:cs="Times New Roman"/>
+          <w:sz w:val="24"/>
+          <w:szCs w:val="24"/>
+        </w:rPr>
+      </w:pPr>
+    </w:p>
+    <w:p>
+      <w:pPr>
+        <w:spacing w:before="100" w:beforeAutospacing="1" w:after="100" w:afterAutospacing="1" w:line="240" w:lineRule="auto"/>
+        <w:jc w:val="both"/>
+        <w:rPr>
+          <w:rFonts w:ascii="Times New Roman" w:hAnsi="Times New Roman" w:cs="Times New Roman"/>
+          <w:sz w:val="24"/>
+          <w:szCs w:val="24"/>
+        </w:rPr>
+      </w:pPr>
+    </w:p>
+    <w:p>
+      <w:pPr>
+        <w:keepNext/>
+        <w:spacing w:before="100" w:beforeAutospacing="1" w:after="100" w:afterAutospacing="1" w:line="240" w:lineRule="auto"/>
+        <w:jc w:val="center"/>
+      </w:pPr>
+      <w:r>
+        <w:rPr>
+          <w:noProof/>
+        </w:rPr>
+        <w:drawing>
+          <wp:inline distT="0" distB="0" distL="0" distR="0" wp14:anchorId="1AE1BB08" wp14:editId="2E3940AC">
+            <wp:extent cx="6284207" cy="3514725"/>
+            <wp:effectExtent l="0" t="0" r="2540" b="0"/>
+            <wp:docPr id="2" name="Picture 2" descr="A picture containing text, electronics, circuit&#10;&#10;Description automatically generated"/>
+            <wp:cNvGraphicFramePr>
+              <a:graphicFrameLocks xmlns:a="http://schemas.openxmlformats.org/drawingml/2006/main" noChangeAspect="1"/>
+            </wp:cNvGraphicFramePr>
+            <a:graphic xmlns:a="http://schemas.openxmlformats.org/drawingml/2006/main">
+              <a:graphicData uri="http://schemas.openxmlformats.org/drawingml/2006/picture">
+                <pic:pic xmlns:pic="http://schemas.openxmlformats.org/drawingml/2006/picture">
+                  <pic:nvPicPr>
+                    <pic:cNvPr id="2" name="Picture 2" descr="A picture containing text, electronics, circuit&#10;&#10;Description automatically generated"/>
+                    <pic:cNvPicPr>
+                      <a:picLocks noChangeAspect="1" noChangeArrowheads="1"/>
+                    </pic:cNvPicPr>
+                  </pic:nvPicPr>
+                  <pic:blipFill>
+                    <a:blip r:embed="rId33">
+                      <a:extLst>
+                        <a:ext uri="{28A0092B-C50C-407E-A947-70E740481C1C}">
+                          <a14:useLocalDpi xmlns:a14="http://schemas.microsoft.com/office/drawing/2010/main" val="0"/>
+                        </a:ext>
+                      </a:extLst>
+                    </a:blip>
+                    <a:srcRect/>
+                    <a:stretch>
+                      <a:fillRect/>
+                    </a:stretch>
+                  </pic:blipFill>
+                  <pic:spPr bwMode="auto">
+                    <a:xfrm>
+                      <a:off x="0" y="0"/>
+                      <a:ext cx="6285982" cy="3515718"/>
+                    </a:xfrm>
+                    <a:prstGeom prst="rect">
+                      <a:avLst/>
+                    </a:prstGeom>
+                    <a:noFill/>
+                    <a:ln>
+                      <a:noFill/>
+                    </a:ln>
+                  </pic:spPr>
+                </pic:pic>
+              </a:graphicData>
+            </a:graphic>
+          </wp:inline>
+        </w:drawing>
+      </w:r>
+    </w:p>
+    <w:p>
+      <w:pPr>
+        <w:pStyle w:val="Caption"/>
+        <w:jc w:val="center"/>
+      </w:pPr>
+      <w:r>
+        <w:t xml:space="preserve">Figure </w:t>
+      </w:r>
       <w:r>
         <w:t>1</w:t>
       </w:r>
@@ -6144,6 +6638,7 @@
           <w:sz w:val="24"/>
           <w:szCs w:val="24"/>
         </w:rPr>
+        <w:lastRenderedPageBreak/>
         <w:t xml:space="preserve">The specifications of this model are: </w:t>
       </w:r>
     </w:p>
@@ -6248,7 +6743,6 @@
           <w:sz w:val="24"/>
           <w:szCs w:val="24"/>
         </w:rPr>
-        <w:lastRenderedPageBreak/>
         <w:t>Ethernet port</w:t>
       </w:r>
     </w:p>
@@ -6472,7 +6966,7 @@
                     </pic:cNvPicPr>
                   </pic:nvPicPr>
                   <pic:blipFill>
-                    <a:blip r:embed="rId32">
+                    <a:blip r:embed="rId34">
                       <a:extLst>
                         <a:ext uri="{28A0092B-C50C-407E-A947-70E740481C1C}">
                           <a14:useLocalDpi xmlns:a14="http://schemas.microsoft.com/office/drawing/2010/main" val="0"/>
@@ -6547,6 +7041,7 @@
           <w:i/>
           <w:iCs/>
         </w:rPr>
+        <w:lastRenderedPageBreak/>
         <w:t>Voltages</w:t>
       </w:r>
     </w:p>
@@ -6574,7 +7069,6 @@
           <w:i/>
           <w:iCs/>
         </w:rPr>
-        <w:lastRenderedPageBreak/>
         <w:t>Outputs</w:t>
       </w:r>
     </w:p>
@@ -6983,6 +7477,24 @@
     </w:p>
     <w:p>
       <w:pPr>
+        <w:spacing w:before="100" w:beforeAutospacing="1" w:after="100" w:afterAutospacing="1" w:line="240" w:lineRule="auto"/>
+        <w:jc w:val="both"/>
+      </w:pPr>
+    </w:p>
+    <w:p>
+      <w:pPr>
+        <w:spacing w:before="100" w:beforeAutospacing="1" w:after="100" w:afterAutospacing="1" w:line="240" w:lineRule="auto"/>
+        <w:jc w:val="both"/>
+      </w:pPr>
+    </w:p>
+    <w:p>
+      <w:pPr>
+        <w:spacing w:before="100" w:beforeAutospacing="1" w:after="100" w:afterAutospacing="1" w:line="240" w:lineRule="auto"/>
+        <w:jc w:val="both"/>
+      </w:pPr>
+    </w:p>
+    <w:p>
+      <w:pPr>
         <w:pStyle w:val="ListParagraph"/>
         <w:numPr>
           <w:ilvl w:val="1"/>
@@ -7004,6 +7516,7 @@
           <w:sz w:val="28"/>
           <w:szCs w:val="28"/>
         </w:rPr>
+        <w:lastRenderedPageBreak/>
         <w:t xml:space="preserve"> Software and tools</w:t>
       </w:r>
     </w:p>
@@ -7089,8 +7602,25 @@
           <w:sz w:val="24"/>
           <w:szCs w:val="24"/>
         </w:rPr>
-        <w:lastRenderedPageBreak/>
-        <w:t>An SD card of 8GB or greater capacity is recommended to use for the Raspberry Pi OS. However, the lite version of Raspberry Pi OS requires lesser memory size of 4GB. Other operating systems have different requirements: for example, LibreELEC can run from a smaller card.</w:t>
+        <w:t xml:space="preserve">An SD card of 8GB or greater capacity is recommended to use for the Raspberry Pi OS. However, the lite version of Raspberry Pi OS requires lesser memory size of 4GB. Other operating systems have different requirements: for example, </w:t>
+      </w:r>
+      <w:proofErr w:type="spellStart"/>
+      <w:r>
+        <w:rPr>
+          <w:rFonts w:ascii="Times New Roman" w:eastAsia="Times New Roman" w:hAnsi="Times New Roman" w:cs="Times New Roman"/>
+          <w:sz w:val="24"/>
+          <w:szCs w:val="24"/>
+        </w:rPr>
+        <w:t>LibreELEC</w:t>
+      </w:r>
+      <w:proofErr w:type="spellEnd"/>
+      <w:r>
+        <w:rPr>
+          <w:rFonts w:ascii="Times New Roman" w:eastAsia="Times New Roman" w:hAnsi="Times New Roman" w:cs="Times New Roman"/>
+          <w:sz w:val="24"/>
+          <w:szCs w:val="24"/>
+        </w:rPr>
+        <w:t xml:space="preserve"> can run from a smaller card.</w:t>
       </w:r>
     </w:p>
     <w:p>
@@ -7156,7 +7686,7 @@
                     </pic:cNvPicPr>
                   </pic:nvPicPr>
                   <pic:blipFill>
-                    <a:blip r:embed="rId33">
+                    <a:blip r:embed="rId35">
                       <a:extLst>
                         <a:ext uri="{28A0092B-C50C-407E-A947-70E740481C1C}">
                           <a14:useLocalDpi xmlns:a14="http://schemas.microsoft.com/office/drawing/2010/main" val="0"/>
@@ -7209,6 +7739,7 @@
         <w:jc w:val="both"/>
       </w:pPr>
       <w:r>
+        <w:lastRenderedPageBreak/>
         <w:t>It is possible to select from the different OS variations available on the “CHOOSE OS” dropdown. It is also possible to download the file directly from the website and select it here from our local machine. After connecting the microSD card on our personal computer, we can select it on the “CHOOSE STORAGE” dropdown and press the “WRITE” button, which will be active after selecting the appropriate OS and storage device. Once complete, we can plug the microSD card on the microSD card reader located at the back of the Raspberry Pi board.</w:t>
       </w:r>
     </w:p>
@@ -7227,7 +7758,6 @@
         <w:jc w:val="both"/>
       </w:pPr>
       <w:r>
-        <w:lastRenderedPageBreak/>
         <w:t>Another option is to perform a Raspberry Pi headless setup and use a personal computer to control the Raspberry Pi. To do this, we need two tools:</w:t>
       </w:r>
     </w:p>
@@ -7320,7 +7850,7 @@
                     </pic:cNvPicPr>
                   </pic:nvPicPr>
                   <pic:blipFill>
-                    <a:blip r:embed="rId34">
+                    <a:blip r:embed="rId36">
                       <a:extLst>
                         <a:ext uri="{28A0092B-C50C-407E-A947-70E740481C1C}">
                           <a14:useLocalDpi xmlns:a14="http://schemas.microsoft.com/office/drawing/2010/main" val="0"/>
@@ -7373,8 +7903,10 @@
         <w:jc w:val="both"/>
       </w:pPr>
       <w:r>
+        <w:lastRenderedPageBreak/>
         <w:t>After installing the OS on the microSD, we must first open the boot partition of the microSD and add an extensionless file called “</w:t>
       </w:r>
+      <w:proofErr w:type="spellStart"/>
       <w:r>
         <w:rPr>
           <w:rStyle w:val="Strong"/>
@@ -7383,6 +7915,7 @@
         </w:rPr>
         <w:t>ssh</w:t>
       </w:r>
+      <w:proofErr w:type="spellEnd"/>
       <w:r>
         <w:t xml:space="preserve">”. The Raspberry Pi OS will automatically enable SSH on first boot-up. This will allow </w:t>
       </w:r>
@@ -7436,7 +7969,25 @@
         </w:rPr>
       </w:pPr>
       <w:r>
-        <w:t xml:space="preserve">On Putty enter raspberrypi or raspberrypi.local </w:t>
+        <w:t xml:space="preserve">On Putty enter </w:t>
+      </w:r>
+      <w:proofErr w:type="spellStart"/>
+      <w:r>
+        <w:t>raspberrypi</w:t>
+      </w:r>
+      <w:proofErr w:type="spellEnd"/>
+      <w:r>
+        <w:t xml:space="preserve"> or </w:t>
+      </w:r>
+      <w:proofErr w:type="spellStart"/>
+      <w:proofErr w:type="gramStart"/>
+      <w:r>
+        <w:t>raspberrypi.local</w:t>
+      </w:r>
+      <w:proofErr w:type="spellEnd"/>
+      <w:proofErr w:type="gramEnd"/>
+      <w:r>
+        <w:t xml:space="preserve"> </w:t>
       </w:r>
       <w:r>
         <w:rPr>
@@ -7486,7 +8037,6 @@
           <w:b w:val="0"/>
           <w:bCs w:val="0"/>
         </w:rPr>
-        <w:lastRenderedPageBreak/>
         <w:t>T</w:t>
       </w:r>
       <w:r>
@@ -7610,6 +8160,7 @@
         </w:rPr>
         <w:t>“</w:t>
       </w:r>
+      <w:proofErr w:type="spellStart"/>
       <w:r>
         <w:rPr>
           <w:rStyle w:val="Strong"/>
@@ -7618,8 +8169,9 @@
           <w:i/>
           <w:iCs/>
         </w:rPr>
-        <w:t>sudo raspi-config</w:t>
-      </w:r>
+        <w:t>sudo</w:t>
+      </w:r>
+      <w:proofErr w:type="spellEnd"/>
       <w:r>
         <w:rPr>
           <w:rStyle w:val="Strong"/>
@@ -7628,6 +8180,38 @@
           <w:i/>
           <w:iCs/>
         </w:rPr>
+        <w:t xml:space="preserve"> </w:t>
+      </w:r>
+      <w:proofErr w:type="spellStart"/>
+      <w:r>
+        <w:rPr>
+          <w:rStyle w:val="Strong"/>
+          <w:b w:val="0"/>
+          <w:bCs w:val="0"/>
+          <w:i/>
+          <w:iCs/>
+        </w:rPr>
+        <w:t>raspi</w:t>
+      </w:r>
+      <w:proofErr w:type="spellEnd"/>
+      <w:r>
+        <w:rPr>
+          <w:rStyle w:val="Strong"/>
+          <w:b w:val="0"/>
+          <w:bCs w:val="0"/>
+          <w:i/>
+          <w:iCs/>
+        </w:rPr>
+        <w:t>-config</w:t>
+      </w:r>
+      <w:r>
+        <w:rPr>
+          <w:rStyle w:val="Strong"/>
+          <w:b w:val="0"/>
+          <w:bCs w:val="0"/>
+          <w:i/>
+          <w:iCs/>
+        </w:rPr>
         <w:t>”</w:t>
       </w:r>
       <w:r>
@@ -7719,6 +8303,8 @@
         </w:rPr>
         <w:t xml:space="preserve">Enter </w:t>
       </w:r>
+      <w:proofErr w:type="spellStart"/>
+      <w:proofErr w:type="gramStart"/>
       <w:r>
         <w:t>raspberrypi</w:t>
       </w:r>
@@ -7736,6 +8322,8 @@
         </w:rPr>
         <w:t>local</w:t>
       </w:r>
+      <w:proofErr w:type="spellEnd"/>
+      <w:proofErr w:type="gramEnd"/>
       <w:r>
         <w:rPr>
           <w:rStyle w:val="Strong"/>
@@ -7756,9 +8344,11 @@
         </w:rPr>
         <w:t xml:space="preserve"> </w:t>
       </w:r>
+      <w:proofErr w:type="spellStart"/>
       <w:r>
         <w:t>raspberrypi</w:t>
       </w:r>
+      <w:proofErr w:type="spellEnd"/>
       <w:r>
         <w:rPr>
           <w:rStyle w:val="Strong"/>
@@ -7946,7 +8536,7 @@
                     </pic:cNvPicPr>
                   </pic:nvPicPr>
                   <pic:blipFill>
-                    <a:blip r:embed="rId35">
+                    <a:blip r:embed="rId37">
                       <a:extLst>
                         <a:ext uri="{28A0092B-C50C-407E-A947-70E740481C1C}">
                           <a14:useLocalDpi xmlns:a14="http://schemas.microsoft.com/office/drawing/2010/main" val="0"/>
@@ -8023,7 +8613,7 @@
                     </pic:cNvPicPr>
                   </pic:nvPicPr>
                   <pic:blipFill>
-                    <a:blip r:embed="rId36">
+                    <a:blip r:embed="rId38">
                       <a:extLst>
                         <a:ext uri="{28A0092B-C50C-407E-A947-70E740481C1C}">
                           <a14:useLocalDpi xmlns:a14="http://schemas.microsoft.com/office/drawing/2010/main" val="0"/>
@@ -8312,7 +8902,7 @@
                     </pic:cNvPicPr>
                   </pic:nvPicPr>
                   <pic:blipFill>
-                    <a:blip r:embed="rId37">
+                    <a:blip r:embed="rId39">
                       <a:extLst>
                         <a:ext uri="{28A0092B-C50C-407E-A947-70E740481C1C}">
                           <a14:useLocalDpi xmlns:a14="http://schemas.microsoft.com/office/drawing/2010/main" val="0"/>
@@ -8352,27 +8942,14 @@
       <w:r>
         <w:t xml:space="preserve">Figure </w:t>
       </w:r>
-      <w:r>
-        <w:fldChar w:fldCharType="begin"/>
-      </w:r>
-      <w:r>
-        <w:instrText xml:space="preserve"> SEQ Figure \* ARABIC </w:instrText>
-      </w:r>
-      <w:r>
-        <w:fldChar w:fldCharType="separate"/>
-      </w:r>
-      <w:r>
-        <w:rPr>
-          <w:noProof/>
-        </w:rPr>
-        <w:t>19</w:t>
-      </w:r>
-      <w:r>
-        <w:rPr>
-          <w:noProof/>
-        </w:rPr>
-        <w:fldChar w:fldCharType="end"/>
-      </w:r>
+      <w:fldSimple w:instr=" SEQ Figure \* ARABIC ">
+        <w:r>
+          <w:rPr>
+            <w:noProof/>
+          </w:rPr>
+          <w:t>21</w:t>
+        </w:r>
+      </w:fldSimple>
       <w:r>
         <w:t xml:space="preserve"> - Block Diagram</w:t>
       </w:r>
@@ -8629,14 +9206,666 @@
     <w:p>
       <w:pPr>
         <w:pStyle w:val="NormalWeb"/>
-        <w:ind w:left="504"/>
-        <w:jc w:val="both"/>
-        <w:rPr>
-          <w:b/>
-          <w:bCs/>
-        </w:rPr>
-      </w:pPr>
-    </w:p>
+        <w:jc w:val="both"/>
+      </w:pPr>
+      <w:r>
+        <w:t>Interfacing of this project has two core parts. These are:</w:t>
+      </w:r>
+    </w:p>
+    <w:p>
+      <w:pPr>
+        <w:pStyle w:val="NormalWeb"/>
+        <w:numPr>
+          <w:ilvl w:val="0"/>
+          <w:numId w:val="40"/>
+        </w:numPr>
+        <w:jc w:val="both"/>
+      </w:pPr>
+      <w:r>
+        <w:t xml:space="preserve">Raspberry Pi with GSM module and related components </w:t>
+      </w:r>
+    </w:p>
+    <w:p>
+      <w:pPr>
+        <w:pStyle w:val="NormalWeb"/>
+        <w:numPr>
+          <w:ilvl w:val="0"/>
+          <w:numId w:val="40"/>
+        </w:numPr>
+        <w:jc w:val="both"/>
+      </w:pPr>
+      <w:r>
+        <w:t>Raspberry Pi with LEDs and related components</w:t>
+      </w:r>
+    </w:p>
+    <w:p>
+      <w:pPr>
+        <w:pStyle w:val="NormalWeb"/>
+        <w:jc w:val="both"/>
+      </w:pPr>
+      <w:r>
+        <w:t xml:space="preserve">To interface the GSM </w:t>
+      </w:r>
+      <w:r>
+        <w:t>SIM800L</w:t>
+      </w:r>
+      <w:r>
+        <w:t xml:space="preserve"> module to the raspberry pi, a capacitor and a diode is required besides the two components. The reasons for using these components are described in detail on section 3.1.6 and 3.1.7. The </w:t>
+      </w:r>
+      <w:r>
+        <w:t>figure</w:t>
+      </w:r>
+      <w:r>
+        <w:t xml:space="preserve"> below illustrates how these components are interfaced.</w:t>
+      </w:r>
+    </w:p>
+    <w:p>
+      <w:pPr>
+        <w:keepNext/>
+        <w:jc w:val="both"/>
+      </w:pPr>
+      <w:r>
+        <w:rPr>
+          <w:rFonts w:ascii="Times New Roman" w:hAnsi="Times New Roman" w:cs="Times New Roman"/>
+          <w:noProof/>
+          <w:sz w:val="24"/>
+          <w:szCs w:val="24"/>
+        </w:rPr>
+        <w:drawing>
+          <wp:inline distT="0" distB="0" distL="0" distR="0" wp14:anchorId="548EB9A4" wp14:editId="39A50B8A">
+            <wp:extent cx="5934075" cy="4438650"/>
+            <wp:effectExtent l="0" t="0" r="9525" b="0"/>
+            <wp:docPr id="11" name="Picture 11"/>
+            <wp:cNvGraphicFramePr>
+              <a:graphicFrameLocks xmlns:a="http://schemas.openxmlformats.org/drawingml/2006/main" noChangeAspect="1"/>
+            </wp:cNvGraphicFramePr>
+            <a:graphic xmlns:a="http://schemas.openxmlformats.org/drawingml/2006/main">
+              <a:graphicData uri="http://schemas.openxmlformats.org/drawingml/2006/picture">
+                <pic:pic xmlns:pic="http://schemas.openxmlformats.org/drawingml/2006/picture">
+                  <pic:nvPicPr>
+                    <pic:cNvPr id="0" name="Picture 2"/>
+                    <pic:cNvPicPr>
+                      <a:picLocks noChangeAspect="1" noChangeArrowheads="1"/>
+                    </pic:cNvPicPr>
+                  </pic:nvPicPr>
+                  <pic:blipFill>
+                    <a:blip r:embed="rId40" cstate="print">
+                      <a:extLst>
+                        <a:ext uri="{28A0092B-C50C-407E-A947-70E740481C1C}">
+                          <a14:useLocalDpi xmlns:a14="http://schemas.microsoft.com/office/drawing/2010/main" val="0"/>
+                        </a:ext>
+                      </a:extLst>
+                    </a:blip>
+                    <a:srcRect/>
+                    <a:stretch>
+                      <a:fillRect/>
+                    </a:stretch>
+                  </pic:blipFill>
+                  <pic:spPr bwMode="auto">
+                    <a:xfrm>
+                      <a:off x="0" y="0"/>
+                      <a:ext cx="5934075" cy="4438650"/>
+                    </a:xfrm>
+                    <a:prstGeom prst="rect">
+                      <a:avLst/>
+                    </a:prstGeom>
+                    <a:noFill/>
+                    <a:ln>
+                      <a:noFill/>
+                    </a:ln>
+                  </pic:spPr>
+                </pic:pic>
+              </a:graphicData>
+            </a:graphic>
+          </wp:inline>
+        </w:drawing>
+      </w:r>
+    </w:p>
+    <w:p>
+      <w:pPr>
+        <w:pStyle w:val="Caption"/>
+        <w:jc w:val="center"/>
+        <w:rPr>
+          <w:rFonts w:ascii="Times New Roman" w:hAnsi="Times New Roman" w:cs="Times New Roman"/>
+          <w:sz w:val="24"/>
+          <w:szCs w:val="24"/>
+        </w:rPr>
+      </w:pPr>
+      <w:r>
+        <w:t xml:space="preserve">Figure </w:t>
+      </w:r>
+      <w:fldSimple w:instr=" SEQ Figure \* ARABIC ">
+        <w:r>
+          <w:rPr>
+            <w:noProof/>
+          </w:rPr>
+          <w:t>22</w:t>
+        </w:r>
+      </w:fldSimple>
+      <w:r>
+        <w:t xml:space="preserve"> - Pi GSM interfacing</w:t>
+      </w:r>
+    </w:p>
+    <w:p>
+      <w:pPr>
+        <w:jc w:val="both"/>
+        <w:rPr>
+          <w:rFonts w:ascii="Times New Roman" w:hAnsi="Times New Roman" w:cs="Times New Roman"/>
+          <w:sz w:val="24"/>
+          <w:szCs w:val="24"/>
+        </w:rPr>
+      </w:pPr>
+    </w:p>
+    <w:p>
+      <w:pPr>
+        <w:jc w:val="both"/>
+        <w:rPr>
+          <w:rFonts w:ascii="Times New Roman" w:hAnsi="Times New Roman" w:cs="Times New Roman"/>
+          <w:sz w:val="24"/>
+          <w:szCs w:val="24"/>
+        </w:rPr>
+      </w:pPr>
+      <w:r>
+        <w:rPr>
+          <w:rFonts w:ascii="Times New Roman" w:hAnsi="Times New Roman" w:cs="Times New Roman"/>
+          <w:sz w:val="24"/>
+          <w:szCs w:val="24"/>
+        </w:rPr>
+        <w:t>On</w:t>
+      </w:r>
+      <w:r>
+        <w:rPr>
+          <w:rFonts w:ascii="Times New Roman" w:hAnsi="Times New Roman" w:cs="Times New Roman"/>
+          <w:sz w:val="24"/>
+          <w:szCs w:val="24"/>
+        </w:rPr>
+        <w:t xml:space="preserve"> the above picture,</w:t>
+      </w:r>
+      <w:r>
+        <w:rPr>
+          <w:rFonts w:ascii="Times New Roman" w:hAnsi="Times New Roman" w:cs="Times New Roman"/>
+          <w:sz w:val="24"/>
+          <w:szCs w:val="24"/>
+        </w:rPr>
+        <w:t xml:space="preserve"> red wire is +5V and black wire is ground. W</w:t>
+      </w:r>
+      <w:r>
+        <w:rPr>
+          <w:rFonts w:ascii="Times New Roman" w:hAnsi="Times New Roman" w:cs="Times New Roman"/>
+          <w:sz w:val="24"/>
+          <w:szCs w:val="24"/>
+        </w:rPr>
+        <w:t xml:space="preserve">e can observe that the capacitor is connected in parallel with </w:t>
+      </w:r>
+      <w:proofErr w:type="spellStart"/>
+      <w:r>
+        <w:rPr>
+          <w:rFonts w:ascii="Times New Roman" w:hAnsi="Times New Roman" w:cs="Times New Roman"/>
+          <w:sz w:val="24"/>
+          <w:szCs w:val="24"/>
+        </w:rPr>
+        <w:t>Vcc</w:t>
+      </w:r>
+      <w:proofErr w:type="spellEnd"/>
+      <w:r>
+        <w:rPr>
+          <w:rFonts w:ascii="Times New Roman" w:hAnsi="Times New Roman" w:cs="Times New Roman"/>
+          <w:sz w:val="24"/>
+          <w:szCs w:val="24"/>
+        </w:rPr>
+        <w:t xml:space="preserve"> and ground, as described previously. The +5V source from the raspberry pi is connected to the GSM module </w:t>
+      </w:r>
+      <w:proofErr w:type="spellStart"/>
+      <w:r>
+        <w:rPr>
+          <w:rFonts w:ascii="Times New Roman" w:hAnsi="Times New Roman" w:cs="Times New Roman"/>
+          <w:sz w:val="24"/>
+          <w:szCs w:val="24"/>
+        </w:rPr>
+        <w:t>Vcc</w:t>
+      </w:r>
+      <w:proofErr w:type="spellEnd"/>
+      <w:r>
+        <w:rPr>
+          <w:rFonts w:ascii="Times New Roman" w:hAnsi="Times New Roman" w:cs="Times New Roman"/>
+          <w:sz w:val="24"/>
+          <w:szCs w:val="24"/>
+        </w:rPr>
+        <w:t xml:space="preserve"> through a diode. </w:t>
+      </w:r>
+      <w:r>
+        <w:rPr>
+          <w:rFonts w:ascii="Times New Roman" w:hAnsi="Times New Roman" w:cs="Times New Roman"/>
+          <w:sz w:val="24"/>
+          <w:szCs w:val="24"/>
+        </w:rPr>
+        <w:t xml:space="preserve">The pin right below </w:t>
+      </w:r>
+      <w:r>
+        <w:rPr>
+          <w:rFonts w:ascii="Times New Roman" w:hAnsi="Times New Roman" w:cs="Times New Roman"/>
+          <w:sz w:val="24"/>
+          <w:szCs w:val="24"/>
+        </w:rPr>
+        <w:lastRenderedPageBreak/>
+        <w:t xml:space="preserve">the ground pin on the raspberry pi or the one connected to a cyan colored jumper color, Tx, is connected to RXD </w:t>
+      </w:r>
+      <w:r>
+        <w:rPr>
+          <w:rFonts w:ascii="Times New Roman" w:hAnsi="Times New Roman" w:cs="Times New Roman"/>
+          <w:sz w:val="24"/>
+          <w:szCs w:val="24"/>
+        </w:rPr>
+        <w:t>of the GSM module</w:t>
+      </w:r>
+      <w:r>
+        <w:rPr>
+          <w:rFonts w:ascii="Times New Roman" w:hAnsi="Times New Roman" w:cs="Times New Roman"/>
+          <w:sz w:val="24"/>
+          <w:szCs w:val="24"/>
+        </w:rPr>
+        <w:t>. The pin next to Tx connected to a purple wire, Rx, is connected to</w:t>
+      </w:r>
+      <w:r>
+        <w:rPr>
+          <w:rFonts w:ascii="Times New Roman" w:hAnsi="Times New Roman" w:cs="Times New Roman"/>
+          <w:sz w:val="24"/>
+          <w:szCs w:val="24"/>
+        </w:rPr>
+        <w:t xml:space="preserve"> TXD of the GSM module.</w:t>
+      </w:r>
+      <w:r>
+        <w:rPr>
+          <w:rFonts w:ascii="Times New Roman" w:hAnsi="Times New Roman" w:cs="Times New Roman"/>
+          <w:sz w:val="24"/>
+          <w:szCs w:val="24"/>
+        </w:rPr>
+        <w:t xml:space="preserve"> Note that both the capacitor and the diode should be connected in the right polarity. In figure 22, the capacitor negative side is indicated by a white strip at the top right edge</w:t>
+      </w:r>
+      <w:r>
+        <w:rPr>
+          <w:rFonts w:ascii="Times New Roman" w:hAnsi="Times New Roman" w:cs="Times New Roman"/>
+          <w:sz w:val="24"/>
+          <w:szCs w:val="24"/>
+        </w:rPr>
+        <w:t xml:space="preserve">. Likewise, </w:t>
+      </w:r>
+      <w:r>
+        <w:rPr>
+          <w:rFonts w:ascii="Times New Roman" w:hAnsi="Times New Roman" w:cs="Times New Roman"/>
+          <w:sz w:val="24"/>
+          <w:szCs w:val="24"/>
+        </w:rPr>
+        <w:t>the diode</w:t>
+      </w:r>
+      <w:r>
+        <w:rPr>
+          <w:rFonts w:ascii="Times New Roman" w:hAnsi="Times New Roman" w:cs="Times New Roman"/>
+          <w:sz w:val="24"/>
+          <w:szCs w:val="24"/>
+        </w:rPr>
+        <w:t>’</w:t>
+      </w:r>
+      <w:r>
+        <w:rPr>
+          <w:rFonts w:ascii="Times New Roman" w:hAnsi="Times New Roman" w:cs="Times New Roman"/>
+          <w:sz w:val="24"/>
+          <w:szCs w:val="24"/>
+        </w:rPr>
+        <w:t xml:space="preserve">s </w:t>
+      </w:r>
+      <w:r>
+        <w:rPr>
+          <w:rFonts w:ascii="Times New Roman" w:hAnsi="Times New Roman" w:cs="Times New Roman"/>
+          <w:sz w:val="24"/>
+          <w:szCs w:val="24"/>
+        </w:rPr>
+        <w:t>negative</w:t>
+      </w:r>
+      <w:r>
+        <w:rPr>
+          <w:rFonts w:ascii="Times New Roman" w:hAnsi="Times New Roman" w:cs="Times New Roman"/>
+          <w:sz w:val="24"/>
+          <w:szCs w:val="24"/>
+        </w:rPr>
+        <w:t xml:space="preserve"> side or the cathode is indicated with a white line at the right side of the diode.</w:t>
+      </w:r>
+    </w:p>
+    <w:p>
+      <w:pPr>
+        <w:jc w:val="both"/>
+        <w:rPr>
+          <w:rFonts w:ascii="Times New Roman" w:hAnsi="Times New Roman" w:cs="Times New Roman"/>
+          <w:sz w:val="28"/>
+          <w:szCs w:val="28"/>
+        </w:rPr>
+      </w:pPr>
+      <w:r>
+        <w:rPr>
+          <w:rFonts w:ascii="Times New Roman" w:hAnsi="Times New Roman" w:cs="Times New Roman"/>
+          <w:sz w:val="24"/>
+          <w:szCs w:val="24"/>
+        </w:rPr>
+        <w:t xml:space="preserve">To interface the LEDs to the raspberry pi, a current limiting resistor is required. </w:t>
+      </w:r>
+      <w:r>
+        <w:rPr>
+          <w:rFonts w:ascii="Times New Roman" w:hAnsi="Times New Roman" w:cs="Times New Roman"/>
+          <w:sz w:val="24"/>
+          <w:szCs w:val="24"/>
+        </w:rPr>
+        <w:t>The figure below illustrates how these components are interfaced.</w:t>
+      </w:r>
+      <w:r>
+        <w:rPr>
+          <w:rFonts w:ascii="Times New Roman" w:hAnsi="Times New Roman" w:cs="Times New Roman"/>
+          <w:sz w:val="28"/>
+          <w:szCs w:val="28"/>
+        </w:rPr>
+        <w:t xml:space="preserve"> </w:t>
+      </w:r>
+      <w:r>
+        <w:rPr>
+          <w:rFonts w:ascii="Times New Roman" w:hAnsi="Times New Roman" w:cs="Times New Roman"/>
+          <w:sz w:val="28"/>
+          <w:szCs w:val="28"/>
+        </w:rPr>
+        <w:t xml:space="preserve"> </w:t>
+      </w:r>
+    </w:p>
+    <w:p>
+      <w:pPr>
+        <w:keepNext/>
+      </w:pPr>
+      <w:r>
+        <w:rPr>
+          <w:noProof/>
+        </w:rPr>
+        <w:drawing>
+          <wp:inline distT="0" distB="0" distL="0" distR="0" wp14:anchorId="2D1B12B7" wp14:editId="41F806AB">
+            <wp:extent cx="5943600" cy="3962400"/>
+            <wp:effectExtent l="0" t="0" r="0" b="0"/>
+            <wp:docPr id="14" name="Picture 14"/>
+            <wp:cNvGraphicFramePr>
+              <a:graphicFrameLocks xmlns:a="http://schemas.openxmlformats.org/drawingml/2006/main" noChangeAspect="1"/>
+            </wp:cNvGraphicFramePr>
+            <a:graphic xmlns:a="http://schemas.openxmlformats.org/drawingml/2006/main">
+              <a:graphicData uri="http://schemas.openxmlformats.org/drawingml/2006/picture">
+                <pic:pic xmlns:pic="http://schemas.openxmlformats.org/drawingml/2006/picture">
+                  <pic:nvPicPr>
+                    <pic:cNvPr id="0" name="Picture 3"/>
+                    <pic:cNvPicPr>
+                      <a:picLocks noChangeAspect="1" noChangeArrowheads="1"/>
+                    </pic:cNvPicPr>
+                  </pic:nvPicPr>
+                  <pic:blipFill>
+                    <a:blip r:embed="rId41">
+                      <a:extLst>
+                        <a:ext uri="{28A0092B-C50C-407E-A947-70E740481C1C}">
+                          <a14:useLocalDpi xmlns:a14="http://schemas.microsoft.com/office/drawing/2010/main" val="0"/>
+                        </a:ext>
+                      </a:extLst>
+                    </a:blip>
+                    <a:srcRect/>
+                    <a:stretch>
+                      <a:fillRect/>
+                    </a:stretch>
+                  </pic:blipFill>
+                  <pic:spPr bwMode="auto">
+                    <a:xfrm>
+                      <a:off x="0" y="0"/>
+                      <a:ext cx="5943600" cy="3962400"/>
+                    </a:xfrm>
+                    <a:prstGeom prst="rect">
+                      <a:avLst/>
+                    </a:prstGeom>
+                    <a:noFill/>
+                    <a:ln>
+                      <a:noFill/>
+                    </a:ln>
+                  </pic:spPr>
+                </pic:pic>
+              </a:graphicData>
+            </a:graphic>
+          </wp:inline>
+        </w:drawing>
+      </w:r>
+    </w:p>
+    <w:p>
+      <w:pPr>
+        <w:pStyle w:val="Caption"/>
+        <w:jc w:val="center"/>
+      </w:pPr>
+      <w:r>
+        <w:t xml:space="preserve">Figure </w:t>
+      </w:r>
+      <w:fldSimple w:instr=" SEQ Figure \* ARABIC ">
+        <w:r>
+          <w:rPr>
+            <w:noProof/>
+          </w:rPr>
+          <w:t>23</w:t>
+        </w:r>
+      </w:fldSimple>
+      <w:r>
+        <w:t xml:space="preserve"> - Pi LED interfacing</w:t>
+      </w:r>
+    </w:p>
+    <w:p>
+      <w:pPr>
+        <w:jc w:val="both"/>
+        <w:rPr>
+          <w:rFonts w:ascii="Times New Roman" w:hAnsi="Times New Roman" w:cs="Times New Roman"/>
+          <w:sz w:val="24"/>
+          <w:szCs w:val="24"/>
+        </w:rPr>
+      </w:pPr>
+      <w:r>
+        <w:rPr>
+          <w:rFonts w:ascii="Times New Roman" w:hAnsi="Times New Roman" w:cs="Times New Roman"/>
+          <w:sz w:val="24"/>
+          <w:szCs w:val="24"/>
+        </w:rPr>
+        <w:t xml:space="preserve">As explained in section 3.1.4, resistors are required to connect a LED to a GPIO pin. In the above picture, we can see that this is done for all three LEDs. Unlike the diode and the capacitor, the resistor is not a polarized element. </w:t>
+      </w:r>
+      <w:r>
+        <w:rPr>
+          <w:rFonts w:ascii="Times New Roman" w:hAnsi="Times New Roman" w:cs="Times New Roman"/>
+          <w:sz w:val="24"/>
+          <w:szCs w:val="24"/>
+        </w:rPr>
+        <w:t>So,</w:t>
+      </w:r>
+      <w:r>
+        <w:rPr>
+          <w:rFonts w:ascii="Times New Roman" w:hAnsi="Times New Roman" w:cs="Times New Roman"/>
+          <w:sz w:val="24"/>
+          <w:szCs w:val="24"/>
+        </w:rPr>
+        <w:t xml:space="preserve"> we connect it in any direction we want.</w:t>
+      </w:r>
+    </w:p>
+    <w:p>
+      <w:pPr>
+        <w:jc w:val="both"/>
+        <w:rPr>
+          <w:rFonts w:ascii="Times New Roman" w:hAnsi="Times New Roman" w:cs="Times New Roman"/>
+          <w:sz w:val="24"/>
+          <w:szCs w:val="24"/>
+        </w:rPr>
+      </w:pPr>
+      <w:r>
+        <w:rPr>
+          <w:rFonts w:ascii="Times New Roman" w:hAnsi="Times New Roman" w:cs="Times New Roman"/>
+          <w:sz w:val="24"/>
+          <w:szCs w:val="24"/>
+        </w:rPr>
+        <w:t xml:space="preserve">Putting it all together, we get the wiring diagram </w:t>
+      </w:r>
+      <w:r>
+        <w:rPr>
+          <w:rFonts w:ascii="Times New Roman" w:hAnsi="Times New Roman" w:cs="Times New Roman"/>
+          <w:sz w:val="24"/>
+          <w:szCs w:val="24"/>
+        </w:rPr>
+        <w:t xml:space="preserve">on figure 24 </w:t>
+      </w:r>
+      <w:r>
+        <w:rPr>
+          <w:rFonts w:ascii="Times New Roman" w:hAnsi="Times New Roman" w:cs="Times New Roman"/>
+          <w:sz w:val="24"/>
+          <w:szCs w:val="24"/>
+        </w:rPr>
+        <w:t>given below.</w:t>
+      </w:r>
+      <w:r>
+        <w:rPr>
+          <w:rFonts w:ascii="Times New Roman" w:hAnsi="Times New Roman" w:cs="Times New Roman"/>
+          <w:sz w:val="24"/>
+          <w:szCs w:val="24"/>
+        </w:rPr>
+        <w:t xml:space="preserve"> This design considers 8 traffic lights, two for each side of the crossroad. One of these traffic lights is for cars turning left while the other one is for cars going straight.</w:t>
+      </w:r>
+      <w:r>
+        <w:rPr>
+          <w:rFonts w:ascii="Times New Roman" w:hAnsi="Times New Roman" w:cs="Times New Roman"/>
+          <w:sz w:val="24"/>
+          <w:szCs w:val="24"/>
+        </w:rPr>
+        <w:t xml:space="preserve"> This will be discussed in detail on section 4.2.2.</w:t>
+      </w:r>
+      <w:r>
+        <w:rPr>
+          <w:rFonts w:ascii="Times New Roman" w:hAnsi="Times New Roman" w:cs="Times New Roman"/>
+          <w:sz w:val="24"/>
+          <w:szCs w:val="24"/>
+        </w:rPr>
+        <w:t xml:space="preserve"> </w:t>
+      </w:r>
+    </w:p>
+    <w:p>
+      <w:pPr>
+        <w:jc w:val="both"/>
+        <w:rPr>
+          <w:rFonts w:ascii="Times New Roman" w:hAnsi="Times New Roman" w:cs="Times New Roman"/>
+          <w:sz w:val="24"/>
+          <w:szCs w:val="24"/>
+        </w:rPr>
+      </w:pPr>
+    </w:p>
+    <w:p>
+      <w:pPr>
+        <w:jc w:val="both"/>
+        <w:rPr>
+          <w:rFonts w:ascii="Times New Roman" w:hAnsi="Times New Roman" w:cs="Times New Roman"/>
+          <w:sz w:val="24"/>
+          <w:szCs w:val="24"/>
+        </w:rPr>
+      </w:pPr>
+    </w:p>
+    <w:p>
+      <w:pPr>
+        <w:jc w:val="both"/>
+        <w:rPr>
+          <w:rFonts w:ascii="Times New Roman" w:hAnsi="Times New Roman" w:cs="Times New Roman"/>
+          <w:sz w:val="24"/>
+          <w:szCs w:val="24"/>
+        </w:rPr>
+      </w:pPr>
+    </w:p>
+    <w:p>
+      <w:pPr>
+        <w:jc w:val="both"/>
+        <w:rPr>
+          <w:rFonts w:ascii="Times New Roman" w:hAnsi="Times New Roman" w:cs="Times New Roman"/>
+          <w:sz w:val="24"/>
+          <w:szCs w:val="24"/>
+        </w:rPr>
+      </w:pPr>
+    </w:p>
+    <w:p>
+      <w:pPr>
+        <w:keepNext/>
+        <w:jc w:val="center"/>
+      </w:pPr>
+      <w:r>
+        <w:rPr>
+          <w:rFonts w:ascii="Times New Roman" w:hAnsi="Times New Roman" w:cs="Times New Roman"/>
+          <w:noProof/>
+          <w:sz w:val="24"/>
+          <w:szCs w:val="24"/>
+        </w:rPr>
+        <w:drawing>
+          <wp:inline distT="0" distB="0" distL="0" distR="0" wp14:anchorId="527CBBBA" wp14:editId="723396A0">
+            <wp:extent cx="5095875" cy="5067300"/>
+            <wp:effectExtent l="0" t="0" r="9525" b="0"/>
+            <wp:docPr id="15" name="Picture 15"/>
+            <wp:cNvGraphicFramePr>
+              <a:graphicFrameLocks xmlns:a="http://schemas.openxmlformats.org/drawingml/2006/main" noChangeAspect="1"/>
+            </wp:cNvGraphicFramePr>
+            <a:graphic xmlns:a="http://schemas.openxmlformats.org/drawingml/2006/main">
+              <a:graphicData uri="http://schemas.openxmlformats.org/drawingml/2006/picture">
+                <pic:pic xmlns:pic="http://schemas.openxmlformats.org/drawingml/2006/picture">
+                  <pic:nvPicPr>
+                    <pic:cNvPr id="0" name="Picture 4"/>
+                    <pic:cNvPicPr>
+                      <a:picLocks noChangeAspect="1" noChangeArrowheads="1"/>
+                    </pic:cNvPicPr>
+                  </pic:nvPicPr>
+                  <pic:blipFill>
+                    <a:blip r:embed="rId42">
+                      <a:extLst>
+                        <a:ext uri="{28A0092B-C50C-407E-A947-70E740481C1C}">
+                          <a14:useLocalDpi xmlns:a14="http://schemas.microsoft.com/office/drawing/2010/main" val="0"/>
+                        </a:ext>
+                      </a:extLst>
+                    </a:blip>
+                    <a:srcRect/>
+                    <a:stretch>
+                      <a:fillRect/>
+                    </a:stretch>
+                  </pic:blipFill>
+                  <pic:spPr bwMode="auto">
+                    <a:xfrm>
+                      <a:off x="0" y="0"/>
+                      <a:ext cx="5095875" cy="5067300"/>
+                    </a:xfrm>
+                    <a:prstGeom prst="rect">
+                      <a:avLst/>
+                    </a:prstGeom>
+                    <a:noFill/>
+                    <a:ln>
+                      <a:noFill/>
+                    </a:ln>
+                  </pic:spPr>
+                </pic:pic>
+              </a:graphicData>
+            </a:graphic>
+          </wp:inline>
+        </w:drawing>
+      </w:r>
+    </w:p>
+    <w:p>
+      <w:pPr>
+        <w:pStyle w:val="Caption"/>
+        <w:jc w:val="center"/>
+      </w:pPr>
+      <w:r>
+        <w:t xml:space="preserve">Figure </w:t>
+      </w:r>
+      <w:fldSimple w:instr=" SEQ Figure \* ARABIC ">
+        <w:r>
+          <w:rPr>
+            <w:noProof/>
+          </w:rPr>
+          <w:t>24</w:t>
+        </w:r>
+      </w:fldSimple>
+      <w:r>
+        <w:t xml:space="preserve"> - System wiring diagram</w:t>
+      </w:r>
+    </w:p>
+    <w:p/>
     <w:p>
       <w:pPr>
         <w:pStyle w:val="NormalWeb"/>
@@ -8689,12 +9918,21 @@
       <w:pPr>
         <w:pStyle w:val="NormalWeb"/>
         <w:jc w:val="both"/>
-        <w:rPr>
-          <w:b/>
-          <w:bCs/>
-          <w:sz w:val="28"/>
-          <w:szCs w:val="28"/>
-        </w:rPr>
+      </w:pPr>
+      <w:r>
+        <w:t xml:space="preserve">This project involves programming on detection and counting of vehicles, deciding the amount of time to be allocated and to which lanes to allocate this time, receiving SMS message from the GSM module and sending statistical data to an API. All of these are coded using python with the help of libraries like OpenCV. </w:t>
+      </w:r>
+    </w:p>
+    <w:p>
+      <w:pPr>
+        <w:pStyle w:val="NormalWeb"/>
+        <w:jc w:val="both"/>
+      </w:pPr>
+    </w:p>
+    <w:p>
+      <w:pPr>
+        <w:pStyle w:val="NormalWeb"/>
+        <w:jc w:val="both"/>
       </w:pPr>
     </w:p>
     <w:p>
@@ -8717,6 +9955,7 @@
           <w:b/>
           <w:bCs/>
         </w:rPr>
+        <w:lastRenderedPageBreak/>
         <w:t>Scheduling Algorithm</w:t>
       </w:r>
     </w:p>
@@ -9120,7 +10359,6 @@
           <w:sz w:val="24"/>
           <w:szCs w:val="24"/>
         </w:rPr>
-        <w:lastRenderedPageBreak/>
         <w:t xml:space="preserve">Response time: </w:t>
       </w:r>
       <w:r>
@@ -9278,6 +10516,7 @@
           <w:sz w:val="24"/>
           <w:szCs w:val="24"/>
         </w:rPr>
+        <w:lastRenderedPageBreak/>
         <w:t>Besides the properties listed above there are a few additional things that needs to be considered. One is the two types of scheduling(interrupt) and the other is deadlock.</w:t>
       </w:r>
     </w:p>
@@ -9529,7 +10768,23 @@
           <w:sz w:val="24"/>
           <w:szCs w:val="24"/>
         </w:rPr>
-        <w:t xml:space="preserve"> a queue is a data structure that allows the retrieval of data in the order of insertion. This method of organizing and manipulating data is know as First in First out or First Come First Serve. Entities in the ready queue are ready and waiting to use the shared resource.</w:t>
+        <w:t xml:space="preserve"> a queue is a data structure that allows the retrieval of data in the order of insertion. This method of organizing and manipulating data is </w:t>
+      </w:r>
+      <w:r>
+        <w:rPr>
+          <w:rFonts w:ascii="Times New Roman" w:hAnsi="Times New Roman" w:cs="Times New Roman"/>
+          <w:sz w:val="24"/>
+          <w:szCs w:val="24"/>
+        </w:rPr>
+        <w:t>known</w:t>
+      </w:r>
+      <w:r>
+        <w:rPr>
+          <w:rFonts w:ascii="Times New Roman" w:hAnsi="Times New Roman" w:cs="Times New Roman"/>
+          <w:sz w:val="24"/>
+          <w:szCs w:val="24"/>
+        </w:rPr>
+        <w:t xml:space="preserve"> as First in First out or First Come First Serve. Entities in the ready queue are ready and waiting to use the shared resource.</w:t>
       </w:r>
     </w:p>
     <w:p>
@@ -9558,7 +10813,6 @@
           <w:sz w:val="24"/>
           <w:szCs w:val="24"/>
         </w:rPr>
-        <w:lastRenderedPageBreak/>
         <w:drawing>
           <wp:inline distT="0" distB="0" distL="0" distR="0" wp14:anchorId="65CCD4BB" wp14:editId="7E0A093C">
             <wp:extent cx="5753100" cy="3448172"/>
@@ -9577,7 +10831,7 @@
                     </pic:cNvPicPr>
                   </pic:nvPicPr>
                   <pic:blipFill>
-                    <a:blip r:embed="rId38">
+                    <a:blip r:embed="rId43">
                       <a:extLst>
                         <a:ext uri="{28A0092B-C50C-407E-A947-70E740481C1C}">
                           <a14:useLocalDpi xmlns:a14="http://schemas.microsoft.com/office/drawing/2010/main" val="0"/>
@@ -9690,6 +10944,7 @@
           <w:sz w:val="24"/>
           <w:szCs w:val="24"/>
         </w:rPr>
+        <w:lastRenderedPageBreak/>
         <w:t>The parameters listed above relates to these scientific parameters as explained below.</w:t>
       </w:r>
     </w:p>
@@ -9922,7 +11177,6 @@
           <w:sz w:val="24"/>
           <w:szCs w:val="24"/>
         </w:rPr>
-        <w:lastRenderedPageBreak/>
         <w:t>B1 – D1</w:t>
       </w:r>
     </w:p>
@@ -10372,6 +11626,7 @@
           <w:sz w:val="24"/>
           <w:szCs w:val="24"/>
         </w:rPr>
+        <w:lastRenderedPageBreak/>
         <w:t>Emergency vehicles</w:t>
       </w:r>
       <w:r>
@@ -10468,7 +11723,6 @@
           <w:sz w:val="24"/>
           <w:szCs w:val="24"/>
         </w:rPr>
-        <w:lastRenderedPageBreak/>
         <w:drawing>
           <wp:inline distT="0" distB="0" distL="0" distR="0" wp14:anchorId="621133F0" wp14:editId="490262D1">
             <wp:extent cx="4288522" cy="4219575"/>
@@ -10487,7 +11741,7 @@
                     </pic:cNvPicPr>
                   </pic:nvPicPr>
                   <pic:blipFill>
-                    <a:blip r:embed="rId39" cstate="print">
+                    <a:blip r:embed="rId44" cstate="print">
                       <a:extLst>
                         <a:ext uri="{28A0092B-C50C-407E-A947-70E740481C1C}">
                           <a14:useLocalDpi xmlns:a14="http://schemas.microsoft.com/office/drawing/2010/main" val="0"/>
@@ -10596,78 +11850,6 @@
     </w:p>
     <w:p>
       <w:pPr>
-        <w:jc w:val="both"/>
-        <w:rPr>
-          <w:rFonts w:ascii="Times New Roman" w:hAnsi="Times New Roman" w:cs="Times New Roman"/>
-          <w:b/>
-          <w:bCs/>
-          <w:sz w:val="28"/>
-          <w:szCs w:val="28"/>
-        </w:rPr>
-      </w:pPr>
-    </w:p>
-    <w:p>
-      <w:pPr>
-        <w:jc w:val="both"/>
-        <w:rPr>
-          <w:rFonts w:ascii="Times New Roman" w:hAnsi="Times New Roman" w:cs="Times New Roman"/>
-          <w:b/>
-          <w:bCs/>
-          <w:sz w:val="28"/>
-          <w:szCs w:val="28"/>
-        </w:rPr>
-      </w:pPr>
-    </w:p>
-    <w:p>
-      <w:pPr>
-        <w:jc w:val="both"/>
-        <w:rPr>
-          <w:rFonts w:ascii="Times New Roman" w:hAnsi="Times New Roman" w:cs="Times New Roman"/>
-          <w:b/>
-          <w:bCs/>
-          <w:sz w:val="28"/>
-          <w:szCs w:val="28"/>
-        </w:rPr>
-      </w:pPr>
-    </w:p>
-    <w:p>
-      <w:pPr>
-        <w:jc w:val="both"/>
-        <w:rPr>
-          <w:rFonts w:ascii="Times New Roman" w:hAnsi="Times New Roman" w:cs="Times New Roman"/>
-          <w:b/>
-          <w:bCs/>
-          <w:sz w:val="28"/>
-          <w:szCs w:val="28"/>
-        </w:rPr>
-      </w:pPr>
-    </w:p>
-    <w:p>
-      <w:pPr>
-        <w:jc w:val="both"/>
-        <w:rPr>
-          <w:rFonts w:ascii="Times New Roman" w:hAnsi="Times New Roman" w:cs="Times New Roman"/>
-          <w:b/>
-          <w:bCs/>
-          <w:sz w:val="28"/>
-          <w:szCs w:val="28"/>
-        </w:rPr>
-      </w:pPr>
-    </w:p>
-    <w:p>
-      <w:pPr>
-        <w:jc w:val="both"/>
-        <w:rPr>
-          <w:rFonts w:ascii="Times New Roman" w:hAnsi="Times New Roman" w:cs="Times New Roman"/>
-          <w:b/>
-          <w:bCs/>
-          <w:sz w:val="28"/>
-          <w:szCs w:val="28"/>
-        </w:rPr>
-      </w:pPr>
-    </w:p>
-    <w:p>
-      <w:pPr>
         <w:pStyle w:val="NormalWeb"/>
         <w:numPr>
           <w:ilvl w:val="0"/>
@@ -10824,7 +12006,7 @@
                     </pic:cNvPicPr>
                   </pic:nvPicPr>
                   <pic:blipFill>
-                    <a:blip r:embed="rId40">
+                    <a:blip r:embed="rId45">
                       <a:extLst>
                         <a:ext uri="{28A0092B-C50C-407E-A947-70E740481C1C}">
                           <a14:useLocalDpi xmlns:a14="http://schemas.microsoft.com/office/drawing/2010/main" val="0"/>
@@ -10919,7 +12101,25 @@
           <w:sz w:val="24"/>
           <w:szCs w:val="24"/>
         </w:rPr>
-        <w:t xml:space="preserve">Next sample width and height must be set. They shouldn’t be a very big size as it will make detection slow. It is quite safe to always set a small value for this. Recommended settings for sample width and height is that to keep one aspect on 24 and set the other accordingly. </w:t>
+        <w:t xml:space="preserve">Next sample width and height must be set. They shouldn’t be a very big size as it will make detection slow. It is quite safe to always set a small value for this. Recommended settings for sample width and height </w:t>
+      </w:r>
+      <w:proofErr w:type="gramStart"/>
+      <w:r>
+        <w:rPr>
+          <w:rFonts w:ascii="Times New Roman" w:hAnsi="Times New Roman" w:cs="Times New Roman"/>
+          <w:sz w:val="24"/>
+          <w:szCs w:val="24"/>
+        </w:rPr>
+        <w:t>is</w:t>
+      </w:r>
+      <w:proofErr w:type="gramEnd"/>
+      <w:r>
+        <w:rPr>
+          <w:rFonts w:ascii="Times New Roman" w:hAnsi="Times New Roman" w:cs="Times New Roman"/>
+          <w:sz w:val="24"/>
+          <w:szCs w:val="24"/>
+        </w:rPr>
+        <w:t xml:space="preserve"> that to keep one aspect on 24 and set the other accordingly. </w:t>
       </w:r>
     </w:p>
     <w:p>
@@ -10961,7 +12161,7 @@
                     </pic:cNvPicPr>
                   </pic:nvPicPr>
                   <pic:blipFill>
-                    <a:blip r:embed="rId41">
+                    <a:blip r:embed="rId46">
                       <a:extLst>
                         <a:ext uri="{28A0092B-C50C-407E-A947-70E740481C1C}">
                           <a14:useLocalDpi xmlns:a14="http://schemas.microsoft.com/office/drawing/2010/main" val="0"/>
@@ -11221,7 +12421,61 @@
           <w:sz w:val="24"/>
           <w:szCs w:val="24"/>
         </w:rPr>
-        <w:t>“neg.lst”, “pos.lst” and “pos_samples.vec” are temporary files created for training the classifier and they can also be removed without having any effect.</w:t>
+        <w:t>“</w:t>
+      </w:r>
+      <w:proofErr w:type="spellStart"/>
+      <w:r>
+        <w:rPr>
+          <w:rFonts w:ascii="Times New Roman" w:hAnsi="Times New Roman" w:cs="Times New Roman"/>
+          <w:sz w:val="24"/>
+          <w:szCs w:val="24"/>
+        </w:rPr>
+        <w:t>neg.lst</w:t>
+      </w:r>
+      <w:proofErr w:type="spellEnd"/>
+      <w:r>
+        <w:rPr>
+          <w:rFonts w:ascii="Times New Roman" w:hAnsi="Times New Roman" w:cs="Times New Roman"/>
+          <w:sz w:val="24"/>
+          <w:szCs w:val="24"/>
+        </w:rPr>
+        <w:t>”, “</w:t>
+      </w:r>
+      <w:proofErr w:type="spellStart"/>
+      <w:r>
+        <w:rPr>
+          <w:rFonts w:ascii="Times New Roman" w:hAnsi="Times New Roman" w:cs="Times New Roman"/>
+          <w:sz w:val="24"/>
+          <w:szCs w:val="24"/>
+        </w:rPr>
+        <w:t>pos.lst</w:t>
+      </w:r>
+      <w:proofErr w:type="spellEnd"/>
+      <w:r>
+        <w:rPr>
+          <w:rFonts w:ascii="Times New Roman" w:hAnsi="Times New Roman" w:cs="Times New Roman"/>
+          <w:sz w:val="24"/>
+          <w:szCs w:val="24"/>
+        </w:rPr>
+        <w:t>” and “</w:t>
+      </w:r>
+      <w:proofErr w:type="spellStart"/>
+      <w:r>
+        <w:rPr>
+          <w:rFonts w:ascii="Times New Roman" w:hAnsi="Times New Roman" w:cs="Times New Roman"/>
+          <w:sz w:val="24"/>
+          <w:szCs w:val="24"/>
+        </w:rPr>
+        <w:t>pos_samples.vec</w:t>
+      </w:r>
+      <w:proofErr w:type="spellEnd"/>
+      <w:r>
+        <w:rPr>
+          <w:rFonts w:ascii="Times New Roman" w:hAnsi="Times New Roman" w:cs="Times New Roman"/>
+          <w:sz w:val="24"/>
+          <w:szCs w:val="24"/>
+        </w:rPr>
+        <w:t>” are temporary files created for training the classifier and they can also be removed without having any effect.</w:t>
       </w:r>
     </w:p>
     <w:p>
@@ -11339,7 +12593,7 @@
                     </pic:cNvPicPr>
                   </pic:nvPicPr>
                   <pic:blipFill>
-                    <a:blip r:embed="rId42" cstate="print">
+                    <a:blip r:embed="rId47" cstate="print">
                       <a:extLst>
                         <a:ext uri="{28A0092B-C50C-407E-A947-70E740481C1C}">
                           <a14:useLocalDpi xmlns:a14="http://schemas.microsoft.com/office/drawing/2010/main" val="0"/>
@@ -11459,7 +12713,7 @@
                     </pic:cNvPicPr>
                   </pic:nvPicPr>
                   <pic:blipFill>
-                    <a:blip r:embed="rId43" cstate="print">
+                    <a:blip r:embed="rId48" cstate="print">
                       <a:extLst>
                         <a:ext uri="{28A0092B-C50C-407E-A947-70E740481C1C}">
                           <a14:useLocalDpi xmlns:a14="http://schemas.microsoft.com/office/drawing/2010/main" val="0"/>
@@ -11554,7 +12808,7 @@
                     </pic:cNvPicPr>
                   </pic:nvPicPr>
                   <pic:blipFill>
-                    <a:blip r:embed="rId44" cstate="print">
+                    <a:blip r:embed="rId49" cstate="print">
                       <a:extLst>
                         <a:ext uri="{28A0092B-C50C-407E-A947-70E740481C1C}">
                           <a14:useLocalDpi xmlns:a14="http://schemas.microsoft.com/office/drawing/2010/main" val="0"/>
@@ -11594,27 +12848,14 @@
       <w:r>
         <w:t xml:space="preserve">Figure </w:t>
       </w:r>
-      <w:r>
-        <w:fldChar w:fldCharType="begin"/>
-      </w:r>
-      <w:r>
-        <w:instrText xml:space="preserve"> SEQ Figure \* ARABIC </w:instrText>
-      </w:r>
-      <w:r>
-        <w:fldChar w:fldCharType="separate"/>
-      </w:r>
-      <w:r>
-        <w:rPr>
-          <w:noProof/>
-        </w:rPr>
-        <w:t>20</w:t>
-      </w:r>
-      <w:r>
-        <w:rPr>
-          <w:noProof/>
-        </w:rPr>
-        <w:fldChar w:fldCharType="end"/>
-      </w:r>
+      <w:fldSimple w:instr=" SEQ Figure \* ARABIC ">
+        <w:r>
+          <w:rPr>
+            <w:noProof/>
+          </w:rPr>
+          <w:t>25</w:t>
+        </w:r>
+      </w:fldSimple>
       <w:r>
         <w:t xml:space="preserve"> - Photoshopped crossroad</w:t>
       </w:r>
@@ -11700,7 +12941,25 @@
           <w:sz w:val="24"/>
           <w:szCs w:val="24"/>
         </w:rPr>
-        <w:t>For this project, we are only interested in NET, Vcc, RXD, TXD and GND</w:t>
+        <w:t xml:space="preserve">For this project, we are only interested in NET, </w:t>
+      </w:r>
+      <w:proofErr w:type="spellStart"/>
+      <w:r>
+        <w:rPr>
+          <w:rFonts w:ascii="Times New Roman" w:hAnsi="Times New Roman" w:cs="Times New Roman"/>
+          <w:sz w:val="24"/>
+          <w:szCs w:val="24"/>
+        </w:rPr>
+        <w:t>Vcc</w:t>
+      </w:r>
+      <w:proofErr w:type="spellEnd"/>
+      <w:r>
+        <w:rPr>
+          <w:rFonts w:ascii="Times New Roman" w:hAnsi="Times New Roman" w:cs="Times New Roman"/>
+          <w:sz w:val="24"/>
+          <w:szCs w:val="24"/>
+        </w:rPr>
+        <w:t>, RXD, TXD and GND</w:t>
       </w:r>
       <w:r>
         <w:rPr>
@@ -11773,7 +13032,7 @@
       </w:pPr>
     </w:p>
     <w:sectPr>
-      <w:footerReference w:type="default" r:id="rId45"/>
+      <w:footerReference w:type="default" r:id="rId50"/>
       <w:pgSz w:w="12240" w:h="15840"/>
       <w:pgMar w:top="1440" w:right="1440" w:bottom="1440" w:left="1440" w:header="720" w:footer="720" w:gutter="0"/>
       <w:cols w:space="720"/>
@@ -14181,6 +15440,119 @@
     </w:lvl>
   </w:abstractNum>
   <w:abstractNum w:abstractNumId="21" w15:restartNumberingAfterBreak="0">
+    <w:nsid w:val="3E2550BA"/>
+    <w:multiLevelType w:val="hybridMultilevel"/>
+    <w:tmpl w:val="49C2184A"/>
+    <w:lvl w:ilvl="0" w:tplc="04090001">
+      <w:start w:val="1"/>
+      <w:numFmt w:val="bullet"/>
+      <w:lvlText w:val=""/>
+      <w:lvlJc w:val="left"/>
+      <w:pPr>
+        <w:ind w:left="720" w:hanging="360"/>
+      </w:pPr>
+      <w:rPr>
+        <w:rFonts w:ascii="Symbol" w:hAnsi="Symbol" w:hint="default"/>
+      </w:rPr>
+    </w:lvl>
+    <w:lvl w:ilvl="1" w:tplc="04090003" w:tentative="1">
+      <w:start w:val="1"/>
+      <w:numFmt w:val="bullet"/>
+      <w:lvlText w:val="o"/>
+      <w:lvlJc w:val="left"/>
+      <w:pPr>
+        <w:ind w:left="1440" w:hanging="360"/>
+      </w:pPr>
+      <w:rPr>
+        <w:rFonts w:ascii="Courier New" w:hAnsi="Courier New" w:cs="Courier New" w:hint="default"/>
+      </w:rPr>
+    </w:lvl>
+    <w:lvl w:ilvl="2" w:tplc="04090005" w:tentative="1">
+      <w:start w:val="1"/>
+      <w:numFmt w:val="bullet"/>
+      <w:lvlText w:val=""/>
+      <w:lvlJc w:val="left"/>
+      <w:pPr>
+        <w:ind w:left="2160" w:hanging="360"/>
+      </w:pPr>
+      <w:rPr>
+        <w:rFonts w:ascii="Wingdings" w:hAnsi="Wingdings" w:hint="default"/>
+      </w:rPr>
+    </w:lvl>
+    <w:lvl w:ilvl="3" w:tplc="04090001" w:tentative="1">
+      <w:start w:val="1"/>
+      <w:numFmt w:val="bullet"/>
+      <w:lvlText w:val=""/>
+      <w:lvlJc w:val="left"/>
+      <w:pPr>
+        <w:ind w:left="2880" w:hanging="360"/>
+      </w:pPr>
+      <w:rPr>
+        <w:rFonts w:ascii="Symbol" w:hAnsi="Symbol" w:hint="default"/>
+      </w:rPr>
+    </w:lvl>
+    <w:lvl w:ilvl="4" w:tplc="04090003" w:tentative="1">
+      <w:start w:val="1"/>
+      <w:numFmt w:val="bullet"/>
+      <w:lvlText w:val="o"/>
+      <w:lvlJc w:val="left"/>
+      <w:pPr>
+        <w:ind w:left="3600" w:hanging="360"/>
+      </w:pPr>
+      <w:rPr>
+        <w:rFonts w:ascii="Courier New" w:hAnsi="Courier New" w:cs="Courier New" w:hint="default"/>
+      </w:rPr>
+    </w:lvl>
+    <w:lvl w:ilvl="5" w:tplc="04090005" w:tentative="1">
+      <w:start w:val="1"/>
+      <w:numFmt w:val="bullet"/>
+      <w:lvlText w:val=""/>
+      <w:lvlJc w:val="left"/>
+      <w:pPr>
+        <w:ind w:left="4320" w:hanging="360"/>
+      </w:pPr>
+      <w:rPr>
+        <w:rFonts w:ascii="Wingdings" w:hAnsi="Wingdings" w:hint="default"/>
+      </w:rPr>
+    </w:lvl>
+    <w:lvl w:ilvl="6" w:tplc="04090001" w:tentative="1">
+      <w:start w:val="1"/>
+      <w:numFmt w:val="bullet"/>
+      <w:lvlText w:val=""/>
+      <w:lvlJc w:val="left"/>
+      <w:pPr>
+        <w:ind w:left="5040" w:hanging="360"/>
+      </w:pPr>
+      <w:rPr>
+        <w:rFonts w:ascii="Symbol" w:hAnsi="Symbol" w:hint="default"/>
+      </w:rPr>
+    </w:lvl>
+    <w:lvl w:ilvl="7" w:tplc="04090003" w:tentative="1">
+      <w:start w:val="1"/>
+      <w:numFmt w:val="bullet"/>
+      <w:lvlText w:val="o"/>
+      <w:lvlJc w:val="left"/>
+      <w:pPr>
+        <w:ind w:left="5760" w:hanging="360"/>
+      </w:pPr>
+      <w:rPr>
+        <w:rFonts w:ascii="Courier New" w:hAnsi="Courier New" w:cs="Courier New" w:hint="default"/>
+      </w:rPr>
+    </w:lvl>
+    <w:lvl w:ilvl="8" w:tplc="04090005" w:tentative="1">
+      <w:start w:val="1"/>
+      <w:numFmt w:val="bullet"/>
+      <w:lvlText w:val=""/>
+      <w:lvlJc w:val="left"/>
+      <w:pPr>
+        <w:ind w:left="6480" w:hanging="360"/>
+      </w:pPr>
+      <w:rPr>
+        <w:rFonts w:ascii="Wingdings" w:hAnsi="Wingdings" w:hint="default"/>
+      </w:rPr>
+    </w:lvl>
+  </w:abstractNum>
+  <w:abstractNum w:abstractNumId="22" w15:restartNumberingAfterBreak="0">
     <w:nsid w:val="44007822"/>
     <w:multiLevelType w:val="hybridMultilevel"/>
     <w:tmpl w:val="F7E4A306"/>
@@ -14293,7 +15665,7 @@
       </w:rPr>
     </w:lvl>
   </w:abstractNum>
-  <w:abstractNum w:abstractNumId="22" w15:restartNumberingAfterBreak="0">
+  <w:abstractNum w:abstractNumId="23" w15:restartNumberingAfterBreak="0">
     <w:nsid w:val="4C691581"/>
     <w:multiLevelType w:val="multilevel"/>
     <w:tmpl w:val="4296C438"/>
@@ -14442,7 +15814,7 @@
       </w:rPr>
     </w:lvl>
   </w:abstractNum>
-  <w:abstractNum w:abstractNumId="23" w15:restartNumberingAfterBreak="0">
+  <w:abstractNum w:abstractNumId="24" w15:restartNumberingAfterBreak="0">
     <w:nsid w:val="532569E6"/>
     <w:multiLevelType w:val="hybridMultilevel"/>
     <w:tmpl w:val="0A3C0EDA"/>
@@ -14528,7 +15900,7 @@
       </w:pPr>
     </w:lvl>
   </w:abstractNum>
-  <w:abstractNum w:abstractNumId="24" w15:restartNumberingAfterBreak="0">
+  <w:abstractNum w:abstractNumId="25" w15:restartNumberingAfterBreak="0">
     <w:nsid w:val="59224688"/>
     <w:multiLevelType w:val="hybridMultilevel"/>
     <w:tmpl w:val="0150A5EA"/>
@@ -14641,7 +16013,7 @@
       </w:rPr>
     </w:lvl>
   </w:abstractNum>
-  <w:abstractNum w:abstractNumId="25" w15:restartNumberingAfterBreak="0">
+  <w:abstractNum w:abstractNumId="26" w15:restartNumberingAfterBreak="0">
     <w:nsid w:val="5A152170"/>
     <w:multiLevelType w:val="hybridMultilevel"/>
     <w:tmpl w:val="D8E08362"/>
@@ -14754,7 +16126,7 @@
       </w:rPr>
     </w:lvl>
   </w:abstractNum>
-  <w:abstractNum w:abstractNumId="26" w15:restartNumberingAfterBreak="0">
+  <w:abstractNum w:abstractNumId="27" w15:restartNumberingAfterBreak="0">
     <w:nsid w:val="72C2521B"/>
     <w:multiLevelType w:val="hybridMultilevel"/>
     <w:tmpl w:val="EBF012C2"/>
@@ -14867,7 +16239,7 @@
       </w:rPr>
     </w:lvl>
   </w:abstractNum>
-  <w:abstractNum w:abstractNumId="27" w15:restartNumberingAfterBreak="0">
+  <w:abstractNum w:abstractNumId="28" w15:restartNumberingAfterBreak="0">
     <w:nsid w:val="75323E61"/>
     <w:multiLevelType w:val="hybridMultilevel"/>
     <w:tmpl w:val="96744F1C"/>
@@ -14980,7 +16352,7 @@
       </w:rPr>
     </w:lvl>
   </w:abstractNum>
-  <w:abstractNum w:abstractNumId="28" w15:restartNumberingAfterBreak="0">
+  <w:abstractNum w:abstractNumId="29" w15:restartNumberingAfterBreak="0">
     <w:nsid w:val="78CF7903"/>
     <w:multiLevelType w:val="hybridMultilevel"/>
     <w:tmpl w:val="46BCEA18"/>
@@ -15093,7 +16465,7 @@
       </w:rPr>
     </w:lvl>
   </w:abstractNum>
-  <w:abstractNum w:abstractNumId="29" w15:restartNumberingAfterBreak="0">
+  <w:abstractNum w:abstractNumId="30" w15:restartNumberingAfterBreak="0">
     <w:nsid w:val="7E100AC1"/>
     <w:multiLevelType w:val="hybridMultilevel"/>
     <w:tmpl w:val="5E14B58A"/>
@@ -15210,7 +16582,7 @@
     <w:abstractNumId w:val="18"/>
   </w:num>
   <w:num w:numId="2">
-    <w:abstractNumId w:val="29"/>
+    <w:abstractNumId w:val="30"/>
   </w:num>
   <w:num w:numId="3">
     <w:abstractNumId w:val="16"/>
@@ -15228,19 +16600,19 @@
     <w:abstractNumId w:val="1"/>
   </w:num>
   <w:num w:numId="8">
-    <w:abstractNumId w:val="23"/>
+    <w:abstractNumId w:val="24"/>
   </w:num>
   <w:num w:numId="9">
     <w:abstractNumId w:val="19"/>
   </w:num>
   <w:num w:numId="10">
-    <w:abstractNumId w:val="24"/>
+    <w:abstractNumId w:val="25"/>
   </w:num>
   <w:num w:numId="11">
-    <w:abstractNumId w:val="22"/>
+    <w:abstractNumId w:val="23"/>
   </w:num>
   <w:num w:numId="12">
-    <w:abstractNumId w:val="26"/>
+    <w:abstractNumId w:val="27"/>
   </w:num>
   <w:num w:numId="13">
     <w:abstractNumId w:val="14"/>
@@ -15255,13 +16627,13 @@
     <w:abstractNumId w:val="17"/>
   </w:num>
   <w:num w:numId="17">
-    <w:abstractNumId w:val="21"/>
+    <w:abstractNumId w:val="22"/>
   </w:num>
   <w:num w:numId="18">
-    <w:abstractNumId w:val="27"/>
+    <w:abstractNumId w:val="28"/>
   </w:num>
   <w:num w:numId="19">
-    <w:abstractNumId w:val="28"/>
+    <w:abstractNumId w:val="29"/>
   </w:num>
   <w:num w:numId="20">
     <w:abstractNumId w:val="2"/>
@@ -15270,7 +16642,7 @@
     <w:abstractNumId w:val="12"/>
   </w:num>
   <w:num w:numId="22">
-    <w:abstractNumId w:val="25"/>
+    <w:abstractNumId w:val="26"/>
   </w:num>
   <w:num w:numId="23">
     <w:abstractNumId w:val="15"/>
@@ -15322,6 +16694,9 @@
   </w:num>
   <w:num w:numId="39">
     <w:abstractNumId w:val="10"/>
+  </w:num>
+  <w:num w:numId="40">
+    <w:abstractNumId w:val="21"/>
   </w:num>
 </w:numbering>
 </file>

</xml_diff>